<commit_message>
petite modification du rapport
</commit_message>
<xml_diff>
--- a/Rapport.docx
+++ b/Rapport.docx
@@ -257,7 +257,7 @@
                                       <w:color w:val="FFFFFF" w:themeColor="background1"/>
                                       <w:lang w:val="de-CH"/>
                                     </w:rPr>
-                                    <w:t>06.03.2021</w:t>
+                                    <w:t>08.03.2021</w:t>
                                   </w:r>
                                   <w:r>
                                     <w:rPr>
@@ -544,7 +544,7 @@
                                 <w:color w:val="FFFFFF" w:themeColor="background1"/>
                                 <w:lang w:val="de-CH"/>
                               </w:rPr>
-                              <w:t>06.03.2021</w:t>
+                              <w:t>08.03.2021</w:t>
                             </w:r>
                             <w:r>
                               <w:rPr>
@@ -2267,7 +2267,19 @@
         <w:rPr>
           <w:lang w:val="fr-FR"/>
         </w:rPr>
-        <w:t>Ce document a été réalisé dans le cadre du cours de génie logiciel de la HEIG-VD. Durant ce cours nous avons dirigé un petit projet. Le but de ces pages est de marquer les décisions que nous avons du prendre au cours de ce travail ainsi que les réponses à différentes questions.</w:t>
+        <w:t xml:space="preserve">Ce document a été réalisé dans le cadre du cours de génie logiciel de la HEIG-VD. Durant ce cours nous avons dirigé un petit projet. Le but de ces pages est de marquer les décisions que nous avons </w:t>
+      </w:r>
+      <w:r>
+        <w:rPr>
+          <w:lang w:val="fr-FR"/>
+        </w:rPr>
+        <w:t>dû</w:t>
+      </w:r>
+      <w:r>
+        <w:rPr>
+          <w:lang w:val="fr-FR"/>
+        </w:rPr>
+        <w:t xml:space="preserve"> prendre au cours de ce travail ainsi que les réponses à différentes questions.</w:t>
       </w:r>
     </w:p>
     <w:p>
@@ -2407,6 +2419,7 @@
                 <w:lang w:val="fr-FR"/>
               </w:rPr>
             </w:pPr>
+            <w:proofErr w:type="spellStart"/>
             <w:r>
               <w:rPr>
                 <w:b w:val="0"/>
@@ -2415,6 +2428,7 @@
               </w:rPr>
               <w:t>IntelliJ</w:t>
             </w:r>
+            <w:proofErr w:type="spellEnd"/>
           </w:p>
         </w:tc>
         <w:tc>
@@ -2522,12 +2536,14 @@
                 <w:lang w:val="fr-FR"/>
               </w:rPr>
             </w:pPr>
+            <w:proofErr w:type="spellStart"/>
             <w:r>
               <w:rPr>
                 <w:lang w:val="fr-FR"/>
               </w:rPr>
               <w:t>PicoCLI</w:t>
             </w:r>
+            <w:proofErr w:type="spellEnd"/>
           </w:p>
         </w:tc>
         <w:tc>
@@ -2547,6 +2563,7 @@
                 <w:lang w:val="fr-FR"/>
               </w:rPr>
             </w:pPr>
+            <w:proofErr w:type="spellStart"/>
             <w:r>
               <w:rPr>
                 <w:b/>
@@ -2555,6 +2572,7 @@
               </w:rPr>
               <w:t>Versionning</w:t>
             </w:r>
+            <w:proofErr w:type="spellEnd"/>
             <w:r>
               <w:rPr>
                 <w:b/>
@@ -2642,8 +2660,16 @@
               <w:rPr>
                 <w:lang w:val="fr-FR"/>
               </w:rPr>
-              <w:t>Maven Shade</w:t>
-            </w:r>
+              <w:t xml:space="preserve">Maven </w:t>
+            </w:r>
+            <w:proofErr w:type="spellStart"/>
+            <w:r>
+              <w:rPr>
+                <w:lang w:val="fr-FR"/>
+              </w:rPr>
+              <w:t>Shade</w:t>
+            </w:r>
+            <w:proofErr w:type="spellEnd"/>
           </w:p>
         </w:tc>
       </w:tr>
@@ -2686,7 +2712,21 @@
         <w:rPr>
           <w:lang w:val="fr-FR"/>
         </w:rPr>
-        <w:t>Pourquoi signer les commits avec GPG</w:t>
+        <w:t xml:space="preserve">Pourquoi signer les </w:t>
+      </w:r>
+      <w:proofErr w:type="spellStart"/>
+      <w:r>
+        <w:rPr>
+          <w:lang w:val="fr-FR"/>
+        </w:rPr>
+        <w:t>commits</w:t>
+      </w:r>
+      <w:proofErr w:type="spellEnd"/>
+      <w:r>
+        <w:rPr>
+          <w:lang w:val="fr-FR"/>
+        </w:rPr>
+        <w:t xml:space="preserve"> avec GPG</w:t>
       </w:r>
       <w:bookmarkEnd w:id="3"/>
     </w:p>
@@ -2701,7 +2741,21 @@
         <w:rPr>
           <w:lang w:val="fr-FR"/>
         </w:rPr>
-        <w:t>Grâce à la signature GPG, la source des commits peut être authentifiée. De cette façon, dans certains projets critiques, il est possible de s’assurer de la provenance des modifications du code.</w:t>
+        <w:t xml:space="preserve">Grâce à la signature GPG, la source des </w:t>
+      </w:r>
+      <w:proofErr w:type="spellStart"/>
+      <w:r>
+        <w:rPr>
+          <w:lang w:val="fr-FR"/>
+        </w:rPr>
+        <w:t>commits</w:t>
+      </w:r>
+      <w:proofErr w:type="spellEnd"/>
+      <w:r>
+        <w:rPr>
+          <w:lang w:val="fr-FR"/>
+        </w:rPr>
+        <w:t xml:space="preserve"> peut être authentifiée. De cette façon, dans certains projets critiques, il est possible de s’assurer de la provenance des modifications du code.</w:t>
       </w:r>
     </w:p>
     <w:p>
@@ -2717,9 +2771,31 @@
         <w:rPr>
           <w:lang w:val="fr-FR"/>
         </w:rPr>
-        <w:t>Commit ealry, commit often</w:t>
+        <w:t xml:space="preserve">Commit </w:t>
+      </w:r>
+      <w:proofErr w:type="spellStart"/>
+      <w:r>
+        <w:rPr>
+          <w:lang w:val="fr-FR"/>
+        </w:rPr>
+        <w:t>ealry</w:t>
+      </w:r>
+      <w:proofErr w:type="spellEnd"/>
+      <w:r>
+        <w:rPr>
+          <w:lang w:val="fr-FR"/>
+        </w:rPr>
+        <w:t xml:space="preserve">, commit </w:t>
+      </w:r>
+      <w:proofErr w:type="spellStart"/>
+      <w:r>
+        <w:rPr>
+          <w:lang w:val="fr-FR"/>
+        </w:rPr>
+        <w:t>often</w:t>
       </w:r>
       <w:bookmarkEnd w:id="4"/>
+      <w:proofErr w:type="spellEnd"/>
     </w:p>
     <w:p>
       <w:pPr>
@@ -2762,13 +2838,27 @@
         <w:rPr>
           <w:lang w:val="fr-FR"/>
         </w:rPr>
-        <w:t xml:space="preserve"> De plus, lors de travaux collaboratifs, il est plus facile d’intégrer plusieurs petits commits ensemble que de devoir débugger une grosse intégration </w:t>
-      </w:r>
-      <w:r>
-        <w:rPr>
-          <w:lang w:val="fr-FR"/>
-        </w:rPr>
-        <w:t>multifonctionnelles</w:t>
+        <w:t xml:space="preserve"> De plus, lors de travaux collaboratifs, il est plus facile d’intégrer plusieurs petits </w:t>
+      </w:r>
+      <w:proofErr w:type="spellStart"/>
+      <w:r>
+        <w:rPr>
+          <w:lang w:val="fr-FR"/>
+        </w:rPr>
+        <w:t>commits</w:t>
+      </w:r>
+      <w:proofErr w:type="spellEnd"/>
+      <w:r>
+        <w:rPr>
+          <w:lang w:val="fr-FR"/>
+        </w:rPr>
+        <w:t xml:space="preserve"> ensemble que de devoir débugger </w:t>
+      </w:r>
+      <w:r>
+        <w:rPr>
+          <w:lang w:val="fr-FR"/>
+        </w:rPr>
+        <w:t>une grosse intégration multifonctionnelle</w:t>
       </w:r>
       <w:r>
         <w:rPr>
@@ -3192,19 +3282,19 @@
           <w:color w:val="24292E"/>
           <w:bdr w:val="none" w:sz="0" w:space="0" w:color="auto" w:frame="1"/>
         </w:rPr>
-        <w:t xml:space="preserve"> Fichier     : &lt;NomDuFichier&gt;.h</w:t>
-      </w:r>
-    </w:p>
-    <w:p>
-      <w:pPr>
-        <w:pStyle w:val="PrformatHTML"/>
+        <w:t xml:space="preserve"> Fichier     : &lt;</w:t>
+      </w:r>
+      <w:proofErr w:type="spellStart"/>
+      <w:r>
         <w:rPr>
           <w:rStyle w:val="CodeHTML"/>
           <w:rFonts w:ascii="Consolas" w:eastAsiaTheme="majorEastAsia" w:hAnsi="Consolas"/>
           <w:color w:val="24292E"/>
           <w:bdr w:val="none" w:sz="0" w:space="0" w:color="auto" w:frame="1"/>
         </w:rPr>
-      </w:pPr>
+        <w:t>NomDuFichier</w:t>
+      </w:r>
+      <w:proofErr w:type="spellEnd"/>
       <w:r>
         <w:rPr>
           <w:rStyle w:val="CodeHTML"/>
@@ -3212,7 +3302,7 @@
           <w:color w:val="24292E"/>
           <w:bdr w:val="none" w:sz="0" w:space="0" w:color="auto" w:frame="1"/>
         </w:rPr>
-        <w:t xml:space="preserve"> Auteur(s)   : Forestier Quentin &amp; Melvyn Herzig</w:t>
+        <w:t>&gt;.h</w:t>
       </w:r>
     </w:p>
     <w:p>
@@ -3232,104 +3322,59 @@
           <w:color w:val="24292E"/>
           <w:bdr w:val="none" w:sz="0" w:space="0" w:color="auto" w:frame="1"/>
         </w:rPr>
-        <w:t xml:space="preserve"> Date        : JJ.MM.AAAA</w:t>
-      </w:r>
-    </w:p>
-    <w:p>
-      <w:pPr>
-        <w:pStyle w:val="PrformatHTML"/>
+        <w:t xml:space="preserve"> Auteur(s)   : Forestier Quentin &amp; Melvyn </w:t>
+      </w:r>
+      <w:proofErr w:type="spellStart"/>
+      <w:r>
         <w:rPr>
           <w:rStyle w:val="CodeHTML"/>
           <w:rFonts w:ascii="Consolas" w:eastAsiaTheme="majorEastAsia" w:hAnsi="Consolas"/>
           <w:color w:val="24292E"/>
           <w:bdr w:val="none" w:sz="0" w:space="0" w:color="auto" w:frame="1"/>
         </w:rPr>
-      </w:pPr>
-      <w:r>
+        <w:t>Herzig</w:t>
+      </w:r>
+      <w:proofErr w:type="spellEnd"/>
+    </w:p>
+    <w:p>
+      <w:pPr>
+        <w:pStyle w:val="PrformatHTML"/>
         <w:rPr>
           <w:rStyle w:val="CodeHTML"/>
           <w:rFonts w:ascii="Consolas" w:eastAsiaTheme="majorEastAsia" w:hAnsi="Consolas"/>
           <w:color w:val="24292E"/>
           <w:bdr w:val="none" w:sz="0" w:space="0" w:color="auto" w:frame="1"/>
         </w:rPr>
-        <w:t xml:space="preserve"> -----------------------------------------------------------------------------------</w:t>
-      </w:r>
-    </w:p>
-    <w:p>
-      <w:pPr>
-        <w:pStyle w:val="PrformatHTML"/>
+      </w:pPr>
+      <w:r>
         <w:rPr>
           <w:rStyle w:val="CodeHTML"/>
           <w:rFonts w:ascii="Consolas" w:eastAsiaTheme="majorEastAsia" w:hAnsi="Consolas"/>
           <w:color w:val="24292E"/>
           <w:bdr w:val="none" w:sz="0" w:space="0" w:color="auto" w:frame="1"/>
         </w:rPr>
-      </w:pPr>
-      <w:r>
+        <w:t xml:space="preserve"> Date        : JJ.MM.AAAA</w:t>
+      </w:r>
+    </w:p>
+    <w:p>
+      <w:pPr>
+        <w:pStyle w:val="PrformatHTML"/>
         <w:rPr>
           <w:rStyle w:val="CodeHTML"/>
           <w:rFonts w:ascii="Consolas" w:eastAsiaTheme="majorEastAsia" w:hAnsi="Consolas"/>
           <w:color w:val="24292E"/>
           <w:bdr w:val="none" w:sz="0" w:space="0" w:color="auto" w:frame="1"/>
         </w:rPr>
-        <w:t xml:space="preserve"> */</w:t>
-      </w:r>
-    </w:p>
-    <w:p>
-      <w:pPr>
+      </w:pPr>
+      <w:r>
         <w:rPr>
           <w:rStyle w:val="CodeHTML"/>
           <w:rFonts w:ascii="Consolas" w:eastAsiaTheme="majorEastAsia" w:hAnsi="Consolas"/>
           <w:color w:val="24292E"/>
           <w:bdr w:val="none" w:sz="0" w:space="0" w:color="auto" w:frame="1"/>
-          <w:lang w:val="fr-FR"/>
-        </w:rPr>
-      </w:pPr>
-    </w:p>
-    <w:p>
-      <w:pPr>
-        <w:pStyle w:val="Titre2"/>
-        <w:rPr>
-          <w:lang w:val="fr-FR"/>
-        </w:rPr>
-      </w:pPr>
-      <w:bookmarkStart w:id="10" w:name="_Toc65926379"/>
-      <w:r>
-        <w:rPr>
-          <w:lang w:val="fr-FR"/>
-        </w:rPr>
-        <w:t>Commentaires</w:t>
-      </w:r>
-      <w:bookmarkEnd w:id="10"/>
-    </w:p>
-    <w:p>
-      <w:pPr>
-        <w:rPr>
-          <w:lang w:val="fr-FR"/>
-        </w:rPr>
-      </w:pPr>
-      <w:r>
-        <w:rPr>
-          <w:lang w:val="fr-FR"/>
-        </w:rPr>
-        <w:t>Les classes et les méthodes sont commentées au format Javadoc.</w:t>
-      </w:r>
-    </w:p>
-    <w:p>
-      <w:pPr>
-        <w:pStyle w:val="Titre3"/>
-        <w:rPr>
-          <w:lang w:val="fr-FR"/>
-        </w:rPr>
-      </w:pPr>
-      <w:bookmarkStart w:id="11" w:name="_Toc65926380"/>
-      <w:r>
-        <w:rPr>
-          <w:lang w:val="fr-FR"/>
-        </w:rPr>
-        <w:t>Classes</w:t>
-      </w:r>
-      <w:bookmarkEnd w:id="11"/>
+        </w:rPr>
+        <w:t xml:space="preserve"> -----------------------------------------------------------------------------------</w:t>
+      </w:r>
     </w:p>
     <w:p>
       <w:pPr>
@@ -3348,155 +3393,216 @@
           <w:color w:val="24292E"/>
           <w:bdr w:val="none" w:sz="0" w:space="0" w:color="auto" w:frame="1"/>
         </w:rPr>
-        <w:t>/**</w:t>
-      </w:r>
-    </w:p>
-    <w:p>
-      <w:pPr>
-        <w:pStyle w:val="PrformatHTML"/>
+        <w:t xml:space="preserve"> */</w:t>
+      </w:r>
+    </w:p>
+    <w:p>
+      <w:pPr>
         <w:rPr>
           <w:rStyle w:val="CodeHTML"/>
           <w:rFonts w:ascii="Consolas" w:eastAsiaTheme="majorEastAsia" w:hAnsi="Consolas"/>
           <w:color w:val="24292E"/>
           <w:bdr w:val="none" w:sz="0" w:space="0" w:color="auto" w:frame="1"/>
-        </w:rPr>
-      </w:pPr>
-      <w:r>
+          <w:lang w:val="fr-FR"/>
+        </w:rPr>
+      </w:pPr>
+    </w:p>
+    <w:p>
+      <w:pPr>
+        <w:pStyle w:val="Titre2"/>
+        <w:rPr>
+          <w:lang w:val="fr-FR"/>
+        </w:rPr>
+      </w:pPr>
+      <w:bookmarkStart w:id="10" w:name="_Toc65926379"/>
+      <w:r>
+        <w:rPr>
+          <w:lang w:val="fr-FR"/>
+        </w:rPr>
+        <w:t>Commentaires</w:t>
+      </w:r>
+      <w:bookmarkEnd w:id="10"/>
+    </w:p>
+    <w:p>
+      <w:pPr>
+        <w:rPr>
+          <w:lang w:val="fr-FR"/>
+        </w:rPr>
+      </w:pPr>
+      <w:r>
+        <w:rPr>
+          <w:lang w:val="fr-FR"/>
+        </w:rPr>
+        <w:t xml:space="preserve">Les classes et les méthodes sont commentées au format </w:t>
+      </w:r>
+      <w:proofErr w:type="spellStart"/>
+      <w:r>
+        <w:rPr>
+          <w:lang w:val="fr-FR"/>
+        </w:rPr>
+        <w:t>Javadoc</w:t>
+      </w:r>
+      <w:proofErr w:type="spellEnd"/>
+      <w:r>
+        <w:rPr>
+          <w:lang w:val="fr-FR"/>
+        </w:rPr>
+        <w:t>.</w:t>
+      </w:r>
+    </w:p>
+    <w:p>
+      <w:pPr>
+        <w:pStyle w:val="Titre3"/>
+        <w:rPr>
+          <w:lang w:val="fr-FR"/>
+        </w:rPr>
+      </w:pPr>
+      <w:bookmarkStart w:id="11" w:name="_Toc65926380"/>
+      <w:r>
+        <w:rPr>
+          <w:lang w:val="fr-FR"/>
+        </w:rPr>
+        <w:t>Classes</w:t>
+      </w:r>
+      <w:bookmarkEnd w:id="11"/>
+    </w:p>
+    <w:p>
+      <w:pPr>
+        <w:pStyle w:val="PrformatHTML"/>
         <w:rPr>
           <w:rStyle w:val="CodeHTML"/>
           <w:rFonts w:ascii="Consolas" w:eastAsiaTheme="majorEastAsia" w:hAnsi="Consolas"/>
           <w:color w:val="24292E"/>
           <w:bdr w:val="none" w:sz="0" w:space="0" w:color="auto" w:frame="1"/>
         </w:rPr>
-        <w:t>* Description de la classe</w:t>
-      </w:r>
-    </w:p>
-    <w:p>
-      <w:pPr>
-        <w:pStyle w:val="PrformatHTML"/>
+      </w:pPr>
+      <w:r>
         <w:rPr>
           <w:rStyle w:val="CodeHTML"/>
           <w:rFonts w:ascii="Consolas" w:eastAsiaTheme="majorEastAsia" w:hAnsi="Consolas"/>
           <w:color w:val="24292E"/>
           <w:bdr w:val="none" w:sz="0" w:space="0" w:color="auto" w:frame="1"/>
         </w:rPr>
-      </w:pPr>
-      <w:r>
+        <w:t>/**</w:t>
+      </w:r>
+    </w:p>
+    <w:p>
+      <w:pPr>
+        <w:pStyle w:val="PrformatHTML"/>
         <w:rPr>
           <w:rStyle w:val="CodeHTML"/>
           <w:rFonts w:ascii="Consolas" w:eastAsiaTheme="majorEastAsia" w:hAnsi="Consolas"/>
           <w:color w:val="24292E"/>
           <w:bdr w:val="none" w:sz="0" w:space="0" w:color="auto" w:frame="1"/>
         </w:rPr>
-        <w:t>* @author auteur 1</w:t>
-      </w:r>
-    </w:p>
-    <w:p>
-      <w:pPr>
-        <w:pStyle w:val="PrformatHTML"/>
+      </w:pPr>
+      <w:r>
         <w:rPr>
           <w:rStyle w:val="CodeHTML"/>
           <w:rFonts w:ascii="Consolas" w:eastAsiaTheme="majorEastAsia" w:hAnsi="Consolas"/>
           <w:color w:val="24292E"/>
           <w:bdr w:val="none" w:sz="0" w:space="0" w:color="auto" w:frame="1"/>
         </w:rPr>
-      </w:pPr>
-      <w:r>
+        <w:t>* Description de la classe</w:t>
+      </w:r>
+    </w:p>
+    <w:p>
+      <w:pPr>
+        <w:pStyle w:val="PrformatHTML"/>
         <w:rPr>
           <w:rStyle w:val="CodeHTML"/>
           <w:rFonts w:ascii="Consolas" w:eastAsiaTheme="majorEastAsia" w:hAnsi="Consolas"/>
           <w:color w:val="24292E"/>
           <w:bdr w:val="none" w:sz="0" w:space="0" w:color="auto" w:frame="1"/>
         </w:rPr>
-        <w:t>* @date jj-mm-aaaa</w:t>
-      </w:r>
-    </w:p>
-    <w:p>
-      <w:pPr>
-        <w:pStyle w:val="PrformatHTML"/>
+      </w:pPr>
+      <w:r>
         <w:rPr>
           <w:rStyle w:val="CodeHTML"/>
           <w:rFonts w:ascii="Consolas" w:eastAsiaTheme="majorEastAsia" w:hAnsi="Consolas"/>
           <w:color w:val="24292E"/>
           <w:bdr w:val="none" w:sz="0" w:space="0" w:color="auto" w:frame="1"/>
         </w:rPr>
-      </w:pPr>
-      <w:r>
+        <w:t>* @author auteur 1</w:t>
+      </w:r>
+    </w:p>
+    <w:p>
+      <w:pPr>
+        <w:pStyle w:val="PrformatHTML"/>
         <w:rPr>
           <w:rStyle w:val="CodeHTML"/>
           <w:rFonts w:ascii="Consolas" w:eastAsiaTheme="majorEastAsia" w:hAnsi="Consolas"/>
           <w:color w:val="24292E"/>
           <w:bdr w:val="none" w:sz="0" w:space="0" w:color="auto" w:frame="1"/>
         </w:rPr>
-        <w:t>*/</w:t>
-      </w:r>
-    </w:p>
-    <w:p>
-      <w:pPr>
+      </w:pPr>
+      <w:r>
         <w:rPr>
           <w:rStyle w:val="CodeHTML"/>
           <w:rFonts w:ascii="Consolas" w:eastAsiaTheme="majorEastAsia" w:hAnsi="Consolas"/>
           <w:color w:val="24292E"/>
           <w:bdr w:val="none" w:sz="0" w:space="0" w:color="auto" w:frame="1"/>
-          <w:lang w:val="fr-FR"/>
-        </w:rPr>
-      </w:pPr>
-    </w:p>
-    <w:p>
-      <w:pPr>
-        <w:pStyle w:val="Titre3"/>
-        <w:rPr>
-          <w:lang w:val="fr-FR"/>
-        </w:rPr>
-      </w:pPr>
-      <w:bookmarkStart w:id="12" w:name="_Toc65926381"/>
-      <w:r>
-        <w:rPr>
-          <w:lang w:val="fr-FR"/>
-        </w:rPr>
-        <w:t>Méthodes</w:t>
-      </w:r>
-      <w:bookmarkEnd w:id="12"/>
-    </w:p>
-    <w:p>
-      <w:pPr>
-        <w:pStyle w:val="PrformatHTML"/>
+        </w:rPr>
+        <w:t>* @date jj-mm-</w:t>
+      </w:r>
+      <w:proofErr w:type="spellStart"/>
+      <w:r>
         <w:rPr>
           <w:rStyle w:val="CodeHTML"/>
           <w:rFonts w:ascii="Consolas" w:eastAsiaTheme="majorEastAsia" w:hAnsi="Consolas"/>
           <w:color w:val="24292E"/>
           <w:bdr w:val="none" w:sz="0" w:space="0" w:color="auto" w:frame="1"/>
         </w:rPr>
-      </w:pPr>
-      <w:r>
+        <w:t>aaaa</w:t>
+      </w:r>
+      <w:proofErr w:type="spellEnd"/>
+    </w:p>
+    <w:p>
+      <w:pPr>
+        <w:pStyle w:val="PrformatHTML"/>
         <w:rPr>
           <w:rStyle w:val="CodeHTML"/>
           <w:rFonts w:ascii="Consolas" w:eastAsiaTheme="majorEastAsia" w:hAnsi="Consolas"/>
           <w:color w:val="24292E"/>
           <w:bdr w:val="none" w:sz="0" w:space="0" w:color="auto" w:frame="1"/>
         </w:rPr>
-        <w:t>/**</w:t>
-      </w:r>
-    </w:p>
-    <w:p>
-      <w:pPr>
-        <w:pStyle w:val="PrformatHTML"/>
+      </w:pPr>
+      <w:r>
         <w:rPr>
           <w:rStyle w:val="CodeHTML"/>
           <w:rFonts w:ascii="Consolas" w:eastAsiaTheme="majorEastAsia" w:hAnsi="Consolas"/>
           <w:color w:val="24292E"/>
           <w:bdr w:val="none" w:sz="0" w:space="0" w:color="auto" w:frame="1"/>
         </w:rPr>
-      </w:pPr>
-      <w:r>
+        <w:t>*/</w:t>
+      </w:r>
+    </w:p>
+    <w:p>
+      <w:pPr>
         <w:rPr>
           <w:rStyle w:val="CodeHTML"/>
           <w:rFonts w:ascii="Consolas" w:eastAsiaTheme="majorEastAsia" w:hAnsi="Consolas"/>
           <w:color w:val="24292E"/>
           <w:bdr w:val="none" w:sz="0" w:space="0" w:color="auto" w:frame="1"/>
-        </w:rPr>
-        <w:t>* Description de la méthode</w:t>
-      </w:r>
+          <w:lang w:val="fr-FR"/>
+        </w:rPr>
+      </w:pPr>
+    </w:p>
+    <w:p>
+      <w:pPr>
+        <w:pStyle w:val="Titre3"/>
+        <w:rPr>
+          <w:lang w:val="fr-FR"/>
+        </w:rPr>
+      </w:pPr>
+      <w:bookmarkStart w:id="12" w:name="_Toc65926381"/>
+      <w:r>
+        <w:rPr>
+          <w:lang w:val="fr-FR"/>
+        </w:rPr>
+        <w:t>Méthodes</w:t>
+      </w:r>
+      <w:bookmarkEnd w:id="12"/>
     </w:p>
     <w:p>
       <w:pPr>
@@ -3515,7 +3621,7 @@
           <w:color w:val="24292E"/>
           <w:bdr w:val="none" w:sz="0" w:space="0" w:color="auto" w:frame="1"/>
         </w:rPr>
-        <w:t>* @param param1 Description du premier paramètre.</w:t>
+        <w:t>/**</w:t>
       </w:r>
     </w:p>
     <w:p>
@@ -3535,7 +3641,7 @@
           <w:color w:val="24292E"/>
           <w:bdr w:val="none" w:sz="0" w:space="0" w:color="auto" w:frame="1"/>
         </w:rPr>
-        <w:t>* @param param2 Description du second paramètre.</w:t>
+        <w:t>* Description de la méthode</w:t>
       </w:r>
     </w:p>
     <w:p>
@@ -3555,24 +3661,64 @@
           <w:color w:val="24292E"/>
           <w:bdr w:val="none" w:sz="0" w:space="0" w:color="auto" w:frame="1"/>
         </w:rPr>
-        <w:t>* @return Que retourne la méthode..</w:t>
+        <w:t>* @param param1 Description du premier paramètre.</w:t>
       </w:r>
     </w:p>
     <w:p>
       <w:pPr>
         <w:pStyle w:val="PrformatHTML"/>
-        <w:rPr>
-          <w:rFonts w:ascii="Consolas" w:hAnsi="Consolas"/>
-          <w:color w:val="24292E"/>
-        </w:rPr>
-      </w:pPr>
-      <w:r>
         <w:rPr>
           <w:rStyle w:val="CodeHTML"/>
           <w:rFonts w:ascii="Consolas" w:eastAsiaTheme="majorEastAsia" w:hAnsi="Consolas"/>
           <w:color w:val="24292E"/>
           <w:bdr w:val="none" w:sz="0" w:space="0" w:color="auto" w:frame="1"/>
         </w:rPr>
+      </w:pPr>
+      <w:r>
+        <w:rPr>
+          <w:rStyle w:val="CodeHTML"/>
+          <w:rFonts w:ascii="Consolas" w:eastAsiaTheme="majorEastAsia" w:hAnsi="Consolas"/>
+          <w:color w:val="24292E"/>
+          <w:bdr w:val="none" w:sz="0" w:space="0" w:color="auto" w:frame="1"/>
+        </w:rPr>
+        <w:t>* @param param2 Description du second paramètre.</w:t>
+      </w:r>
+    </w:p>
+    <w:p>
+      <w:pPr>
+        <w:pStyle w:val="PrformatHTML"/>
+        <w:rPr>
+          <w:rStyle w:val="CodeHTML"/>
+          <w:rFonts w:ascii="Consolas" w:eastAsiaTheme="majorEastAsia" w:hAnsi="Consolas"/>
+          <w:color w:val="24292E"/>
+          <w:bdr w:val="none" w:sz="0" w:space="0" w:color="auto" w:frame="1"/>
+        </w:rPr>
+      </w:pPr>
+      <w:r>
+        <w:rPr>
+          <w:rStyle w:val="CodeHTML"/>
+          <w:rFonts w:ascii="Consolas" w:eastAsiaTheme="majorEastAsia" w:hAnsi="Consolas"/>
+          <w:color w:val="24292E"/>
+          <w:bdr w:val="none" w:sz="0" w:space="0" w:color="auto" w:frame="1"/>
+        </w:rPr>
+        <w:t>* @return Que retourne la méthode..</w:t>
+      </w:r>
+    </w:p>
+    <w:p>
+      <w:pPr>
+        <w:pStyle w:val="PrformatHTML"/>
+        <w:rPr>
+          <w:rFonts w:ascii="Consolas" w:hAnsi="Consolas"/>
+          <w:color w:val="24292E"/>
+        </w:rPr>
+      </w:pPr>
+      <w:r>
+        <w:rPr>
+          <w:rStyle w:val="CodeHTML"/>
+          <w:rFonts w:ascii="Consolas" w:eastAsiaTheme="majorEastAsia" w:hAnsi="Consolas"/>
+          <w:color w:val="24292E"/>
+          <w:bdr w:val="none" w:sz="0" w:space="0" w:color="auto" w:frame="1"/>
+        </w:rPr>
         <w:t>*/</w:t>
       </w:r>
     </w:p>
@@ -3645,7 +3791,19 @@
         <w:rPr>
           <w:lang w:val="fr-FR"/>
         </w:rPr>
-        <w:t>Nous n’avons pas choisi le processus piloté pour une raison principalement. Nous ne sommes pas encore des experts en gestion de projet. De ce fait, il est obligatoire à un moment qu’une tâche à laquelle nous n’avions pas pensé fasse surface ou que nos tâches soient mal agencées. En d’autres termes, nous sentons que nous n’avons pas assez d’expérience</w:t>
+        <w:t>Nous n’avons pas choisi le processus piloté pour une raison principalement. Nous ne sommes pas encore des experts en gestion de projet. De ce fait, il est obligatoire à un moment qu’une tâche à laquelle nous n’avions pas pensé fasse surface ou que nos tâches soient mal agencées.</w:t>
+      </w:r>
+      <w:r>
+        <w:rPr>
+          <w:lang w:val="fr-FR"/>
+        </w:rPr>
+        <w:t xml:space="preserve"> </w:t>
+      </w:r>
+      <w:r>
+        <w:rPr>
+          <w:lang w:val="fr-FR"/>
+        </w:rPr>
+        <w:t>En d’autres termes, nous sentons que nous n’avons pas assez d’expérience</w:t>
       </w:r>
       <w:r>
         <w:rPr>
@@ -3653,6 +3811,30 @@
         </w:rPr>
         <w:t xml:space="preserve"> pour choisir ce type de pilotage qui laisse peu de marge de manœuvre.</w:t>
       </w:r>
+      <w:r>
+        <w:rPr>
+          <w:lang w:val="fr-FR"/>
+        </w:rPr>
+        <w:t xml:space="preserve"> </w:t>
+      </w:r>
+      <w:r>
+        <w:rPr>
+          <w:lang w:val="fr-FR"/>
+        </w:rPr>
+        <w:t xml:space="preserve">Notre manque d’expérience pose également problème au niveau de l’estimation du temps à passer sur ces </w:t>
+      </w:r>
+      <w:r>
+        <w:rPr>
+          <w:lang w:val="fr-FR"/>
+        </w:rPr>
+        <w:t>chacune des tâches</w:t>
+      </w:r>
+      <w:r>
+        <w:rPr>
+          <w:lang w:val="fr-FR"/>
+        </w:rPr>
+        <w:t>.</w:t>
+      </w:r>
     </w:p>
     <w:p>
       <w:pPr>
@@ -3676,7 +3858,19 @@
         <w:rPr>
           <w:lang w:val="fr-FR"/>
         </w:rPr>
-        <w:t xml:space="preserve">nous permettra d’avancer et d’améliorer notre projet itération après itération. Nous trois, avons pour habitude de programmer de manière à obtenir rapidement un MVP que nous améliorons par la suite avec les différentes spécifications du projet. Ainsi en optant pour cette méthode de travail nous seront plus aptes à faire </w:t>
+        <w:t xml:space="preserve">nous permettra d’avancer et d’améliorer notre projet itération après itération. Nous trois, avons pour habitude de programmer de manière à obtenir rapidement un MVP </w:t>
+      </w:r>
+      <w:r>
+        <w:rPr>
+          <w:lang w:val="fr-FR"/>
+        </w:rPr>
+        <w:t xml:space="preserve">(Minimum Viable Product) </w:t>
+      </w:r>
+      <w:r>
+        <w:rPr>
+          <w:lang w:val="fr-FR"/>
+        </w:rPr>
+        <w:t xml:space="preserve">que nous améliorons par la suite avec les différentes spécifications du projet. Ainsi en optant pour cette méthode de travail nous seront plus aptes à faire </w:t>
       </w:r>
       <w:r>
         <w:rPr>
@@ -3769,23 +3963,44 @@
         </w:rPr>
         <w:t xml:space="preserve">branche dédiée appelé </w:t>
       </w:r>
+      <w:proofErr w:type="spellStart"/>
       <w:r>
         <w:rPr>
           <w:lang w:val="fr-FR"/>
         </w:rPr>
         <w:t>iteration</w:t>
       </w:r>
-      <w:r>
-        <w:rPr>
-          <w:lang w:val="fr-FR"/>
-        </w:rPr>
-        <w:t>-x où x est le numéro de l’itération. Puis, dans les branches d’itérations nous aurons des sous branches qui serviront à l’implémentation des différentes fonctionnalité au sein de l’itération. Puis à la fin d’une itération, la branche sera merge sur main.</w:t>
-      </w:r>
-      <w:r>
-        <w:rPr>
-          <w:lang w:val="fr-FR"/>
-        </w:rPr>
-        <w:t xml:space="preserve"> </w:t>
+      <w:proofErr w:type="spellEnd"/>
+      <w:r>
+        <w:rPr>
+          <w:lang w:val="fr-FR"/>
+        </w:rPr>
+        <w:t xml:space="preserve">-x où x est le numéro de l’itération. Puis, dans les branches d’itérations nous aurons des sous branches qui serviront à l’implémentation </w:t>
+      </w:r>
+      <w:r>
+        <w:rPr>
+          <w:lang w:val="fr-FR"/>
+        </w:rPr>
+        <w:t>des différentes fonctionnalités</w:t>
+      </w:r>
+      <w:r>
+        <w:rPr>
+          <w:lang w:val="fr-FR"/>
+        </w:rPr>
+        <w:t xml:space="preserve"> au sein de l’itération. Puis à la fin d’une itération, la branche sera merge sur main.</w:t>
+      </w:r>
+    </w:p>
+    <w:p>
+      <w:pPr>
+        <w:rPr>
+          <w:lang w:val="fr-FR"/>
+        </w:rPr>
+      </w:pPr>
+      <w:r>
+        <w:rPr>
+          <w:lang w:val="fr-FR"/>
+        </w:rPr>
+        <w:t>Le nom des branches doit être écrit en minuscules et les espaces doivent être remplacés par des « - ».</w:t>
       </w:r>
     </w:p>
     <w:p>
@@ -3935,7 +4150,47 @@
         <w:rPr>
           <w:lang w:val="fr-FR"/>
         </w:rPr>
-        <w:t xml:space="preserve">Chaque fonctionnalité/tâche fera l’objet d’une « Issue ». Lorsqu’un collaborateur travaille sur une issue, il se désigne comme « assignee ». Lorsque la tâche est terminée, il demande une « pull request » de sa branche sur la branche de l’itération, en spécifiant l’issue concernée. De cette manière, la personne qui validera le merge fermera également </w:t>
+        <w:t>Chaque fonctionnalité/tâche fera l’objet d’une « Issue ». Lorsqu’un collaborateur travaille sur une issue, il se désigne comme « </w:t>
+      </w:r>
+      <w:proofErr w:type="spellStart"/>
+      <w:r>
+        <w:rPr>
+          <w:lang w:val="fr-FR"/>
+        </w:rPr>
+        <w:t>assignee</w:t>
+      </w:r>
+      <w:proofErr w:type="spellEnd"/>
+      <w:r>
+        <w:rPr>
+          <w:lang w:val="fr-FR"/>
+        </w:rPr>
+        <w:t xml:space="preserve"> ». Lorsque la tâche est terminée, il </w:t>
+      </w:r>
+      <w:r>
+        <w:rPr>
+          <w:lang w:val="fr-FR"/>
+        </w:rPr>
+        <w:t>effectue</w:t>
+      </w:r>
+      <w:r>
+        <w:rPr>
+          <w:lang w:val="fr-FR"/>
+        </w:rPr>
+        <w:t xml:space="preserve"> une « pull </w:t>
+      </w:r>
+      <w:proofErr w:type="spellStart"/>
+      <w:r>
+        <w:rPr>
+          <w:lang w:val="fr-FR"/>
+        </w:rPr>
+        <w:t>request</w:t>
+      </w:r>
+      <w:proofErr w:type="spellEnd"/>
+      <w:r>
+        <w:rPr>
+          <w:lang w:val="fr-FR"/>
+        </w:rPr>
+        <w:t xml:space="preserve"> » de sa branche sur la branche de l’itération, en spécifiant l’issue concernée. De cette manière, la personne qui validera le merge fermera également </w:t>
       </w:r>
       <w:r>
         <w:rPr>
@@ -3996,6 +4251,7 @@
         </w:rPr>
       </w:pPr>
       <w:bookmarkStart w:id="18" w:name="_Toc65926387"/>
+      <w:proofErr w:type="spellStart"/>
       <w:r>
         <w:rPr>
           <w:lang w:val="fr-FR"/>
@@ -4004,24 +4260,51 @@
         <w:t>KanPan</w:t>
       </w:r>
       <w:bookmarkEnd w:id="18"/>
-    </w:p>
-    <w:p>
-      <w:pPr>
-        <w:rPr>
-          <w:lang w:val="fr-FR"/>
-        </w:rPr>
-      </w:pPr>
-      <w:r>
-        <w:rPr>
-          <w:lang w:val="fr-FR"/>
-        </w:rPr>
-        <w:t>Nous avons intégré un projet KanPan de GitHub. Chaque issue fera l’objet d’une étiquette automatiquement créée.</w:t>
-      </w:r>
-      <w:r>
-        <w:rPr>
-          <w:lang w:val="fr-FR"/>
-        </w:rPr>
-        <w:t xml:space="preserve"> Nous verrons l’avancement et le répartitions des tâche d’une meilleure manière </w:t>
+      <w:proofErr w:type="spellEnd"/>
+    </w:p>
+    <w:p>
+      <w:pPr>
+        <w:rPr>
+          <w:lang w:val="fr-FR"/>
+        </w:rPr>
+      </w:pPr>
+      <w:r>
+        <w:rPr>
+          <w:lang w:val="fr-FR"/>
+        </w:rPr>
+        <w:t xml:space="preserve">Nous avons intégré un projet </w:t>
+      </w:r>
+      <w:proofErr w:type="spellStart"/>
+      <w:r>
+        <w:rPr>
+          <w:lang w:val="fr-FR"/>
+        </w:rPr>
+        <w:t>KanPan</w:t>
+      </w:r>
+      <w:proofErr w:type="spellEnd"/>
+      <w:r>
+        <w:rPr>
+          <w:lang w:val="fr-FR"/>
+        </w:rPr>
+        <w:t xml:space="preserve"> de GitHub. Chaque issue fera l’objet d’une étiquette automatiquement créée.</w:t>
+      </w:r>
+      <w:r>
+        <w:rPr>
+          <w:lang w:val="fr-FR"/>
+        </w:rPr>
+        <w:t xml:space="preserve"> Nous verrons l’avancement et </w:t>
+      </w:r>
+      <w:r>
+        <w:rPr>
+          <w:lang w:val="fr-FR"/>
+        </w:rPr>
+        <w:t>la répartition</w:t>
+      </w:r>
+      <w:r>
+        <w:rPr>
+          <w:lang w:val="fr-FR"/>
+        </w:rPr>
+        <w:t xml:space="preserve"> des tâche d’une meilleure manière </w:t>
       </w:r>
       <w:r>
         <w:rPr>
@@ -4054,6 +4337,7 @@
           <w:lang w:val="fr-FR"/>
         </w:rPr>
       </w:pPr>
+      <w:proofErr w:type="spellStart"/>
       <w:r>
         <w:rPr>
           <w:b/>
@@ -4062,6 +4346,7 @@
         </w:rPr>
         <w:t>Todo</w:t>
       </w:r>
+      <w:proofErr w:type="spellEnd"/>
       <w:r>
         <w:rPr>
           <w:b/>
@@ -4094,22 +4379,40 @@
           <w:bCs/>
           <w:lang w:val="fr-FR"/>
         </w:rPr>
-        <w:t>In progress</w:t>
-      </w:r>
+        <w:t xml:space="preserve">In </w:t>
+      </w:r>
+      <w:proofErr w:type="spellStart"/>
       <w:r>
         <w:rPr>
           <w:b/>
           <w:bCs/>
           <w:lang w:val="fr-FR"/>
         </w:rPr>
+        <w:t>progress</w:t>
+      </w:r>
+      <w:proofErr w:type="spellEnd"/>
+      <w:r>
+        <w:rPr>
+          <w:b/>
+          <w:bCs/>
+          <w:lang w:val="fr-FR"/>
+        </w:rPr>
         <w:t> :</w:t>
       </w:r>
       <w:r>
         <w:rPr>
           <w:lang w:val="fr-FR"/>
         </w:rPr>
-        <w:t xml:space="preserve"> Regroupe les issues qui sont en cours de traîtement</w:t>
-      </w:r>
+        <w:t xml:space="preserve"> Regroupe les issues qui sont en cours de </w:t>
+      </w:r>
+      <w:proofErr w:type="spellStart"/>
+      <w:r>
+        <w:rPr>
+          <w:lang w:val="fr-FR"/>
+        </w:rPr>
+        <w:t>traîtement</w:t>
+      </w:r>
+      <w:proofErr w:type="spellEnd"/>
     </w:p>
     <w:p>
       <w:pPr>
@@ -4134,7 +4437,49 @@
         <w:rPr>
           <w:lang w:val="en-US"/>
         </w:rPr>
-        <w:t xml:space="preserve"> Regroupe les “Pull request” en attente de validation.</w:t>
+        <w:t xml:space="preserve"> </w:t>
+      </w:r>
+      <w:proofErr w:type="spellStart"/>
+      <w:r>
+        <w:rPr>
+          <w:lang w:val="en-US"/>
+        </w:rPr>
+        <w:t>Regroupe</w:t>
+      </w:r>
+      <w:proofErr w:type="spellEnd"/>
+      <w:r>
+        <w:rPr>
+          <w:lang w:val="en-US"/>
+        </w:rPr>
+        <w:t xml:space="preserve"> les “Pull request” </w:t>
+      </w:r>
+      <w:proofErr w:type="spellStart"/>
+      <w:r>
+        <w:rPr>
+          <w:lang w:val="en-US"/>
+        </w:rPr>
+        <w:t>en</w:t>
+      </w:r>
+      <w:proofErr w:type="spellEnd"/>
+      <w:r>
+        <w:rPr>
+          <w:lang w:val="en-US"/>
+        </w:rPr>
+        <w:t xml:space="preserve"> </w:t>
+      </w:r>
+      <w:proofErr w:type="spellStart"/>
+      <w:r>
+        <w:rPr>
+          <w:lang w:val="en-US"/>
+        </w:rPr>
+        <w:t>attente</w:t>
+      </w:r>
+      <w:proofErr w:type="spellEnd"/>
+      <w:r>
+        <w:rPr>
+          <w:lang w:val="en-US"/>
+        </w:rPr>
+        <w:t xml:space="preserve"> de validation.</w:t>
       </w:r>
     </w:p>
     <w:p>
@@ -4216,6 +4561,7 @@
           </wp:anchor>
         </w:drawing>
       </w:r>
+      <w:proofErr w:type="spellStart"/>
       <w:r>
         <w:rPr>
           <w:b/>
@@ -4224,12 +4570,35 @@
         </w:rPr>
         <w:t>Done</w:t>
       </w:r>
-      <w:r>
-        <w:rPr>
-          <w:lang w:val="fr-FR"/>
-        </w:rPr>
-        <w:t xml:space="preserve"> Regroupe les « issues » et les « Pull request » teminée</w:t>
-      </w:r>
+      <w:proofErr w:type="spellEnd"/>
+      <w:r>
+        <w:rPr>
+          <w:lang w:val="fr-FR"/>
+        </w:rPr>
+        <w:t xml:space="preserve"> Regroupe les « issues » et les « Pull </w:t>
+      </w:r>
+      <w:proofErr w:type="spellStart"/>
+      <w:r>
+        <w:rPr>
+          <w:lang w:val="fr-FR"/>
+        </w:rPr>
+        <w:t>request</w:t>
+      </w:r>
+      <w:proofErr w:type="spellEnd"/>
+      <w:r>
+        <w:rPr>
+          <w:lang w:val="fr-FR"/>
+        </w:rPr>
+        <w:t xml:space="preserve"> » </w:t>
+      </w:r>
+      <w:proofErr w:type="spellStart"/>
+      <w:r>
+        <w:rPr>
+          <w:lang w:val="fr-FR"/>
+        </w:rPr>
+        <w:t>teminée</w:t>
+      </w:r>
+      <w:proofErr w:type="spellEnd"/>
     </w:p>
     <w:p>
       <w:pPr>
@@ -4264,7 +4633,21 @@
         <w:rPr>
           <w:lang w:val="fr-FR"/>
         </w:rPr>
-        <w:t>Les commits seront signés sinon ils ne seront pas acceptés par GitHub.</w:t>
+        <w:t xml:space="preserve">Les </w:t>
+      </w:r>
+      <w:proofErr w:type="spellStart"/>
+      <w:r>
+        <w:rPr>
+          <w:lang w:val="fr-FR"/>
+        </w:rPr>
+        <w:t>commits</w:t>
+      </w:r>
+      <w:proofErr w:type="spellEnd"/>
+      <w:r>
+        <w:rPr>
+          <w:lang w:val="fr-FR"/>
+        </w:rPr>
+        <w:t xml:space="preserve"> seront signés sinon ils ne seront pas acceptés par GitHub.</w:t>
       </w:r>
     </w:p>
     <w:p>
@@ -4320,7 +4703,13 @@
         <w:t>, explique plus en détail ce qui a été changé, éventuellement pourquoi, mais pas comment.</w:t>
       </w:r>
       <w:r>
-        <w:t xml:space="preserve"> Le comment est obtenu en lisant les modification par rapport à l’état précédent.</w:t>
+        <w:t xml:space="preserve"> Le comment est obtenu en lisant </w:t>
+      </w:r>
+      <w:r>
+        <w:t>les modifications</w:t>
+      </w:r>
+      <w:r>
+        <w:t xml:space="preserve"> par rapport à l’état précédent.</w:t>
       </w:r>
     </w:p>
     <w:sectPr>
@@ -4371,14 +4760,27 @@
         <w:lang w:val="en-US"/>
       </w:rPr>
     </w:pPr>
-    <w:fldSimple w:instr=" DATE   \* MERGEFORMAT ">
-      <w:r>
-        <w:rPr>
-          <w:noProof/>
-        </w:rPr>
-        <w:t>06.03.2021</w:t>
-      </w:r>
-    </w:fldSimple>
+    <w:r>
+      <w:fldChar w:fldCharType="begin"/>
+    </w:r>
+    <w:r>
+      <w:instrText xml:space="preserve"> DATE   \* MERGEFORMAT </w:instrText>
+    </w:r>
+    <w:r>
+      <w:fldChar w:fldCharType="separate"/>
+    </w:r>
+    <w:r>
+      <w:rPr>
+        <w:noProof/>
+      </w:rPr>
+      <w:t>08.03.2021</w:t>
+    </w:r>
+    <w:r>
+      <w:rPr>
+        <w:noProof/>
+      </w:rPr>
+      <w:fldChar w:fldCharType="end"/>
+    </w:r>
     <w:r>
       <w:ptab w:relativeTo="margin" w:alignment="center" w:leader="none"/>
     </w:r>
@@ -6376,6 +6778,7 @@
   <w:style w:type="character" w:default="1" w:styleId="Policepardfaut">
     <w:name w:val="Default Paragraph Font"/>
     <w:uiPriority w:val="1"/>
+    <w:semiHidden/>
     <w:unhideWhenUsed/>
   </w:style>
   <w:style w:type="table" w:default="1" w:styleId="TableauNormal">
@@ -7322,6 +7725,7 @@
   </w:compat>
   <w:rsids>
     <w:rsidRoot w:val="00D95F62"/>
+    <w:rsid w:val="0000012D"/>
     <w:rsid w:val="00091C68"/>
     <w:rsid w:val="000D3854"/>
     <w:rsid w:val="001036D6"/>

</xml_diff>

<commit_message>
Mise à jour readme et rapport
Affinement des conventions
</commit_message>
<xml_diff>
--- a/Rapport.docx
+++ b/Rapport.docx
@@ -257,7 +257,7 @@
                                       <w:color w:val="FFFFFF" w:themeColor="background1"/>
                                       <w:lang w:val="de-CH"/>
                                     </w:rPr>
-                                    <w:t>08.03.2021</w:t>
+                                    <w:t>11.03.2021</w:t>
                                   </w:r>
                                   <w:r>
                                     <w:rPr>
@@ -544,7 +544,7 @@
                                 <w:color w:val="FFFFFF" w:themeColor="background1"/>
                                 <w:lang w:val="de-CH"/>
                               </w:rPr>
-                              <w:t>08.03.2021</w:t>
+                              <w:t>11.03.2021</w:t>
                             </w:r>
                             <w:r>
                               <w:rPr>
@@ -2419,7 +2419,6 @@
                 <w:lang w:val="fr-FR"/>
               </w:rPr>
             </w:pPr>
-            <w:proofErr w:type="spellStart"/>
             <w:r>
               <w:rPr>
                 <w:b w:val="0"/>
@@ -2428,7 +2427,6 @@
               </w:rPr>
               <w:t>IntelliJ</w:t>
             </w:r>
-            <w:proofErr w:type="spellEnd"/>
           </w:p>
         </w:tc>
         <w:tc>
@@ -2536,14 +2534,12 @@
                 <w:lang w:val="fr-FR"/>
               </w:rPr>
             </w:pPr>
-            <w:proofErr w:type="spellStart"/>
             <w:r>
               <w:rPr>
                 <w:lang w:val="fr-FR"/>
               </w:rPr>
               <w:t>PicoCLI</w:t>
             </w:r>
-            <w:proofErr w:type="spellEnd"/>
           </w:p>
         </w:tc>
         <w:tc>
@@ -2563,7 +2559,6 @@
                 <w:lang w:val="fr-FR"/>
               </w:rPr>
             </w:pPr>
-            <w:proofErr w:type="spellStart"/>
             <w:r>
               <w:rPr>
                 <w:b/>
@@ -2572,7 +2567,6 @@
               </w:rPr>
               <w:t>Versionning</w:t>
             </w:r>
-            <w:proofErr w:type="spellEnd"/>
             <w:r>
               <w:rPr>
                 <w:b/>
@@ -2660,16 +2654,8 @@
               <w:rPr>
                 <w:lang w:val="fr-FR"/>
               </w:rPr>
-              <w:t xml:space="preserve">Maven </w:t>
-            </w:r>
-            <w:proofErr w:type="spellStart"/>
-            <w:r>
-              <w:rPr>
-                <w:lang w:val="fr-FR"/>
-              </w:rPr>
-              <w:t>Shade</w:t>
-            </w:r>
-            <w:proofErr w:type="spellEnd"/>
+              <w:t>Maven Shade</w:t>
+            </w:r>
           </w:p>
         </w:tc>
       </w:tr>
@@ -2712,21 +2698,7 @@
         <w:rPr>
           <w:lang w:val="fr-FR"/>
         </w:rPr>
-        <w:t xml:space="preserve">Pourquoi signer les </w:t>
-      </w:r>
-      <w:proofErr w:type="spellStart"/>
-      <w:r>
-        <w:rPr>
-          <w:lang w:val="fr-FR"/>
-        </w:rPr>
-        <w:t>commits</w:t>
-      </w:r>
-      <w:proofErr w:type="spellEnd"/>
-      <w:r>
-        <w:rPr>
-          <w:lang w:val="fr-FR"/>
-        </w:rPr>
-        <w:t xml:space="preserve"> avec GPG</w:t>
+        <w:t>Pourquoi signer les commits avec GPG</w:t>
       </w:r>
       <w:bookmarkEnd w:id="3"/>
     </w:p>
@@ -2741,21 +2713,7 @@
         <w:rPr>
           <w:lang w:val="fr-FR"/>
         </w:rPr>
-        <w:t xml:space="preserve">Grâce à la signature GPG, la source des </w:t>
-      </w:r>
-      <w:proofErr w:type="spellStart"/>
-      <w:r>
-        <w:rPr>
-          <w:lang w:val="fr-FR"/>
-        </w:rPr>
-        <w:t>commits</w:t>
-      </w:r>
-      <w:proofErr w:type="spellEnd"/>
-      <w:r>
-        <w:rPr>
-          <w:lang w:val="fr-FR"/>
-        </w:rPr>
-        <w:t xml:space="preserve"> peut être authentifiée. De cette façon, dans certains projets critiques, il est possible de s’assurer de la provenance des modifications du code.</w:t>
+        <w:t>Grâce à la signature GPG, la source des commits peut être authentifiée. De cette façon, dans certains projets critiques, il est possible de s’assurer de la provenance des modifications du code.</w:t>
       </w:r>
     </w:p>
     <w:p>
@@ -2771,31 +2729,9 @@
         <w:rPr>
           <w:lang w:val="fr-FR"/>
         </w:rPr>
-        <w:t xml:space="preserve">Commit </w:t>
-      </w:r>
-      <w:proofErr w:type="spellStart"/>
-      <w:r>
-        <w:rPr>
-          <w:lang w:val="fr-FR"/>
-        </w:rPr>
-        <w:t>ealry</w:t>
-      </w:r>
-      <w:proofErr w:type="spellEnd"/>
-      <w:r>
-        <w:rPr>
-          <w:lang w:val="fr-FR"/>
-        </w:rPr>
-        <w:t xml:space="preserve">, commit </w:t>
-      </w:r>
-      <w:proofErr w:type="spellStart"/>
-      <w:r>
-        <w:rPr>
-          <w:lang w:val="fr-FR"/>
-        </w:rPr>
-        <w:t>often</w:t>
+        <w:t>Commit ealry, commit often</w:t>
       </w:r>
       <w:bookmarkEnd w:id="4"/>
-      <w:proofErr w:type="spellEnd"/>
     </w:p>
     <w:p>
       <w:pPr>
@@ -2838,21 +2774,7 @@
         <w:rPr>
           <w:lang w:val="fr-FR"/>
         </w:rPr>
-        <w:t xml:space="preserve"> De plus, lors de travaux collaboratifs, il est plus facile d’intégrer plusieurs petits </w:t>
-      </w:r>
-      <w:proofErr w:type="spellStart"/>
-      <w:r>
-        <w:rPr>
-          <w:lang w:val="fr-FR"/>
-        </w:rPr>
-        <w:t>commits</w:t>
-      </w:r>
-      <w:proofErr w:type="spellEnd"/>
-      <w:r>
-        <w:rPr>
-          <w:lang w:val="fr-FR"/>
-        </w:rPr>
-        <w:t xml:space="preserve"> ensemble que de devoir débugger </w:t>
+        <w:t xml:space="preserve"> De plus, lors de travaux collaboratifs, il est plus facile d’intégrer plusieurs petits commits ensemble que de devoir débugger </w:t>
       </w:r>
       <w:r>
         <w:rPr>
@@ -3005,13 +2927,6 @@
         <w:t>Conventions de codage</w:t>
       </w:r>
       <w:bookmarkEnd w:id="6"/>
-    </w:p>
-    <w:p>
-      <w:pPr>
-        <w:rPr>
-          <w:lang w:val="fr-FR"/>
-        </w:rPr>
-      </w:pPr>
     </w:p>
     <w:p>
       <w:pPr>
@@ -3282,19 +3197,19 @@
           <w:color w:val="24292E"/>
           <w:bdr w:val="none" w:sz="0" w:space="0" w:color="auto" w:frame="1"/>
         </w:rPr>
-        <w:t xml:space="preserve"> Fichier     : &lt;</w:t>
-      </w:r>
-      <w:proofErr w:type="spellStart"/>
-      <w:r>
+        <w:t xml:space="preserve"> Fichier     : &lt;NomDuFichier&gt;.h</w:t>
+      </w:r>
+    </w:p>
+    <w:p>
+      <w:pPr>
+        <w:pStyle w:val="PrformatHTML"/>
         <w:rPr>
           <w:rStyle w:val="CodeHTML"/>
           <w:rFonts w:ascii="Consolas" w:eastAsiaTheme="majorEastAsia" w:hAnsi="Consolas"/>
           <w:color w:val="24292E"/>
           <w:bdr w:val="none" w:sz="0" w:space="0" w:color="auto" w:frame="1"/>
         </w:rPr>
-        <w:t>NomDuFichier</w:t>
-      </w:r>
-      <w:proofErr w:type="spellEnd"/>
+      </w:pPr>
       <w:r>
         <w:rPr>
           <w:rStyle w:val="CodeHTML"/>
@@ -3302,7 +3217,7 @@
           <w:color w:val="24292E"/>
           <w:bdr w:val="none" w:sz="0" w:space="0" w:color="auto" w:frame="1"/>
         </w:rPr>
-        <w:t>&gt;.h</w:t>
+        <w:t xml:space="preserve"> Auteur(s)   : Forestier Quentin &amp; Melvyn Herzig</w:t>
       </w:r>
     </w:p>
     <w:p>
@@ -3322,59 +3237,104 @@
           <w:color w:val="24292E"/>
           <w:bdr w:val="none" w:sz="0" w:space="0" w:color="auto" w:frame="1"/>
         </w:rPr>
-        <w:t xml:space="preserve"> Auteur(s)   : Forestier Quentin &amp; Melvyn </w:t>
-      </w:r>
-      <w:proofErr w:type="spellStart"/>
-      <w:r>
+        <w:t xml:space="preserve"> Date        : JJ.MM.AAAA</w:t>
+      </w:r>
+    </w:p>
+    <w:p>
+      <w:pPr>
+        <w:pStyle w:val="PrformatHTML"/>
         <w:rPr>
           <w:rStyle w:val="CodeHTML"/>
           <w:rFonts w:ascii="Consolas" w:eastAsiaTheme="majorEastAsia" w:hAnsi="Consolas"/>
           <w:color w:val="24292E"/>
           <w:bdr w:val="none" w:sz="0" w:space="0" w:color="auto" w:frame="1"/>
         </w:rPr>
-        <w:t>Herzig</w:t>
-      </w:r>
-      <w:proofErr w:type="spellEnd"/>
-    </w:p>
-    <w:p>
-      <w:pPr>
-        <w:pStyle w:val="PrformatHTML"/>
+      </w:pPr>
+      <w:r>
         <w:rPr>
           <w:rStyle w:val="CodeHTML"/>
           <w:rFonts w:ascii="Consolas" w:eastAsiaTheme="majorEastAsia" w:hAnsi="Consolas"/>
           <w:color w:val="24292E"/>
           <w:bdr w:val="none" w:sz="0" w:space="0" w:color="auto" w:frame="1"/>
         </w:rPr>
-      </w:pPr>
-      <w:r>
+        <w:t xml:space="preserve"> -----------------------------------------------------------------------------------</w:t>
+      </w:r>
+    </w:p>
+    <w:p>
+      <w:pPr>
+        <w:pStyle w:val="PrformatHTML"/>
         <w:rPr>
           <w:rStyle w:val="CodeHTML"/>
           <w:rFonts w:ascii="Consolas" w:eastAsiaTheme="majorEastAsia" w:hAnsi="Consolas"/>
           <w:color w:val="24292E"/>
           <w:bdr w:val="none" w:sz="0" w:space="0" w:color="auto" w:frame="1"/>
         </w:rPr>
-        <w:t xml:space="preserve"> Date        : JJ.MM.AAAA</w:t>
-      </w:r>
-    </w:p>
-    <w:p>
-      <w:pPr>
-        <w:pStyle w:val="PrformatHTML"/>
+      </w:pPr>
+      <w:r>
         <w:rPr>
           <w:rStyle w:val="CodeHTML"/>
           <w:rFonts w:ascii="Consolas" w:eastAsiaTheme="majorEastAsia" w:hAnsi="Consolas"/>
           <w:color w:val="24292E"/>
           <w:bdr w:val="none" w:sz="0" w:space="0" w:color="auto" w:frame="1"/>
         </w:rPr>
-      </w:pPr>
-      <w:r>
+        <w:t xml:space="preserve"> */</w:t>
+      </w:r>
+    </w:p>
+    <w:p>
+      <w:pPr>
         <w:rPr>
           <w:rStyle w:val="CodeHTML"/>
           <w:rFonts w:ascii="Consolas" w:eastAsiaTheme="majorEastAsia" w:hAnsi="Consolas"/>
           <w:color w:val="24292E"/>
           <w:bdr w:val="none" w:sz="0" w:space="0" w:color="auto" w:frame="1"/>
-        </w:rPr>
-        <w:t xml:space="preserve"> -----------------------------------------------------------------------------------</w:t>
-      </w:r>
+          <w:lang w:val="fr-FR"/>
+        </w:rPr>
+      </w:pPr>
+    </w:p>
+    <w:p>
+      <w:pPr>
+        <w:pStyle w:val="Titre2"/>
+        <w:rPr>
+          <w:lang w:val="fr-FR"/>
+        </w:rPr>
+      </w:pPr>
+      <w:bookmarkStart w:id="10" w:name="_Toc65926379"/>
+      <w:r>
+        <w:rPr>
+          <w:lang w:val="fr-FR"/>
+        </w:rPr>
+        <w:t>Commentaires</w:t>
+      </w:r>
+      <w:bookmarkEnd w:id="10"/>
+    </w:p>
+    <w:p>
+      <w:pPr>
+        <w:rPr>
+          <w:lang w:val="fr-FR"/>
+        </w:rPr>
+      </w:pPr>
+      <w:r>
+        <w:rPr>
+          <w:lang w:val="fr-FR"/>
+        </w:rPr>
+        <w:t>Les classes et les méthodes sont commentées au format Javadoc.</w:t>
+      </w:r>
+    </w:p>
+    <w:p>
+      <w:pPr>
+        <w:pStyle w:val="Titre3"/>
+        <w:rPr>
+          <w:lang w:val="fr-FR"/>
+        </w:rPr>
+      </w:pPr>
+      <w:bookmarkStart w:id="11" w:name="_Toc65926380"/>
+      <w:r>
+        <w:rPr>
+          <w:lang w:val="fr-FR"/>
+        </w:rPr>
+        <w:t>Classes</w:t>
+      </w:r>
+      <w:bookmarkEnd w:id="11"/>
     </w:p>
     <w:p>
       <w:pPr>
@@ -3393,216 +3353,155 @@
           <w:color w:val="24292E"/>
           <w:bdr w:val="none" w:sz="0" w:space="0" w:color="auto" w:frame="1"/>
         </w:rPr>
-        <w:t xml:space="preserve"> */</w:t>
-      </w:r>
-    </w:p>
-    <w:p>
-      <w:pPr>
+        <w:t>/**</w:t>
+      </w:r>
+    </w:p>
+    <w:p>
+      <w:pPr>
+        <w:pStyle w:val="PrformatHTML"/>
         <w:rPr>
           <w:rStyle w:val="CodeHTML"/>
           <w:rFonts w:ascii="Consolas" w:eastAsiaTheme="majorEastAsia" w:hAnsi="Consolas"/>
           <w:color w:val="24292E"/>
           <w:bdr w:val="none" w:sz="0" w:space="0" w:color="auto" w:frame="1"/>
-          <w:lang w:val="fr-FR"/>
-        </w:rPr>
-      </w:pPr>
-    </w:p>
-    <w:p>
-      <w:pPr>
-        <w:pStyle w:val="Titre2"/>
-        <w:rPr>
-          <w:lang w:val="fr-FR"/>
-        </w:rPr>
-      </w:pPr>
-      <w:bookmarkStart w:id="10" w:name="_Toc65926379"/>
-      <w:r>
-        <w:rPr>
-          <w:lang w:val="fr-FR"/>
-        </w:rPr>
-        <w:t>Commentaires</w:t>
-      </w:r>
-      <w:bookmarkEnd w:id="10"/>
-    </w:p>
-    <w:p>
-      <w:pPr>
-        <w:rPr>
-          <w:lang w:val="fr-FR"/>
-        </w:rPr>
-      </w:pPr>
-      <w:r>
-        <w:rPr>
-          <w:lang w:val="fr-FR"/>
-        </w:rPr>
-        <w:t xml:space="preserve">Les classes et les méthodes sont commentées au format </w:t>
-      </w:r>
-      <w:proofErr w:type="spellStart"/>
-      <w:r>
-        <w:rPr>
-          <w:lang w:val="fr-FR"/>
-        </w:rPr>
-        <w:t>Javadoc</w:t>
-      </w:r>
-      <w:proofErr w:type="spellEnd"/>
-      <w:r>
-        <w:rPr>
-          <w:lang w:val="fr-FR"/>
-        </w:rPr>
-        <w:t>.</w:t>
-      </w:r>
-    </w:p>
-    <w:p>
-      <w:pPr>
-        <w:pStyle w:val="Titre3"/>
-        <w:rPr>
-          <w:lang w:val="fr-FR"/>
-        </w:rPr>
-      </w:pPr>
-      <w:bookmarkStart w:id="11" w:name="_Toc65926380"/>
-      <w:r>
-        <w:rPr>
-          <w:lang w:val="fr-FR"/>
-        </w:rPr>
-        <w:t>Classes</w:t>
-      </w:r>
-      <w:bookmarkEnd w:id="11"/>
-    </w:p>
-    <w:p>
-      <w:pPr>
-        <w:pStyle w:val="PrformatHTML"/>
+        </w:rPr>
+      </w:pPr>
+      <w:r>
         <w:rPr>
           <w:rStyle w:val="CodeHTML"/>
           <w:rFonts w:ascii="Consolas" w:eastAsiaTheme="majorEastAsia" w:hAnsi="Consolas"/>
           <w:color w:val="24292E"/>
           <w:bdr w:val="none" w:sz="0" w:space="0" w:color="auto" w:frame="1"/>
         </w:rPr>
-      </w:pPr>
-      <w:r>
+        <w:t>* Description de la classe</w:t>
+      </w:r>
+    </w:p>
+    <w:p>
+      <w:pPr>
+        <w:pStyle w:val="PrformatHTML"/>
         <w:rPr>
           <w:rStyle w:val="CodeHTML"/>
           <w:rFonts w:ascii="Consolas" w:eastAsiaTheme="majorEastAsia" w:hAnsi="Consolas"/>
           <w:color w:val="24292E"/>
           <w:bdr w:val="none" w:sz="0" w:space="0" w:color="auto" w:frame="1"/>
         </w:rPr>
-        <w:t>/**</w:t>
-      </w:r>
-    </w:p>
-    <w:p>
-      <w:pPr>
-        <w:pStyle w:val="PrformatHTML"/>
+      </w:pPr>
+      <w:r>
         <w:rPr>
           <w:rStyle w:val="CodeHTML"/>
           <w:rFonts w:ascii="Consolas" w:eastAsiaTheme="majorEastAsia" w:hAnsi="Consolas"/>
           <w:color w:val="24292E"/>
           <w:bdr w:val="none" w:sz="0" w:space="0" w:color="auto" w:frame="1"/>
         </w:rPr>
-      </w:pPr>
-      <w:r>
+        <w:t>* @author auteur 1</w:t>
+      </w:r>
+    </w:p>
+    <w:p>
+      <w:pPr>
+        <w:pStyle w:val="PrformatHTML"/>
         <w:rPr>
           <w:rStyle w:val="CodeHTML"/>
           <w:rFonts w:ascii="Consolas" w:eastAsiaTheme="majorEastAsia" w:hAnsi="Consolas"/>
           <w:color w:val="24292E"/>
           <w:bdr w:val="none" w:sz="0" w:space="0" w:color="auto" w:frame="1"/>
         </w:rPr>
-        <w:t>* Description de la classe</w:t>
-      </w:r>
-    </w:p>
-    <w:p>
-      <w:pPr>
-        <w:pStyle w:val="PrformatHTML"/>
+      </w:pPr>
+      <w:r>
         <w:rPr>
           <w:rStyle w:val="CodeHTML"/>
           <w:rFonts w:ascii="Consolas" w:eastAsiaTheme="majorEastAsia" w:hAnsi="Consolas"/>
           <w:color w:val="24292E"/>
           <w:bdr w:val="none" w:sz="0" w:space="0" w:color="auto" w:frame="1"/>
         </w:rPr>
-      </w:pPr>
-      <w:r>
+        <w:t>* @date jj-mm-aaaa</w:t>
+      </w:r>
+    </w:p>
+    <w:p>
+      <w:pPr>
+        <w:pStyle w:val="PrformatHTML"/>
         <w:rPr>
           <w:rStyle w:val="CodeHTML"/>
           <w:rFonts w:ascii="Consolas" w:eastAsiaTheme="majorEastAsia" w:hAnsi="Consolas"/>
           <w:color w:val="24292E"/>
           <w:bdr w:val="none" w:sz="0" w:space="0" w:color="auto" w:frame="1"/>
         </w:rPr>
-        <w:t>* @author auteur 1</w:t>
-      </w:r>
-    </w:p>
-    <w:p>
-      <w:pPr>
-        <w:pStyle w:val="PrformatHTML"/>
+      </w:pPr>
+      <w:r>
         <w:rPr>
           <w:rStyle w:val="CodeHTML"/>
           <w:rFonts w:ascii="Consolas" w:eastAsiaTheme="majorEastAsia" w:hAnsi="Consolas"/>
           <w:color w:val="24292E"/>
           <w:bdr w:val="none" w:sz="0" w:space="0" w:color="auto" w:frame="1"/>
         </w:rPr>
-      </w:pPr>
-      <w:r>
+        <w:t>*/</w:t>
+      </w:r>
+    </w:p>
+    <w:p>
+      <w:pPr>
         <w:rPr>
           <w:rStyle w:val="CodeHTML"/>
           <w:rFonts w:ascii="Consolas" w:eastAsiaTheme="majorEastAsia" w:hAnsi="Consolas"/>
           <w:color w:val="24292E"/>
           <w:bdr w:val="none" w:sz="0" w:space="0" w:color="auto" w:frame="1"/>
-        </w:rPr>
-        <w:t>* @date jj-mm-</w:t>
-      </w:r>
-      <w:proofErr w:type="spellStart"/>
-      <w:r>
+          <w:lang w:val="fr-FR"/>
+        </w:rPr>
+      </w:pPr>
+    </w:p>
+    <w:p>
+      <w:pPr>
+        <w:pStyle w:val="Titre3"/>
+        <w:rPr>
+          <w:lang w:val="fr-FR"/>
+        </w:rPr>
+      </w:pPr>
+      <w:bookmarkStart w:id="12" w:name="_Toc65926381"/>
+      <w:r>
+        <w:rPr>
+          <w:lang w:val="fr-FR"/>
+        </w:rPr>
+        <w:t>Méthodes</w:t>
+      </w:r>
+      <w:bookmarkEnd w:id="12"/>
+    </w:p>
+    <w:p>
+      <w:pPr>
+        <w:pStyle w:val="PrformatHTML"/>
         <w:rPr>
           <w:rStyle w:val="CodeHTML"/>
           <w:rFonts w:ascii="Consolas" w:eastAsiaTheme="majorEastAsia" w:hAnsi="Consolas"/>
           <w:color w:val="24292E"/>
           <w:bdr w:val="none" w:sz="0" w:space="0" w:color="auto" w:frame="1"/>
         </w:rPr>
-        <w:t>aaaa</w:t>
-      </w:r>
-      <w:proofErr w:type="spellEnd"/>
-    </w:p>
-    <w:p>
-      <w:pPr>
-        <w:pStyle w:val="PrformatHTML"/>
+      </w:pPr>
+      <w:r>
         <w:rPr>
           <w:rStyle w:val="CodeHTML"/>
           <w:rFonts w:ascii="Consolas" w:eastAsiaTheme="majorEastAsia" w:hAnsi="Consolas"/>
           <w:color w:val="24292E"/>
           <w:bdr w:val="none" w:sz="0" w:space="0" w:color="auto" w:frame="1"/>
         </w:rPr>
-      </w:pPr>
-      <w:r>
+        <w:t>/**</w:t>
+      </w:r>
+    </w:p>
+    <w:p>
+      <w:pPr>
+        <w:pStyle w:val="PrformatHTML"/>
         <w:rPr>
           <w:rStyle w:val="CodeHTML"/>
           <w:rFonts w:ascii="Consolas" w:eastAsiaTheme="majorEastAsia" w:hAnsi="Consolas"/>
           <w:color w:val="24292E"/>
           <w:bdr w:val="none" w:sz="0" w:space="0" w:color="auto" w:frame="1"/>
         </w:rPr>
-        <w:t>*/</w:t>
-      </w:r>
-    </w:p>
-    <w:p>
-      <w:pPr>
+      </w:pPr>
+      <w:r>
         <w:rPr>
           <w:rStyle w:val="CodeHTML"/>
           <w:rFonts w:ascii="Consolas" w:eastAsiaTheme="majorEastAsia" w:hAnsi="Consolas"/>
           <w:color w:val="24292E"/>
           <w:bdr w:val="none" w:sz="0" w:space="0" w:color="auto" w:frame="1"/>
-          <w:lang w:val="fr-FR"/>
-        </w:rPr>
-      </w:pPr>
-    </w:p>
-    <w:p>
-      <w:pPr>
-        <w:pStyle w:val="Titre3"/>
-        <w:rPr>
-          <w:lang w:val="fr-FR"/>
-        </w:rPr>
-      </w:pPr>
-      <w:bookmarkStart w:id="12" w:name="_Toc65926381"/>
-      <w:r>
-        <w:rPr>
-          <w:lang w:val="fr-FR"/>
-        </w:rPr>
-        <w:t>Méthodes</w:t>
-      </w:r>
-      <w:bookmarkEnd w:id="12"/>
+        </w:rPr>
+        <w:t>* Description de la méthode</w:t>
+      </w:r>
     </w:p>
     <w:p>
       <w:pPr>
@@ -3621,7 +3520,7 @@
           <w:color w:val="24292E"/>
           <w:bdr w:val="none" w:sz="0" w:space="0" w:color="auto" w:frame="1"/>
         </w:rPr>
-        <w:t>/**</w:t>
+        <w:t>* @param param1 Description du premier paramètre.</w:t>
       </w:r>
     </w:p>
     <w:p>
@@ -3641,7 +3540,7 @@
           <w:color w:val="24292E"/>
           <w:bdr w:val="none" w:sz="0" w:space="0" w:color="auto" w:frame="1"/>
         </w:rPr>
-        <w:t>* Description de la méthode</w:t>
+        <w:t>* @param param2 Description du second paramètre.</w:t>
       </w:r>
     </w:p>
     <w:p>
@@ -3661,7 +3560,7 @@
           <w:color w:val="24292E"/>
           <w:bdr w:val="none" w:sz="0" w:space="0" w:color="auto" w:frame="1"/>
         </w:rPr>
-        <w:t>* @param param1 Description du premier paramètre.</w:t>
+        <w:t>* @return Que retourne la méthode..</w:t>
       </w:r>
     </w:p>
     <w:p>
@@ -3681,7 +3580,7 @@
           <w:color w:val="24292E"/>
           <w:bdr w:val="none" w:sz="0" w:space="0" w:color="auto" w:frame="1"/>
         </w:rPr>
-        <w:t>* @param param2 Description du second paramètre.</w:t>
+        <w:t>*/</w:t>
       </w:r>
     </w:p>
     <w:p>
@@ -3694,45 +3593,66 @@
           <w:bdr w:val="none" w:sz="0" w:space="0" w:color="auto" w:frame="1"/>
         </w:rPr>
       </w:pPr>
-      <w:r>
-        <w:rPr>
-          <w:rStyle w:val="CodeHTML"/>
-          <w:rFonts w:ascii="Consolas" w:eastAsiaTheme="majorEastAsia" w:hAnsi="Consolas"/>
-          <w:color w:val="24292E"/>
-          <w:bdr w:val="none" w:sz="0" w:space="0" w:color="auto" w:frame="1"/>
-        </w:rPr>
-        <w:t>* @return Que retourne la méthode..</w:t>
-      </w:r>
-    </w:p>
-    <w:p>
-      <w:pPr>
-        <w:pStyle w:val="PrformatHTML"/>
-        <w:rPr>
-          <w:rFonts w:ascii="Consolas" w:hAnsi="Consolas"/>
-          <w:color w:val="24292E"/>
-        </w:rPr>
-      </w:pPr>
-      <w:r>
-        <w:rPr>
-          <w:rStyle w:val="CodeHTML"/>
-          <w:rFonts w:ascii="Consolas" w:eastAsiaTheme="majorEastAsia" w:hAnsi="Consolas"/>
-          <w:color w:val="24292E"/>
-          <w:bdr w:val="none" w:sz="0" w:space="0" w:color="auto" w:frame="1"/>
-        </w:rPr>
-        <w:t>*/</w:t>
-      </w:r>
-    </w:p>
-    <w:p>
-      <w:pPr>
-        <w:rPr>
-          <w:lang w:val="fr-FR"/>
-        </w:rPr>
-      </w:pPr>
-      <w:r>
-        <w:rPr>
-          <w:lang w:val="fr-FR"/>
-        </w:rPr>
-        <w:br w:type="page"/>
+    </w:p>
+    <w:p>
+      <w:pPr>
+        <w:pStyle w:val="Titre3"/>
+        <w:rPr>
+          <w:lang w:val="fr-FR"/>
+        </w:rPr>
+      </w:pPr>
+      <w:r>
+        <w:rPr>
+          <w:lang w:val="fr-FR"/>
+        </w:rPr>
+        <w:t>Nommage</w:t>
+      </w:r>
+    </w:p>
+    <w:p>
+      <w:r>
+        <w:t>Tout les noms seront en camel case sauf pour les constantes où les espaces seront des ‘_’ et en majuscules.</w:t>
+      </w:r>
+      <w:r>
+        <w:br/>
+      </w:r>
+      <w:r>
+        <w:rPr>
+          <w:b/>
+          <w:bCs/>
+        </w:rPr>
+        <w:t>Classe</w:t>
+      </w:r>
+      <w:r>
+        <w:t> : Première lettre en majuscule, MaClasse.java</w:t>
+      </w:r>
+      <w:r>
+        <w:br/>
+      </w:r>
+      <w:r>
+        <w:rPr>
+          <w:b/>
+          <w:bCs/>
+        </w:rPr>
+        <w:t>Fonction</w:t>
+      </w:r>
+      <w:r>
+        <w:t> : Première lettre en minuscule, maFonction()</w:t>
+      </w:r>
+      <w:r>
+        <w:br/>
+      </w:r>
+      <w:r>
+        <w:rPr>
+          <w:b/>
+          <w:bCs/>
+        </w:rPr>
+        <w:t>Ma constante</w:t>
+      </w:r>
+      <w:r>
+        <w:t> : final int UNE_CONSTANT</w:t>
+      </w:r>
+      <w:r>
+        <w:t>E.</w:t>
       </w:r>
     </w:p>
     <w:p>
@@ -3815,25 +3735,7 @@
         <w:rPr>
           <w:lang w:val="fr-FR"/>
         </w:rPr>
-        <w:t xml:space="preserve"> </w:t>
-      </w:r>
-      <w:r>
-        <w:rPr>
-          <w:lang w:val="fr-FR"/>
-        </w:rPr>
-        <w:t xml:space="preserve">Notre manque d’expérience pose également problème au niveau de l’estimation du temps à passer sur ces </w:t>
-      </w:r>
-      <w:r>
-        <w:rPr>
-          <w:lang w:val="fr-FR"/>
-        </w:rPr>
-        <w:t>chacune des tâches</w:t>
-      </w:r>
-      <w:r>
-        <w:rPr>
-          <w:lang w:val="fr-FR"/>
-        </w:rPr>
-        <w:t>.</w:t>
+        <w:t xml:space="preserve"> Notre manque d’expérience pose également problème au niveau de l’estimation du temps à passer sur ces chacune des tâches.</w:t>
       </w:r>
     </w:p>
     <w:p>
@@ -3963,14 +3865,12 @@
         </w:rPr>
         <w:t xml:space="preserve">branche dédiée appelé </w:t>
       </w:r>
-      <w:proofErr w:type="spellStart"/>
       <w:r>
         <w:rPr>
           <w:lang w:val="fr-FR"/>
         </w:rPr>
         <w:t>iteration</w:t>
       </w:r>
-      <w:proofErr w:type="spellEnd"/>
       <w:r>
         <w:rPr>
           <w:lang w:val="fr-FR"/>
@@ -4150,21 +4050,7 @@
         <w:rPr>
           <w:lang w:val="fr-FR"/>
         </w:rPr>
-        <w:t>Chaque fonctionnalité/tâche fera l’objet d’une « Issue ». Lorsqu’un collaborateur travaille sur une issue, il se désigne comme « </w:t>
-      </w:r>
-      <w:proofErr w:type="spellStart"/>
-      <w:r>
-        <w:rPr>
-          <w:lang w:val="fr-FR"/>
-        </w:rPr>
-        <w:t>assignee</w:t>
-      </w:r>
-      <w:proofErr w:type="spellEnd"/>
-      <w:r>
-        <w:rPr>
-          <w:lang w:val="fr-FR"/>
-        </w:rPr>
-        <w:t xml:space="preserve"> ». Lorsque la tâche est terminée, il </w:t>
+        <w:t xml:space="preserve">Chaque fonctionnalité/tâche fera l’objet d’une « Issue ». Lorsqu’un collaborateur travaille sur une issue, il se désigne comme « assignee ». Lorsque la tâche est terminée, il </w:t>
       </w:r>
       <w:r>
         <w:rPr>
@@ -4176,21 +4062,7 @@
         <w:rPr>
           <w:lang w:val="fr-FR"/>
         </w:rPr>
-        <w:t xml:space="preserve"> une « pull </w:t>
-      </w:r>
-      <w:proofErr w:type="spellStart"/>
-      <w:r>
-        <w:rPr>
-          <w:lang w:val="fr-FR"/>
-        </w:rPr>
-        <w:t>request</w:t>
-      </w:r>
-      <w:proofErr w:type="spellEnd"/>
-      <w:r>
-        <w:rPr>
-          <w:lang w:val="fr-FR"/>
-        </w:rPr>
-        <w:t xml:space="preserve"> » de sa branche sur la branche de l’itération, en spécifiant l’issue concernée. De cette manière, la personne qui validera le merge fermera également </w:t>
+        <w:t xml:space="preserve"> une « pull request » de sa branche sur la branche de l’itération, en spécifiant l’issue concernée. De cette manière, la personne qui validera le merge fermera également </w:t>
       </w:r>
       <w:r>
         <w:rPr>
@@ -4251,7 +4123,6 @@
         </w:rPr>
       </w:pPr>
       <w:bookmarkStart w:id="18" w:name="_Toc65926387"/>
-      <w:proofErr w:type="spellStart"/>
       <w:r>
         <w:rPr>
           <w:lang w:val="fr-FR"/>
@@ -4260,33 +4131,18 @@
         <w:t>KanPan</w:t>
       </w:r>
       <w:bookmarkEnd w:id="18"/>
-      <w:proofErr w:type="spellEnd"/>
-    </w:p>
-    <w:p>
-      <w:pPr>
-        <w:rPr>
-          <w:lang w:val="fr-FR"/>
-        </w:rPr>
-      </w:pPr>
-      <w:r>
-        <w:rPr>
-          <w:lang w:val="fr-FR"/>
-        </w:rPr>
-        <w:t xml:space="preserve">Nous avons intégré un projet </w:t>
-      </w:r>
-      <w:proofErr w:type="spellStart"/>
-      <w:r>
-        <w:rPr>
-          <w:lang w:val="fr-FR"/>
-        </w:rPr>
-        <w:t>KanPan</w:t>
-      </w:r>
-      <w:proofErr w:type="spellEnd"/>
-      <w:r>
-        <w:rPr>
-          <w:lang w:val="fr-FR"/>
-        </w:rPr>
-        <w:t xml:space="preserve"> de GitHub. Chaque issue fera l’objet d’une étiquette automatiquement créée.</w:t>
+    </w:p>
+    <w:p>
+      <w:pPr>
+        <w:rPr>
+          <w:lang w:val="fr-FR"/>
+        </w:rPr>
+      </w:pPr>
+      <w:r>
+        <w:rPr>
+          <w:lang w:val="fr-FR"/>
+        </w:rPr>
+        <w:t>Nous avons intégré un projet KanPan de GitHub. Chaque issue fera l’objet d’une étiquette automatiquement créée.</w:t>
       </w:r>
       <w:r>
         <w:rPr>
@@ -4337,7 +4193,6 @@
           <w:lang w:val="fr-FR"/>
         </w:rPr>
       </w:pPr>
-      <w:proofErr w:type="spellStart"/>
       <w:r>
         <w:rPr>
           <w:b/>
@@ -4346,7 +4201,6 @@
         </w:rPr>
         <w:t>Todo</w:t>
       </w:r>
-      <w:proofErr w:type="spellEnd"/>
       <w:r>
         <w:rPr>
           <w:b/>
@@ -4379,40 +4233,22 @@
           <w:bCs/>
           <w:lang w:val="fr-FR"/>
         </w:rPr>
-        <w:t xml:space="preserve">In </w:t>
-      </w:r>
-      <w:proofErr w:type="spellStart"/>
+        <w:t>In progress</w:t>
+      </w:r>
       <w:r>
         <w:rPr>
           <w:b/>
           <w:bCs/>
           <w:lang w:val="fr-FR"/>
         </w:rPr>
-        <w:t>progress</w:t>
-      </w:r>
-      <w:proofErr w:type="spellEnd"/>
-      <w:r>
-        <w:rPr>
-          <w:b/>
-          <w:bCs/>
-          <w:lang w:val="fr-FR"/>
-        </w:rPr>
         <w:t> :</w:t>
       </w:r>
       <w:r>
         <w:rPr>
           <w:lang w:val="fr-FR"/>
         </w:rPr>
-        <w:t xml:space="preserve"> Regroupe les issues qui sont en cours de </w:t>
-      </w:r>
-      <w:proofErr w:type="spellStart"/>
-      <w:r>
-        <w:rPr>
-          <w:lang w:val="fr-FR"/>
-        </w:rPr>
-        <w:t>traîtement</w:t>
-      </w:r>
-      <w:proofErr w:type="spellEnd"/>
+        <w:t xml:space="preserve"> Regroupe les issues qui sont en cours de traîtement</w:t>
+      </w:r>
     </w:p>
     <w:p>
       <w:pPr>
@@ -4437,49 +4273,7 @@
         <w:rPr>
           <w:lang w:val="en-US"/>
         </w:rPr>
-        <w:t xml:space="preserve"> </w:t>
-      </w:r>
-      <w:proofErr w:type="spellStart"/>
-      <w:r>
-        <w:rPr>
-          <w:lang w:val="en-US"/>
-        </w:rPr>
-        <w:t>Regroupe</w:t>
-      </w:r>
-      <w:proofErr w:type="spellEnd"/>
-      <w:r>
-        <w:rPr>
-          <w:lang w:val="en-US"/>
-        </w:rPr>
-        <w:t xml:space="preserve"> les “Pull request” </w:t>
-      </w:r>
-      <w:proofErr w:type="spellStart"/>
-      <w:r>
-        <w:rPr>
-          <w:lang w:val="en-US"/>
-        </w:rPr>
-        <w:t>en</w:t>
-      </w:r>
-      <w:proofErr w:type="spellEnd"/>
-      <w:r>
-        <w:rPr>
-          <w:lang w:val="en-US"/>
-        </w:rPr>
-        <w:t xml:space="preserve"> </w:t>
-      </w:r>
-      <w:proofErr w:type="spellStart"/>
-      <w:r>
-        <w:rPr>
-          <w:lang w:val="en-US"/>
-        </w:rPr>
-        <w:t>attente</w:t>
-      </w:r>
-      <w:proofErr w:type="spellEnd"/>
-      <w:r>
-        <w:rPr>
-          <w:lang w:val="en-US"/>
-        </w:rPr>
-        <w:t xml:space="preserve"> de validation.</w:t>
+        <w:t xml:space="preserve"> Regroupe les “Pull request” en attente de validation.</w:t>
       </w:r>
     </w:p>
     <w:p>
@@ -4561,7 +4355,6 @@
           </wp:anchor>
         </w:drawing>
       </w:r>
-      <w:proofErr w:type="spellStart"/>
       <w:r>
         <w:rPr>
           <w:b/>
@@ -4570,42 +4363,32 @@
         </w:rPr>
         <w:t>Done</w:t>
       </w:r>
-      <w:proofErr w:type="spellEnd"/>
-      <w:r>
-        <w:rPr>
-          <w:lang w:val="fr-FR"/>
-        </w:rPr>
-        <w:t xml:space="preserve"> Regroupe les « issues » et les « Pull </w:t>
-      </w:r>
-      <w:proofErr w:type="spellStart"/>
-      <w:r>
-        <w:rPr>
-          <w:lang w:val="fr-FR"/>
-        </w:rPr>
-        <w:t>request</w:t>
-      </w:r>
-      <w:proofErr w:type="spellEnd"/>
-      <w:r>
-        <w:rPr>
-          <w:lang w:val="fr-FR"/>
-        </w:rPr>
-        <w:t xml:space="preserve"> » </w:t>
-      </w:r>
-      <w:proofErr w:type="spellStart"/>
-      <w:r>
-        <w:rPr>
-          <w:lang w:val="fr-FR"/>
-        </w:rPr>
-        <w:t>teminée</w:t>
-      </w:r>
-      <w:proofErr w:type="spellEnd"/>
-    </w:p>
-    <w:p>
-      <w:pPr>
-        <w:rPr>
-          <w:lang w:val="fr-FR"/>
-        </w:rPr>
-      </w:pPr>
+      <w:r>
+        <w:rPr>
+          <w:lang w:val="fr-FR"/>
+        </w:rPr>
+        <w:t xml:space="preserve"> Regroupe les « issues » et les « Pull request » teminée</w:t>
+      </w:r>
+    </w:p>
+    <w:p>
+      <w:pPr>
+        <w:rPr>
+          <w:lang w:val="fr-FR"/>
+        </w:rPr>
+      </w:pPr>
+    </w:p>
+    <w:p>
+      <w:pPr>
+        <w:rPr>
+          <w:lang w:val="fr-FR"/>
+        </w:rPr>
+      </w:pPr>
+      <w:r>
+        <w:rPr>
+          <w:lang w:val="fr-FR"/>
+        </w:rPr>
+        <w:t>Il y aura un kanban par sprint.</w:t>
+      </w:r>
     </w:p>
     <w:p>
       <w:pPr>
@@ -4633,21 +4416,7 @@
         <w:rPr>
           <w:lang w:val="fr-FR"/>
         </w:rPr>
-        <w:t xml:space="preserve">Les </w:t>
-      </w:r>
-      <w:proofErr w:type="spellStart"/>
-      <w:r>
-        <w:rPr>
-          <w:lang w:val="fr-FR"/>
-        </w:rPr>
-        <w:t>commits</w:t>
-      </w:r>
-      <w:proofErr w:type="spellEnd"/>
-      <w:r>
-        <w:rPr>
-          <w:lang w:val="fr-FR"/>
-        </w:rPr>
-        <w:t xml:space="preserve"> seront signés sinon ils ne seront pas acceptés par GitHub.</w:t>
+        <w:t>Les commits seront signés sinon ils ne seront pas acceptés par GitHub.</w:t>
       </w:r>
     </w:p>
     <w:p>
@@ -4760,27 +4529,14 @@
         <w:lang w:val="en-US"/>
       </w:rPr>
     </w:pPr>
-    <w:r>
-      <w:fldChar w:fldCharType="begin"/>
-    </w:r>
-    <w:r>
-      <w:instrText xml:space="preserve"> DATE   \* MERGEFORMAT </w:instrText>
-    </w:r>
-    <w:r>
-      <w:fldChar w:fldCharType="separate"/>
-    </w:r>
-    <w:r>
-      <w:rPr>
-        <w:noProof/>
-      </w:rPr>
-      <w:t>08.03.2021</w:t>
-    </w:r>
-    <w:r>
-      <w:rPr>
-        <w:noProof/>
-      </w:rPr>
-      <w:fldChar w:fldCharType="end"/>
-    </w:r>
+    <w:fldSimple w:instr=" DATE   \* MERGEFORMAT ">
+      <w:r>
+        <w:rPr>
+          <w:noProof/>
+        </w:rPr>
+        <w:t>11.03.2021</w:t>
+      </w:r>
+    </w:fldSimple>
     <w:r>
       <w:ptab w:relativeTo="margin" w:alignment="center" w:leader="none"/>
     </w:r>
@@ -7730,6 +7486,7 @@
     <w:rsid w:val="000D3854"/>
     <w:rsid w:val="001036D6"/>
     <w:rsid w:val="001217F2"/>
+    <w:rsid w:val="0016761F"/>
     <w:rsid w:val="00223E42"/>
     <w:rsid w:val="00235CAC"/>
     <w:rsid w:val="002C3C3C"/>

</xml_diff>

<commit_message>
Correction fichiers non suivis
Lors du dernier merge certain fichiers n'étaient pas suivis
</commit_message>
<xml_diff>
--- a/Rapport.docx
+++ b/Rapport.docx
@@ -160,6 +160,7 @@
                                           <w:lang w:val="en-US"/>
                                         </w:rPr>
                                       </w:pPr>
+                                      <w:proofErr w:type="spellStart"/>
                                       <w:r>
                                         <w:rPr>
                                           <w:color w:val="FFFFFF" w:themeColor="background1"/>
@@ -167,7 +168,17 @@
                                           <w:szCs w:val="32"/>
                                           <w:lang w:val="en-US"/>
                                         </w:rPr>
-                                        <w:t>Berney Alec, Forestier Quentin, H</w:t>
+                                        <w:t>Berney</w:t>
+                                      </w:r>
+                                      <w:proofErr w:type="spellEnd"/>
+                                      <w:r>
+                                        <w:rPr>
+                                          <w:color w:val="FFFFFF" w:themeColor="background1"/>
+                                          <w:sz w:val="32"/>
+                                          <w:szCs w:val="32"/>
+                                          <w:lang w:val="en-US"/>
+                                        </w:rPr>
+                                        <w:t xml:space="preserve"> Alec, Forestier Quentin, H</w:t>
                                       </w:r>
                                       <w:r>
                                         <w:rPr>
@@ -447,6 +458,7 @@
                                     <w:lang w:val="en-US"/>
                                   </w:rPr>
                                 </w:pPr>
+                                <w:proofErr w:type="spellStart"/>
                                 <w:r>
                                   <w:rPr>
                                     <w:color w:val="FFFFFF" w:themeColor="background1"/>
@@ -454,7 +466,17 @@
                                     <w:szCs w:val="32"/>
                                     <w:lang w:val="en-US"/>
                                   </w:rPr>
-                                  <w:t>Berney Alec, Forestier Quentin, H</w:t>
+                                  <w:t>Berney</w:t>
+                                </w:r>
+                                <w:proofErr w:type="spellEnd"/>
+                                <w:r>
+                                  <w:rPr>
+                                    <w:color w:val="FFFFFF" w:themeColor="background1"/>
+                                    <w:sz w:val="32"/>
+                                    <w:szCs w:val="32"/>
+                                    <w:lang w:val="en-US"/>
+                                  </w:rPr>
+                                  <w:t xml:space="preserve"> Alec, Forestier Quentin, H</w:t>
                                 </w:r>
                                 <w:r>
                                   <w:rPr>
@@ -799,7 +821,7 @@
             </w:rPr>
             <w:fldChar w:fldCharType="separate"/>
           </w:r>
-          <w:hyperlink w:anchor="_Toc65926369" w:history="1">
+          <w:hyperlink w:anchor="_Toc66353379" w:history="1">
             <w:r>
               <w:rPr>
                 <w:rStyle w:val="Lienhypertexte"/>
@@ -827,7 +849,7 @@
                 <w:noProof/>
                 <w:webHidden/>
               </w:rPr>
-              <w:instrText xml:space="preserve"> PAGEREF _Toc65926369 \h </w:instrText>
+              <w:instrText xml:space="preserve"> PAGEREF _Toc66353379 \h </w:instrText>
             </w:r>
             <w:r>
               <w:rPr>
@@ -870,7 +892,7 @@
               <w:lang w:val="fr-FR" w:eastAsia="fr-FR"/>
             </w:rPr>
           </w:pPr>
-          <w:hyperlink w:anchor="_Toc65926370" w:history="1">
+          <w:hyperlink w:anchor="_Toc66353380" w:history="1">
             <w:r>
               <w:rPr>
                 <w:rStyle w:val="Lienhypertexte"/>
@@ -898,7 +920,7 @@
                 <w:noProof/>
                 <w:webHidden/>
               </w:rPr>
-              <w:instrText xml:space="preserve"> PAGEREF _Toc65926370 \h </w:instrText>
+              <w:instrText xml:space="preserve"> PAGEREF _Toc66353380 \h </w:instrText>
             </w:r>
             <w:r>
               <w:rPr>
@@ -941,7 +963,7 @@
               <w:lang w:val="fr-FR" w:eastAsia="fr-FR"/>
             </w:rPr>
           </w:pPr>
-          <w:hyperlink w:anchor="_Toc65926371" w:history="1">
+          <w:hyperlink w:anchor="_Toc66353381" w:history="1">
             <w:r>
               <w:rPr>
                 <w:rStyle w:val="Lienhypertexte"/>
@@ -969,7 +991,7 @@
                 <w:noProof/>
                 <w:webHidden/>
               </w:rPr>
-              <w:instrText xml:space="preserve"> PAGEREF _Toc65926371 \h </w:instrText>
+              <w:instrText xml:space="preserve"> PAGEREF _Toc66353381 \h </w:instrText>
             </w:r>
             <w:r>
               <w:rPr>
@@ -1012,7 +1034,7 @@
               <w:lang w:val="fr-FR" w:eastAsia="fr-FR"/>
             </w:rPr>
           </w:pPr>
-          <w:hyperlink w:anchor="_Toc65926372" w:history="1">
+          <w:hyperlink w:anchor="_Toc66353382" w:history="1">
             <w:r>
               <w:rPr>
                 <w:rStyle w:val="Lienhypertexte"/>
@@ -1040,7 +1062,7 @@
                 <w:noProof/>
                 <w:webHidden/>
               </w:rPr>
-              <w:instrText xml:space="preserve"> PAGEREF _Toc65926372 \h </w:instrText>
+              <w:instrText xml:space="preserve"> PAGEREF _Toc66353382 \h </w:instrText>
             </w:r>
             <w:r>
               <w:rPr>
@@ -1083,7 +1105,7 @@
               <w:lang w:val="fr-FR" w:eastAsia="fr-FR"/>
             </w:rPr>
           </w:pPr>
-          <w:hyperlink w:anchor="_Toc65926373" w:history="1">
+          <w:hyperlink w:anchor="_Toc66353383" w:history="1">
             <w:r>
               <w:rPr>
                 <w:rStyle w:val="Lienhypertexte"/>
@@ -1111,7 +1133,7 @@
                 <w:noProof/>
                 <w:webHidden/>
               </w:rPr>
-              <w:instrText xml:space="preserve"> PAGEREF _Toc65926373 \h </w:instrText>
+              <w:instrText xml:space="preserve"> PAGEREF _Toc66353383 \h </w:instrText>
             </w:r>
             <w:r>
               <w:rPr>
@@ -1154,7 +1176,7 @@
               <w:lang w:val="fr-FR" w:eastAsia="fr-FR"/>
             </w:rPr>
           </w:pPr>
-          <w:hyperlink w:anchor="_Toc65926374" w:history="1">
+          <w:hyperlink w:anchor="_Toc66353384" w:history="1">
             <w:r>
               <w:rPr>
                 <w:rStyle w:val="Lienhypertexte"/>
@@ -1182,7 +1204,7 @@
                 <w:noProof/>
                 <w:webHidden/>
               </w:rPr>
-              <w:instrText xml:space="preserve"> PAGEREF _Toc65926374 \h </w:instrText>
+              <w:instrText xml:space="preserve"> PAGEREF _Toc66353384 \h </w:instrText>
             </w:r>
             <w:r>
               <w:rPr>
@@ -1225,7 +1247,7 @@
               <w:lang w:val="fr-FR" w:eastAsia="fr-FR"/>
             </w:rPr>
           </w:pPr>
-          <w:hyperlink w:anchor="_Toc65926375" w:history="1">
+          <w:hyperlink w:anchor="_Toc66353385" w:history="1">
             <w:r>
               <w:rPr>
                 <w:rStyle w:val="Lienhypertexte"/>
@@ -1253,7 +1275,7 @@
                 <w:noProof/>
                 <w:webHidden/>
               </w:rPr>
-              <w:instrText xml:space="preserve"> PAGEREF _Toc65926375 \h </w:instrText>
+              <w:instrText xml:space="preserve"> PAGEREF _Toc66353385 \h </w:instrText>
             </w:r>
             <w:r>
               <w:rPr>
@@ -1296,7 +1318,7 @@
               <w:lang w:val="fr-FR" w:eastAsia="fr-FR"/>
             </w:rPr>
           </w:pPr>
-          <w:hyperlink w:anchor="_Toc65926376" w:history="1">
+          <w:hyperlink w:anchor="_Toc66353386" w:history="1">
             <w:r>
               <w:rPr>
                 <w:rStyle w:val="Lienhypertexte"/>
@@ -1324,7 +1346,7 @@
                 <w:noProof/>
                 <w:webHidden/>
               </w:rPr>
-              <w:instrText xml:space="preserve"> PAGEREF _Toc65926376 \h </w:instrText>
+              <w:instrText xml:space="preserve"> PAGEREF _Toc66353386 \h </w:instrText>
             </w:r>
             <w:r>
               <w:rPr>
@@ -1367,7 +1389,7 @@
               <w:lang w:val="fr-FR" w:eastAsia="fr-FR"/>
             </w:rPr>
           </w:pPr>
-          <w:hyperlink w:anchor="_Toc65926377" w:history="1">
+          <w:hyperlink w:anchor="_Toc66353387" w:history="1">
             <w:r>
               <w:rPr>
                 <w:rStyle w:val="Lienhypertexte"/>
@@ -1395,7 +1417,7 @@
                 <w:noProof/>
                 <w:webHidden/>
               </w:rPr>
-              <w:instrText xml:space="preserve"> PAGEREF _Toc65926377 \h </w:instrText>
+              <w:instrText xml:space="preserve"> PAGEREF _Toc66353387 \h </w:instrText>
             </w:r>
             <w:r>
               <w:rPr>
@@ -1438,7 +1460,7 @@
               <w:lang w:val="fr-FR" w:eastAsia="fr-FR"/>
             </w:rPr>
           </w:pPr>
-          <w:hyperlink w:anchor="_Toc65926378" w:history="1">
+          <w:hyperlink w:anchor="_Toc66353388" w:history="1">
             <w:r>
               <w:rPr>
                 <w:rStyle w:val="Lienhypertexte"/>
@@ -1466,7 +1488,7 @@
                 <w:noProof/>
                 <w:webHidden/>
               </w:rPr>
-              <w:instrText xml:space="preserve"> PAGEREF _Toc65926378 \h </w:instrText>
+              <w:instrText xml:space="preserve"> PAGEREF _Toc66353388 \h </w:instrText>
             </w:r>
             <w:r>
               <w:rPr>
@@ -1509,7 +1531,7 @@
               <w:lang w:val="fr-FR" w:eastAsia="fr-FR"/>
             </w:rPr>
           </w:pPr>
-          <w:hyperlink w:anchor="_Toc65926379" w:history="1">
+          <w:hyperlink w:anchor="_Toc66353389" w:history="1">
             <w:r>
               <w:rPr>
                 <w:rStyle w:val="Lienhypertexte"/>
@@ -1537,7 +1559,7 @@
                 <w:noProof/>
                 <w:webHidden/>
               </w:rPr>
-              <w:instrText xml:space="preserve"> PAGEREF _Toc65926379 \h </w:instrText>
+              <w:instrText xml:space="preserve"> PAGEREF _Toc66353389 \h </w:instrText>
             </w:r>
             <w:r>
               <w:rPr>
@@ -1580,7 +1602,7 @@
               <w:lang w:val="fr-FR" w:eastAsia="fr-FR"/>
             </w:rPr>
           </w:pPr>
-          <w:hyperlink w:anchor="_Toc65926380" w:history="1">
+          <w:hyperlink w:anchor="_Toc66353390" w:history="1">
             <w:r>
               <w:rPr>
                 <w:rStyle w:val="Lienhypertexte"/>
@@ -1608,7 +1630,7 @@
                 <w:noProof/>
                 <w:webHidden/>
               </w:rPr>
-              <w:instrText xml:space="preserve"> PAGEREF _Toc65926380 \h </w:instrText>
+              <w:instrText xml:space="preserve"> PAGEREF _Toc66353390 \h </w:instrText>
             </w:r>
             <w:r>
               <w:rPr>
@@ -1651,7 +1673,7 @@
               <w:lang w:val="fr-FR" w:eastAsia="fr-FR"/>
             </w:rPr>
           </w:pPr>
-          <w:hyperlink w:anchor="_Toc65926381" w:history="1">
+          <w:hyperlink w:anchor="_Toc66353391" w:history="1">
             <w:r>
               <w:rPr>
                 <w:rStyle w:val="Lienhypertexte"/>
@@ -1679,7 +1701,78 @@
                 <w:noProof/>
                 <w:webHidden/>
               </w:rPr>
-              <w:instrText xml:space="preserve"> PAGEREF _Toc65926381 \h </w:instrText>
+              <w:instrText xml:space="preserve"> PAGEREF _Toc66353391 \h </w:instrText>
+            </w:r>
+            <w:r>
+              <w:rPr>
+                <w:noProof/>
+                <w:webHidden/>
+              </w:rPr>
+            </w:r>
+            <w:r>
+              <w:rPr>
+                <w:noProof/>
+                <w:webHidden/>
+              </w:rPr>
+              <w:fldChar w:fldCharType="separate"/>
+            </w:r>
+            <w:r>
+              <w:rPr>
+                <w:noProof/>
+                <w:webHidden/>
+              </w:rPr>
+              <w:t>3</w:t>
+            </w:r>
+            <w:r>
+              <w:rPr>
+                <w:noProof/>
+                <w:webHidden/>
+              </w:rPr>
+              <w:fldChar w:fldCharType="end"/>
+            </w:r>
+          </w:hyperlink>
+        </w:p>
+        <w:p>
+          <w:pPr>
+            <w:pStyle w:val="TM3"/>
+            <w:tabs>
+              <w:tab w:val="right" w:leader="dot" w:pos="9062"/>
+            </w:tabs>
+            <w:rPr>
+              <w:rFonts w:eastAsiaTheme="minorEastAsia"/>
+              <w:noProof/>
+              <w:lang w:val="fr-FR" w:eastAsia="fr-FR"/>
+            </w:rPr>
+          </w:pPr>
+          <w:hyperlink w:anchor="_Toc66353392" w:history="1">
+            <w:r>
+              <w:rPr>
+                <w:rStyle w:val="Lienhypertexte"/>
+                <w:noProof/>
+                <w:lang w:val="fr-FR"/>
+              </w:rPr>
+              <w:t>Nommage</w:t>
+            </w:r>
+            <w:r>
+              <w:rPr>
+                <w:noProof/>
+                <w:webHidden/>
+              </w:rPr>
+              <w:tab/>
+            </w:r>
+            <w:r>
+              <w:rPr>
+                <w:noProof/>
+                <w:webHidden/>
+              </w:rPr>
+              <w:fldChar w:fldCharType="begin"/>
+            </w:r>
+            <w:r>
+              <w:rPr>
+                <w:noProof/>
+                <w:webHidden/>
+              </w:rPr>
+              <w:instrText xml:space="preserve"> PAGEREF _Toc66353392 \h </w:instrText>
             </w:r>
             <w:r>
               <w:rPr>
@@ -1722,7 +1815,7 @@
               <w:lang w:val="fr-FR" w:eastAsia="fr-FR"/>
             </w:rPr>
           </w:pPr>
-          <w:hyperlink w:anchor="_Toc65926382" w:history="1">
+          <w:hyperlink w:anchor="_Toc66353393" w:history="1">
             <w:r>
               <w:rPr>
                 <w:rStyle w:val="Lienhypertexte"/>
@@ -1750,7 +1843,7 @@
                 <w:noProof/>
                 <w:webHidden/>
               </w:rPr>
-              <w:instrText xml:space="preserve"> PAGEREF _Toc65926382 \h </w:instrText>
+              <w:instrText xml:space="preserve"> PAGEREF _Toc66353393 \h </w:instrText>
             </w:r>
             <w:r>
               <w:rPr>
@@ -1793,7 +1886,7 @@
               <w:lang w:val="fr-FR" w:eastAsia="fr-FR"/>
             </w:rPr>
           </w:pPr>
-          <w:hyperlink w:anchor="_Toc65926383" w:history="1">
+          <w:hyperlink w:anchor="_Toc66353394" w:history="1">
             <w:r>
               <w:rPr>
                 <w:rStyle w:val="Lienhypertexte"/>
@@ -1821,7 +1914,7 @@
                 <w:noProof/>
                 <w:webHidden/>
               </w:rPr>
-              <w:instrText xml:space="preserve"> PAGEREF _Toc65926383 \h </w:instrText>
+              <w:instrText xml:space="preserve"> PAGEREF _Toc66353394 \h </w:instrText>
             </w:r>
             <w:r>
               <w:rPr>
@@ -1864,7 +1957,7 @@
               <w:lang w:val="fr-FR" w:eastAsia="fr-FR"/>
             </w:rPr>
           </w:pPr>
-          <w:hyperlink w:anchor="_Toc65926384" w:history="1">
+          <w:hyperlink w:anchor="_Toc66353395" w:history="1">
             <w:r>
               <w:rPr>
                 <w:rStyle w:val="Lienhypertexte"/>
@@ -1892,7 +1985,7 @@
                 <w:noProof/>
                 <w:webHidden/>
               </w:rPr>
-              <w:instrText xml:space="preserve"> PAGEREF _Toc65926384 \h </w:instrText>
+              <w:instrText xml:space="preserve"> PAGEREF _Toc66353395 \h </w:instrText>
             </w:r>
             <w:r>
               <w:rPr>
@@ -1935,7 +2028,7 @@
               <w:lang w:val="fr-FR" w:eastAsia="fr-FR"/>
             </w:rPr>
           </w:pPr>
-          <w:hyperlink w:anchor="_Toc65926385" w:history="1">
+          <w:hyperlink w:anchor="_Toc66353396" w:history="1">
             <w:r>
               <w:rPr>
                 <w:rStyle w:val="Lienhypertexte"/>
@@ -1963,7 +2056,7 @@
                 <w:noProof/>
                 <w:webHidden/>
               </w:rPr>
-              <w:instrText xml:space="preserve"> PAGEREF _Toc65926385 \h </w:instrText>
+              <w:instrText xml:space="preserve"> PAGEREF _Toc66353396 \h </w:instrText>
             </w:r>
             <w:r>
               <w:rPr>
@@ -2006,7 +2099,7 @@
               <w:lang w:val="fr-FR" w:eastAsia="fr-FR"/>
             </w:rPr>
           </w:pPr>
-          <w:hyperlink w:anchor="_Toc65926386" w:history="1">
+          <w:hyperlink w:anchor="_Toc66353397" w:history="1">
             <w:r>
               <w:rPr>
                 <w:rStyle w:val="Lienhypertexte"/>
@@ -2034,7 +2127,7 @@
                 <w:noProof/>
                 <w:webHidden/>
               </w:rPr>
-              <w:instrText xml:space="preserve"> PAGEREF _Toc65926386 \h </w:instrText>
+              <w:instrText xml:space="preserve"> PAGEREF _Toc66353397 \h </w:instrText>
             </w:r>
             <w:r>
               <w:rPr>
@@ -2077,7 +2170,7 @@
               <w:lang w:val="fr-FR" w:eastAsia="fr-FR"/>
             </w:rPr>
           </w:pPr>
-          <w:hyperlink w:anchor="_Toc65926387" w:history="1">
+          <w:hyperlink w:anchor="_Toc66353398" w:history="1">
             <w:r>
               <w:rPr>
                 <w:rStyle w:val="Lienhypertexte"/>
@@ -2105,7 +2198,7 @@
                 <w:noProof/>
                 <w:webHidden/>
               </w:rPr>
-              <w:instrText xml:space="preserve"> PAGEREF _Toc65926387 \h </w:instrText>
+              <w:instrText xml:space="preserve"> PAGEREF _Toc66353398 \h </w:instrText>
             </w:r>
             <w:r>
               <w:rPr>
@@ -2148,7 +2241,7 @@
               <w:lang w:val="fr-FR" w:eastAsia="fr-FR"/>
             </w:rPr>
           </w:pPr>
-          <w:hyperlink w:anchor="_Toc65926388" w:history="1">
+          <w:hyperlink w:anchor="_Toc66353399" w:history="1">
             <w:r>
               <w:rPr>
                 <w:rStyle w:val="Lienhypertexte"/>
@@ -2176,7 +2269,7 @@
                 <w:noProof/>
                 <w:webHidden/>
               </w:rPr>
-              <w:instrText xml:space="preserve"> PAGEREF _Toc65926388 \h </w:instrText>
+              <w:instrText xml:space="preserve"> PAGEREF _Toc66353399 \h </w:instrText>
             </w:r>
             <w:r>
               <w:rPr>
@@ -2197,6 +2290,148 @@
                 <w:webHidden/>
               </w:rPr>
               <w:t>5</w:t>
+            </w:r>
+            <w:r>
+              <w:rPr>
+                <w:noProof/>
+                <w:webHidden/>
+              </w:rPr>
+              <w:fldChar w:fldCharType="end"/>
+            </w:r>
+          </w:hyperlink>
+        </w:p>
+        <w:p>
+          <w:pPr>
+            <w:pStyle w:val="TM1"/>
+            <w:tabs>
+              <w:tab w:val="right" w:leader="dot" w:pos="9062"/>
+            </w:tabs>
+            <w:rPr>
+              <w:rFonts w:eastAsiaTheme="minorEastAsia"/>
+              <w:noProof/>
+              <w:lang w:val="fr-FR" w:eastAsia="fr-FR"/>
+            </w:rPr>
+          </w:pPr>
+          <w:hyperlink w:anchor="_Toc66353400" w:history="1">
+            <w:r>
+              <w:rPr>
+                <w:rStyle w:val="Lienhypertexte"/>
+                <w:noProof/>
+                <w:lang w:val="fr-FR"/>
+              </w:rPr>
+              <w:t>Description du projet</w:t>
+            </w:r>
+            <w:r>
+              <w:rPr>
+                <w:noProof/>
+                <w:webHidden/>
+              </w:rPr>
+              <w:tab/>
+            </w:r>
+            <w:r>
+              <w:rPr>
+                <w:noProof/>
+                <w:webHidden/>
+              </w:rPr>
+              <w:fldChar w:fldCharType="begin"/>
+            </w:r>
+            <w:r>
+              <w:rPr>
+                <w:noProof/>
+                <w:webHidden/>
+              </w:rPr>
+              <w:instrText xml:space="preserve"> PAGEREF _Toc66353400 \h </w:instrText>
+            </w:r>
+            <w:r>
+              <w:rPr>
+                <w:noProof/>
+                <w:webHidden/>
+              </w:rPr>
+            </w:r>
+            <w:r>
+              <w:rPr>
+                <w:noProof/>
+                <w:webHidden/>
+              </w:rPr>
+              <w:fldChar w:fldCharType="separate"/>
+            </w:r>
+            <w:r>
+              <w:rPr>
+                <w:noProof/>
+                <w:webHidden/>
+              </w:rPr>
+              <w:t>6</w:t>
+            </w:r>
+            <w:r>
+              <w:rPr>
+                <w:noProof/>
+                <w:webHidden/>
+              </w:rPr>
+              <w:fldChar w:fldCharType="end"/>
+            </w:r>
+          </w:hyperlink>
+        </w:p>
+        <w:p>
+          <w:pPr>
+            <w:pStyle w:val="TM1"/>
+            <w:tabs>
+              <w:tab w:val="right" w:leader="dot" w:pos="9062"/>
+            </w:tabs>
+            <w:rPr>
+              <w:rFonts w:eastAsiaTheme="minorEastAsia"/>
+              <w:noProof/>
+              <w:lang w:val="fr-FR" w:eastAsia="fr-FR"/>
+            </w:rPr>
+          </w:pPr>
+          <w:hyperlink w:anchor="_Toc66353401" w:history="1">
+            <w:r>
+              <w:rPr>
+                <w:rStyle w:val="Lienhypertexte"/>
+                <w:noProof/>
+                <w:lang w:val="fr-FR"/>
+              </w:rPr>
+              <w:t>Sprint 1</w:t>
+            </w:r>
+            <w:r>
+              <w:rPr>
+                <w:noProof/>
+                <w:webHidden/>
+              </w:rPr>
+              <w:tab/>
+            </w:r>
+            <w:r>
+              <w:rPr>
+                <w:noProof/>
+                <w:webHidden/>
+              </w:rPr>
+              <w:fldChar w:fldCharType="begin"/>
+            </w:r>
+            <w:r>
+              <w:rPr>
+                <w:noProof/>
+                <w:webHidden/>
+              </w:rPr>
+              <w:instrText xml:space="preserve"> PAGEREF _Toc66353401 \h </w:instrText>
+            </w:r>
+            <w:r>
+              <w:rPr>
+                <w:noProof/>
+                <w:webHidden/>
+              </w:rPr>
+            </w:r>
+            <w:r>
+              <w:rPr>
+                <w:noProof/>
+                <w:webHidden/>
+              </w:rPr>
+              <w:fldChar w:fldCharType="separate"/>
+            </w:r>
+            <w:r>
+              <w:rPr>
+                <w:noProof/>
+                <w:webHidden/>
+              </w:rPr>
+              <w:t>6</w:t>
             </w:r>
             <w:r>
               <w:rPr>
@@ -2246,7 +2481,7 @@
           <w:lang w:val="fr-FR"/>
         </w:rPr>
       </w:pPr>
-      <w:bookmarkStart w:id="0" w:name="_Toc65926369"/>
+      <w:bookmarkStart w:id="0" w:name="_Toc66353379"/>
       <w:r>
         <w:rPr>
           <w:lang w:val="fr-FR"/>
@@ -2290,7 +2525,7 @@
           <w:lang w:val="fr-FR"/>
         </w:rPr>
       </w:pPr>
-      <w:bookmarkStart w:id="1" w:name="_Toc65926370"/>
+      <w:bookmarkStart w:id="1" w:name="_Toc66353380"/>
       <w:r>
         <w:rPr>
           <w:lang w:val="fr-FR"/>
@@ -2419,6 +2654,7 @@
                 <w:lang w:val="fr-FR"/>
               </w:rPr>
             </w:pPr>
+            <w:proofErr w:type="spellStart"/>
             <w:r>
               <w:rPr>
                 <w:b w:val="0"/>
@@ -2427,6 +2663,7 @@
               </w:rPr>
               <w:t>IntelliJ</w:t>
             </w:r>
+            <w:proofErr w:type="spellEnd"/>
           </w:p>
         </w:tc>
         <w:tc>
@@ -2534,12 +2771,14 @@
                 <w:lang w:val="fr-FR"/>
               </w:rPr>
             </w:pPr>
+            <w:proofErr w:type="spellStart"/>
             <w:r>
               <w:rPr>
                 <w:lang w:val="fr-FR"/>
               </w:rPr>
               <w:t>PicoCLI</w:t>
             </w:r>
+            <w:proofErr w:type="spellEnd"/>
           </w:p>
         </w:tc>
         <w:tc>
@@ -2559,6 +2798,7 @@
                 <w:lang w:val="fr-FR"/>
               </w:rPr>
             </w:pPr>
+            <w:proofErr w:type="spellStart"/>
             <w:r>
               <w:rPr>
                 <w:b/>
@@ -2567,6 +2807,7 @@
               </w:rPr>
               <w:t>Versionning</w:t>
             </w:r>
+            <w:proofErr w:type="spellEnd"/>
             <w:r>
               <w:rPr>
                 <w:b/>
@@ -2654,8 +2895,16 @@
               <w:rPr>
                 <w:lang w:val="fr-FR"/>
               </w:rPr>
-              <w:t>Maven Shade</w:t>
-            </w:r>
+              <w:t xml:space="preserve">Maven </w:t>
+            </w:r>
+            <w:proofErr w:type="spellStart"/>
+            <w:r>
+              <w:rPr>
+                <w:lang w:val="fr-FR"/>
+              </w:rPr>
+              <w:t>Shade</w:t>
+            </w:r>
+            <w:proofErr w:type="spellEnd"/>
           </w:p>
         </w:tc>
       </w:tr>
@@ -2676,7 +2925,7 @@
           <w:lang w:val="fr-FR"/>
         </w:rPr>
       </w:pPr>
-      <w:bookmarkStart w:id="2" w:name="_Toc65926371"/>
+      <w:bookmarkStart w:id="2" w:name="_Toc66353381"/>
       <w:r>
         <w:rPr>
           <w:lang w:val="fr-FR"/>
@@ -2693,7 +2942,7 @@
           <w:lang w:val="fr-FR"/>
         </w:rPr>
       </w:pPr>
-      <w:bookmarkStart w:id="3" w:name="_Toc65926372"/>
+      <w:bookmarkStart w:id="3" w:name="_Toc66353382"/>
       <w:r>
         <w:rPr>
           <w:lang w:val="fr-FR"/>
@@ -2724,14 +2973,36 @@
           <w:lang w:val="fr-FR"/>
         </w:rPr>
       </w:pPr>
-      <w:bookmarkStart w:id="4" w:name="_Toc65926373"/>
-      <w:r>
-        <w:rPr>
-          <w:lang w:val="fr-FR"/>
-        </w:rPr>
-        <w:t>Commit ealry, commit often</w:t>
+      <w:bookmarkStart w:id="4" w:name="_Toc66353383"/>
+      <w:r>
+        <w:rPr>
+          <w:lang w:val="fr-FR"/>
+        </w:rPr>
+        <w:t xml:space="preserve">Commit </w:t>
+      </w:r>
+      <w:proofErr w:type="spellStart"/>
+      <w:r>
+        <w:rPr>
+          <w:lang w:val="fr-FR"/>
+        </w:rPr>
+        <w:t>ealry</w:t>
+      </w:r>
+      <w:proofErr w:type="spellEnd"/>
+      <w:r>
+        <w:rPr>
+          <w:lang w:val="fr-FR"/>
+        </w:rPr>
+        <w:t xml:space="preserve">, commit </w:t>
+      </w:r>
+      <w:proofErr w:type="spellStart"/>
+      <w:r>
+        <w:rPr>
+          <w:lang w:val="fr-FR"/>
+        </w:rPr>
+        <w:t>often</w:t>
       </w:r>
       <w:bookmarkEnd w:id="4"/>
+      <w:proofErr w:type="spellEnd"/>
     </w:p>
     <w:p>
       <w:pPr>
@@ -2797,7 +3068,7 @@
           <w:lang w:val="fr-FR"/>
         </w:rPr>
       </w:pPr>
-      <w:bookmarkStart w:id="5" w:name="_Toc65926374"/>
+      <w:bookmarkStart w:id="5" w:name="_Toc66353384"/>
       <w:r>
         <w:rPr>
           <w:lang w:val="fr-FR"/>
@@ -2918,7 +3189,7 @@
           <w:lang w:val="fr-FR"/>
         </w:rPr>
       </w:pPr>
-      <w:bookmarkStart w:id="6" w:name="_Toc65926375"/>
+      <w:bookmarkStart w:id="6" w:name="_Toc66353385"/>
       <w:r>
         <w:rPr>
           <w:lang w:val="fr-FR"/>
@@ -2935,7 +3206,7 @@
           <w:lang w:val="fr-FR"/>
         </w:rPr>
       </w:pPr>
-      <w:bookmarkStart w:id="7" w:name="_Toc65926376"/>
+      <w:bookmarkStart w:id="7" w:name="_Toc66353386"/>
       <w:r>
         <w:rPr>
           <w:lang w:val="fr-FR"/>
@@ -2995,7 +3266,7 @@
           <w:lang w:val="fr-FR"/>
         </w:rPr>
       </w:pPr>
-      <w:bookmarkStart w:id="8" w:name="_Toc65926377"/>
+      <w:bookmarkStart w:id="8" w:name="_Toc66353387"/>
       <w:r>
         <w:rPr>
           <w:lang w:val="fr-FR"/>
@@ -3111,7 +3382,7 @@
           <w:lang w:val="fr-FR"/>
         </w:rPr>
       </w:pPr>
-      <w:bookmarkStart w:id="9" w:name="_Toc65926378"/>
+      <w:bookmarkStart w:id="9" w:name="_Toc66353388"/>
       <w:r>
         <w:rPr>
           <w:lang w:val="fr-FR"/>
@@ -3197,19 +3468,19 @@
           <w:color w:val="24292E"/>
           <w:bdr w:val="none" w:sz="0" w:space="0" w:color="auto" w:frame="1"/>
         </w:rPr>
-        <w:t xml:space="preserve"> Fichier     : &lt;NomDuFichier&gt;.h</w:t>
-      </w:r>
-    </w:p>
-    <w:p>
-      <w:pPr>
-        <w:pStyle w:val="PrformatHTML"/>
+        <w:t xml:space="preserve"> Fichier     : &lt;</w:t>
+      </w:r>
+      <w:proofErr w:type="spellStart"/>
+      <w:r>
         <w:rPr>
           <w:rStyle w:val="CodeHTML"/>
           <w:rFonts w:ascii="Consolas" w:eastAsiaTheme="majorEastAsia" w:hAnsi="Consolas"/>
           <w:color w:val="24292E"/>
           <w:bdr w:val="none" w:sz="0" w:space="0" w:color="auto" w:frame="1"/>
         </w:rPr>
-      </w:pPr>
+        <w:t>NomDuFichier</w:t>
+      </w:r>
+      <w:proofErr w:type="spellEnd"/>
       <w:r>
         <w:rPr>
           <w:rStyle w:val="CodeHTML"/>
@@ -3217,7 +3488,7 @@
           <w:color w:val="24292E"/>
           <w:bdr w:val="none" w:sz="0" w:space="0" w:color="auto" w:frame="1"/>
         </w:rPr>
-        <w:t xml:space="preserve"> Auteur(s)   : Forestier Quentin &amp; Melvyn Herzig</w:t>
+        <w:t>&gt;.h</w:t>
       </w:r>
     </w:p>
     <w:p>
@@ -3237,7 +3508,7 @@
           <w:color w:val="24292E"/>
           <w:bdr w:val="none" w:sz="0" w:space="0" w:color="auto" w:frame="1"/>
         </w:rPr>
-        <w:t xml:space="preserve"> Date        : JJ.MM.AAAA</w:t>
+        <w:t xml:space="preserve"> Auteur(s)   : Forestier Quentin &amp; Melvyn Herzig</w:t>
       </w:r>
     </w:p>
     <w:p>
@@ -3257,7 +3528,7 @@
           <w:color w:val="24292E"/>
           <w:bdr w:val="none" w:sz="0" w:space="0" w:color="auto" w:frame="1"/>
         </w:rPr>
-        <w:t xml:space="preserve"> -----------------------------------------------------------------------------------</w:t>
+        <w:t xml:space="preserve"> Date        : JJ.MM.AAAA</w:t>
       </w:r>
     </w:p>
     <w:p>
@@ -3277,84 +3548,98 @@
           <w:color w:val="24292E"/>
           <w:bdr w:val="none" w:sz="0" w:space="0" w:color="auto" w:frame="1"/>
         </w:rPr>
-        <w:t xml:space="preserve"> */</w:t>
-      </w:r>
-    </w:p>
-    <w:p>
-      <w:pPr>
+        <w:t xml:space="preserve"> -----------------------------------------------------------------------------------</w:t>
+      </w:r>
+    </w:p>
+    <w:p>
+      <w:pPr>
+        <w:pStyle w:val="PrformatHTML"/>
         <w:rPr>
           <w:rStyle w:val="CodeHTML"/>
           <w:rFonts w:ascii="Consolas" w:eastAsiaTheme="majorEastAsia" w:hAnsi="Consolas"/>
           <w:color w:val="24292E"/>
           <w:bdr w:val="none" w:sz="0" w:space="0" w:color="auto" w:frame="1"/>
-          <w:lang w:val="fr-FR"/>
-        </w:rPr>
-      </w:pPr>
-    </w:p>
-    <w:p>
-      <w:pPr>
-        <w:pStyle w:val="Titre2"/>
-        <w:rPr>
-          <w:lang w:val="fr-FR"/>
-        </w:rPr>
-      </w:pPr>
-      <w:bookmarkStart w:id="10" w:name="_Toc65926379"/>
-      <w:r>
-        <w:rPr>
-          <w:lang w:val="fr-FR"/>
-        </w:rPr>
-        <w:t>Commentaires</w:t>
-      </w:r>
-      <w:bookmarkEnd w:id="10"/>
-    </w:p>
-    <w:p>
-      <w:pPr>
-        <w:rPr>
-          <w:lang w:val="fr-FR"/>
-        </w:rPr>
-      </w:pPr>
-      <w:r>
-        <w:rPr>
-          <w:lang w:val="fr-FR"/>
-        </w:rPr>
-        <w:t>Les classes et les méthodes sont commentées au format Javadoc.</w:t>
-      </w:r>
-    </w:p>
-    <w:p>
-      <w:pPr>
-        <w:pStyle w:val="Titre3"/>
-        <w:rPr>
-          <w:lang w:val="fr-FR"/>
-        </w:rPr>
-      </w:pPr>
-      <w:bookmarkStart w:id="11" w:name="_Toc65926380"/>
-      <w:r>
-        <w:rPr>
-          <w:lang w:val="fr-FR"/>
-        </w:rPr>
-        <w:t>Classes</w:t>
-      </w:r>
-      <w:bookmarkEnd w:id="11"/>
-    </w:p>
-    <w:p>
-      <w:pPr>
-        <w:pStyle w:val="PrformatHTML"/>
+        </w:rPr>
+      </w:pPr>
+      <w:r>
         <w:rPr>
           <w:rStyle w:val="CodeHTML"/>
           <w:rFonts w:ascii="Consolas" w:eastAsiaTheme="majorEastAsia" w:hAnsi="Consolas"/>
           <w:color w:val="24292E"/>
           <w:bdr w:val="none" w:sz="0" w:space="0" w:color="auto" w:frame="1"/>
         </w:rPr>
-      </w:pPr>
-      <w:r>
+        <w:t xml:space="preserve"> */</w:t>
+      </w:r>
+    </w:p>
+    <w:p>
+      <w:pPr>
         <w:rPr>
           <w:rStyle w:val="CodeHTML"/>
           <w:rFonts w:ascii="Consolas" w:eastAsiaTheme="majorEastAsia" w:hAnsi="Consolas"/>
           <w:color w:val="24292E"/>
           <w:bdr w:val="none" w:sz="0" w:space="0" w:color="auto" w:frame="1"/>
-        </w:rPr>
-        <w:t>/**</w:t>
-      </w:r>
+          <w:lang w:val="fr-FR"/>
+        </w:rPr>
+      </w:pPr>
+    </w:p>
+    <w:p>
+      <w:pPr>
+        <w:pStyle w:val="Titre2"/>
+        <w:rPr>
+          <w:lang w:val="fr-FR"/>
+        </w:rPr>
+      </w:pPr>
+      <w:bookmarkStart w:id="10" w:name="_Toc66353389"/>
+      <w:r>
+        <w:rPr>
+          <w:lang w:val="fr-FR"/>
+        </w:rPr>
+        <w:t>Commentaires</w:t>
+      </w:r>
+      <w:bookmarkEnd w:id="10"/>
+    </w:p>
+    <w:p>
+      <w:pPr>
+        <w:rPr>
+          <w:lang w:val="fr-FR"/>
+        </w:rPr>
+      </w:pPr>
+      <w:r>
+        <w:rPr>
+          <w:lang w:val="fr-FR"/>
+        </w:rPr>
+        <w:t xml:space="preserve">Les classes et les méthodes sont commentées au format </w:t>
+      </w:r>
+      <w:proofErr w:type="spellStart"/>
+      <w:r>
+        <w:rPr>
+          <w:lang w:val="fr-FR"/>
+        </w:rPr>
+        <w:t>Javadoc</w:t>
+      </w:r>
+      <w:proofErr w:type="spellEnd"/>
+      <w:r>
+        <w:rPr>
+          <w:lang w:val="fr-FR"/>
+        </w:rPr>
+        <w:t>.</w:t>
+      </w:r>
+    </w:p>
+    <w:p>
+      <w:pPr>
+        <w:pStyle w:val="Titre3"/>
+        <w:rPr>
+          <w:lang w:val="fr-FR"/>
+        </w:rPr>
+      </w:pPr>
+      <w:bookmarkStart w:id="11" w:name="_Toc66353390"/>
+      <w:r>
+        <w:rPr>
+          <w:lang w:val="fr-FR"/>
+        </w:rPr>
+        <w:t>Classes</w:t>
+      </w:r>
+      <w:bookmarkEnd w:id="11"/>
     </w:p>
     <w:p>
       <w:pPr>
@@ -3373,7 +3658,7 @@
           <w:color w:val="24292E"/>
           <w:bdr w:val="none" w:sz="0" w:space="0" w:color="auto" w:frame="1"/>
         </w:rPr>
-        <w:t>* Description de la classe</w:t>
+        <w:t>/**</w:t>
       </w:r>
     </w:p>
     <w:p>
@@ -3393,7 +3678,7 @@
           <w:color w:val="24292E"/>
           <w:bdr w:val="none" w:sz="0" w:space="0" w:color="auto" w:frame="1"/>
         </w:rPr>
-        <w:t>* @author auteur 1</w:t>
+        <w:t>* Description de la classe</w:t>
       </w:r>
     </w:p>
     <w:p>
@@ -3413,7 +3698,7 @@
           <w:color w:val="24292E"/>
           <w:bdr w:val="none" w:sz="0" w:space="0" w:color="auto" w:frame="1"/>
         </w:rPr>
-        <w:t>* @date jj-mm-aaaa</w:t>
+        <w:t>* @author auteur 1</w:t>
       </w:r>
     </w:p>
     <w:p>
@@ -3433,35 +3718,19 @@
           <w:color w:val="24292E"/>
           <w:bdr w:val="none" w:sz="0" w:space="0" w:color="auto" w:frame="1"/>
         </w:rPr>
-        <w:t>*/</w:t>
-      </w:r>
-    </w:p>
-    <w:p>
-      <w:pPr>
+        <w:t>* @date jj-mm-</w:t>
+      </w:r>
+      <w:proofErr w:type="spellStart"/>
+      <w:r>
         <w:rPr>
           <w:rStyle w:val="CodeHTML"/>
           <w:rFonts w:ascii="Consolas" w:eastAsiaTheme="majorEastAsia" w:hAnsi="Consolas"/>
           <w:color w:val="24292E"/>
           <w:bdr w:val="none" w:sz="0" w:space="0" w:color="auto" w:frame="1"/>
-          <w:lang w:val="fr-FR"/>
-        </w:rPr>
-      </w:pPr>
-    </w:p>
-    <w:p>
-      <w:pPr>
-        <w:pStyle w:val="Titre3"/>
-        <w:rPr>
-          <w:lang w:val="fr-FR"/>
-        </w:rPr>
-      </w:pPr>
-      <w:bookmarkStart w:id="12" w:name="_Toc65926381"/>
-      <w:r>
-        <w:rPr>
-          <w:lang w:val="fr-FR"/>
-        </w:rPr>
-        <w:t>Méthodes</w:t>
-      </w:r>
-      <w:bookmarkEnd w:id="12"/>
+        </w:rPr>
+        <w:t>aaaa</w:t>
+      </w:r>
+      <w:proofErr w:type="spellEnd"/>
     </w:p>
     <w:p>
       <w:pPr>
@@ -3480,118 +3749,165 @@
           <w:color w:val="24292E"/>
           <w:bdr w:val="none" w:sz="0" w:space="0" w:color="auto" w:frame="1"/>
         </w:rPr>
-        <w:t>/**</w:t>
-      </w:r>
-    </w:p>
-    <w:p>
-      <w:pPr>
-        <w:pStyle w:val="PrformatHTML"/>
+        <w:t>*/</w:t>
+      </w:r>
+    </w:p>
+    <w:p>
+      <w:pPr>
         <w:rPr>
           <w:rStyle w:val="CodeHTML"/>
           <w:rFonts w:ascii="Consolas" w:eastAsiaTheme="majorEastAsia" w:hAnsi="Consolas"/>
           <w:color w:val="24292E"/>
           <w:bdr w:val="none" w:sz="0" w:space="0" w:color="auto" w:frame="1"/>
-        </w:rPr>
-      </w:pPr>
-      <w:r>
+          <w:lang w:val="fr-FR"/>
+        </w:rPr>
+      </w:pPr>
+    </w:p>
+    <w:p>
+      <w:pPr>
+        <w:pStyle w:val="Titre3"/>
+        <w:rPr>
+          <w:lang w:val="fr-FR"/>
+        </w:rPr>
+      </w:pPr>
+      <w:bookmarkStart w:id="12" w:name="_Toc66353391"/>
+      <w:r>
+        <w:rPr>
+          <w:lang w:val="fr-FR"/>
+        </w:rPr>
+        <w:t>Méthodes</w:t>
+      </w:r>
+      <w:bookmarkEnd w:id="12"/>
+    </w:p>
+    <w:p>
+      <w:pPr>
+        <w:pStyle w:val="PrformatHTML"/>
         <w:rPr>
           <w:rStyle w:val="CodeHTML"/>
           <w:rFonts w:ascii="Consolas" w:eastAsiaTheme="majorEastAsia" w:hAnsi="Consolas"/>
           <w:color w:val="24292E"/>
           <w:bdr w:val="none" w:sz="0" w:space="0" w:color="auto" w:frame="1"/>
         </w:rPr>
-        <w:t>* Description de la méthode</w:t>
-      </w:r>
-    </w:p>
-    <w:p>
-      <w:pPr>
-        <w:pStyle w:val="PrformatHTML"/>
+      </w:pPr>
+      <w:r>
         <w:rPr>
           <w:rStyle w:val="CodeHTML"/>
           <w:rFonts w:ascii="Consolas" w:eastAsiaTheme="majorEastAsia" w:hAnsi="Consolas"/>
           <w:color w:val="24292E"/>
           <w:bdr w:val="none" w:sz="0" w:space="0" w:color="auto" w:frame="1"/>
         </w:rPr>
-      </w:pPr>
-      <w:r>
+        <w:t>/**</w:t>
+      </w:r>
+    </w:p>
+    <w:p>
+      <w:pPr>
+        <w:pStyle w:val="PrformatHTML"/>
         <w:rPr>
           <w:rStyle w:val="CodeHTML"/>
           <w:rFonts w:ascii="Consolas" w:eastAsiaTheme="majorEastAsia" w:hAnsi="Consolas"/>
           <w:color w:val="24292E"/>
           <w:bdr w:val="none" w:sz="0" w:space="0" w:color="auto" w:frame="1"/>
         </w:rPr>
-        <w:t>* @param param1 Description du premier paramètre.</w:t>
-      </w:r>
-    </w:p>
-    <w:p>
-      <w:pPr>
-        <w:pStyle w:val="PrformatHTML"/>
+      </w:pPr>
+      <w:r>
         <w:rPr>
           <w:rStyle w:val="CodeHTML"/>
           <w:rFonts w:ascii="Consolas" w:eastAsiaTheme="majorEastAsia" w:hAnsi="Consolas"/>
           <w:color w:val="24292E"/>
           <w:bdr w:val="none" w:sz="0" w:space="0" w:color="auto" w:frame="1"/>
         </w:rPr>
-      </w:pPr>
-      <w:r>
+        <w:t>* Description de la méthode</w:t>
+      </w:r>
+    </w:p>
+    <w:p>
+      <w:pPr>
+        <w:pStyle w:val="PrformatHTML"/>
         <w:rPr>
           <w:rStyle w:val="CodeHTML"/>
           <w:rFonts w:ascii="Consolas" w:eastAsiaTheme="majorEastAsia" w:hAnsi="Consolas"/>
           <w:color w:val="24292E"/>
           <w:bdr w:val="none" w:sz="0" w:space="0" w:color="auto" w:frame="1"/>
         </w:rPr>
-        <w:t>* @param param2 Description du second paramètre.</w:t>
-      </w:r>
-    </w:p>
-    <w:p>
-      <w:pPr>
-        <w:pStyle w:val="PrformatHTML"/>
+      </w:pPr>
+      <w:r>
         <w:rPr>
           <w:rStyle w:val="CodeHTML"/>
           <w:rFonts w:ascii="Consolas" w:eastAsiaTheme="majorEastAsia" w:hAnsi="Consolas"/>
           <w:color w:val="24292E"/>
           <w:bdr w:val="none" w:sz="0" w:space="0" w:color="auto" w:frame="1"/>
         </w:rPr>
-      </w:pPr>
-      <w:r>
+        <w:t>* @param param1 Description du premier paramètre.</w:t>
+      </w:r>
+    </w:p>
+    <w:p>
+      <w:pPr>
+        <w:pStyle w:val="PrformatHTML"/>
         <w:rPr>
           <w:rStyle w:val="CodeHTML"/>
           <w:rFonts w:ascii="Consolas" w:eastAsiaTheme="majorEastAsia" w:hAnsi="Consolas"/>
           <w:color w:val="24292E"/>
           <w:bdr w:val="none" w:sz="0" w:space="0" w:color="auto" w:frame="1"/>
         </w:rPr>
-        <w:t>* @return Que retourne la méthode..</w:t>
-      </w:r>
-    </w:p>
-    <w:p>
-      <w:pPr>
-        <w:pStyle w:val="PrformatHTML"/>
+      </w:pPr>
+      <w:r>
         <w:rPr>
           <w:rStyle w:val="CodeHTML"/>
           <w:rFonts w:ascii="Consolas" w:eastAsiaTheme="majorEastAsia" w:hAnsi="Consolas"/>
           <w:color w:val="24292E"/>
           <w:bdr w:val="none" w:sz="0" w:space="0" w:color="auto" w:frame="1"/>
         </w:rPr>
-      </w:pPr>
-      <w:r>
+        <w:t>* @param param2 Description du second paramètre.</w:t>
+      </w:r>
+    </w:p>
+    <w:p>
+      <w:pPr>
+        <w:pStyle w:val="PrformatHTML"/>
         <w:rPr>
           <w:rStyle w:val="CodeHTML"/>
           <w:rFonts w:ascii="Consolas" w:eastAsiaTheme="majorEastAsia" w:hAnsi="Consolas"/>
           <w:color w:val="24292E"/>
           <w:bdr w:val="none" w:sz="0" w:space="0" w:color="auto" w:frame="1"/>
         </w:rPr>
-        <w:t>*/</w:t>
-      </w:r>
-    </w:p>
-    <w:p>
-      <w:pPr>
-        <w:pStyle w:val="PrformatHTML"/>
+      </w:pPr>
+      <w:r>
         <w:rPr>
           <w:rStyle w:val="CodeHTML"/>
           <w:rFonts w:ascii="Consolas" w:eastAsiaTheme="majorEastAsia" w:hAnsi="Consolas"/>
           <w:color w:val="24292E"/>
           <w:bdr w:val="none" w:sz="0" w:space="0" w:color="auto" w:frame="1"/>
         </w:rPr>
+        <w:t>* @return Que retourne la méthode..</w:t>
+      </w:r>
+    </w:p>
+    <w:p>
+      <w:pPr>
+        <w:pStyle w:val="PrformatHTML"/>
+        <w:rPr>
+          <w:rStyle w:val="CodeHTML"/>
+          <w:rFonts w:ascii="Consolas" w:eastAsiaTheme="majorEastAsia" w:hAnsi="Consolas"/>
+          <w:color w:val="24292E"/>
+          <w:bdr w:val="none" w:sz="0" w:space="0" w:color="auto" w:frame="1"/>
+        </w:rPr>
+      </w:pPr>
+      <w:r>
+        <w:rPr>
+          <w:rStyle w:val="CodeHTML"/>
+          <w:rFonts w:ascii="Consolas" w:eastAsiaTheme="majorEastAsia" w:hAnsi="Consolas"/>
+          <w:color w:val="24292E"/>
+          <w:bdr w:val="none" w:sz="0" w:space="0" w:color="auto" w:frame="1"/>
+        </w:rPr>
+        <w:t>*/</w:t>
+      </w:r>
+    </w:p>
+    <w:p>
+      <w:pPr>
+        <w:pStyle w:val="PrformatHTML"/>
+        <w:rPr>
+          <w:rStyle w:val="CodeHTML"/>
+          <w:rFonts w:ascii="Consolas" w:eastAsiaTheme="majorEastAsia" w:hAnsi="Consolas"/>
+          <w:color w:val="24292E"/>
+          <w:bdr w:val="none" w:sz="0" w:space="0" w:color="auto" w:frame="1"/>
+        </w:rPr>
       </w:pPr>
     </w:p>
     <w:p>
@@ -3601,16 +3917,31 @@
           <w:lang w:val="fr-FR"/>
         </w:rPr>
       </w:pPr>
+      <w:bookmarkStart w:id="13" w:name="_Toc66353392"/>
       <w:r>
         <w:rPr>
           <w:lang w:val="fr-FR"/>
         </w:rPr>
         <w:t>Nommage</w:t>
       </w:r>
-    </w:p>
-    <w:p>
-      <w:r>
-        <w:t>Tout les noms seront en camel case sauf pour les constantes où les espaces seront des ‘_’ et en majuscules.</w:t>
+      <w:bookmarkEnd w:id="13"/>
+    </w:p>
+    <w:p>
+      <w:proofErr w:type="spellStart"/>
+      <w:r>
+        <w:t>Tout</w:t>
+      </w:r>
+      <w:proofErr w:type="spellEnd"/>
+      <w:r>
+        <w:t xml:space="preserve"> les noms seront en </w:t>
+      </w:r>
+      <w:proofErr w:type="spellStart"/>
+      <w:r>
+        <w:t>camel</w:t>
+      </w:r>
+      <w:proofErr w:type="spellEnd"/>
+      <w:r>
+        <w:t xml:space="preserve"> case sauf pour les constantes où les espaces seront des ‘_’ et en majuscules.</w:t>
       </w:r>
       <w:r>
         <w:br/>
@@ -3636,7 +3967,15 @@
         <w:t>Fonction</w:t>
       </w:r>
       <w:r>
-        <w:t> : Première lettre en minuscule, maFonction()</w:t>
+        <w:t xml:space="preserve"> : Première lettre en minuscule, </w:t>
+      </w:r>
+      <w:proofErr w:type="spellStart"/>
+      <w:r>
+        <w:t>maFonction</w:t>
+      </w:r>
+      <w:proofErr w:type="spellEnd"/>
+      <w:r>
+        <w:t>()</w:t>
       </w:r>
       <w:r>
         <w:br/>
@@ -3662,7 +4001,7 @@
           <w:lang w:val="fr-FR"/>
         </w:rPr>
       </w:pPr>
-      <w:bookmarkStart w:id="13" w:name="_Toc65926382"/>
+      <w:bookmarkStart w:id="14" w:name="_Toc66353393"/>
       <w:r>
         <w:rPr>
           <w:lang w:val="fr-FR"/>
@@ -3670,7 +4009,7 @@
         <w:lastRenderedPageBreak/>
         <w:t>Workflow</w:t>
       </w:r>
-      <w:bookmarkEnd w:id="13"/>
+      <w:bookmarkEnd w:id="14"/>
     </w:p>
     <w:p>
       <w:pPr>
@@ -3679,14 +4018,14 @@
           <w:lang w:val="fr-FR"/>
         </w:rPr>
       </w:pPr>
-      <w:bookmarkStart w:id="14" w:name="_Toc65926383"/>
+      <w:bookmarkStart w:id="15" w:name="_Toc66353394"/>
       <w:r>
         <w:rPr>
           <w:lang w:val="fr-FR"/>
         </w:rPr>
         <w:t>Processus piloté ou agile</w:t>
       </w:r>
-      <w:bookmarkEnd w:id="14"/>
+      <w:bookmarkEnd w:id="15"/>
     </w:p>
     <w:p>
       <w:pPr>
@@ -3794,14 +4133,14 @@
           <w:lang w:val="fr-FR"/>
         </w:rPr>
       </w:pPr>
-      <w:bookmarkStart w:id="15" w:name="_Toc65926384"/>
+      <w:bookmarkStart w:id="16" w:name="_Toc66353395"/>
       <w:r>
         <w:rPr>
           <w:lang w:val="fr-FR"/>
         </w:rPr>
         <w:t>Collaboration</w:t>
       </w:r>
-      <w:bookmarkEnd w:id="15"/>
+      <w:bookmarkEnd w:id="16"/>
     </w:p>
     <w:p>
       <w:pPr>
@@ -3838,14 +4177,14 @@
           <w:lang w:val="fr-FR"/>
         </w:rPr>
       </w:pPr>
-      <w:bookmarkStart w:id="16" w:name="_Toc65926385"/>
+      <w:bookmarkStart w:id="17" w:name="_Toc66353396"/>
       <w:r>
         <w:rPr>
           <w:lang w:val="fr-FR"/>
         </w:rPr>
         <w:t>Branches</w:t>
       </w:r>
-      <w:bookmarkEnd w:id="16"/>
+      <w:bookmarkEnd w:id="17"/>
     </w:p>
     <w:p>
       <w:pPr>
@@ -3865,12 +4204,14 @@
         </w:rPr>
         <w:t xml:space="preserve">branche dédiée appelé </w:t>
       </w:r>
+      <w:proofErr w:type="spellStart"/>
       <w:r>
         <w:rPr>
           <w:lang w:val="fr-FR"/>
         </w:rPr>
         <w:t>iteration</w:t>
       </w:r>
+      <w:proofErr w:type="spellEnd"/>
       <w:r>
         <w:rPr>
           <w:lang w:val="fr-FR"/>
@@ -3901,6 +4242,82 @@
           <w:lang w:val="fr-FR"/>
         </w:rPr>
         <w:t>Le nom des branches doit être écrit en minuscules et les espaces doivent être remplacés par des « - ».</w:t>
+      </w:r>
+      <w:r>
+        <w:rPr>
+          <w:lang w:val="fr-FR"/>
+        </w:rPr>
+        <w:t xml:space="preserve"> Les branches qui ajoutent une </w:t>
+      </w:r>
+      <w:proofErr w:type="spellStart"/>
+      <w:r>
+        <w:rPr>
+          <w:lang w:val="fr-FR"/>
+        </w:rPr>
+        <w:t>feature</w:t>
+      </w:r>
+      <w:proofErr w:type="spellEnd"/>
+      <w:r>
+        <w:rPr>
+          <w:lang w:val="fr-FR"/>
+        </w:rPr>
+        <w:t xml:space="preserve"> se nomment « </w:t>
+      </w:r>
+      <w:proofErr w:type="spellStart"/>
+      <w:r>
+        <w:rPr>
+          <w:lang w:val="fr-FR"/>
+        </w:rPr>
+        <w:t>ft</w:t>
+      </w:r>
+      <w:proofErr w:type="spellEnd"/>
+      <w:r>
+        <w:rPr>
+          <w:lang w:val="fr-FR"/>
+        </w:rPr>
+        <w:t>-&lt;</w:t>
+      </w:r>
+      <w:proofErr w:type="spellStart"/>
+      <w:r>
+        <w:rPr>
+          <w:lang w:val="fr-FR"/>
+        </w:rPr>
+        <w:t>featurename</w:t>
+      </w:r>
+      <w:proofErr w:type="spellEnd"/>
+      <w:r>
+        <w:rPr>
+          <w:lang w:val="fr-FR"/>
+        </w:rPr>
+        <w:t>&gt; ». Les branches qui résolvent des bugs « </w:t>
+      </w:r>
+      <w:proofErr w:type="spellStart"/>
+      <w:r>
+        <w:rPr>
+          <w:lang w:val="fr-FR"/>
+        </w:rPr>
+        <w:t>bg</w:t>
+      </w:r>
+      <w:proofErr w:type="spellEnd"/>
+      <w:r>
+        <w:rPr>
+          <w:lang w:val="fr-FR"/>
+        </w:rPr>
+        <w:t>-&lt;</w:t>
+      </w:r>
+      <w:proofErr w:type="spellStart"/>
+      <w:r>
+        <w:rPr>
+          <w:lang w:val="fr-FR"/>
+        </w:rPr>
+        <w:t>bugsolving</w:t>
+      </w:r>
+      <w:proofErr w:type="spellEnd"/>
+      <w:r>
+        <w:rPr>
+          <w:lang w:val="fr-FR"/>
+        </w:rPr>
+        <w:t>&gt; ».</w:t>
       </w:r>
     </w:p>
     <w:p>
@@ -4031,26 +4448,40 @@
           <w:lang w:val="fr-FR"/>
         </w:rPr>
       </w:pPr>
-      <w:bookmarkStart w:id="17" w:name="_Toc65926386"/>
+      <w:bookmarkStart w:id="18" w:name="_Toc66353397"/>
       <w:r>
         <w:rPr>
           <w:lang w:val="fr-FR"/>
         </w:rPr>
         <w:t>Issues</w:t>
       </w:r>
-      <w:bookmarkEnd w:id="17"/>
-    </w:p>
-    <w:p>
-      <w:pPr>
-        <w:rPr>
-          <w:lang w:val="fr-FR"/>
-        </w:rPr>
-      </w:pPr>
-      <w:r>
-        <w:rPr>
-          <w:lang w:val="fr-FR"/>
-        </w:rPr>
-        <w:t xml:space="preserve">Chaque fonctionnalité/tâche fera l’objet d’une « Issue ». Lorsqu’un collaborateur travaille sur une issue, il se désigne comme « assignee ». Lorsque la tâche est terminée, il </w:t>
+      <w:bookmarkEnd w:id="18"/>
+    </w:p>
+    <w:p>
+      <w:pPr>
+        <w:rPr>
+          <w:lang w:val="fr-FR"/>
+        </w:rPr>
+      </w:pPr>
+      <w:r>
+        <w:rPr>
+          <w:lang w:val="fr-FR"/>
+        </w:rPr>
+        <w:t>Chaque fonctionnalité/tâche fera l’objet d’une « Issue ». Lorsqu’un collaborateur travaille sur une issue, il se désigne comme « </w:t>
+      </w:r>
+      <w:proofErr w:type="spellStart"/>
+      <w:r>
+        <w:rPr>
+          <w:lang w:val="fr-FR"/>
+        </w:rPr>
+        <w:t>assignee</w:t>
+      </w:r>
+      <w:proofErr w:type="spellEnd"/>
+      <w:r>
+        <w:rPr>
+          <w:lang w:val="fr-FR"/>
+        </w:rPr>
+        <w:t xml:space="preserve"> ». Lorsque la tâche est terminée, il </w:t>
       </w:r>
       <w:r>
         <w:rPr>
@@ -4062,7 +4493,21 @@
         <w:rPr>
           <w:lang w:val="fr-FR"/>
         </w:rPr>
-        <w:t xml:space="preserve"> une « pull request » de sa branche sur la branche de l’itération, en spécifiant l’issue concernée. De cette manière, la personne qui validera le merge fermera également </w:t>
+        <w:t xml:space="preserve"> une « pull </w:t>
+      </w:r>
+      <w:proofErr w:type="spellStart"/>
+      <w:r>
+        <w:rPr>
+          <w:lang w:val="fr-FR"/>
+        </w:rPr>
+        <w:t>request</w:t>
+      </w:r>
+      <w:proofErr w:type="spellEnd"/>
+      <w:r>
+        <w:rPr>
+          <w:lang w:val="fr-FR"/>
+        </w:rPr>
+        <w:t xml:space="preserve"> » de sa branche sur la branche de l’itération, en spécifiant l’issue concernée. De cette manière, la personne qui validera le merge fermera également </w:t>
       </w:r>
       <w:r>
         <w:rPr>
@@ -4074,7 +4519,7 @@
         <w:rPr>
           <w:lang w:val="fr-FR"/>
         </w:rPr>
-        <w:t>’ «</w:t>
+        <w:t>’«</w:t>
       </w:r>
       <w:r>
         <w:rPr>
@@ -4122,7 +4567,8 @@
           <w:lang w:val="fr-FR"/>
         </w:rPr>
       </w:pPr>
-      <w:bookmarkStart w:id="18" w:name="_Toc65926387"/>
+      <w:bookmarkStart w:id="19" w:name="_Toc66353398"/>
+      <w:proofErr w:type="spellStart"/>
       <w:r>
         <w:rPr>
           <w:lang w:val="fr-FR"/>
@@ -4130,19 +4576,34 @@
         <w:lastRenderedPageBreak/>
         <w:t>KanPan</w:t>
       </w:r>
-      <w:bookmarkEnd w:id="18"/>
-    </w:p>
-    <w:p>
-      <w:pPr>
-        <w:rPr>
-          <w:lang w:val="fr-FR"/>
-        </w:rPr>
-      </w:pPr>
-      <w:r>
-        <w:rPr>
-          <w:lang w:val="fr-FR"/>
-        </w:rPr>
-        <w:t>Nous avons intégré un projet KanPan de GitHub. Chaque issue fera l’objet d’une étiquette automatiquement créée.</w:t>
+      <w:bookmarkEnd w:id="19"/>
+      <w:proofErr w:type="spellEnd"/>
+    </w:p>
+    <w:p>
+      <w:pPr>
+        <w:rPr>
+          <w:lang w:val="fr-FR"/>
+        </w:rPr>
+      </w:pPr>
+      <w:r>
+        <w:rPr>
+          <w:lang w:val="fr-FR"/>
+        </w:rPr>
+        <w:t xml:space="preserve">Nous avons intégré un projet </w:t>
+      </w:r>
+      <w:proofErr w:type="spellStart"/>
+      <w:r>
+        <w:rPr>
+          <w:lang w:val="fr-FR"/>
+        </w:rPr>
+        <w:t>KanPan</w:t>
+      </w:r>
+      <w:proofErr w:type="spellEnd"/>
+      <w:r>
+        <w:rPr>
+          <w:lang w:val="fr-FR"/>
+        </w:rPr>
+        <w:t xml:space="preserve"> de GitHub. Chaque issue fera l’objet d’une étiquette automatiquement créée.</w:t>
       </w:r>
       <w:r>
         <w:rPr>
@@ -4193,6 +4654,7 @@
           <w:lang w:val="fr-FR"/>
         </w:rPr>
       </w:pPr>
+      <w:proofErr w:type="spellStart"/>
       <w:r>
         <w:rPr>
           <w:b/>
@@ -4201,6 +4663,7 @@
         </w:rPr>
         <w:t>Todo</w:t>
       </w:r>
+      <w:proofErr w:type="spellEnd"/>
       <w:r>
         <w:rPr>
           <w:b/>
@@ -4233,22 +4696,40 @@
           <w:bCs/>
           <w:lang w:val="fr-FR"/>
         </w:rPr>
-        <w:t>In progress</w:t>
-      </w:r>
+        <w:t xml:space="preserve">In </w:t>
+      </w:r>
+      <w:proofErr w:type="spellStart"/>
       <w:r>
         <w:rPr>
           <w:b/>
           <w:bCs/>
           <w:lang w:val="fr-FR"/>
         </w:rPr>
+        <w:t>progress</w:t>
+      </w:r>
+      <w:proofErr w:type="spellEnd"/>
+      <w:r>
+        <w:rPr>
+          <w:b/>
+          <w:bCs/>
+          <w:lang w:val="fr-FR"/>
+        </w:rPr>
         <w:t> :</w:t>
       </w:r>
       <w:r>
         <w:rPr>
           <w:lang w:val="fr-FR"/>
         </w:rPr>
-        <w:t xml:space="preserve"> Regroupe les issues qui sont en cours de traîtement</w:t>
-      </w:r>
+        <w:t xml:space="preserve"> Regroupe les issues qui sont en cours de </w:t>
+      </w:r>
+      <w:proofErr w:type="spellStart"/>
+      <w:r>
+        <w:rPr>
+          <w:lang w:val="fr-FR"/>
+        </w:rPr>
+        <w:t>traîtement</w:t>
+      </w:r>
+      <w:proofErr w:type="spellEnd"/>
     </w:p>
     <w:p>
       <w:pPr>
@@ -4273,7 +4754,35 @@
         <w:rPr>
           <w:lang w:val="en-US"/>
         </w:rPr>
-        <w:t xml:space="preserve"> Regroupe les “Pull request” en attente de validation.</w:t>
+        <w:t xml:space="preserve"> </w:t>
+      </w:r>
+      <w:proofErr w:type="spellStart"/>
+      <w:r>
+        <w:rPr>
+          <w:lang w:val="en-US"/>
+        </w:rPr>
+        <w:t>Regroupe</w:t>
+      </w:r>
+      <w:proofErr w:type="spellEnd"/>
+      <w:r>
+        <w:rPr>
+          <w:lang w:val="en-US"/>
+        </w:rPr>
+        <w:t xml:space="preserve"> les “Pull request” en </w:t>
+      </w:r>
+      <w:proofErr w:type="spellStart"/>
+      <w:r>
+        <w:rPr>
+          <w:lang w:val="en-US"/>
+        </w:rPr>
+        <w:t>attente</w:t>
+      </w:r>
+      <w:proofErr w:type="spellEnd"/>
+      <w:r>
+        <w:rPr>
+          <w:lang w:val="en-US"/>
+        </w:rPr>
+        <w:t xml:space="preserve"> de validation.</w:t>
       </w:r>
     </w:p>
     <w:p>
@@ -4367,8 +4876,30 @@
         <w:rPr>
           <w:lang w:val="fr-FR"/>
         </w:rPr>
-        <w:t xml:space="preserve"> Regroupe les « issues » et les « Pull request » teminée</w:t>
-      </w:r>
+        <w:t xml:space="preserve"> Regroupe les « issues » et les « Pull </w:t>
+      </w:r>
+      <w:proofErr w:type="spellStart"/>
+      <w:r>
+        <w:rPr>
+          <w:lang w:val="fr-FR"/>
+        </w:rPr>
+        <w:t>request</w:t>
+      </w:r>
+      <w:proofErr w:type="spellEnd"/>
+      <w:r>
+        <w:rPr>
+          <w:lang w:val="fr-FR"/>
+        </w:rPr>
+        <w:t xml:space="preserve"> » </w:t>
+      </w:r>
+      <w:proofErr w:type="spellStart"/>
+      <w:r>
+        <w:rPr>
+          <w:lang w:val="fr-FR"/>
+        </w:rPr>
+        <w:t>teminée</w:t>
+      </w:r>
+      <w:proofErr w:type="spellEnd"/>
     </w:p>
     <w:p>
       <w:pPr>
@@ -4397,14 +4928,14 @@
           <w:lang w:val="fr-FR"/>
         </w:rPr>
       </w:pPr>
-      <w:bookmarkStart w:id="19" w:name="_Toc65926388"/>
+      <w:bookmarkStart w:id="20" w:name="_Toc66353399"/>
       <w:r>
         <w:rPr>
           <w:lang w:val="fr-FR"/>
         </w:rPr>
         <w:t>Commit</w:t>
       </w:r>
-      <w:bookmarkEnd w:id="19"/>
+      <w:bookmarkEnd w:id="20"/>
     </w:p>
     <w:p>
       <w:pPr>
@@ -4441,11 +4972,6 @@
       </w:r>
     </w:p>
     <w:p>
-      <w:pPr>
-        <w:rPr>
-          <w:lang w:val="fr-FR"/>
-        </w:rPr>
-      </w:pPr>
       <w:r>
         <w:rPr>
           <w:b/>
@@ -4480,6 +5006,57 @@
       <w:r>
         <w:t xml:space="preserve"> par rapport à l’état précédent.</w:t>
       </w:r>
+    </w:p>
+    <w:p>
+      <w:r>
+        <w:br w:type="page"/>
+      </w:r>
+    </w:p>
+    <w:p>
+      <w:pPr>
+        <w:pStyle w:val="Titre1"/>
+        <w:rPr>
+          <w:lang w:val="fr-FR"/>
+        </w:rPr>
+      </w:pPr>
+      <w:bookmarkStart w:id="21" w:name="_Toc66353400"/>
+      <w:r>
+        <w:rPr>
+          <w:lang w:val="fr-FR"/>
+        </w:rPr>
+        <w:lastRenderedPageBreak/>
+        <w:t>Description du projet</w:t>
+      </w:r>
+      <w:bookmarkEnd w:id="21"/>
+    </w:p>
+    <w:p>
+      <w:pPr>
+        <w:rPr>
+          <w:lang w:val="fr-FR"/>
+        </w:rPr>
+      </w:pPr>
+      <w:r>
+        <w:rPr>
+          <w:lang w:val="fr-FR"/>
+        </w:rPr>
+        <w:t>Le but de ce projet et d’implémenter un générateur de sites statiques. Le site sera généré à partir</w:t>
+      </w:r>
+    </w:p>
+    <w:p>
+      <w:pPr>
+        <w:pStyle w:val="Titre1"/>
+        <w:rPr>
+          <w:lang w:val="fr-FR"/>
+        </w:rPr>
+      </w:pPr>
+      <w:bookmarkStart w:id="22" w:name="_Toc66353401"/>
+      <w:r>
+        <w:rPr>
+          <w:lang w:val="fr-FR"/>
+        </w:rPr>
+        <w:t>Sprint 1</w:t>
+      </w:r>
+      <w:bookmarkEnd w:id="22"/>
     </w:p>
     <w:sectPr>
       <w:headerReference w:type="default" r:id="rId13"/>
@@ -4529,14 +5106,27 @@
         <w:lang w:val="en-US"/>
       </w:rPr>
     </w:pPr>
-    <w:fldSimple w:instr=" DATE   \* MERGEFORMAT ">
-      <w:r>
-        <w:rPr>
-          <w:noProof/>
-        </w:rPr>
-        <w:t>11.03.2021</w:t>
-      </w:r>
-    </w:fldSimple>
+    <w:r>
+      <w:fldChar w:fldCharType="begin"/>
+    </w:r>
+    <w:r>
+      <w:instrText xml:space="preserve"> DATE   \* MERGEFORMAT </w:instrText>
+    </w:r>
+    <w:r>
+      <w:fldChar w:fldCharType="separate"/>
+    </w:r>
+    <w:r>
+      <w:rPr>
+        <w:noProof/>
+      </w:rPr>
+      <w:t>11.03.2021</w:t>
+    </w:r>
+    <w:r>
+      <w:rPr>
+        <w:noProof/>
+      </w:rPr>
+      <w:fldChar w:fldCharType="end"/>
+    </w:r>
     <w:r>
       <w:ptab w:relativeTo="margin" w:alignment="center" w:leader="none"/>
     </w:r>
@@ -4581,11 +5171,19 @@
       </w:sdtPr>
       <w:sdtEndPr/>
       <w:sdtContent>
+        <w:proofErr w:type="spellStart"/>
         <w:r>
           <w:rPr>
             <w:lang w:val="en-US"/>
           </w:rPr>
-          <w:t>Berney Alec, Forestier Quentin, Herzig Melvyn</w:t>
+          <w:t>Berney</w:t>
+        </w:r>
+        <w:proofErr w:type="spellEnd"/>
+        <w:r>
+          <w:rPr>
+            <w:lang w:val="en-US"/>
+          </w:rPr>
+          <w:t xml:space="preserve"> Alec, Forestier Quentin, Herzig Melvyn</w:t>
         </w:r>
       </w:sdtContent>
     </w:sdt>
@@ -7502,6 +8100,7 @@
     <w:rsid w:val="00B80A29"/>
     <w:rsid w:val="00BE7C7D"/>
     <w:rsid w:val="00D95F62"/>
+    <w:rsid w:val="00E46C8D"/>
     <w:rsid w:val="00F403F7"/>
   </w:rsids>
   <m:mathPr>

</xml_diff>

<commit_message>
Correction du nommage et documentation
Changement de new en init, statiqueSite en statique
</commit_message>
<xml_diff>
--- a/Rapport.docx
+++ b/Rapport.docx
@@ -3448,19 +3448,19 @@
           <w:color w:val="24292E"/>
           <w:bdr w:val="none" w:sz="0" w:space="0" w:color="auto" w:frame="1"/>
         </w:rPr>
-        <w:t xml:space="preserve"> Cours       : Génie logiciel (GEN)</w:t>
-      </w:r>
-    </w:p>
-    <w:p>
-      <w:pPr>
-        <w:pStyle w:val="PrformatHTML"/>
+        <w:t xml:space="preserve"> Cours    </w:t>
+      </w:r>
+      <w:proofErr w:type="gramStart"/>
+      <w:r>
         <w:rPr>
           <w:rStyle w:val="CodeHTML"/>
           <w:rFonts w:ascii="Consolas" w:eastAsiaTheme="majorEastAsia" w:hAnsi="Consolas"/>
           <w:color w:val="24292E"/>
           <w:bdr w:val="none" w:sz="0" w:space="0" w:color="auto" w:frame="1"/>
         </w:rPr>
-      </w:pPr>
+        <w:t xml:space="preserve">   :</w:t>
+      </w:r>
+      <w:proofErr w:type="gramEnd"/>
       <w:r>
         <w:rPr>
           <w:rStyle w:val="CodeHTML"/>
@@ -3468,19 +3468,19 @@
           <w:color w:val="24292E"/>
           <w:bdr w:val="none" w:sz="0" w:space="0" w:color="auto" w:frame="1"/>
         </w:rPr>
-        <w:t xml:space="preserve"> Fichier     : &lt;</w:t>
-      </w:r>
-      <w:proofErr w:type="spellStart"/>
-      <w:r>
+        <w:t xml:space="preserve"> Génie logiciel (GEN)</w:t>
+      </w:r>
+    </w:p>
+    <w:p>
+      <w:pPr>
+        <w:pStyle w:val="PrformatHTML"/>
         <w:rPr>
           <w:rStyle w:val="CodeHTML"/>
           <w:rFonts w:ascii="Consolas" w:eastAsiaTheme="majorEastAsia" w:hAnsi="Consolas"/>
           <w:color w:val="24292E"/>
           <w:bdr w:val="none" w:sz="0" w:space="0" w:color="auto" w:frame="1"/>
         </w:rPr>
-        <w:t>NomDuFichier</w:t>
-      </w:r>
-      <w:proofErr w:type="spellEnd"/>
+      </w:pPr>
       <w:r>
         <w:rPr>
           <w:rStyle w:val="CodeHTML"/>
@@ -3488,19 +3488,19 @@
           <w:color w:val="24292E"/>
           <w:bdr w:val="none" w:sz="0" w:space="0" w:color="auto" w:frame="1"/>
         </w:rPr>
-        <w:t>&gt;.h</w:t>
-      </w:r>
-    </w:p>
-    <w:p>
-      <w:pPr>
-        <w:pStyle w:val="PrformatHTML"/>
+        <w:t xml:space="preserve"> Fichier  </w:t>
+      </w:r>
+      <w:proofErr w:type="gramStart"/>
+      <w:r>
         <w:rPr>
           <w:rStyle w:val="CodeHTML"/>
           <w:rFonts w:ascii="Consolas" w:eastAsiaTheme="majorEastAsia" w:hAnsi="Consolas"/>
           <w:color w:val="24292E"/>
           <w:bdr w:val="none" w:sz="0" w:space="0" w:color="auto" w:frame="1"/>
         </w:rPr>
-      </w:pPr>
+        <w:t xml:space="preserve">   :</w:t>
+      </w:r>
+      <w:proofErr w:type="gramEnd"/>
       <w:r>
         <w:rPr>
           <w:rStyle w:val="CodeHTML"/>
@@ -3508,19 +3508,19 @@
           <w:color w:val="24292E"/>
           <w:bdr w:val="none" w:sz="0" w:space="0" w:color="auto" w:frame="1"/>
         </w:rPr>
-        <w:t xml:space="preserve"> Auteur(s)   : Forestier Quentin &amp; Melvyn Herzig</w:t>
-      </w:r>
-    </w:p>
-    <w:p>
-      <w:pPr>
-        <w:pStyle w:val="PrformatHTML"/>
+        <w:t xml:space="preserve"> &lt;</w:t>
+      </w:r>
+      <w:proofErr w:type="spellStart"/>
+      <w:r>
         <w:rPr>
           <w:rStyle w:val="CodeHTML"/>
           <w:rFonts w:ascii="Consolas" w:eastAsiaTheme="majorEastAsia" w:hAnsi="Consolas"/>
           <w:color w:val="24292E"/>
           <w:bdr w:val="none" w:sz="0" w:space="0" w:color="auto" w:frame="1"/>
         </w:rPr>
-      </w:pPr>
+        <w:t>NomDuFichier</w:t>
+      </w:r>
+      <w:proofErr w:type="spellEnd"/>
       <w:r>
         <w:rPr>
           <w:rStyle w:val="CodeHTML"/>
@@ -3528,7 +3528,7 @@
           <w:color w:val="24292E"/>
           <w:bdr w:val="none" w:sz="0" w:space="0" w:color="auto" w:frame="1"/>
         </w:rPr>
-        <w:t xml:space="preserve"> Date        : JJ.MM.AAAA</w:t>
+        <w:t>&gt;.h</w:t>
       </w:r>
     </w:p>
     <w:p>
@@ -3548,19 +3548,19 @@
           <w:color w:val="24292E"/>
           <w:bdr w:val="none" w:sz="0" w:space="0" w:color="auto" w:frame="1"/>
         </w:rPr>
-        <w:t xml:space="preserve"> -----------------------------------------------------------------------------------</w:t>
-      </w:r>
-    </w:p>
-    <w:p>
-      <w:pPr>
-        <w:pStyle w:val="PrformatHTML"/>
+        <w:t xml:space="preserve"> Auteur(</w:t>
+      </w:r>
+      <w:proofErr w:type="gramStart"/>
+      <w:r>
         <w:rPr>
           <w:rStyle w:val="CodeHTML"/>
           <w:rFonts w:ascii="Consolas" w:eastAsiaTheme="majorEastAsia" w:hAnsi="Consolas"/>
           <w:color w:val="24292E"/>
           <w:bdr w:val="none" w:sz="0" w:space="0" w:color="auto" w:frame="1"/>
         </w:rPr>
-      </w:pPr>
+        <w:t xml:space="preserve">s)   </w:t>
+      </w:r>
+      <w:proofErr w:type="gramEnd"/>
       <w:r>
         <w:rPr>
           <w:rStyle w:val="CodeHTML"/>
@@ -3568,89 +3568,29 @@
           <w:color w:val="24292E"/>
           <w:bdr w:val="none" w:sz="0" w:space="0" w:color="auto" w:frame="1"/>
         </w:rPr>
-        <w:t xml:space="preserve"> */</w:t>
-      </w:r>
-    </w:p>
-    <w:p>
-      <w:pPr>
+        <w:t>: Forestier Quentin &amp; Melvyn Herzig</w:t>
+      </w:r>
+    </w:p>
+    <w:p>
+      <w:pPr>
+        <w:pStyle w:val="PrformatHTML"/>
         <w:rPr>
           <w:rStyle w:val="CodeHTML"/>
           <w:rFonts w:ascii="Consolas" w:eastAsiaTheme="majorEastAsia" w:hAnsi="Consolas"/>
           <w:color w:val="24292E"/>
           <w:bdr w:val="none" w:sz="0" w:space="0" w:color="auto" w:frame="1"/>
-          <w:lang w:val="fr-FR"/>
-        </w:rPr>
-      </w:pPr>
-    </w:p>
-    <w:p>
-      <w:pPr>
-        <w:pStyle w:val="Titre2"/>
-        <w:rPr>
-          <w:lang w:val="fr-FR"/>
-        </w:rPr>
-      </w:pPr>
-      <w:bookmarkStart w:id="10" w:name="_Toc66353389"/>
-      <w:r>
-        <w:rPr>
-          <w:lang w:val="fr-FR"/>
-        </w:rPr>
-        <w:t>Commentaires</w:t>
-      </w:r>
-      <w:bookmarkEnd w:id="10"/>
-    </w:p>
-    <w:p>
-      <w:pPr>
-        <w:rPr>
-          <w:lang w:val="fr-FR"/>
-        </w:rPr>
-      </w:pPr>
-      <w:r>
-        <w:rPr>
-          <w:lang w:val="fr-FR"/>
-        </w:rPr>
-        <w:t xml:space="preserve">Les classes et les méthodes sont commentées au format </w:t>
-      </w:r>
-      <w:proofErr w:type="spellStart"/>
-      <w:r>
-        <w:rPr>
-          <w:lang w:val="fr-FR"/>
-        </w:rPr>
-        <w:t>Javadoc</w:t>
-      </w:r>
-      <w:proofErr w:type="spellEnd"/>
-      <w:r>
-        <w:rPr>
-          <w:lang w:val="fr-FR"/>
-        </w:rPr>
-        <w:t>.</w:t>
-      </w:r>
-    </w:p>
-    <w:p>
-      <w:pPr>
-        <w:pStyle w:val="Titre3"/>
-        <w:rPr>
-          <w:lang w:val="fr-FR"/>
-        </w:rPr>
-      </w:pPr>
-      <w:bookmarkStart w:id="11" w:name="_Toc66353390"/>
-      <w:r>
-        <w:rPr>
-          <w:lang w:val="fr-FR"/>
-        </w:rPr>
-        <w:t>Classes</w:t>
-      </w:r>
-      <w:bookmarkEnd w:id="11"/>
-    </w:p>
-    <w:p>
-      <w:pPr>
-        <w:pStyle w:val="PrformatHTML"/>
+        </w:rPr>
+      </w:pPr>
+      <w:r>
         <w:rPr>
           <w:rStyle w:val="CodeHTML"/>
           <w:rFonts w:ascii="Consolas" w:eastAsiaTheme="majorEastAsia" w:hAnsi="Consolas"/>
           <w:color w:val="24292E"/>
           <w:bdr w:val="none" w:sz="0" w:space="0" w:color="auto" w:frame="1"/>
         </w:rPr>
-      </w:pPr>
+        <w:t xml:space="preserve"> Date     </w:t>
+      </w:r>
+      <w:proofErr w:type="gramStart"/>
       <w:r>
         <w:rPr>
           <w:rStyle w:val="CodeHTML"/>
@@ -3658,126 +3598,168 @@
           <w:color w:val="24292E"/>
           <w:bdr w:val="none" w:sz="0" w:space="0" w:color="auto" w:frame="1"/>
         </w:rPr>
-        <w:t>/**</w:t>
-      </w:r>
-    </w:p>
-    <w:p>
-      <w:pPr>
-        <w:pStyle w:val="PrformatHTML"/>
+        <w:t xml:space="preserve">   :</w:t>
+      </w:r>
+      <w:proofErr w:type="gramEnd"/>
+      <w:r>
         <w:rPr>
           <w:rStyle w:val="CodeHTML"/>
           <w:rFonts w:ascii="Consolas" w:eastAsiaTheme="majorEastAsia" w:hAnsi="Consolas"/>
           <w:color w:val="24292E"/>
           <w:bdr w:val="none" w:sz="0" w:space="0" w:color="auto" w:frame="1"/>
         </w:rPr>
-      </w:pPr>
-      <w:r>
+        <w:t xml:space="preserve"> JJ.MM.AAAA</w:t>
+      </w:r>
+    </w:p>
+    <w:p>
+      <w:pPr>
+        <w:pStyle w:val="PrformatHTML"/>
         <w:rPr>
           <w:rStyle w:val="CodeHTML"/>
           <w:rFonts w:ascii="Consolas" w:eastAsiaTheme="majorEastAsia" w:hAnsi="Consolas"/>
           <w:color w:val="24292E"/>
           <w:bdr w:val="none" w:sz="0" w:space="0" w:color="auto" w:frame="1"/>
         </w:rPr>
-        <w:t>* Description de la classe</w:t>
-      </w:r>
-    </w:p>
-    <w:p>
-      <w:pPr>
-        <w:pStyle w:val="PrformatHTML"/>
+      </w:pPr>
+      <w:r>
         <w:rPr>
           <w:rStyle w:val="CodeHTML"/>
           <w:rFonts w:ascii="Consolas" w:eastAsiaTheme="majorEastAsia" w:hAnsi="Consolas"/>
           <w:color w:val="24292E"/>
           <w:bdr w:val="none" w:sz="0" w:space="0" w:color="auto" w:frame="1"/>
         </w:rPr>
-      </w:pPr>
-      <w:r>
+        <w:t xml:space="preserve"> -----------------------------------------------------------------------------------</w:t>
+      </w:r>
+    </w:p>
+    <w:p>
+      <w:pPr>
+        <w:pStyle w:val="PrformatHTML"/>
         <w:rPr>
           <w:rStyle w:val="CodeHTML"/>
           <w:rFonts w:ascii="Consolas" w:eastAsiaTheme="majorEastAsia" w:hAnsi="Consolas"/>
           <w:color w:val="24292E"/>
           <w:bdr w:val="none" w:sz="0" w:space="0" w:color="auto" w:frame="1"/>
         </w:rPr>
-        <w:t>* @author auteur 1</w:t>
-      </w:r>
-    </w:p>
-    <w:p>
-      <w:pPr>
-        <w:pStyle w:val="PrformatHTML"/>
+      </w:pPr>
+      <w:r>
         <w:rPr>
           <w:rStyle w:val="CodeHTML"/>
           <w:rFonts w:ascii="Consolas" w:eastAsiaTheme="majorEastAsia" w:hAnsi="Consolas"/>
           <w:color w:val="24292E"/>
           <w:bdr w:val="none" w:sz="0" w:space="0" w:color="auto" w:frame="1"/>
         </w:rPr>
-      </w:pPr>
-      <w:r>
+        <w:t xml:space="preserve"> */</w:t>
+      </w:r>
+    </w:p>
+    <w:p>
+      <w:pPr>
         <w:rPr>
           <w:rStyle w:val="CodeHTML"/>
           <w:rFonts w:ascii="Consolas" w:eastAsiaTheme="majorEastAsia" w:hAnsi="Consolas"/>
           <w:color w:val="24292E"/>
           <w:bdr w:val="none" w:sz="0" w:space="0" w:color="auto" w:frame="1"/>
-        </w:rPr>
-        <w:t>* @date jj-mm-</w:t>
+          <w:lang w:val="fr-FR"/>
+        </w:rPr>
+      </w:pPr>
+    </w:p>
+    <w:p>
+      <w:pPr>
+        <w:pStyle w:val="Titre2"/>
+        <w:rPr>
+          <w:lang w:val="fr-FR"/>
+        </w:rPr>
+      </w:pPr>
+      <w:bookmarkStart w:id="10" w:name="_Toc66353389"/>
+      <w:r>
+        <w:rPr>
+          <w:lang w:val="fr-FR"/>
+        </w:rPr>
+        <w:t>Commentaires</w:t>
+      </w:r>
+      <w:bookmarkEnd w:id="10"/>
+    </w:p>
+    <w:p>
+      <w:pPr>
+        <w:rPr>
+          <w:lang w:val="fr-FR"/>
+        </w:rPr>
+      </w:pPr>
+      <w:r>
+        <w:rPr>
+          <w:lang w:val="fr-FR"/>
+        </w:rPr>
+        <w:t xml:space="preserve">Les classes et les méthodes sont commentées au format </w:t>
       </w:r>
       <w:proofErr w:type="spellStart"/>
       <w:r>
+        <w:rPr>
+          <w:lang w:val="fr-FR"/>
+        </w:rPr>
+        <w:t>Javadoc</w:t>
+      </w:r>
+      <w:proofErr w:type="spellEnd"/>
+      <w:r>
+        <w:rPr>
+          <w:lang w:val="fr-FR"/>
+        </w:rPr>
+        <w:t>.</w:t>
+      </w:r>
+    </w:p>
+    <w:p>
+      <w:pPr>
+        <w:pStyle w:val="Titre3"/>
+        <w:rPr>
+          <w:lang w:val="fr-FR"/>
+        </w:rPr>
+      </w:pPr>
+      <w:bookmarkStart w:id="11" w:name="_Toc66353390"/>
+      <w:r>
+        <w:rPr>
+          <w:lang w:val="fr-FR"/>
+        </w:rPr>
+        <w:t>Classes</w:t>
+      </w:r>
+      <w:bookmarkEnd w:id="11"/>
+    </w:p>
+    <w:p>
+      <w:pPr>
+        <w:pStyle w:val="PrformatHTML"/>
         <w:rPr>
           <w:rStyle w:val="CodeHTML"/>
           <w:rFonts w:ascii="Consolas" w:eastAsiaTheme="majorEastAsia" w:hAnsi="Consolas"/>
           <w:color w:val="24292E"/>
           <w:bdr w:val="none" w:sz="0" w:space="0" w:color="auto" w:frame="1"/>
         </w:rPr>
-        <w:t>aaaa</w:t>
-      </w:r>
-      <w:proofErr w:type="spellEnd"/>
-    </w:p>
-    <w:p>
-      <w:pPr>
-        <w:pStyle w:val="PrformatHTML"/>
+      </w:pPr>
+      <w:r>
         <w:rPr>
           <w:rStyle w:val="CodeHTML"/>
           <w:rFonts w:ascii="Consolas" w:eastAsiaTheme="majorEastAsia" w:hAnsi="Consolas"/>
           <w:color w:val="24292E"/>
           <w:bdr w:val="none" w:sz="0" w:space="0" w:color="auto" w:frame="1"/>
         </w:rPr>
-      </w:pPr>
-      <w:r>
+        <w:t>/**</w:t>
+      </w:r>
+    </w:p>
+    <w:p>
+      <w:pPr>
+        <w:pStyle w:val="PrformatHTML"/>
         <w:rPr>
           <w:rStyle w:val="CodeHTML"/>
           <w:rFonts w:ascii="Consolas" w:eastAsiaTheme="majorEastAsia" w:hAnsi="Consolas"/>
           <w:color w:val="24292E"/>
           <w:bdr w:val="none" w:sz="0" w:space="0" w:color="auto" w:frame="1"/>
         </w:rPr>
-        <w:t>*/</w:t>
-      </w:r>
-    </w:p>
-    <w:p>
-      <w:pPr>
+      </w:pPr>
+      <w:r>
         <w:rPr>
           <w:rStyle w:val="CodeHTML"/>
           <w:rFonts w:ascii="Consolas" w:eastAsiaTheme="majorEastAsia" w:hAnsi="Consolas"/>
           <w:color w:val="24292E"/>
           <w:bdr w:val="none" w:sz="0" w:space="0" w:color="auto" w:frame="1"/>
-          <w:lang w:val="fr-FR"/>
-        </w:rPr>
-      </w:pPr>
-    </w:p>
-    <w:p>
-      <w:pPr>
-        <w:pStyle w:val="Titre3"/>
-        <w:rPr>
-          <w:lang w:val="fr-FR"/>
-        </w:rPr>
-      </w:pPr>
-      <w:bookmarkStart w:id="12" w:name="_Toc66353391"/>
-      <w:r>
-        <w:rPr>
-          <w:lang w:val="fr-FR"/>
-        </w:rPr>
-        <w:t>Méthodes</w:t>
-      </w:r>
-      <w:bookmarkEnd w:id="12"/>
+        </w:rPr>
+        <w:t>* Description de la classe</w:t>
+      </w:r>
     </w:p>
     <w:p>
       <w:pPr>
@@ -3796,7 +3778,7 @@
           <w:color w:val="24292E"/>
           <w:bdr w:val="none" w:sz="0" w:space="0" w:color="auto" w:frame="1"/>
         </w:rPr>
-        <w:t>/**</w:t>
+        <w:t>* @author auteur 1</w:t>
       </w:r>
     </w:p>
     <w:p>
@@ -3816,48 +3798,66 @@
           <w:color w:val="24292E"/>
           <w:bdr w:val="none" w:sz="0" w:space="0" w:color="auto" w:frame="1"/>
         </w:rPr>
-        <w:t>* Description de la méthode</w:t>
-      </w:r>
-    </w:p>
-    <w:p>
-      <w:pPr>
-        <w:pStyle w:val="PrformatHTML"/>
+        <w:t>* @date jj-mm-</w:t>
+      </w:r>
+      <w:proofErr w:type="spellStart"/>
+      <w:r>
         <w:rPr>
           <w:rStyle w:val="CodeHTML"/>
           <w:rFonts w:ascii="Consolas" w:eastAsiaTheme="majorEastAsia" w:hAnsi="Consolas"/>
           <w:color w:val="24292E"/>
           <w:bdr w:val="none" w:sz="0" w:space="0" w:color="auto" w:frame="1"/>
         </w:rPr>
-      </w:pPr>
-      <w:r>
+        <w:t>aaaa</w:t>
+      </w:r>
+      <w:proofErr w:type="spellEnd"/>
+    </w:p>
+    <w:p>
+      <w:pPr>
+        <w:pStyle w:val="PrformatHTML"/>
         <w:rPr>
           <w:rStyle w:val="CodeHTML"/>
           <w:rFonts w:ascii="Consolas" w:eastAsiaTheme="majorEastAsia" w:hAnsi="Consolas"/>
           <w:color w:val="24292E"/>
           <w:bdr w:val="none" w:sz="0" w:space="0" w:color="auto" w:frame="1"/>
         </w:rPr>
-        <w:t>* @param param1 Description du premier paramètre.</w:t>
-      </w:r>
-    </w:p>
-    <w:p>
-      <w:pPr>
-        <w:pStyle w:val="PrformatHTML"/>
+      </w:pPr>
+      <w:r>
         <w:rPr>
           <w:rStyle w:val="CodeHTML"/>
           <w:rFonts w:ascii="Consolas" w:eastAsiaTheme="majorEastAsia" w:hAnsi="Consolas"/>
           <w:color w:val="24292E"/>
           <w:bdr w:val="none" w:sz="0" w:space="0" w:color="auto" w:frame="1"/>
         </w:rPr>
-      </w:pPr>
-      <w:r>
+        <w:t>*/</w:t>
+      </w:r>
+    </w:p>
+    <w:p>
+      <w:pPr>
         <w:rPr>
           <w:rStyle w:val="CodeHTML"/>
           <w:rFonts w:ascii="Consolas" w:eastAsiaTheme="majorEastAsia" w:hAnsi="Consolas"/>
           <w:color w:val="24292E"/>
           <w:bdr w:val="none" w:sz="0" w:space="0" w:color="auto" w:frame="1"/>
-        </w:rPr>
-        <w:t>* @param param2 Description du second paramètre.</w:t>
-      </w:r>
+          <w:lang w:val="fr-FR"/>
+        </w:rPr>
+      </w:pPr>
+    </w:p>
+    <w:p>
+      <w:pPr>
+        <w:pStyle w:val="Titre3"/>
+        <w:rPr>
+          <w:lang w:val="fr-FR"/>
+        </w:rPr>
+      </w:pPr>
+      <w:bookmarkStart w:id="12" w:name="_Toc66353391"/>
+      <w:r>
+        <w:rPr>
+          <w:lang w:val="fr-FR"/>
+        </w:rPr>
+        <w:t>Méthodes</w:t>
+      </w:r>
+      <w:bookmarkEnd w:id="12"/>
     </w:p>
     <w:p>
       <w:pPr>
@@ -3876,7 +3876,7 @@
           <w:color w:val="24292E"/>
           <w:bdr w:val="none" w:sz="0" w:space="0" w:color="auto" w:frame="1"/>
         </w:rPr>
-        <w:t>* @return Que retourne la méthode..</w:t>
+        <w:t>/**</w:t>
       </w:r>
     </w:p>
     <w:p>
@@ -3896,7 +3896,7 @@
           <w:color w:val="24292E"/>
           <w:bdr w:val="none" w:sz="0" w:space="0" w:color="auto" w:frame="1"/>
         </w:rPr>
-        <w:t>*/</w:t>
+        <w:t>* Description de la méthode</w:t>
       </w:r>
     </w:p>
     <w:p>
@@ -3909,6 +3909,86 @@
           <w:bdr w:val="none" w:sz="0" w:space="0" w:color="auto" w:frame="1"/>
         </w:rPr>
       </w:pPr>
+      <w:r>
+        <w:rPr>
+          <w:rStyle w:val="CodeHTML"/>
+          <w:rFonts w:ascii="Consolas" w:eastAsiaTheme="majorEastAsia" w:hAnsi="Consolas"/>
+          <w:color w:val="24292E"/>
+          <w:bdr w:val="none" w:sz="0" w:space="0" w:color="auto" w:frame="1"/>
+        </w:rPr>
+        <w:t>* @param param1 Description du premier paramètre.</w:t>
+      </w:r>
+    </w:p>
+    <w:p>
+      <w:pPr>
+        <w:pStyle w:val="PrformatHTML"/>
+        <w:rPr>
+          <w:rStyle w:val="CodeHTML"/>
+          <w:rFonts w:ascii="Consolas" w:eastAsiaTheme="majorEastAsia" w:hAnsi="Consolas"/>
+          <w:color w:val="24292E"/>
+          <w:bdr w:val="none" w:sz="0" w:space="0" w:color="auto" w:frame="1"/>
+        </w:rPr>
+      </w:pPr>
+      <w:r>
+        <w:rPr>
+          <w:rStyle w:val="CodeHTML"/>
+          <w:rFonts w:ascii="Consolas" w:eastAsiaTheme="majorEastAsia" w:hAnsi="Consolas"/>
+          <w:color w:val="24292E"/>
+          <w:bdr w:val="none" w:sz="0" w:space="0" w:color="auto" w:frame="1"/>
+        </w:rPr>
+        <w:t>* @param param2 Description du second paramètre.</w:t>
+      </w:r>
+    </w:p>
+    <w:p>
+      <w:pPr>
+        <w:pStyle w:val="PrformatHTML"/>
+        <w:rPr>
+          <w:rStyle w:val="CodeHTML"/>
+          <w:rFonts w:ascii="Consolas" w:eastAsiaTheme="majorEastAsia" w:hAnsi="Consolas"/>
+          <w:color w:val="24292E"/>
+          <w:bdr w:val="none" w:sz="0" w:space="0" w:color="auto" w:frame="1"/>
+        </w:rPr>
+      </w:pPr>
+      <w:r>
+        <w:rPr>
+          <w:rStyle w:val="CodeHTML"/>
+          <w:rFonts w:ascii="Consolas" w:eastAsiaTheme="majorEastAsia" w:hAnsi="Consolas"/>
+          <w:color w:val="24292E"/>
+          <w:bdr w:val="none" w:sz="0" w:space="0" w:color="auto" w:frame="1"/>
+        </w:rPr>
+        <w:t>* @return Que retourne la méthode..</w:t>
+      </w:r>
+    </w:p>
+    <w:p>
+      <w:pPr>
+        <w:pStyle w:val="PrformatHTML"/>
+        <w:rPr>
+          <w:rStyle w:val="CodeHTML"/>
+          <w:rFonts w:ascii="Consolas" w:eastAsiaTheme="majorEastAsia" w:hAnsi="Consolas"/>
+          <w:color w:val="24292E"/>
+          <w:bdr w:val="none" w:sz="0" w:space="0" w:color="auto" w:frame="1"/>
+        </w:rPr>
+      </w:pPr>
+      <w:r>
+        <w:rPr>
+          <w:rStyle w:val="CodeHTML"/>
+          <w:rFonts w:ascii="Consolas" w:eastAsiaTheme="majorEastAsia" w:hAnsi="Consolas"/>
+          <w:color w:val="24292E"/>
+          <w:bdr w:val="none" w:sz="0" w:space="0" w:color="auto" w:frame="1"/>
+        </w:rPr>
+        <w:t>*/</w:t>
+      </w:r>
+    </w:p>
+    <w:p>
+      <w:pPr>
+        <w:pStyle w:val="PrformatHTML"/>
+        <w:rPr>
+          <w:rStyle w:val="CodeHTML"/>
+          <w:rFonts w:ascii="Consolas" w:eastAsiaTheme="majorEastAsia" w:hAnsi="Consolas"/>
+          <w:color w:val="24292E"/>
+          <w:bdr w:val="none" w:sz="0" w:space="0" w:color="auto" w:frame="1"/>
+        </w:rPr>
+      </w:pPr>
     </w:p>
     <w:p>
       <w:pPr>
@@ -3970,12 +4050,17 @@
         <w:t xml:space="preserve"> : Première lettre en minuscule, </w:t>
       </w:r>
       <w:proofErr w:type="spellStart"/>
+      <w:proofErr w:type="gramStart"/>
       <w:r>
         <w:t>maFonction</w:t>
       </w:r>
       <w:proofErr w:type="spellEnd"/>
       <w:r>
-        <w:t>()</w:t>
+        <w:t>(</w:t>
+      </w:r>
+      <w:proofErr w:type="gramEnd"/>
+      <w:r>
+        <w:t>)</w:t>
       </w:r>
       <w:r>
         <w:br/>
@@ -4074,7 +4159,21 @@
         <w:rPr>
           <w:lang w:val="fr-FR"/>
         </w:rPr>
-        <w:t xml:space="preserve"> Notre manque d’expérience pose également problème au niveau de l’estimation du temps à passer sur ces chacune des tâches.</w:t>
+        <w:t xml:space="preserve"> Notre manque d’expérience pose également </w:t>
+      </w:r>
+      <w:proofErr w:type="gramStart"/>
+      <w:r>
+        <w:rPr>
+          <w:lang w:val="fr-FR"/>
+        </w:rPr>
+        <w:t>problème</w:t>
+      </w:r>
+      <w:proofErr w:type="gramEnd"/>
+      <w:r>
+        <w:rPr>
+          <w:lang w:val="fr-FR"/>
+        </w:rPr>
+        <w:t xml:space="preserve"> au niveau de l’estimation du temps à passer sur ces chacune des tâches.</w:t>
       </w:r>
     </w:p>
     <w:p>
@@ -4229,6 +4328,12 @@
           <w:lang w:val="fr-FR"/>
         </w:rPr>
         <w:t xml:space="preserve"> au sein de l’itération. Puis à la fin d’une itération, la branche sera merge sur main.</w:t>
+      </w:r>
+      <w:r>
+        <w:rPr>
+          <w:lang w:val="fr-FR"/>
+        </w:rPr>
+        <w:t xml:space="preserve"> Le nom des branches est en anglais.</w:t>
       </w:r>
     </w:p>
     <w:p>
@@ -4515,17 +4620,25 @@
         </w:rPr>
         <w:t>l</w:t>
       </w:r>
+      <w:proofErr w:type="gramStart"/>
       <w:r>
         <w:rPr>
           <w:lang w:val="fr-FR"/>
         </w:rPr>
         <w:t>’«</w:t>
       </w:r>
+      <w:proofErr w:type="gramEnd"/>
       <w:r>
         <w:rPr>
           <w:lang w:val="fr-FR"/>
         </w:rPr>
         <w:t> issue ».</w:t>
+      </w:r>
+      <w:r>
+        <w:rPr>
+          <w:lang w:val="fr-FR"/>
+        </w:rPr>
+        <w:t xml:space="preserve"> Les issues sont en français</w:t>
       </w:r>
     </w:p>
     <w:p>
@@ -4949,6 +5062,24 @@
         </w:rPr>
         <w:t>Les commits seront signés sinon ils ne seront pas acceptés par GitHub.</w:t>
       </w:r>
+      <w:r>
+        <w:rPr>
+          <w:lang w:val="fr-FR"/>
+        </w:rPr>
+        <w:t xml:space="preserve"> Ils sont </w:t>
+      </w:r>
+      <w:r>
+        <w:rPr>
+          <w:lang w:val="fr-FR"/>
+        </w:rPr>
+        <w:t>écrits</w:t>
+      </w:r>
+      <w:r>
+        <w:rPr>
+          <w:lang w:val="fr-FR"/>
+        </w:rPr>
+        <w:t xml:space="preserve"> en français.</w:t>
+      </w:r>
     </w:p>
     <w:p>
       <w:pPr>
@@ -5040,6 +5171,311 @@
           <w:lang w:val="fr-FR"/>
         </w:rPr>
         <w:t>Le but de ce projet et d’implémenter un générateur de sites statiques. Le site sera généré à partir</w:t>
+      </w:r>
+      <w:r>
+        <w:rPr>
+          <w:lang w:val="fr-FR"/>
+        </w:rPr>
+        <w:t xml:space="preserve"> à partir de deux fichiers.</w:t>
+      </w:r>
+    </w:p>
+    <w:p>
+      <w:pPr>
+        <w:rPr>
+          <w:lang w:val="fr-FR"/>
+        </w:rPr>
+      </w:pPr>
+      <w:r>
+        <w:rPr>
+          <w:lang w:val="fr-FR"/>
+        </w:rPr>
+        <w:t xml:space="preserve">Un fichier JSON, YAML ou TOML. Ce fichier permettra de créer les </w:t>
+      </w:r>
+      <w:r>
+        <w:rPr>
+          <w:lang w:val="fr-FR"/>
+        </w:rPr>
+        <w:t>métadonnées</w:t>
+      </w:r>
+      <w:r>
+        <w:rPr>
+          <w:lang w:val="fr-FR"/>
+        </w:rPr>
+        <w:t xml:space="preserve"> de la page</w:t>
+      </w:r>
+      <w:r>
+        <w:rPr>
+          <w:lang w:val="fr-FR"/>
+        </w:rPr>
+        <w:t xml:space="preserve"> dans le &lt;</w:t>
+      </w:r>
+      <w:proofErr w:type="spellStart"/>
+      <w:r>
+        <w:rPr>
+          <w:lang w:val="fr-FR"/>
+        </w:rPr>
+        <w:t>head</w:t>
+      </w:r>
+      <w:proofErr w:type="spellEnd"/>
+      <w:r>
+        <w:rPr>
+          <w:lang w:val="fr-FR"/>
+        </w:rPr>
+        <w:t>&gt;</w:t>
+      </w:r>
+      <w:r>
+        <w:rPr>
+          <w:lang w:val="fr-FR"/>
+        </w:rPr>
+        <w:t>.</w:t>
+      </w:r>
+    </w:p>
+    <w:p>
+      <w:pPr>
+        <w:rPr>
+          <w:lang w:val="fr-FR"/>
+        </w:rPr>
+      </w:pPr>
+      <w:r>
+        <w:rPr>
+          <w:lang w:val="fr-FR"/>
+        </w:rPr>
+        <w:t xml:space="preserve">Un fichier </w:t>
+      </w:r>
+      <w:proofErr w:type="spellStart"/>
+      <w:r>
+        <w:rPr>
+          <w:lang w:val="fr-FR"/>
+        </w:rPr>
+        <w:t>Markdown</w:t>
+      </w:r>
+      <w:proofErr w:type="spellEnd"/>
+      <w:r>
+        <w:rPr>
+          <w:lang w:val="fr-FR"/>
+        </w:rPr>
+        <w:t>. Ce fichier générera le contenu de la page dans le &lt;body&gt;.</w:t>
+      </w:r>
+    </w:p>
+    <w:p>
+      <w:pPr>
+        <w:rPr>
+          <w:lang w:val="fr-FR"/>
+        </w:rPr>
+      </w:pPr>
+      <w:r>
+        <w:rPr>
+          <w:lang w:val="fr-FR"/>
+        </w:rPr>
+        <w:t xml:space="preserve">L’utilisateur aura 4 commandes à disposition : </w:t>
+      </w:r>
+    </w:p>
+    <w:p>
+      <w:pPr>
+        <w:pStyle w:val="Paragraphedeliste"/>
+        <w:numPr>
+          <w:ilvl w:val="0"/>
+          <w:numId w:val="12"/>
+        </w:numPr>
+        <w:rPr>
+          <w:lang w:val="fr-FR"/>
+        </w:rPr>
+      </w:pPr>
+      <w:proofErr w:type="spellStart"/>
+      <w:r>
+        <w:rPr>
+          <w:b/>
+          <w:bCs/>
+          <w:lang w:val="fr-FR"/>
+        </w:rPr>
+        <w:t>statiqueSite</w:t>
+      </w:r>
+      <w:proofErr w:type="spellEnd"/>
+      <w:r>
+        <w:rPr>
+          <w:b/>
+          <w:bCs/>
+          <w:lang w:val="fr-FR"/>
+        </w:rPr>
+        <w:t xml:space="preserve"> init</w:t>
+      </w:r>
+      <w:r>
+        <w:rPr>
+          <w:lang w:val="fr-FR"/>
+        </w:rPr>
+        <w:t> : Initialisera le répertoire donnée en argument avec les fichiers pour créer le site.</w:t>
+      </w:r>
+    </w:p>
+    <w:p>
+      <w:pPr>
+        <w:pStyle w:val="Paragraphedeliste"/>
+        <w:numPr>
+          <w:ilvl w:val="0"/>
+          <w:numId w:val="12"/>
+        </w:numPr>
+        <w:rPr>
+          <w:lang w:val="fr-FR"/>
+        </w:rPr>
+      </w:pPr>
+      <w:proofErr w:type="spellStart"/>
+      <w:r>
+        <w:rPr>
+          <w:b/>
+          <w:bCs/>
+          <w:lang w:val="fr-FR"/>
+        </w:rPr>
+        <w:t>statiqueSite</w:t>
+      </w:r>
+      <w:proofErr w:type="spellEnd"/>
+      <w:r>
+        <w:rPr>
+          <w:b/>
+          <w:bCs/>
+          <w:lang w:val="fr-FR"/>
+        </w:rPr>
+        <w:t xml:space="preserve"> clean</w:t>
+      </w:r>
+      <w:r>
+        <w:rPr>
+          <w:lang w:val="fr-FR"/>
+        </w:rPr>
+        <w:t> :</w:t>
+      </w:r>
+      <w:r>
+        <w:rPr>
+          <w:lang w:val="fr-FR"/>
+        </w:rPr>
+        <w:t xml:space="preserve"> Nettoie le répertoire de </w:t>
+      </w:r>
+      <w:proofErr w:type="spellStart"/>
+      <w:r>
+        <w:rPr>
+          <w:lang w:val="fr-FR"/>
+        </w:rPr>
+        <w:t>build</w:t>
+      </w:r>
+      <w:proofErr w:type="spellEnd"/>
+      <w:r>
+        <w:rPr>
+          <w:lang w:val="fr-FR"/>
+        </w:rPr>
+        <w:t>.</w:t>
+      </w:r>
+    </w:p>
+    <w:p>
+      <w:pPr>
+        <w:pStyle w:val="Paragraphedeliste"/>
+        <w:numPr>
+          <w:ilvl w:val="0"/>
+          <w:numId w:val="12"/>
+        </w:numPr>
+        <w:rPr>
+          <w:lang w:val="en-US"/>
+        </w:rPr>
+      </w:pPr>
+      <w:proofErr w:type="spellStart"/>
+      <w:r>
+        <w:rPr>
+          <w:b/>
+          <w:bCs/>
+          <w:lang w:val="en-US"/>
+        </w:rPr>
+        <w:t>s</w:t>
+      </w:r>
+      <w:r>
+        <w:rPr>
+          <w:b/>
+          <w:bCs/>
+          <w:lang w:val="en-US"/>
+        </w:rPr>
+        <w:t>tatiqueSite</w:t>
+      </w:r>
+      <w:proofErr w:type="spellEnd"/>
+      <w:r>
+        <w:rPr>
+          <w:b/>
+          <w:bCs/>
+          <w:lang w:val="en-US"/>
+        </w:rPr>
+        <w:t xml:space="preserve"> serve </w:t>
+      </w:r>
+      <w:r>
+        <w:rPr>
+          <w:lang w:val="en-US"/>
+        </w:rPr>
+        <w:t>:</w:t>
+      </w:r>
+      <w:r>
+        <w:rPr>
+          <w:lang w:val="en-US"/>
+        </w:rPr>
+        <w:t> ?</w:t>
+      </w:r>
+    </w:p>
+    <w:p>
+      <w:pPr>
+        <w:pStyle w:val="Paragraphedeliste"/>
+        <w:numPr>
+          <w:ilvl w:val="0"/>
+          <w:numId w:val="12"/>
+        </w:numPr>
+        <w:rPr>
+          <w:lang w:val="fr-FR"/>
+        </w:rPr>
+      </w:pPr>
+      <w:proofErr w:type="spellStart"/>
+      <w:r>
+        <w:rPr>
+          <w:b/>
+          <w:bCs/>
+          <w:lang w:val="fr-FR"/>
+        </w:rPr>
+        <w:t>statiqueSite</w:t>
+      </w:r>
+      <w:proofErr w:type="spellEnd"/>
+      <w:r>
+        <w:rPr>
+          <w:b/>
+          <w:bCs/>
+          <w:lang w:val="fr-FR"/>
+        </w:rPr>
+        <w:t xml:space="preserve"> </w:t>
+      </w:r>
+      <w:proofErr w:type="spellStart"/>
+      <w:r>
+        <w:rPr>
+          <w:b/>
+          <w:bCs/>
+          <w:lang w:val="fr-FR"/>
+        </w:rPr>
+        <w:t>build</w:t>
+      </w:r>
+      <w:proofErr w:type="spellEnd"/>
+      <w:r>
+        <w:rPr>
+          <w:lang w:val="fr-FR"/>
+        </w:rPr>
+        <w:t> :</w:t>
+      </w:r>
+      <w:r>
+        <w:rPr>
+          <w:lang w:val="fr-FR"/>
+        </w:rPr>
+        <w:t xml:space="preserve"> Génère le site en fonction des fichiers, le tout dans un dossier </w:t>
+      </w:r>
+      <w:proofErr w:type="spellStart"/>
+      <w:r>
+        <w:rPr>
+          <w:lang w:val="fr-FR"/>
+        </w:rPr>
+        <w:t>build</w:t>
+      </w:r>
+      <w:proofErr w:type="spellEnd"/>
+      <w:r>
+        <w:rPr>
+          <w:lang w:val="fr-FR"/>
+        </w:rPr>
+        <w:t>.</w:t>
       </w:r>
     </w:p>
     <w:p>
@@ -5106,27 +5542,14 @@
         <w:lang w:val="en-US"/>
       </w:rPr>
     </w:pPr>
-    <w:r>
-      <w:fldChar w:fldCharType="begin"/>
-    </w:r>
-    <w:r>
-      <w:instrText xml:space="preserve"> DATE   \* MERGEFORMAT </w:instrText>
-    </w:r>
-    <w:r>
-      <w:fldChar w:fldCharType="separate"/>
-    </w:r>
-    <w:r>
-      <w:rPr>
-        <w:noProof/>
-      </w:rPr>
-      <w:t>11.03.2021</w:t>
-    </w:r>
-    <w:r>
-      <w:rPr>
-        <w:noProof/>
-      </w:rPr>
-      <w:fldChar w:fldCharType="end"/>
-    </w:r>
+    <w:fldSimple w:instr=" DATE   \* MERGEFORMAT ">
+      <w:r>
+        <w:rPr>
+          <w:noProof/>
+        </w:rPr>
+        <w:t>11.03.2021</w:t>
+      </w:r>
+    </w:fldSimple>
     <w:r>
       <w:ptab w:relativeTo="margin" w:alignment="center" w:leader="none"/>
     </w:r>
@@ -5956,6 +6379,119 @@
     </w:lvl>
   </w:abstractNum>
   <w:abstractNum w:abstractNumId="5" w15:restartNumberingAfterBreak="0">
+    <w:nsid w:val="2BDD6762"/>
+    <w:multiLevelType w:val="hybridMultilevel"/>
+    <w:tmpl w:val="E4B82118"/>
+    <w:lvl w:ilvl="0" w:tplc="040C0001">
+      <w:start w:val="1"/>
+      <w:numFmt w:val="bullet"/>
+      <w:lvlText w:val=""/>
+      <w:lvlJc w:val="left"/>
+      <w:pPr>
+        <w:ind w:left="720" w:hanging="360"/>
+      </w:pPr>
+      <w:rPr>
+        <w:rFonts w:ascii="Symbol" w:hAnsi="Symbol" w:hint="default"/>
+      </w:rPr>
+    </w:lvl>
+    <w:lvl w:ilvl="1" w:tplc="040C0003" w:tentative="1">
+      <w:start w:val="1"/>
+      <w:numFmt w:val="bullet"/>
+      <w:lvlText w:val="o"/>
+      <w:lvlJc w:val="left"/>
+      <w:pPr>
+        <w:ind w:left="1440" w:hanging="360"/>
+      </w:pPr>
+      <w:rPr>
+        <w:rFonts w:ascii="Courier New" w:hAnsi="Courier New" w:cs="Courier New" w:hint="default"/>
+      </w:rPr>
+    </w:lvl>
+    <w:lvl w:ilvl="2" w:tplc="040C0005" w:tentative="1">
+      <w:start w:val="1"/>
+      <w:numFmt w:val="bullet"/>
+      <w:lvlText w:val=""/>
+      <w:lvlJc w:val="left"/>
+      <w:pPr>
+        <w:ind w:left="2160" w:hanging="360"/>
+      </w:pPr>
+      <w:rPr>
+        <w:rFonts w:ascii="Wingdings" w:hAnsi="Wingdings" w:hint="default"/>
+      </w:rPr>
+    </w:lvl>
+    <w:lvl w:ilvl="3" w:tplc="040C0001" w:tentative="1">
+      <w:start w:val="1"/>
+      <w:numFmt w:val="bullet"/>
+      <w:lvlText w:val=""/>
+      <w:lvlJc w:val="left"/>
+      <w:pPr>
+        <w:ind w:left="2880" w:hanging="360"/>
+      </w:pPr>
+      <w:rPr>
+        <w:rFonts w:ascii="Symbol" w:hAnsi="Symbol" w:hint="default"/>
+      </w:rPr>
+    </w:lvl>
+    <w:lvl w:ilvl="4" w:tplc="040C0003" w:tentative="1">
+      <w:start w:val="1"/>
+      <w:numFmt w:val="bullet"/>
+      <w:lvlText w:val="o"/>
+      <w:lvlJc w:val="left"/>
+      <w:pPr>
+        <w:ind w:left="3600" w:hanging="360"/>
+      </w:pPr>
+      <w:rPr>
+        <w:rFonts w:ascii="Courier New" w:hAnsi="Courier New" w:cs="Courier New" w:hint="default"/>
+      </w:rPr>
+    </w:lvl>
+    <w:lvl w:ilvl="5" w:tplc="040C0005" w:tentative="1">
+      <w:start w:val="1"/>
+      <w:numFmt w:val="bullet"/>
+      <w:lvlText w:val=""/>
+      <w:lvlJc w:val="left"/>
+      <w:pPr>
+        <w:ind w:left="4320" w:hanging="360"/>
+      </w:pPr>
+      <w:rPr>
+        <w:rFonts w:ascii="Wingdings" w:hAnsi="Wingdings" w:hint="default"/>
+      </w:rPr>
+    </w:lvl>
+    <w:lvl w:ilvl="6" w:tplc="040C0001" w:tentative="1">
+      <w:start w:val="1"/>
+      <w:numFmt w:val="bullet"/>
+      <w:lvlText w:val=""/>
+      <w:lvlJc w:val="left"/>
+      <w:pPr>
+        <w:ind w:left="5040" w:hanging="360"/>
+      </w:pPr>
+      <w:rPr>
+        <w:rFonts w:ascii="Symbol" w:hAnsi="Symbol" w:hint="default"/>
+      </w:rPr>
+    </w:lvl>
+    <w:lvl w:ilvl="7" w:tplc="040C0003" w:tentative="1">
+      <w:start w:val="1"/>
+      <w:numFmt w:val="bullet"/>
+      <w:lvlText w:val="o"/>
+      <w:lvlJc w:val="left"/>
+      <w:pPr>
+        <w:ind w:left="5760" w:hanging="360"/>
+      </w:pPr>
+      <w:rPr>
+        <w:rFonts w:ascii="Courier New" w:hAnsi="Courier New" w:cs="Courier New" w:hint="default"/>
+      </w:rPr>
+    </w:lvl>
+    <w:lvl w:ilvl="8" w:tplc="040C0005" w:tentative="1">
+      <w:start w:val="1"/>
+      <w:numFmt w:val="bullet"/>
+      <w:lvlText w:val=""/>
+      <w:lvlJc w:val="left"/>
+      <w:pPr>
+        <w:ind w:left="6480" w:hanging="360"/>
+      </w:pPr>
+      <w:rPr>
+        <w:rFonts w:ascii="Wingdings" w:hAnsi="Wingdings" w:hint="default"/>
+      </w:rPr>
+    </w:lvl>
+  </w:abstractNum>
+  <w:abstractNum w:abstractNumId="6" w15:restartNumberingAfterBreak="0">
     <w:nsid w:val="3F351896"/>
     <w:multiLevelType w:val="hybridMultilevel"/>
     <w:tmpl w:val="F6525D5E"/>
@@ -6068,7 +6604,7 @@
       </w:rPr>
     </w:lvl>
   </w:abstractNum>
-  <w:abstractNum w:abstractNumId="6" w15:restartNumberingAfterBreak="0">
+  <w:abstractNum w:abstractNumId="7" w15:restartNumberingAfterBreak="0">
     <w:nsid w:val="41CE480D"/>
     <w:multiLevelType w:val="hybridMultilevel"/>
     <w:tmpl w:val="3C10B06E"/>
@@ -6180,7 +6716,7 @@
       </w:rPr>
     </w:lvl>
   </w:abstractNum>
-  <w:abstractNum w:abstractNumId="7" w15:restartNumberingAfterBreak="0">
+  <w:abstractNum w:abstractNumId="8" w15:restartNumberingAfterBreak="0">
     <w:nsid w:val="52652358"/>
     <w:multiLevelType w:val="hybridMultilevel"/>
     <w:tmpl w:val="26866BC8"/>
@@ -6292,7 +6828,7 @@
       </w:rPr>
     </w:lvl>
   </w:abstractNum>
-  <w:abstractNum w:abstractNumId="8" w15:restartNumberingAfterBreak="0">
+  <w:abstractNum w:abstractNumId="9" w15:restartNumberingAfterBreak="0">
     <w:nsid w:val="59E850F6"/>
     <w:multiLevelType w:val="hybridMultilevel"/>
     <w:tmpl w:val="5972C53C"/>
@@ -6404,7 +6940,7 @@
       </w:rPr>
     </w:lvl>
   </w:abstractNum>
-  <w:abstractNum w:abstractNumId="9" w15:restartNumberingAfterBreak="0">
+  <w:abstractNum w:abstractNumId="10" w15:restartNumberingAfterBreak="0">
     <w:nsid w:val="5C131591"/>
     <w:multiLevelType w:val="hybridMultilevel"/>
     <w:tmpl w:val="8C4A5B44"/>
@@ -6516,7 +7052,7 @@
       </w:rPr>
     </w:lvl>
   </w:abstractNum>
-  <w:abstractNum w:abstractNumId="10" w15:restartNumberingAfterBreak="0">
+  <w:abstractNum w:abstractNumId="11" w15:restartNumberingAfterBreak="0">
     <w:nsid w:val="69DC78BE"/>
     <w:multiLevelType w:val="hybridMultilevel"/>
     <w:tmpl w:val="D2A0E408"/>
@@ -6630,13 +7166,13 @@
     </w:lvl>
   </w:abstractNum>
   <w:num w:numId="1">
-    <w:abstractNumId w:val="6"/>
+    <w:abstractNumId w:val="7"/>
   </w:num>
   <w:num w:numId="2">
-    <w:abstractNumId w:val="8"/>
+    <w:abstractNumId w:val="9"/>
   </w:num>
   <w:num w:numId="3">
-    <w:abstractNumId w:val="9"/>
+    <w:abstractNumId w:val="10"/>
   </w:num>
   <w:num w:numId="4">
     <w:abstractNumId w:val="2"/>
@@ -6648,10 +7184,10 @@
     <w:abstractNumId w:val="4"/>
   </w:num>
   <w:num w:numId="7">
-    <w:abstractNumId w:val="10"/>
+    <w:abstractNumId w:val="11"/>
   </w:num>
   <w:num w:numId="8">
-    <w:abstractNumId w:val="5"/>
+    <w:abstractNumId w:val="6"/>
   </w:num>
   <w:num w:numId="9">
     <w:abstractNumId w:val="1"/>
@@ -6660,7 +7196,10 @@
     <w:abstractNumId w:val="0"/>
   </w:num>
   <w:num w:numId="11">
-    <w:abstractNumId w:val="7"/>
+    <w:abstractNumId w:val="8"/>
+  </w:num>
+  <w:num w:numId="12">
+    <w:abstractNumId w:val="5"/>
   </w:num>
 </w:numbering>
 </file>
@@ -8089,6 +8628,7 @@
     <w:rsid w:val="00235CAC"/>
     <w:rsid w:val="002C3C3C"/>
     <w:rsid w:val="004F2FB5"/>
+    <w:rsid w:val="00577477"/>
     <w:rsid w:val="005B76AF"/>
     <w:rsid w:val="0068224B"/>
     <w:rsid w:val="00717FA4"/>

</xml_diff>

<commit_message>
Ajout des choix des technologies dans la doc
</commit_message>
<xml_diff>
--- a/Rapport.docx
+++ b/Rapport.docx
@@ -13,6 +13,7 @@
           <w:docPartUnique/>
         </w:docPartObj>
       </w:sdtPr>
+      <w:sdtEndPr/>
       <w:sdtContent>
         <w:p>
           <w:pPr>
@@ -147,6 +148,7 @@
                                     <w:dataBinding w:prefixMappings="xmlns:ns0='http://purl.org/dc/elements/1.1/' xmlns:ns1='http://schemas.openxmlformats.org/package/2006/metadata/core-properties' " w:xpath="/ns1:coreProperties[1]/ns0:creator[1]" w:storeItemID="{6C3C8BC8-F283-45AE-878A-BAB7291924A1}"/>
                                     <w:text/>
                                   </w:sdtPr>
+                                  <w:sdtEndPr/>
                                   <w:sdtContent>
                                     <w:p>
                                       <w:pPr>
@@ -158,7 +160,6 @@
                                           <w:lang w:val="en-US"/>
                                         </w:rPr>
                                       </w:pPr>
-                                      <w:proofErr w:type="spellStart"/>
                                       <w:r>
                                         <w:rPr>
                                           <w:color w:val="FFFFFF" w:themeColor="background1"/>
@@ -166,17 +167,7 @@
                                           <w:szCs w:val="32"/>
                                           <w:lang w:val="en-US"/>
                                         </w:rPr>
-                                        <w:t>Berney</w:t>
-                                      </w:r>
-                                      <w:proofErr w:type="spellEnd"/>
-                                      <w:r>
-                                        <w:rPr>
-                                          <w:color w:val="FFFFFF" w:themeColor="background1"/>
-                                          <w:sz w:val="32"/>
-                                          <w:szCs w:val="32"/>
-                                          <w:lang w:val="en-US"/>
-                                        </w:rPr>
-                                        <w:t xml:space="preserve"> Alec, Forestier Quentin, H</w:t>
+                                        <w:t>Berney Alec, Forestier Quentin, H</w:t>
                                       </w:r>
                                       <w:r>
                                         <w:rPr>
@@ -215,6 +206,7 @@
                                       <w:dataBinding w:prefixMappings="xmlns:ns0='http://purl.org/dc/elements/1.1/' xmlns:ns1='http://schemas.openxmlformats.org/package/2006/metadata/core-properties' " w:xpath="/ns1:coreProperties[1]/ns1:category[1]" w:storeItemID="{6C3C8BC8-F283-45AE-878A-BAB7291924A1}"/>
                                       <w:text/>
                                     </w:sdtPr>
+                                    <w:sdtEndPr/>
                                     <w:sdtContent>
                                       <w:r>
                                         <w:rPr>
@@ -265,7 +257,7 @@
                                       <w:color w:val="FFFFFF" w:themeColor="background1"/>
                                       <w:lang w:val="de-CH"/>
                                     </w:rPr>
-                                    <w:t>16.03.2021</w:t>
+                                    <w:t>18.03.2021</w:t>
                                   </w:r>
                                   <w:r>
                                     <w:rPr>
@@ -345,6 +337,7 @@
                                       <w:dataBinding w:prefixMappings="xmlns:ns0='http://purl.org/dc/elements/1.1/' xmlns:ns1='http://schemas.openxmlformats.org/package/2006/metadata/core-properties' " w:xpath="/ns1:coreProperties[1]/ns0:title[1]" w:storeItemID="{6C3C8BC8-F283-45AE-878A-BAB7291924A1}"/>
                                       <w:text/>
                                     </w:sdtPr>
+                                    <w:sdtEndPr/>
                                     <w:sdtContent>
                                       <w:r>
                                         <w:rPr>
@@ -372,6 +365,7 @@
                                     <w:dataBinding w:prefixMappings="xmlns:ns0='http://purl.org/dc/elements/1.1/' xmlns:ns1='http://schemas.openxmlformats.org/package/2006/metadata/core-properties' " w:xpath="/ns1:coreProperties[1]/ns0:subject[1]" w:storeItemID="{6C3C8BC8-F283-45AE-878A-BAB7291924A1}"/>
                                     <w:text/>
                                   </w:sdtPr>
+                                  <w:sdtEndPr/>
                                   <w:sdtContent>
                                     <w:p>
                                       <w:pPr>
@@ -441,6 +435,7 @@
                               <w:dataBinding w:prefixMappings="xmlns:ns0='http://purl.org/dc/elements/1.1/' xmlns:ns1='http://schemas.openxmlformats.org/package/2006/metadata/core-properties' " w:xpath="/ns1:coreProperties[1]/ns0:creator[1]" w:storeItemID="{6C3C8BC8-F283-45AE-878A-BAB7291924A1}"/>
                               <w:text/>
                             </w:sdtPr>
+                            <w:sdtEndPr/>
                             <w:sdtContent>
                               <w:p>
                                 <w:pPr>
@@ -452,7 +447,6 @@
                                     <w:lang w:val="en-US"/>
                                   </w:rPr>
                                 </w:pPr>
-                                <w:proofErr w:type="spellStart"/>
                                 <w:r>
                                   <w:rPr>
                                     <w:color w:val="FFFFFF" w:themeColor="background1"/>
@@ -460,17 +454,7 @@
                                     <w:szCs w:val="32"/>
                                     <w:lang w:val="en-US"/>
                                   </w:rPr>
-                                  <w:t>Berney</w:t>
-                                </w:r>
-                                <w:proofErr w:type="spellEnd"/>
-                                <w:r>
-                                  <w:rPr>
-                                    <w:color w:val="FFFFFF" w:themeColor="background1"/>
-                                    <w:sz w:val="32"/>
-                                    <w:szCs w:val="32"/>
-                                    <w:lang w:val="en-US"/>
-                                  </w:rPr>
-                                  <w:t xml:space="preserve"> Alec, Forestier Quentin, H</w:t>
+                                  <w:t>Berney Alec, Forestier Quentin, H</w:t>
                                 </w:r>
                                 <w:r>
                                   <w:rPr>
@@ -509,6 +493,7 @@
                                 <w:dataBinding w:prefixMappings="xmlns:ns0='http://purl.org/dc/elements/1.1/' xmlns:ns1='http://schemas.openxmlformats.org/package/2006/metadata/core-properties' " w:xpath="/ns1:coreProperties[1]/ns1:category[1]" w:storeItemID="{6C3C8BC8-F283-45AE-878A-BAB7291924A1}"/>
                                 <w:text/>
                               </w:sdtPr>
+                              <w:sdtEndPr/>
                               <w:sdtContent>
                                 <w:r>
                                   <w:rPr>
@@ -559,7 +544,7 @@
                                 <w:color w:val="FFFFFF" w:themeColor="background1"/>
                                 <w:lang w:val="de-CH"/>
                               </w:rPr>
-                              <w:t>16.03.2021</w:t>
+                              <w:t>18.03.2021</w:t>
                             </w:r>
                             <w:r>
                               <w:rPr>
@@ -607,6 +592,7 @@
                                 <w:dataBinding w:prefixMappings="xmlns:ns0='http://purl.org/dc/elements/1.1/' xmlns:ns1='http://schemas.openxmlformats.org/package/2006/metadata/core-properties' " w:xpath="/ns1:coreProperties[1]/ns0:title[1]" w:storeItemID="{6C3C8BC8-F283-45AE-878A-BAB7291924A1}"/>
                                 <w:text/>
                               </w:sdtPr>
+                              <w:sdtEndPr/>
                               <w:sdtContent>
                                 <w:r>
                                   <w:rPr>
@@ -634,6 +620,7 @@
                               <w:dataBinding w:prefixMappings="xmlns:ns0='http://purl.org/dc/elements/1.1/' xmlns:ns1='http://schemas.openxmlformats.org/package/2006/metadata/core-properties' " w:xpath="/ns1:coreProperties[1]/ns0:subject[1]" w:storeItemID="{6C3C8BC8-F283-45AE-878A-BAB7291924A1}"/>
                               <w:text/>
                             </w:sdtPr>
+                            <w:sdtEndPr/>
                             <w:sdtContent>
                               <w:p>
                                 <w:pPr>
@@ -3921,7 +3908,21 @@
         <w:rPr>
           <w:lang w:val="fr-FR"/>
         </w:rPr>
-        <w:t>Pourquoi signer les commits avec GPG</w:t>
+        <w:t xml:space="preserve">Pourquoi signer les </w:t>
+      </w:r>
+      <w:proofErr w:type="spellStart"/>
+      <w:r>
+        <w:rPr>
+          <w:lang w:val="fr-FR"/>
+        </w:rPr>
+        <w:t>commits</w:t>
+      </w:r>
+      <w:proofErr w:type="spellEnd"/>
+      <w:r>
+        <w:rPr>
+          <w:lang w:val="fr-FR"/>
+        </w:rPr>
+        <w:t xml:space="preserve"> avec GPG</w:t>
       </w:r>
       <w:bookmarkEnd w:id="3"/>
     </w:p>
@@ -3936,7 +3937,21 @@
         <w:rPr>
           <w:lang w:val="fr-FR"/>
         </w:rPr>
-        <w:t>Grâce à la signature GPG, la source des commits peut être authentifiée. De cette façon, dans certains projets critiques, il est possible de s’assurer de la provenance des modifications du code.</w:t>
+        <w:t xml:space="preserve">Grâce à la signature GPG, la source des </w:t>
+      </w:r>
+      <w:proofErr w:type="spellStart"/>
+      <w:r>
+        <w:rPr>
+          <w:lang w:val="fr-FR"/>
+        </w:rPr>
+        <w:t>commits</w:t>
+      </w:r>
+      <w:proofErr w:type="spellEnd"/>
+      <w:r>
+        <w:rPr>
+          <w:lang w:val="fr-FR"/>
+        </w:rPr>
+        <w:t xml:space="preserve"> peut être authentifiée. De cette façon, dans certains projets critiques, il est possible de s’assurer de la provenance des modifications du code.</w:t>
       </w:r>
     </w:p>
     <w:p>
@@ -4019,7 +4034,21 @@
         <w:rPr>
           <w:lang w:val="fr-FR"/>
         </w:rPr>
-        <w:t xml:space="preserve"> De plus, lors de travaux collaboratifs, il est plus facile d’intégrer plusieurs petits commits ensemble que de devoir débugger </w:t>
+        <w:t xml:space="preserve"> De plus, lors de travaux collaboratifs, il est plus facile d’intégrer plusieurs petits </w:t>
+      </w:r>
+      <w:proofErr w:type="spellStart"/>
+      <w:r>
+        <w:rPr>
+          <w:lang w:val="fr-FR"/>
+        </w:rPr>
+        <w:t>commits</w:t>
+      </w:r>
+      <w:proofErr w:type="spellEnd"/>
+      <w:r>
+        <w:rPr>
+          <w:lang w:val="fr-FR"/>
+        </w:rPr>
+        <w:t xml:space="preserve"> ensemble que de devoir débugger </w:t>
       </w:r>
       <w:r>
         <w:rPr>
@@ -4279,19 +4308,19 @@
           <w:color w:val="24292E"/>
           <w:bdr w:val="none" w:sz="0" w:space="0" w:color="auto" w:frame="1"/>
         </w:rPr>
-        <w:t xml:space="preserve"> if(...)</w:t>
-      </w:r>
-    </w:p>
-    <w:p>
-      <w:pPr>
-        <w:pStyle w:val="PrformatHTML"/>
+        <w:t xml:space="preserve"> </w:t>
+      </w:r>
+      <w:proofErr w:type="gramStart"/>
+      <w:r>
         <w:rPr>
           <w:rStyle w:val="CodeHTML"/>
           <w:rFonts w:ascii="Consolas" w:eastAsiaTheme="majorEastAsia" w:hAnsi="Consolas"/>
           <w:color w:val="24292E"/>
           <w:bdr w:val="none" w:sz="0" w:space="0" w:color="auto" w:frame="1"/>
         </w:rPr>
-      </w:pPr>
+        <w:t>if</w:t>
+      </w:r>
+      <w:proofErr w:type="gramEnd"/>
       <w:r>
         <w:rPr>
           <w:rStyle w:val="CodeHTML"/>
@@ -4299,7 +4328,7 @@
           <w:color w:val="24292E"/>
           <w:bdr w:val="none" w:sz="0" w:space="0" w:color="auto" w:frame="1"/>
         </w:rPr>
-        <w:t xml:space="preserve"> {</w:t>
+        <w:t>(...)</w:t>
       </w:r>
     </w:p>
     <w:p>
@@ -4319,7 +4348,7 @@
           <w:color w:val="24292E"/>
           <w:bdr w:val="none" w:sz="0" w:space="0" w:color="auto" w:frame="1"/>
         </w:rPr>
-        <w:t xml:space="preserve">      /* Du code */</w:t>
+        <w:t xml:space="preserve"> {</w:t>
       </w:r>
     </w:p>
     <w:p>
@@ -4339,31 +4368,8 @@
           <w:color w:val="24292E"/>
           <w:bdr w:val="none" w:sz="0" w:space="0" w:color="auto" w:frame="1"/>
         </w:rPr>
-        <w:t xml:space="preserve"> }</w:t>
-      </w:r>
-    </w:p>
-    <w:p>
-      <w:pPr>
-        <w:rPr>
-          <w:lang w:val="fr-FR"/>
-        </w:rPr>
-      </w:pPr>
-    </w:p>
-    <w:p>
-      <w:pPr>
-        <w:pStyle w:val="Titre2"/>
-        <w:rPr>
-          <w:lang w:val="fr-FR"/>
-        </w:rPr>
-      </w:pPr>
-      <w:bookmarkStart w:id="9" w:name="_Toc66818090"/>
-      <w:r>
-        <w:rPr>
-          <w:lang w:val="fr-FR"/>
-        </w:rPr>
-        <w:t>Entête de fichier</w:t>
-      </w:r>
-      <w:bookmarkEnd w:id="9"/>
+        <w:t xml:space="preserve">      /* Du code */</w:t>
+      </w:r>
     </w:p>
     <w:p>
       <w:pPr>
@@ -4382,8 +4388,31 @@
           <w:color w:val="24292E"/>
           <w:bdr w:val="none" w:sz="0" w:space="0" w:color="auto" w:frame="1"/>
         </w:rPr>
-        <w:t>/*</w:t>
-      </w:r>
+        <w:t xml:space="preserve"> }</w:t>
+      </w:r>
+    </w:p>
+    <w:p>
+      <w:pPr>
+        <w:rPr>
+          <w:lang w:val="fr-FR"/>
+        </w:rPr>
+      </w:pPr>
+    </w:p>
+    <w:p>
+      <w:pPr>
+        <w:pStyle w:val="Titre2"/>
+        <w:rPr>
+          <w:lang w:val="fr-FR"/>
+        </w:rPr>
+      </w:pPr>
+      <w:bookmarkStart w:id="9" w:name="_Toc66818090"/>
+      <w:r>
+        <w:rPr>
+          <w:lang w:val="fr-FR"/>
+        </w:rPr>
+        <w:t>Entête de fichier</w:t>
+      </w:r>
+      <w:bookmarkEnd w:id="9"/>
     </w:p>
     <w:p>
       <w:pPr>
@@ -4402,7 +4431,7 @@
           <w:color w:val="24292E"/>
           <w:bdr w:val="none" w:sz="0" w:space="0" w:color="auto" w:frame="1"/>
         </w:rPr>
-        <w:t xml:space="preserve"> -----------------------------------------------------------------------------------</w:t>
+        <w:t>/*</w:t>
       </w:r>
     </w:p>
     <w:p>
@@ -4422,19 +4451,19 @@
           <w:color w:val="24292E"/>
           <w:bdr w:val="none" w:sz="0" w:space="0" w:color="auto" w:frame="1"/>
         </w:rPr>
-        <w:t xml:space="preserve"> Cours    </w:t>
-      </w:r>
-      <w:proofErr w:type="gramStart"/>
-      <w:r>
+        <w:t xml:space="preserve"> -----------------------------------------------------------------------------------</w:t>
+      </w:r>
+    </w:p>
+    <w:p>
+      <w:pPr>
+        <w:pStyle w:val="PrformatHTML"/>
         <w:rPr>
           <w:rStyle w:val="CodeHTML"/>
           <w:rFonts w:ascii="Consolas" w:eastAsiaTheme="majorEastAsia" w:hAnsi="Consolas"/>
           <w:color w:val="24292E"/>
           <w:bdr w:val="none" w:sz="0" w:space="0" w:color="auto" w:frame="1"/>
         </w:rPr>
-        <w:t xml:space="preserve">   :</w:t>
-      </w:r>
-      <w:proofErr w:type="gramEnd"/>
+      </w:pPr>
       <w:r>
         <w:rPr>
           <w:rStyle w:val="CodeHTML"/>
@@ -4442,19 +4471,19 @@
           <w:color w:val="24292E"/>
           <w:bdr w:val="none" w:sz="0" w:space="0" w:color="auto" w:frame="1"/>
         </w:rPr>
-        <w:t xml:space="preserve"> Génie logiciel (GEN)</w:t>
-      </w:r>
-    </w:p>
-    <w:p>
-      <w:pPr>
-        <w:pStyle w:val="PrformatHTML"/>
+        <w:t xml:space="preserve"> Cours    </w:t>
+      </w:r>
+      <w:proofErr w:type="gramStart"/>
+      <w:r>
         <w:rPr>
           <w:rStyle w:val="CodeHTML"/>
           <w:rFonts w:ascii="Consolas" w:eastAsiaTheme="majorEastAsia" w:hAnsi="Consolas"/>
           <w:color w:val="24292E"/>
           <w:bdr w:val="none" w:sz="0" w:space="0" w:color="auto" w:frame="1"/>
         </w:rPr>
-      </w:pPr>
+        <w:t xml:space="preserve">   :</w:t>
+      </w:r>
+      <w:proofErr w:type="gramEnd"/>
       <w:r>
         <w:rPr>
           <w:rStyle w:val="CodeHTML"/>
@@ -4462,19 +4491,19 @@
           <w:color w:val="24292E"/>
           <w:bdr w:val="none" w:sz="0" w:space="0" w:color="auto" w:frame="1"/>
         </w:rPr>
-        <w:t xml:space="preserve"> Fichier  </w:t>
-      </w:r>
-      <w:proofErr w:type="gramStart"/>
-      <w:r>
+        <w:t xml:space="preserve"> Génie logiciel (GEN)</w:t>
+      </w:r>
+    </w:p>
+    <w:p>
+      <w:pPr>
+        <w:pStyle w:val="PrformatHTML"/>
         <w:rPr>
           <w:rStyle w:val="CodeHTML"/>
           <w:rFonts w:ascii="Consolas" w:eastAsiaTheme="majorEastAsia" w:hAnsi="Consolas"/>
           <w:color w:val="24292E"/>
           <w:bdr w:val="none" w:sz="0" w:space="0" w:color="auto" w:frame="1"/>
         </w:rPr>
-        <w:t xml:space="preserve">   :</w:t>
-      </w:r>
-      <w:proofErr w:type="gramEnd"/>
+      </w:pPr>
       <w:r>
         <w:rPr>
           <w:rStyle w:val="CodeHTML"/>
@@ -4482,9 +4511,9 @@
           <w:color w:val="24292E"/>
           <w:bdr w:val="none" w:sz="0" w:space="0" w:color="auto" w:frame="1"/>
         </w:rPr>
-        <w:t xml:space="preserve"> &lt;</w:t>
-      </w:r>
-      <w:proofErr w:type="spellStart"/>
+        <w:t xml:space="preserve"> Fichier  </w:t>
+      </w:r>
+      <w:proofErr w:type="gramStart"/>
       <w:r>
         <w:rPr>
           <w:rStyle w:val="CodeHTML"/>
@@ -4492,9 +4521,9 @@
           <w:color w:val="24292E"/>
           <w:bdr w:val="none" w:sz="0" w:space="0" w:color="auto" w:frame="1"/>
         </w:rPr>
-        <w:t>NomDuFichier</w:t>
-      </w:r>
-      <w:proofErr w:type="spellEnd"/>
+        <w:t xml:space="preserve">   :</w:t>
+      </w:r>
+      <w:proofErr w:type="gramEnd"/>
       <w:r>
         <w:rPr>
           <w:rStyle w:val="CodeHTML"/>
@@ -4502,19 +4531,19 @@
           <w:color w:val="24292E"/>
           <w:bdr w:val="none" w:sz="0" w:space="0" w:color="auto" w:frame="1"/>
         </w:rPr>
-        <w:t>&gt;.h</w:t>
-      </w:r>
-    </w:p>
-    <w:p>
-      <w:pPr>
-        <w:pStyle w:val="PrformatHTML"/>
+        <w:t xml:space="preserve"> &lt;</w:t>
+      </w:r>
+      <w:proofErr w:type="spellStart"/>
+      <w:r>
         <w:rPr>
           <w:rStyle w:val="CodeHTML"/>
           <w:rFonts w:ascii="Consolas" w:eastAsiaTheme="majorEastAsia" w:hAnsi="Consolas"/>
           <w:color w:val="24292E"/>
           <w:bdr w:val="none" w:sz="0" w:space="0" w:color="auto" w:frame="1"/>
         </w:rPr>
-      </w:pPr>
+        <w:t>NomDuFichier</w:t>
+      </w:r>
+      <w:proofErr w:type="spellEnd"/>
       <w:r>
         <w:rPr>
           <w:rStyle w:val="CodeHTML"/>
@@ -4522,19 +4551,19 @@
           <w:color w:val="24292E"/>
           <w:bdr w:val="none" w:sz="0" w:space="0" w:color="auto" w:frame="1"/>
         </w:rPr>
-        <w:t xml:space="preserve"> Auteur(</w:t>
-      </w:r>
-      <w:proofErr w:type="gramStart"/>
-      <w:r>
+        <w:t>&gt;.h</w:t>
+      </w:r>
+    </w:p>
+    <w:p>
+      <w:pPr>
+        <w:pStyle w:val="PrformatHTML"/>
         <w:rPr>
           <w:rStyle w:val="CodeHTML"/>
           <w:rFonts w:ascii="Consolas" w:eastAsiaTheme="majorEastAsia" w:hAnsi="Consolas"/>
           <w:color w:val="24292E"/>
           <w:bdr w:val="none" w:sz="0" w:space="0" w:color="auto" w:frame="1"/>
         </w:rPr>
-        <w:t xml:space="preserve">s)   </w:t>
-      </w:r>
-      <w:proofErr w:type="gramEnd"/>
+      </w:pPr>
       <w:r>
         <w:rPr>
           <w:rStyle w:val="CodeHTML"/>
@@ -4542,19 +4571,19 @@
           <w:color w:val="24292E"/>
           <w:bdr w:val="none" w:sz="0" w:space="0" w:color="auto" w:frame="1"/>
         </w:rPr>
-        <w:t>: Forestier Quentin &amp; Melvyn Herzig</w:t>
-      </w:r>
-    </w:p>
-    <w:p>
-      <w:pPr>
-        <w:pStyle w:val="PrformatHTML"/>
+        <w:t xml:space="preserve"> Auteur(</w:t>
+      </w:r>
+      <w:proofErr w:type="gramStart"/>
+      <w:r>
         <w:rPr>
           <w:rStyle w:val="CodeHTML"/>
           <w:rFonts w:ascii="Consolas" w:eastAsiaTheme="majorEastAsia" w:hAnsi="Consolas"/>
           <w:color w:val="24292E"/>
           <w:bdr w:val="none" w:sz="0" w:space="0" w:color="auto" w:frame="1"/>
         </w:rPr>
-      </w:pPr>
+        <w:t xml:space="preserve">s)   </w:t>
+      </w:r>
+      <w:proofErr w:type="gramEnd"/>
       <w:r>
         <w:rPr>
           <w:rStyle w:val="CodeHTML"/>
@@ -4562,9 +4591,9 @@
           <w:color w:val="24292E"/>
           <w:bdr w:val="none" w:sz="0" w:space="0" w:color="auto" w:frame="1"/>
         </w:rPr>
-        <w:t xml:space="preserve"> Date     </w:t>
-      </w:r>
-      <w:proofErr w:type="gramStart"/>
+        <w:t xml:space="preserve">: Forestier Quentin &amp; Melvyn </w:t>
+      </w:r>
+      <w:proofErr w:type="spellStart"/>
       <w:r>
         <w:rPr>
           <w:rStyle w:val="CodeHTML"/>
@@ -4572,29 +4601,30 @@
           <w:color w:val="24292E"/>
           <w:bdr w:val="none" w:sz="0" w:space="0" w:color="auto" w:frame="1"/>
         </w:rPr>
-        <w:t xml:space="preserve">   :</w:t>
-      </w:r>
-      <w:proofErr w:type="gramEnd"/>
-      <w:r>
+        <w:t>Herzig</w:t>
+      </w:r>
+      <w:proofErr w:type="spellEnd"/>
+    </w:p>
+    <w:p>
+      <w:pPr>
+        <w:pStyle w:val="PrformatHTML"/>
         <w:rPr>
           <w:rStyle w:val="CodeHTML"/>
           <w:rFonts w:ascii="Consolas" w:eastAsiaTheme="majorEastAsia" w:hAnsi="Consolas"/>
           <w:color w:val="24292E"/>
           <w:bdr w:val="none" w:sz="0" w:space="0" w:color="auto" w:frame="1"/>
         </w:rPr>
-        <w:t xml:space="preserve"> JJ.MM.AAAA</w:t>
-      </w:r>
-    </w:p>
-    <w:p>
-      <w:pPr>
-        <w:pStyle w:val="PrformatHTML"/>
+      </w:pPr>
+      <w:r>
         <w:rPr>
           <w:rStyle w:val="CodeHTML"/>
           <w:rFonts w:ascii="Consolas" w:eastAsiaTheme="majorEastAsia" w:hAnsi="Consolas"/>
           <w:color w:val="24292E"/>
           <w:bdr w:val="none" w:sz="0" w:space="0" w:color="auto" w:frame="1"/>
         </w:rPr>
-      </w:pPr>
+        <w:t xml:space="preserve"> Date     </w:t>
+      </w:r>
+      <w:proofErr w:type="gramStart"/>
       <w:r>
         <w:rPr>
           <w:rStyle w:val="CodeHTML"/>
@@ -4602,98 +4632,38 @@
           <w:color w:val="24292E"/>
           <w:bdr w:val="none" w:sz="0" w:space="0" w:color="auto" w:frame="1"/>
         </w:rPr>
-        <w:t xml:space="preserve"> -----------------------------------------------------------------------------------</w:t>
-      </w:r>
-    </w:p>
-    <w:p>
-      <w:pPr>
-        <w:pStyle w:val="PrformatHTML"/>
+        <w:t xml:space="preserve">   :</w:t>
+      </w:r>
+      <w:proofErr w:type="gramEnd"/>
+      <w:r>
         <w:rPr>
           <w:rStyle w:val="CodeHTML"/>
           <w:rFonts w:ascii="Consolas" w:eastAsiaTheme="majorEastAsia" w:hAnsi="Consolas"/>
           <w:color w:val="24292E"/>
           <w:bdr w:val="none" w:sz="0" w:space="0" w:color="auto" w:frame="1"/>
         </w:rPr>
-      </w:pPr>
-      <w:r>
+        <w:t xml:space="preserve"> JJ.MM.AAAA</w:t>
+      </w:r>
+    </w:p>
+    <w:p>
+      <w:pPr>
+        <w:pStyle w:val="PrformatHTML"/>
         <w:rPr>
           <w:rStyle w:val="CodeHTML"/>
           <w:rFonts w:ascii="Consolas" w:eastAsiaTheme="majorEastAsia" w:hAnsi="Consolas"/>
           <w:color w:val="24292E"/>
           <w:bdr w:val="none" w:sz="0" w:space="0" w:color="auto" w:frame="1"/>
         </w:rPr>
-        <w:t xml:space="preserve"> */</w:t>
-      </w:r>
-    </w:p>
-    <w:p>
-      <w:pPr>
+      </w:pPr>
+      <w:r>
         <w:rPr>
           <w:rStyle w:val="CodeHTML"/>
           <w:rFonts w:ascii="Consolas" w:eastAsiaTheme="majorEastAsia" w:hAnsi="Consolas"/>
           <w:color w:val="24292E"/>
           <w:bdr w:val="none" w:sz="0" w:space="0" w:color="auto" w:frame="1"/>
-          <w:lang w:val="fr-FR"/>
-        </w:rPr>
-      </w:pPr>
-    </w:p>
-    <w:p>
-      <w:pPr>
-        <w:pStyle w:val="Titre2"/>
-        <w:rPr>
-          <w:lang w:val="fr-FR"/>
-        </w:rPr>
-      </w:pPr>
-      <w:bookmarkStart w:id="10" w:name="_Toc66818091"/>
-      <w:r>
-        <w:rPr>
-          <w:lang w:val="fr-FR"/>
-        </w:rPr>
-        <w:t>Commentaires</w:t>
-      </w:r>
-      <w:bookmarkEnd w:id="10"/>
-    </w:p>
-    <w:p>
-      <w:pPr>
-        <w:rPr>
-          <w:lang w:val="fr-FR"/>
-        </w:rPr>
-      </w:pPr>
-      <w:r>
-        <w:rPr>
-          <w:lang w:val="fr-FR"/>
-        </w:rPr>
-        <w:t xml:space="preserve">Les classes et les méthodes sont commentées au format </w:t>
-      </w:r>
-      <w:proofErr w:type="spellStart"/>
-      <w:r>
-        <w:rPr>
-          <w:lang w:val="fr-FR"/>
-        </w:rPr>
-        <w:t>Javadoc</w:t>
-      </w:r>
-      <w:proofErr w:type="spellEnd"/>
-      <w:r>
-        <w:rPr>
-          <w:lang w:val="fr-FR"/>
-        </w:rPr>
-        <w:t>.</w:t>
-      </w:r>
-    </w:p>
-    <w:p>
-      <w:pPr>
-        <w:pStyle w:val="Titre3"/>
-        <w:rPr>
-          <w:lang w:val="fr-FR"/>
-        </w:rPr>
-      </w:pPr>
-      <w:bookmarkStart w:id="11" w:name="_Toc66818092"/>
-      <w:r>
-        <w:rPr>
-          <w:lang w:val="fr-FR"/>
-        </w:rPr>
-        <w:t>Classes</w:t>
-      </w:r>
-      <w:bookmarkEnd w:id="11"/>
+        </w:rPr>
+        <w:t xml:space="preserve"> -----------------------------------------------------------------------------------</w:t>
+      </w:r>
     </w:p>
     <w:p>
       <w:pPr>
@@ -4712,69 +4682,129 @@
           <w:color w:val="24292E"/>
           <w:bdr w:val="none" w:sz="0" w:space="0" w:color="auto" w:frame="1"/>
         </w:rPr>
-        <w:t>/**</w:t>
-      </w:r>
-    </w:p>
-    <w:p>
-      <w:pPr>
-        <w:pStyle w:val="PrformatHTML"/>
+        <w:t xml:space="preserve"> */</w:t>
+      </w:r>
+    </w:p>
+    <w:p>
+      <w:pPr>
         <w:rPr>
           <w:rStyle w:val="CodeHTML"/>
           <w:rFonts w:ascii="Consolas" w:eastAsiaTheme="majorEastAsia" w:hAnsi="Consolas"/>
           <w:color w:val="24292E"/>
           <w:bdr w:val="none" w:sz="0" w:space="0" w:color="auto" w:frame="1"/>
-        </w:rPr>
-      </w:pPr>
-      <w:r>
+          <w:lang w:val="fr-FR"/>
+        </w:rPr>
+      </w:pPr>
+    </w:p>
+    <w:p>
+      <w:pPr>
+        <w:pStyle w:val="Titre2"/>
+        <w:rPr>
+          <w:lang w:val="fr-FR"/>
+        </w:rPr>
+      </w:pPr>
+      <w:bookmarkStart w:id="10" w:name="_Toc66818091"/>
+      <w:r>
+        <w:rPr>
+          <w:lang w:val="fr-FR"/>
+        </w:rPr>
+        <w:t>Commentaires</w:t>
+      </w:r>
+      <w:bookmarkEnd w:id="10"/>
+    </w:p>
+    <w:p>
+      <w:pPr>
+        <w:rPr>
+          <w:lang w:val="fr-FR"/>
+        </w:rPr>
+      </w:pPr>
+      <w:r>
+        <w:rPr>
+          <w:lang w:val="fr-FR"/>
+        </w:rPr>
+        <w:t xml:space="preserve">Les classes et les méthodes sont commentées au format </w:t>
+      </w:r>
+      <w:proofErr w:type="spellStart"/>
+      <w:r>
+        <w:rPr>
+          <w:lang w:val="fr-FR"/>
+        </w:rPr>
+        <w:t>Javadoc</w:t>
+      </w:r>
+      <w:proofErr w:type="spellEnd"/>
+      <w:r>
+        <w:rPr>
+          <w:lang w:val="fr-FR"/>
+        </w:rPr>
+        <w:t>.</w:t>
+      </w:r>
+    </w:p>
+    <w:p>
+      <w:pPr>
+        <w:pStyle w:val="Titre3"/>
+        <w:rPr>
+          <w:lang w:val="fr-FR"/>
+        </w:rPr>
+      </w:pPr>
+      <w:bookmarkStart w:id="11" w:name="_Toc66818092"/>
+      <w:r>
+        <w:rPr>
+          <w:lang w:val="fr-FR"/>
+        </w:rPr>
+        <w:t>Classes</w:t>
+      </w:r>
+      <w:bookmarkEnd w:id="11"/>
+    </w:p>
+    <w:p>
+      <w:pPr>
+        <w:pStyle w:val="PrformatHTML"/>
         <w:rPr>
           <w:rStyle w:val="CodeHTML"/>
           <w:rFonts w:ascii="Consolas" w:eastAsiaTheme="majorEastAsia" w:hAnsi="Consolas"/>
           <w:color w:val="24292E"/>
           <w:bdr w:val="none" w:sz="0" w:space="0" w:color="auto" w:frame="1"/>
         </w:rPr>
-        <w:t>* Description de la classe</w:t>
-      </w:r>
-    </w:p>
-    <w:p>
-      <w:pPr>
-        <w:pStyle w:val="PrformatHTML"/>
+      </w:pPr>
+      <w:r>
         <w:rPr>
           <w:rStyle w:val="CodeHTML"/>
           <w:rFonts w:ascii="Consolas" w:eastAsiaTheme="majorEastAsia" w:hAnsi="Consolas"/>
           <w:color w:val="24292E"/>
           <w:bdr w:val="none" w:sz="0" w:space="0" w:color="auto" w:frame="1"/>
         </w:rPr>
-      </w:pPr>
-      <w:r>
+        <w:t>/**</w:t>
+      </w:r>
+    </w:p>
+    <w:p>
+      <w:pPr>
+        <w:pStyle w:val="PrformatHTML"/>
         <w:rPr>
           <w:rStyle w:val="CodeHTML"/>
           <w:rFonts w:ascii="Consolas" w:eastAsiaTheme="majorEastAsia" w:hAnsi="Consolas"/>
           <w:color w:val="24292E"/>
           <w:bdr w:val="none" w:sz="0" w:space="0" w:color="auto" w:frame="1"/>
         </w:rPr>
-        <w:t>* @author auteur 1</w:t>
-      </w:r>
-    </w:p>
-    <w:p>
-      <w:pPr>
-        <w:pStyle w:val="PrformatHTML"/>
+      </w:pPr>
+      <w:r>
         <w:rPr>
           <w:rStyle w:val="CodeHTML"/>
           <w:rFonts w:ascii="Consolas" w:eastAsiaTheme="majorEastAsia" w:hAnsi="Consolas"/>
           <w:color w:val="24292E"/>
           <w:bdr w:val="none" w:sz="0" w:space="0" w:color="auto" w:frame="1"/>
         </w:rPr>
-      </w:pPr>
-      <w:r>
+        <w:t>* Description de la classe</w:t>
+      </w:r>
+    </w:p>
+    <w:p>
+      <w:pPr>
+        <w:pStyle w:val="PrformatHTML"/>
         <w:rPr>
           <w:rStyle w:val="CodeHTML"/>
           <w:rFonts w:ascii="Consolas" w:eastAsiaTheme="majorEastAsia" w:hAnsi="Consolas"/>
           <w:color w:val="24292E"/>
           <w:bdr w:val="none" w:sz="0" w:space="0" w:color="auto" w:frame="1"/>
         </w:rPr>
-        <w:t>* @date jj-mm-</w:t>
-      </w:r>
-      <w:proofErr w:type="spellStart"/>
+      </w:pPr>
       <w:r>
         <w:rPr>
           <w:rStyle w:val="CodeHTML"/>
@@ -4782,9 +4812,8 @@
           <w:color w:val="24292E"/>
           <w:bdr w:val="none" w:sz="0" w:space="0" w:color="auto" w:frame="1"/>
         </w:rPr>
-        <w:t>aaaa</w:t>
-      </w:r>
-      <w:proofErr w:type="spellEnd"/>
+        <w:t>* @author auteur 1</w:t>
+      </w:r>
     </w:p>
     <w:p>
       <w:pPr>
@@ -4803,35 +4832,19 @@
           <w:color w:val="24292E"/>
           <w:bdr w:val="none" w:sz="0" w:space="0" w:color="auto" w:frame="1"/>
         </w:rPr>
-        <w:t>*/</w:t>
-      </w:r>
-    </w:p>
-    <w:p>
-      <w:pPr>
+        <w:t>* @date jj-mm-</w:t>
+      </w:r>
+      <w:proofErr w:type="spellStart"/>
+      <w:r>
         <w:rPr>
           <w:rStyle w:val="CodeHTML"/>
           <w:rFonts w:ascii="Consolas" w:eastAsiaTheme="majorEastAsia" w:hAnsi="Consolas"/>
           <w:color w:val="24292E"/>
           <w:bdr w:val="none" w:sz="0" w:space="0" w:color="auto" w:frame="1"/>
-          <w:lang w:val="fr-FR"/>
-        </w:rPr>
-      </w:pPr>
-    </w:p>
-    <w:p>
-      <w:pPr>
-        <w:pStyle w:val="Titre3"/>
-        <w:rPr>
-          <w:lang w:val="fr-FR"/>
-        </w:rPr>
-      </w:pPr>
-      <w:bookmarkStart w:id="12" w:name="_Toc66818093"/>
-      <w:r>
-        <w:rPr>
-          <w:lang w:val="fr-FR"/>
-        </w:rPr>
-        <w:t>Méthodes</w:t>
-      </w:r>
-      <w:bookmarkEnd w:id="12"/>
+        </w:rPr>
+        <w:t>aaaa</w:t>
+      </w:r>
+      <w:proofErr w:type="spellEnd"/>
     </w:p>
     <w:p>
       <w:pPr>
@@ -4850,118 +4863,176 @@
           <w:color w:val="24292E"/>
           <w:bdr w:val="none" w:sz="0" w:space="0" w:color="auto" w:frame="1"/>
         </w:rPr>
-        <w:t>/**</w:t>
-      </w:r>
-    </w:p>
-    <w:p>
-      <w:pPr>
-        <w:pStyle w:val="PrformatHTML"/>
+        <w:t>*/</w:t>
+      </w:r>
+    </w:p>
+    <w:p>
+      <w:pPr>
         <w:rPr>
           <w:rStyle w:val="CodeHTML"/>
           <w:rFonts w:ascii="Consolas" w:eastAsiaTheme="majorEastAsia" w:hAnsi="Consolas"/>
           <w:color w:val="24292E"/>
           <w:bdr w:val="none" w:sz="0" w:space="0" w:color="auto" w:frame="1"/>
-        </w:rPr>
-      </w:pPr>
-      <w:r>
+          <w:lang w:val="fr-FR"/>
+        </w:rPr>
+      </w:pPr>
+    </w:p>
+    <w:p>
+      <w:pPr>
+        <w:pStyle w:val="Titre3"/>
+        <w:rPr>
+          <w:lang w:val="fr-FR"/>
+        </w:rPr>
+      </w:pPr>
+      <w:bookmarkStart w:id="12" w:name="_Toc66818093"/>
+      <w:r>
+        <w:rPr>
+          <w:lang w:val="fr-FR"/>
+        </w:rPr>
+        <w:t>Méthodes</w:t>
+      </w:r>
+      <w:bookmarkEnd w:id="12"/>
+    </w:p>
+    <w:p>
+      <w:pPr>
+        <w:pStyle w:val="PrformatHTML"/>
         <w:rPr>
           <w:rStyle w:val="CodeHTML"/>
           <w:rFonts w:ascii="Consolas" w:eastAsiaTheme="majorEastAsia" w:hAnsi="Consolas"/>
           <w:color w:val="24292E"/>
           <w:bdr w:val="none" w:sz="0" w:space="0" w:color="auto" w:frame="1"/>
         </w:rPr>
-        <w:t>* Description de la méthode</w:t>
-      </w:r>
-    </w:p>
-    <w:p>
-      <w:pPr>
-        <w:pStyle w:val="PrformatHTML"/>
+      </w:pPr>
+      <w:r>
         <w:rPr>
           <w:rStyle w:val="CodeHTML"/>
           <w:rFonts w:ascii="Consolas" w:eastAsiaTheme="majorEastAsia" w:hAnsi="Consolas"/>
           <w:color w:val="24292E"/>
           <w:bdr w:val="none" w:sz="0" w:space="0" w:color="auto" w:frame="1"/>
         </w:rPr>
-      </w:pPr>
-      <w:r>
+        <w:t>/**</w:t>
+      </w:r>
+    </w:p>
+    <w:p>
+      <w:pPr>
+        <w:pStyle w:val="PrformatHTML"/>
         <w:rPr>
           <w:rStyle w:val="CodeHTML"/>
           <w:rFonts w:ascii="Consolas" w:eastAsiaTheme="majorEastAsia" w:hAnsi="Consolas"/>
           <w:color w:val="24292E"/>
           <w:bdr w:val="none" w:sz="0" w:space="0" w:color="auto" w:frame="1"/>
         </w:rPr>
-        <w:t>* @param param1 Description du premier paramètre.</w:t>
-      </w:r>
-    </w:p>
-    <w:p>
-      <w:pPr>
-        <w:pStyle w:val="PrformatHTML"/>
+      </w:pPr>
+      <w:r>
         <w:rPr>
           <w:rStyle w:val="CodeHTML"/>
           <w:rFonts w:ascii="Consolas" w:eastAsiaTheme="majorEastAsia" w:hAnsi="Consolas"/>
           <w:color w:val="24292E"/>
           <w:bdr w:val="none" w:sz="0" w:space="0" w:color="auto" w:frame="1"/>
         </w:rPr>
-      </w:pPr>
-      <w:r>
+        <w:t>* Description de la méthode</w:t>
+      </w:r>
+    </w:p>
+    <w:p>
+      <w:pPr>
+        <w:pStyle w:val="PrformatHTML"/>
         <w:rPr>
           <w:rStyle w:val="CodeHTML"/>
           <w:rFonts w:ascii="Consolas" w:eastAsiaTheme="majorEastAsia" w:hAnsi="Consolas"/>
           <w:color w:val="24292E"/>
           <w:bdr w:val="none" w:sz="0" w:space="0" w:color="auto" w:frame="1"/>
         </w:rPr>
-        <w:t>* @param param2 Description du second paramètre.</w:t>
-      </w:r>
-    </w:p>
-    <w:p>
-      <w:pPr>
-        <w:pStyle w:val="PrformatHTML"/>
+      </w:pPr>
+      <w:r>
         <w:rPr>
           <w:rStyle w:val="CodeHTML"/>
           <w:rFonts w:ascii="Consolas" w:eastAsiaTheme="majorEastAsia" w:hAnsi="Consolas"/>
           <w:color w:val="24292E"/>
           <w:bdr w:val="none" w:sz="0" w:space="0" w:color="auto" w:frame="1"/>
         </w:rPr>
-      </w:pPr>
-      <w:r>
+        <w:t>* @param param1 Description du premier paramètre.</w:t>
+      </w:r>
+    </w:p>
+    <w:p>
+      <w:pPr>
+        <w:pStyle w:val="PrformatHTML"/>
         <w:rPr>
           <w:rStyle w:val="CodeHTML"/>
           <w:rFonts w:ascii="Consolas" w:eastAsiaTheme="majorEastAsia" w:hAnsi="Consolas"/>
           <w:color w:val="24292E"/>
           <w:bdr w:val="none" w:sz="0" w:space="0" w:color="auto" w:frame="1"/>
         </w:rPr>
-        <w:t>* @return Que retourne la méthode..</w:t>
-      </w:r>
-    </w:p>
-    <w:p>
-      <w:pPr>
-        <w:pStyle w:val="PrformatHTML"/>
+      </w:pPr>
+      <w:r>
         <w:rPr>
           <w:rStyle w:val="CodeHTML"/>
           <w:rFonts w:ascii="Consolas" w:eastAsiaTheme="majorEastAsia" w:hAnsi="Consolas"/>
           <w:color w:val="24292E"/>
           <w:bdr w:val="none" w:sz="0" w:space="0" w:color="auto" w:frame="1"/>
         </w:rPr>
-      </w:pPr>
-      <w:r>
+        <w:t>* @param param2 Description du second paramètre.</w:t>
+      </w:r>
+    </w:p>
+    <w:p>
+      <w:pPr>
+        <w:pStyle w:val="PrformatHTML"/>
         <w:rPr>
           <w:rStyle w:val="CodeHTML"/>
           <w:rFonts w:ascii="Consolas" w:eastAsiaTheme="majorEastAsia" w:hAnsi="Consolas"/>
           <w:color w:val="24292E"/>
           <w:bdr w:val="none" w:sz="0" w:space="0" w:color="auto" w:frame="1"/>
         </w:rPr>
-        <w:t>*/</w:t>
-      </w:r>
-    </w:p>
-    <w:p>
-      <w:pPr>
-        <w:pStyle w:val="PrformatHTML"/>
+      </w:pPr>
+      <w:r>
         <w:rPr>
           <w:rStyle w:val="CodeHTML"/>
           <w:rFonts w:ascii="Consolas" w:eastAsiaTheme="majorEastAsia" w:hAnsi="Consolas"/>
           <w:color w:val="24292E"/>
           <w:bdr w:val="none" w:sz="0" w:space="0" w:color="auto" w:frame="1"/>
         </w:rPr>
+        <w:t xml:space="preserve">* @return Que retourne la </w:t>
+      </w:r>
+      <w:proofErr w:type="gramStart"/>
+      <w:r>
+        <w:rPr>
+          <w:rStyle w:val="CodeHTML"/>
+          <w:rFonts w:ascii="Consolas" w:eastAsiaTheme="majorEastAsia" w:hAnsi="Consolas"/>
+          <w:color w:val="24292E"/>
+          <w:bdr w:val="none" w:sz="0" w:space="0" w:color="auto" w:frame="1"/>
+        </w:rPr>
+        <w:t>méthode..</w:t>
+      </w:r>
+      <w:proofErr w:type="gramEnd"/>
+    </w:p>
+    <w:p>
+      <w:pPr>
+        <w:pStyle w:val="PrformatHTML"/>
+        <w:rPr>
+          <w:rStyle w:val="CodeHTML"/>
+          <w:rFonts w:ascii="Consolas" w:eastAsiaTheme="majorEastAsia" w:hAnsi="Consolas"/>
+          <w:color w:val="24292E"/>
+          <w:bdr w:val="none" w:sz="0" w:space="0" w:color="auto" w:frame="1"/>
+        </w:rPr>
+      </w:pPr>
+      <w:r>
+        <w:rPr>
+          <w:rStyle w:val="CodeHTML"/>
+          <w:rFonts w:ascii="Consolas" w:eastAsiaTheme="majorEastAsia" w:hAnsi="Consolas"/>
+          <w:color w:val="24292E"/>
+          <w:bdr w:val="none" w:sz="0" w:space="0" w:color="auto" w:frame="1"/>
+        </w:rPr>
+        <w:t>*/</w:t>
+      </w:r>
+    </w:p>
+    <w:p>
+      <w:pPr>
+        <w:pStyle w:val="PrformatHTML"/>
+        <w:rPr>
+          <w:rStyle w:val="CodeHTML"/>
+          <w:rFonts w:ascii="Consolas" w:eastAsiaTheme="majorEastAsia" w:hAnsi="Consolas"/>
+          <w:color w:val="24292E"/>
+          <w:bdr w:val="none" w:sz="0" w:space="0" w:color="auto" w:frame="1"/>
+        </w:rPr>
       </w:pPr>
     </w:p>
     <w:p>
@@ -5047,7 +5118,15 @@
         <w:t>Ma constante</w:t>
       </w:r>
       <w:r>
-        <w:t> : final int UNE_CONSTANT</w:t>
+        <w:t xml:space="preserve"> : final </w:t>
+      </w:r>
+      <w:proofErr w:type="spellStart"/>
+      <w:r>
+        <w:t>int</w:t>
+      </w:r>
+      <w:proofErr w:type="spellEnd"/>
+      <w:r>
+        <w:t xml:space="preserve"> UNE_CONSTANT</w:t>
       </w:r>
       <w:r>
         <w:t>E.</w:t>
@@ -5855,7 +5934,21 @@
         <w:rPr>
           <w:lang w:val="en-US"/>
         </w:rPr>
-        <w:t xml:space="preserve"> les “Pull request” en </w:t>
+        <w:t xml:space="preserve"> les “Pull request” </w:t>
+      </w:r>
+      <w:proofErr w:type="spellStart"/>
+      <w:r>
+        <w:rPr>
+          <w:lang w:val="en-US"/>
+        </w:rPr>
+        <w:t>en</w:t>
+      </w:r>
+      <w:proofErr w:type="spellEnd"/>
+      <w:r>
+        <w:rPr>
+          <w:lang w:val="en-US"/>
+        </w:rPr>
+        <w:t xml:space="preserve"> </w:t>
       </w:r>
       <w:proofErr w:type="spellStart"/>
       <w:r>
@@ -5951,6 +6044,7 @@
           </wp:anchor>
         </w:drawing>
       </w:r>
+      <w:proofErr w:type="spellStart"/>
       <w:r>
         <w:rPr>
           <w:b/>
@@ -5959,6 +6053,7 @@
         </w:rPr>
         <w:t>Done</w:t>
       </w:r>
+      <w:proofErr w:type="spellEnd"/>
       <w:r>
         <w:rPr>
           <w:lang w:val="fr-FR"/>
@@ -6034,7 +6129,21 @@
         <w:rPr>
           <w:lang w:val="fr-FR"/>
         </w:rPr>
-        <w:t>Les commits seront signés sinon ils ne seront pas acceptés par GitHub.</w:t>
+        <w:t xml:space="preserve">Les </w:t>
+      </w:r>
+      <w:proofErr w:type="spellStart"/>
+      <w:r>
+        <w:rPr>
+          <w:lang w:val="fr-FR"/>
+        </w:rPr>
+        <w:t>commits</w:t>
+      </w:r>
+      <w:proofErr w:type="spellEnd"/>
+      <w:r>
+        <w:rPr>
+          <w:lang w:val="fr-FR"/>
+        </w:rPr>
+        <w:t xml:space="preserve"> seront signés sinon ils ne seront pas acceptés par GitHub.</w:t>
       </w:r>
       <w:r>
         <w:rPr>
@@ -6125,7 +6234,15 @@
     </w:p>
     <w:p>
       <w:r>
-        <w:t>Une GitHub action a été configurée afin de tenter de faire la packaging de l’application sur la dernière version de Windows. Elle est déclenchée à chaque commit/merge sur la branche main</w:t>
+        <w:t xml:space="preserve">Une GitHub action a été configurée afin de tenter de faire </w:t>
+      </w:r>
+      <w:proofErr w:type="gramStart"/>
+      <w:r>
+        <w:t>la packaging</w:t>
+      </w:r>
+      <w:proofErr w:type="gramEnd"/>
+      <w:r>
+        <w:t xml:space="preserve"> de l’application sur la dernière version de Windows. Elle est déclenchée à chaque commit/merge sur la branche main</w:t>
       </w:r>
     </w:p>
     <w:p>
@@ -6260,7 +6377,21 @@
         <w:rPr>
           <w:lang w:val="fr-FR"/>
         </w:rPr>
-        <w:t>Un fichier Markdown. Ce fichier générera le contenu de la page dans le &lt;body&gt;</w:t>
+        <w:t xml:space="preserve">Un fichier </w:t>
+      </w:r>
+      <w:proofErr w:type="spellStart"/>
+      <w:r>
+        <w:rPr>
+          <w:lang w:val="fr-FR"/>
+        </w:rPr>
+        <w:t>Markdown</w:t>
+      </w:r>
+      <w:proofErr w:type="spellEnd"/>
+      <w:r>
+        <w:rPr>
+          <w:lang w:val="fr-FR"/>
+        </w:rPr>
+        <w:t>. Ce fichier générera le contenu de la page dans le &lt;body&gt;</w:t>
       </w:r>
       <w:r>
         <w:rPr>
@@ -6299,13 +6430,23 @@
           <w:lang w:val="fr-FR"/>
         </w:rPr>
       </w:pPr>
+      <w:proofErr w:type="gramStart"/>
       <w:r>
         <w:rPr>
           <w:b/>
           <w:bCs/>
           <w:lang w:val="fr-FR"/>
         </w:rPr>
-        <w:t>statique init</w:t>
+        <w:t>statique</w:t>
+      </w:r>
+      <w:proofErr w:type="gramEnd"/>
+      <w:r>
+        <w:rPr>
+          <w:b/>
+          <w:bCs/>
+          <w:lang w:val="fr-FR"/>
+        </w:rPr>
+        <w:t xml:space="preserve"> init</w:t>
       </w:r>
       <w:r>
         <w:rPr>
@@ -6325,13 +6466,23 @@
           <w:lang w:val="fr-FR"/>
         </w:rPr>
       </w:pPr>
+      <w:proofErr w:type="gramStart"/>
       <w:r>
         <w:rPr>
           <w:b/>
           <w:bCs/>
           <w:lang w:val="fr-FR"/>
         </w:rPr>
-        <w:t>statique clean</w:t>
+        <w:t>statique</w:t>
+      </w:r>
+      <w:proofErr w:type="gramEnd"/>
+      <w:r>
+        <w:rPr>
+          <w:b/>
+          <w:bCs/>
+          <w:lang w:val="fr-FR"/>
+        </w:rPr>
+        <w:t xml:space="preserve"> clean</w:t>
       </w:r>
       <w:r>
         <w:rPr>
@@ -6343,7 +6494,21 @@
         <w:rPr>
           <w:lang w:val="fr-FR"/>
         </w:rPr>
-        <w:t xml:space="preserve"> Nettoie le répertoire de build.</w:t>
+        <w:t xml:space="preserve"> Nettoie le répertoire de </w:t>
+      </w:r>
+      <w:proofErr w:type="spellStart"/>
+      <w:r>
+        <w:rPr>
+          <w:lang w:val="fr-FR"/>
+        </w:rPr>
+        <w:t>build</w:t>
+      </w:r>
+      <w:proofErr w:type="spellEnd"/>
+      <w:r>
+        <w:rPr>
+          <w:lang w:val="fr-FR"/>
+        </w:rPr>
+        <w:t>.</w:t>
       </w:r>
     </w:p>
     <w:p>
@@ -6381,14 +6546,24 @@
           <w:bCs/>
           <w:lang w:val="en-US"/>
         </w:rPr>
-        <w:t xml:space="preserve"> serve </w:t>
-      </w:r>
-      <w:r>
-        <w:rPr>
+        <w:t xml:space="preserve"> </w:t>
+      </w:r>
+      <w:proofErr w:type="gramStart"/>
+      <w:r>
+        <w:rPr>
+          <w:b/>
+          <w:bCs/>
           <w:lang w:val="en-US"/>
         </w:rPr>
+        <w:t>serve </w:t>
+      </w:r>
+      <w:r>
+        <w:rPr>
+          <w:lang w:val="en-US"/>
+        </w:rPr>
         <w:t>:</w:t>
       </w:r>
+      <w:proofErr w:type="gramEnd"/>
       <w:r>
         <w:rPr>
           <w:lang w:val="en-US"/>
@@ -6407,14 +6582,34 @@
           <w:lang w:val="fr-FR"/>
         </w:rPr>
       </w:pPr>
+      <w:proofErr w:type="gramStart"/>
       <w:r>
         <w:rPr>
           <w:b/>
           <w:bCs/>
           <w:lang w:val="fr-FR"/>
         </w:rPr>
-        <w:t>statique build</w:t>
-      </w:r>
+        <w:t>statique</w:t>
+      </w:r>
+      <w:proofErr w:type="gramEnd"/>
+      <w:r>
+        <w:rPr>
+          <w:b/>
+          <w:bCs/>
+          <w:lang w:val="fr-FR"/>
+        </w:rPr>
+        <w:t xml:space="preserve"> </w:t>
+      </w:r>
+      <w:proofErr w:type="spellStart"/>
+      <w:r>
+        <w:rPr>
+          <w:b/>
+          <w:bCs/>
+          <w:lang w:val="fr-FR"/>
+        </w:rPr>
+        <w:t>build</w:t>
+      </w:r>
+      <w:proofErr w:type="spellEnd"/>
       <w:r>
         <w:rPr>
           <w:lang w:val="fr-FR"/>
@@ -6425,7 +6620,21 @@
         <w:rPr>
           <w:lang w:val="fr-FR"/>
         </w:rPr>
-        <w:t xml:space="preserve"> Génère le site en fonction des fichiers, le tout dans un dossier build.</w:t>
+        <w:t xml:space="preserve"> Génère le site en fonction des fichiers, le tout dans un dossier </w:t>
+      </w:r>
+      <w:proofErr w:type="spellStart"/>
+      <w:r>
+        <w:rPr>
+          <w:lang w:val="fr-FR"/>
+        </w:rPr>
+        <w:t>build</w:t>
+      </w:r>
+      <w:proofErr w:type="spellEnd"/>
+      <w:r>
+        <w:rPr>
+          <w:lang w:val="fr-FR"/>
+        </w:rPr>
+        <w:t>.</w:t>
       </w:r>
     </w:p>
     <w:p>
@@ -6537,9 +6746,17 @@
         <w:rPr>
           <w:lang w:val="fr-FR"/>
         </w:rPr>
-        <w:t>User requirement</w:t>
+        <w:t xml:space="preserve">User </w:t>
+      </w:r>
+      <w:proofErr w:type="spellStart"/>
+      <w:r>
+        <w:rPr>
+          <w:lang w:val="fr-FR"/>
+        </w:rPr>
+        <w:t>requirement</w:t>
       </w:r>
       <w:bookmarkEnd w:id="24"/>
+      <w:proofErr w:type="spellEnd"/>
     </w:p>
     <w:p>
       <w:pPr>
@@ -6559,6 +6776,7 @@
         </w:rPr>
         <w:t xml:space="preserve">config et créer les pages grâce aux fichiers </w:t>
       </w:r>
+      <w:proofErr w:type="spellStart"/>
       <w:r>
         <w:rPr>
           <w:lang w:val="fr-FR"/>
@@ -6569,13 +6787,34 @@
         <w:rPr>
           <w:lang w:val="fr-FR"/>
         </w:rPr>
-        <w:t>arkdown.</w:t>
-      </w:r>
-      <w:r>
-        <w:rPr>
-          <w:lang w:val="fr-FR"/>
-        </w:rPr>
-        <w:t xml:space="preserve"> Pour effectuer ce processus, il utilise les commandes init, clean et build.</w:t>
+        <w:t>arkdown</w:t>
+      </w:r>
+      <w:proofErr w:type="spellEnd"/>
+      <w:r>
+        <w:rPr>
+          <w:lang w:val="fr-FR"/>
+        </w:rPr>
+        <w:t>.</w:t>
+      </w:r>
+      <w:r>
+        <w:rPr>
+          <w:lang w:val="fr-FR"/>
+        </w:rPr>
+        <w:t xml:space="preserve"> Pour effectuer ce processus, il utilise les commandes init, clean et </w:t>
+      </w:r>
+      <w:proofErr w:type="spellStart"/>
+      <w:r>
+        <w:rPr>
+          <w:lang w:val="fr-FR"/>
+        </w:rPr>
+        <w:t>build</w:t>
+      </w:r>
+      <w:proofErr w:type="spellEnd"/>
+      <w:r>
+        <w:rPr>
+          <w:lang w:val="fr-FR"/>
+        </w:rPr>
+        <w:t>.</w:t>
       </w:r>
     </w:p>
     <w:p>
@@ -6728,7 +6967,23 @@
     </w:p>
     <w:p>
       <w:r>
-        <w:t>En tant qu’utilisateur, j’aimerai pouvoir saisir du contenu dans un format de markup simplifié tel que Markdown ou Asciidoctor qui sera compilé en HTML.</w:t>
+        <w:t xml:space="preserve">En tant qu’utilisateur, j’aimerai pouvoir saisir du contenu dans un format de markup simplifié tel que </w:t>
+      </w:r>
+      <w:proofErr w:type="spellStart"/>
+      <w:r>
+        <w:t>Markdown</w:t>
+      </w:r>
+      <w:proofErr w:type="spellEnd"/>
+      <w:r>
+        <w:t xml:space="preserve"> ou </w:t>
+      </w:r>
+      <w:proofErr w:type="spellStart"/>
+      <w:r>
+        <w:t>Asciidoctor</w:t>
+      </w:r>
+      <w:proofErr w:type="spellEnd"/>
+      <w:r>
+        <w:t xml:space="preserve"> qui sera compilé en HTML.</w:t>
       </w:r>
     </w:p>
     <w:p>
@@ -6736,9 +6991,11 @@
         <w:pStyle w:val="Titre4"/>
         <w:ind w:firstLine="360"/>
       </w:pPr>
+      <w:proofErr w:type="spellStart"/>
       <w:r>
         <w:t>Requierment</w:t>
       </w:r>
+      <w:proofErr w:type="spellEnd"/>
     </w:p>
     <w:p>
       <w:pPr>
@@ -6811,52 +7068,39 @@
         <w:ind w:firstLine="360"/>
       </w:pPr>
       <w:bookmarkStart w:id="30" w:name="_Toc66818111"/>
+      <w:proofErr w:type="spellStart"/>
       <w:r>
         <w:t>Requierment</w:t>
       </w:r>
+      <w:proofErr w:type="spellEnd"/>
     </w:p>
     <w:p>
       <w:pPr>
         <w:ind w:firstLine="360"/>
       </w:pPr>
       <w:r>
-        <w:t xml:space="preserve">Nous prendrons en charge les annotations suivantes pour </w:t>
-      </w:r>
-      <w:r>
-        <w:t>les métadonnées</w:t>
-      </w:r>
-      <w:r>
-        <w:t>.</w:t>
+        <w:t>Nous prendrons en charge les annotations suivantes pour les métadonnées.</w:t>
       </w:r>
       <w:r>
         <w:br/>
       </w:r>
       <w:r>
         <w:tab/>
-        <w:t xml:space="preserve">- </w:t>
-      </w:r>
-      <w:r>
-        <w:t>titre : &lt;un titre&gt; pour le titre de la page.</w:t>
+        <w:t>- titre : &lt;un titre&gt; pour le titre de la page.</w:t>
       </w:r>
       <w:r>
         <w:br/>
       </w:r>
       <w:r>
         <w:tab/>
-        <w:t xml:space="preserve">- </w:t>
-      </w:r>
-      <w:r>
-        <w:t>auteur : &lt;un nom&gt; pour l’auteur de la page.</w:t>
+        <w:t>- auteur : &lt;un nom&gt; pour l’auteur de la page.</w:t>
       </w:r>
       <w:r>
         <w:br/>
       </w:r>
       <w:r>
         <w:tab/>
-        <w:t xml:space="preserve">- </w:t>
-      </w:r>
-      <w:r>
-        <w:t>date : &lt;AAAA-MM-JJ&gt; pour la date de la page.</w:t>
+        <w:t>- date : &lt;AAAA-MM-JJ&gt; pour la date de la page.</w:t>
       </w:r>
     </w:p>
     <w:p>
@@ -6989,7 +7233,15 @@
         <w:ind w:left="360"/>
       </w:pPr>
       <w:r>
-        <w:t xml:space="preserve">Implémenter la sous commande build. Elle </w:t>
+        <w:t xml:space="preserve">Implémenter la sous commande </w:t>
+      </w:r>
+      <w:proofErr w:type="spellStart"/>
+      <w:r>
+        <w:t>build</w:t>
+      </w:r>
+      <w:proofErr w:type="spellEnd"/>
+      <w:r>
+        <w:t xml:space="preserve">. Elle </w:t>
       </w:r>
       <w:r>
         <w:t xml:space="preserve">prend un argument un chemin. Si le chemin n’existe pas, elle le créer. Elle ajoute au répertoire un fichier </w:t>
@@ -7035,22 +7287,38 @@
           <w:i/>
           <w:iCs/>
         </w:rPr>
-        <w:t>« $ statique build /mon/site »</w:t>
-      </w:r>
+        <w:t xml:space="preserve">« $ statique </w:t>
+      </w:r>
+      <w:proofErr w:type="spellStart"/>
       <w:r>
         <w:rPr>
           <w:i/>
           <w:iCs/>
         </w:rPr>
-        <w:t>.</w:t>
-      </w:r>
-    </w:p>
-    <w:p>
-      <w:pPr>
+        <w:t>build</w:t>
+      </w:r>
+      <w:proofErr w:type="spellEnd"/>
+      <w:r>
         <w:rPr>
           <w:i/>
           <w:iCs/>
         </w:rPr>
+        <w:t xml:space="preserve"> /mon/site »</w:t>
+      </w:r>
+      <w:r>
+        <w:rPr>
+          <w:i/>
+          <w:iCs/>
+        </w:rPr>
+        <w:t>.</w:t>
+      </w:r>
+    </w:p>
+    <w:p>
+      <w:pPr>
+        <w:rPr>
+          <w:i/>
+          <w:iCs/>
+        </w:rPr>
       </w:pPr>
     </w:p>
     <w:p>
@@ -7063,7 +7331,15 @@
     </w:p>
     <w:p>
       <w:r>
-        <w:t xml:space="preserve">Pour cette partie un parser est nécessaire. Nous avons dans un premier temps vérifié ce qui existant déjà. Nous avons trouvé cette librairie : </w:t>
+        <w:t xml:space="preserve">Pour cette partie un </w:t>
+      </w:r>
+      <w:proofErr w:type="spellStart"/>
+      <w:r>
+        <w:t>parser</w:t>
+      </w:r>
+      <w:proofErr w:type="spellEnd"/>
+      <w:r>
+        <w:t xml:space="preserve"> est nécessaire. Nous avons dans un premier temps vérifié ce qui existant déjà. Nous avons trouvé cette librairie : </w:t>
       </w:r>
       <w:hyperlink r:id="rId15" w:history="1">
         <w:r>
@@ -7076,7 +7352,23 @@
     </w:p>
     <w:p>
       <w:r>
-        <w:t>La librairie peut être inclue via Maven et supporte les langages demandé ainsi que le format demandé. De ce fait nous l’utiliserons en tant que parser de fichier.</w:t>
+        <w:t xml:space="preserve">La librairie peut être inclue via Maven et supporte </w:t>
+      </w:r>
+      <w:proofErr w:type="gramStart"/>
+      <w:r>
+        <w:t>les langages demandé</w:t>
+      </w:r>
+      <w:proofErr w:type="gramEnd"/>
+      <w:r>
+        <w:t xml:space="preserve"> ainsi que le format demandé. De ce fait nous l’utiliserons en tant que </w:t>
+      </w:r>
+      <w:proofErr w:type="spellStart"/>
+      <w:r>
+        <w:t>parser</w:t>
+      </w:r>
+      <w:proofErr w:type="spellEnd"/>
+      <w:r>
+        <w:t xml:space="preserve"> de fichier.</w:t>
       </w:r>
     </w:p>
     <w:p>
@@ -7093,7 +7385,23 @@
         <w:ind w:left="360"/>
       </w:pPr>
       <w:r>
-        <w:t>Implémenter le parser. Il doit être capable de lire les documents du répertoire créé avec new et produire les pages html selon l’arborescence dans un dossier build.</w:t>
+        <w:t xml:space="preserve">Implémenter le </w:t>
+      </w:r>
+      <w:proofErr w:type="spellStart"/>
+      <w:r>
+        <w:t>parser</w:t>
+      </w:r>
+      <w:proofErr w:type="spellEnd"/>
+      <w:r>
+        <w:t xml:space="preserve">. Il doit être capable de lire les documents du répertoire créé avec new et produire les pages html selon l’arborescence dans un dossier </w:t>
+      </w:r>
+      <w:proofErr w:type="spellStart"/>
+      <w:r>
+        <w:t>build</w:t>
+      </w:r>
+      <w:proofErr w:type="spellEnd"/>
+      <w:r>
+        <w:t>.</w:t>
       </w:r>
     </w:p>
     <w:p>
@@ -7113,7 +7421,15 @@
     </w:p>
     <w:p>
       <w:r>
-        <w:t>En tant qu’utilisateur, j’aimerai exécuter la commande statique clean /mon/site de manière à nettoyer le site statique. En d’autres termes, la sous-commande clean doit supprimer le dossier /mon/site/build.</w:t>
+        <w:t>En tant qu’utilisateur, j’aimerai exécuter la commande statique clean /mon/site de manière à nettoyer le site statique. En d’autres termes, la sous-commande clean doit supprimer le dossier /mon/site/</w:t>
+      </w:r>
+      <w:proofErr w:type="spellStart"/>
+      <w:r>
+        <w:t>build</w:t>
+      </w:r>
+      <w:proofErr w:type="spellEnd"/>
+      <w:r>
+        <w:t>.</w:t>
       </w:r>
     </w:p>
     <w:p>
@@ -7130,7 +7446,15 @@
         <w:ind w:firstLine="360"/>
       </w:pPr>
       <w:r>
-        <w:t>Implémenter la sous commande clean. Elle supprime le dossier build si présent sinon aucun effet.</w:t>
+        <w:t xml:space="preserve">Implémenter la sous commande clean. Elle supprime le dossier </w:t>
+      </w:r>
+      <w:proofErr w:type="spellStart"/>
+      <w:r>
+        <w:t>build</w:t>
+      </w:r>
+      <w:proofErr w:type="spellEnd"/>
+      <w:r>
+        <w:t xml:space="preserve"> si présent sinon aucun effet.</w:t>
       </w:r>
     </w:p>
     <w:p>
@@ -7193,7 +7517,15 @@
     </w:p>
     <w:p>
       <w:r>
-        <w:t>En tant qu’utilisateur, j’aimerai qu’une release du générateur de site statique soit téléchargeable depuis l’onglet release de GitHub. Un tag git (v0.0.1) correspondant à la release doit être publié. La release doit également être accompagnée d’instructions d’installation reproductible.</w:t>
+        <w:t xml:space="preserve">En tant qu’utilisateur, j’aimerai qu’une release du générateur de site statique soit téléchargeable </w:t>
+      </w:r>
+      <w:proofErr w:type="gramStart"/>
+      <w:r>
+        <w:t>depuis</w:t>
+      </w:r>
+      <w:proofErr w:type="gramEnd"/>
+      <w:r>
+        <w:t xml:space="preserve"> l’onglet release de GitHub. Un tag git (v0.0.1) correspondant à la release doit être publié. La release doit également être accompagnée d’instructions d’installation reproductible.</w:t>
       </w:r>
     </w:p>
     <w:p>
@@ -7220,6 +7552,846 @@
       <w:proofErr w:type="spellEnd"/>
       <w:r>
         <w:t xml:space="preserve"> qui décrit l’installation.</w:t>
+      </w:r>
+    </w:p>
+    <w:p>
+      <w:pPr>
+        <w:ind w:firstLine="360"/>
+      </w:pPr>
+    </w:p>
+    <w:p>
+      <w:pPr>
+        <w:pStyle w:val="Titre2"/>
+      </w:pPr>
+      <w:r>
+        <w:t>Choix de la technologie pour l</w:t>
+      </w:r>
+      <w:r>
+        <w:t>a saisie de contenu</w:t>
+      </w:r>
+    </w:p>
+    <w:p>
+      <w:r>
+        <w:t xml:space="preserve">Le fichier de </w:t>
+      </w:r>
+      <w:r>
+        <w:t xml:space="preserve">contenu </w:t>
+      </w:r>
+      <w:r>
+        <w:t xml:space="preserve">du site devra être réalisé à l’aide d’une technologie. Ce dernier sera ensuite </w:t>
+      </w:r>
+      <w:r>
+        <w:t>utilisé</w:t>
+      </w:r>
+      <w:r>
+        <w:t xml:space="preserve"> afin de créer un fichier HTML pour la réalisation du site statique.</w:t>
+      </w:r>
+    </w:p>
+    <w:p>
+      <w:r>
+        <w:t xml:space="preserve">Les 2 principales technologies </w:t>
+      </w:r>
+      <w:r>
+        <w:t>possibles étaient :</w:t>
+      </w:r>
+    </w:p>
+    <w:p>
+      <w:pPr>
+        <w:pStyle w:val="Paragraphedeliste"/>
+        <w:numPr>
+          <w:ilvl w:val="0"/>
+          <w:numId w:val="14"/>
+        </w:numPr>
+      </w:pPr>
+      <w:proofErr w:type="spellStart"/>
+      <w:r>
+        <w:t>Markdown</w:t>
+      </w:r>
+      <w:proofErr w:type="spellEnd"/>
+    </w:p>
+    <w:p>
+      <w:pPr>
+        <w:pStyle w:val="Paragraphedeliste"/>
+        <w:numPr>
+          <w:ilvl w:val="0"/>
+          <w:numId w:val="14"/>
+        </w:numPr>
+      </w:pPr>
+      <w:proofErr w:type="spellStart"/>
+      <w:r>
+        <w:t>A</w:t>
+      </w:r>
+      <w:r>
+        <w:t>scii</w:t>
+      </w:r>
+      <w:r>
+        <w:t>d</w:t>
+      </w:r>
+      <w:r>
+        <w:t>octor</w:t>
+      </w:r>
+      <w:proofErr w:type="spellEnd"/>
+    </w:p>
+    <w:p>
+      <w:r>
+        <w:t>L’aboutissement de nos recherches peut être résumé avec une liste des avantages et inconvénients de chacune des technologies.</w:t>
+      </w:r>
+    </w:p>
+    <w:tbl>
+      <w:tblPr>
+        <w:tblStyle w:val="TableauGrille5Fonc-Accentuation6"/>
+        <w:tblW w:w="0" w:type="auto"/>
+        <w:tblLook w:val="04A0" w:firstRow="1" w:lastRow="0" w:firstColumn="1" w:lastColumn="0" w:noHBand="0" w:noVBand="1"/>
+      </w:tblPr>
+      <w:tblGrid>
+        <w:gridCol w:w="1838"/>
+        <w:gridCol w:w="3544"/>
+        <w:gridCol w:w="3680"/>
+      </w:tblGrid>
+      <w:tr>
+        <w:trPr>
+          <w:cnfStyle w:val="100000000000" w:firstRow="1" w:lastRow="0" w:firstColumn="0" w:lastColumn="0" w:oddVBand="0" w:evenVBand="0" w:oddHBand="0" w:evenHBand="0" w:firstRowFirstColumn="0" w:firstRowLastColumn="0" w:lastRowFirstColumn="0" w:lastRowLastColumn="0"/>
+        </w:trPr>
+        <w:tc>
+          <w:tcPr>
+            <w:cnfStyle w:val="001000000000" w:firstRow="0" w:lastRow="0" w:firstColumn="1" w:lastColumn="0" w:oddVBand="0" w:evenVBand="0" w:oddHBand="0" w:evenHBand="0" w:firstRowFirstColumn="0" w:firstRowLastColumn="0" w:lastRowFirstColumn="0" w:lastRowLastColumn="0"/>
+            <w:tcW w:w="1838" w:type="dxa"/>
+          </w:tcPr>
+          <w:p>
+            <w:pPr>
+              <w:jc w:val="center"/>
+            </w:pPr>
+          </w:p>
+        </w:tc>
+        <w:tc>
+          <w:tcPr>
+            <w:tcW w:w="3544" w:type="dxa"/>
+          </w:tcPr>
+          <w:p>
+            <w:pPr>
+              <w:jc w:val="center"/>
+              <w:cnfStyle w:val="100000000000" w:firstRow="1" w:lastRow="0" w:firstColumn="0" w:lastColumn="0" w:oddVBand="0" w:evenVBand="0" w:oddHBand="0" w:evenHBand="0" w:firstRowFirstColumn="0" w:firstRowLastColumn="0" w:lastRowFirstColumn="0" w:lastRowLastColumn="0"/>
+            </w:pPr>
+            <w:r>
+              <w:t>Avantages</w:t>
+            </w:r>
+          </w:p>
+        </w:tc>
+        <w:tc>
+          <w:tcPr>
+            <w:tcW w:w="3680" w:type="dxa"/>
+          </w:tcPr>
+          <w:p>
+            <w:pPr>
+              <w:jc w:val="center"/>
+              <w:cnfStyle w:val="100000000000" w:firstRow="1" w:lastRow="0" w:firstColumn="0" w:lastColumn="0" w:oddVBand="0" w:evenVBand="0" w:oddHBand="0" w:evenHBand="0" w:firstRowFirstColumn="0" w:firstRowLastColumn="0" w:lastRowFirstColumn="0" w:lastRowLastColumn="0"/>
+            </w:pPr>
+            <w:r>
+              <w:t>Inconvénients</w:t>
+            </w:r>
+          </w:p>
+        </w:tc>
+      </w:tr>
+      <w:tr>
+        <w:trPr>
+          <w:cnfStyle w:val="000000100000" w:firstRow="0" w:lastRow="0" w:firstColumn="0" w:lastColumn="0" w:oddVBand="0" w:evenVBand="0" w:oddHBand="1" w:evenHBand="0" w:firstRowFirstColumn="0" w:firstRowLastColumn="0" w:lastRowFirstColumn="0" w:lastRowLastColumn="0"/>
+        </w:trPr>
+        <w:tc>
+          <w:tcPr>
+            <w:cnfStyle w:val="001000000000" w:firstRow="0" w:lastRow="0" w:firstColumn="1" w:lastColumn="0" w:oddVBand="0" w:evenVBand="0" w:oddHBand="0" w:evenHBand="0" w:firstRowFirstColumn="0" w:firstRowLastColumn="0" w:lastRowFirstColumn="0" w:lastRowLastColumn="0"/>
+            <w:tcW w:w="1838" w:type="dxa"/>
+          </w:tcPr>
+          <w:p>
+            <w:pPr>
+              <w:jc w:val="center"/>
+            </w:pPr>
+            <w:proofErr w:type="spellStart"/>
+            <w:r>
+              <w:t>Markdown</w:t>
+            </w:r>
+            <w:proofErr w:type="spellEnd"/>
+          </w:p>
+        </w:tc>
+        <w:tc>
+          <w:tcPr>
+            <w:tcW w:w="3544" w:type="dxa"/>
+          </w:tcPr>
+          <w:p>
+            <w:pPr>
+              <w:pStyle w:val="Paragraphedeliste"/>
+              <w:numPr>
+                <w:ilvl w:val="0"/>
+                <w:numId w:val="15"/>
+              </w:numPr>
+              <w:cnfStyle w:val="000000100000" w:firstRow="0" w:lastRow="0" w:firstColumn="0" w:lastColumn="0" w:oddVBand="0" w:evenVBand="0" w:oddHBand="1" w:evenHBand="0" w:firstRowFirstColumn="0" w:firstRowLastColumn="0" w:lastRowFirstColumn="0" w:lastRowLastColumn="0"/>
+            </w:pPr>
+            <w:r>
+              <w:t xml:space="preserve">Très </w:t>
+            </w:r>
+            <w:r>
+              <w:t>populaire</w:t>
+            </w:r>
+          </w:p>
+          <w:p>
+            <w:pPr>
+              <w:pStyle w:val="Paragraphedeliste"/>
+              <w:numPr>
+                <w:ilvl w:val="0"/>
+                <w:numId w:val="15"/>
+              </w:numPr>
+              <w:cnfStyle w:val="000000100000" w:firstRow="0" w:lastRow="0" w:firstColumn="0" w:lastColumn="0" w:oddVBand="0" w:evenVBand="0" w:oddHBand="1" w:evenHBand="0" w:firstRowFirstColumn="0" w:firstRowLastColumn="0" w:lastRowFirstColumn="0" w:lastRowLastColumn="0"/>
+            </w:pPr>
+            <w:r>
+              <w:t>Simple d’utilisation</w:t>
+            </w:r>
+          </w:p>
+          <w:p>
+            <w:pPr>
+              <w:pStyle w:val="Paragraphedeliste"/>
+              <w:numPr>
+                <w:ilvl w:val="0"/>
+                <w:numId w:val="15"/>
+              </w:numPr>
+              <w:cnfStyle w:val="000000100000" w:firstRow="0" w:lastRow="0" w:firstColumn="0" w:lastColumn="0" w:oddVBand="0" w:evenVBand="0" w:oddHBand="1" w:evenHBand="0" w:firstRowFirstColumn="0" w:firstRowLastColumn="0" w:lastRowFirstColumn="0" w:lastRowLastColumn="0"/>
+            </w:pPr>
+            <w:r>
+              <w:t>Facile à lire en java</w:t>
+            </w:r>
+          </w:p>
+          <w:p>
+            <w:pPr>
+              <w:pStyle w:val="Paragraphedeliste"/>
+              <w:numPr>
+                <w:ilvl w:val="0"/>
+                <w:numId w:val="15"/>
+              </w:numPr>
+              <w:cnfStyle w:val="000000100000" w:firstRow="0" w:lastRow="0" w:firstColumn="0" w:lastColumn="0" w:oddVBand="0" w:evenVBand="0" w:oddHBand="1" w:evenHBand="0" w:firstRowFirstColumn="0" w:firstRowLastColumn="0" w:lastRowFirstColumn="0" w:lastRowLastColumn="0"/>
+            </w:pPr>
+            <w:r>
+              <w:t>Solutions pour transformer un fichier en HTML</w:t>
+            </w:r>
+          </w:p>
+          <w:p>
+            <w:pPr>
+              <w:pStyle w:val="Paragraphedeliste"/>
+              <w:numPr>
+                <w:ilvl w:val="0"/>
+                <w:numId w:val="15"/>
+              </w:numPr>
+              <w:cnfStyle w:val="000000100000" w:firstRow="0" w:lastRow="0" w:firstColumn="0" w:lastColumn="0" w:oddVBand="0" w:evenVBand="0" w:oddHBand="1" w:evenHBand="0" w:firstRowFirstColumn="0" w:firstRowLastColumn="0" w:lastRowFirstColumn="0" w:lastRowLastColumn="0"/>
+            </w:pPr>
+            <w:r>
+              <w:t>Etudier en cours</w:t>
+            </w:r>
+          </w:p>
+        </w:tc>
+        <w:tc>
+          <w:tcPr>
+            <w:tcW w:w="3680" w:type="dxa"/>
+          </w:tcPr>
+          <w:p>
+            <w:pPr>
+              <w:pStyle w:val="Paragraphedeliste"/>
+              <w:numPr>
+                <w:ilvl w:val="0"/>
+                <w:numId w:val="15"/>
+              </w:numPr>
+              <w:cnfStyle w:val="000000100000" w:firstRow="0" w:lastRow="0" w:firstColumn="0" w:lastColumn="0" w:oddVBand="0" w:evenVBand="0" w:oddHBand="1" w:evenHBand="0" w:firstRowFirstColumn="0" w:firstRowLastColumn="0" w:lastRowFirstColumn="0" w:lastRowLastColumn="0"/>
+            </w:pPr>
+            <w:r>
+              <w:t>Aucun</w:t>
+            </w:r>
+          </w:p>
+        </w:tc>
+      </w:tr>
+      <w:tr>
+        <w:tc>
+          <w:tcPr>
+            <w:cnfStyle w:val="001000000000" w:firstRow="0" w:lastRow="0" w:firstColumn="1" w:lastColumn="0" w:oddVBand="0" w:evenVBand="0" w:oddHBand="0" w:evenHBand="0" w:firstRowFirstColumn="0" w:firstRowLastColumn="0" w:lastRowFirstColumn="0" w:lastRowLastColumn="0"/>
+            <w:tcW w:w="1838" w:type="dxa"/>
+          </w:tcPr>
+          <w:p>
+            <w:pPr>
+              <w:jc w:val="center"/>
+            </w:pPr>
+            <w:proofErr w:type="spellStart"/>
+            <w:r>
+              <w:t>Asciidoctor</w:t>
+            </w:r>
+            <w:proofErr w:type="spellEnd"/>
+          </w:p>
+        </w:tc>
+        <w:tc>
+          <w:tcPr>
+            <w:tcW w:w="3544" w:type="dxa"/>
+          </w:tcPr>
+          <w:p>
+            <w:pPr>
+              <w:pStyle w:val="Paragraphedeliste"/>
+              <w:numPr>
+                <w:ilvl w:val="0"/>
+                <w:numId w:val="16"/>
+              </w:numPr>
+              <w:cnfStyle w:val="000000000000" w:firstRow="0" w:lastRow="0" w:firstColumn="0" w:lastColumn="0" w:oddVBand="0" w:evenVBand="0" w:oddHBand="0" w:evenHBand="0" w:firstRowFirstColumn="0" w:firstRowLastColumn="0" w:lastRowFirstColumn="0" w:lastRowLastColumn="0"/>
+            </w:pPr>
+            <w:r>
+              <w:t>Simple d’utilisation</w:t>
+            </w:r>
+          </w:p>
+        </w:tc>
+        <w:tc>
+          <w:tcPr>
+            <w:tcW w:w="3680" w:type="dxa"/>
+          </w:tcPr>
+          <w:p>
+            <w:pPr>
+              <w:pStyle w:val="Paragraphedeliste"/>
+              <w:numPr>
+                <w:ilvl w:val="0"/>
+                <w:numId w:val="16"/>
+              </w:numPr>
+              <w:cnfStyle w:val="000000000000" w:firstRow="0" w:lastRow="0" w:firstColumn="0" w:lastColumn="0" w:oddVBand="0" w:evenVBand="0" w:oddHBand="0" w:evenHBand="0" w:firstRowFirstColumn="0" w:firstRowLastColumn="0" w:lastRowFirstColumn="0" w:lastRowLastColumn="0"/>
+            </w:pPr>
+            <w:r>
+              <w:t>Surtout utilis</w:t>
+            </w:r>
+            <w:r>
+              <w:t>é</w:t>
+            </w:r>
+            <w:r>
+              <w:t xml:space="preserve"> en Python ou Ruby</w:t>
+            </w:r>
+          </w:p>
+          <w:p>
+            <w:pPr>
+              <w:pStyle w:val="Paragraphedeliste"/>
+              <w:numPr>
+                <w:ilvl w:val="0"/>
+                <w:numId w:val="16"/>
+              </w:numPr>
+              <w:cnfStyle w:val="000000000000" w:firstRow="0" w:lastRow="0" w:firstColumn="0" w:lastColumn="0" w:oddVBand="0" w:evenVBand="0" w:oddHBand="0" w:evenHBand="0" w:firstRowFirstColumn="0" w:firstRowLastColumn="0" w:lastRowFirstColumn="0" w:lastRowLastColumn="0"/>
+            </w:pPr>
+            <w:r>
+              <w:t xml:space="preserve">Beaucoup moins </w:t>
+            </w:r>
+            <w:r>
+              <w:t>populaire</w:t>
+            </w:r>
+            <w:r>
+              <w:t xml:space="preserve"> que </w:t>
+            </w:r>
+            <w:proofErr w:type="spellStart"/>
+            <w:r>
+              <w:t>Markdown</w:t>
+            </w:r>
+            <w:proofErr w:type="spellEnd"/>
+          </w:p>
+        </w:tc>
+      </w:tr>
+    </w:tbl>
+    <w:p/>
+    <w:p>
+      <w:r>
+        <w:t xml:space="preserve">Nous avons donc choisi d’utiliser la technologie </w:t>
+      </w:r>
+      <w:proofErr w:type="spellStart"/>
+      <w:r>
+        <w:t>M</w:t>
+      </w:r>
+      <w:r>
+        <w:t>arkdown</w:t>
+      </w:r>
+      <w:proofErr w:type="spellEnd"/>
+      <w:r>
+        <w:t xml:space="preserve"> pour notre projet.</w:t>
+      </w:r>
+    </w:p>
+    <w:p>
+      <w:pPr>
+        <w:pStyle w:val="Titre2"/>
+      </w:pPr>
+      <w:r>
+        <w:t>Choix d</w:t>
+      </w:r>
+      <w:r>
+        <w:t>e la technologie pour les fichiers de configuration</w:t>
+      </w:r>
+    </w:p>
+    <w:p>
+      <w:r>
+        <w:t xml:space="preserve">Le fichier de configuration du site sera utilisé pour structurer les données de ce dernier et également transformer un fichier </w:t>
+      </w:r>
+      <w:proofErr w:type="spellStart"/>
+      <w:r>
+        <w:t>Markdown</w:t>
+      </w:r>
+      <w:proofErr w:type="spellEnd"/>
+      <w:r>
+        <w:t>(.md) en fichier HTML.</w:t>
+      </w:r>
+    </w:p>
+    <w:p>
+      <w:r>
+        <w:t>3 principales technologies s’offraient à nous :</w:t>
+      </w:r>
+    </w:p>
+    <w:p>
+      <w:pPr>
+        <w:pStyle w:val="Paragraphedeliste"/>
+        <w:numPr>
+          <w:ilvl w:val="0"/>
+          <w:numId w:val="13"/>
+        </w:numPr>
+      </w:pPr>
+      <w:r>
+        <w:t>JSON</w:t>
+      </w:r>
+    </w:p>
+    <w:p>
+      <w:pPr>
+        <w:pStyle w:val="Paragraphedeliste"/>
+        <w:numPr>
+          <w:ilvl w:val="0"/>
+          <w:numId w:val="13"/>
+        </w:numPr>
+      </w:pPr>
+      <w:r>
+        <w:t>YAML</w:t>
+      </w:r>
+    </w:p>
+    <w:p>
+      <w:pPr>
+        <w:pStyle w:val="Paragraphedeliste"/>
+        <w:numPr>
+          <w:ilvl w:val="0"/>
+          <w:numId w:val="13"/>
+        </w:numPr>
+      </w:pPr>
+      <w:r>
+        <w:t>TOML</w:t>
+      </w:r>
+    </w:p>
+    <w:p>
+      <w:r>
+        <w:t xml:space="preserve">Nous avons fait des recherches sur ces 3 technologies afin de choisir celle qui conviendrait le mieux à la réalisation de notre projet. Pour ceci nous avons d’abord regarder comment était composé un fichier JSON, YAML, TOML. Puis nous avons fait des recherches sur la potentielle existence d’une implémentation d’un programme Java utilisant une de ces technologies et un fichier </w:t>
+      </w:r>
+      <w:proofErr w:type="spellStart"/>
+      <w:r>
+        <w:t>Markdown</w:t>
+      </w:r>
+      <w:proofErr w:type="spellEnd"/>
+      <w:r>
+        <w:t xml:space="preserve"> pour créer / compiler des fichiers HTML.</w:t>
+      </w:r>
+    </w:p>
+    <w:p>
+      <w:r>
+        <w:br w:type="page"/>
+      </w:r>
+    </w:p>
+    <w:p>
+      <w:r>
+        <w:lastRenderedPageBreak/>
+        <w:t xml:space="preserve">L’aboutissement de nos recherches peut être résumé avec une liste des avantages et inconvénients </w:t>
+      </w:r>
+      <w:proofErr w:type="gramStart"/>
+      <w:r>
+        <w:t>de</w:t>
+      </w:r>
+      <w:proofErr w:type="gramEnd"/>
+      <w:r>
+        <w:t xml:space="preserve"> chacune des technologies.</w:t>
+      </w:r>
+    </w:p>
+    <w:tbl>
+      <w:tblPr>
+        <w:tblStyle w:val="TableauGrille5Fonc-Accentuation6"/>
+        <w:tblW w:w="0" w:type="auto"/>
+        <w:tblLook w:val="04A0" w:firstRow="1" w:lastRow="0" w:firstColumn="1" w:lastColumn="0" w:noHBand="0" w:noVBand="1"/>
+      </w:tblPr>
+      <w:tblGrid>
+        <w:gridCol w:w="1838"/>
+        <w:gridCol w:w="3544"/>
+        <w:gridCol w:w="3680"/>
+      </w:tblGrid>
+      <w:tr>
+        <w:trPr>
+          <w:cnfStyle w:val="100000000000" w:firstRow="1" w:lastRow="0" w:firstColumn="0" w:lastColumn="0" w:oddVBand="0" w:evenVBand="0" w:oddHBand="0" w:evenHBand="0" w:firstRowFirstColumn="0" w:firstRowLastColumn="0" w:lastRowFirstColumn="0" w:lastRowLastColumn="0"/>
+        </w:trPr>
+        <w:tc>
+          <w:tcPr>
+            <w:cnfStyle w:val="001000000000" w:firstRow="0" w:lastRow="0" w:firstColumn="1" w:lastColumn="0" w:oddVBand="0" w:evenVBand="0" w:oddHBand="0" w:evenHBand="0" w:firstRowFirstColumn="0" w:firstRowLastColumn="0" w:lastRowFirstColumn="0" w:lastRowLastColumn="0"/>
+            <w:tcW w:w="1838" w:type="dxa"/>
+          </w:tcPr>
+          <w:p>
+            <w:pPr>
+              <w:jc w:val="center"/>
+            </w:pPr>
+          </w:p>
+        </w:tc>
+        <w:tc>
+          <w:tcPr>
+            <w:tcW w:w="3544" w:type="dxa"/>
+          </w:tcPr>
+          <w:p>
+            <w:pPr>
+              <w:jc w:val="center"/>
+              <w:cnfStyle w:val="100000000000" w:firstRow="1" w:lastRow="0" w:firstColumn="0" w:lastColumn="0" w:oddVBand="0" w:evenVBand="0" w:oddHBand="0" w:evenHBand="0" w:firstRowFirstColumn="0" w:firstRowLastColumn="0" w:lastRowFirstColumn="0" w:lastRowLastColumn="0"/>
+            </w:pPr>
+            <w:r>
+              <w:t>Avantages</w:t>
+            </w:r>
+          </w:p>
+        </w:tc>
+        <w:tc>
+          <w:tcPr>
+            <w:tcW w:w="3680" w:type="dxa"/>
+          </w:tcPr>
+          <w:p>
+            <w:pPr>
+              <w:jc w:val="center"/>
+              <w:cnfStyle w:val="100000000000" w:firstRow="1" w:lastRow="0" w:firstColumn="0" w:lastColumn="0" w:oddVBand="0" w:evenVBand="0" w:oddHBand="0" w:evenHBand="0" w:firstRowFirstColumn="0" w:firstRowLastColumn="0" w:lastRowFirstColumn="0" w:lastRowLastColumn="0"/>
+            </w:pPr>
+            <w:r>
+              <w:t>Inconvénients</w:t>
+            </w:r>
+          </w:p>
+        </w:tc>
+      </w:tr>
+      <w:tr>
+        <w:trPr>
+          <w:cnfStyle w:val="000000100000" w:firstRow="0" w:lastRow="0" w:firstColumn="0" w:lastColumn="0" w:oddVBand="0" w:evenVBand="0" w:oddHBand="1" w:evenHBand="0" w:firstRowFirstColumn="0" w:firstRowLastColumn="0" w:lastRowFirstColumn="0" w:lastRowLastColumn="0"/>
+        </w:trPr>
+        <w:tc>
+          <w:tcPr>
+            <w:cnfStyle w:val="001000000000" w:firstRow="0" w:lastRow="0" w:firstColumn="1" w:lastColumn="0" w:oddVBand="0" w:evenVBand="0" w:oddHBand="0" w:evenHBand="0" w:firstRowFirstColumn="0" w:firstRowLastColumn="0" w:lastRowFirstColumn="0" w:lastRowLastColumn="0"/>
+            <w:tcW w:w="1838" w:type="dxa"/>
+          </w:tcPr>
+          <w:p>
+            <w:pPr>
+              <w:jc w:val="center"/>
+            </w:pPr>
+            <w:r>
+              <w:t>JSON</w:t>
+            </w:r>
+          </w:p>
+        </w:tc>
+        <w:tc>
+          <w:tcPr>
+            <w:tcW w:w="3544" w:type="dxa"/>
+          </w:tcPr>
+          <w:p>
+            <w:pPr>
+              <w:pStyle w:val="Paragraphedeliste"/>
+              <w:numPr>
+                <w:ilvl w:val="0"/>
+                <w:numId w:val="15"/>
+              </w:numPr>
+              <w:cnfStyle w:val="000000100000" w:firstRow="0" w:lastRow="0" w:firstColumn="0" w:lastColumn="0" w:oddVBand="0" w:evenVBand="0" w:oddHBand="1" w:evenHBand="0" w:firstRowFirstColumn="0" w:firstRowLastColumn="0" w:lastRowFirstColumn="0" w:lastRowLastColumn="0"/>
+            </w:pPr>
+            <w:r>
+              <w:t xml:space="preserve">Très </w:t>
+            </w:r>
+            <w:r>
+              <w:t>populaire</w:t>
+            </w:r>
+          </w:p>
+          <w:p>
+            <w:pPr>
+              <w:pStyle w:val="Paragraphedeliste"/>
+              <w:numPr>
+                <w:ilvl w:val="0"/>
+                <w:numId w:val="15"/>
+              </w:numPr>
+              <w:cnfStyle w:val="000000100000" w:firstRow="0" w:lastRow="0" w:firstColumn="0" w:lastColumn="0" w:oddVBand="0" w:evenVBand="0" w:oddHBand="1" w:evenHBand="0" w:firstRowFirstColumn="0" w:firstRowLastColumn="0" w:lastRowFirstColumn="0" w:lastRowLastColumn="0"/>
+            </w:pPr>
+            <w:r>
+              <w:t>Simple d’utilisation</w:t>
+            </w:r>
+          </w:p>
+          <w:p>
+            <w:pPr>
+              <w:pStyle w:val="Paragraphedeliste"/>
+              <w:numPr>
+                <w:ilvl w:val="0"/>
+                <w:numId w:val="15"/>
+              </w:numPr>
+              <w:cnfStyle w:val="000000100000" w:firstRow="0" w:lastRow="0" w:firstColumn="0" w:lastColumn="0" w:oddVBand="0" w:evenVBand="0" w:oddHBand="1" w:evenHBand="0" w:firstRowFirstColumn="0" w:firstRowLastColumn="0" w:lastRowFirstColumn="0" w:lastRowLastColumn="0"/>
+            </w:pPr>
+            <w:r>
+              <w:t xml:space="preserve">Technologies existantes pour </w:t>
+            </w:r>
+            <w:proofErr w:type="spellStart"/>
+            <w:r>
+              <w:t>parser</w:t>
+            </w:r>
+            <w:proofErr w:type="spellEnd"/>
+            <w:r>
+              <w:t xml:space="preserve"> un fichier en Java</w:t>
+            </w:r>
+          </w:p>
+          <w:p>
+            <w:pPr>
+              <w:pStyle w:val="Paragraphedeliste"/>
+              <w:numPr>
+                <w:ilvl w:val="0"/>
+                <w:numId w:val="15"/>
+              </w:numPr>
+              <w:cnfStyle w:val="000000100000" w:firstRow="0" w:lastRow="0" w:firstColumn="0" w:lastColumn="0" w:oddVBand="0" w:evenVBand="0" w:oddHBand="1" w:evenHBand="0" w:firstRowFirstColumn="0" w:firstRowLastColumn="0" w:lastRowFirstColumn="0" w:lastRowLastColumn="0"/>
+            </w:pPr>
+            <w:r>
+              <w:t>Etudier en cours</w:t>
+            </w:r>
+          </w:p>
+        </w:tc>
+        <w:tc>
+          <w:tcPr>
+            <w:tcW w:w="3680" w:type="dxa"/>
+          </w:tcPr>
+          <w:p>
+            <w:pPr>
+              <w:pStyle w:val="Paragraphedeliste"/>
+              <w:numPr>
+                <w:ilvl w:val="0"/>
+                <w:numId w:val="15"/>
+              </w:numPr>
+              <w:cnfStyle w:val="000000100000" w:firstRow="0" w:lastRow="0" w:firstColumn="0" w:lastColumn="0" w:oddVBand="0" w:evenVBand="0" w:oddHBand="1" w:evenHBand="0" w:firstRowFirstColumn="0" w:firstRowLastColumn="0" w:lastRowFirstColumn="0" w:lastRowLastColumn="0"/>
+            </w:pPr>
+            <w:r>
+              <w:t>Pénible à écrire à la main</w:t>
+            </w:r>
+          </w:p>
+        </w:tc>
+      </w:tr>
+      <w:tr>
+        <w:tc>
+          <w:tcPr>
+            <w:cnfStyle w:val="001000000000" w:firstRow="0" w:lastRow="0" w:firstColumn="1" w:lastColumn="0" w:oddVBand="0" w:evenVBand="0" w:oddHBand="0" w:evenHBand="0" w:firstRowFirstColumn="0" w:firstRowLastColumn="0" w:lastRowFirstColumn="0" w:lastRowLastColumn="0"/>
+            <w:tcW w:w="1838" w:type="dxa"/>
+          </w:tcPr>
+          <w:p>
+            <w:pPr>
+              <w:jc w:val="center"/>
+            </w:pPr>
+            <w:r>
+              <w:t>YAML</w:t>
+            </w:r>
+          </w:p>
+        </w:tc>
+        <w:tc>
+          <w:tcPr>
+            <w:tcW w:w="3544" w:type="dxa"/>
+          </w:tcPr>
+          <w:p>
+            <w:pPr>
+              <w:pStyle w:val="Paragraphedeliste"/>
+              <w:numPr>
+                <w:ilvl w:val="0"/>
+                <w:numId w:val="16"/>
+              </w:numPr>
+              <w:cnfStyle w:val="000000000000" w:firstRow="0" w:lastRow="0" w:firstColumn="0" w:lastColumn="0" w:oddVBand="0" w:evenVBand="0" w:oddHBand="0" w:evenHBand="0" w:firstRowFirstColumn="0" w:firstRowLastColumn="0" w:lastRowFirstColumn="0" w:lastRowLastColumn="0"/>
+            </w:pPr>
+            <w:r>
+              <w:t>Simple d’utilisation</w:t>
+            </w:r>
+          </w:p>
+          <w:p>
+            <w:pPr>
+              <w:pStyle w:val="Paragraphedeliste"/>
+              <w:numPr>
+                <w:ilvl w:val="0"/>
+                <w:numId w:val="16"/>
+              </w:numPr>
+              <w:cnfStyle w:val="000000000000" w:firstRow="0" w:lastRow="0" w:firstColumn="0" w:lastColumn="0" w:oddVBand="0" w:evenVBand="0" w:oddHBand="0" w:evenHBand="0" w:firstRowFirstColumn="0" w:firstRowLastColumn="0" w:lastRowFirstColumn="0" w:lastRowLastColumn="0"/>
+            </w:pPr>
+            <w:r>
+              <w:t>Simple à écrire à la main</w:t>
+            </w:r>
+          </w:p>
+          <w:p>
+            <w:pPr>
+              <w:pStyle w:val="Paragraphedeliste"/>
+              <w:numPr>
+                <w:ilvl w:val="0"/>
+                <w:numId w:val="16"/>
+              </w:numPr>
+              <w:cnfStyle w:val="000000000000" w:firstRow="0" w:lastRow="0" w:firstColumn="0" w:lastColumn="0" w:oddVBand="0" w:evenVBand="0" w:oddHBand="0" w:evenHBand="0" w:firstRowFirstColumn="0" w:firstRowLastColumn="0" w:lastRowFirstColumn="0" w:lastRowLastColumn="0"/>
+            </w:pPr>
+            <w:r>
+              <w:t xml:space="preserve">Technologies existantes pour </w:t>
+            </w:r>
+            <w:proofErr w:type="spellStart"/>
+            <w:r>
+              <w:t>parser</w:t>
+            </w:r>
+            <w:proofErr w:type="spellEnd"/>
+            <w:r>
+              <w:t xml:space="preserve"> un fichier en Java</w:t>
+            </w:r>
+          </w:p>
+          <w:p>
+            <w:pPr>
+              <w:pStyle w:val="Paragraphedeliste"/>
+              <w:numPr>
+                <w:ilvl w:val="0"/>
+                <w:numId w:val="16"/>
+              </w:numPr>
+              <w:cnfStyle w:val="000000000000" w:firstRow="0" w:lastRow="0" w:firstColumn="0" w:lastColumn="0" w:oddVBand="0" w:evenVBand="0" w:oddHBand="0" w:evenHBand="0" w:firstRowFirstColumn="0" w:firstRowLastColumn="0" w:lastRowFirstColumn="0" w:lastRowLastColumn="0"/>
+            </w:pPr>
+            <w:r>
+              <w:t xml:space="preserve">Libraire pour interpréter le YAML et le </w:t>
+            </w:r>
+            <w:proofErr w:type="spellStart"/>
+            <w:r>
+              <w:t>Markdown</w:t>
+            </w:r>
+            <w:proofErr w:type="spellEnd"/>
+          </w:p>
+        </w:tc>
+        <w:tc>
+          <w:tcPr>
+            <w:tcW w:w="3680" w:type="dxa"/>
+          </w:tcPr>
+          <w:p>
+            <w:pPr>
+              <w:pStyle w:val="Paragraphedeliste"/>
+              <w:numPr>
+                <w:ilvl w:val="0"/>
+                <w:numId w:val="16"/>
+              </w:numPr>
+              <w:cnfStyle w:val="000000000000" w:firstRow="0" w:lastRow="0" w:firstColumn="0" w:lastColumn="0" w:oddVBand="0" w:evenVBand="0" w:oddHBand="0" w:evenHBand="0" w:firstRowFirstColumn="0" w:firstRowLastColumn="0" w:lastRowFirstColumn="0" w:lastRowLastColumn="0"/>
+            </w:pPr>
+            <w:r>
+              <w:t>Moins populaire que JSON</w:t>
+            </w:r>
+          </w:p>
+        </w:tc>
+      </w:tr>
+      <w:tr>
+        <w:trPr>
+          <w:cnfStyle w:val="000000100000" w:firstRow="0" w:lastRow="0" w:firstColumn="0" w:lastColumn="0" w:oddVBand="0" w:evenVBand="0" w:oddHBand="1" w:evenHBand="0" w:firstRowFirstColumn="0" w:firstRowLastColumn="0" w:lastRowFirstColumn="0" w:lastRowLastColumn="0"/>
+        </w:trPr>
+        <w:tc>
+          <w:tcPr>
+            <w:cnfStyle w:val="001000000000" w:firstRow="0" w:lastRow="0" w:firstColumn="1" w:lastColumn="0" w:oddVBand="0" w:evenVBand="0" w:oddHBand="0" w:evenHBand="0" w:firstRowFirstColumn="0" w:firstRowLastColumn="0" w:lastRowFirstColumn="0" w:lastRowLastColumn="0"/>
+            <w:tcW w:w="1838" w:type="dxa"/>
+          </w:tcPr>
+          <w:p>
+            <w:pPr>
+              <w:jc w:val="center"/>
+            </w:pPr>
+            <w:r>
+              <w:t>TOML</w:t>
+            </w:r>
+          </w:p>
+        </w:tc>
+        <w:tc>
+          <w:tcPr>
+            <w:tcW w:w="3544" w:type="dxa"/>
+          </w:tcPr>
+          <w:p>
+            <w:pPr>
+              <w:pStyle w:val="Paragraphedeliste"/>
+              <w:numPr>
+                <w:ilvl w:val="0"/>
+                <w:numId w:val="16"/>
+              </w:numPr>
+              <w:cnfStyle w:val="000000100000" w:firstRow="0" w:lastRow="0" w:firstColumn="0" w:lastColumn="0" w:oddVBand="0" w:evenVBand="0" w:oddHBand="1" w:evenHBand="0" w:firstRowFirstColumn="0" w:firstRowLastColumn="0" w:lastRowFirstColumn="0" w:lastRowLastColumn="0"/>
+            </w:pPr>
+            <w:r>
+              <w:t>Simple à écrire à la main</w:t>
+            </w:r>
+          </w:p>
+        </w:tc>
+        <w:tc>
+          <w:tcPr>
+            <w:tcW w:w="3680" w:type="dxa"/>
+          </w:tcPr>
+          <w:p>
+            <w:pPr>
+              <w:pStyle w:val="Paragraphedeliste"/>
+              <w:numPr>
+                <w:ilvl w:val="0"/>
+                <w:numId w:val="16"/>
+              </w:numPr>
+              <w:cnfStyle w:val="000000100000" w:firstRow="0" w:lastRow="0" w:firstColumn="0" w:lastColumn="0" w:oddVBand="0" w:evenVBand="0" w:oddHBand="1" w:evenHBand="0" w:firstRowFirstColumn="0" w:firstRowLastColumn="0" w:lastRowFirstColumn="0" w:lastRowLastColumn="0"/>
+            </w:pPr>
+            <w:r>
+              <w:t>Surtout conçu pour d’autres langages que Java</w:t>
+            </w:r>
+          </w:p>
+          <w:p>
+            <w:pPr>
+              <w:pStyle w:val="Paragraphedeliste"/>
+              <w:numPr>
+                <w:ilvl w:val="0"/>
+                <w:numId w:val="16"/>
+              </w:numPr>
+              <w:cnfStyle w:val="000000100000" w:firstRow="0" w:lastRow="0" w:firstColumn="0" w:lastColumn="0" w:oddVBand="0" w:evenVBand="0" w:oddHBand="1" w:evenHBand="0" w:firstRowFirstColumn="0" w:firstRowLastColumn="0" w:lastRowFirstColumn="0" w:lastRowLastColumn="0"/>
+            </w:pPr>
+            <w:r>
+              <w:t>Moins populaire que JSON</w:t>
+            </w:r>
+          </w:p>
+        </w:tc>
+      </w:tr>
+    </w:tbl>
+    <w:p/>
+    <w:p>
+      <w:r>
+        <w:t xml:space="preserve">La technologie </w:t>
+      </w:r>
+      <w:r>
+        <w:t xml:space="preserve">YAML </w:t>
+      </w:r>
+      <w:r>
+        <w:t xml:space="preserve">sera donc notre choix </w:t>
+      </w:r>
+      <w:proofErr w:type="spellStart"/>
+      <w:r>
+        <w:t>malgré</w:t>
+      </w:r>
+      <w:r>
+        <w:t>s</w:t>
+      </w:r>
+      <w:proofErr w:type="spellEnd"/>
+      <w:r>
+        <w:t xml:space="preserve"> la popularité de JSON.</w:t>
+      </w:r>
+      <w:r>
+        <w:t xml:space="preserve"> Le point </w:t>
+      </w:r>
+      <w:r>
+        <w:t xml:space="preserve">qui a fait </w:t>
+      </w:r>
+      <w:r>
+        <w:t>pencher</w:t>
+      </w:r>
+      <w:r>
+        <w:t xml:space="preserve"> la balance en sa faveur</w:t>
+      </w:r>
+      <w:r>
+        <w:t xml:space="preserve"> est dû au fait que nous avons trouvé un</w:t>
+      </w:r>
+      <w:r>
+        <w:t xml:space="preserve">e libraire qui interprète le </w:t>
+      </w:r>
+      <w:proofErr w:type="spellStart"/>
+      <w:r>
+        <w:t>Markdown</w:t>
+      </w:r>
+      <w:proofErr w:type="spellEnd"/>
+      <w:r>
+        <w:t xml:space="preserve"> et le YAM</w:t>
+      </w:r>
+      <w:r>
+        <w:t>L</w:t>
+      </w:r>
+      <w:r>
+        <w:t xml:space="preserve"> comme on le souhaite pour le projet.</w:t>
+      </w:r>
+      <w:r>
+        <w:t xml:space="preserve"> Il est également plus agréable d’écrire un fichier YAML à la main qu’un fichier JSON.</w:t>
       </w:r>
     </w:p>
     <w:sectPr>
@@ -7275,7 +8447,7 @@
         <w:rPr>
           <w:noProof/>
         </w:rPr>
-        <w:t>16.03.2021</w:t>
+        <w:t>18.03.2021</w:t>
       </w:r>
     </w:fldSimple>
     <w:r>
@@ -7320,20 +8492,13 @@
         <w:dataBinding w:prefixMappings="xmlns:ns0='http://purl.org/dc/elements/1.1/' xmlns:ns1='http://schemas.openxmlformats.org/package/2006/metadata/core-properties' " w:xpath="/ns1:coreProperties[1]/ns0:creator[1]" w:storeItemID="{6C3C8BC8-F283-45AE-878A-BAB7291924A1}"/>
         <w:text/>
       </w:sdtPr>
+      <w:sdtEndPr/>
       <w:sdtContent>
-        <w:proofErr w:type="spellStart"/>
         <w:r>
           <w:rPr>
             <w:lang w:val="en-US"/>
           </w:rPr>
-          <w:t>Berney</w:t>
-        </w:r>
-        <w:proofErr w:type="spellEnd"/>
-        <w:r>
-          <w:rPr>
-            <w:lang w:val="en-US"/>
-          </w:rPr>
-          <w:t xml:space="preserve"> Alec, Forestier Quentin, Herzig Melvyn</w:t>
+          <w:t>Berney Alec, Forestier Quentin, Herzig Melvyn</w:t>
         </w:r>
       </w:sdtContent>
     </w:sdt>
@@ -7475,6 +8640,7 @@
           <w:dataBinding w:prefixMappings="xmlns:ns0='http://purl.org/dc/elements/1.1/' xmlns:ns1='http://schemas.openxmlformats.org/package/2006/metadata/core-properties' " w:xpath="/ns1:coreProperties[1]/ns0:title[1]" w:storeItemID="{6C3C8BC8-F283-45AE-878A-BAB7291924A1}"/>
           <w:text/>
         </w:sdtPr>
+        <w:sdtEndPr/>
         <w:sdtContent>
           <w:tc>
             <w:tcPr>
@@ -7992,6 +9158,119 @@
     </w:lvl>
   </w:abstractNum>
   <w:abstractNum w:abstractNumId="4" w15:restartNumberingAfterBreak="0">
+    <w:nsid w:val="1EB07E13"/>
+    <w:multiLevelType w:val="hybridMultilevel"/>
+    <w:tmpl w:val="EEC48EB4"/>
+    <w:lvl w:ilvl="0" w:tplc="040C0001">
+      <w:start w:val="1"/>
+      <w:numFmt w:val="bullet"/>
+      <w:lvlText w:val=""/>
+      <w:lvlJc w:val="left"/>
+      <w:pPr>
+        <w:ind w:left="720" w:hanging="360"/>
+      </w:pPr>
+      <w:rPr>
+        <w:rFonts w:ascii="Symbol" w:hAnsi="Symbol" w:hint="default"/>
+      </w:rPr>
+    </w:lvl>
+    <w:lvl w:ilvl="1" w:tplc="100C0003" w:tentative="1">
+      <w:start w:val="1"/>
+      <w:numFmt w:val="bullet"/>
+      <w:lvlText w:val="o"/>
+      <w:lvlJc w:val="left"/>
+      <w:pPr>
+        <w:ind w:left="1440" w:hanging="360"/>
+      </w:pPr>
+      <w:rPr>
+        <w:rFonts w:ascii="Courier New" w:hAnsi="Courier New" w:cs="Courier New" w:hint="default"/>
+      </w:rPr>
+    </w:lvl>
+    <w:lvl w:ilvl="2" w:tplc="100C0005" w:tentative="1">
+      <w:start w:val="1"/>
+      <w:numFmt w:val="bullet"/>
+      <w:lvlText w:val=""/>
+      <w:lvlJc w:val="left"/>
+      <w:pPr>
+        <w:ind w:left="2160" w:hanging="360"/>
+      </w:pPr>
+      <w:rPr>
+        <w:rFonts w:ascii="Wingdings" w:hAnsi="Wingdings" w:hint="default"/>
+      </w:rPr>
+    </w:lvl>
+    <w:lvl w:ilvl="3" w:tplc="100C0001" w:tentative="1">
+      <w:start w:val="1"/>
+      <w:numFmt w:val="bullet"/>
+      <w:lvlText w:val=""/>
+      <w:lvlJc w:val="left"/>
+      <w:pPr>
+        <w:ind w:left="2880" w:hanging="360"/>
+      </w:pPr>
+      <w:rPr>
+        <w:rFonts w:ascii="Symbol" w:hAnsi="Symbol" w:hint="default"/>
+      </w:rPr>
+    </w:lvl>
+    <w:lvl w:ilvl="4" w:tplc="100C0003" w:tentative="1">
+      <w:start w:val="1"/>
+      <w:numFmt w:val="bullet"/>
+      <w:lvlText w:val="o"/>
+      <w:lvlJc w:val="left"/>
+      <w:pPr>
+        <w:ind w:left="3600" w:hanging="360"/>
+      </w:pPr>
+      <w:rPr>
+        <w:rFonts w:ascii="Courier New" w:hAnsi="Courier New" w:cs="Courier New" w:hint="default"/>
+      </w:rPr>
+    </w:lvl>
+    <w:lvl w:ilvl="5" w:tplc="100C0005" w:tentative="1">
+      <w:start w:val="1"/>
+      <w:numFmt w:val="bullet"/>
+      <w:lvlText w:val=""/>
+      <w:lvlJc w:val="left"/>
+      <w:pPr>
+        <w:ind w:left="4320" w:hanging="360"/>
+      </w:pPr>
+      <w:rPr>
+        <w:rFonts w:ascii="Wingdings" w:hAnsi="Wingdings" w:hint="default"/>
+      </w:rPr>
+    </w:lvl>
+    <w:lvl w:ilvl="6" w:tplc="100C0001" w:tentative="1">
+      <w:start w:val="1"/>
+      <w:numFmt w:val="bullet"/>
+      <w:lvlText w:val=""/>
+      <w:lvlJc w:val="left"/>
+      <w:pPr>
+        <w:ind w:left="5040" w:hanging="360"/>
+      </w:pPr>
+      <w:rPr>
+        <w:rFonts w:ascii="Symbol" w:hAnsi="Symbol" w:hint="default"/>
+      </w:rPr>
+    </w:lvl>
+    <w:lvl w:ilvl="7" w:tplc="100C0003" w:tentative="1">
+      <w:start w:val="1"/>
+      <w:numFmt w:val="bullet"/>
+      <w:lvlText w:val="o"/>
+      <w:lvlJc w:val="left"/>
+      <w:pPr>
+        <w:ind w:left="5760" w:hanging="360"/>
+      </w:pPr>
+      <w:rPr>
+        <w:rFonts w:ascii="Courier New" w:hAnsi="Courier New" w:cs="Courier New" w:hint="default"/>
+      </w:rPr>
+    </w:lvl>
+    <w:lvl w:ilvl="8" w:tplc="100C0005" w:tentative="1">
+      <w:start w:val="1"/>
+      <w:numFmt w:val="bullet"/>
+      <w:lvlText w:val=""/>
+      <w:lvlJc w:val="left"/>
+      <w:pPr>
+        <w:ind w:left="6480" w:hanging="360"/>
+      </w:pPr>
+      <w:rPr>
+        <w:rFonts w:ascii="Wingdings" w:hAnsi="Wingdings" w:hint="default"/>
+      </w:rPr>
+    </w:lvl>
+  </w:abstractNum>
+  <w:abstractNum w:abstractNumId="5" w15:restartNumberingAfterBreak="0">
     <w:nsid w:val="276D3C9A"/>
     <w:multiLevelType w:val="hybridMultilevel"/>
     <w:tmpl w:val="2516010E"/>
@@ -8104,7 +9383,7 @@
       </w:rPr>
     </w:lvl>
   </w:abstractNum>
-  <w:abstractNum w:abstractNumId="5" w15:restartNumberingAfterBreak="0">
+  <w:abstractNum w:abstractNumId="6" w15:restartNumberingAfterBreak="0">
     <w:nsid w:val="2BDD6762"/>
     <w:multiLevelType w:val="hybridMultilevel"/>
     <w:tmpl w:val="E4B82118"/>
@@ -8217,7 +9496,120 @@
       </w:rPr>
     </w:lvl>
   </w:abstractNum>
-  <w:abstractNum w:abstractNumId="6" w15:restartNumberingAfterBreak="0">
+  <w:abstractNum w:abstractNumId="7" w15:restartNumberingAfterBreak="0">
+    <w:nsid w:val="37CA00BC"/>
+    <w:multiLevelType w:val="hybridMultilevel"/>
+    <w:tmpl w:val="AE6CE9CE"/>
+    <w:lvl w:ilvl="0" w:tplc="040C0001">
+      <w:start w:val="1"/>
+      <w:numFmt w:val="bullet"/>
+      <w:lvlText w:val=""/>
+      <w:lvlJc w:val="left"/>
+      <w:pPr>
+        <w:ind w:left="720" w:hanging="360"/>
+      </w:pPr>
+      <w:rPr>
+        <w:rFonts w:ascii="Symbol" w:hAnsi="Symbol" w:hint="default"/>
+      </w:rPr>
+    </w:lvl>
+    <w:lvl w:ilvl="1" w:tplc="100C0003" w:tentative="1">
+      <w:start w:val="1"/>
+      <w:numFmt w:val="bullet"/>
+      <w:lvlText w:val="o"/>
+      <w:lvlJc w:val="left"/>
+      <w:pPr>
+        <w:ind w:left="1440" w:hanging="360"/>
+      </w:pPr>
+      <w:rPr>
+        <w:rFonts w:ascii="Courier New" w:hAnsi="Courier New" w:cs="Courier New" w:hint="default"/>
+      </w:rPr>
+    </w:lvl>
+    <w:lvl w:ilvl="2" w:tplc="100C0005" w:tentative="1">
+      <w:start w:val="1"/>
+      <w:numFmt w:val="bullet"/>
+      <w:lvlText w:val=""/>
+      <w:lvlJc w:val="left"/>
+      <w:pPr>
+        <w:ind w:left="2160" w:hanging="360"/>
+      </w:pPr>
+      <w:rPr>
+        <w:rFonts w:ascii="Wingdings" w:hAnsi="Wingdings" w:hint="default"/>
+      </w:rPr>
+    </w:lvl>
+    <w:lvl w:ilvl="3" w:tplc="100C0001" w:tentative="1">
+      <w:start w:val="1"/>
+      <w:numFmt w:val="bullet"/>
+      <w:lvlText w:val=""/>
+      <w:lvlJc w:val="left"/>
+      <w:pPr>
+        <w:ind w:left="2880" w:hanging="360"/>
+      </w:pPr>
+      <w:rPr>
+        <w:rFonts w:ascii="Symbol" w:hAnsi="Symbol" w:hint="default"/>
+      </w:rPr>
+    </w:lvl>
+    <w:lvl w:ilvl="4" w:tplc="100C0003" w:tentative="1">
+      <w:start w:val="1"/>
+      <w:numFmt w:val="bullet"/>
+      <w:lvlText w:val="o"/>
+      <w:lvlJc w:val="left"/>
+      <w:pPr>
+        <w:ind w:left="3600" w:hanging="360"/>
+      </w:pPr>
+      <w:rPr>
+        <w:rFonts w:ascii="Courier New" w:hAnsi="Courier New" w:cs="Courier New" w:hint="default"/>
+      </w:rPr>
+    </w:lvl>
+    <w:lvl w:ilvl="5" w:tplc="100C0005" w:tentative="1">
+      <w:start w:val="1"/>
+      <w:numFmt w:val="bullet"/>
+      <w:lvlText w:val=""/>
+      <w:lvlJc w:val="left"/>
+      <w:pPr>
+        <w:ind w:left="4320" w:hanging="360"/>
+      </w:pPr>
+      <w:rPr>
+        <w:rFonts w:ascii="Wingdings" w:hAnsi="Wingdings" w:hint="default"/>
+      </w:rPr>
+    </w:lvl>
+    <w:lvl w:ilvl="6" w:tplc="100C0001" w:tentative="1">
+      <w:start w:val="1"/>
+      <w:numFmt w:val="bullet"/>
+      <w:lvlText w:val=""/>
+      <w:lvlJc w:val="left"/>
+      <w:pPr>
+        <w:ind w:left="5040" w:hanging="360"/>
+      </w:pPr>
+      <w:rPr>
+        <w:rFonts w:ascii="Symbol" w:hAnsi="Symbol" w:hint="default"/>
+      </w:rPr>
+    </w:lvl>
+    <w:lvl w:ilvl="7" w:tplc="100C0003" w:tentative="1">
+      <w:start w:val="1"/>
+      <w:numFmt w:val="bullet"/>
+      <w:lvlText w:val="o"/>
+      <w:lvlJc w:val="left"/>
+      <w:pPr>
+        <w:ind w:left="5760" w:hanging="360"/>
+      </w:pPr>
+      <w:rPr>
+        <w:rFonts w:ascii="Courier New" w:hAnsi="Courier New" w:cs="Courier New" w:hint="default"/>
+      </w:rPr>
+    </w:lvl>
+    <w:lvl w:ilvl="8" w:tplc="100C0005" w:tentative="1">
+      <w:start w:val="1"/>
+      <w:numFmt w:val="bullet"/>
+      <w:lvlText w:val=""/>
+      <w:lvlJc w:val="left"/>
+      <w:pPr>
+        <w:ind w:left="6480" w:hanging="360"/>
+      </w:pPr>
+      <w:rPr>
+        <w:rFonts w:ascii="Wingdings" w:hAnsi="Wingdings" w:hint="default"/>
+      </w:rPr>
+    </w:lvl>
+  </w:abstractNum>
+  <w:abstractNum w:abstractNumId="8" w15:restartNumberingAfterBreak="0">
     <w:nsid w:val="3F351896"/>
     <w:multiLevelType w:val="hybridMultilevel"/>
     <w:tmpl w:val="F6525D5E"/>
@@ -8330,7 +9722,7 @@
       </w:rPr>
     </w:lvl>
   </w:abstractNum>
-  <w:abstractNum w:abstractNumId="7" w15:restartNumberingAfterBreak="0">
+  <w:abstractNum w:abstractNumId="9" w15:restartNumberingAfterBreak="0">
     <w:nsid w:val="41CE480D"/>
     <w:multiLevelType w:val="hybridMultilevel"/>
     <w:tmpl w:val="3C10B06E"/>
@@ -8442,7 +9834,120 @@
       </w:rPr>
     </w:lvl>
   </w:abstractNum>
-  <w:abstractNum w:abstractNumId="8" w15:restartNumberingAfterBreak="0">
+  <w:abstractNum w:abstractNumId="10" w15:restartNumberingAfterBreak="0">
+    <w:nsid w:val="44302362"/>
+    <w:multiLevelType w:val="hybridMultilevel"/>
+    <w:tmpl w:val="1E503142"/>
+    <w:lvl w:ilvl="0" w:tplc="040C0001">
+      <w:start w:val="1"/>
+      <w:numFmt w:val="bullet"/>
+      <w:lvlText w:val=""/>
+      <w:lvlJc w:val="left"/>
+      <w:pPr>
+        <w:ind w:left="720" w:hanging="360"/>
+      </w:pPr>
+      <w:rPr>
+        <w:rFonts w:ascii="Symbol" w:hAnsi="Symbol" w:hint="default"/>
+      </w:rPr>
+    </w:lvl>
+    <w:lvl w:ilvl="1" w:tplc="100C0003" w:tentative="1">
+      <w:start w:val="1"/>
+      <w:numFmt w:val="bullet"/>
+      <w:lvlText w:val="o"/>
+      <w:lvlJc w:val="left"/>
+      <w:pPr>
+        <w:ind w:left="1440" w:hanging="360"/>
+      </w:pPr>
+      <w:rPr>
+        <w:rFonts w:ascii="Courier New" w:hAnsi="Courier New" w:cs="Courier New" w:hint="default"/>
+      </w:rPr>
+    </w:lvl>
+    <w:lvl w:ilvl="2" w:tplc="100C0005" w:tentative="1">
+      <w:start w:val="1"/>
+      <w:numFmt w:val="bullet"/>
+      <w:lvlText w:val=""/>
+      <w:lvlJc w:val="left"/>
+      <w:pPr>
+        <w:ind w:left="2160" w:hanging="360"/>
+      </w:pPr>
+      <w:rPr>
+        <w:rFonts w:ascii="Wingdings" w:hAnsi="Wingdings" w:hint="default"/>
+      </w:rPr>
+    </w:lvl>
+    <w:lvl w:ilvl="3" w:tplc="100C0001" w:tentative="1">
+      <w:start w:val="1"/>
+      <w:numFmt w:val="bullet"/>
+      <w:lvlText w:val=""/>
+      <w:lvlJc w:val="left"/>
+      <w:pPr>
+        <w:ind w:left="2880" w:hanging="360"/>
+      </w:pPr>
+      <w:rPr>
+        <w:rFonts w:ascii="Symbol" w:hAnsi="Symbol" w:hint="default"/>
+      </w:rPr>
+    </w:lvl>
+    <w:lvl w:ilvl="4" w:tplc="100C0003" w:tentative="1">
+      <w:start w:val="1"/>
+      <w:numFmt w:val="bullet"/>
+      <w:lvlText w:val="o"/>
+      <w:lvlJc w:val="left"/>
+      <w:pPr>
+        <w:ind w:left="3600" w:hanging="360"/>
+      </w:pPr>
+      <w:rPr>
+        <w:rFonts w:ascii="Courier New" w:hAnsi="Courier New" w:cs="Courier New" w:hint="default"/>
+      </w:rPr>
+    </w:lvl>
+    <w:lvl w:ilvl="5" w:tplc="100C0005" w:tentative="1">
+      <w:start w:val="1"/>
+      <w:numFmt w:val="bullet"/>
+      <w:lvlText w:val=""/>
+      <w:lvlJc w:val="left"/>
+      <w:pPr>
+        <w:ind w:left="4320" w:hanging="360"/>
+      </w:pPr>
+      <w:rPr>
+        <w:rFonts w:ascii="Wingdings" w:hAnsi="Wingdings" w:hint="default"/>
+      </w:rPr>
+    </w:lvl>
+    <w:lvl w:ilvl="6" w:tplc="100C0001" w:tentative="1">
+      <w:start w:val="1"/>
+      <w:numFmt w:val="bullet"/>
+      <w:lvlText w:val=""/>
+      <w:lvlJc w:val="left"/>
+      <w:pPr>
+        <w:ind w:left="5040" w:hanging="360"/>
+      </w:pPr>
+      <w:rPr>
+        <w:rFonts w:ascii="Symbol" w:hAnsi="Symbol" w:hint="default"/>
+      </w:rPr>
+    </w:lvl>
+    <w:lvl w:ilvl="7" w:tplc="100C0003" w:tentative="1">
+      <w:start w:val="1"/>
+      <w:numFmt w:val="bullet"/>
+      <w:lvlText w:val="o"/>
+      <w:lvlJc w:val="left"/>
+      <w:pPr>
+        <w:ind w:left="5760" w:hanging="360"/>
+      </w:pPr>
+      <w:rPr>
+        <w:rFonts w:ascii="Courier New" w:hAnsi="Courier New" w:cs="Courier New" w:hint="default"/>
+      </w:rPr>
+    </w:lvl>
+    <w:lvl w:ilvl="8" w:tplc="100C0005" w:tentative="1">
+      <w:start w:val="1"/>
+      <w:numFmt w:val="bullet"/>
+      <w:lvlText w:val=""/>
+      <w:lvlJc w:val="left"/>
+      <w:pPr>
+        <w:ind w:left="6480" w:hanging="360"/>
+      </w:pPr>
+      <w:rPr>
+        <w:rFonts w:ascii="Wingdings" w:hAnsi="Wingdings" w:hint="default"/>
+      </w:rPr>
+    </w:lvl>
+  </w:abstractNum>
+  <w:abstractNum w:abstractNumId="11" w15:restartNumberingAfterBreak="0">
     <w:nsid w:val="52652358"/>
     <w:multiLevelType w:val="hybridMultilevel"/>
     <w:tmpl w:val="26866BC8"/>
@@ -8554,7 +10059,7 @@
       </w:rPr>
     </w:lvl>
   </w:abstractNum>
-  <w:abstractNum w:abstractNumId="9" w15:restartNumberingAfterBreak="0">
+  <w:abstractNum w:abstractNumId="12" w15:restartNumberingAfterBreak="0">
     <w:nsid w:val="59E850F6"/>
     <w:multiLevelType w:val="hybridMultilevel"/>
     <w:tmpl w:val="5972C53C"/>
@@ -8666,7 +10171,120 @@
       </w:rPr>
     </w:lvl>
   </w:abstractNum>
-  <w:abstractNum w:abstractNumId="10" w15:restartNumberingAfterBreak="0">
+  <w:abstractNum w:abstractNumId="13" w15:restartNumberingAfterBreak="0">
+    <w:nsid w:val="5A595784"/>
+    <w:multiLevelType w:val="hybridMultilevel"/>
+    <w:tmpl w:val="2F8C917E"/>
+    <w:lvl w:ilvl="0" w:tplc="040C0001">
+      <w:start w:val="1"/>
+      <w:numFmt w:val="bullet"/>
+      <w:lvlText w:val=""/>
+      <w:lvlJc w:val="left"/>
+      <w:pPr>
+        <w:ind w:left="720" w:hanging="360"/>
+      </w:pPr>
+      <w:rPr>
+        <w:rFonts w:ascii="Symbol" w:hAnsi="Symbol" w:hint="default"/>
+      </w:rPr>
+    </w:lvl>
+    <w:lvl w:ilvl="1" w:tplc="100C0003" w:tentative="1">
+      <w:start w:val="1"/>
+      <w:numFmt w:val="bullet"/>
+      <w:lvlText w:val="o"/>
+      <w:lvlJc w:val="left"/>
+      <w:pPr>
+        <w:ind w:left="1440" w:hanging="360"/>
+      </w:pPr>
+      <w:rPr>
+        <w:rFonts w:ascii="Courier New" w:hAnsi="Courier New" w:cs="Courier New" w:hint="default"/>
+      </w:rPr>
+    </w:lvl>
+    <w:lvl w:ilvl="2" w:tplc="100C0005" w:tentative="1">
+      <w:start w:val="1"/>
+      <w:numFmt w:val="bullet"/>
+      <w:lvlText w:val=""/>
+      <w:lvlJc w:val="left"/>
+      <w:pPr>
+        <w:ind w:left="2160" w:hanging="360"/>
+      </w:pPr>
+      <w:rPr>
+        <w:rFonts w:ascii="Wingdings" w:hAnsi="Wingdings" w:hint="default"/>
+      </w:rPr>
+    </w:lvl>
+    <w:lvl w:ilvl="3" w:tplc="100C0001" w:tentative="1">
+      <w:start w:val="1"/>
+      <w:numFmt w:val="bullet"/>
+      <w:lvlText w:val=""/>
+      <w:lvlJc w:val="left"/>
+      <w:pPr>
+        <w:ind w:left="2880" w:hanging="360"/>
+      </w:pPr>
+      <w:rPr>
+        <w:rFonts w:ascii="Symbol" w:hAnsi="Symbol" w:hint="default"/>
+      </w:rPr>
+    </w:lvl>
+    <w:lvl w:ilvl="4" w:tplc="100C0003" w:tentative="1">
+      <w:start w:val="1"/>
+      <w:numFmt w:val="bullet"/>
+      <w:lvlText w:val="o"/>
+      <w:lvlJc w:val="left"/>
+      <w:pPr>
+        <w:ind w:left="3600" w:hanging="360"/>
+      </w:pPr>
+      <w:rPr>
+        <w:rFonts w:ascii="Courier New" w:hAnsi="Courier New" w:cs="Courier New" w:hint="default"/>
+      </w:rPr>
+    </w:lvl>
+    <w:lvl w:ilvl="5" w:tplc="100C0005" w:tentative="1">
+      <w:start w:val="1"/>
+      <w:numFmt w:val="bullet"/>
+      <w:lvlText w:val=""/>
+      <w:lvlJc w:val="left"/>
+      <w:pPr>
+        <w:ind w:left="4320" w:hanging="360"/>
+      </w:pPr>
+      <w:rPr>
+        <w:rFonts w:ascii="Wingdings" w:hAnsi="Wingdings" w:hint="default"/>
+      </w:rPr>
+    </w:lvl>
+    <w:lvl w:ilvl="6" w:tplc="100C0001" w:tentative="1">
+      <w:start w:val="1"/>
+      <w:numFmt w:val="bullet"/>
+      <w:lvlText w:val=""/>
+      <w:lvlJc w:val="left"/>
+      <w:pPr>
+        <w:ind w:left="5040" w:hanging="360"/>
+      </w:pPr>
+      <w:rPr>
+        <w:rFonts w:ascii="Symbol" w:hAnsi="Symbol" w:hint="default"/>
+      </w:rPr>
+    </w:lvl>
+    <w:lvl w:ilvl="7" w:tplc="100C0003" w:tentative="1">
+      <w:start w:val="1"/>
+      <w:numFmt w:val="bullet"/>
+      <w:lvlText w:val="o"/>
+      <w:lvlJc w:val="left"/>
+      <w:pPr>
+        <w:ind w:left="5760" w:hanging="360"/>
+      </w:pPr>
+      <w:rPr>
+        <w:rFonts w:ascii="Courier New" w:hAnsi="Courier New" w:cs="Courier New" w:hint="default"/>
+      </w:rPr>
+    </w:lvl>
+    <w:lvl w:ilvl="8" w:tplc="100C0005" w:tentative="1">
+      <w:start w:val="1"/>
+      <w:numFmt w:val="bullet"/>
+      <w:lvlText w:val=""/>
+      <w:lvlJc w:val="left"/>
+      <w:pPr>
+        <w:ind w:left="6480" w:hanging="360"/>
+      </w:pPr>
+      <w:rPr>
+        <w:rFonts w:ascii="Wingdings" w:hAnsi="Wingdings" w:hint="default"/>
+      </w:rPr>
+    </w:lvl>
+  </w:abstractNum>
+  <w:abstractNum w:abstractNumId="14" w15:restartNumberingAfterBreak="0">
     <w:nsid w:val="5C131591"/>
     <w:multiLevelType w:val="hybridMultilevel"/>
     <w:tmpl w:val="8C4A5B44"/>
@@ -8778,7 +10396,7 @@
       </w:rPr>
     </w:lvl>
   </w:abstractNum>
-  <w:abstractNum w:abstractNumId="11" w15:restartNumberingAfterBreak="0">
+  <w:abstractNum w:abstractNumId="15" w15:restartNumberingAfterBreak="0">
     <w:nsid w:val="69DC78BE"/>
     <w:multiLevelType w:val="hybridMultilevel"/>
     <w:tmpl w:val="D2A0E408"/>
@@ -8892,13 +10510,13 @@
     </w:lvl>
   </w:abstractNum>
   <w:num w:numId="1">
-    <w:abstractNumId w:val="7"/>
+    <w:abstractNumId w:val="9"/>
   </w:num>
   <w:num w:numId="2">
-    <w:abstractNumId w:val="9"/>
+    <w:abstractNumId w:val="12"/>
   </w:num>
   <w:num w:numId="3">
-    <w:abstractNumId w:val="10"/>
+    <w:abstractNumId w:val="14"/>
   </w:num>
   <w:num w:numId="4">
     <w:abstractNumId w:val="2"/>
@@ -8907,13 +10525,13 @@
     <w:abstractNumId w:val="3"/>
   </w:num>
   <w:num w:numId="6">
-    <w:abstractNumId w:val="4"/>
+    <w:abstractNumId w:val="5"/>
   </w:num>
   <w:num w:numId="7">
-    <w:abstractNumId w:val="11"/>
+    <w:abstractNumId w:val="15"/>
   </w:num>
   <w:num w:numId="8">
-    <w:abstractNumId w:val="6"/>
+    <w:abstractNumId w:val="8"/>
   </w:num>
   <w:num w:numId="9">
     <w:abstractNumId w:val="1"/>
@@ -8922,10 +10540,22 @@
     <w:abstractNumId w:val="0"/>
   </w:num>
   <w:num w:numId="11">
-    <w:abstractNumId w:val="8"/>
+    <w:abstractNumId w:val="11"/>
   </w:num>
   <w:num w:numId="12">
-    <w:abstractNumId w:val="5"/>
+    <w:abstractNumId w:val="6"/>
+  </w:num>
+  <w:num w:numId="13">
+    <w:abstractNumId w:val="10"/>
+  </w:num>
+  <w:num w:numId="14">
+    <w:abstractNumId w:val="4"/>
+  </w:num>
+  <w:num w:numId="15">
+    <w:abstractNumId w:val="13"/>
+  </w:num>
+  <w:num w:numId="16">
+    <w:abstractNumId w:val="7"/>
   </w:num>
 </w:numbering>
 </file>
@@ -10220,6 +11850,112 @@
       <w:color w:val="B43412" w:themeColor="accent1" w:themeShade="BF"/>
     </w:rPr>
   </w:style>
+  <w:style w:type="table" w:styleId="TableauGrille5Fonc-Accentuation6">
+    <w:name w:val="Grid Table 5 Dark Accent 6"/>
+    <w:basedOn w:val="TableauNormal"/>
+    <w:uiPriority w:val="50"/>
+    <w:rsid w:val="00071E79"/>
+    <w:pPr>
+      <w:spacing w:after="0" w:line="240" w:lineRule="auto"/>
+    </w:pPr>
+    <w:tblPr>
+      <w:tblStyleRowBandSize w:val="1"/>
+      <w:tblStyleColBandSize w:val="1"/>
+      <w:tblBorders>
+        <w:top w:val="single" w:sz="4" w:space="0" w:color="FFFFFF" w:themeColor="background1"/>
+        <w:left w:val="single" w:sz="4" w:space="0" w:color="FFFFFF" w:themeColor="background1"/>
+        <w:bottom w:val="single" w:sz="4" w:space="0" w:color="FFFFFF" w:themeColor="background1"/>
+        <w:right w:val="single" w:sz="4" w:space="0" w:color="FFFFFF" w:themeColor="background1"/>
+        <w:insideH w:val="single" w:sz="4" w:space="0" w:color="FFFFFF" w:themeColor="background1"/>
+        <w:insideV w:val="single" w:sz="4" w:space="0" w:color="FFFFFF" w:themeColor="background1"/>
+      </w:tblBorders>
+    </w:tblPr>
+    <w:tcPr>
+      <w:shd w:val="clear" w:color="auto" w:fill="FFCABC" w:themeFill="accent6" w:themeFillTint="33"/>
+    </w:tcPr>
+    <w:tblStylePr w:type="firstRow">
+      <w:rPr>
+        <w:b/>
+        <w:bCs/>
+        <w:color w:val="FFFFFF" w:themeColor="background1"/>
+      </w:rPr>
+      <w:tblPr/>
+      <w:tcPr>
+        <w:tcBorders>
+          <w:top w:val="single" w:sz="4" w:space="0" w:color="FFFFFF" w:themeColor="background1"/>
+          <w:left w:val="single" w:sz="4" w:space="0" w:color="FFFFFF" w:themeColor="background1"/>
+          <w:right w:val="single" w:sz="4" w:space="0" w:color="FFFFFF" w:themeColor="background1"/>
+          <w:insideH w:val="nil"/>
+          <w:insideV w:val="nil"/>
+        </w:tcBorders>
+        <w:shd w:val="clear" w:color="auto" w:fill="B22600" w:themeFill="accent6"/>
+      </w:tcPr>
+    </w:tblStylePr>
+    <w:tblStylePr w:type="lastRow">
+      <w:rPr>
+        <w:b/>
+        <w:bCs/>
+        <w:color w:val="FFFFFF" w:themeColor="background1"/>
+      </w:rPr>
+      <w:tblPr/>
+      <w:tcPr>
+        <w:tcBorders>
+          <w:left w:val="single" w:sz="4" w:space="0" w:color="FFFFFF" w:themeColor="background1"/>
+          <w:bottom w:val="single" w:sz="4" w:space="0" w:color="FFFFFF" w:themeColor="background1"/>
+          <w:right w:val="single" w:sz="4" w:space="0" w:color="FFFFFF" w:themeColor="background1"/>
+          <w:insideH w:val="nil"/>
+          <w:insideV w:val="nil"/>
+        </w:tcBorders>
+        <w:shd w:val="clear" w:color="auto" w:fill="B22600" w:themeFill="accent6"/>
+      </w:tcPr>
+    </w:tblStylePr>
+    <w:tblStylePr w:type="firstCol">
+      <w:rPr>
+        <w:b/>
+        <w:bCs/>
+        <w:color w:val="FFFFFF" w:themeColor="background1"/>
+      </w:rPr>
+      <w:tblPr/>
+      <w:tcPr>
+        <w:tcBorders>
+          <w:top w:val="single" w:sz="4" w:space="0" w:color="FFFFFF" w:themeColor="background1"/>
+          <w:left w:val="single" w:sz="4" w:space="0" w:color="FFFFFF" w:themeColor="background1"/>
+          <w:bottom w:val="single" w:sz="4" w:space="0" w:color="FFFFFF" w:themeColor="background1"/>
+          <w:insideV w:val="nil"/>
+        </w:tcBorders>
+        <w:shd w:val="clear" w:color="auto" w:fill="B22600" w:themeFill="accent6"/>
+      </w:tcPr>
+    </w:tblStylePr>
+    <w:tblStylePr w:type="lastCol">
+      <w:rPr>
+        <w:b/>
+        <w:bCs/>
+        <w:color w:val="FFFFFF" w:themeColor="background1"/>
+      </w:rPr>
+      <w:tblPr/>
+      <w:tcPr>
+        <w:tcBorders>
+          <w:top w:val="single" w:sz="4" w:space="0" w:color="FFFFFF" w:themeColor="background1"/>
+          <w:bottom w:val="single" w:sz="4" w:space="0" w:color="FFFFFF" w:themeColor="background1"/>
+          <w:right w:val="single" w:sz="4" w:space="0" w:color="FFFFFF" w:themeColor="background1"/>
+          <w:insideV w:val="nil"/>
+        </w:tcBorders>
+        <w:shd w:val="clear" w:color="auto" w:fill="B22600" w:themeFill="accent6"/>
+      </w:tcPr>
+    </w:tblStylePr>
+    <w:tblStylePr w:type="band1Vert">
+      <w:tblPr/>
+      <w:tcPr>
+        <w:shd w:val="clear" w:color="auto" w:fill="FF967A" w:themeFill="accent6" w:themeFillTint="66"/>
+      </w:tcPr>
+    </w:tblStylePr>
+    <w:tblStylePr w:type="band1Horz">
+      <w:tblPr/>
+      <w:tcPr>
+        <w:shd w:val="clear" w:color="auto" w:fill="FF967A" w:themeFill="accent6" w:themeFillTint="66"/>
+      </w:tcPr>
+    </w:tblStylePr>
+  </w:style>
 </w:styles>
 </file>
 
@@ -10389,9 +12125,11 @@
     <w:rsid w:val="00235CAC"/>
     <w:rsid w:val="002C3C3C"/>
     <w:rsid w:val="004F2FB5"/>
+    <w:rsid w:val="005334F2"/>
     <w:rsid w:val="00577477"/>
     <w:rsid w:val="005B76AF"/>
     <w:rsid w:val="0068224B"/>
+    <w:rsid w:val="006F5D88"/>
     <w:rsid w:val="00717FA4"/>
     <w:rsid w:val="007B1E64"/>
     <w:rsid w:val="007B6AB0"/>

</xml_diff>

<commit_message>
Ajout de la gestion des assignements des tâches et de leur estimation dans la doc
</commit_message>
<xml_diff>
--- a/Rapport.docx
+++ b/Rapport.docx
@@ -4308,19 +4308,19 @@
           <w:color w:val="24292E"/>
           <w:bdr w:val="none" w:sz="0" w:space="0" w:color="auto" w:frame="1"/>
         </w:rPr>
-        <w:t xml:space="preserve"> </w:t>
-      </w:r>
-      <w:proofErr w:type="gramStart"/>
-      <w:r>
+        <w:t xml:space="preserve"> if(...)</w:t>
+      </w:r>
+    </w:p>
+    <w:p>
+      <w:pPr>
+        <w:pStyle w:val="PrformatHTML"/>
         <w:rPr>
           <w:rStyle w:val="CodeHTML"/>
           <w:rFonts w:ascii="Consolas" w:eastAsiaTheme="majorEastAsia" w:hAnsi="Consolas"/>
           <w:color w:val="24292E"/>
           <w:bdr w:val="none" w:sz="0" w:space="0" w:color="auto" w:frame="1"/>
         </w:rPr>
-        <w:t>if</w:t>
-      </w:r>
-      <w:proofErr w:type="gramEnd"/>
+      </w:pPr>
       <w:r>
         <w:rPr>
           <w:rStyle w:val="CodeHTML"/>
@@ -4328,7 +4328,7 @@
           <w:color w:val="24292E"/>
           <w:bdr w:val="none" w:sz="0" w:space="0" w:color="auto" w:frame="1"/>
         </w:rPr>
-        <w:t>(...)</w:t>
+        <w:t xml:space="preserve"> {</w:t>
       </w:r>
     </w:p>
     <w:p>
@@ -4348,7 +4348,7 @@
           <w:color w:val="24292E"/>
           <w:bdr w:val="none" w:sz="0" w:space="0" w:color="auto" w:frame="1"/>
         </w:rPr>
-        <w:t xml:space="preserve"> {</w:t>
+        <w:t xml:space="preserve">      /* Du code */</w:t>
       </w:r>
     </w:p>
     <w:p>
@@ -4368,8 +4368,31 @@
           <w:color w:val="24292E"/>
           <w:bdr w:val="none" w:sz="0" w:space="0" w:color="auto" w:frame="1"/>
         </w:rPr>
-        <w:t xml:space="preserve">      /* Du code */</w:t>
-      </w:r>
+        <w:t xml:space="preserve"> }</w:t>
+      </w:r>
+    </w:p>
+    <w:p>
+      <w:pPr>
+        <w:rPr>
+          <w:lang w:val="fr-FR"/>
+        </w:rPr>
+      </w:pPr>
+    </w:p>
+    <w:p>
+      <w:pPr>
+        <w:pStyle w:val="Titre2"/>
+        <w:rPr>
+          <w:lang w:val="fr-FR"/>
+        </w:rPr>
+      </w:pPr>
+      <w:bookmarkStart w:id="9" w:name="_Toc66818090"/>
+      <w:r>
+        <w:rPr>
+          <w:lang w:val="fr-FR"/>
+        </w:rPr>
+        <w:t>Entête de fichier</w:t>
+      </w:r>
+      <w:bookmarkEnd w:id="9"/>
     </w:p>
     <w:p>
       <w:pPr>
@@ -4388,31 +4411,8 @@
           <w:color w:val="24292E"/>
           <w:bdr w:val="none" w:sz="0" w:space="0" w:color="auto" w:frame="1"/>
         </w:rPr>
-        <w:t xml:space="preserve"> }</w:t>
-      </w:r>
-    </w:p>
-    <w:p>
-      <w:pPr>
-        <w:rPr>
-          <w:lang w:val="fr-FR"/>
-        </w:rPr>
-      </w:pPr>
-    </w:p>
-    <w:p>
-      <w:pPr>
-        <w:pStyle w:val="Titre2"/>
-        <w:rPr>
-          <w:lang w:val="fr-FR"/>
-        </w:rPr>
-      </w:pPr>
-      <w:bookmarkStart w:id="9" w:name="_Toc66818090"/>
-      <w:r>
-        <w:rPr>
-          <w:lang w:val="fr-FR"/>
-        </w:rPr>
-        <w:t>Entête de fichier</w:t>
-      </w:r>
-      <w:bookmarkEnd w:id="9"/>
+        <w:t>/*</w:t>
+      </w:r>
     </w:p>
     <w:p>
       <w:pPr>
@@ -4431,7 +4431,7 @@
           <w:color w:val="24292E"/>
           <w:bdr w:val="none" w:sz="0" w:space="0" w:color="auto" w:frame="1"/>
         </w:rPr>
-        <w:t>/*</w:t>
+        <w:t xml:space="preserve"> -----------------------------------------------------------------------------------</w:t>
       </w:r>
     </w:p>
     <w:p>
@@ -4451,7 +4451,7 @@
           <w:color w:val="24292E"/>
           <w:bdr w:val="none" w:sz="0" w:space="0" w:color="auto" w:frame="1"/>
         </w:rPr>
-        <w:t xml:space="preserve"> -----------------------------------------------------------------------------------</w:t>
+        <w:t xml:space="preserve"> Cours       : Génie logiciel (GEN)</w:t>
       </w:r>
     </w:p>
     <w:p>
@@ -4471,9 +4471,9 @@
           <w:color w:val="24292E"/>
           <w:bdr w:val="none" w:sz="0" w:space="0" w:color="auto" w:frame="1"/>
         </w:rPr>
-        <w:t xml:space="preserve"> Cours    </w:t>
-      </w:r>
-      <w:proofErr w:type="gramStart"/>
+        <w:t xml:space="preserve"> Fichier     : &lt;</w:t>
+      </w:r>
+      <w:proofErr w:type="spellStart"/>
       <w:r>
         <w:rPr>
           <w:rStyle w:val="CodeHTML"/>
@@ -4481,9 +4481,9 @@
           <w:color w:val="24292E"/>
           <w:bdr w:val="none" w:sz="0" w:space="0" w:color="auto" w:frame="1"/>
         </w:rPr>
-        <w:t xml:space="preserve">   :</w:t>
-      </w:r>
-      <w:proofErr w:type="gramEnd"/>
+        <w:t>NomDuFichier</w:t>
+      </w:r>
+      <w:proofErr w:type="spellEnd"/>
       <w:r>
         <w:rPr>
           <w:rStyle w:val="CodeHTML"/>
@@ -4491,7 +4491,7 @@
           <w:color w:val="24292E"/>
           <w:bdr w:val="none" w:sz="0" w:space="0" w:color="auto" w:frame="1"/>
         </w:rPr>
-        <w:t xml:space="preserve"> Génie logiciel (GEN)</w:t>
+        <w:t>&gt;.h</w:t>
       </w:r>
     </w:p>
     <w:p>
@@ -4511,9 +4511,9 @@
           <w:color w:val="24292E"/>
           <w:bdr w:val="none" w:sz="0" w:space="0" w:color="auto" w:frame="1"/>
         </w:rPr>
-        <w:t xml:space="preserve"> Fichier  </w:t>
-      </w:r>
-      <w:proofErr w:type="gramStart"/>
+        <w:t xml:space="preserve"> Auteur(s)   : Forestier Quentin &amp; Melvyn </w:t>
+      </w:r>
+      <w:proofErr w:type="spellStart"/>
       <w:r>
         <w:rPr>
           <w:rStyle w:val="CodeHTML"/>
@@ -4521,19 +4521,20 @@
           <w:color w:val="24292E"/>
           <w:bdr w:val="none" w:sz="0" w:space="0" w:color="auto" w:frame="1"/>
         </w:rPr>
-        <w:t xml:space="preserve">   :</w:t>
-      </w:r>
-      <w:proofErr w:type="gramEnd"/>
-      <w:r>
+        <w:t>Herzig</w:t>
+      </w:r>
+      <w:proofErr w:type="spellEnd"/>
+    </w:p>
+    <w:p>
+      <w:pPr>
+        <w:pStyle w:val="PrformatHTML"/>
         <w:rPr>
           <w:rStyle w:val="CodeHTML"/>
           <w:rFonts w:ascii="Consolas" w:eastAsiaTheme="majorEastAsia" w:hAnsi="Consolas"/>
           <w:color w:val="24292E"/>
           <w:bdr w:val="none" w:sz="0" w:space="0" w:color="auto" w:frame="1"/>
         </w:rPr>
-        <w:t xml:space="preserve"> &lt;</w:t>
-      </w:r>
-      <w:proofErr w:type="spellStart"/>
+      </w:pPr>
       <w:r>
         <w:rPr>
           <w:rStyle w:val="CodeHTML"/>
@@ -4541,39 +4542,39 @@
           <w:color w:val="24292E"/>
           <w:bdr w:val="none" w:sz="0" w:space="0" w:color="auto" w:frame="1"/>
         </w:rPr>
-        <w:t>NomDuFichier</w:t>
-      </w:r>
-      <w:proofErr w:type="spellEnd"/>
-      <w:r>
+        <w:t xml:space="preserve"> Date        : JJ.MM.AAAA</w:t>
+      </w:r>
+    </w:p>
+    <w:p>
+      <w:pPr>
+        <w:pStyle w:val="PrformatHTML"/>
         <w:rPr>
           <w:rStyle w:val="CodeHTML"/>
           <w:rFonts w:ascii="Consolas" w:eastAsiaTheme="majorEastAsia" w:hAnsi="Consolas"/>
           <w:color w:val="24292E"/>
           <w:bdr w:val="none" w:sz="0" w:space="0" w:color="auto" w:frame="1"/>
         </w:rPr>
-        <w:t>&gt;.h</w:t>
-      </w:r>
-    </w:p>
-    <w:p>
-      <w:pPr>
-        <w:pStyle w:val="PrformatHTML"/>
+      </w:pPr>
+      <w:r>
         <w:rPr>
           <w:rStyle w:val="CodeHTML"/>
           <w:rFonts w:ascii="Consolas" w:eastAsiaTheme="majorEastAsia" w:hAnsi="Consolas"/>
           <w:color w:val="24292E"/>
           <w:bdr w:val="none" w:sz="0" w:space="0" w:color="auto" w:frame="1"/>
         </w:rPr>
-      </w:pPr>
-      <w:r>
+        <w:t xml:space="preserve"> -----------------------------------------------------------------------------------</w:t>
+      </w:r>
+    </w:p>
+    <w:p>
+      <w:pPr>
+        <w:pStyle w:val="PrformatHTML"/>
         <w:rPr>
           <w:rStyle w:val="CodeHTML"/>
           <w:rFonts w:ascii="Consolas" w:eastAsiaTheme="majorEastAsia" w:hAnsi="Consolas"/>
           <w:color w:val="24292E"/>
           <w:bdr w:val="none" w:sz="0" w:space="0" w:color="auto" w:frame="1"/>
         </w:rPr>
-        <w:t xml:space="preserve"> Auteur(</w:t>
-      </w:r>
-      <w:proofErr w:type="gramStart"/>
+      </w:pPr>
       <w:r>
         <w:rPr>
           <w:rStyle w:val="CodeHTML"/>
@@ -4581,50 +4582,109 @@
           <w:color w:val="24292E"/>
           <w:bdr w:val="none" w:sz="0" w:space="0" w:color="auto" w:frame="1"/>
         </w:rPr>
-        <w:t xml:space="preserve">s)   </w:t>
-      </w:r>
-      <w:proofErr w:type="gramEnd"/>
-      <w:r>
+        <w:t xml:space="preserve"> */</w:t>
+      </w:r>
+    </w:p>
+    <w:p>
+      <w:pPr>
         <w:rPr>
           <w:rStyle w:val="CodeHTML"/>
           <w:rFonts w:ascii="Consolas" w:eastAsiaTheme="majorEastAsia" w:hAnsi="Consolas"/>
           <w:color w:val="24292E"/>
           <w:bdr w:val="none" w:sz="0" w:space="0" w:color="auto" w:frame="1"/>
-        </w:rPr>
-        <w:t xml:space="preserve">: Forestier Quentin &amp; Melvyn </w:t>
+          <w:lang w:val="fr-FR"/>
+        </w:rPr>
+      </w:pPr>
+    </w:p>
+    <w:p>
+      <w:pPr>
+        <w:pStyle w:val="Titre2"/>
+        <w:rPr>
+          <w:lang w:val="fr-FR"/>
+        </w:rPr>
+      </w:pPr>
+      <w:bookmarkStart w:id="10" w:name="_Toc66818091"/>
+      <w:r>
+        <w:rPr>
+          <w:lang w:val="fr-FR"/>
+        </w:rPr>
+        <w:t>Commentaires</w:t>
+      </w:r>
+      <w:bookmarkEnd w:id="10"/>
+    </w:p>
+    <w:p>
+      <w:pPr>
+        <w:rPr>
+          <w:lang w:val="fr-FR"/>
+        </w:rPr>
+      </w:pPr>
+      <w:r>
+        <w:rPr>
+          <w:lang w:val="fr-FR"/>
+        </w:rPr>
+        <w:t xml:space="preserve">Les classes et les méthodes sont commentées au format </w:t>
       </w:r>
       <w:proofErr w:type="spellStart"/>
       <w:r>
+        <w:rPr>
+          <w:lang w:val="fr-FR"/>
+        </w:rPr>
+        <w:t>Javadoc</w:t>
+      </w:r>
+      <w:proofErr w:type="spellEnd"/>
+      <w:r>
+        <w:rPr>
+          <w:lang w:val="fr-FR"/>
+        </w:rPr>
+        <w:t>.</w:t>
+      </w:r>
+    </w:p>
+    <w:p>
+      <w:pPr>
+        <w:pStyle w:val="Titre3"/>
+        <w:rPr>
+          <w:lang w:val="fr-FR"/>
+        </w:rPr>
+      </w:pPr>
+      <w:bookmarkStart w:id="11" w:name="_Toc66818092"/>
+      <w:r>
+        <w:rPr>
+          <w:lang w:val="fr-FR"/>
+        </w:rPr>
+        <w:t>Classes</w:t>
+      </w:r>
+      <w:bookmarkEnd w:id="11"/>
+    </w:p>
+    <w:p>
+      <w:pPr>
+        <w:pStyle w:val="PrformatHTML"/>
         <w:rPr>
           <w:rStyle w:val="CodeHTML"/>
           <w:rFonts w:ascii="Consolas" w:eastAsiaTheme="majorEastAsia" w:hAnsi="Consolas"/>
           <w:color w:val="24292E"/>
           <w:bdr w:val="none" w:sz="0" w:space="0" w:color="auto" w:frame="1"/>
         </w:rPr>
-        <w:t>Herzig</w:t>
-      </w:r>
-      <w:proofErr w:type="spellEnd"/>
-    </w:p>
-    <w:p>
-      <w:pPr>
-        <w:pStyle w:val="PrformatHTML"/>
+      </w:pPr>
+      <w:r>
         <w:rPr>
           <w:rStyle w:val="CodeHTML"/>
           <w:rFonts w:ascii="Consolas" w:eastAsiaTheme="majorEastAsia" w:hAnsi="Consolas"/>
           <w:color w:val="24292E"/>
           <w:bdr w:val="none" w:sz="0" w:space="0" w:color="auto" w:frame="1"/>
         </w:rPr>
-      </w:pPr>
-      <w:r>
+        <w:t>/**</w:t>
+      </w:r>
+    </w:p>
+    <w:p>
+      <w:pPr>
+        <w:pStyle w:val="PrformatHTML"/>
         <w:rPr>
           <w:rStyle w:val="CodeHTML"/>
           <w:rFonts w:ascii="Consolas" w:eastAsiaTheme="majorEastAsia" w:hAnsi="Consolas"/>
           <w:color w:val="24292E"/>
           <w:bdr w:val="none" w:sz="0" w:space="0" w:color="auto" w:frame="1"/>
         </w:rPr>
-        <w:t xml:space="preserve"> Date     </w:t>
-      </w:r>
-      <w:proofErr w:type="gramStart"/>
+      </w:pPr>
       <w:r>
         <w:rPr>
           <w:rStyle w:val="CodeHTML"/>
@@ -4632,49 +4692,49 @@
           <w:color w:val="24292E"/>
           <w:bdr w:val="none" w:sz="0" w:space="0" w:color="auto" w:frame="1"/>
         </w:rPr>
-        <w:t xml:space="preserve">   :</w:t>
-      </w:r>
-      <w:proofErr w:type="gramEnd"/>
-      <w:r>
+        <w:t>* Description de la classe</w:t>
+      </w:r>
+    </w:p>
+    <w:p>
+      <w:pPr>
+        <w:pStyle w:val="PrformatHTML"/>
         <w:rPr>
           <w:rStyle w:val="CodeHTML"/>
           <w:rFonts w:ascii="Consolas" w:eastAsiaTheme="majorEastAsia" w:hAnsi="Consolas"/>
           <w:color w:val="24292E"/>
           <w:bdr w:val="none" w:sz="0" w:space="0" w:color="auto" w:frame="1"/>
         </w:rPr>
-        <w:t xml:space="preserve"> JJ.MM.AAAA</w:t>
-      </w:r>
-    </w:p>
-    <w:p>
-      <w:pPr>
-        <w:pStyle w:val="PrformatHTML"/>
+      </w:pPr>
+      <w:r>
         <w:rPr>
           <w:rStyle w:val="CodeHTML"/>
           <w:rFonts w:ascii="Consolas" w:eastAsiaTheme="majorEastAsia" w:hAnsi="Consolas"/>
           <w:color w:val="24292E"/>
           <w:bdr w:val="none" w:sz="0" w:space="0" w:color="auto" w:frame="1"/>
         </w:rPr>
-      </w:pPr>
-      <w:r>
+        <w:t>* @author auteur 1</w:t>
+      </w:r>
+    </w:p>
+    <w:p>
+      <w:pPr>
+        <w:pStyle w:val="PrformatHTML"/>
         <w:rPr>
           <w:rStyle w:val="CodeHTML"/>
           <w:rFonts w:ascii="Consolas" w:eastAsiaTheme="majorEastAsia" w:hAnsi="Consolas"/>
           <w:color w:val="24292E"/>
           <w:bdr w:val="none" w:sz="0" w:space="0" w:color="auto" w:frame="1"/>
         </w:rPr>
-        <w:t xml:space="preserve"> -----------------------------------------------------------------------------------</w:t>
-      </w:r>
-    </w:p>
-    <w:p>
-      <w:pPr>
-        <w:pStyle w:val="PrformatHTML"/>
+      </w:pPr>
+      <w:r>
         <w:rPr>
           <w:rStyle w:val="CodeHTML"/>
           <w:rFonts w:ascii="Consolas" w:eastAsiaTheme="majorEastAsia" w:hAnsi="Consolas"/>
           <w:color w:val="24292E"/>
           <w:bdr w:val="none" w:sz="0" w:space="0" w:color="auto" w:frame="1"/>
         </w:rPr>
-      </w:pPr>
+        <w:t>* @date jj-mm-</w:t>
+      </w:r>
+      <w:proofErr w:type="spellStart"/>
       <w:r>
         <w:rPr>
           <w:rStyle w:val="CodeHTML"/>
@@ -4682,98 +4742,56 @@
           <w:color w:val="24292E"/>
           <w:bdr w:val="none" w:sz="0" w:space="0" w:color="auto" w:frame="1"/>
         </w:rPr>
-        <w:t xml:space="preserve"> */</w:t>
-      </w:r>
-    </w:p>
-    <w:p>
-      <w:pPr>
+        <w:t>aaaa</w:t>
+      </w:r>
+      <w:proofErr w:type="spellEnd"/>
+    </w:p>
+    <w:p>
+      <w:pPr>
+        <w:pStyle w:val="PrformatHTML"/>
         <w:rPr>
           <w:rStyle w:val="CodeHTML"/>
           <w:rFonts w:ascii="Consolas" w:eastAsiaTheme="majorEastAsia" w:hAnsi="Consolas"/>
           <w:color w:val="24292E"/>
           <w:bdr w:val="none" w:sz="0" w:space="0" w:color="auto" w:frame="1"/>
-          <w:lang w:val="fr-FR"/>
-        </w:rPr>
-      </w:pPr>
-    </w:p>
-    <w:p>
-      <w:pPr>
-        <w:pStyle w:val="Titre2"/>
-        <w:rPr>
-          <w:lang w:val="fr-FR"/>
-        </w:rPr>
-      </w:pPr>
-      <w:bookmarkStart w:id="10" w:name="_Toc66818091"/>
-      <w:r>
-        <w:rPr>
-          <w:lang w:val="fr-FR"/>
-        </w:rPr>
-        <w:t>Commentaires</w:t>
-      </w:r>
-      <w:bookmarkEnd w:id="10"/>
-    </w:p>
-    <w:p>
-      <w:pPr>
-        <w:rPr>
-          <w:lang w:val="fr-FR"/>
-        </w:rPr>
-      </w:pPr>
-      <w:r>
-        <w:rPr>
-          <w:lang w:val="fr-FR"/>
-        </w:rPr>
-        <w:t xml:space="preserve">Les classes et les méthodes sont commentées au format </w:t>
-      </w:r>
-      <w:proofErr w:type="spellStart"/>
-      <w:r>
-        <w:rPr>
-          <w:lang w:val="fr-FR"/>
-        </w:rPr>
-        <w:t>Javadoc</w:t>
-      </w:r>
-      <w:proofErr w:type="spellEnd"/>
-      <w:r>
-        <w:rPr>
-          <w:lang w:val="fr-FR"/>
-        </w:rPr>
-        <w:t>.</w:t>
-      </w:r>
-    </w:p>
-    <w:p>
-      <w:pPr>
-        <w:pStyle w:val="Titre3"/>
-        <w:rPr>
-          <w:lang w:val="fr-FR"/>
-        </w:rPr>
-      </w:pPr>
-      <w:bookmarkStart w:id="11" w:name="_Toc66818092"/>
-      <w:r>
-        <w:rPr>
-          <w:lang w:val="fr-FR"/>
-        </w:rPr>
-        <w:t>Classes</w:t>
-      </w:r>
-      <w:bookmarkEnd w:id="11"/>
-    </w:p>
-    <w:p>
-      <w:pPr>
-        <w:pStyle w:val="PrformatHTML"/>
+        </w:rPr>
+      </w:pPr>
+      <w:r>
         <w:rPr>
           <w:rStyle w:val="CodeHTML"/>
           <w:rFonts w:ascii="Consolas" w:eastAsiaTheme="majorEastAsia" w:hAnsi="Consolas"/>
           <w:color w:val="24292E"/>
           <w:bdr w:val="none" w:sz="0" w:space="0" w:color="auto" w:frame="1"/>
         </w:rPr>
-      </w:pPr>
-      <w:r>
+        <w:t>*/</w:t>
+      </w:r>
+    </w:p>
+    <w:p>
+      <w:pPr>
         <w:rPr>
           <w:rStyle w:val="CodeHTML"/>
           <w:rFonts w:ascii="Consolas" w:eastAsiaTheme="majorEastAsia" w:hAnsi="Consolas"/>
           <w:color w:val="24292E"/>
           <w:bdr w:val="none" w:sz="0" w:space="0" w:color="auto" w:frame="1"/>
-        </w:rPr>
-        <w:t>/**</w:t>
-      </w:r>
+          <w:lang w:val="fr-FR"/>
+        </w:rPr>
+      </w:pPr>
+    </w:p>
+    <w:p>
+      <w:pPr>
+        <w:pStyle w:val="Titre3"/>
+        <w:rPr>
+          <w:lang w:val="fr-FR"/>
+        </w:rPr>
+      </w:pPr>
+      <w:bookmarkStart w:id="12" w:name="_Toc66818093"/>
+      <w:r>
+        <w:rPr>
+          <w:lang w:val="fr-FR"/>
+        </w:rPr>
+        <w:t>Méthodes</w:t>
+      </w:r>
+      <w:bookmarkEnd w:id="12"/>
     </w:p>
     <w:p>
       <w:pPr>
@@ -4792,7 +4810,7 @@
           <w:color w:val="24292E"/>
           <w:bdr w:val="none" w:sz="0" w:space="0" w:color="auto" w:frame="1"/>
         </w:rPr>
-        <w:t>* Description de la classe</w:t>
+        <w:t>/**</w:t>
       </w:r>
     </w:p>
     <w:p>
@@ -4812,7 +4830,7 @@
           <w:color w:val="24292E"/>
           <w:bdr w:val="none" w:sz="0" w:space="0" w:color="auto" w:frame="1"/>
         </w:rPr>
-        <w:t>* @author auteur 1</w:t>
+        <w:t>* Description de la méthode</w:t>
       </w:r>
     </w:p>
     <w:p>
@@ -4832,66 +4850,48 @@
           <w:color w:val="24292E"/>
           <w:bdr w:val="none" w:sz="0" w:space="0" w:color="auto" w:frame="1"/>
         </w:rPr>
-        <w:t>* @date jj-mm-</w:t>
-      </w:r>
-      <w:proofErr w:type="spellStart"/>
-      <w:r>
+        <w:t>* @param param1 Description du premier paramètre.</w:t>
+      </w:r>
+    </w:p>
+    <w:p>
+      <w:pPr>
+        <w:pStyle w:val="PrformatHTML"/>
         <w:rPr>
           <w:rStyle w:val="CodeHTML"/>
           <w:rFonts w:ascii="Consolas" w:eastAsiaTheme="majorEastAsia" w:hAnsi="Consolas"/>
           <w:color w:val="24292E"/>
           <w:bdr w:val="none" w:sz="0" w:space="0" w:color="auto" w:frame="1"/>
         </w:rPr>
-        <w:t>aaaa</w:t>
-      </w:r>
-      <w:proofErr w:type="spellEnd"/>
-    </w:p>
-    <w:p>
-      <w:pPr>
-        <w:pStyle w:val="PrformatHTML"/>
+      </w:pPr>
+      <w:r>
         <w:rPr>
           <w:rStyle w:val="CodeHTML"/>
           <w:rFonts w:ascii="Consolas" w:eastAsiaTheme="majorEastAsia" w:hAnsi="Consolas"/>
           <w:color w:val="24292E"/>
           <w:bdr w:val="none" w:sz="0" w:space="0" w:color="auto" w:frame="1"/>
         </w:rPr>
-      </w:pPr>
-      <w:r>
+        <w:t>* @param param2 Description du second paramètre.</w:t>
+      </w:r>
+    </w:p>
+    <w:p>
+      <w:pPr>
+        <w:pStyle w:val="PrformatHTML"/>
         <w:rPr>
           <w:rStyle w:val="CodeHTML"/>
           <w:rFonts w:ascii="Consolas" w:eastAsiaTheme="majorEastAsia" w:hAnsi="Consolas"/>
           <w:color w:val="24292E"/>
           <w:bdr w:val="none" w:sz="0" w:space="0" w:color="auto" w:frame="1"/>
         </w:rPr>
-        <w:t>*/</w:t>
-      </w:r>
-    </w:p>
-    <w:p>
-      <w:pPr>
+      </w:pPr>
+      <w:r>
         <w:rPr>
           <w:rStyle w:val="CodeHTML"/>
           <w:rFonts w:ascii="Consolas" w:eastAsiaTheme="majorEastAsia" w:hAnsi="Consolas"/>
           <w:color w:val="24292E"/>
           <w:bdr w:val="none" w:sz="0" w:space="0" w:color="auto" w:frame="1"/>
-          <w:lang w:val="fr-FR"/>
-        </w:rPr>
-      </w:pPr>
-    </w:p>
-    <w:p>
-      <w:pPr>
-        <w:pStyle w:val="Titre3"/>
-        <w:rPr>
-          <w:lang w:val="fr-FR"/>
-        </w:rPr>
-      </w:pPr>
-      <w:bookmarkStart w:id="12" w:name="_Toc66818093"/>
-      <w:r>
-        <w:rPr>
-          <w:lang w:val="fr-FR"/>
-        </w:rPr>
-        <w:t>Méthodes</w:t>
-      </w:r>
-      <w:bookmarkEnd w:id="12"/>
+        </w:rPr>
+        <w:t>* @return Que retourne la méthode..</w:t>
+      </w:r>
     </w:p>
     <w:p>
       <w:pPr>
@@ -4910,7 +4910,7 @@
           <w:color w:val="24292E"/>
           <w:bdr w:val="none" w:sz="0" w:space="0" w:color="auto" w:frame="1"/>
         </w:rPr>
-        <w:t>/**</w:t>
+        <w:t>*/</w:t>
       </w:r>
     </w:p>
     <w:p>
@@ -4923,117 +4923,6 @@
           <w:bdr w:val="none" w:sz="0" w:space="0" w:color="auto" w:frame="1"/>
         </w:rPr>
       </w:pPr>
-      <w:r>
-        <w:rPr>
-          <w:rStyle w:val="CodeHTML"/>
-          <w:rFonts w:ascii="Consolas" w:eastAsiaTheme="majorEastAsia" w:hAnsi="Consolas"/>
-          <w:color w:val="24292E"/>
-          <w:bdr w:val="none" w:sz="0" w:space="0" w:color="auto" w:frame="1"/>
-        </w:rPr>
-        <w:t>* Description de la méthode</w:t>
-      </w:r>
-    </w:p>
-    <w:p>
-      <w:pPr>
-        <w:pStyle w:val="PrformatHTML"/>
-        <w:rPr>
-          <w:rStyle w:val="CodeHTML"/>
-          <w:rFonts w:ascii="Consolas" w:eastAsiaTheme="majorEastAsia" w:hAnsi="Consolas"/>
-          <w:color w:val="24292E"/>
-          <w:bdr w:val="none" w:sz="0" w:space="0" w:color="auto" w:frame="1"/>
-        </w:rPr>
-      </w:pPr>
-      <w:r>
-        <w:rPr>
-          <w:rStyle w:val="CodeHTML"/>
-          <w:rFonts w:ascii="Consolas" w:eastAsiaTheme="majorEastAsia" w:hAnsi="Consolas"/>
-          <w:color w:val="24292E"/>
-          <w:bdr w:val="none" w:sz="0" w:space="0" w:color="auto" w:frame="1"/>
-        </w:rPr>
-        <w:t>* @param param1 Description du premier paramètre.</w:t>
-      </w:r>
-    </w:p>
-    <w:p>
-      <w:pPr>
-        <w:pStyle w:val="PrformatHTML"/>
-        <w:rPr>
-          <w:rStyle w:val="CodeHTML"/>
-          <w:rFonts w:ascii="Consolas" w:eastAsiaTheme="majorEastAsia" w:hAnsi="Consolas"/>
-          <w:color w:val="24292E"/>
-          <w:bdr w:val="none" w:sz="0" w:space="0" w:color="auto" w:frame="1"/>
-        </w:rPr>
-      </w:pPr>
-      <w:r>
-        <w:rPr>
-          <w:rStyle w:val="CodeHTML"/>
-          <w:rFonts w:ascii="Consolas" w:eastAsiaTheme="majorEastAsia" w:hAnsi="Consolas"/>
-          <w:color w:val="24292E"/>
-          <w:bdr w:val="none" w:sz="0" w:space="0" w:color="auto" w:frame="1"/>
-        </w:rPr>
-        <w:t>* @param param2 Description du second paramètre.</w:t>
-      </w:r>
-    </w:p>
-    <w:p>
-      <w:pPr>
-        <w:pStyle w:val="PrformatHTML"/>
-        <w:rPr>
-          <w:rStyle w:val="CodeHTML"/>
-          <w:rFonts w:ascii="Consolas" w:eastAsiaTheme="majorEastAsia" w:hAnsi="Consolas"/>
-          <w:color w:val="24292E"/>
-          <w:bdr w:val="none" w:sz="0" w:space="0" w:color="auto" w:frame="1"/>
-        </w:rPr>
-      </w:pPr>
-      <w:r>
-        <w:rPr>
-          <w:rStyle w:val="CodeHTML"/>
-          <w:rFonts w:ascii="Consolas" w:eastAsiaTheme="majorEastAsia" w:hAnsi="Consolas"/>
-          <w:color w:val="24292E"/>
-          <w:bdr w:val="none" w:sz="0" w:space="0" w:color="auto" w:frame="1"/>
-        </w:rPr>
-        <w:t xml:space="preserve">* @return Que retourne la </w:t>
-      </w:r>
-      <w:proofErr w:type="gramStart"/>
-      <w:r>
-        <w:rPr>
-          <w:rStyle w:val="CodeHTML"/>
-          <w:rFonts w:ascii="Consolas" w:eastAsiaTheme="majorEastAsia" w:hAnsi="Consolas"/>
-          <w:color w:val="24292E"/>
-          <w:bdr w:val="none" w:sz="0" w:space="0" w:color="auto" w:frame="1"/>
-        </w:rPr>
-        <w:t>méthode..</w:t>
-      </w:r>
-      <w:proofErr w:type="gramEnd"/>
-    </w:p>
-    <w:p>
-      <w:pPr>
-        <w:pStyle w:val="PrformatHTML"/>
-        <w:rPr>
-          <w:rStyle w:val="CodeHTML"/>
-          <w:rFonts w:ascii="Consolas" w:eastAsiaTheme="majorEastAsia" w:hAnsi="Consolas"/>
-          <w:color w:val="24292E"/>
-          <w:bdr w:val="none" w:sz="0" w:space="0" w:color="auto" w:frame="1"/>
-        </w:rPr>
-      </w:pPr>
-      <w:r>
-        <w:rPr>
-          <w:rStyle w:val="CodeHTML"/>
-          <w:rFonts w:ascii="Consolas" w:eastAsiaTheme="majorEastAsia" w:hAnsi="Consolas"/>
-          <w:color w:val="24292E"/>
-          <w:bdr w:val="none" w:sz="0" w:space="0" w:color="auto" w:frame="1"/>
-        </w:rPr>
-        <w:t>*/</w:t>
-      </w:r>
-    </w:p>
-    <w:p>
-      <w:pPr>
-        <w:pStyle w:val="PrformatHTML"/>
-        <w:rPr>
-          <w:rStyle w:val="CodeHTML"/>
-          <w:rFonts w:ascii="Consolas" w:eastAsiaTheme="majorEastAsia" w:hAnsi="Consolas"/>
-          <w:color w:val="24292E"/>
-          <w:bdr w:val="none" w:sz="0" w:space="0" w:color="auto" w:frame="1"/>
-        </w:rPr>
-      </w:pPr>
     </w:p>
     <w:p>
       <w:pPr>
@@ -5095,17 +4984,12 @@
         <w:t xml:space="preserve"> : Première lettre en minuscule, </w:t>
       </w:r>
       <w:proofErr w:type="spellStart"/>
-      <w:proofErr w:type="gramStart"/>
       <w:r>
         <w:t>maFonction</w:t>
       </w:r>
       <w:proofErr w:type="spellEnd"/>
       <w:r>
-        <w:t>(</w:t>
-      </w:r>
-      <w:proofErr w:type="gramEnd"/>
-      <w:r>
-        <w:t>)</w:t>
+        <w:t>()</w:t>
       </w:r>
       <w:r>
         <w:br/>
@@ -5214,14 +5098,12 @@
         </w:rPr>
         <w:t xml:space="preserve"> Notre manque d’expérience pose également </w:t>
       </w:r>
-      <w:proofErr w:type="gramStart"/>
-      <w:r>
-        <w:rPr>
-          <w:lang w:val="fr-FR"/>
-        </w:rPr>
-        <w:t>problème</w:t>
-      </w:r>
-      <w:proofErr w:type="gramEnd"/>
+      <w:r>
+        <w:rPr>
+          <w:lang w:val="fr-FR"/>
+        </w:rPr>
+        <w:t>un problème</w:t>
+      </w:r>
       <w:r>
         <w:rPr>
           <w:lang w:val="fr-FR"/>
@@ -5297,6 +5179,8 @@
     <w:p>
       <w:pPr>
         <w:rPr>
+          <w:color w:val="CC9900" w:themeColor="hyperlink"/>
+          <w:u w:val="single"/>
           <w:lang w:val="fr-FR"/>
         </w:rPr>
       </w:pPr>
@@ -5673,14 +5557,12 @@
         </w:rPr>
         <w:t>l</w:t>
       </w:r>
-      <w:proofErr w:type="gramStart"/>
       <w:r>
         <w:rPr>
           <w:lang w:val="fr-FR"/>
         </w:rPr>
         <w:t>’«</w:t>
       </w:r>
-      <w:proofErr w:type="gramEnd"/>
       <w:r>
         <w:rPr>
           <w:lang w:val="fr-FR"/>
@@ -6234,15 +6116,7 @@
     </w:p>
     <w:p>
       <w:r>
-        <w:t xml:space="preserve">Une GitHub action a été configurée afin de tenter de faire </w:t>
-      </w:r>
-      <w:proofErr w:type="gramStart"/>
-      <w:r>
-        <w:t>la packaging</w:t>
-      </w:r>
-      <w:proofErr w:type="gramEnd"/>
-      <w:r>
-        <w:t xml:space="preserve"> de l’application sur la dernière version de Windows. Elle est déclenchée à chaque commit/merge sur la branche main</w:t>
+        <w:t>Une GitHub action a été configurée afin de tenter de faire la packaging de l’application sur la dernière version de Windows. Elle est déclenchée à chaque commit/merge sur la branche main</w:t>
       </w:r>
     </w:p>
     <w:p>
@@ -6276,8 +6150,101 @@
       </w:r>
     </w:p>
     <w:p>
-      <w:r>
-        <w:br w:type="page"/>
+      <w:pPr>
+        <w:pStyle w:val="Titre2"/>
+      </w:pPr>
+      <w:r>
+        <w:t>Assignements des tâches</w:t>
+      </w:r>
+    </w:p>
+    <w:p>
+      <w:r>
+        <w:t>Lorsque les stories ont été découpés en différentes tâches / issues, il est nécessaire de définir les dépendances de chacune de ces dernières, par exemple la tâche 1 dépend de la tâche 2.</w:t>
+      </w:r>
+    </w:p>
+    <w:p>
+      <w:r>
+        <w:t>Les membres de l’équipe s’assignent ensuite les tâches à réaliser et estiment à ce moment le temps nécessaire pour les réaliser.</w:t>
+      </w:r>
+      <w:r>
+        <w:t xml:space="preserve"> L’estimation doit être divisées en 3 possibilités :</w:t>
+      </w:r>
+    </w:p>
+    <w:p>
+      <w:pPr>
+        <w:pStyle w:val="Paragraphedeliste"/>
+        <w:numPr>
+          <w:ilvl w:val="0"/>
+          <w:numId w:val="17"/>
+        </w:numPr>
+      </w:pPr>
+      <w:r>
+        <w:t>Optimiste</w:t>
+      </w:r>
+    </w:p>
+    <w:p>
+      <w:pPr>
+        <w:pStyle w:val="Paragraphedeliste"/>
+        <w:numPr>
+          <w:ilvl w:val="0"/>
+          <w:numId w:val="17"/>
+        </w:numPr>
+      </w:pPr>
+      <w:r>
+        <w:t>Réaliste</w:t>
+      </w:r>
+    </w:p>
+    <w:p>
+      <w:pPr>
+        <w:pStyle w:val="Paragraphedeliste"/>
+        <w:numPr>
+          <w:ilvl w:val="0"/>
+          <w:numId w:val="17"/>
+        </w:numPr>
+      </w:pPr>
+      <w:r>
+        <w:lastRenderedPageBreak/>
+        <w:t>Pessimiste</w:t>
+      </w:r>
+    </w:p>
+    <w:p>
+      <w:r>
+        <w:t>L</w:t>
+      </w:r>
+      <w:r>
+        <w:t xml:space="preserve">es </w:t>
+      </w:r>
+      <w:r>
+        <w:t>estimation</w:t>
+      </w:r>
+      <w:r>
+        <w:t>s</w:t>
+      </w:r>
+      <w:r>
+        <w:t xml:space="preserve"> doi</w:t>
+      </w:r>
+      <w:r>
+        <w:t>vent</w:t>
+      </w:r>
+      <w:r>
+        <w:t xml:space="preserve"> être mise en commentaire de l’issue sur </w:t>
+      </w:r>
+      <w:proofErr w:type="spellStart"/>
+      <w:r>
+        <w:t>github</w:t>
+      </w:r>
+      <w:proofErr w:type="spellEnd"/>
+      <w:r>
+        <w:t xml:space="preserve"> et dans la documentation.</w:t>
+      </w:r>
+      <w:r>
+        <w:t xml:space="preserve"> Lors de la </w:t>
+      </w:r>
+      <w:r>
+        <w:t>clôture</w:t>
+      </w:r>
+      <w:r>
+        <w:t>, le temps observé doit être indiqué ainsi que la différence avec chacune des estimations.</w:t>
       </w:r>
     </w:p>
     <w:p>
@@ -6292,7 +6259,6 @@
         <w:rPr>
           <w:lang w:val="fr-FR"/>
         </w:rPr>
-        <w:lastRenderedPageBreak/>
         <w:t>Description du projet</w:t>
       </w:r>
       <w:bookmarkEnd w:id="22"/>
@@ -6430,23 +6396,13 @@
           <w:lang w:val="fr-FR"/>
         </w:rPr>
       </w:pPr>
-      <w:proofErr w:type="gramStart"/>
       <w:r>
         <w:rPr>
           <w:b/>
           <w:bCs/>
           <w:lang w:val="fr-FR"/>
         </w:rPr>
-        <w:t>statique</w:t>
-      </w:r>
-      <w:proofErr w:type="gramEnd"/>
-      <w:r>
-        <w:rPr>
-          <w:b/>
-          <w:bCs/>
-          <w:lang w:val="fr-FR"/>
-        </w:rPr>
-        <w:t xml:space="preserve"> init</w:t>
+        <w:t>statique init</w:t>
       </w:r>
       <w:r>
         <w:rPr>
@@ -6466,23 +6422,13 @@
           <w:lang w:val="fr-FR"/>
         </w:rPr>
       </w:pPr>
-      <w:proofErr w:type="gramStart"/>
       <w:r>
         <w:rPr>
           <w:b/>
           <w:bCs/>
           <w:lang w:val="fr-FR"/>
         </w:rPr>
-        <w:t>statique</w:t>
-      </w:r>
-      <w:proofErr w:type="gramEnd"/>
-      <w:r>
-        <w:rPr>
-          <w:b/>
-          <w:bCs/>
-          <w:lang w:val="fr-FR"/>
-        </w:rPr>
-        <w:t xml:space="preserve"> clean</w:t>
+        <w:t>statique clean</w:t>
       </w:r>
       <w:r>
         <w:rPr>
@@ -6546,24 +6492,14 @@
           <w:bCs/>
           <w:lang w:val="en-US"/>
         </w:rPr>
-        <w:t xml:space="preserve"> </w:t>
-      </w:r>
-      <w:proofErr w:type="gramStart"/>
-      <w:r>
-        <w:rPr>
-          <w:b/>
-          <w:bCs/>
+        <w:t xml:space="preserve"> serve </w:t>
+      </w:r>
+      <w:r>
+        <w:rPr>
           <w:lang w:val="en-US"/>
         </w:rPr>
-        <w:t>serve </w:t>
-      </w:r>
-      <w:r>
-        <w:rPr>
-          <w:lang w:val="en-US"/>
-        </w:rPr>
         <w:t>:</w:t>
       </w:r>
-      <w:proofErr w:type="gramEnd"/>
       <w:r>
         <w:rPr>
           <w:lang w:val="en-US"/>
@@ -6582,23 +6518,13 @@
           <w:lang w:val="fr-FR"/>
         </w:rPr>
       </w:pPr>
-      <w:proofErr w:type="gramStart"/>
       <w:r>
         <w:rPr>
           <w:b/>
           <w:bCs/>
           <w:lang w:val="fr-FR"/>
         </w:rPr>
-        <w:t>statique</w:t>
-      </w:r>
-      <w:proofErr w:type="gramEnd"/>
-      <w:r>
-        <w:rPr>
-          <w:b/>
-          <w:bCs/>
-          <w:lang w:val="fr-FR"/>
-        </w:rPr>
-        <w:t xml:space="preserve"> </w:t>
+        <w:t xml:space="preserve">statique </w:t>
       </w:r>
       <w:proofErr w:type="spellStart"/>
       <w:r>
@@ -6753,7 +6679,13 @@
         <w:rPr>
           <w:lang w:val="fr-FR"/>
         </w:rPr>
-        <w:t>requirement</w:t>
+        <w:t>r</w:t>
+      </w:r>
+      <w:r>
+        <w:rPr>
+          <w:lang w:val="fr-FR"/>
+        </w:rPr>
+        <w:t>equirement</w:t>
       </w:r>
       <w:bookmarkEnd w:id="24"/>
       <w:proofErr w:type="spellEnd"/>
@@ -6816,13 +6748,6 @@
         </w:rPr>
         <w:t>.</w:t>
       </w:r>
-    </w:p>
-    <w:p>
-      <w:pPr>
-        <w:rPr>
-          <w:lang w:val="fr-FR"/>
-        </w:rPr>
-      </w:pPr>
       <w:r>
         <w:rPr>
           <w:lang w:val="fr-FR"/>
@@ -7030,15 +6955,7 @@
       </w:r>
       <w:r>
         <w:tab/>
-        <w:t>-</w:t>
-      </w:r>
-      <w:proofErr w:type="gramStart"/>
-      <w:r>
-        <w:t> ![</w:t>
-      </w:r>
-      <w:proofErr w:type="gramEnd"/>
-      <w:r>
-        <w:t>Une image](./un/chemin) pour les images</w:t>
+        <w:t>- ![Une image](./un/chemin) pour les images</w:t>
       </w:r>
     </w:p>
     <w:p/>
@@ -7247,12 +7164,10 @@
         <w:t xml:space="preserve">prend un argument un chemin. Si le chemin n’existe pas, elle le créer. Elle ajoute au répertoire un fichier </w:t>
       </w:r>
       <w:proofErr w:type="spellStart"/>
-      <w:proofErr w:type="gramStart"/>
       <w:r>
         <w:t>config.yaml</w:t>
       </w:r>
       <w:proofErr w:type="spellEnd"/>
-      <w:proofErr w:type="gramEnd"/>
       <w:r>
         <w:t xml:space="preserve"> et un fichier index.md.</w:t>
       </w:r>
@@ -7352,15 +7267,7 @@
     </w:p>
     <w:p>
       <w:r>
-        <w:t xml:space="preserve">La librairie peut être inclue via Maven et supporte </w:t>
-      </w:r>
-      <w:proofErr w:type="gramStart"/>
-      <w:r>
-        <w:t>les langages demandé</w:t>
-      </w:r>
-      <w:proofErr w:type="gramEnd"/>
-      <w:r>
-        <w:t xml:space="preserve"> ainsi que le format demandé. De ce fait nous l’utiliserons en tant que </w:t>
+        <w:t xml:space="preserve">La librairie peut être inclue via Maven et supporte les langages demandé ainsi que le format demandé. De ce fait nous l’utiliserons en tant que </w:t>
       </w:r>
       <w:proofErr w:type="spellStart"/>
       <w:r>
@@ -7517,15 +7424,7 @@
     </w:p>
     <w:p>
       <w:r>
-        <w:t xml:space="preserve">En tant qu’utilisateur, j’aimerai qu’une release du générateur de site statique soit téléchargeable </w:t>
-      </w:r>
-      <w:proofErr w:type="gramStart"/>
-      <w:r>
-        <w:t>depuis</w:t>
-      </w:r>
-      <w:proofErr w:type="gramEnd"/>
-      <w:r>
-        <w:t xml:space="preserve"> l’onglet release de GitHub. Un tag git (v0.0.1) correspondant à la release doit être publié. La release doit également être accompagnée d’instructions d’installation reproductible.</w:t>
+        <w:t>En tant qu’utilisateur, j’aimerai qu’une release du générateur de site statique soit téléchargeable depuis l’onglet release de GitHub. Un tag git (v0.0.1) correspondant à la release doit être publié. La release doit également être accompagnée d’instructions d’installation reproductible.</w:t>
       </w:r>
     </w:p>
     <w:p>
@@ -7992,15 +7891,7 @@
     <w:p>
       <w:r>
         <w:lastRenderedPageBreak/>
-        <w:t xml:space="preserve">L’aboutissement de nos recherches peut être résumé avec une liste des avantages et inconvénients </w:t>
-      </w:r>
-      <w:proofErr w:type="gramStart"/>
-      <w:r>
-        <w:t>de</w:t>
-      </w:r>
-      <w:proofErr w:type="gramEnd"/>
-      <w:r>
-        <w:t xml:space="preserve"> chacune des technologies.</w:t>
+        <w:t>L’aboutissement de nos recherches peut être résumé avec une liste des avantages et inconvénients de chacune des technologies.</w:t>
       </w:r>
     </w:p>
     <w:tbl>
@@ -10397,6 +10288,119 @@
     </w:lvl>
   </w:abstractNum>
   <w:abstractNum w:abstractNumId="15" w15:restartNumberingAfterBreak="0">
+    <w:nsid w:val="61F23E6E"/>
+    <w:multiLevelType w:val="hybridMultilevel"/>
+    <w:tmpl w:val="9FB8D828"/>
+    <w:lvl w:ilvl="0" w:tplc="100C0001">
+      <w:start w:val="1"/>
+      <w:numFmt w:val="bullet"/>
+      <w:lvlText w:val=""/>
+      <w:lvlJc w:val="left"/>
+      <w:pPr>
+        <w:ind w:left="720" w:hanging="360"/>
+      </w:pPr>
+      <w:rPr>
+        <w:rFonts w:ascii="Symbol" w:hAnsi="Symbol" w:hint="default"/>
+      </w:rPr>
+    </w:lvl>
+    <w:lvl w:ilvl="1" w:tplc="100C0003" w:tentative="1">
+      <w:start w:val="1"/>
+      <w:numFmt w:val="bullet"/>
+      <w:lvlText w:val="o"/>
+      <w:lvlJc w:val="left"/>
+      <w:pPr>
+        <w:ind w:left="1440" w:hanging="360"/>
+      </w:pPr>
+      <w:rPr>
+        <w:rFonts w:ascii="Courier New" w:hAnsi="Courier New" w:cs="Courier New" w:hint="default"/>
+      </w:rPr>
+    </w:lvl>
+    <w:lvl w:ilvl="2" w:tplc="100C0005" w:tentative="1">
+      <w:start w:val="1"/>
+      <w:numFmt w:val="bullet"/>
+      <w:lvlText w:val=""/>
+      <w:lvlJc w:val="left"/>
+      <w:pPr>
+        <w:ind w:left="2160" w:hanging="360"/>
+      </w:pPr>
+      <w:rPr>
+        <w:rFonts w:ascii="Wingdings" w:hAnsi="Wingdings" w:hint="default"/>
+      </w:rPr>
+    </w:lvl>
+    <w:lvl w:ilvl="3" w:tplc="100C0001" w:tentative="1">
+      <w:start w:val="1"/>
+      <w:numFmt w:val="bullet"/>
+      <w:lvlText w:val=""/>
+      <w:lvlJc w:val="left"/>
+      <w:pPr>
+        <w:ind w:left="2880" w:hanging="360"/>
+      </w:pPr>
+      <w:rPr>
+        <w:rFonts w:ascii="Symbol" w:hAnsi="Symbol" w:hint="default"/>
+      </w:rPr>
+    </w:lvl>
+    <w:lvl w:ilvl="4" w:tplc="100C0003" w:tentative="1">
+      <w:start w:val="1"/>
+      <w:numFmt w:val="bullet"/>
+      <w:lvlText w:val="o"/>
+      <w:lvlJc w:val="left"/>
+      <w:pPr>
+        <w:ind w:left="3600" w:hanging="360"/>
+      </w:pPr>
+      <w:rPr>
+        <w:rFonts w:ascii="Courier New" w:hAnsi="Courier New" w:cs="Courier New" w:hint="default"/>
+      </w:rPr>
+    </w:lvl>
+    <w:lvl w:ilvl="5" w:tplc="100C0005" w:tentative="1">
+      <w:start w:val="1"/>
+      <w:numFmt w:val="bullet"/>
+      <w:lvlText w:val=""/>
+      <w:lvlJc w:val="left"/>
+      <w:pPr>
+        <w:ind w:left="4320" w:hanging="360"/>
+      </w:pPr>
+      <w:rPr>
+        <w:rFonts w:ascii="Wingdings" w:hAnsi="Wingdings" w:hint="default"/>
+      </w:rPr>
+    </w:lvl>
+    <w:lvl w:ilvl="6" w:tplc="100C0001" w:tentative="1">
+      <w:start w:val="1"/>
+      <w:numFmt w:val="bullet"/>
+      <w:lvlText w:val=""/>
+      <w:lvlJc w:val="left"/>
+      <w:pPr>
+        <w:ind w:left="5040" w:hanging="360"/>
+      </w:pPr>
+      <w:rPr>
+        <w:rFonts w:ascii="Symbol" w:hAnsi="Symbol" w:hint="default"/>
+      </w:rPr>
+    </w:lvl>
+    <w:lvl w:ilvl="7" w:tplc="100C0003" w:tentative="1">
+      <w:start w:val="1"/>
+      <w:numFmt w:val="bullet"/>
+      <w:lvlText w:val="o"/>
+      <w:lvlJc w:val="left"/>
+      <w:pPr>
+        <w:ind w:left="5760" w:hanging="360"/>
+      </w:pPr>
+      <w:rPr>
+        <w:rFonts w:ascii="Courier New" w:hAnsi="Courier New" w:cs="Courier New" w:hint="default"/>
+      </w:rPr>
+    </w:lvl>
+    <w:lvl w:ilvl="8" w:tplc="100C0005" w:tentative="1">
+      <w:start w:val="1"/>
+      <w:numFmt w:val="bullet"/>
+      <w:lvlText w:val=""/>
+      <w:lvlJc w:val="left"/>
+      <w:pPr>
+        <w:ind w:left="6480" w:hanging="360"/>
+      </w:pPr>
+      <w:rPr>
+        <w:rFonts w:ascii="Wingdings" w:hAnsi="Wingdings" w:hint="default"/>
+      </w:rPr>
+    </w:lvl>
+  </w:abstractNum>
+  <w:abstractNum w:abstractNumId="16" w15:restartNumberingAfterBreak="0">
     <w:nsid w:val="69DC78BE"/>
     <w:multiLevelType w:val="hybridMultilevel"/>
     <w:tmpl w:val="D2A0E408"/>
@@ -10528,7 +10532,7 @@
     <w:abstractNumId w:val="5"/>
   </w:num>
   <w:num w:numId="7">
-    <w:abstractNumId w:val="15"/>
+    <w:abstractNumId w:val="16"/>
   </w:num>
   <w:num w:numId="8">
     <w:abstractNumId w:val="8"/>
@@ -10556,6 +10560,9 @@
   </w:num>
   <w:num w:numId="16">
     <w:abstractNumId w:val="7"/>
+  </w:num>
+  <w:num w:numId="17">
+    <w:abstractNumId w:val="15"/>
   </w:num>
 </w:numbering>
 </file>
@@ -12124,6 +12131,8 @@
     <w:rsid w:val="00223E42"/>
     <w:rsid w:val="00235CAC"/>
     <w:rsid w:val="002C3C3C"/>
+    <w:rsid w:val="002F2FA4"/>
+    <w:rsid w:val="00320753"/>
     <w:rsid w:val="004F2FB5"/>
     <w:rsid w:val="005334F2"/>
     <w:rsid w:val="00577477"/>

</xml_diff>

<commit_message>
L'attribut version est fonctionnel
statique version affiche: statique version: x.x.x. La version est directement lue dans le fichier pom.
</commit_message>
<xml_diff>
--- a/Rapport.docx
+++ b/Rapport.docx
@@ -4308,19 +4308,19 @@
           <w:color w:val="24292E"/>
           <w:bdr w:val="none" w:sz="0" w:space="0" w:color="auto" w:frame="1"/>
         </w:rPr>
-        <w:t xml:space="preserve"> if(...)</w:t>
-      </w:r>
-    </w:p>
-    <w:p>
-      <w:pPr>
-        <w:pStyle w:val="PrformatHTML"/>
+        <w:t xml:space="preserve"> </w:t>
+      </w:r>
+      <w:proofErr w:type="gramStart"/>
+      <w:r>
         <w:rPr>
           <w:rStyle w:val="CodeHTML"/>
           <w:rFonts w:ascii="Consolas" w:eastAsiaTheme="majorEastAsia" w:hAnsi="Consolas"/>
           <w:color w:val="24292E"/>
           <w:bdr w:val="none" w:sz="0" w:space="0" w:color="auto" w:frame="1"/>
         </w:rPr>
-      </w:pPr>
+        <w:t>if</w:t>
+      </w:r>
+      <w:proofErr w:type="gramEnd"/>
       <w:r>
         <w:rPr>
           <w:rStyle w:val="CodeHTML"/>
@@ -4328,7 +4328,7 @@
           <w:color w:val="24292E"/>
           <w:bdr w:val="none" w:sz="0" w:space="0" w:color="auto" w:frame="1"/>
         </w:rPr>
-        <w:t xml:space="preserve"> {</w:t>
+        <w:t>(...)</w:t>
       </w:r>
     </w:p>
     <w:p>
@@ -4348,7 +4348,7 @@
           <w:color w:val="24292E"/>
           <w:bdr w:val="none" w:sz="0" w:space="0" w:color="auto" w:frame="1"/>
         </w:rPr>
-        <w:t xml:space="preserve">      /* Du code */</w:t>
+        <w:t xml:space="preserve"> {</w:t>
       </w:r>
     </w:p>
     <w:p>
@@ -4368,31 +4368,8 @@
           <w:color w:val="24292E"/>
           <w:bdr w:val="none" w:sz="0" w:space="0" w:color="auto" w:frame="1"/>
         </w:rPr>
-        <w:t xml:space="preserve"> }</w:t>
-      </w:r>
-    </w:p>
-    <w:p>
-      <w:pPr>
-        <w:rPr>
-          <w:lang w:val="fr-FR"/>
-        </w:rPr>
-      </w:pPr>
-    </w:p>
-    <w:p>
-      <w:pPr>
-        <w:pStyle w:val="Titre2"/>
-        <w:rPr>
-          <w:lang w:val="fr-FR"/>
-        </w:rPr>
-      </w:pPr>
-      <w:bookmarkStart w:id="9" w:name="_Toc66818090"/>
-      <w:r>
-        <w:rPr>
-          <w:lang w:val="fr-FR"/>
-        </w:rPr>
-        <w:t>Entête de fichier</w:t>
-      </w:r>
-      <w:bookmarkEnd w:id="9"/>
+        <w:t xml:space="preserve">      /* Du code */</w:t>
+      </w:r>
     </w:p>
     <w:p>
       <w:pPr>
@@ -4411,8 +4388,31 @@
           <w:color w:val="24292E"/>
           <w:bdr w:val="none" w:sz="0" w:space="0" w:color="auto" w:frame="1"/>
         </w:rPr>
-        <w:t>/*</w:t>
-      </w:r>
+        <w:t xml:space="preserve"> }</w:t>
+      </w:r>
+    </w:p>
+    <w:p>
+      <w:pPr>
+        <w:rPr>
+          <w:lang w:val="fr-FR"/>
+        </w:rPr>
+      </w:pPr>
+    </w:p>
+    <w:p>
+      <w:pPr>
+        <w:pStyle w:val="Titre2"/>
+        <w:rPr>
+          <w:lang w:val="fr-FR"/>
+        </w:rPr>
+      </w:pPr>
+      <w:bookmarkStart w:id="9" w:name="_Toc66818090"/>
+      <w:r>
+        <w:rPr>
+          <w:lang w:val="fr-FR"/>
+        </w:rPr>
+        <w:t>Entête de fichier</w:t>
+      </w:r>
+      <w:bookmarkEnd w:id="9"/>
     </w:p>
     <w:p>
       <w:pPr>
@@ -4431,7 +4431,7 @@
           <w:color w:val="24292E"/>
           <w:bdr w:val="none" w:sz="0" w:space="0" w:color="auto" w:frame="1"/>
         </w:rPr>
-        <w:t xml:space="preserve"> -----------------------------------------------------------------------------------</w:t>
+        <w:t>/*</w:t>
       </w:r>
     </w:p>
     <w:p>
@@ -4451,7 +4451,7 @@
           <w:color w:val="24292E"/>
           <w:bdr w:val="none" w:sz="0" w:space="0" w:color="auto" w:frame="1"/>
         </w:rPr>
-        <w:t xml:space="preserve"> Cours       : Génie logiciel (GEN)</w:t>
+        <w:t xml:space="preserve"> -----------------------------------------------------------------------------------</w:t>
       </w:r>
     </w:p>
     <w:p>
@@ -4471,9 +4471,9 @@
           <w:color w:val="24292E"/>
           <w:bdr w:val="none" w:sz="0" w:space="0" w:color="auto" w:frame="1"/>
         </w:rPr>
-        <w:t xml:space="preserve"> Fichier     : &lt;</w:t>
-      </w:r>
-      <w:proofErr w:type="spellStart"/>
+        <w:t xml:space="preserve"> Cours    </w:t>
+      </w:r>
+      <w:proofErr w:type="gramStart"/>
       <w:r>
         <w:rPr>
           <w:rStyle w:val="CodeHTML"/>
@@ -4481,9 +4481,9 @@
           <w:color w:val="24292E"/>
           <w:bdr w:val="none" w:sz="0" w:space="0" w:color="auto" w:frame="1"/>
         </w:rPr>
-        <w:t>NomDuFichier</w:t>
-      </w:r>
-      <w:proofErr w:type="spellEnd"/>
+        <w:t xml:space="preserve">   :</w:t>
+      </w:r>
+      <w:proofErr w:type="gramEnd"/>
       <w:r>
         <w:rPr>
           <w:rStyle w:val="CodeHTML"/>
@@ -4491,7 +4491,7 @@
           <w:color w:val="24292E"/>
           <w:bdr w:val="none" w:sz="0" w:space="0" w:color="auto" w:frame="1"/>
         </w:rPr>
-        <w:t>&gt;.h</w:t>
+        <w:t xml:space="preserve"> Génie logiciel (GEN)</w:t>
       </w:r>
     </w:p>
     <w:p>
@@ -4511,9 +4511,9 @@
           <w:color w:val="24292E"/>
           <w:bdr w:val="none" w:sz="0" w:space="0" w:color="auto" w:frame="1"/>
         </w:rPr>
-        <w:t xml:space="preserve"> Auteur(s)   : Forestier Quentin &amp; Melvyn </w:t>
-      </w:r>
-      <w:proofErr w:type="spellStart"/>
+        <w:t xml:space="preserve"> Fichier  </w:t>
+      </w:r>
+      <w:proofErr w:type="gramStart"/>
       <w:r>
         <w:rPr>
           <w:rStyle w:val="CodeHTML"/>
@@ -4521,20 +4521,19 @@
           <w:color w:val="24292E"/>
           <w:bdr w:val="none" w:sz="0" w:space="0" w:color="auto" w:frame="1"/>
         </w:rPr>
-        <w:t>Herzig</w:t>
-      </w:r>
-      <w:proofErr w:type="spellEnd"/>
-    </w:p>
-    <w:p>
-      <w:pPr>
-        <w:pStyle w:val="PrformatHTML"/>
+        <w:t xml:space="preserve">   :</w:t>
+      </w:r>
+      <w:proofErr w:type="gramEnd"/>
+      <w:r>
         <w:rPr>
           <w:rStyle w:val="CodeHTML"/>
           <w:rFonts w:ascii="Consolas" w:eastAsiaTheme="majorEastAsia" w:hAnsi="Consolas"/>
           <w:color w:val="24292E"/>
           <w:bdr w:val="none" w:sz="0" w:space="0" w:color="auto" w:frame="1"/>
         </w:rPr>
-      </w:pPr>
+        <w:t xml:space="preserve"> &lt;</w:t>
+      </w:r>
+      <w:proofErr w:type="spellStart"/>
       <w:r>
         <w:rPr>
           <w:rStyle w:val="CodeHTML"/>
@@ -4542,39 +4541,39 @@
           <w:color w:val="24292E"/>
           <w:bdr w:val="none" w:sz="0" w:space="0" w:color="auto" w:frame="1"/>
         </w:rPr>
-        <w:t xml:space="preserve"> Date        : JJ.MM.AAAA</w:t>
-      </w:r>
-    </w:p>
-    <w:p>
-      <w:pPr>
-        <w:pStyle w:val="PrformatHTML"/>
+        <w:t>NomDuFichier</w:t>
+      </w:r>
+      <w:proofErr w:type="spellEnd"/>
+      <w:r>
         <w:rPr>
           <w:rStyle w:val="CodeHTML"/>
           <w:rFonts w:ascii="Consolas" w:eastAsiaTheme="majorEastAsia" w:hAnsi="Consolas"/>
           <w:color w:val="24292E"/>
           <w:bdr w:val="none" w:sz="0" w:space="0" w:color="auto" w:frame="1"/>
         </w:rPr>
-      </w:pPr>
-      <w:r>
+        <w:t>&gt;.h</w:t>
+      </w:r>
+    </w:p>
+    <w:p>
+      <w:pPr>
+        <w:pStyle w:val="PrformatHTML"/>
         <w:rPr>
           <w:rStyle w:val="CodeHTML"/>
           <w:rFonts w:ascii="Consolas" w:eastAsiaTheme="majorEastAsia" w:hAnsi="Consolas"/>
           <w:color w:val="24292E"/>
           <w:bdr w:val="none" w:sz="0" w:space="0" w:color="auto" w:frame="1"/>
         </w:rPr>
-        <w:t xml:space="preserve"> -----------------------------------------------------------------------------------</w:t>
-      </w:r>
-    </w:p>
-    <w:p>
-      <w:pPr>
-        <w:pStyle w:val="PrformatHTML"/>
+      </w:pPr>
+      <w:r>
         <w:rPr>
           <w:rStyle w:val="CodeHTML"/>
           <w:rFonts w:ascii="Consolas" w:eastAsiaTheme="majorEastAsia" w:hAnsi="Consolas"/>
           <w:color w:val="24292E"/>
           <w:bdr w:val="none" w:sz="0" w:space="0" w:color="auto" w:frame="1"/>
         </w:rPr>
-      </w:pPr>
+        <w:t xml:space="preserve"> Auteur(</w:t>
+      </w:r>
+      <w:proofErr w:type="gramStart"/>
       <w:r>
         <w:rPr>
           <w:rStyle w:val="CodeHTML"/>
@@ -4582,109 +4581,50 @@
           <w:color w:val="24292E"/>
           <w:bdr w:val="none" w:sz="0" w:space="0" w:color="auto" w:frame="1"/>
         </w:rPr>
-        <w:t xml:space="preserve"> */</w:t>
-      </w:r>
-    </w:p>
-    <w:p>
-      <w:pPr>
+        <w:t xml:space="preserve">s)   </w:t>
+      </w:r>
+      <w:proofErr w:type="gramEnd"/>
+      <w:r>
         <w:rPr>
           <w:rStyle w:val="CodeHTML"/>
           <w:rFonts w:ascii="Consolas" w:eastAsiaTheme="majorEastAsia" w:hAnsi="Consolas"/>
           <w:color w:val="24292E"/>
           <w:bdr w:val="none" w:sz="0" w:space="0" w:color="auto" w:frame="1"/>
-          <w:lang w:val="fr-FR"/>
-        </w:rPr>
-      </w:pPr>
-    </w:p>
-    <w:p>
-      <w:pPr>
-        <w:pStyle w:val="Titre2"/>
-        <w:rPr>
-          <w:lang w:val="fr-FR"/>
-        </w:rPr>
-      </w:pPr>
-      <w:bookmarkStart w:id="10" w:name="_Toc66818091"/>
-      <w:r>
-        <w:rPr>
-          <w:lang w:val="fr-FR"/>
-        </w:rPr>
-        <w:t>Commentaires</w:t>
-      </w:r>
-      <w:bookmarkEnd w:id="10"/>
-    </w:p>
-    <w:p>
-      <w:pPr>
-        <w:rPr>
-          <w:lang w:val="fr-FR"/>
-        </w:rPr>
-      </w:pPr>
-      <w:r>
-        <w:rPr>
-          <w:lang w:val="fr-FR"/>
-        </w:rPr>
-        <w:t xml:space="preserve">Les classes et les méthodes sont commentées au format </w:t>
+        </w:rPr>
+        <w:t xml:space="preserve">: Forestier Quentin &amp; Melvyn </w:t>
       </w:r>
       <w:proofErr w:type="spellStart"/>
       <w:r>
-        <w:rPr>
-          <w:lang w:val="fr-FR"/>
-        </w:rPr>
-        <w:t>Javadoc</w:t>
-      </w:r>
-      <w:proofErr w:type="spellEnd"/>
-      <w:r>
-        <w:rPr>
-          <w:lang w:val="fr-FR"/>
-        </w:rPr>
-        <w:t>.</w:t>
-      </w:r>
-    </w:p>
-    <w:p>
-      <w:pPr>
-        <w:pStyle w:val="Titre3"/>
-        <w:rPr>
-          <w:lang w:val="fr-FR"/>
-        </w:rPr>
-      </w:pPr>
-      <w:bookmarkStart w:id="11" w:name="_Toc66818092"/>
-      <w:r>
-        <w:rPr>
-          <w:lang w:val="fr-FR"/>
-        </w:rPr>
-        <w:t>Classes</w:t>
-      </w:r>
-      <w:bookmarkEnd w:id="11"/>
-    </w:p>
-    <w:p>
-      <w:pPr>
-        <w:pStyle w:val="PrformatHTML"/>
         <w:rPr>
           <w:rStyle w:val="CodeHTML"/>
           <w:rFonts w:ascii="Consolas" w:eastAsiaTheme="majorEastAsia" w:hAnsi="Consolas"/>
           <w:color w:val="24292E"/>
           <w:bdr w:val="none" w:sz="0" w:space="0" w:color="auto" w:frame="1"/>
         </w:rPr>
-      </w:pPr>
-      <w:r>
+        <w:t>Herzig</w:t>
+      </w:r>
+      <w:proofErr w:type="spellEnd"/>
+    </w:p>
+    <w:p>
+      <w:pPr>
+        <w:pStyle w:val="PrformatHTML"/>
         <w:rPr>
           <w:rStyle w:val="CodeHTML"/>
           <w:rFonts w:ascii="Consolas" w:eastAsiaTheme="majorEastAsia" w:hAnsi="Consolas"/>
           <w:color w:val="24292E"/>
           <w:bdr w:val="none" w:sz="0" w:space="0" w:color="auto" w:frame="1"/>
         </w:rPr>
-        <w:t>/**</w:t>
-      </w:r>
-    </w:p>
-    <w:p>
-      <w:pPr>
-        <w:pStyle w:val="PrformatHTML"/>
+      </w:pPr>
+      <w:r>
         <w:rPr>
           <w:rStyle w:val="CodeHTML"/>
           <w:rFonts w:ascii="Consolas" w:eastAsiaTheme="majorEastAsia" w:hAnsi="Consolas"/>
           <w:color w:val="24292E"/>
           <w:bdr w:val="none" w:sz="0" w:space="0" w:color="auto" w:frame="1"/>
         </w:rPr>
-      </w:pPr>
+        <w:t xml:space="preserve"> Date     </w:t>
+      </w:r>
+      <w:proofErr w:type="gramStart"/>
       <w:r>
         <w:rPr>
           <w:rStyle w:val="CodeHTML"/>
@@ -4692,49 +4632,49 @@
           <w:color w:val="24292E"/>
           <w:bdr w:val="none" w:sz="0" w:space="0" w:color="auto" w:frame="1"/>
         </w:rPr>
-        <w:t>* Description de la classe</w:t>
-      </w:r>
-    </w:p>
-    <w:p>
-      <w:pPr>
-        <w:pStyle w:val="PrformatHTML"/>
+        <w:t xml:space="preserve">   :</w:t>
+      </w:r>
+      <w:proofErr w:type="gramEnd"/>
+      <w:r>
         <w:rPr>
           <w:rStyle w:val="CodeHTML"/>
           <w:rFonts w:ascii="Consolas" w:eastAsiaTheme="majorEastAsia" w:hAnsi="Consolas"/>
           <w:color w:val="24292E"/>
           <w:bdr w:val="none" w:sz="0" w:space="0" w:color="auto" w:frame="1"/>
         </w:rPr>
-      </w:pPr>
-      <w:r>
+        <w:t xml:space="preserve"> JJ.MM.AAAA</w:t>
+      </w:r>
+    </w:p>
+    <w:p>
+      <w:pPr>
+        <w:pStyle w:val="PrformatHTML"/>
         <w:rPr>
           <w:rStyle w:val="CodeHTML"/>
           <w:rFonts w:ascii="Consolas" w:eastAsiaTheme="majorEastAsia" w:hAnsi="Consolas"/>
           <w:color w:val="24292E"/>
           <w:bdr w:val="none" w:sz="0" w:space="0" w:color="auto" w:frame="1"/>
         </w:rPr>
-        <w:t>* @author auteur 1</w:t>
-      </w:r>
-    </w:p>
-    <w:p>
-      <w:pPr>
-        <w:pStyle w:val="PrformatHTML"/>
+      </w:pPr>
+      <w:r>
         <w:rPr>
           <w:rStyle w:val="CodeHTML"/>
           <w:rFonts w:ascii="Consolas" w:eastAsiaTheme="majorEastAsia" w:hAnsi="Consolas"/>
           <w:color w:val="24292E"/>
           <w:bdr w:val="none" w:sz="0" w:space="0" w:color="auto" w:frame="1"/>
         </w:rPr>
-      </w:pPr>
-      <w:r>
+        <w:t xml:space="preserve"> -----------------------------------------------------------------------------------</w:t>
+      </w:r>
+    </w:p>
+    <w:p>
+      <w:pPr>
+        <w:pStyle w:val="PrformatHTML"/>
         <w:rPr>
           <w:rStyle w:val="CodeHTML"/>
           <w:rFonts w:ascii="Consolas" w:eastAsiaTheme="majorEastAsia" w:hAnsi="Consolas"/>
           <w:color w:val="24292E"/>
           <w:bdr w:val="none" w:sz="0" w:space="0" w:color="auto" w:frame="1"/>
         </w:rPr>
-        <w:t>* @date jj-mm-</w:t>
-      </w:r>
-      <w:proofErr w:type="spellStart"/>
+      </w:pPr>
       <w:r>
         <w:rPr>
           <w:rStyle w:val="CodeHTML"/>
@@ -4742,56 +4682,98 @@
           <w:color w:val="24292E"/>
           <w:bdr w:val="none" w:sz="0" w:space="0" w:color="auto" w:frame="1"/>
         </w:rPr>
-        <w:t>aaaa</w:t>
-      </w:r>
-      <w:proofErr w:type="spellEnd"/>
-    </w:p>
-    <w:p>
-      <w:pPr>
-        <w:pStyle w:val="PrformatHTML"/>
+        <w:t xml:space="preserve"> */</w:t>
+      </w:r>
+    </w:p>
+    <w:p>
+      <w:pPr>
         <w:rPr>
           <w:rStyle w:val="CodeHTML"/>
           <w:rFonts w:ascii="Consolas" w:eastAsiaTheme="majorEastAsia" w:hAnsi="Consolas"/>
           <w:color w:val="24292E"/>
           <w:bdr w:val="none" w:sz="0" w:space="0" w:color="auto" w:frame="1"/>
-        </w:rPr>
-      </w:pPr>
-      <w:r>
+          <w:lang w:val="fr-FR"/>
+        </w:rPr>
+      </w:pPr>
+    </w:p>
+    <w:p>
+      <w:pPr>
+        <w:pStyle w:val="Titre2"/>
+        <w:rPr>
+          <w:lang w:val="fr-FR"/>
+        </w:rPr>
+      </w:pPr>
+      <w:bookmarkStart w:id="10" w:name="_Toc66818091"/>
+      <w:r>
+        <w:rPr>
+          <w:lang w:val="fr-FR"/>
+        </w:rPr>
+        <w:t>Commentaires</w:t>
+      </w:r>
+      <w:bookmarkEnd w:id="10"/>
+    </w:p>
+    <w:p>
+      <w:pPr>
+        <w:rPr>
+          <w:lang w:val="fr-FR"/>
+        </w:rPr>
+      </w:pPr>
+      <w:r>
+        <w:rPr>
+          <w:lang w:val="fr-FR"/>
+        </w:rPr>
+        <w:t xml:space="preserve">Les classes et les méthodes sont commentées au format </w:t>
+      </w:r>
+      <w:proofErr w:type="spellStart"/>
+      <w:r>
+        <w:rPr>
+          <w:lang w:val="fr-FR"/>
+        </w:rPr>
+        <w:t>Javadoc</w:t>
+      </w:r>
+      <w:proofErr w:type="spellEnd"/>
+      <w:r>
+        <w:rPr>
+          <w:lang w:val="fr-FR"/>
+        </w:rPr>
+        <w:t>.</w:t>
+      </w:r>
+    </w:p>
+    <w:p>
+      <w:pPr>
+        <w:pStyle w:val="Titre3"/>
+        <w:rPr>
+          <w:lang w:val="fr-FR"/>
+        </w:rPr>
+      </w:pPr>
+      <w:bookmarkStart w:id="11" w:name="_Toc66818092"/>
+      <w:r>
+        <w:rPr>
+          <w:lang w:val="fr-FR"/>
+        </w:rPr>
+        <w:t>Classes</w:t>
+      </w:r>
+      <w:bookmarkEnd w:id="11"/>
+    </w:p>
+    <w:p>
+      <w:pPr>
+        <w:pStyle w:val="PrformatHTML"/>
         <w:rPr>
           <w:rStyle w:val="CodeHTML"/>
           <w:rFonts w:ascii="Consolas" w:eastAsiaTheme="majorEastAsia" w:hAnsi="Consolas"/>
           <w:color w:val="24292E"/>
           <w:bdr w:val="none" w:sz="0" w:space="0" w:color="auto" w:frame="1"/>
         </w:rPr>
-        <w:t>*/</w:t>
-      </w:r>
-    </w:p>
-    <w:p>
-      <w:pPr>
+      </w:pPr>
+      <w:r>
         <w:rPr>
           <w:rStyle w:val="CodeHTML"/>
           <w:rFonts w:ascii="Consolas" w:eastAsiaTheme="majorEastAsia" w:hAnsi="Consolas"/>
           <w:color w:val="24292E"/>
           <w:bdr w:val="none" w:sz="0" w:space="0" w:color="auto" w:frame="1"/>
-          <w:lang w:val="fr-FR"/>
-        </w:rPr>
-      </w:pPr>
-    </w:p>
-    <w:p>
-      <w:pPr>
-        <w:pStyle w:val="Titre3"/>
-        <w:rPr>
-          <w:lang w:val="fr-FR"/>
-        </w:rPr>
-      </w:pPr>
-      <w:bookmarkStart w:id="12" w:name="_Toc66818093"/>
-      <w:r>
-        <w:rPr>
-          <w:lang w:val="fr-FR"/>
-        </w:rPr>
-        <w:t>Méthodes</w:t>
-      </w:r>
-      <w:bookmarkEnd w:id="12"/>
+        </w:rPr>
+        <w:t>/**</w:t>
+      </w:r>
     </w:p>
     <w:p>
       <w:pPr>
@@ -4810,7 +4792,7 @@
           <w:color w:val="24292E"/>
           <w:bdr w:val="none" w:sz="0" w:space="0" w:color="auto" w:frame="1"/>
         </w:rPr>
-        <w:t>/**</w:t>
+        <w:t>* Description de la classe</w:t>
       </w:r>
     </w:p>
     <w:p>
@@ -4830,7 +4812,7 @@
           <w:color w:val="24292E"/>
           <w:bdr w:val="none" w:sz="0" w:space="0" w:color="auto" w:frame="1"/>
         </w:rPr>
-        <w:t>* Description de la méthode</w:t>
+        <w:t>* @author auteur 1</w:t>
       </w:r>
     </w:p>
     <w:p>
@@ -4850,48 +4832,66 @@
           <w:color w:val="24292E"/>
           <w:bdr w:val="none" w:sz="0" w:space="0" w:color="auto" w:frame="1"/>
         </w:rPr>
-        <w:t>* @param param1 Description du premier paramètre.</w:t>
-      </w:r>
-    </w:p>
-    <w:p>
-      <w:pPr>
-        <w:pStyle w:val="PrformatHTML"/>
+        <w:t>* @date jj-mm-</w:t>
+      </w:r>
+      <w:proofErr w:type="spellStart"/>
+      <w:r>
         <w:rPr>
           <w:rStyle w:val="CodeHTML"/>
           <w:rFonts w:ascii="Consolas" w:eastAsiaTheme="majorEastAsia" w:hAnsi="Consolas"/>
           <w:color w:val="24292E"/>
           <w:bdr w:val="none" w:sz="0" w:space="0" w:color="auto" w:frame="1"/>
         </w:rPr>
-      </w:pPr>
-      <w:r>
+        <w:t>aaaa</w:t>
+      </w:r>
+      <w:proofErr w:type="spellEnd"/>
+    </w:p>
+    <w:p>
+      <w:pPr>
+        <w:pStyle w:val="PrformatHTML"/>
         <w:rPr>
           <w:rStyle w:val="CodeHTML"/>
           <w:rFonts w:ascii="Consolas" w:eastAsiaTheme="majorEastAsia" w:hAnsi="Consolas"/>
           <w:color w:val="24292E"/>
           <w:bdr w:val="none" w:sz="0" w:space="0" w:color="auto" w:frame="1"/>
         </w:rPr>
-        <w:t>* @param param2 Description du second paramètre.</w:t>
-      </w:r>
-    </w:p>
-    <w:p>
-      <w:pPr>
-        <w:pStyle w:val="PrformatHTML"/>
+      </w:pPr>
+      <w:r>
         <w:rPr>
           <w:rStyle w:val="CodeHTML"/>
           <w:rFonts w:ascii="Consolas" w:eastAsiaTheme="majorEastAsia" w:hAnsi="Consolas"/>
           <w:color w:val="24292E"/>
           <w:bdr w:val="none" w:sz="0" w:space="0" w:color="auto" w:frame="1"/>
         </w:rPr>
-      </w:pPr>
-      <w:r>
+        <w:t>*/</w:t>
+      </w:r>
+    </w:p>
+    <w:p>
+      <w:pPr>
         <w:rPr>
           <w:rStyle w:val="CodeHTML"/>
           <w:rFonts w:ascii="Consolas" w:eastAsiaTheme="majorEastAsia" w:hAnsi="Consolas"/>
           <w:color w:val="24292E"/>
           <w:bdr w:val="none" w:sz="0" w:space="0" w:color="auto" w:frame="1"/>
-        </w:rPr>
-        <w:t>* @return Que retourne la méthode..</w:t>
-      </w:r>
+          <w:lang w:val="fr-FR"/>
+        </w:rPr>
+      </w:pPr>
+    </w:p>
+    <w:p>
+      <w:pPr>
+        <w:pStyle w:val="Titre3"/>
+        <w:rPr>
+          <w:lang w:val="fr-FR"/>
+        </w:rPr>
+      </w:pPr>
+      <w:bookmarkStart w:id="12" w:name="_Toc66818093"/>
+      <w:r>
+        <w:rPr>
+          <w:lang w:val="fr-FR"/>
+        </w:rPr>
+        <w:t>Méthodes</w:t>
+      </w:r>
+      <w:bookmarkEnd w:id="12"/>
     </w:p>
     <w:p>
       <w:pPr>
@@ -4910,7 +4910,7 @@
           <w:color w:val="24292E"/>
           <w:bdr w:val="none" w:sz="0" w:space="0" w:color="auto" w:frame="1"/>
         </w:rPr>
-        <w:t>*/</w:t>
+        <w:t>/**</w:t>
       </w:r>
     </w:p>
     <w:p>
@@ -4923,6 +4923,117 @@
           <w:bdr w:val="none" w:sz="0" w:space="0" w:color="auto" w:frame="1"/>
         </w:rPr>
       </w:pPr>
+      <w:r>
+        <w:rPr>
+          <w:rStyle w:val="CodeHTML"/>
+          <w:rFonts w:ascii="Consolas" w:eastAsiaTheme="majorEastAsia" w:hAnsi="Consolas"/>
+          <w:color w:val="24292E"/>
+          <w:bdr w:val="none" w:sz="0" w:space="0" w:color="auto" w:frame="1"/>
+        </w:rPr>
+        <w:t>* Description de la méthode</w:t>
+      </w:r>
+    </w:p>
+    <w:p>
+      <w:pPr>
+        <w:pStyle w:val="PrformatHTML"/>
+        <w:rPr>
+          <w:rStyle w:val="CodeHTML"/>
+          <w:rFonts w:ascii="Consolas" w:eastAsiaTheme="majorEastAsia" w:hAnsi="Consolas"/>
+          <w:color w:val="24292E"/>
+          <w:bdr w:val="none" w:sz="0" w:space="0" w:color="auto" w:frame="1"/>
+        </w:rPr>
+      </w:pPr>
+      <w:r>
+        <w:rPr>
+          <w:rStyle w:val="CodeHTML"/>
+          <w:rFonts w:ascii="Consolas" w:eastAsiaTheme="majorEastAsia" w:hAnsi="Consolas"/>
+          <w:color w:val="24292E"/>
+          <w:bdr w:val="none" w:sz="0" w:space="0" w:color="auto" w:frame="1"/>
+        </w:rPr>
+        <w:t>* @param param1 Description du premier paramètre.</w:t>
+      </w:r>
+    </w:p>
+    <w:p>
+      <w:pPr>
+        <w:pStyle w:val="PrformatHTML"/>
+        <w:rPr>
+          <w:rStyle w:val="CodeHTML"/>
+          <w:rFonts w:ascii="Consolas" w:eastAsiaTheme="majorEastAsia" w:hAnsi="Consolas"/>
+          <w:color w:val="24292E"/>
+          <w:bdr w:val="none" w:sz="0" w:space="0" w:color="auto" w:frame="1"/>
+        </w:rPr>
+      </w:pPr>
+      <w:r>
+        <w:rPr>
+          <w:rStyle w:val="CodeHTML"/>
+          <w:rFonts w:ascii="Consolas" w:eastAsiaTheme="majorEastAsia" w:hAnsi="Consolas"/>
+          <w:color w:val="24292E"/>
+          <w:bdr w:val="none" w:sz="0" w:space="0" w:color="auto" w:frame="1"/>
+        </w:rPr>
+        <w:t>* @param param2 Description du second paramètre.</w:t>
+      </w:r>
+    </w:p>
+    <w:p>
+      <w:pPr>
+        <w:pStyle w:val="PrformatHTML"/>
+        <w:rPr>
+          <w:rStyle w:val="CodeHTML"/>
+          <w:rFonts w:ascii="Consolas" w:eastAsiaTheme="majorEastAsia" w:hAnsi="Consolas"/>
+          <w:color w:val="24292E"/>
+          <w:bdr w:val="none" w:sz="0" w:space="0" w:color="auto" w:frame="1"/>
+        </w:rPr>
+      </w:pPr>
+      <w:r>
+        <w:rPr>
+          <w:rStyle w:val="CodeHTML"/>
+          <w:rFonts w:ascii="Consolas" w:eastAsiaTheme="majorEastAsia" w:hAnsi="Consolas"/>
+          <w:color w:val="24292E"/>
+          <w:bdr w:val="none" w:sz="0" w:space="0" w:color="auto" w:frame="1"/>
+        </w:rPr>
+        <w:t xml:space="preserve">* @return Que retourne la </w:t>
+      </w:r>
+      <w:proofErr w:type="gramStart"/>
+      <w:r>
+        <w:rPr>
+          <w:rStyle w:val="CodeHTML"/>
+          <w:rFonts w:ascii="Consolas" w:eastAsiaTheme="majorEastAsia" w:hAnsi="Consolas"/>
+          <w:color w:val="24292E"/>
+          <w:bdr w:val="none" w:sz="0" w:space="0" w:color="auto" w:frame="1"/>
+        </w:rPr>
+        <w:t>méthode..</w:t>
+      </w:r>
+      <w:proofErr w:type="gramEnd"/>
+    </w:p>
+    <w:p>
+      <w:pPr>
+        <w:pStyle w:val="PrformatHTML"/>
+        <w:rPr>
+          <w:rStyle w:val="CodeHTML"/>
+          <w:rFonts w:ascii="Consolas" w:eastAsiaTheme="majorEastAsia" w:hAnsi="Consolas"/>
+          <w:color w:val="24292E"/>
+          <w:bdr w:val="none" w:sz="0" w:space="0" w:color="auto" w:frame="1"/>
+        </w:rPr>
+      </w:pPr>
+      <w:r>
+        <w:rPr>
+          <w:rStyle w:val="CodeHTML"/>
+          <w:rFonts w:ascii="Consolas" w:eastAsiaTheme="majorEastAsia" w:hAnsi="Consolas"/>
+          <w:color w:val="24292E"/>
+          <w:bdr w:val="none" w:sz="0" w:space="0" w:color="auto" w:frame="1"/>
+        </w:rPr>
+        <w:t>*/</w:t>
+      </w:r>
+    </w:p>
+    <w:p>
+      <w:pPr>
+        <w:pStyle w:val="PrformatHTML"/>
+        <w:rPr>
+          <w:rStyle w:val="CodeHTML"/>
+          <w:rFonts w:ascii="Consolas" w:eastAsiaTheme="majorEastAsia" w:hAnsi="Consolas"/>
+          <w:color w:val="24292E"/>
+          <w:bdr w:val="none" w:sz="0" w:space="0" w:color="auto" w:frame="1"/>
+        </w:rPr>
+      </w:pPr>
     </w:p>
     <w:p>
       <w:pPr>
@@ -4984,12 +5095,17 @@
         <w:t xml:space="preserve"> : Première lettre en minuscule, </w:t>
       </w:r>
       <w:proofErr w:type="spellStart"/>
+      <w:proofErr w:type="gramStart"/>
       <w:r>
         <w:t>maFonction</w:t>
       </w:r>
       <w:proofErr w:type="spellEnd"/>
       <w:r>
-        <w:t>()</w:t>
+        <w:t>(</w:t>
+      </w:r>
+      <w:proofErr w:type="gramEnd"/>
+      <w:r>
+        <w:t>)</w:t>
       </w:r>
       <w:r>
         <w:br/>
@@ -5098,12 +5214,14 @@
         </w:rPr>
         <w:t xml:space="preserve"> Notre manque d’expérience pose également </w:t>
       </w:r>
-      <w:r>
-        <w:rPr>
-          <w:lang w:val="fr-FR"/>
-        </w:rPr>
-        <w:t>un problème</w:t>
-      </w:r>
+      <w:proofErr w:type="gramStart"/>
+      <w:r>
+        <w:rPr>
+          <w:lang w:val="fr-FR"/>
+        </w:rPr>
+        <w:t>problème</w:t>
+      </w:r>
+      <w:proofErr w:type="gramEnd"/>
       <w:r>
         <w:rPr>
           <w:lang w:val="fr-FR"/>
@@ -5179,8 +5297,6 @@
     <w:p>
       <w:pPr>
         <w:rPr>
-          <w:color w:val="CC9900" w:themeColor="hyperlink"/>
-          <w:u w:val="single"/>
           <w:lang w:val="fr-FR"/>
         </w:rPr>
       </w:pPr>
@@ -5557,12 +5673,14 @@
         </w:rPr>
         <w:t>l</w:t>
       </w:r>
+      <w:proofErr w:type="gramStart"/>
       <w:r>
         <w:rPr>
           <w:lang w:val="fr-FR"/>
         </w:rPr>
         <w:t>’«</w:t>
       </w:r>
+      <w:proofErr w:type="gramEnd"/>
       <w:r>
         <w:rPr>
           <w:lang w:val="fr-FR"/>
@@ -6116,7 +6234,15 @@
     </w:p>
     <w:p>
       <w:r>
-        <w:t>Une GitHub action a été configurée afin de tenter de faire la packaging de l’application sur la dernière version de Windows. Elle est déclenchée à chaque commit/merge sur la branche main</w:t>
+        <w:t xml:space="preserve">Une GitHub action a été configurée afin de tenter de faire </w:t>
+      </w:r>
+      <w:proofErr w:type="gramStart"/>
+      <w:r>
+        <w:t>la packaging</w:t>
+      </w:r>
+      <w:proofErr w:type="gramEnd"/>
+      <w:r>
+        <w:t xml:space="preserve"> de l’application sur la dernière version de Windows. Elle est déclenchée à chaque commit/merge sur la branche main</w:t>
       </w:r>
     </w:p>
     <w:p>
@@ -6150,115 +6276,23 @@
       </w:r>
     </w:p>
     <w:p>
-      <w:pPr>
-        <w:pStyle w:val="Titre2"/>
-      </w:pPr>
-      <w:r>
-        <w:t>Assignements des tâches</w:t>
-      </w:r>
-    </w:p>
-    <w:p>
-      <w:r>
-        <w:t>Lorsque les stories ont été découpés en différentes tâches / issues, il est nécessaire de définir les dépendances de chacune de ces dernières, par exemple la tâche 1 dépend de la tâche 2.</w:t>
-      </w:r>
-    </w:p>
-    <w:p>
-      <w:r>
-        <w:t>Les membres de l’équipe s’assignent ensuite les tâches à réaliser et estiment à ce moment le temps nécessaire pour les réaliser.</w:t>
-      </w:r>
-      <w:r>
-        <w:t xml:space="preserve"> L’estimation doit être divisées en 3 possibilités :</w:t>
-      </w:r>
-    </w:p>
-    <w:p>
-      <w:pPr>
-        <w:pStyle w:val="Paragraphedeliste"/>
-        <w:numPr>
-          <w:ilvl w:val="0"/>
-          <w:numId w:val="17"/>
-        </w:numPr>
-      </w:pPr>
-      <w:r>
-        <w:t>Optimiste</w:t>
-      </w:r>
-    </w:p>
-    <w:p>
-      <w:pPr>
-        <w:pStyle w:val="Paragraphedeliste"/>
-        <w:numPr>
-          <w:ilvl w:val="0"/>
-          <w:numId w:val="17"/>
-        </w:numPr>
-      </w:pPr>
-      <w:r>
-        <w:t>Réaliste</w:t>
-      </w:r>
-    </w:p>
-    <w:p>
-      <w:pPr>
-        <w:pStyle w:val="Paragraphedeliste"/>
-        <w:numPr>
-          <w:ilvl w:val="0"/>
-          <w:numId w:val="17"/>
-        </w:numPr>
-      </w:pPr>
-      <w:r>
+      <w:r>
+        <w:br w:type="page"/>
+      </w:r>
+    </w:p>
+    <w:p>
+      <w:pPr>
+        <w:pStyle w:val="Titre1"/>
+        <w:rPr>
+          <w:lang w:val="fr-FR"/>
+        </w:rPr>
+      </w:pPr>
+      <w:bookmarkStart w:id="22" w:name="_Toc66818103"/>
+      <w:r>
+        <w:rPr>
+          <w:lang w:val="fr-FR"/>
+        </w:rPr>
         <w:lastRenderedPageBreak/>
-        <w:t>Pessimiste</w:t>
-      </w:r>
-    </w:p>
-    <w:p>
-      <w:r>
-        <w:t>L</w:t>
-      </w:r>
-      <w:r>
-        <w:t xml:space="preserve">es </w:t>
-      </w:r>
-      <w:r>
-        <w:t>estimation</w:t>
-      </w:r>
-      <w:r>
-        <w:t>s</w:t>
-      </w:r>
-      <w:r>
-        <w:t xml:space="preserve"> doi</w:t>
-      </w:r>
-      <w:r>
-        <w:t>vent</w:t>
-      </w:r>
-      <w:r>
-        <w:t xml:space="preserve"> être mise en commentaire de l’issue sur </w:t>
-      </w:r>
-      <w:proofErr w:type="spellStart"/>
-      <w:r>
-        <w:t>github</w:t>
-      </w:r>
-      <w:proofErr w:type="spellEnd"/>
-      <w:r>
-        <w:t xml:space="preserve"> et dans la documentation.</w:t>
-      </w:r>
-      <w:r>
-        <w:t xml:space="preserve"> Lors de la </w:t>
-      </w:r>
-      <w:r>
-        <w:t>clôture</w:t>
-      </w:r>
-      <w:r>
-        <w:t>, le temps observé doit être indiqué ainsi que la différence avec chacune des estimations.</w:t>
-      </w:r>
-    </w:p>
-    <w:p>
-      <w:pPr>
-        <w:pStyle w:val="Titre1"/>
-        <w:rPr>
-          <w:lang w:val="fr-FR"/>
-        </w:rPr>
-      </w:pPr>
-      <w:bookmarkStart w:id="22" w:name="_Toc66818103"/>
-      <w:r>
-        <w:rPr>
-          <w:lang w:val="fr-FR"/>
-        </w:rPr>
         <w:t>Description du projet</w:t>
       </w:r>
       <w:bookmarkEnd w:id="22"/>
@@ -6396,13 +6430,23 @@
           <w:lang w:val="fr-FR"/>
         </w:rPr>
       </w:pPr>
+      <w:proofErr w:type="gramStart"/>
       <w:r>
         <w:rPr>
           <w:b/>
           <w:bCs/>
           <w:lang w:val="fr-FR"/>
         </w:rPr>
-        <w:t>statique init</w:t>
+        <w:t>statique</w:t>
+      </w:r>
+      <w:proofErr w:type="gramEnd"/>
+      <w:r>
+        <w:rPr>
+          <w:b/>
+          <w:bCs/>
+          <w:lang w:val="fr-FR"/>
+        </w:rPr>
+        <w:t xml:space="preserve"> init</w:t>
       </w:r>
       <w:r>
         <w:rPr>
@@ -6422,13 +6466,23 @@
           <w:lang w:val="fr-FR"/>
         </w:rPr>
       </w:pPr>
+      <w:proofErr w:type="gramStart"/>
       <w:r>
         <w:rPr>
           <w:b/>
           <w:bCs/>
           <w:lang w:val="fr-FR"/>
         </w:rPr>
-        <w:t>statique clean</w:t>
+        <w:t>statique</w:t>
+      </w:r>
+      <w:proofErr w:type="gramEnd"/>
+      <w:r>
+        <w:rPr>
+          <w:b/>
+          <w:bCs/>
+          <w:lang w:val="fr-FR"/>
+        </w:rPr>
+        <w:t xml:space="preserve"> clean</w:t>
       </w:r>
       <w:r>
         <w:rPr>
@@ -6492,14 +6546,24 @@
           <w:bCs/>
           <w:lang w:val="en-US"/>
         </w:rPr>
-        <w:t xml:space="preserve"> serve </w:t>
-      </w:r>
-      <w:r>
-        <w:rPr>
+        <w:t xml:space="preserve"> </w:t>
+      </w:r>
+      <w:proofErr w:type="gramStart"/>
+      <w:r>
+        <w:rPr>
+          <w:b/>
+          <w:bCs/>
           <w:lang w:val="en-US"/>
         </w:rPr>
+        <w:t>serve </w:t>
+      </w:r>
+      <w:r>
+        <w:rPr>
+          <w:lang w:val="en-US"/>
+        </w:rPr>
         <w:t>:</w:t>
       </w:r>
+      <w:proofErr w:type="gramEnd"/>
       <w:r>
         <w:rPr>
           <w:lang w:val="en-US"/>
@@ -6518,13 +6582,23 @@
           <w:lang w:val="fr-FR"/>
         </w:rPr>
       </w:pPr>
+      <w:proofErr w:type="gramStart"/>
       <w:r>
         <w:rPr>
           <w:b/>
           <w:bCs/>
           <w:lang w:val="fr-FR"/>
         </w:rPr>
-        <w:t xml:space="preserve">statique </w:t>
+        <w:t>statique</w:t>
+      </w:r>
+      <w:proofErr w:type="gramEnd"/>
+      <w:r>
+        <w:rPr>
+          <w:b/>
+          <w:bCs/>
+          <w:lang w:val="fr-FR"/>
+        </w:rPr>
+        <w:t xml:space="preserve"> </w:t>
       </w:r>
       <w:proofErr w:type="spellStart"/>
       <w:r>
@@ -6679,13 +6753,7 @@
         <w:rPr>
           <w:lang w:val="fr-FR"/>
         </w:rPr>
-        <w:t>r</w:t>
-      </w:r>
-      <w:r>
-        <w:rPr>
-          <w:lang w:val="fr-FR"/>
-        </w:rPr>
-        <w:t>equirement</w:t>
+        <w:t>requirement</w:t>
       </w:r>
       <w:bookmarkEnd w:id="24"/>
       <w:proofErr w:type="spellEnd"/>
@@ -6748,6 +6816,13 @@
         </w:rPr>
         <w:t>.</w:t>
       </w:r>
+    </w:p>
+    <w:p>
+      <w:pPr>
+        <w:rPr>
+          <w:lang w:val="fr-FR"/>
+        </w:rPr>
+      </w:pPr>
       <w:r>
         <w:rPr>
           <w:lang w:val="fr-FR"/>
@@ -6955,7 +7030,15 @@
       </w:r>
       <w:r>
         <w:tab/>
-        <w:t>- ![Une image](./un/chemin) pour les images</w:t>
+        <w:t>-</w:t>
+      </w:r>
+      <w:proofErr w:type="gramStart"/>
+      <w:r>
+        <w:t> ![</w:t>
+      </w:r>
+      <w:proofErr w:type="gramEnd"/>
+      <w:r>
+        <w:t>Une image](./un/chemin) pour les images</w:t>
       </w:r>
     </w:p>
     <w:p/>
@@ -7164,10 +7247,12 @@
         <w:t xml:space="preserve">prend un argument un chemin. Si le chemin n’existe pas, elle le créer. Elle ajoute au répertoire un fichier </w:t>
       </w:r>
       <w:proofErr w:type="spellStart"/>
+      <w:proofErr w:type="gramStart"/>
       <w:r>
         <w:t>config.yaml</w:t>
       </w:r>
       <w:proofErr w:type="spellEnd"/>
+      <w:proofErr w:type="gramEnd"/>
       <w:r>
         <w:t xml:space="preserve"> et un fichier index.md.</w:t>
       </w:r>
@@ -7267,7 +7352,15 @@
     </w:p>
     <w:p>
       <w:r>
-        <w:t xml:space="preserve">La librairie peut être inclue via Maven et supporte les langages demandé ainsi que le format demandé. De ce fait nous l’utiliserons en tant que </w:t>
+        <w:t xml:space="preserve">La librairie peut être inclue via Maven et supporte </w:t>
+      </w:r>
+      <w:proofErr w:type="gramStart"/>
+      <w:r>
+        <w:t>les langages demandé</w:t>
+      </w:r>
+      <w:proofErr w:type="gramEnd"/>
+      <w:r>
+        <w:t xml:space="preserve"> ainsi que le format demandé. De ce fait nous l’utiliserons en tant que </w:t>
       </w:r>
       <w:proofErr w:type="spellStart"/>
       <w:r>
@@ -7424,7 +7517,15 @@
     </w:p>
     <w:p>
       <w:r>
-        <w:t>En tant qu’utilisateur, j’aimerai qu’une release du générateur de site statique soit téléchargeable depuis l’onglet release de GitHub. Un tag git (v0.0.1) correspondant à la release doit être publié. La release doit également être accompagnée d’instructions d’installation reproductible.</w:t>
+        <w:t xml:space="preserve">En tant qu’utilisateur, j’aimerai qu’une release du générateur de site statique soit téléchargeable </w:t>
+      </w:r>
+      <w:proofErr w:type="gramStart"/>
+      <w:r>
+        <w:t>depuis</w:t>
+      </w:r>
+      <w:proofErr w:type="gramEnd"/>
+      <w:r>
+        <w:t xml:space="preserve"> l’onglet release de GitHub. Un tag git (v0.0.1) correspondant à la release doit être publié. La release doit également être accompagnée d’instructions d’installation reproductible.</w:t>
       </w:r>
     </w:p>
     <w:p>
@@ -7891,7 +7992,15 @@
     <w:p>
       <w:r>
         <w:lastRenderedPageBreak/>
-        <w:t>L’aboutissement de nos recherches peut être résumé avec une liste des avantages et inconvénients de chacune des technologies.</w:t>
+        <w:t xml:space="preserve">L’aboutissement de nos recherches peut être résumé avec une liste des avantages et inconvénients </w:t>
+      </w:r>
+      <w:proofErr w:type="gramStart"/>
+      <w:r>
+        <w:t>de</w:t>
+      </w:r>
+      <w:proofErr w:type="gramEnd"/>
+      <w:r>
+        <w:t xml:space="preserve"> chacune des technologies.</w:t>
       </w:r>
     </w:p>
     <w:tbl>
@@ -10288,119 +10397,6 @@
     </w:lvl>
   </w:abstractNum>
   <w:abstractNum w:abstractNumId="15" w15:restartNumberingAfterBreak="0">
-    <w:nsid w:val="61F23E6E"/>
-    <w:multiLevelType w:val="hybridMultilevel"/>
-    <w:tmpl w:val="9FB8D828"/>
-    <w:lvl w:ilvl="0" w:tplc="100C0001">
-      <w:start w:val="1"/>
-      <w:numFmt w:val="bullet"/>
-      <w:lvlText w:val=""/>
-      <w:lvlJc w:val="left"/>
-      <w:pPr>
-        <w:ind w:left="720" w:hanging="360"/>
-      </w:pPr>
-      <w:rPr>
-        <w:rFonts w:ascii="Symbol" w:hAnsi="Symbol" w:hint="default"/>
-      </w:rPr>
-    </w:lvl>
-    <w:lvl w:ilvl="1" w:tplc="100C0003" w:tentative="1">
-      <w:start w:val="1"/>
-      <w:numFmt w:val="bullet"/>
-      <w:lvlText w:val="o"/>
-      <w:lvlJc w:val="left"/>
-      <w:pPr>
-        <w:ind w:left="1440" w:hanging="360"/>
-      </w:pPr>
-      <w:rPr>
-        <w:rFonts w:ascii="Courier New" w:hAnsi="Courier New" w:cs="Courier New" w:hint="default"/>
-      </w:rPr>
-    </w:lvl>
-    <w:lvl w:ilvl="2" w:tplc="100C0005" w:tentative="1">
-      <w:start w:val="1"/>
-      <w:numFmt w:val="bullet"/>
-      <w:lvlText w:val=""/>
-      <w:lvlJc w:val="left"/>
-      <w:pPr>
-        <w:ind w:left="2160" w:hanging="360"/>
-      </w:pPr>
-      <w:rPr>
-        <w:rFonts w:ascii="Wingdings" w:hAnsi="Wingdings" w:hint="default"/>
-      </w:rPr>
-    </w:lvl>
-    <w:lvl w:ilvl="3" w:tplc="100C0001" w:tentative="1">
-      <w:start w:val="1"/>
-      <w:numFmt w:val="bullet"/>
-      <w:lvlText w:val=""/>
-      <w:lvlJc w:val="left"/>
-      <w:pPr>
-        <w:ind w:left="2880" w:hanging="360"/>
-      </w:pPr>
-      <w:rPr>
-        <w:rFonts w:ascii="Symbol" w:hAnsi="Symbol" w:hint="default"/>
-      </w:rPr>
-    </w:lvl>
-    <w:lvl w:ilvl="4" w:tplc="100C0003" w:tentative="1">
-      <w:start w:val="1"/>
-      <w:numFmt w:val="bullet"/>
-      <w:lvlText w:val="o"/>
-      <w:lvlJc w:val="left"/>
-      <w:pPr>
-        <w:ind w:left="3600" w:hanging="360"/>
-      </w:pPr>
-      <w:rPr>
-        <w:rFonts w:ascii="Courier New" w:hAnsi="Courier New" w:cs="Courier New" w:hint="default"/>
-      </w:rPr>
-    </w:lvl>
-    <w:lvl w:ilvl="5" w:tplc="100C0005" w:tentative="1">
-      <w:start w:val="1"/>
-      <w:numFmt w:val="bullet"/>
-      <w:lvlText w:val=""/>
-      <w:lvlJc w:val="left"/>
-      <w:pPr>
-        <w:ind w:left="4320" w:hanging="360"/>
-      </w:pPr>
-      <w:rPr>
-        <w:rFonts w:ascii="Wingdings" w:hAnsi="Wingdings" w:hint="default"/>
-      </w:rPr>
-    </w:lvl>
-    <w:lvl w:ilvl="6" w:tplc="100C0001" w:tentative="1">
-      <w:start w:val="1"/>
-      <w:numFmt w:val="bullet"/>
-      <w:lvlText w:val=""/>
-      <w:lvlJc w:val="left"/>
-      <w:pPr>
-        <w:ind w:left="5040" w:hanging="360"/>
-      </w:pPr>
-      <w:rPr>
-        <w:rFonts w:ascii="Symbol" w:hAnsi="Symbol" w:hint="default"/>
-      </w:rPr>
-    </w:lvl>
-    <w:lvl w:ilvl="7" w:tplc="100C0003" w:tentative="1">
-      <w:start w:val="1"/>
-      <w:numFmt w:val="bullet"/>
-      <w:lvlText w:val="o"/>
-      <w:lvlJc w:val="left"/>
-      <w:pPr>
-        <w:ind w:left="5760" w:hanging="360"/>
-      </w:pPr>
-      <w:rPr>
-        <w:rFonts w:ascii="Courier New" w:hAnsi="Courier New" w:cs="Courier New" w:hint="default"/>
-      </w:rPr>
-    </w:lvl>
-    <w:lvl w:ilvl="8" w:tplc="100C0005" w:tentative="1">
-      <w:start w:val="1"/>
-      <w:numFmt w:val="bullet"/>
-      <w:lvlText w:val=""/>
-      <w:lvlJc w:val="left"/>
-      <w:pPr>
-        <w:ind w:left="6480" w:hanging="360"/>
-      </w:pPr>
-      <w:rPr>
-        <w:rFonts w:ascii="Wingdings" w:hAnsi="Wingdings" w:hint="default"/>
-      </w:rPr>
-    </w:lvl>
-  </w:abstractNum>
-  <w:abstractNum w:abstractNumId="16" w15:restartNumberingAfterBreak="0">
     <w:nsid w:val="69DC78BE"/>
     <w:multiLevelType w:val="hybridMultilevel"/>
     <w:tmpl w:val="D2A0E408"/>
@@ -10532,7 +10528,7 @@
     <w:abstractNumId w:val="5"/>
   </w:num>
   <w:num w:numId="7">
-    <w:abstractNumId w:val="16"/>
+    <w:abstractNumId w:val="15"/>
   </w:num>
   <w:num w:numId="8">
     <w:abstractNumId w:val="8"/>
@@ -10560,9 +10556,6 @@
   </w:num>
   <w:num w:numId="16">
     <w:abstractNumId w:val="7"/>
-  </w:num>
-  <w:num w:numId="17">
-    <w:abstractNumId w:val="15"/>
   </w:num>
 </w:numbering>
 </file>
@@ -12131,8 +12124,6 @@
     <w:rsid w:val="00223E42"/>
     <w:rsid w:val="00235CAC"/>
     <w:rsid w:val="002C3C3C"/>
-    <w:rsid w:val="002F2FA4"/>
-    <w:rsid w:val="00320753"/>
     <w:rsid w:val="004F2FB5"/>
     <w:rsid w:val="005334F2"/>
     <w:rsid w:val="00577477"/>

</xml_diff>

<commit_message>
Le cammande init est implémentée
 Deux fichiers sont crées à l'endroit du chemin ou à l'endroit courrant
</commit_message>
<xml_diff>
--- a/Rapport.docx
+++ b/Rapport.docx
@@ -3615,7 +3615,6 @@
                 <w:lang w:val="fr-FR"/>
               </w:rPr>
             </w:pPr>
-            <w:proofErr w:type="spellStart"/>
             <w:r>
               <w:rPr>
                 <w:b w:val="0"/>
@@ -3624,7 +3623,6 @@
               </w:rPr>
               <w:t>IntelliJ</w:t>
             </w:r>
-            <w:proofErr w:type="spellEnd"/>
           </w:p>
         </w:tc>
         <w:tc>
@@ -3732,14 +3730,12 @@
                 <w:lang w:val="fr-FR"/>
               </w:rPr>
             </w:pPr>
-            <w:proofErr w:type="spellStart"/>
             <w:r>
               <w:rPr>
                 <w:lang w:val="fr-FR"/>
               </w:rPr>
               <w:t>PicoCLI</w:t>
             </w:r>
-            <w:proofErr w:type="spellEnd"/>
           </w:p>
         </w:tc>
         <w:tc>
@@ -3759,7 +3755,6 @@
                 <w:lang w:val="fr-FR"/>
               </w:rPr>
             </w:pPr>
-            <w:proofErr w:type="spellStart"/>
             <w:r>
               <w:rPr>
                 <w:b/>
@@ -3768,7 +3763,6 @@
               </w:rPr>
               <w:t>Versionning</w:t>
             </w:r>
-            <w:proofErr w:type="spellEnd"/>
             <w:r>
               <w:rPr>
                 <w:b/>
@@ -3856,16 +3850,8 @@
               <w:rPr>
                 <w:lang w:val="fr-FR"/>
               </w:rPr>
-              <w:t xml:space="preserve">Maven </w:t>
-            </w:r>
-            <w:proofErr w:type="spellStart"/>
-            <w:r>
-              <w:rPr>
-                <w:lang w:val="fr-FR"/>
-              </w:rPr>
-              <w:t>Shade</w:t>
-            </w:r>
-            <w:proofErr w:type="spellEnd"/>
+              <w:t>Maven Shade</w:t>
+            </w:r>
           </w:p>
         </w:tc>
       </w:tr>
@@ -3908,21 +3894,7 @@
         <w:rPr>
           <w:lang w:val="fr-FR"/>
         </w:rPr>
-        <w:t xml:space="preserve">Pourquoi signer les </w:t>
-      </w:r>
-      <w:proofErr w:type="spellStart"/>
-      <w:r>
-        <w:rPr>
-          <w:lang w:val="fr-FR"/>
-        </w:rPr>
-        <w:t>commits</w:t>
-      </w:r>
-      <w:proofErr w:type="spellEnd"/>
-      <w:r>
-        <w:rPr>
-          <w:lang w:val="fr-FR"/>
-        </w:rPr>
-        <w:t xml:space="preserve"> avec GPG</w:t>
+        <w:t>Pourquoi signer les commits avec GPG</w:t>
       </w:r>
       <w:bookmarkEnd w:id="3"/>
     </w:p>
@@ -3937,21 +3909,7 @@
         <w:rPr>
           <w:lang w:val="fr-FR"/>
         </w:rPr>
-        <w:t xml:space="preserve">Grâce à la signature GPG, la source des </w:t>
-      </w:r>
-      <w:proofErr w:type="spellStart"/>
-      <w:r>
-        <w:rPr>
-          <w:lang w:val="fr-FR"/>
-        </w:rPr>
-        <w:t>commits</w:t>
-      </w:r>
-      <w:proofErr w:type="spellEnd"/>
-      <w:r>
-        <w:rPr>
-          <w:lang w:val="fr-FR"/>
-        </w:rPr>
-        <w:t xml:space="preserve"> peut être authentifiée. De cette façon, dans certains projets critiques, il est possible de s’assurer de la provenance des modifications du code.</w:t>
+        <w:t>Grâce à la signature GPG, la source des commits peut être authentifiée. De cette façon, dans certains projets critiques, il est possible de s’assurer de la provenance des modifications du code.</w:t>
       </w:r>
     </w:p>
     <w:p>
@@ -3967,31 +3925,9 @@
         <w:rPr>
           <w:lang w:val="fr-FR"/>
         </w:rPr>
-        <w:t xml:space="preserve">Commit </w:t>
-      </w:r>
-      <w:proofErr w:type="spellStart"/>
-      <w:r>
-        <w:rPr>
-          <w:lang w:val="fr-FR"/>
-        </w:rPr>
-        <w:t>ealry</w:t>
-      </w:r>
-      <w:proofErr w:type="spellEnd"/>
-      <w:r>
-        <w:rPr>
-          <w:lang w:val="fr-FR"/>
-        </w:rPr>
-        <w:t xml:space="preserve">, commit </w:t>
-      </w:r>
-      <w:proofErr w:type="spellStart"/>
-      <w:r>
-        <w:rPr>
-          <w:lang w:val="fr-FR"/>
-        </w:rPr>
-        <w:t>often</w:t>
+        <w:t>Commit ealry, commit often</w:t>
       </w:r>
       <w:bookmarkEnd w:id="4"/>
-      <w:proofErr w:type="spellEnd"/>
     </w:p>
     <w:p>
       <w:pPr>
@@ -4034,21 +3970,7 @@
         <w:rPr>
           <w:lang w:val="fr-FR"/>
         </w:rPr>
-        <w:t xml:space="preserve"> De plus, lors de travaux collaboratifs, il est plus facile d’intégrer plusieurs petits </w:t>
-      </w:r>
-      <w:proofErr w:type="spellStart"/>
-      <w:r>
-        <w:rPr>
-          <w:lang w:val="fr-FR"/>
-        </w:rPr>
-        <w:t>commits</w:t>
-      </w:r>
-      <w:proofErr w:type="spellEnd"/>
-      <w:r>
-        <w:rPr>
-          <w:lang w:val="fr-FR"/>
-        </w:rPr>
-        <w:t xml:space="preserve"> ensemble que de devoir débugger </w:t>
+        <w:t xml:space="preserve"> De plus, lors de travaux collaboratifs, il est plus facile d’intégrer plusieurs petits commits ensemble que de devoir débugger </w:t>
       </w:r>
       <w:r>
         <w:rPr>
@@ -4308,19 +4230,19 @@
           <w:color w:val="24292E"/>
           <w:bdr w:val="none" w:sz="0" w:space="0" w:color="auto" w:frame="1"/>
         </w:rPr>
-        <w:t xml:space="preserve"> </w:t>
-      </w:r>
-      <w:proofErr w:type="gramStart"/>
-      <w:r>
+        <w:t xml:space="preserve"> if(...)</w:t>
+      </w:r>
+    </w:p>
+    <w:p>
+      <w:pPr>
+        <w:pStyle w:val="PrformatHTML"/>
         <w:rPr>
           <w:rStyle w:val="CodeHTML"/>
           <w:rFonts w:ascii="Consolas" w:eastAsiaTheme="majorEastAsia" w:hAnsi="Consolas"/>
           <w:color w:val="24292E"/>
           <w:bdr w:val="none" w:sz="0" w:space="0" w:color="auto" w:frame="1"/>
         </w:rPr>
-        <w:t>if</w:t>
-      </w:r>
-      <w:proofErr w:type="gramEnd"/>
+      </w:pPr>
       <w:r>
         <w:rPr>
           <w:rStyle w:val="CodeHTML"/>
@@ -4328,7 +4250,7 @@
           <w:color w:val="24292E"/>
           <w:bdr w:val="none" w:sz="0" w:space="0" w:color="auto" w:frame="1"/>
         </w:rPr>
-        <w:t>(...)</w:t>
+        <w:t xml:space="preserve"> {</w:t>
       </w:r>
     </w:p>
     <w:p>
@@ -4348,7 +4270,7 @@
           <w:color w:val="24292E"/>
           <w:bdr w:val="none" w:sz="0" w:space="0" w:color="auto" w:frame="1"/>
         </w:rPr>
-        <w:t xml:space="preserve"> {</w:t>
+        <w:t xml:space="preserve">      /* Du code */</w:t>
       </w:r>
     </w:p>
     <w:p>
@@ -4368,8 +4290,31 @@
           <w:color w:val="24292E"/>
           <w:bdr w:val="none" w:sz="0" w:space="0" w:color="auto" w:frame="1"/>
         </w:rPr>
-        <w:t xml:space="preserve">      /* Du code */</w:t>
-      </w:r>
+        <w:t xml:space="preserve"> }</w:t>
+      </w:r>
+    </w:p>
+    <w:p>
+      <w:pPr>
+        <w:rPr>
+          <w:lang w:val="fr-FR"/>
+        </w:rPr>
+      </w:pPr>
+    </w:p>
+    <w:p>
+      <w:pPr>
+        <w:pStyle w:val="Titre2"/>
+        <w:rPr>
+          <w:lang w:val="fr-FR"/>
+        </w:rPr>
+      </w:pPr>
+      <w:bookmarkStart w:id="9" w:name="_Toc66818090"/>
+      <w:r>
+        <w:rPr>
+          <w:lang w:val="fr-FR"/>
+        </w:rPr>
+        <w:t>Entête de fichier</w:t>
+      </w:r>
+      <w:bookmarkEnd w:id="9"/>
     </w:p>
     <w:p>
       <w:pPr>
@@ -4388,31 +4333,8 @@
           <w:color w:val="24292E"/>
           <w:bdr w:val="none" w:sz="0" w:space="0" w:color="auto" w:frame="1"/>
         </w:rPr>
-        <w:t xml:space="preserve"> }</w:t>
-      </w:r>
-    </w:p>
-    <w:p>
-      <w:pPr>
-        <w:rPr>
-          <w:lang w:val="fr-FR"/>
-        </w:rPr>
-      </w:pPr>
-    </w:p>
-    <w:p>
-      <w:pPr>
-        <w:pStyle w:val="Titre2"/>
-        <w:rPr>
-          <w:lang w:val="fr-FR"/>
-        </w:rPr>
-      </w:pPr>
-      <w:bookmarkStart w:id="9" w:name="_Toc66818090"/>
-      <w:r>
-        <w:rPr>
-          <w:lang w:val="fr-FR"/>
-        </w:rPr>
-        <w:t>Entête de fichier</w:t>
-      </w:r>
-      <w:bookmarkEnd w:id="9"/>
+        <w:t>/*</w:t>
+      </w:r>
     </w:p>
     <w:p>
       <w:pPr>
@@ -4431,7 +4353,7 @@
           <w:color w:val="24292E"/>
           <w:bdr w:val="none" w:sz="0" w:space="0" w:color="auto" w:frame="1"/>
         </w:rPr>
-        <w:t>/*</w:t>
+        <w:t xml:space="preserve"> -----------------------------------------------------------------------------------</w:t>
       </w:r>
     </w:p>
     <w:p>
@@ -4451,7 +4373,7 @@
           <w:color w:val="24292E"/>
           <w:bdr w:val="none" w:sz="0" w:space="0" w:color="auto" w:frame="1"/>
         </w:rPr>
-        <w:t xml:space="preserve"> -----------------------------------------------------------------------------------</w:t>
+        <w:t xml:space="preserve"> Cours       : Génie logiciel (GEN)</w:t>
       </w:r>
     </w:p>
     <w:p>
@@ -4471,19 +4393,19 @@
           <w:color w:val="24292E"/>
           <w:bdr w:val="none" w:sz="0" w:space="0" w:color="auto" w:frame="1"/>
         </w:rPr>
-        <w:t xml:space="preserve"> Cours    </w:t>
-      </w:r>
-      <w:proofErr w:type="gramStart"/>
-      <w:r>
+        <w:t xml:space="preserve"> Fichier     : &lt;NomDuFichier&gt;.h</w:t>
+      </w:r>
+    </w:p>
+    <w:p>
+      <w:pPr>
+        <w:pStyle w:val="PrformatHTML"/>
         <w:rPr>
           <w:rStyle w:val="CodeHTML"/>
           <w:rFonts w:ascii="Consolas" w:eastAsiaTheme="majorEastAsia" w:hAnsi="Consolas"/>
           <w:color w:val="24292E"/>
           <w:bdr w:val="none" w:sz="0" w:space="0" w:color="auto" w:frame="1"/>
         </w:rPr>
-        <w:t xml:space="preserve">   :</w:t>
-      </w:r>
-      <w:proofErr w:type="gramEnd"/>
+      </w:pPr>
       <w:r>
         <w:rPr>
           <w:rStyle w:val="CodeHTML"/>
@@ -4491,7 +4413,7 @@
           <w:color w:val="24292E"/>
           <w:bdr w:val="none" w:sz="0" w:space="0" w:color="auto" w:frame="1"/>
         </w:rPr>
-        <w:t xml:space="preserve"> Génie logiciel (GEN)</w:t>
+        <w:t xml:space="preserve"> Auteur(s)   : Forestier Quentin &amp; Melvyn Herzig</w:t>
       </w:r>
     </w:p>
     <w:p>
@@ -4511,19 +4433,19 @@
           <w:color w:val="24292E"/>
           <w:bdr w:val="none" w:sz="0" w:space="0" w:color="auto" w:frame="1"/>
         </w:rPr>
-        <w:t xml:space="preserve"> Fichier  </w:t>
-      </w:r>
-      <w:proofErr w:type="gramStart"/>
-      <w:r>
+        <w:t xml:space="preserve"> Date        : JJ.MM.AAAA</w:t>
+      </w:r>
+    </w:p>
+    <w:p>
+      <w:pPr>
+        <w:pStyle w:val="PrformatHTML"/>
         <w:rPr>
           <w:rStyle w:val="CodeHTML"/>
           <w:rFonts w:ascii="Consolas" w:eastAsiaTheme="majorEastAsia" w:hAnsi="Consolas"/>
           <w:color w:val="24292E"/>
           <w:bdr w:val="none" w:sz="0" w:space="0" w:color="auto" w:frame="1"/>
         </w:rPr>
-        <w:t xml:space="preserve">   :</w:t>
-      </w:r>
-      <w:proofErr w:type="gramEnd"/>
+      </w:pPr>
       <w:r>
         <w:rPr>
           <w:rStyle w:val="CodeHTML"/>
@@ -4531,19 +4453,19 @@
           <w:color w:val="24292E"/>
           <w:bdr w:val="none" w:sz="0" w:space="0" w:color="auto" w:frame="1"/>
         </w:rPr>
-        <w:t xml:space="preserve"> &lt;</w:t>
-      </w:r>
-      <w:proofErr w:type="spellStart"/>
-      <w:r>
+        <w:t xml:space="preserve"> -----------------------------------------------------------------------------------</w:t>
+      </w:r>
+    </w:p>
+    <w:p>
+      <w:pPr>
+        <w:pStyle w:val="PrformatHTML"/>
         <w:rPr>
           <w:rStyle w:val="CodeHTML"/>
           <w:rFonts w:ascii="Consolas" w:eastAsiaTheme="majorEastAsia" w:hAnsi="Consolas"/>
           <w:color w:val="24292E"/>
           <w:bdr w:val="none" w:sz="0" w:space="0" w:color="auto" w:frame="1"/>
         </w:rPr>
-        <w:t>NomDuFichier</w:t>
-      </w:r>
-      <w:proofErr w:type="spellEnd"/>
+      </w:pPr>
       <w:r>
         <w:rPr>
           <w:rStyle w:val="CodeHTML"/>
@@ -4551,29 +4473,75 @@
           <w:color w:val="24292E"/>
           <w:bdr w:val="none" w:sz="0" w:space="0" w:color="auto" w:frame="1"/>
         </w:rPr>
-        <w:t>&gt;.h</w:t>
-      </w:r>
-    </w:p>
-    <w:p>
-      <w:pPr>
-        <w:pStyle w:val="PrformatHTML"/>
+        <w:t xml:space="preserve"> */</w:t>
+      </w:r>
+    </w:p>
+    <w:p>
+      <w:pPr>
         <w:rPr>
           <w:rStyle w:val="CodeHTML"/>
           <w:rFonts w:ascii="Consolas" w:eastAsiaTheme="majorEastAsia" w:hAnsi="Consolas"/>
           <w:color w:val="24292E"/>
           <w:bdr w:val="none" w:sz="0" w:space="0" w:color="auto" w:frame="1"/>
-        </w:rPr>
-      </w:pPr>
-      <w:r>
+          <w:lang w:val="fr-FR"/>
+        </w:rPr>
+      </w:pPr>
+    </w:p>
+    <w:p>
+      <w:pPr>
+        <w:pStyle w:val="Titre2"/>
+        <w:rPr>
+          <w:lang w:val="fr-FR"/>
+        </w:rPr>
+      </w:pPr>
+      <w:bookmarkStart w:id="10" w:name="_Toc66818091"/>
+      <w:r>
+        <w:rPr>
+          <w:lang w:val="fr-FR"/>
+        </w:rPr>
+        <w:t>Commentaires</w:t>
+      </w:r>
+      <w:bookmarkEnd w:id="10"/>
+    </w:p>
+    <w:p>
+      <w:pPr>
+        <w:rPr>
+          <w:lang w:val="fr-FR"/>
+        </w:rPr>
+      </w:pPr>
+      <w:r>
+        <w:rPr>
+          <w:lang w:val="fr-FR"/>
+        </w:rPr>
+        <w:t>Les classes et les méthodes sont commentées au format Javadoc.</w:t>
+      </w:r>
+    </w:p>
+    <w:p>
+      <w:pPr>
+        <w:pStyle w:val="Titre3"/>
+        <w:rPr>
+          <w:lang w:val="fr-FR"/>
+        </w:rPr>
+      </w:pPr>
+      <w:bookmarkStart w:id="11" w:name="_Toc66818092"/>
+      <w:r>
+        <w:rPr>
+          <w:lang w:val="fr-FR"/>
+        </w:rPr>
+        <w:t>Classes</w:t>
+      </w:r>
+      <w:bookmarkEnd w:id="11"/>
+    </w:p>
+    <w:p>
+      <w:pPr>
+        <w:pStyle w:val="PrformatHTML"/>
         <w:rPr>
           <w:rStyle w:val="CodeHTML"/>
           <w:rFonts w:ascii="Consolas" w:eastAsiaTheme="majorEastAsia" w:hAnsi="Consolas"/>
           <w:color w:val="24292E"/>
           <w:bdr w:val="none" w:sz="0" w:space="0" w:color="auto" w:frame="1"/>
         </w:rPr>
-        <w:t xml:space="preserve"> Auteur(</w:t>
-      </w:r>
-      <w:proofErr w:type="gramStart"/>
+      </w:pPr>
       <w:r>
         <w:rPr>
           <w:rStyle w:val="CodeHTML"/>
@@ -4581,19 +4549,19 @@
           <w:color w:val="24292E"/>
           <w:bdr w:val="none" w:sz="0" w:space="0" w:color="auto" w:frame="1"/>
         </w:rPr>
-        <w:t xml:space="preserve">s)   </w:t>
-      </w:r>
-      <w:proofErr w:type="gramEnd"/>
-      <w:r>
+        <w:t>/**</w:t>
+      </w:r>
+    </w:p>
+    <w:p>
+      <w:pPr>
+        <w:pStyle w:val="PrformatHTML"/>
         <w:rPr>
           <w:rStyle w:val="CodeHTML"/>
           <w:rFonts w:ascii="Consolas" w:eastAsiaTheme="majorEastAsia" w:hAnsi="Consolas"/>
           <w:color w:val="24292E"/>
           <w:bdr w:val="none" w:sz="0" w:space="0" w:color="auto" w:frame="1"/>
         </w:rPr>
-        <w:t xml:space="preserve">: Forestier Quentin &amp; Melvyn </w:t>
-      </w:r>
-      <w:proofErr w:type="spellStart"/>
+      </w:pPr>
       <w:r>
         <w:rPr>
           <w:rStyle w:val="CodeHTML"/>
@@ -4601,9 +4569,8 @@
           <w:color w:val="24292E"/>
           <w:bdr w:val="none" w:sz="0" w:space="0" w:color="auto" w:frame="1"/>
         </w:rPr>
-        <w:t>Herzig</w:t>
-      </w:r>
-      <w:proofErr w:type="spellEnd"/>
+        <w:t>* Description de la classe</w:t>
+      </w:r>
     </w:p>
     <w:p>
       <w:pPr>
@@ -4622,19 +4589,19 @@
           <w:color w:val="24292E"/>
           <w:bdr w:val="none" w:sz="0" w:space="0" w:color="auto" w:frame="1"/>
         </w:rPr>
-        <w:t xml:space="preserve"> Date     </w:t>
-      </w:r>
-      <w:proofErr w:type="gramStart"/>
-      <w:r>
+        <w:t>* @author auteur 1</w:t>
+      </w:r>
+    </w:p>
+    <w:p>
+      <w:pPr>
+        <w:pStyle w:val="PrformatHTML"/>
         <w:rPr>
           <w:rStyle w:val="CodeHTML"/>
           <w:rFonts w:ascii="Consolas" w:eastAsiaTheme="majorEastAsia" w:hAnsi="Consolas"/>
           <w:color w:val="24292E"/>
           <w:bdr w:val="none" w:sz="0" w:space="0" w:color="auto" w:frame="1"/>
         </w:rPr>
-        <w:t xml:space="preserve">   :</w:t>
-      </w:r>
-      <w:proofErr w:type="gramEnd"/>
+      </w:pPr>
       <w:r>
         <w:rPr>
           <w:rStyle w:val="CodeHTML"/>
@@ -4642,7 +4609,7 @@
           <w:color w:val="24292E"/>
           <w:bdr w:val="none" w:sz="0" w:space="0" w:color="auto" w:frame="1"/>
         </w:rPr>
-        <w:t xml:space="preserve"> JJ.MM.AAAA</w:t>
+        <w:t>* @date jj-mm-aaaa</w:t>
       </w:r>
     </w:p>
     <w:p>
@@ -4662,98 +4629,55 @@
           <w:color w:val="24292E"/>
           <w:bdr w:val="none" w:sz="0" w:space="0" w:color="auto" w:frame="1"/>
         </w:rPr>
-        <w:t xml:space="preserve"> -----------------------------------------------------------------------------------</w:t>
-      </w:r>
-    </w:p>
-    <w:p>
-      <w:pPr>
-        <w:pStyle w:val="PrformatHTML"/>
+        <w:t>*/</w:t>
+      </w:r>
+    </w:p>
+    <w:p>
+      <w:pPr>
         <w:rPr>
           <w:rStyle w:val="CodeHTML"/>
           <w:rFonts w:ascii="Consolas" w:eastAsiaTheme="majorEastAsia" w:hAnsi="Consolas"/>
           <w:color w:val="24292E"/>
           <w:bdr w:val="none" w:sz="0" w:space="0" w:color="auto" w:frame="1"/>
-        </w:rPr>
-      </w:pPr>
-      <w:r>
+          <w:lang w:val="fr-FR"/>
+        </w:rPr>
+      </w:pPr>
+    </w:p>
+    <w:p>
+      <w:pPr>
+        <w:pStyle w:val="Titre3"/>
+        <w:rPr>
+          <w:lang w:val="fr-FR"/>
+        </w:rPr>
+      </w:pPr>
+      <w:bookmarkStart w:id="12" w:name="_Toc66818093"/>
+      <w:r>
+        <w:rPr>
+          <w:lang w:val="fr-FR"/>
+        </w:rPr>
+        <w:t>Méthodes</w:t>
+      </w:r>
+      <w:bookmarkEnd w:id="12"/>
+    </w:p>
+    <w:p>
+      <w:pPr>
+        <w:pStyle w:val="PrformatHTML"/>
         <w:rPr>
           <w:rStyle w:val="CodeHTML"/>
           <w:rFonts w:ascii="Consolas" w:eastAsiaTheme="majorEastAsia" w:hAnsi="Consolas"/>
           <w:color w:val="24292E"/>
           <w:bdr w:val="none" w:sz="0" w:space="0" w:color="auto" w:frame="1"/>
         </w:rPr>
-        <w:t xml:space="preserve"> */</w:t>
-      </w:r>
-    </w:p>
-    <w:p>
-      <w:pPr>
+      </w:pPr>
+      <w:r>
         <w:rPr>
           <w:rStyle w:val="CodeHTML"/>
           <w:rFonts w:ascii="Consolas" w:eastAsiaTheme="majorEastAsia" w:hAnsi="Consolas"/>
           <w:color w:val="24292E"/>
           <w:bdr w:val="none" w:sz="0" w:space="0" w:color="auto" w:frame="1"/>
-          <w:lang w:val="fr-FR"/>
-        </w:rPr>
-      </w:pPr>
-    </w:p>
-    <w:p>
-      <w:pPr>
-        <w:pStyle w:val="Titre2"/>
-        <w:rPr>
-          <w:lang w:val="fr-FR"/>
-        </w:rPr>
-      </w:pPr>
-      <w:bookmarkStart w:id="10" w:name="_Toc66818091"/>
-      <w:r>
-        <w:rPr>
-          <w:lang w:val="fr-FR"/>
-        </w:rPr>
-        <w:t>Commentaires</w:t>
-      </w:r>
-      <w:bookmarkEnd w:id="10"/>
-    </w:p>
-    <w:p>
-      <w:pPr>
-        <w:rPr>
-          <w:lang w:val="fr-FR"/>
-        </w:rPr>
-      </w:pPr>
-      <w:r>
-        <w:rPr>
-          <w:lang w:val="fr-FR"/>
-        </w:rPr>
-        <w:t xml:space="preserve">Les classes et les méthodes sont commentées au format </w:t>
-      </w:r>
-      <w:proofErr w:type="spellStart"/>
-      <w:r>
-        <w:rPr>
-          <w:lang w:val="fr-FR"/>
-        </w:rPr>
-        <w:t>Javadoc</w:t>
-      </w:r>
-      <w:proofErr w:type="spellEnd"/>
-      <w:r>
-        <w:rPr>
-          <w:lang w:val="fr-FR"/>
-        </w:rPr>
-        <w:t>.</w:t>
-      </w:r>
-    </w:p>
-    <w:p>
-      <w:pPr>
-        <w:pStyle w:val="Titre3"/>
-        <w:rPr>
-          <w:lang w:val="fr-FR"/>
-        </w:rPr>
-      </w:pPr>
-      <w:bookmarkStart w:id="11" w:name="_Toc66818092"/>
-      <w:r>
-        <w:rPr>
-          <w:lang w:val="fr-FR"/>
-        </w:rPr>
-        <w:t>Classes</w:t>
-      </w:r>
-      <w:bookmarkEnd w:id="11"/>
+        </w:rPr>
+        <w:t>/**</w:t>
+      </w:r>
     </w:p>
     <w:p>
       <w:pPr>
@@ -4772,7 +4696,7 @@
           <w:color w:val="24292E"/>
           <w:bdr w:val="none" w:sz="0" w:space="0" w:color="auto" w:frame="1"/>
         </w:rPr>
-        <w:t>/**</w:t>
+        <w:t>* Description de la méthode</w:t>
       </w:r>
     </w:p>
     <w:p>
@@ -4792,7 +4716,7 @@
           <w:color w:val="24292E"/>
           <w:bdr w:val="none" w:sz="0" w:space="0" w:color="auto" w:frame="1"/>
         </w:rPr>
-        <w:t>* Description de la classe</w:t>
+        <w:t>* @param param1 Description du premier paramètre.</w:t>
       </w:r>
     </w:p>
     <w:p>
@@ -4812,7 +4736,7 @@
           <w:color w:val="24292E"/>
           <w:bdr w:val="none" w:sz="0" w:space="0" w:color="auto" w:frame="1"/>
         </w:rPr>
-        <w:t>* @author auteur 1</w:t>
+        <w:t>* @param param2 Description du second paramètre.</w:t>
       </w:r>
     </w:p>
     <w:p>
@@ -4832,49 +4756,38 @@
           <w:color w:val="24292E"/>
           <w:bdr w:val="none" w:sz="0" w:space="0" w:color="auto" w:frame="1"/>
         </w:rPr>
-        <w:t>* @date jj-mm-</w:t>
-      </w:r>
-      <w:proofErr w:type="spellStart"/>
-      <w:r>
+        <w:t>* @return Que retourne la méthode..</w:t>
+      </w:r>
+    </w:p>
+    <w:p>
+      <w:pPr>
+        <w:pStyle w:val="PrformatHTML"/>
         <w:rPr>
           <w:rStyle w:val="CodeHTML"/>
           <w:rFonts w:ascii="Consolas" w:eastAsiaTheme="majorEastAsia" w:hAnsi="Consolas"/>
           <w:color w:val="24292E"/>
           <w:bdr w:val="none" w:sz="0" w:space="0" w:color="auto" w:frame="1"/>
         </w:rPr>
-        <w:t>aaaa</w:t>
-      </w:r>
-      <w:proofErr w:type="spellEnd"/>
-    </w:p>
-    <w:p>
-      <w:pPr>
-        <w:pStyle w:val="PrformatHTML"/>
+      </w:pPr>
+      <w:r>
         <w:rPr>
           <w:rStyle w:val="CodeHTML"/>
           <w:rFonts w:ascii="Consolas" w:eastAsiaTheme="majorEastAsia" w:hAnsi="Consolas"/>
           <w:color w:val="24292E"/>
           <w:bdr w:val="none" w:sz="0" w:space="0" w:color="auto" w:frame="1"/>
         </w:rPr>
-      </w:pPr>
-      <w:r>
+        <w:t>*/</w:t>
+      </w:r>
+    </w:p>
+    <w:p>
+      <w:pPr>
+        <w:pStyle w:val="PrformatHTML"/>
         <w:rPr>
           <w:rStyle w:val="CodeHTML"/>
           <w:rFonts w:ascii="Consolas" w:eastAsiaTheme="majorEastAsia" w:hAnsi="Consolas"/>
           <w:color w:val="24292E"/>
           <w:bdr w:val="none" w:sz="0" w:space="0" w:color="auto" w:frame="1"/>
         </w:rPr>
-        <w:t>*/</w:t>
-      </w:r>
-    </w:p>
-    <w:p>
-      <w:pPr>
-        <w:rPr>
-          <w:rStyle w:val="CodeHTML"/>
-          <w:rFonts w:ascii="Consolas" w:eastAsiaTheme="majorEastAsia" w:hAnsi="Consolas"/>
-          <w:color w:val="24292E"/>
-          <w:bdr w:val="none" w:sz="0" w:space="0" w:color="auto" w:frame="1"/>
-          <w:lang w:val="fr-FR"/>
-        </w:rPr>
       </w:pPr>
     </w:p>
     <w:p>
@@ -4884,164 +4797,6 @@
           <w:lang w:val="fr-FR"/>
         </w:rPr>
       </w:pPr>
-      <w:bookmarkStart w:id="12" w:name="_Toc66818093"/>
-      <w:r>
-        <w:rPr>
-          <w:lang w:val="fr-FR"/>
-        </w:rPr>
-        <w:t>Méthodes</w:t>
-      </w:r>
-      <w:bookmarkEnd w:id="12"/>
-    </w:p>
-    <w:p>
-      <w:pPr>
-        <w:pStyle w:val="PrformatHTML"/>
-        <w:rPr>
-          <w:rStyle w:val="CodeHTML"/>
-          <w:rFonts w:ascii="Consolas" w:eastAsiaTheme="majorEastAsia" w:hAnsi="Consolas"/>
-          <w:color w:val="24292E"/>
-          <w:bdr w:val="none" w:sz="0" w:space="0" w:color="auto" w:frame="1"/>
-        </w:rPr>
-      </w:pPr>
-      <w:r>
-        <w:rPr>
-          <w:rStyle w:val="CodeHTML"/>
-          <w:rFonts w:ascii="Consolas" w:eastAsiaTheme="majorEastAsia" w:hAnsi="Consolas"/>
-          <w:color w:val="24292E"/>
-          <w:bdr w:val="none" w:sz="0" w:space="0" w:color="auto" w:frame="1"/>
-        </w:rPr>
-        <w:t>/**</w:t>
-      </w:r>
-    </w:p>
-    <w:p>
-      <w:pPr>
-        <w:pStyle w:val="PrformatHTML"/>
-        <w:rPr>
-          <w:rStyle w:val="CodeHTML"/>
-          <w:rFonts w:ascii="Consolas" w:eastAsiaTheme="majorEastAsia" w:hAnsi="Consolas"/>
-          <w:color w:val="24292E"/>
-          <w:bdr w:val="none" w:sz="0" w:space="0" w:color="auto" w:frame="1"/>
-        </w:rPr>
-      </w:pPr>
-      <w:r>
-        <w:rPr>
-          <w:rStyle w:val="CodeHTML"/>
-          <w:rFonts w:ascii="Consolas" w:eastAsiaTheme="majorEastAsia" w:hAnsi="Consolas"/>
-          <w:color w:val="24292E"/>
-          <w:bdr w:val="none" w:sz="0" w:space="0" w:color="auto" w:frame="1"/>
-        </w:rPr>
-        <w:t>* Description de la méthode</w:t>
-      </w:r>
-    </w:p>
-    <w:p>
-      <w:pPr>
-        <w:pStyle w:val="PrformatHTML"/>
-        <w:rPr>
-          <w:rStyle w:val="CodeHTML"/>
-          <w:rFonts w:ascii="Consolas" w:eastAsiaTheme="majorEastAsia" w:hAnsi="Consolas"/>
-          <w:color w:val="24292E"/>
-          <w:bdr w:val="none" w:sz="0" w:space="0" w:color="auto" w:frame="1"/>
-        </w:rPr>
-      </w:pPr>
-      <w:r>
-        <w:rPr>
-          <w:rStyle w:val="CodeHTML"/>
-          <w:rFonts w:ascii="Consolas" w:eastAsiaTheme="majorEastAsia" w:hAnsi="Consolas"/>
-          <w:color w:val="24292E"/>
-          <w:bdr w:val="none" w:sz="0" w:space="0" w:color="auto" w:frame="1"/>
-        </w:rPr>
-        <w:t>* @param param1 Description du premier paramètre.</w:t>
-      </w:r>
-    </w:p>
-    <w:p>
-      <w:pPr>
-        <w:pStyle w:val="PrformatHTML"/>
-        <w:rPr>
-          <w:rStyle w:val="CodeHTML"/>
-          <w:rFonts w:ascii="Consolas" w:eastAsiaTheme="majorEastAsia" w:hAnsi="Consolas"/>
-          <w:color w:val="24292E"/>
-          <w:bdr w:val="none" w:sz="0" w:space="0" w:color="auto" w:frame="1"/>
-        </w:rPr>
-      </w:pPr>
-      <w:r>
-        <w:rPr>
-          <w:rStyle w:val="CodeHTML"/>
-          <w:rFonts w:ascii="Consolas" w:eastAsiaTheme="majorEastAsia" w:hAnsi="Consolas"/>
-          <w:color w:val="24292E"/>
-          <w:bdr w:val="none" w:sz="0" w:space="0" w:color="auto" w:frame="1"/>
-        </w:rPr>
-        <w:t>* @param param2 Description du second paramètre.</w:t>
-      </w:r>
-    </w:p>
-    <w:p>
-      <w:pPr>
-        <w:pStyle w:val="PrformatHTML"/>
-        <w:rPr>
-          <w:rStyle w:val="CodeHTML"/>
-          <w:rFonts w:ascii="Consolas" w:eastAsiaTheme="majorEastAsia" w:hAnsi="Consolas"/>
-          <w:color w:val="24292E"/>
-          <w:bdr w:val="none" w:sz="0" w:space="0" w:color="auto" w:frame="1"/>
-        </w:rPr>
-      </w:pPr>
-      <w:r>
-        <w:rPr>
-          <w:rStyle w:val="CodeHTML"/>
-          <w:rFonts w:ascii="Consolas" w:eastAsiaTheme="majorEastAsia" w:hAnsi="Consolas"/>
-          <w:color w:val="24292E"/>
-          <w:bdr w:val="none" w:sz="0" w:space="0" w:color="auto" w:frame="1"/>
-        </w:rPr>
-        <w:t xml:space="preserve">* @return Que retourne la </w:t>
-      </w:r>
-      <w:proofErr w:type="gramStart"/>
-      <w:r>
-        <w:rPr>
-          <w:rStyle w:val="CodeHTML"/>
-          <w:rFonts w:ascii="Consolas" w:eastAsiaTheme="majorEastAsia" w:hAnsi="Consolas"/>
-          <w:color w:val="24292E"/>
-          <w:bdr w:val="none" w:sz="0" w:space="0" w:color="auto" w:frame="1"/>
-        </w:rPr>
-        <w:t>méthode..</w:t>
-      </w:r>
-      <w:proofErr w:type="gramEnd"/>
-    </w:p>
-    <w:p>
-      <w:pPr>
-        <w:pStyle w:val="PrformatHTML"/>
-        <w:rPr>
-          <w:rStyle w:val="CodeHTML"/>
-          <w:rFonts w:ascii="Consolas" w:eastAsiaTheme="majorEastAsia" w:hAnsi="Consolas"/>
-          <w:color w:val="24292E"/>
-          <w:bdr w:val="none" w:sz="0" w:space="0" w:color="auto" w:frame="1"/>
-        </w:rPr>
-      </w:pPr>
-      <w:r>
-        <w:rPr>
-          <w:rStyle w:val="CodeHTML"/>
-          <w:rFonts w:ascii="Consolas" w:eastAsiaTheme="majorEastAsia" w:hAnsi="Consolas"/>
-          <w:color w:val="24292E"/>
-          <w:bdr w:val="none" w:sz="0" w:space="0" w:color="auto" w:frame="1"/>
-        </w:rPr>
-        <w:t>*/</w:t>
-      </w:r>
-    </w:p>
-    <w:p>
-      <w:pPr>
-        <w:pStyle w:val="PrformatHTML"/>
-        <w:rPr>
-          <w:rStyle w:val="CodeHTML"/>
-          <w:rFonts w:ascii="Consolas" w:eastAsiaTheme="majorEastAsia" w:hAnsi="Consolas"/>
-          <w:color w:val="24292E"/>
-          <w:bdr w:val="none" w:sz="0" w:space="0" w:color="auto" w:frame="1"/>
-        </w:rPr>
-      </w:pPr>
-    </w:p>
-    <w:p>
-      <w:pPr>
-        <w:pStyle w:val="Titre3"/>
-        <w:rPr>
-          <w:lang w:val="fr-FR"/>
-        </w:rPr>
-      </w:pPr>
       <w:bookmarkStart w:id="13" w:name="_Toc66818094"/>
       <w:r>
         <w:rPr>
@@ -5052,21 +4807,8 @@
       <w:bookmarkEnd w:id="13"/>
     </w:p>
     <w:p>
-      <w:proofErr w:type="spellStart"/>
-      <w:r>
-        <w:t>Tout</w:t>
-      </w:r>
-      <w:proofErr w:type="spellEnd"/>
-      <w:r>
-        <w:t xml:space="preserve"> les noms seront en </w:t>
-      </w:r>
-      <w:proofErr w:type="spellStart"/>
-      <w:r>
-        <w:t>camel</w:t>
-      </w:r>
-      <w:proofErr w:type="spellEnd"/>
-      <w:r>
-        <w:t xml:space="preserve"> case sauf pour les constantes où les espaces seront des ‘_’ et en majuscules.</w:t>
+      <w:r>
+        <w:t>Tout les noms seront en camel case sauf pour les constantes où les espaces seront des ‘_’ et en majuscules.</w:t>
       </w:r>
       <w:r>
         <w:br/>
@@ -5092,20 +4834,7 @@
         <w:t>Fonction</w:t>
       </w:r>
       <w:r>
-        <w:t xml:space="preserve"> : Première lettre en minuscule, </w:t>
-      </w:r>
-      <w:proofErr w:type="spellStart"/>
-      <w:proofErr w:type="gramStart"/>
-      <w:r>
-        <w:t>maFonction</w:t>
-      </w:r>
-      <w:proofErr w:type="spellEnd"/>
-      <w:r>
-        <w:t>(</w:t>
-      </w:r>
-      <w:proofErr w:type="gramEnd"/>
-      <w:r>
-        <w:t>)</w:t>
+        <w:t> : Première lettre en minuscule, maFonction()</w:t>
       </w:r>
       <w:r>
         <w:br/>
@@ -5118,15 +4847,7 @@
         <w:t>Ma constante</w:t>
       </w:r>
       <w:r>
-        <w:t xml:space="preserve"> : final </w:t>
-      </w:r>
-      <w:proofErr w:type="spellStart"/>
-      <w:r>
-        <w:t>int</w:t>
-      </w:r>
-      <w:proofErr w:type="spellEnd"/>
-      <w:r>
-        <w:t xml:space="preserve"> UNE_CONSTANT</w:t>
+        <w:t> : final int UNE_CONSTANT</w:t>
       </w:r>
       <w:r>
         <w:t>E.</w:t>
@@ -5212,21 +4933,7 @@
         <w:rPr>
           <w:lang w:val="fr-FR"/>
         </w:rPr>
-        <w:t xml:space="preserve"> Notre manque d’expérience pose également </w:t>
-      </w:r>
-      <w:proofErr w:type="gramStart"/>
-      <w:r>
-        <w:rPr>
-          <w:lang w:val="fr-FR"/>
-        </w:rPr>
-        <w:t>problème</w:t>
-      </w:r>
-      <w:proofErr w:type="gramEnd"/>
-      <w:r>
-        <w:rPr>
-          <w:lang w:val="fr-FR"/>
-        </w:rPr>
-        <w:t xml:space="preserve"> au niveau de l’estimation du temps à passer sur ces chacune des tâches.</w:t>
+        <w:t xml:space="preserve"> Notre manque d’expérience pose également problème au niveau de l’estimation du temps à passer sur ces chacune des tâches.</w:t>
       </w:r>
     </w:p>
     <w:p>
@@ -5356,14 +5063,12 @@
         </w:rPr>
         <w:t xml:space="preserve">branche dédiée appelé </w:t>
       </w:r>
-      <w:proofErr w:type="spellStart"/>
       <w:r>
         <w:rPr>
           <w:lang w:val="fr-FR"/>
         </w:rPr>
         <w:t>iteration</w:t>
       </w:r>
-      <w:proofErr w:type="spellEnd"/>
       <w:r>
         <w:rPr>
           <w:lang w:val="fr-FR"/>
@@ -5405,77 +5110,7 @@
         <w:rPr>
           <w:lang w:val="fr-FR"/>
         </w:rPr>
-        <w:t xml:space="preserve"> Les branches qui ajoutent une </w:t>
-      </w:r>
-      <w:proofErr w:type="spellStart"/>
-      <w:r>
-        <w:rPr>
-          <w:lang w:val="fr-FR"/>
-        </w:rPr>
-        <w:t>feature</w:t>
-      </w:r>
-      <w:proofErr w:type="spellEnd"/>
-      <w:r>
-        <w:rPr>
-          <w:lang w:val="fr-FR"/>
-        </w:rPr>
-        <w:t xml:space="preserve"> se nomment « </w:t>
-      </w:r>
-      <w:proofErr w:type="spellStart"/>
-      <w:r>
-        <w:rPr>
-          <w:lang w:val="fr-FR"/>
-        </w:rPr>
-        <w:t>ft</w:t>
-      </w:r>
-      <w:proofErr w:type="spellEnd"/>
-      <w:r>
-        <w:rPr>
-          <w:lang w:val="fr-FR"/>
-        </w:rPr>
-        <w:t>-&lt;</w:t>
-      </w:r>
-      <w:proofErr w:type="spellStart"/>
-      <w:r>
-        <w:rPr>
-          <w:lang w:val="fr-FR"/>
-        </w:rPr>
-        <w:t>featurename</w:t>
-      </w:r>
-      <w:proofErr w:type="spellEnd"/>
-      <w:r>
-        <w:rPr>
-          <w:lang w:val="fr-FR"/>
-        </w:rPr>
-        <w:t>&gt; ». Les branches qui résolvent des bugs « </w:t>
-      </w:r>
-      <w:proofErr w:type="spellStart"/>
-      <w:r>
-        <w:rPr>
-          <w:lang w:val="fr-FR"/>
-        </w:rPr>
-        <w:t>bg</w:t>
-      </w:r>
-      <w:proofErr w:type="spellEnd"/>
-      <w:r>
-        <w:rPr>
-          <w:lang w:val="fr-FR"/>
-        </w:rPr>
-        <w:t>-&lt;</w:t>
-      </w:r>
-      <w:proofErr w:type="spellStart"/>
-      <w:r>
-        <w:rPr>
-          <w:lang w:val="fr-FR"/>
-        </w:rPr>
-        <w:t>bugsolving</w:t>
-      </w:r>
-      <w:proofErr w:type="spellEnd"/>
-      <w:r>
-        <w:rPr>
-          <w:lang w:val="fr-FR"/>
-        </w:rPr>
-        <w:t>&gt; ».</w:t>
+        <w:t xml:space="preserve"> Les branches qui ajoutent une feature se nomment « ft-&lt;featurename&gt; ». Les branches qui résolvent des bugs « bg-&lt;bugsolving&gt; ».</w:t>
       </w:r>
     </w:p>
     <w:p>
@@ -5625,21 +5260,7 @@
         <w:rPr>
           <w:lang w:val="fr-FR"/>
         </w:rPr>
-        <w:t>Chaque fonctionnalité/tâche fera l’objet d’une « Issue ». Lorsqu’un collaborateur travaille sur une issue, il se désigne comme « </w:t>
-      </w:r>
-      <w:proofErr w:type="spellStart"/>
-      <w:r>
-        <w:rPr>
-          <w:lang w:val="fr-FR"/>
-        </w:rPr>
-        <w:t>assignee</w:t>
-      </w:r>
-      <w:proofErr w:type="spellEnd"/>
-      <w:r>
-        <w:rPr>
-          <w:lang w:val="fr-FR"/>
-        </w:rPr>
-        <w:t xml:space="preserve"> ». Lorsque la tâche est terminée, il </w:t>
+        <w:t xml:space="preserve">Chaque fonctionnalité/tâche fera l’objet d’une « Issue ». Lorsqu’un collaborateur travaille sur une issue, il se désigne comme « assignee ». Lorsque la tâche est terminée, il </w:t>
       </w:r>
       <w:r>
         <w:rPr>
@@ -5651,21 +5272,7 @@
         <w:rPr>
           <w:lang w:val="fr-FR"/>
         </w:rPr>
-        <w:t xml:space="preserve"> une « pull </w:t>
-      </w:r>
-      <w:proofErr w:type="spellStart"/>
-      <w:r>
-        <w:rPr>
-          <w:lang w:val="fr-FR"/>
-        </w:rPr>
-        <w:t>request</w:t>
-      </w:r>
-      <w:proofErr w:type="spellEnd"/>
-      <w:r>
-        <w:rPr>
-          <w:lang w:val="fr-FR"/>
-        </w:rPr>
-        <w:t xml:space="preserve"> » de sa branche sur la branche de l’itération, en spécifiant l’issue concernée. De cette manière, la personne qui validera le merge fermera également </w:t>
+        <w:t xml:space="preserve"> une « pull request » de sa branche sur la branche de l’itération, en spécifiant l’issue concernée. De cette manière, la personne qui validera le merge fermera également </w:t>
       </w:r>
       <w:r>
         <w:rPr>
@@ -5673,14 +5280,12 @@
         </w:rPr>
         <w:t>l</w:t>
       </w:r>
-      <w:proofErr w:type="gramStart"/>
       <w:r>
         <w:rPr>
           <w:lang w:val="fr-FR"/>
         </w:rPr>
         <w:t>’«</w:t>
       </w:r>
-      <w:proofErr w:type="gramEnd"/>
       <w:r>
         <w:rPr>
           <w:lang w:val="fr-FR"/>
@@ -5734,7 +5339,6 @@
         </w:rPr>
       </w:pPr>
       <w:bookmarkStart w:id="19" w:name="_Toc66818100"/>
-      <w:proofErr w:type="spellStart"/>
       <w:r>
         <w:rPr>
           <w:lang w:val="fr-FR"/>
@@ -5743,33 +5347,18 @@
         <w:t>KanPan</w:t>
       </w:r>
       <w:bookmarkEnd w:id="19"/>
-      <w:proofErr w:type="spellEnd"/>
-    </w:p>
-    <w:p>
-      <w:pPr>
-        <w:rPr>
-          <w:lang w:val="fr-FR"/>
-        </w:rPr>
-      </w:pPr>
-      <w:r>
-        <w:rPr>
-          <w:lang w:val="fr-FR"/>
-        </w:rPr>
-        <w:t xml:space="preserve">Nous avons intégré un projet </w:t>
-      </w:r>
-      <w:proofErr w:type="spellStart"/>
-      <w:r>
-        <w:rPr>
-          <w:lang w:val="fr-FR"/>
-        </w:rPr>
-        <w:t>KanPan</w:t>
-      </w:r>
-      <w:proofErr w:type="spellEnd"/>
-      <w:r>
-        <w:rPr>
-          <w:lang w:val="fr-FR"/>
-        </w:rPr>
-        <w:t xml:space="preserve"> de GitHub. Chaque issue fera l’objet d’une étiquette automatiquement créée.</w:t>
+    </w:p>
+    <w:p>
+      <w:pPr>
+        <w:rPr>
+          <w:lang w:val="fr-FR"/>
+        </w:rPr>
+      </w:pPr>
+      <w:r>
+        <w:rPr>
+          <w:lang w:val="fr-FR"/>
+        </w:rPr>
+        <w:t>Nous avons intégré un projet KanPan de GitHub. Chaque issue fera l’objet d’une étiquette automatiquement créée.</w:t>
       </w:r>
       <w:r>
         <w:rPr>
@@ -5820,7 +5409,6 @@
           <w:lang w:val="fr-FR"/>
         </w:rPr>
       </w:pPr>
-      <w:proofErr w:type="spellStart"/>
       <w:r>
         <w:rPr>
           <w:b/>
@@ -5829,7 +5417,6 @@
         </w:rPr>
         <w:t>Todo</w:t>
       </w:r>
-      <w:proofErr w:type="spellEnd"/>
       <w:r>
         <w:rPr>
           <w:b/>
@@ -5862,40 +5449,22 @@
           <w:bCs/>
           <w:lang w:val="fr-FR"/>
         </w:rPr>
-        <w:t xml:space="preserve">In </w:t>
-      </w:r>
-      <w:proofErr w:type="spellStart"/>
+        <w:t>In progress</w:t>
+      </w:r>
       <w:r>
         <w:rPr>
           <w:b/>
           <w:bCs/>
           <w:lang w:val="fr-FR"/>
         </w:rPr>
-        <w:t>progress</w:t>
-      </w:r>
-      <w:proofErr w:type="spellEnd"/>
-      <w:r>
-        <w:rPr>
-          <w:b/>
-          <w:bCs/>
-          <w:lang w:val="fr-FR"/>
-        </w:rPr>
         <w:t> :</w:t>
       </w:r>
       <w:r>
         <w:rPr>
           <w:lang w:val="fr-FR"/>
         </w:rPr>
-        <w:t xml:space="preserve"> Regroupe les issues qui sont en cours de </w:t>
-      </w:r>
-      <w:proofErr w:type="spellStart"/>
-      <w:r>
-        <w:rPr>
-          <w:lang w:val="fr-FR"/>
-        </w:rPr>
-        <w:t>traîtement</w:t>
-      </w:r>
-      <w:proofErr w:type="spellEnd"/>
+        <w:t xml:space="preserve"> Regroupe les issues qui sont en cours de traîtement</w:t>
+      </w:r>
     </w:p>
     <w:p>
       <w:pPr>
@@ -5920,49 +5489,7 @@
         <w:rPr>
           <w:lang w:val="en-US"/>
         </w:rPr>
-        <w:t xml:space="preserve"> </w:t>
-      </w:r>
-      <w:proofErr w:type="spellStart"/>
-      <w:r>
-        <w:rPr>
-          <w:lang w:val="en-US"/>
-        </w:rPr>
-        <w:t>Regroupe</w:t>
-      </w:r>
-      <w:proofErr w:type="spellEnd"/>
-      <w:r>
-        <w:rPr>
-          <w:lang w:val="en-US"/>
-        </w:rPr>
-        <w:t xml:space="preserve"> les “Pull request” </w:t>
-      </w:r>
-      <w:proofErr w:type="spellStart"/>
-      <w:r>
-        <w:rPr>
-          <w:lang w:val="en-US"/>
-        </w:rPr>
-        <w:t>en</w:t>
-      </w:r>
-      <w:proofErr w:type="spellEnd"/>
-      <w:r>
-        <w:rPr>
-          <w:lang w:val="en-US"/>
-        </w:rPr>
-        <w:t xml:space="preserve"> </w:t>
-      </w:r>
-      <w:proofErr w:type="spellStart"/>
-      <w:r>
-        <w:rPr>
-          <w:lang w:val="en-US"/>
-        </w:rPr>
-        <w:t>attente</w:t>
-      </w:r>
-      <w:proofErr w:type="spellEnd"/>
-      <w:r>
-        <w:rPr>
-          <w:lang w:val="en-US"/>
-        </w:rPr>
-        <w:t xml:space="preserve"> de validation.</w:t>
+        <w:t xml:space="preserve"> Regroupe les “Pull request” en attente de validation.</w:t>
       </w:r>
     </w:p>
     <w:p>
@@ -6044,7 +5571,6 @@
           </wp:anchor>
         </w:drawing>
       </w:r>
-      <w:proofErr w:type="spellStart"/>
       <w:r>
         <w:rPr>
           <w:b/>
@@ -6053,35 +5579,12 @@
         </w:rPr>
         <w:t>Done</w:t>
       </w:r>
-      <w:proofErr w:type="spellEnd"/>
-      <w:r>
-        <w:rPr>
-          <w:lang w:val="fr-FR"/>
-        </w:rPr>
-        <w:t xml:space="preserve"> Regroupe les « issues » et les « Pull </w:t>
-      </w:r>
-      <w:proofErr w:type="spellStart"/>
-      <w:r>
-        <w:rPr>
-          <w:lang w:val="fr-FR"/>
-        </w:rPr>
-        <w:t>request</w:t>
-      </w:r>
-      <w:proofErr w:type="spellEnd"/>
-      <w:r>
-        <w:rPr>
-          <w:lang w:val="fr-FR"/>
-        </w:rPr>
-        <w:t xml:space="preserve"> » </w:t>
-      </w:r>
-      <w:proofErr w:type="spellStart"/>
-      <w:r>
-        <w:rPr>
-          <w:lang w:val="fr-FR"/>
-        </w:rPr>
-        <w:t>teminée</w:t>
-      </w:r>
-      <w:proofErr w:type="spellEnd"/>
+      <w:r>
+        <w:rPr>
+          <w:lang w:val="fr-FR"/>
+        </w:rPr>
+        <w:t xml:space="preserve"> Regroupe les « issues » et les « Pull request » teminée</w:t>
+      </w:r>
     </w:p>
     <w:p>
       <w:pPr>
@@ -6129,21 +5632,7 @@
         <w:rPr>
           <w:lang w:val="fr-FR"/>
         </w:rPr>
-        <w:t xml:space="preserve">Les </w:t>
-      </w:r>
-      <w:proofErr w:type="spellStart"/>
-      <w:r>
-        <w:rPr>
-          <w:lang w:val="fr-FR"/>
-        </w:rPr>
-        <w:t>commits</w:t>
-      </w:r>
-      <w:proofErr w:type="spellEnd"/>
-      <w:r>
-        <w:rPr>
-          <w:lang w:val="fr-FR"/>
-        </w:rPr>
-        <w:t xml:space="preserve"> seront signés sinon ils ne seront pas acceptés par GitHub.</w:t>
+        <w:t>Les commits seront signés sinon ils ne seront pas acceptés par GitHub.</w:t>
       </w:r>
       <w:r>
         <w:rPr>
@@ -6234,22 +5723,13 @@
     </w:p>
     <w:p>
       <w:r>
-        <w:t xml:space="preserve">Une GitHub action a été configurée afin de tenter de faire </w:t>
-      </w:r>
-      <w:proofErr w:type="gramStart"/>
-      <w:r>
-        <w:t>la packaging</w:t>
-      </w:r>
-      <w:proofErr w:type="gramEnd"/>
-      <w:r>
-        <w:t xml:space="preserve"> de l’application sur la dernière version de Windows. Elle est déclenchée à chaque commit/merge sur la branche main</w:t>
+        <w:t>Une GitHub action a été configurée afin de tenter de faire la packaging de l’application sur la dernière version de Windows. Elle est déclenchée à chaque commit/merge sur la branche main</w:t>
       </w:r>
     </w:p>
     <w:p>
       <w:r>
         <w:t>La commande lancée est « </w:t>
       </w:r>
-      <w:proofErr w:type="spellStart"/>
       <w:r>
         <w:rPr>
           <w:rFonts w:ascii="Consolas" w:hAnsi="Consolas"/>
@@ -6258,18 +5738,7 @@
           <w:szCs w:val="18"/>
           <w:shd w:val="clear" w:color="auto" w:fill="FFFFFF"/>
         </w:rPr>
-        <w:t>mvn</w:t>
-      </w:r>
-      <w:proofErr w:type="spellEnd"/>
-      <w:r>
-        <w:rPr>
-          <w:rFonts w:ascii="Consolas" w:hAnsi="Consolas"/>
-          <w:color w:val="6A737D"/>
-          <w:sz w:val="18"/>
-          <w:szCs w:val="18"/>
-          <w:shd w:val="clear" w:color="auto" w:fill="FFFFFF"/>
-        </w:rPr>
-        <w:t xml:space="preserve"> -B package --file pom.xml ». </w:t>
+        <w:t xml:space="preserve">mvn -B package --file pom.xml ». </w:t>
       </w:r>
       <w:r>
         <w:t>De cette façon, les tests avec JUnit seront automatiquement effectués.</w:t>
@@ -6344,21 +5813,7 @@
         <w:rPr>
           <w:lang w:val="fr-FR"/>
         </w:rPr>
-        <w:t xml:space="preserve"> dans le &lt;</w:t>
-      </w:r>
-      <w:proofErr w:type="spellStart"/>
-      <w:r>
-        <w:rPr>
-          <w:lang w:val="fr-FR"/>
-        </w:rPr>
-        <w:t>head</w:t>
-      </w:r>
-      <w:proofErr w:type="spellEnd"/>
-      <w:r>
-        <w:rPr>
-          <w:lang w:val="fr-FR"/>
-        </w:rPr>
-        <w:t>&gt;</w:t>
+        <w:t xml:space="preserve"> dans le &lt;head&gt;</w:t>
       </w:r>
       <w:r>
         <w:rPr>
@@ -6377,21 +5832,7 @@
         <w:rPr>
           <w:lang w:val="fr-FR"/>
         </w:rPr>
-        <w:t xml:space="preserve">Un fichier </w:t>
-      </w:r>
-      <w:proofErr w:type="spellStart"/>
-      <w:r>
-        <w:rPr>
-          <w:lang w:val="fr-FR"/>
-        </w:rPr>
-        <w:t>Markdown</w:t>
-      </w:r>
-      <w:proofErr w:type="spellEnd"/>
-      <w:r>
-        <w:rPr>
-          <w:lang w:val="fr-FR"/>
-        </w:rPr>
-        <w:t>. Ce fichier générera le contenu de la page dans le &lt;body&gt;</w:t>
+        <w:t>Un fichier Markdown. Ce fichier générera le contenu de la page dans le &lt;body&gt;</w:t>
       </w:r>
       <w:r>
         <w:rPr>
@@ -6430,23 +5871,13 @@
           <w:lang w:val="fr-FR"/>
         </w:rPr>
       </w:pPr>
-      <w:proofErr w:type="gramStart"/>
       <w:r>
         <w:rPr>
           <w:b/>
           <w:bCs/>
           <w:lang w:val="fr-FR"/>
         </w:rPr>
-        <w:t>statique</w:t>
-      </w:r>
-      <w:proofErr w:type="gramEnd"/>
-      <w:r>
-        <w:rPr>
-          <w:b/>
-          <w:bCs/>
-          <w:lang w:val="fr-FR"/>
-        </w:rPr>
-        <w:t xml:space="preserve"> init</w:t>
+        <w:t>statique init</w:t>
       </w:r>
       <w:r>
         <w:rPr>
@@ -6466,23 +5897,13 @@
           <w:lang w:val="fr-FR"/>
         </w:rPr>
       </w:pPr>
-      <w:proofErr w:type="gramStart"/>
       <w:r>
         <w:rPr>
           <w:b/>
           <w:bCs/>
           <w:lang w:val="fr-FR"/>
         </w:rPr>
-        <w:t>statique</w:t>
-      </w:r>
-      <w:proofErr w:type="gramEnd"/>
-      <w:r>
-        <w:rPr>
-          <w:b/>
-          <w:bCs/>
-          <w:lang w:val="fr-FR"/>
-        </w:rPr>
-        <w:t xml:space="preserve"> clean</w:t>
+        <w:t>statique clean</w:t>
       </w:r>
       <w:r>
         <w:rPr>
@@ -6494,21 +5915,7 @@
         <w:rPr>
           <w:lang w:val="fr-FR"/>
         </w:rPr>
-        <w:t xml:space="preserve"> Nettoie le répertoire de </w:t>
-      </w:r>
-      <w:proofErr w:type="spellStart"/>
-      <w:r>
-        <w:rPr>
-          <w:lang w:val="fr-FR"/>
-        </w:rPr>
-        <w:t>build</w:t>
-      </w:r>
-      <w:proofErr w:type="spellEnd"/>
-      <w:r>
-        <w:rPr>
-          <w:lang w:val="fr-FR"/>
-        </w:rPr>
-        <w:t>.</w:t>
+        <w:t xml:space="preserve"> Nettoie le répertoire de build.</w:t>
       </w:r>
     </w:p>
     <w:p>
@@ -6522,7 +5929,6 @@
           <w:lang w:val="en-US"/>
         </w:rPr>
       </w:pPr>
-      <w:proofErr w:type="spellStart"/>
       <w:r>
         <w:rPr>
           <w:b/>
@@ -6537,33 +5943,14 @@
           <w:bCs/>
           <w:lang w:val="en-US"/>
         </w:rPr>
-        <w:t>tatique</w:t>
-      </w:r>
-      <w:proofErr w:type="spellEnd"/>
-      <w:r>
-        <w:rPr>
-          <w:b/>
-          <w:bCs/>
+        <w:t>tatique serve </w:t>
+      </w:r>
+      <w:r>
+        <w:rPr>
           <w:lang w:val="en-US"/>
         </w:rPr>
-        <w:t xml:space="preserve"> </w:t>
-      </w:r>
-      <w:proofErr w:type="gramStart"/>
-      <w:r>
-        <w:rPr>
-          <w:b/>
-          <w:bCs/>
-          <w:lang w:val="en-US"/>
-        </w:rPr>
-        <w:t>serve </w:t>
-      </w:r>
-      <w:r>
-        <w:rPr>
-          <w:lang w:val="en-US"/>
-        </w:rPr>
         <w:t>:</w:t>
       </w:r>
-      <w:proofErr w:type="gramEnd"/>
       <w:r>
         <w:rPr>
           <w:lang w:val="en-US"/>
@@ -6582,34 +5969,14 @@
           <w:lang w:val="fr-FR"/>
         </w:rPr>
       </w:pPr>
-      <w:proofErr w:type="gramStart"/>
       <w:r>
         <w:rPr>
           <w:b/>
           <w:bCs/>
           <w:lang w:val="fr-FR"/>
         </w:rPr>
-        <w:t>statique</w:t>
-      </w:r>
-      <w:proofErr w:type="gramEnd"/>
-      <w:r>
-        <w:rPr>
-          <w:b/>
-          <w:bCs/>
-          <w:lang w:val="fr-FR"/>
-        </w:rPr>
-        <w:t xml:space="preserve"> </w:t>
-      </w:r>
-      <w:proofErr w:type="spellStart"/>
-      <w:r>
-        <w:rPr>
-          <w:b/>
-          <w:bCs/>
-          <w:lang w:val="fr-FR"/>
-        </w:rPr>
-        <w:t>build</w:t>
-      </w:r>
-      <w:proofErr w:type="spellEnd"/>
+        <w:t>statique build</w:t>
+      </w:r>
       <w:r>
         <w:rPr>
           <w:lang w:val="fr-FR"/>
@@ -6620,21 +5987,7 @@
         <w:rPr>
           <w:lang w:val="fr-FR"/>
         </w:rPr>
-        <w:t xml:space="preserve"> Génère le site en fonction des fichiers, le tout dans un dossier </w:t>
-      </w:r>
-      <w:proofErr w:type="spellStart"/>
-      <w:r>
-        <w:rPr>
-          <w:lang w:val="fr-FR"/>
-        </w:rPr>
-        <w:t>build</w:t>
-      </w:r>
-      <w:proofErr w:type="spellEnd"/>
-      <w:r>
-        <w:rPr>
-          <w:lang w:val="fr-FR"/>
-        </w:rPr>
-        <w:t>.</w:t>
+        <w:t xml:space="preserve"> Génère le site en fonction des fichiers, le tout dans un dossier build.</w:t>
       </w:r>
     </w:p>
     <w:p>
@@ -6746,17 +6099,9 @@
         <w:rPr>
           <w:lang w:val="fr-FR"/>
         </w:rPr>
-        <w:t xml:space="preserve">User </w:t>
-      </w:r>
-      <w:proofErr w:type="spellStart"/>
-      <w:r>
-        <w:rPr>
-          <w:lang w:val="fr-FR"/>
-        </w:rPr>
-        <w:t>requirement</w:t>
+        <w:t>User requirement</w:t>
       </w:r>
       <w:bookmarkEnd w:id="24"/>
-      <w:proofErr w:type="spellEnd"/>
     </w:p>
     <w:p>
       <w:pPr>
@@ -6776,7 +6121,6 @@
         </w:rPr>
         <w:t xml:space="preserve">config et créer les pages grâce aux fichiers </w:t>
       </w:r>
-      <w:proofErr w:type="spellStart"/>
       <w:r>
         <w:rPr>
           <w:lang w:val="fr-FR"/>
@@ -6787,34 +6131,13 @@
         <w:rPr>
           <w:lang w:val="fr-FR"/>
         </w:rPr>
-        <w:t>arkdown</w:t>
-      </w:r>
-      <w:proofErr w:type="spellEnd"/>
-      <w:r>
-        <w:rPr>
-          <w:lang w:val="fr-FR"/>
-        </w:rPr>
-        <w:t>.</w:t>
-      </w:r>
-      <w:r>
-        <w:rPr>
-          <w:lang w:val="fr-FR"/>
-        </w:rPr>
-        <w:t xml:space="preserve"> Pour effectuer ce processus, il utilise les commandes init, clean et </w:t>
-      </w:r>
-      <w:proofErr w:type="spellStart"/>
-      <w:r>
-        <w:rPr>
-          <w:lang w:val="fr-FR"/>
-        </w:rPr>
-        <w:t>build</w:t>
-      </w:r>
-      <w:proofErr w:type="spellEnd"/>
-      <w:r>
-        <w:rPr>
-          <w:lang w:val="fr-FR"/>
-        </w:rPr>
-        <w:t>.</w:t>
+        <w:t>arkdown.</w:t>
+      </w:r>
+      <w:r>
+        <w:rPr>
+          <w:lang w:val="fr-FR"/>
+        </w:rPr>
+        <w:t xml:space="preserve"> Pour effectuer ce processus, il utilise les commandes init, clean et build.</w:t>
       </w:r>
     </w:p>
     <w:p>
@@ -6859,10 +6182,10 @@
           <w:lang w:val="fr-FR"/>
         </w:rPr>
         <w:drawing>
-          <wp:inline distT="0" distB="0" distL="0" distR="0" wp14:anchorId="5555CC7B" wp14:editId="0358462C">
-            <wp:extent cx="4007458" cy="2379898"/>
-            <wp:effectExtent l="0" t="0" r="0" b="1905"/>
-            <wp:docPr id="7" name="Image 7"/>
+          <wp:inline distT="0" distB="0" distL="0" distR="0" wp14:anchorId="616B10F2" wp14:editId="12B020E9">
+            <wp:extent cx="5753100" cy="2152650"/>
+            <wp:effectExtent l="0" t="0" r="0" b="0"/>
+            <wp:docPr id="8" name="Image 8"/>
             <wp:cNvGraphicFramePr>
               <a:graphicFrameLocks xmlns:a="http://schemas.openxmlformats.org/drawingml/2006/main" noChangeAspect="1"/>
             </wp:cNvGraphicFramePr>
@@ -6891,7 +6214,7 @@
                   <pic:spPr bwMode="auto">
                     <a:xfrm>
                       <a:off x="0" y="0"/>
-                      <a:ext cx="4041354" cy="2400028"/>
+                      <a:ext cx="5753100" cy="2152650"/>
                     </a:xfrm>
                     <a:prstGeom prst="rect">
                       <a:avLst/>
@@ -6967,23 +6290,7 @@
     </w:p>
     <w:p>
       <w:r>
-        <w:t xml:space="preserve">En tant qu’utilisateur, j’aimerai pouvoir saisir du contenu dans un format de markup simplifié tel que </w:t>
-      </w:r>
-      <w:proofErr w:type="spellStart"/>
-      <w:r>
-        <w:t>Markdown</w:t>
-      </w:r>
-      <w:proofErr w:type="spellEnd"/>
-      <w:r>
-        <w:t xml:space="preserve"> ou </w:t>
-      </w:r>
-      <w:proofErr w:type="spellStart"/>
-      <w:r>
-        <w:t>Asciidoctor</w:t>
-      </w:r>
-      <w:proofErr w:type="spellEnd"/>
-      <w:r>
-        <w:t xml:space="preserve"> qui sera compilé en HTML.</w:t>
+        <w:t>En tant qu’utilisateur, j’aimerai pouvoir saisir du contenu dans un format de markup simplifié tel que Markdown ou Asciidoctor qui sera compilé en HTML.</w:t>
       </w:r>
     </w:p>
     <w:p>
@@ -6991,11 +6298,9 @@
         <w:pStyle w:val="Titre4"/>
         <w:ind w:firstLine="360"/>
       </w:pPr>
-      <w:proofErr w:type="spellStart"/>
       <w:r>
         <w:t>Requierment</w:t>
       </w:r>
-      <w:proofErr w:type="spellEnd"/>
     </w:p>
     <w:p>
       <w:pPr>
@@ -7030,15 +6335,7 @@
       </w:r>
       <w:r>
         <w:tab/>
-        <w:t>-</w:t>
-      </w:r>
-      <w:proofErr w:type="gramStart"/>
-      <w:r>
-        <w:t> ![</w:t>
-      </w:r>
-      <w:proofErr w:type="gramEnd"/>
-      <w:r>
-        <w:t>Une image](./un/chemin) pour les images</w:t>
+        <w:t>- ![Une image](./un/chemin) pour les images</w:t>
       </w:r>
     </w:p>
     <w:p/>
@@ -7068,11 +6365,9 @@
         <w:ind w:firstLine="360"/>
       </w:pPr>
       <w:bookmarkStart w:id="30" w:name="_Toc66818111"/>
-      <w:proofErr w:type="spellStart"/>
       <w:r>
         <w:t>Requierment</w:t>
       </w:r>
-      <w:proofErr w:type="spellEnd"/>
     </w:p>
     <w:p>
       <w:pPr>
@@ -7144,7 +6439,6 @@
         </w:rPr>
       </w:pPr>
       <w:r>
-        <w:lastRenderedPageBreak/>
         <w:t>En tant qu’utilisateur, j’aimerai exécuter la commande suivante de manière à afficher la version du générateur de site statique dans le terminal. « </w:t>
       </w:r>
       <w:r>
@@ -7168,8 +6462,15 @@
         <w:ind w:firstLine="360"/>
       </w:pPr>
       <w:r>
+        <w:lastRenderedPageBreak/>
         <w:t>Tâche</w:t>
       </w:r>
+      <w:r>
+        <w:t xml:space="preserve"> </w:t>
+      </w:r>
+      <w:r>
+        <w:t>[au mieux 1h, au pire 2h, attendu 1h30]</w:t>
+      </w:r>
     </w:p>
     <w:p>
       <w:pPr>
@@ -7177,6 +6478,47 @@
       </w:pPr>
       <w:r>
         <w:t>Implémenter la prise en charge de l’argument –version à la commande statique.</w:t>
+      </w:r>
+    </w:p>
+    <w:p>
+      <w:pPr>
+        <w:pStyle w:val="Titre4"/>
+        <w:ind w:firstLine="360"/>
+      </w:pPr>
+      <w:r>
+        <w:t>Compte rendu</w:t>
+      </w:r>
+    </w:p>
+    <w:p>
+      <w:pPr>
+        <w:ind w:left="360"/>
+      </w:pPr>
+      <w:r>
+        <w:t>La tâche a été réalisée en 1</w:t>
+      </w:r>
+      <w:r>
+        <w:t>h</w:t>
+      </w:r>
+      <w:r>
+        <w:t>30</w:t>
+      </w:r>
+      <w:r>
+        <w:t>.</w:t>
+      </w:r>
+      <w:r>
+        <w:t xml:space="preserve"> </w:t>
+      </w:r>
+      <w:r>
+        <w:t>Tout s’est passé comme prévu. Nous nous attendions à perdre du temps du l’utilisation des paramètres de Picocli mais nous avons réussi à les utiliser grâce à l</w:t>
+      </w:r>
+      <w:r>
+        <w:t>eur</w:t>
+      </w:r>
+      <w:r>
+        <w:t xml:space="preserve"> documentation en ligne.</w:t>
+      </w:r>
+      <w:r>
+        <w:t xml:space="preserve"> La version est directement lue depuis le fichier pom.</w:t>
       </w:r>
     </w:p>
     <w:p>
@@ -7227,6 +6569,9 @@
       <w:r>
         <w:t>Tâche</w:t>
       </w:r>
+      <w:r>
+        <w:t xml:space="preserve"> [au mieux 1h, au pire 2h, attendu 1h30]]</w:t>
+      </w:r>
     </w:p>
     <w:p>
       <w:pPr>
@@ -7235,26 +6580,31 @@
       <w:r>
         <w:t xml:space="preserve">Implémenter la sous commande </w:t>
       </w:r>
-      <w:proofErr w:type="spellStart"/>
-      <w:r>
-        <w:t>build</w:t>
-      </w:r>
-      <w:proofErr w:type="spellEnd"/>
+      <w:r>
+        <w:t>init</w:t>
+      </w:r>
       <w:r>
         <w:t xml:space="preserve">. Elle </w:t>
       </w:r>
       <w:r>
-        <w:t xml:space="preserve">prend un argument un chemin. Si le chemin n’existe pas, elle le créer. Elle ajoute au répertoire un fichier </w:t>
-      </w:r>
-      <w:proofErr w:type="spellStart"/>
-      <w:proofErr w:type="gramStart"/>
-      <w:r>
-        <w:t>config.yaml</w:t>
-      </w:r>
-      <w:proofErr w:type="spellEnd"/>
-      <w:proofErr w:type="gramEnd"/>
-      <w:r>
-        <w:t xml:space="preserve"> et un fichier index.md.</w:t>
+        <w:t>prend un argument un chemin. Si le chemin n’existe pas, elle le créer. Elle ajoute au répertoire un fichier config.yaml et un fichier index.md.</w:t>
+      </w:r>
+    </w:p>
+    <w:p>
+      <w:pPr>
+        <w:pStyle w:val="Titre4"/>
+        <w:ind w:firstLine="360"/>
+      </w:pPr>
+      <w:r>
+        <w:t>Compte rendu</w:t>
+      </w:r>
+    </w:p>
+    <w:p>
+      <w:pPr>
+        <w:ind w:left="360"/>
+      </w:pPr>
+      <w:r>
+        <w:t>La tâche a été réalisée en 1h40. L’utilisation des paramètre avec Picoli à pris plus de temps que prévu. De plus nous avons implémenté la possibilité de ne pas donner de chemin et travailler dans le répertoire courant. Ainsi le confort d’utilisation est augmenté.</w:t>
       </w:r>
     </w:p>
     <w:p>
@@ -7287,38 +6637,22 @@
           <w:i/>
           <w:iCs/>
         </w:rPr>
-        <w:t xml:space="preserve">« $ statique </w:t>
-      </w:r>
-      <w:proofErr w:type="spellStart"/>
+        <w:t>« $ statique build /mon/site »</w:t>
+      </w:r>
       <w:r>
         <w:rPr>
           <w:i/>
           <w:iCs/>
         </w:rPr>
-        <w:t>build</w:t>
-      </w:r>
-      <w:proofErr w:type="spellEnd"/>
-      <w:r>
+        <w:t>.</w:t>
+      </w:r>
+    </w:p>
+    <w:p>
+      <w:pPr>
         <w:rPr>
           <w:i/>
           <w:iCs/>
         </w:rPr>
-        <w:t xml:space="preserve"> /mon/site »</w:t>
-      </w:r>
-      <w:r>
-        <w:rPr>
-          <w:i/>
-          <w:iCs/>
-        </w:rPr>
-        <w:t>.</w:t>
-      </w:r>
-    </w:p>
-    <w:p>
-      <w:pPr>
-        <w:rPr>
-          <w:i/>
-          <w:iCs/>
-        </w:rPr>
       </w:pPr>
     </w:p>
     <w:p>
@@ -7331,15 +6665,7 @@
     </w:p>
     <w:p>
       <w:r>
-        <w:t xml:space="preserve">Pour cette partie un </w:t>
-      </w:r>
-      <w:proofErr w:type="spellStart"/>
-      <w:r>
-        <w:t>parser</w:t>
-      </w:r>
-      <w:proofErr w:type="spellEnd"/>
-      <w:r>
-        <w:t xml:space="preserve"> est nécessaire. Nous avons dans un premier temps vérifié ce qui existant déjà. Nous avons trouvé cette librairie : </w:t>
+        <w:t xml:space="preserve">Pour cette partie un parser est nécessaire. Nous avons dans un premier temps vérifié ce qui existant déjà. Nous avons trouvé cette librairie : </w:t>
       </w:r>
       <w:hyperlink r:id="rId15" w:history="1">
         <w:r>
@@ -7352,23 +6678,7 @@
     </w:p>
     <w:p>
       <w:r>
-        <w:t xml:space="preserve">La librairie peut être inclue via Maven et supporte </w:t>
-      </w:r>
-      <w:proofErr w:type="gramStart"/>
-      <w:r>
-        <w:t>les langages demandé</w:t>
-      </w:r>
-      <w:proofErr w:type="gramEnd"/>
-      <w:r>
-        <w:t xml:space="preserve"> ainsi que le format demandé. De ce fait nous l’utiliserons en tant que </w:t>
-      </w:r>
-      <w:proofErr w:type="spellStart"/>
-      <w:r>
-        <w:t>parser</w:t>
-      </w:r>
-      <w:proofErr w:type="spellEnd"/>
-      <w:r>
-        <w:t xml:space="preserve"> de fichier.</w:t>
+        <w:t>La librairie peut être inclue via Maven et supporte les langages demandé ainsi que le format demandé. De ce fait nous l’utiliserons en tant que parser de fichier.</w:t>
       </w:r>
     </w:p>
     <w:p>
@@ -7385,23 +6695,7 @@
         <w:ind w:left="360"/>
       </w:pPr>
       <w:r>
-        <w:t xml:space="preserve">Implémenter le </w:t>
-      </w:r>
-      <w:proofErr w:type="spellStart"/>
-      <w:r>
-        <w:t>parser</w:t>
-      </w:r>
-      <w:proofErr w:type="spellEnd"/>
-      <w:r>
-        <w:t xml:space="preserve">. Il doit être capable de lire les documents du répertoire créé avec new et produire les pages html selon l’arborescence dans un dossier </w:t>
-      </w:r>
-      <w:proofErr w:type="spellStart"/>
-      <w:r>
-        <w:t>build</w:t>
-      </w:r>
-      <w:proofErr w:type="spellEnd"/>
-      <w:r>
-        <w:t>.</w:t>
+        <w:t>Implémenter le parser. Il doit être capable de lire les documents du répertoire créé avec new et produire les pages html selon l’arborescence dans un dossier build.</w:t>
       </w:r>
     </w:p>
     <w:p>
@@ -7421,15 +6715,7 @@
     </w:p>
     <w:p>
       <w:r>
-        <w:t>En tant qu’utilisateur, j’aimerai exécuter la commande statique clean /mon/site de manière à nettoyer le site statique. En d’autres termes, la sous-commande clean doit supprimer le dossier /mon/site/</w:t>
-      </w:r>
-      <w:proofErr w:type="spellStart"/>
-      <w:r>
-        <w:t>build</w:t>
-      </w:r>
-      <w:proofErr w:type="spellEnd"/>
-      <w:r>
-        <w:t>.</w:t>
+        <w:t>En tant qu’utilisateur, j’aimerai exécuter la commande statique clean /mon/site de manière à nettoyer le site statique. En d’autres termes, la sous-commande clean doit supprimer le dossier /mon/site/build.</w:t>
       </w:r>
     </w:p>
     <w:p>
@@ -7446,15 +6732,7 @@
         <w:ind w:firstLine="360"/>
       </w:pPr>
       <w:r>
-        <w:t xml:space="preserve">Implémenter la sous commande clean. Elle supprime le dossier </w:t>
-      </w:r>
-      <w:proofErr w:type="spellStart"/>
-      <w:r>
-        <w:t>build</w:t>
-      </w:r>
-      <w:proofErr w:type="spellEnd"/>
-      <w:r>
-        <w:t xml:space="preserve"> si présent sinon aucun effet.</w:t>
+        <w:t>Implémenter la sous commande clean. Elle supprime le dossier build si présent sinon aucun effet.</w:t>
       </w:r>
     </w:p>
     <w:p>
@@ -7472,15 +6750,7 @@
     </w:p>
     <w:p>
       <w:r>
-        <w:t xml:space="preserve">Amélioration de l’intégration continue En tant que développeur, j’aimerai que les pull </w:t>
-      </w:r>
-      <w:proofErr w:type="spellStart"/>
-      <w:r>
-        <w:t>requests</w:t>
-      </w:r>
-      <w:proofErr w:type="spellEnd"/>
-      <w:r>
-        <w:t xml:space="preserve"> ne puissent être mergées que lorsque la compilation et les tests ne produisent pas d’erreur.</w:t>
+        <w:t>Amélioration de l’intégration continue En tant que développeur, j’aimerai que les pull requests ne puissent être mergées que lorsque la compilation et les tests ne produisent pas d’erreur.</w:t>
       </w:r>
     </w:p>
     <w:p>
@@ -7489,8 +6759,12 @@
         <w:ind w:firstLine="360"/>
       </w:pPr>
       <w:r>
+        <w:lastRenderedPageBreak/>
         <w:t>Tâche</w:t>
       </w:r>
+      <w:r>
+        <w:t xml:space="preserve"> [au mieux/au pire/ attendu : 5 min]</w:t>
+      </w:r>
     </w:p>
     <w:p>
       <w:pPr>
@@ -7498,34 +6772,6 @@
       </w:pPr>
       <w:r>
         <w:t>Aucune, une GitHub action a déjà été activée.</w:t>
-      </w:r>
-    </w:p>
-    <w:p>
-      <w:pPr>
-        <w:rPr>
-          <w:rStyle w:val="Titre3Car"/>
-        </w:rPr>
-      </w:pPr>
-      <w:bookmarkStart w:id="34" w:name="_Toc66818117"/>
-      <w:r>
-        <w:rPr>
-          <w:rStyle w:val="Titre3Car"/>
-        </w:rPr>
-        <w:t>Release et documentation</w:t>
-      </w:r>
-      <w:bookmarkEnd w:id="34"/>
-    </w:p>
-    <w:p>
-      <w:r>
-        <w:t xml:space="preserve">En tant qu’utilisateur, j’aimerai qu’une release du générateur de site statique soit téléchargeable </w:t>
-      </w:r>
-      <w:proofErr w:type="gramStart"/>
-      <w:r>
-        <w:t>depuis</w:t>
-      </w:r>
-      <w:proofErr w:type="gramEnd"/>
-      <w:r>
-        <w:t xml:space="preserve"> l’onglet release de GitHub. Un tag git (v0.0.1) correspondant à la release doit être publié. La release doit également être accompagnée d’instructions d’installation reproductible.</w:t>
       </w:r>
     </w:p>
     <w:p>
@@ -7534,30 +6780,56 @@
         <w:ind w:firstLine="360"/>
       </w:pPr>
       <w:r>
-        <w:lastRenderedPageBreak/>
+        <w:t>Compte rendu</w:t>
+      </w:r>
+    </w:p>
+    <w:p>
+      <w:pPr>
+        <w:ind w:firstLine="360"/>
+      </w:pPr>
+      <w:r>
+        <w:t>Temps total 5 minutes. La tâche a été faite à l’aide d’une simple GitHub actions.</w:t>
+      </w:r>
+    </w:p>
+    <w:p>
+      <w:pPr>
+        <w:rPr>
+          <w:rStyle w:val="Titre3Car"/>
+        </w:rPr>
+      </w:pPr>
+      <w:bookmarkStart w:id="34" w:name="_Toc66818117"/>
+      <w:r>
+        <w:rPr>
+          <w:rStyle w:val="Titre3Car"/>
+        </w:rPr>
+        <w:t>Release et documentation</w:t>
+      </w:r>
+      <w:bookmarkEnd w:id="34"/>
+    </w:p>
+    <w:p>
+      <w:r>
+        <w:t>En tant qu’utilisateur, j’aimerai qu’une release du générateur de site statique soit téléchargeable depuis l’onglet release de GitHub. Un tag git (v0.0.1) correspondant à la release doit être publié. La release doit également être accompagnée d’instructions d’installation reproductible.</w:t>
+      </w:r>
+    </w:p>
+    <w:p>
+      <w:pPr>
+        <w:pStyle w:val="Titre4"/>
+        <w:ind w:firstLine="360"/>
+      </w:pPr>
+      <w:r>
         <w:t>Tâche</w:t>
       </w:r>
+      <w:r>
+        <w:t xml:space="preserve"> [au mieux 10 min, au pire 45, attendu 20]</w:t>
+      </w:r>
     </w:p>
     <w:p>
       <w:pPr>
         <w:ind w:firstLine="360"/>
       </w:pPr>
       <w:r>
-        <w:t xml:space="preserve">A la fin du sprint, ajouter la release avec un document </w:t>
-      </w:r>
-      <w:proofErr w:type="spellStart"/>
-      <w:r>
-        <w:t>readme</w:t>
-      </w:r>
-      <w:proofErr w:type="spellEnd"/>
-      <w:r>
-        <w:t xml:space="preserve"> qui décrit l’installation.</w:t>
-      </w:r>
-    </w:p>
-    <w:p>
-      <w:pPr>
-        <w:ind w:firstLine="360"/>
-      </w:pPr>
+        <w:t>A la fin du sprint, ajouter la release avec un document readme qui décrit l’installation.</w:t>
+      </w:r>
     </w:p>
     <w:p>
       <w:pPr>
@@ -7603,11 +6875,9 @@
           <w:numId w:val="14"/>
         </w:numPr>
       </w:pPr>
-      <w:proofErr w:type="spellStart"/>
       <w:r>
         <w:t>Markdown</w:t>
       </w:r>
-      <w:proofErr w:type="spellEnd"/>
     </w:p>
     <w:p>
       <w:pPr>
@@ -7617,7 +6887,6 @@
           <w:numId w:val="14"/>
         </w:numPr>
       </w:pPr>
-      <w:proofErr w:type="spellStart"/>
       <w:r>
         <w:t>A</w:t>
       </w:r>
@@ -7630,7 +6899,6 @@
       <w:r>
         <w:t>octor</w:t>
       </w:r>
-      <w:proofErr w:type="spellEnd"/>
     </w:p>
     <w:p>
       <w:r>
@@ -7705,11 +6973,9 @@
             <w:pPr>
               <w:jc w:val="center"/>
             </w:pPr>
-            <w:proofErr w:type="spellStart"/>
             <w:r>
               <w:t>Markdown</w:t>
             </w:r>
-            <w:proofErr w:type="spellEnd"/>
           </w:p>
         </w:tc>
         <w:tc>
@@ -7814,11 +7080,9 @@
             <w:pPr>
               <w:jc w:val="center"/>
             </w:pPr>
-            <w:proofErr w:type="spellStart"/>
             <w:r>
               <w:t>Asciidoctor</w:t>
             </w:r>
-            <w:proofErr w:type="spellEnd"/>
           </w:p>
         </w:tc>
         <w:tc>
@@ -7878,13 +7142,8 @@
               <w:t>populaire</w:t>
             </w:r>
             <w:r>
-              <w:t xml:space="preserve"> que </w:t>
-            </w:r>
-            <w:proofErr w:type="spellStart"/>
-            <w:r>
-              <w:t>Markdown</w:t>
-            </w:r>
-            <w:proofErr w:type="spellEnd"/>
+              <w:t xml:space="preserve"> que Markdown</w:t>
+            </w:r>
           </w:p>
         </w:tc>
       </w:tr>
@@ -7894,16 +7153,11 @@
       <w:r>
         <w:t xml:space="preserve">Nous avons donc choisi d’utiliser la technologie </w:t>
       </w:r>
-      <w:proofErr w:type="spellStart"/>
       <w:r>
         <w:t>M</w:t>
       </w:r>
       <w:r>
-        <w:t>arkdown</w:t>
-      </w:r>
-      <w:proofErr w:type="spellEnd"/>
-      <w:r>
-        <w:t xml:space="preserve"> pour notre projet.</w:t>
+        <w:t>arkdown pour notre projet.</w:t>
       </w:r>
     </w:p>
     <w:p>
@@ -7919,15 +7173,7 @@
     </w:p>
     <w:p>
       <w:r>
-        <w:t xml:space="preserve">Le fichier de configuration du site sera utilisé pour structurer les données de ce dernier et également transformer un fichier </w:t>
-      </w:r>
-      <w:proofErr w:type="spellStart"/>
-      <w:r>
-        <w:t>Markdown</w:t>
-      </w:r>
-      <w:proofErr w:type="spellEnd"/>
-      <w:r>
-        <w:t>(.md) en fichier HTML.</w:t>
+        <w:t>Le fichier de configuration du site sera utilisé pour structurer les données de ce dernier et également transformer un fichier Markdown(.md) en fichier HTML.</w:t>
       </w:r>
     </w:p>
     <w:p>
@@ -7973,15 +7219,8 @@
     </w:p>
     <w:p>
       <w:r>
-        <w:t xml:space="preserve">Nous avons fait des recherches sur ces 3 technologies afin de choisir celle qui conviendrait le mieux à la réalisation de notre projet. Pour ceci nous avons d’abord regarder comment était composé un fichier JSON, YAML, TOML. Puis nous avons fait des recherches sur la potentielle existence d’une implémentation d’un programme Java utilisant une de ces technologies et un fichier </w:t>
-      </w:r>
-      <w:proofErr w:type="spellStart"/>
-      <w:r>
-        <w:t>Markdown</w:t>
-      </w:r>
-      <w:proofErr w:type="spellEnd"/>
-      <w:r>
-        <w:t xml:space="preserve"> pour créer / compiler des fichiers HTML.</w:t>
+        <w:lastRenderedPageBreak/>
+        <w:t>Nous avons fait des recherches sur ces 3 technologies afin de choisir celle qui conviendrait le mieux à la réalisation de notre projet. Pour ceci nous avons d’abord regarder comment était composé un fichier JSON, YAML, TOML. Puis nous avons fait des recherches sur la potentielle existence d’une implémentation d’un programme Java utilisant une de ces technologies et un fichier Markdown pour créer / compiler des fichiers HTML.</w:t>
       </w:r>
     </w:p>
     <w:p>
@@ -7992,15 +7231,7 @@
     <w:p>
       <w:r>
         <w:lastRenderedPageBreak/>
-        <w:t xml:space="preserve">L’aboutissement de nos recherches peut être résumé avec une liste des avantages et inconvénients </w:t>
-      </w:r>
-      <w:proofErr w:type="gramStart"/>
-      <w:r>
-        <w:t>de</w:t>
-      </w:r>
-      <w:proofErr w:type="gramEnd"/>
-      <w:r>
-        <w:t xml:space="preserve"> chacune des technologies.</w:t>
+        <w:t>L’aboutissement de nos recherches peut être résumé avec une liste des avantages et inconvénients de chacune des technologies.</w:t>
       </w:r>
     </w:p>
     <w:tbl>
@@ -8119,15 +7350,7 @@
               <w:cnfStyle w:val="000000100000" w:firstRow="0" w:lastRow="0" w:firstColumn="0" w:lastColumn="0" w:oddVBand="0" w:evenVBand="0" w:oddHBand="1" w:evenHBand="0" w:firstRowFirstColumn="0" w:firstRowLastColumn="0" w:lastRowFirstColumn="0" w:lastRowLastColumn="0"/>
             </w:pPr>
             <w:r>
-              <w:t xml:space="preserve">Technologies existantes pour </w:t>
-            </w:r>
-            <w:proofErr w:type="spellStart"/>
-            <w:r>
-              <w:t>parser</w:t>
-            </w:r>
-            <w:proofErr w:type="spellEnd"/>
-            <w:r>
-              <w:t xml:space="preserve"> un fichier en Java</w:t>
+              <w:t>Technologies existantes pour parser un fichier en Java</w:t>
             </w:r>
           </w:p>
           <w:p>
@@ -8218,15 +7441,7 @@
               <w:cnfStyle w:val="000000000000" w:firstRow="0" w:lastRow="0" w:firstColumn="0" w:lastColumn="0" w:oddVBand="0" w:evenVBand="0" w:oddHBand="0" w:evenHBand="0" w:firstRowFirstColumn="0" w:firstRowLastColumn="0" w:lastRowFirstColumn="0" w:lastRowLastColumn="0"/>
             </w:pPr>
             <w:r>
-              <w:t xml:space="preserve">Technologies existantes pour </w:t>
-            </w:r>
-            <w:proofErr w:type="spellStart"/>
-            <w:r>
-              <w:t>parser</w:t>
-            </w:r>
-            <w:proofErr w:type="spellEnd"/>
-            <w:r>
-              <w:t xml:space="preserve"> un fichier en Java</w:t>
+              <w:t>Technologies existantes pour parser un fichier en Java</w:t>
             </w:r>
           </w:p>
           <w:p>
@@ -8239,13 +7454,8 @@
               <w:cnfStyle w:val="000000000000" w:firstRow="0" w:lastRow="0" w:firstColumn="0" w:lastColumn="0" w:oddVBand="0" w:evenVBand="0" w:oddHBand="0" w:evenHBand="0" w:firstRowFirstColumn="0" w:firstRowLastColumn="0" w:lastRowFirstColumn="0" w:lastRowLastColumn="0"/>
             </w:pPr>
             <w:r>
-              <w:t xml:space="preserve">Libraire pour interpréter le YAML et le </w:t>
-            </w:r>
-            <w:proofErr w:type="spellStart"/>
-            <w:r>
-              <w:t>Markdown</w:t>
-            </w:r>
-            <w:proofErr w:type="spellEnd"/>
+              <w:t>Libraire pour interpréter le YAML et le Markdown</w:t>
+            </w:r>
           </w:p>
         </w:tc>
         <w:tc>
@@ -8347,14 +7557,12 @@
       <w:r>
         <w:t xml:space="preserve">sera donc notre choix </w:t>
       </w:r>
-      <w:proofErr w:type="spellStart"/>
       <w:r>
         <w:t>malgré</w:t>
       </w:r>
       <w:r>
         <w:t>s</w:t>
       </w:r>
-      <w:proofErr w:type="spellEnd"/>
       <w:r>
         <w:t xml:space="preserve"> la popularité de JSON.</w:t>
       </w:r>
@@ -8374,15 +7582,7 @@
         <w:t xml:space="preserve"> est dû au fait que nous avons trouvé un</w:t>
       </w:r>
       <w:r>
-        <w:t xml:space="preserve">e libraire qui interprète le </w:t>
-      </w:r>
-      <w:proofErr w:type="spellStart"/>
-      <w:r>
-        <w:t>Markdown</w:t>
-      </w:r>
-      <w:proofErr w:type="spellEnd"/>
-      <w:r>
-        <w:t xml:space="preserve"> et le YAM</w:t>
+        <w:t>e libraire qui interprète le Markdown et le YAM</w:t>
       </w:r>
       <w:r>
         <w:t>L</w:t>
@@ -8442,14 +7642,27 @@
         <w:lang w:val="en-US"/>
       </w:rPr>
     </w:pPr>
-    <w:fldSimple w:instr=" DATE   \* MERGEFORMAT ">
-      <w:r>
-        <w:rPr>
-          <w:noProof/>
-        </w:rPr>
-        <w:t>18.03.2021</w:t>
-      </w:r>
-    </w:fldSimple>
+    <w:r>
+      <w:fldChar w:fldCharType="begin"/>
+    </w:r>
+    <w:r>
+      <w:instrText xml:space="preserve"> DATE   \* MERGEFORMAT </w:instrText>
+    </w:r>
+    <w:r>
+      <w:fldChar w:fldCharType="separate"/>
+    </w:r>
+    <w:r>
+      <w:rPr>
+        <w:noProof/>
+      </w:rPr>
+      <w:t>18.03.2021</w:t>
+    </w:r>
+    <w:r>
+      <w:rPr>
+        <w:noProof/>
+      </w:rPr>
+      <w:fldChar w:fldCharType="end"/>
+    </w:r>
     <w:r>
       <w:ptab w:relativeTo="margin" w:alignment="center" w:leader="none"/>
     </w:r>
@@ -11049,7 +10262,6 @@
   <w:style w:type="character" w:default="1" w:styleId="Policepardfaut">
     <w:name w:val="Default Paragraph Font"/>
     <w:uiPriority w:val="1"/>
-    <w:semiHidden/>
     <w:unhideWhenUsed/>
   </w:style>
   <w:style w:type="table" w:default="1" w:styleId="TableauNormal">
@@ -12143,6 +11355,7 @@
     <w:rsid w:val="00D95F62"/>
     <w:rsid w:val="00E46C8D"/>
     <w:rsid w:val="00F17872"/>
+    <w:rsid w:val="00F26410"/>
     <w:rsid w:val="00F403F7"/>
   </w:rsids>
   <m:mathPr>

</xml_diff>

<commit_message>
Mise à jour documentation UML
</commit_message>
<xml_diff>
--- a/Rapport.docx
+++ b/Rapport.docx
@@ -160,6 +160,7 @@
                                           <w:lang w:val="en-US"/>
                                         </w:rPr>
                                       </w:pPr>
+                                      <w:proofErr w:type="spellStart"/>
                                       <w:r>
                                         <w:rPr>
                                           <w:color w:val="FFFFFF" w:themeColor="background1"/>
@@ -167,7 +168,17 @@
                                           <w:szCs w:val="32"/>
                                           <w:lang w:val="en-US"/>
                                         </w:rPr>
-                                        <w:t>Berney Alec, Forestier Quentin, H</w:t>
+                                        <w:t>Berney</w:t>
+                                      </w:r>
+                                      <w:proofErr w:type="spellEnd"/>
+                                      <w:r>
+                                        <w:rPr>
+                                          <w:color w:val="FFFFFF" w:themeColor="background1"/>
+                                          <w:sz w:val="32"/>
+                                          <w:szCs w:val="32"/>
+                                          <w:lang w:val="en-US"/>
+                                        </w:rPr>
+                                        <w:t xml:space="preserve"> Alec, Forestier Quentin, H</w:t>
                                       </w:r>
                                       <w:r>
                                         <w:rPr>
@@ -257,7 +268,7 @@
                                       <w:color w:val="FFFFFF" w:themeColor="background1"/>
                                       <w:lang w:val="de-CH"/>
                                     </w:rPr>
-                                    <w:t>18.03.2021</w:t>
+                                    <w:t>23.03.2021</w:t>
                                   </w:r>
                                   <w:r>
                                     <w:rPr>
@@ -447,6 +458,7 @@
                                     <w:lang w:val="en-US"/>
                                   </w:rPr>
                                 </w:pPr>
+                                <w:proofErr w:type="spellStart"/>
                                 <w:r>
                                   <w:rPr>
                                     <w:color w:val="FFFFFF" w:themeColor="background1"/>
@@ -454,7 +466,17 @@
                                     <w:szCs w:val="32"/>
                                     <w:lang w:val="en-US"/>
                                   </w:rPr>
-                                  <w:t>Berney Alec, Forestier Quentin, H</w:t>
+                                  <w:t>Berney</w:t>
+                                </w:r>
+                                <w:proofErr w:type="spellEnd"/>
+                                <w:r>
+                                  <w:rPr>
+                                    <w:color w:val="FFFFFF" w:themeColor="background1"/>
+                                    <w:sz w:val="32"/>
+                                    <w:szCs w:val="32"/>
+                                    <w:lang w:val="en-US"/>
+                                  </w:rPr>
+                                  <w:t xml:space="preserve"> Alec, Forestier Quentin, H</w:t>
                                 </w:r>
                                 <w:r>
                                   <w:rPr>
@@ -544,7 +566,7 @@
                                 <w:color w:val="FFFFFF" w:themeColor="background1"/>
                                 <w:lang w:val="de-CH"/>
                               </w:rPr>
-                              <w:t>18.03.2021</w:t>
+                              <w:t>23.03.2021</w:t>
                             </w:r>
                             <w:r>
                               <w:rPr>
@@ -3908,21 +3930,7 @@
         <w:rPr>
           <w:lang w:val="fr-FR"/>
         </w:rPr>
-        <w:t xml:space="preserve">Pourquoi signer les </w:t>
-      </w:r>
-      <w:proofErr w:type="spellStart"/>
-      <w:r>
-        <w:rPr>
-          <w:lang w:val="fr-FR"/>
-        </w:rPr>
-        <w:t>commits</w:t>
-      </w:r>
-      <w:proofErr w:type="spellEnd"/>
-      <w:r>
-        <w:rPr>
-          <w:lang w:val="fr-FR"/>
-        </w:rPr>
-        <w:t xml:space="preserve"> avec GPG</w:t>
+        <w:t>Pourquoi signer les commits avec GPG</w:t>
       </w:r>
       <w:bookmarkEnd w:id="3"/>
     </w:p>
@@ -3937,21 +3945,7 @@
         <w:rPr>
           <w:lang w:val="fr-FR"/>
         </w:rPr>
-        <w:t xml:space="preserve">Grâce à la signature GPG, la source des </w:t>
-      </w:r>
-      <w:proofErr w:type="spellStart"/>
-      <w:r>
-        <w:rPr>
-          <w:lang w:val="fr-FR"/>
-        </w:rPr>
-        <w:t>commits</w:t>
-      </w:r>
-      <w:proofErr w:type="spellEnd"/>
-      <w:r>
-        <w:rPr>
-          <w:lang w:val="fr-FR"/>
-        </w:rPr>
-        <w:t xml:space="preserve"> peut être authentifiée. De cette façon, dans certains projets critiques, il est possible de s’assurer de la provenance des modifications du code.</w:t>
+        <w:t>Grâce à la signature GPG, la source des commits peut être authentifiée. De cette façon, dans certains projets critiques, il est possible de s’assurer de la provenance des modifications du code.</w:t>
       </w:r>
     </w:p>
     <w:p>
@@ -4034,21 +4028,7 @@
         <w:rPr>
           <w:lang w:val="fr-FR"/>
         </w:rPr>
-        <w:t xml:space="preserve"> De plus, lors de travaux collaboratifs, il est plus facile d’intégrer plusieurs petits </w:t>
-      </w:r>
-      <w:proofErr w:type="spellStart"/>
-      <w:r>
-        <w:rPr>
-          <w:lang w:val="fr-FR"/>
-        </w:rPr>
-        <w:t>commits</w:t>
-      </w:r>
-      <w:proofErr w:type="spellEnd"/>
-      <w:r>
-        <w:rPr>
-          <w:lang w:val="fr-FR"/>
-        </w:rPr>
-        <w:t xml:space="preserve"> ensemble que de devoir débugger </w:t>
+        <w:t xml:space="preserve"> De plus, lors de travaux collaboratifs, il est plus facile d’intégrer plusieurs petits commits ensemble que de devoir débugger </w:t>
       </w:r>
       <w:r>
         <w:rPr>
@@ -4511,220 +4491,219 @@
           <w:color w:val="24292E"/>
           <w:bdr w:val="none" w:sz="0" w:space="0" w:color="auto" w:frame="1"/>
         </w:rPr>
-        <w:t xml:space="preserve"> Auteur(s)   : Forestier Quentin &amp; Melvyn </w:t>
-      </w:r>
-      <w:proofErr w:type="spellStart"/>
-      <w:r>
+        <w:t xml:space="preserve"> Auteur(s)   : Forestier Quentin &amp; Melvyn Herzig</w:t>
+      </w:r>
+    </w:p>
+    <w:p>
+      <w:pPr>
+        <w:pStyle w:val="PrformatHTML"/>
         <w:rPr>
           <w:rStyle w:val="CodeHTML"/>
           <w:rFonts w:ascii="Consolas" w:eastAsiaTheme="majorEastAsia" w:hAnsi="Consolas"/>
           <w:color w:val="24292E"/>
           <w:bdr w:val="none" w:sz="0" w:space="0" w:color="auto" w:frame="1"/>
         </w:rPr>
-        <w:t>Herzig</w:t>
-      </w:r>
-      <w:proofErr w:type="spellEnd"/>
-    </w:p>
-    <w:p>
-      <w:pPr>
-        <w:pStyle w:val="PrformatHTML"/>
+      </w:pPr>
+      <w:r>
         <w:rPr>
           <w:rStyle w:val="CodeHTML"/>
           <w:rFonts w:ascii="Consolas" w:eastAsiaTheme="majorEastAsia" w:hAnsi="Consolas"/>
           <w:color w:val="24292E"/>
           <w:bdr w:val="none" w:sz="0" w:space="0" w:color="auto" w:frame="1"/>
         </w:rPr>
-      </w:pPr>
-      <w:r>
+        <w:t xml:space="preserve"> Date        : JJ.MM.AAAA</w:t>
+      </w:r>
+    </w:p>
+    <w:p>
+      <w:pPr>
+        <w:pStyle w:val="PrformatHTML"/>
         <w:rPr>
           <w:rStyle w:val="CodeHTML"/>
           <w:rFonts w:ascii="Consolas" w:eastAsiaTheme="majorEastAsia" w:hAnsi="Consolas"/>
           <w:color w:val="24292E"/>
           <w:bdr w:val="none" w:sz="0" w:space="0" w:color="auto" w:frame="1"/>
         </w:rPr>
-        <w:t xml:space="preserve"> Date        : JJ.MM.AAAA</w:t>
-      </w:r>
-    </w:p>
-    <w:p>
-      <w:pPr>
-        <w:pStyle w:val="PrformatHTML"/>
+      </w:pPr>
+      <w:r>
         <w:rPr>
           <w:rStyle w:val="CodeHTML"/>
           <w:rFonts w:ascii="Consolas" w:eastAsiaTheme="majorEastAsia" w:hAnsi="Consolas"/>
           <w:color w:val="24292E"/>
           <w:bdr w:val="none" w:sz="0" w:space="0" w:color="auto" w:frame="1"/>
         </w:rPr>
-      </w:pPr>
-      <w:r>
+        <w:t xml:space="preserve"> -----------------------------------------------------------------------------------</w:t>
+      </w:r>
+    </w:p>
+    <w:p>
+      <w:pPr>
+        <w:pStyle w:val="PrformatHTML"/>
         <w:rPr>
           <w:rStyle w:val="CodeHTML"/>
           <w:rFonts w:ascii="Consolas" w:eastAsiaTheme="majorEastAsia" w:hAnsi="Consolas"/>
           <w:color w:val="24292E"/>
           <w:bdr w:val="none" w:sz="0" w:space="0" w:color="auto" w:frame="1"/>
         </w:rPr>
-        <w:t xml:space="preserve"> -----------------------------------------------------------------------------------</w:t>
-      </w:r>
-    </w:p>
-    <w:p>
-      <w:pPr>
-        <w:pStyle w:val="PrformatHTML"/>
+      </w:pPr>
+      <w:r>
         <w:rPr>
           <w:rStyle w:val="CodeHTML"/>
           <w:rFonts w:ascii="Consolas" w:eastAsiaTheme="majorEastAsia" w:hAnsi="Consolas"/>
           <w:color w:val="24292E"/>
           <w:bdr w:val="none" w:sz="0" w:space="0" w:color="auto" w:frame="1"/>
         </w:rPr>
-      </w:pPr>
-      <w:r>
+        <w:t xml:space="preserve"> */</w:t>
+      </w:r>
+    </w:p>
+    <w:p>
+      <w:pPr>
         <w:rPr>
           <w:rStyle w:val="CodeHTML"/>
           <w:rFonts w:ascii="Consolas" w:eastAsiaTheme="majorEastAsia" w:hAnsi="Consolas"/>
           <w:color w:val="24292E"/>
           <w:bdr w:val="none" w:sz="0" w:space="0" w:color="auto" w:frame="1"/>
-        </w:rPr>
-        <w:t xml:space="preserve"> */</w:t>
-      </w:r>
-    </w:p>
-    <w:p>
-      <w:pPr>
+          <w:lang w:val="fr-FR"/>
+        </w:rPr>
+      </w:pPr>
+    </w:p>
+    <w:p>
+      <w:pPr>
+        <w:pStyle w:val="Titre2"/>
+        <w:rPr>
+          <w:lang w:val="fr-FR"/>
+        </w:rPr>
+      </w:pPr>
+      <w:bookmarkStart w:id="10" w:name="_Toc66818091"/>
+      <w:r>
+        <w:rPr>
+          <w:lang w:val="fr-FR"/>
+        </w:rPr>
+        <w:t>Commentaires</w:t>
+      </w:r>
+      <w:bookmarkEnd w:id="10"/>
+    </w:p>
+    <w:p>
+      <w:pPr>
+        <w:rPr>
+          <w:lang w:val="fr-FR"/>
+        </w:rPr>
+      </w:pPr>
+      <w:r>
+        <w:rPr>
+          <w:lang w:val="fr-FR"/>
+        </w:rPr>
+        <w:t xml:space="preserve">Les classes et les méthodes sont commentées au format </w:t>
+      </w:r>
+      <w:proofErr w:type="spellStart"/>
+      <w:r>
+        <w:rPr>
+          <w:lang w:val="fr-FR"/>
+        </w:rPr>
+        <w:t>Javadoc</w:t>
+      </w:r>
+      <w:proofErr w:type="spellEnd"/>
+      <w:r>
+        <w:rPr>
+          <w:lang w:val="fr-FR"/>
+        </w:rPr>
+        <w:t>.</w:t>
+      </w:r>
+    </w:p>
+    <w:p>
+      <w:pPr>
+        <w:pStyle w:val="Titre3"/>
+        <w:rPr>
+          <w:lang w:val="fr-FR"/>
+        </w:rPr>
+      </w:pPr>
+      <w:bookmarkStart w:id="11" w:name="_Toc66818092"/>
+      <w:r>
+        <w:rPr>
+          <w:lang w:val="fr-FR"/>
+        </w:rPr>
+        <w:t>Classes</w:t>
+      </w:r>
+      <w:bookmarkEnd w:id="11"/>
+    </w:p>
+    <w:p>
+      <w:pPr>
+        <w:pStyle w:val="PrformatHTML"/>
         <w:rPr>
           <w:rStyle w:val="CodeHTML"/>
           <w:rFonts w:ascii="Consolas" w:eastAsiaTheme="majorEastAsia" w:hAnsi="Consolas"/>
           <w:color w:val="24292E"/>
           <w:bdr w:val="none" w:sz="0" w:space="0" w:color="auto" w:frame="1"/>
-          <w:lang w:val="fr-FR"/>
-        </w:rPr>
-      </w:pPr>
-    </w:p>
-    <w:p>
-      <w:pPr>
-        <w:pStyle w:val="Titre2"/>
-        <w:rPr>
-          <w:lang w:val="fr-FR"/>
-        </w:rPr>
-      </w:pPr>
-      <w:bookmarkStart w:id="10" w:name="_Toc66818091"/>
-      <w:r>
-        <w:rPr>
-          <w:lang w:val="fr-FR"/>
-        </w:rPr>
-        <w:t>Commentaires</w:t>
-      </w:r>
-      <w:bookmarkEnd w:id="10"/>
-    </w:p>
-    <w:p>
-      <w:pPr>
-        <w:rPr>
-          <w:lang w:val="fr-FR"/>
-        </w:rPr>
-      </w:pPr>
-      <w:r>
-        <w:rPr>
-          <w:lang w:val="fr-FR"/>
-        </w:rPr>
-        <w:t xml:space="preserve">Les classes et les méthodes sont commentées au format </w:t>
-      </w:r>
-      <w:proofErr w:type="spellStart"/>
-      <w:r>
-        <w:rPr>
-          <w:lang w:val="fr-FR"/>
-        </w:rPr>
-        <w:t>Javadoc</w:t>
-      </w:r>
-      <w:proofErr w:type="spellEnd"/>
-      <w:r>
-        <w:rPr>
-          <w:lang w:val="fr-FR"/>
-        </w:rPr>
-        <w:t>.</w:t>
-      </w:r>
-    </w:p>
-    <w:p>
-      <w:pPr>
-        <w:pStyle w:val="Titre3"/>
-        <w:rPr>
-          <w:lang w:val="fr-FR"/>
-        </w:rPr>
-      </w:pPr>
-      <w:bookmarkStart w:id="11" w:name="_Toc66818092"/>
-      <w:r>
-        <w:rPr>
-          <w:lang w:val="fr-FR"/>
-        </w:rPr>
-        <w:t>Classes</w:t>
-      </w:r>
-      <w:bookmarkEnd w:id="11"/>
-    </w:p>
-    <w:p>
-      <w:pPr>
-        <w:pStyle w:val="PrformatHTML"/>
+        </w:rPr>
+      </w:pPr>
+      <w:r>
         <w:rPr>
           <w:rStyle w:val="CodeHTML"/>
           <w:rFonts w:ascii="Consolas" w:eastAsiaTheme="majorEastAsia" w:hAnsi="Consolas"/>
           <w:color w:val="24292E"/>
           <w:bdr w:val="none" w:sz="0" w:space="0" w:color="auto" w:frame="1"/>
         </w:rPr>
-      </w:pPr>
-      <w:r>
+        <w:t>/**</w:t>
+      </w:r>
+    </w:p>
+    <w:p>
+      <w:pPr>
+        <w:pStyle w:val="PrformatHTML"/>
         <w:rPr>
           <w:rStyle w:val="CodeHTML"/>
           <w:rFonts w:ascii="Consolas" w:eastAsiaTheme="majorEastAsia" w:hAnsi="Consolas"/>
           <w:color w:val="24292E"/>
           <w:bdr w:val="none" w:sz="0" w:space="0" w:color="auto" w:frame="1"/>
         </w:rPr>
-        <w:t>/**</w:t>
-      </w:r>
-    </w:p>
-    <w:p>
-      <w:pPr>
-        <w:pStyle w:val="PrformatHTML"/>
+      </w:pPr>
+      <w:r>
         <w:rPr>
           <w:rStyle w:val="CodeHTML"/>
           <w:rFonts w:ascii="Consolas" w:eastAsiaTheme="majorEastAsia" w:hAnsi="Consolas"/>
           <w:color w:val="24292E"/>
           <w:bdr w:val="none" w:sz="0" w:space="0" w:color="auto" w:frame="1"/>
         </w:rPr>
-      </w:pPr>
-      <w:r>
+        <w:t>* Description de la classe</w:t>
+      </w:r>
+    </w:p>
+    <w:p>
+      <w:pPr>
+        <w:pStyle w:val="PrformatHTML"/>
         <w:rPr>
           <w:rStyle w:val="CodeHTML"/>
           <w:rFonts w:ascii="Consolas" w:eastAsiaTheme="majorEastAsia" w:hAnsi="Consolas"/>
           <w:color w:val="24292E"/>
           <w:bdr w:val="none" w:sz="0" w:space="0" w:color="auto" w:frame="1"/>
         </w:rPr>
-        <w:t>* Description de la classe</w:t>
-      </w:r>
-    </w:p>
-    <w:p>
-      <w:pPr>
-        <w:pStyle w:val="PrformatHTML"/>
+      </w:pPr>
+      <w:r>
         <w:rPr>
           <w:rStyle w:val="CodeHTML"/>
           <w:rFonts w:ascii="Consolas" w:eastAsiaTheme="majorEastAsia" w:hAnsi="Consolas"/>
           <w:color w:val="24292E"/>
           <w:bdr w:val="none" w:sz="0" w:space="0" w:color="auto" w:frame="1"/>
         </w:rPr>
-      </w:pPr>
-      <w:r>
+        <w:t>* @author auteur 1</w:t>
+      </w:r>
+    </w:p>
+    <w:p>
+      <w:pPr>
+        <w:pStyle w:val="PrformatHTML"/>
         <w:rPr>
           <w:rStyle w:val="CodeHTML"/>
           <w:rFonts w:ascii="Consolas" w:eastAsiaTheme="majorEastAsia" w:hAnsi="Consolas"/>
           <w:color w:val="24292E"/>
           <w:bdr w:val="none" w:sz="0" w:space="0" w:color="auto" w:frame="1"/>
         </w:rPr>
-        <w:t>* @author auteur 1</w:t>
-      </w:r>
-    </w:p>
-    <w:p>
-      <w:pPr>
-        <w:pStyle w:val="PrformatHTML"/>
+      </w:pPr>
+      <w:r>
         <w:rPr>
           <w:rStyle w:val="CodeHTML"/>
           <w:rFonts w:ascii="Consolas" w:eastAsiaTheme="majorEastAsia" w:hAnsi="Consolas"/>
           <w:color w:val="24292E"/>
           <w:bdr w:val="none" w:sz="0" w:space="0" w:color="auto" w:frame="1"/>
         </w:rPr>
-      </w:pPr>
+        <w:t>* @date jj-mm-</w:t>
+      </w:r>
+      <w:proofErr w:type="spellStart"/>
       <w:r>
         <w:rPr>
           <w:rStyle w:val="CodeHTML"/>
@@ -4732,196 +4711,186 @@
           <w:color w:val="24292E"/>
           <w:bdr w:val="none" w:sz="0" w:space="0" w:color="auto" w:frame="1"/>
         </w:rPr>
-        <w:t>* @date jj-mm-</w:t>
-      </w:r>
-      <w:proofErr w:type="spellStart"/>
-      <w:r>
+        <w:t>aaaa</w:t>
+      </w:r>
+      <w:proofErr w:type="spellEnd"/>
+    </w:p>
+    <w:p>
+      <w:pPr>
+        <w:pStyle w:val="PrformatHTML"/>
         <w:rPr>
           <w:rStyle w:val="CodeHTML"/>
           <w:rFonts w:ascii="Consolas" w:eastAsiaTheme="majorEastAsia" w:hAnsi="Consolas"/>
           <w:color w:val="24292E"/>
           <w:bdr w:val="none" w:sz="0" w:space="0" w:color="auto" w:frame="1"/>
         </w:rPr>
-        <w:t>aaaa</w:t>
-      </w:r>
-      <w:proofErr w:type="spellEnd"/>
-    </w:p>
-    <w:p>
-      <w:pPr>
-        <w:pStyle w:val="PrformatHTML"/>
+      </w:pPr>
+      <w:r>
         <w:rPr>
           <w:rStyle w:val="CodeHTML"/>
           <w:rFonts w:ascii="Consolas" w:eastAsiaTheme="majorEastAsia" w:hAnsi="Consolas"/>
           <w:color w:val="24292E"/>
           <w:bdr w:val="none" w:sz="0" w:space="0" w:color="auto" w:frame="1"/>
         </w:rPr>
-      </w:pPr>
-      <w:r>
+        <w:t>*/</w:t>
+      </w:r>
+    </w:p>
+    <w:p>
+      <w:pPr>
         <w:rPr>
           <w:rStyle w:val="CodeHTML"/>
           <w:rFonts w:ascii="Consolas" w:eastAsiaTheme="majorEastAsia" w:hAnsi="Consolas"/>
           <w:color w:val="24292E"/>
           <w:bdr w:val="none" w:sz="0" w:space="0" w:color="auto" w:frame="1"/>
-        </w:rPr>
-        <w:t>*/</w:t>
-      </w:r>
-    </w:p>
-    <w:p>
-      <w:pPr>
+          <w:lang w:val="fr-FR"/>
+        </w:rPr>
+      </w:pPr>
+    </w:p>
+    <w:p>
+      <w:pPr>
+        <w:pStyle w:val="Titre3"/>
+        <w:rPr>
+          <w:lang w:val="fr-FR"/>
+        </w:rPr>
+      </w:pPr>
+      <w:bookmarkStart w:id="12" w:name="_Toc66818093"/>
+      <w:r>
+        <w:rPr>
+          <w:lang w:val="fr-FR"/>
+        </w:rPr>
+        <w:t>Méthodes</w:t>
+      </w:r>
+      <w:bookmarkEnd w:id="12"/>
+    </w:p>
+    <w:p>
+      <w:pPr>
+        <w:pStyle w:val="PrformatHTML"/>
         <w:rPr>
           <w:rStyle w:val="CodeHTML"/>
           <w:rFonts w:ascii="Consolas" w:eastAsiaTheme="majorEastAsia" w:hAnsi="Consolas"/>
           <w:color w:val="24292E"/>
           <w:bdr w:val="none" w:sz="0" w:space="0" w:color="auto" w:frame="1"/>
-          <w:lang w:val="fr-FR"/>
-        </w:rPr>
-      </w:pPr>
-    </w:p>
-    <w:p>
-      <w:pPr>
-        <w:pStyle w:val="Titre3"/>
-        <w:rPr>
-          <w:lang w:val="fr-FR"/>
-        </w:rPr>
-      </w:pPr>
-      <w:bookmarkStart w:id="12" w:name="_Toc66818093"/>
-      <w:r>
-        <w:rPr>
-          <w:lang w:val="fr-FR"/>
-        </w:rPr>
-        <w:t>Méthodes</w:t>
-      </w:r>
-      <w:bookmarkEnd w:id="12"/>
-    </w:p>
-    <w:p>
-      <w:pPr>
-        <w:pStyle w:val="PrformatHTML"/>
+        </w:rPr>
+      </w:pPr>
+      <w:r>
         <w:rPr>
           <w:rStyle w:val="CodeHTML"/>
           <w:rFonts w:ascii="Consolas" w:eastAsiaTheme="majorEastAsia" w:hAnsi="Consolas"/>
           <w:color w:val="24292E"/>
           <w:bdr w:val="none" w:sz="0" w:space="0" w:color="auto" w:frame="1"/>
         </w:rPr>
-      </w:pPr>
-      <w:r>
+        <w:t>/**</w:t>
+      </w:r>
+    </w:p>
+    <w:p>
+      <w:pPr>
+        <w:pStyle w:val="PrformatHTML"/>
         <w:rPr>
           <w:rStyle w:val="CodeHTML"/>
           <w:rFonts w:ascii="Consolas" w:eastAsiaTheme="majorEastAsia" w:hAnsi="Consolas"/>
           <w:color w:val="24292E"/>
           <w:bdr w:val="none" w:sz="0" w:space="0" w:color="auto" w:frame="1"/>
         </w:rPr>
-        <w:t>/**</w:t>
-      </w:r>
-    </w:p>
-    <w:p>
-      <w:pPr>
-        <w:pStyle w:val="PrformatHTML"/>
+      </w:pPr>
+      <w:r>
         <w:rPr>
           <w:rStyle w:val="CodeHTML"/>
           <w:rFonts w:ascii="Consolas" w:eastAsiaTheme="majorEastAsia" w:hAnsi="Consolas"/>
           <w:color w:val="24292E"/>
           <w:bdr w:val="none" w:sz="0" w:space="0" w:color="auto" w:frame="1"/>
         </w:rPr>
-      </w:pPr>
-      <w:r>
+        <w:t>* Description de la méthode</w:t>
+      </w:r>
+    </w:p>
+    <w:p>
+      <w:pPr>
+        <w:pStyle w:val="PrformatHTML"/>
         <w:rPr>
           <w:rStyle w:val="CodeHTML"/>
           <w:rFonts w:ascii="Consolas" w:eastAsiaTheme="majorEastAsia" w:hAnsi="Consolas"/>
           <w:color w:val="24292E"/>
           <w:bdr w:val="none" w:sz="0" w:space="0" w:color="auto" w:frame="1"/>
         </w:rPr>
-        <w:t>* Description de la méthode</w:t>
-      </w:r>
-    </w:p>
-    <w:p>
-      <w:pPr>
-        <w:pStyle w:val="PrformatHTML"/>
+      </w:pPr>
+      <w:r>
         <w:rPr>
           <w:rStyle w:val="CodeHTML"/>
           <w:rFonts w:ascii="Consolas" w:eastAsiaTheme="majorEastAsia" w:hAnsi="Consolas"/>
           <w:color w:val="24292E"/>
           <w:bdr w:val="none" w:sz="0" w:space="0" w:color="auto" w:frame="1"/>
         </w:rPr>
-      </w:pPr>
-      <w:r>
+        <w:t>* @param param1 Description du premier paramètre.</w:t>
+      </w:r>
+    </w:p>
+    <w:p>
+      <w:pPr>
+        <w:pStyle w:val="PrformatHTML"/>
         <w:rPr>
           <w:rStyle w:val="CodeHTML"/>
           <w:rFonts w:ascii="Consolas" w:eastAsiaTheme="majorEastAsia" w:hAnsi="Consolas"/>
           <w:color w:val="24292E"/>
           <w:bdr w:val="none" w:sz="0" w:space="0" w:color="auto" w:frame="1"/>
         </w:rPr>
-        <w:t>* @param param1 Description du premier paramètre.</w:t>
-      </w:r>
-    </w:p>
-    <w:p>
-      <w:pPr>
-        <w:pStyle w:val="PrformatHTML"/>
+      </w:pPr>
+      <w:r>
         <w:rPr>
           <w:rStyle w:val="CodeHTML"/>
           <w:rFonts w:ascii="Consolas" w:eastAsiaTheme="majorEastAsia" w:hAnsi="Consolas"/>
           <w:color w:val="24292E"/>
           <w:bdr w:val="none" w:sz="0" w:space="0" w:color="auto" w:frame="1"/>
         </w:rPr>
-      </w:pPr>
-      <w:r>
+        <w:t>* @param param2 Description du second paramètre.</w:t>
+      </w:r>
+    </w:p>
+    <w:p>
+      <w:pPr>
+        <w:pStyle w:val="PrformatHTML"/>
         <w:rPr>
           <w:rStyle w:val="CodeHTML"/>
           <w:rFonts w:ascii="Consolas" w:eastAsiaTheme="majorEastAsia" w:hAnsi="Consolas"/>
           <w:color w:val="24292E"/>
           <w:bdr w:val="none" w:sz="0" w:space="0" w:color="auto" w:frame="1"/>
         </w:rPr>
-        <w:t>* @param param2 Description du second paramètre.</w:t>
-      </w:r>
-    </w:p>
-    <w:p>
-      <w:pPr>
-        <w:pStyle w:val="PrformatHTML"/>
+      </w:pPr>
+      <w:r>
         <w:rPr>
           <w:rStyle w:val="CodeHTML"/>
           <w:rFonts w:ascii="Consolas" w:eastAsiaTheme="majorEastAsia" w:hAnsi="Consolas"/>
           <w:color w:val="24292E"/>
           <w:bdr w:val="none" w:sz="0" w:space="0" w:color="auto" w:frame="1"/>
         </w:rPr>
-      </w:pPr>
-      <w:r>
+        <w:t>* @return Que retourne la méthode..</w:t>
+      </w:r>
+    </w:p>
+    <w:p>
+      <w:pPr>
+        <w:pStyle w:val="PrformatHTML"/>
         <w:rPr>
           <w:rStyle w:val="CodeHTML"/>
           <w:rFonts w:ascii="Consolas" w:eastAsiaTheme="majorEastAsia" w:hAnsi="Consolas"/>
           <w:color w:val="24292E"/>
           <w:bdr w:val="none" w:sz="0" w:space="0" w:color="auto" w:frame="1"/>
         </w:rPr>
-        <w:t>* @return Que retourne la méthode..</w:t>
-      </w:r>
-    </w:p>
-    <w:p>
-      <w:pPr>
-        <w:pStyle w:val="PrformatHTML"/>
+      </w:pPr>
+      <w:r>
         <w:rPr>
           <w:rStyle w:val="CodeHTML"/>
           <w:rFonts w:ascii="Consolas" w:eastAsiaTheme="majorEastAsia" w:hAnsi="Consolas"/>
           <w:color w:val="24292E"/>
           <w:bdr w:val="none" w:sz="0" w:space="0" w:color="auto" w:frame="1"/>
         </w:rPr>
-      </w:pPr>
-      <w:r>
+        <w:t>*/</w:t>
+      </w:r>
+    </w:p>
+    <w:p>
+      <w:pPr>
+        <w:pStyle w:val="PrformatHTML"/>
         <w:rPr>
           <w:rStyle w:val="CodeHTML"/>
           <w:rFonts w:ascii="Consolas" w:eastAsiaTheme="majorEastAsia" w:hAnsi="Consolas"/>
           <w:color w:val="24292E"/>
           <w:bdr w:val="none" w:sz="0" w:space="0" w:color="auto" w:frame="1"/>
         </w:rPr>
-        <w:t>*/</w:t>
-      </w:r>
-    </w:p>
-    <w:p>
-      <w:pPr>
-        <w:pStyle w:val="PrformatHTML"/>
-        <w:rPr>
-          <w:rStyle w:val="CodeHTML"/>
-          <w:rFonts w:ascii="Consolas" w:eastAsiaTheme="majorEastAsia" w:hAnsi="Consolas"/>
-          <w:color w:val="24292E"/>
-          <w:bdr w:val="none" w:sz="0" w:space="0" w:color="auto" w:frame="1"/>
-        </w:rPr>
       </w:pPr>
     </w:p>
     <w:p>
@@ -5002,15 +4971,7 @@
         <w:t>Ma constante</w:t>
       </w:r>
       <w:r>
-        <w:t xml:space="preserve"> : final </w:t>
-      </w:r>
-      <w:proofErr w:type="spellStart"/>
-      <w:r>
-        <w:t>int</w:t>
-      </w:r>
-      <w:proofErr w:type="spellEnd"/>
-      <w:r>
-        <w:t xml:space="preserve"> UNE_CONSTANT</w:t>
+        <w:t> : final int UNE_CONSTANT</w:t>
       </w:r>
       <w:r>
         <w:t>E.</w:t>
@@ -5096,19 +5057,7 @@
         <w:rPr>
           <w:lang w:val="fr-FR"/>
         </w:rPr>
-        <w:t xml:space="preserve"> Notre manque d’expérience pose également </w:t>
-      </w:r>
-      <w:r>
-        <w:rPr>
-          <w:lang w:val="fr-FR"/>
-        </w:rPr>
-        <w:t>un problème</w:t>
-      </w:r>
-      <w:r>
-        <w:rPr>
-          <w:lang w:val="fr-FR"/>
-        </w:rPr>
-        <w:t xml:space="preserve"> au niveau de l’estimation du temps à passer sur ces chacune des tâches.</w:t>
+        <w:t xml:space="preserve"> Notre manque d’expérience pose également problème au niveau de l’estimation du temps à passer sur ces chacune des tâches.</w:t>
       </w:r>
     </w:p>
     <w:p>
@@ -5179,8 +5128,6 @@
     <w:p>
       <w:pPr>
         <w:rPr>
-          <w:color w:val="CC9900" w:themeColor="hyperlink"/>
-          <w:u w:val="single"/>
           <w:lang w:val="fr-FR"/>
         </w:rPr>
       </w:pPr>
@@ -5816,21 +5763,7 @@
         <w:rPr>
           <w:lang w:val="en-US"/>
         </w:rPr>
-        <w:t xml:space="preserve"> les “Pull request” </w:t>
-      </w:r>
-      <w:proofErr w:type="spellStart"/>
-      <w:r>
-        <w:rPr>
-          <w:lang w:val="en-US"/>
-        </w:rPr>
-        <w:t>en</w:t>
-      </w:r>
-      <w:proofErr w:type="spellEnd"/>
-      <w:r>
-        <w:rPr>
-          <w:lang w:val="en-US"/>
-        </w:rPr>
-        <w:t xml:space="preserve"> </w:t>
+        <w:t xml:space="preserve"> les “Pull request” en </w:t>
       </w:r>
       <w:proofErr w:type="spellStart"/>
       <w:r>
@@ -5926,7 +5859,6 @@
           </wp:anchor>
         </w:drawing>
       </w:r>
-      <w:proofErr w:type="spellStart"/>
       <w:r>
         <w:rPr>
           <w:b/>
@@ -5935,35 +5867,34 @@
         </w:rPr>
         <w:t>Done</w:t>
       </w:r>
+      <w:r>
+        <w:rPr>
+          <w:lang w:val="fr-FR"/>
+        </w:rPr>
+        <w:t xml:space="preserve"> Regroupe les « issues » et les « Pull </w:t>
+      </w:r>
+      <w:proofErr w:type="spellStart"/>
+      <w:r>
+        <w:rPr>
+          <w:lang w:val="fr-FR"/>
+        </w:rPr>
+        <w:t>request</w:t>
+      </w:r>
       <w:proofErr w:type="spellEnd"/>
       <w:r>
         <w:rPr>
           <w:lang w:val="fr-FR"/>
         </w:rPr>
-        <w:t xml:space="preserve"> Regroupe les « issues » et les « Pull </w:t>
+        <w:t xml:space="preserve"> » </w:t>
       </w:r>
       <w:proofErr w:type="spellStart"/>
       <w:r>
         <w:rPr>
           <w:lang w:val="fr-FR"/>
         </w:rPr>
-        <w:t>request</w:t>
+        <w:t>teminée</w:t>
       </w:r>
       <w:proofErr w:type="spellEnd"/>
-      <w:r>
-        <w:rPr>
-          <w:lang w:val="fr-FR"/>
-        </w:rPr>
-        <w:t xml:space="preserve"> » </w:t>
-      </w:r>
-      <w:proofErr w:type="spellStart"/>
-      <w:r>
-        <w:rPr>
-          <w:lang w:val="fr-FR"/>
-        </w:rPr>
-        <w:t>teminée</w:t>
-      </w:r>
-      <w:proofErr w:type="spellEnd"/>
     </w:p>
     <w:p>
       <w:pPr>
@@ -6011,21 +5942,7 @@
         <w:rPr>
           <w:lang w:val="fr-FR"/>
         </w:rPr>
-        <w:t xml:space="preserve">Les </w:t>
-      </w:r>
-      <w:proofErr w:type="spellStart"/>
-      <w:r>
-        <w:rPr>
-          <w:lang w:val="fr-FR"/>
-        </w:rPr>
-        <w:t>commits</w:t>
-      </w:r>
-      <w:proofErr w:type="spellEnd"/>
-      <w:r>
-        <w:rPr>
-          <w:lang w:val="fr-FR"/>
-        </w:rPr>
-        <w:t xml:space="preserve"> seront signés sinon ils ne seront pas acceptés par GitHub.</w:t>
+        <w:t>Les commits seront signés sinon ils ne seront pas acceptés par GitHub.</w:t>
       </w:r>
       <w:r>
         <w:rPr>
@@ -6150,177 +6067,85 @@
       </w:r>
     </w:p>
     <w:p>
-      <w:pPr>
-        <w:pStyle w:val="Titre2"/>
-      </w:pPr>
-      <w:r>
-        <w:t>Assignements des tâches</w:t>
-      </w:r>
-    </w:p>
-    <w:p>
-      <w:r>
-        <w:t>Lorsque les stories ont été découpés en différentes tâches / issues, il est nécessaire de définir les dépendances de chacune de ces dernières, par exemple la tâche 1 dépend de la tâche 2.</w:t>
-      </w:r>
-    </w:p>
-    <w:p>
-      <w:r>
-        <w:t>Les membres de l’équipe s’assignent ensuite les tâches à réaliser et estiment à ce moment le temps nécessaire pour les réaliser.</w:t>
-      </w:r>
-      <w:r>
-        <w:t xml:space="preserve"> L’estimation doit être divisées en 3 possibilités :</w:t>
-      </w:r>
-    </w:p>
-    <w:p>
-      <w:pPr>
-        <w:pStyle w:val="Paragraphedeliste"/>
-        <w:numPr>
-          <w:ilvl w:val="0"/>
-          <w:numId w:val="17"/>
-        </w:numPr>
-      </w:pPr>
-      <w:r>
-        <w:t>Optimiste</w:t>
-      </w:r>
-    </w:p>
-    <w:p>
-      <w:pPr>
-        <w:pStyle w:val="Paragraphedeliste"/>
-        <w:numPr>
-          <w:ilvl w:val="0"/>
-          <w:numId w:val="17"/>
-        </w:numPr>
-      </w:pPr>
-      <w:r>
-        <w:t>Réaliste</w:t>
-      </w:r>
-    </w:p>
-    <w:p>
-      <w:pPr>
-        <w:pStyle w:val="Paragraphedeliste"/>
-        <w:numPr>
-          <w:ilvl w:val="0"/>
-          <w:numId w:val="17"/>
-        </w:numPr>
-      </w:pPr>
-      <w:r>
+      <w:r>
+        <w:br w:type="page"/>
+      </w:r>
+    </w:p>
+    <w:p>
+      <w:pPr>
+        <w:pStyle w:val="Titre1"/>
+        <w:rPr>
+          <w:lang w:val="fr-FR"/>
+        </w:rPr>
+      </w:pPr>
+      <w:bookmarkStart w:id="22" w:name="_Toc66818103"/>
+      <w:r>
+        <w:rPr>
+          <w:lang w:val="fr-FR"/>
+        </w:rPr>
         <w:lastRenderedPageBreak/>
-        <w:t>Pessimiste</w:t>
-      </w:r>
-    </w:p>
-    <w:p>
-      <w:r>
-        <w:t>L</w:t>
-      </w:r>
-      <w:r>
-        <w:t xml:space="preserve">es </w:t>
-      </w:r>
-      <w:r>
-        <w:t>estimation</w:t>
-      </w:r>
-      <w:r>
-        <w:t>s</w:t>
-      </w:r>
-      <w:r>
-        <w:t xml:space="preserve"> doi</w:t>
-      </w:r>
-      <w:r>
-        <w:t>vent</w:t>
-      </w:r>
-      <w:r>
-        <w:t xml:space="preserve"> être mise en commentaire de l’issue sur </w:t>
+        <w:t>Description du projet</w:t>
+      </w:r>
+      <w:bookmarkEnd w:id="22"/>
+    </w:p>
+    <w:p>
+      <w:pPr>
+        <w:rPr>
+          <w:lang w:val="fr-FR"/>
+        </w:rPr>
+      </w:pPr>
+      <w:r>
+        <w:rPr>
+          <w:lang w:val="fr-FR"/>
+        </w:rPr>
+        <w:t>Le but de ce projet et d’implémenter un générateur de sites statiques. Le site sera généré à partir</w:t>
+      </w:r>
+      <w:r>
+        <w:rPr>
+          <w:lang w:val="fr-FR"/>
+        </w:rPr>
+        <w:t xml:space="preserve"> à partir de deux fichiers.</w:t>
+      </w:r>
+    </w:p>
+    <w:p>
+      <w:pPr>
+        <w:rPr>
+          <w:lang w:val="fr-FR"/>
+        </w:rPr>
+      </w:pPr>
+      <w:r>
+        <w:rPr>
+          <w:lang w:val="fr-FR"/>
+        </w:rPr>
+        <w:t xml:space="preserve">Un fichier JSON, YAML ou TOML. Ce fichier permettra de créer les </w:t>
+      </w:r>
+      <w:r>
+        <w:rPr>
+          <w:lang w:val="fr-FR"/>
+        </w:rPr>
+        <w:t>métadonnées</w:t>
+      </w:r>
+      <w:r>
+        <w:rPr>
+          <w:lang w:val="fr-FR"/>
+        </w:rPr>
+        <w:t xml:space="preserve"> de la page</w:t>
+      </w:r>
+      <w:r>
+        <w:rPr>
+          <w:lang w:val="fr-FR"/>
+        </w:rPr>
+        <w:t xml:space="preserve"> dans le &lt;</w:t>
       </w:r>
       <w:proofErr w:type="spellStart"/>
       <w:r>
-        <w:t>github</w:t>
+        <w:rPr>
+          <w:lang w:val="fr-FR"/>
+        </w:rPr>
+        <w:t>head</w:t>
       </w:r>
       <w:proofErr w:type="spellEnd"/>
       <w:r>
-        <w:t xml:space="preserve"> et dans la documentation.</w:t>
-      </w:r>
-      <w:r>
-        <w:t xml:space="preserve"> Lors de la </w:t>
-      </w:r>
-      <w:r>
-        <w:t>clôture</w:t>
-      </w:r>
-      <w:r>
-        <w:t>, le temps observé doit être indiqué ainsi que la différence avec chacune des estimations.</w:t>
-      </w:r>
-    </w:p>
-    <w:p>
-      <w:pPr>
-        <w:pStyle w:val="Titre1"/>
-        <w:rPr>
-          <w:lang w:val="fr-FR"/>
-        </w:rPr>
-      </w:pPr>
-      <w:bookmarkStart w:id="22" w:name="_Toc66818103"/>
-      <w:r>
-        <w:rPr>
-          <w:lang w:val="fr-FR"/>
-        </w:rPr>
-        <w:t>Description du projet</w:t>
-      </w:r>
-      <w:bookmarkEnd w:id="22"/>
-    </w:p>
-    <w:p>
-      <w:pPr>
-        <w:rPr>
-          <w:lang w:val="fr-FR"/>
-        </w:rPr>
-      </w:pPr>
-      <w:r>
-        <w:rPr>
-          <w:lang w:val="fr-FR"/>
-        </w:rPr>
-        <w:t>Le but de ce projet et d’implémenter un générateur de sites statiques. Le site sera généré à partir</w:t>
-      </w:r>
-      <w:r>
-        <w:rPr>
-          <w:lang w:val="fr-FR"/>
-        </w:rPr>
-        <w:t xml:space="preserve"> à partir de deux fichiers.</w:t>
-      </w:r>
-    </w:p>
-    <w:p>
-      <w:pPr>
-        <w:rPr>
-          <w:lang w:val="fr-FR"/>
-        </w:rPr>
-      </w:pPr>
-      <w:r>
-        <w:rPr>
-          <w:lang w:val="fr-FR"/>
-        </w:rPr>
-        <w:t xml:space="preserve">Un fichier JSON, YAML ou TOML. Ce fichier permettra de créer les </w:t>
-      </w:r>
-      <w:r>
-        <w:rPr>
-          <w:lang w:val="fr-FR"/>
-        </w:rPr>
-        <w:t>métadonnées</w:t>
-      </w:r>
-      <w:r>
-        <w:rPr>
-          <w:lang w:val="fr-FR"/>
-        </w:rPr>
-        <w:t xml:space="preserve"> de la page</w:t>
-      </w:r>
-      <w:r>
-        <w:rPr>
-          <w:lang w:val="fr-FR"/>
-        </w:rPr>
-        <w:t xml:space="preserve"> dans le &lt;</w:t>
-      </w:r>
-      <w:proofErr w:type="spellStart"/>
-      <w:r>
-        <w:rPr>
-          <w:lang w:val="fr-FR"/>
-        </w:rPr>
-        <w:t>head</w:t>
-      </w:r>
-      <w:proofErr w:type="spellEnd"/>
-      <w:r>
         <w:rPr>
           <w:lang w:val="fr-FR"/>
         </w:rPr>
@@ -6343,21 +6168,7 @@
         <w:rPr>
           <w:lang w:val="fr-FR"/>
         </w:rPr>
-        <w:t xml:space="preserve">Un fichier </w:t>
-      </w:r>
-      <w:proofErr w:type="spellStart"/>
-      <w:r>
-        <w:rPr>
-          <w:lang w:val="fr-FR"/>
-        </w:rPr>
-        <w:t>Markdown</w:t>
-      </w:r>
-      <w:proofErr w:type="spellEnd"/>
-      <w:r>
-        <w:rPr>
-          <w:lang w:val="fr-FR"/>
-        </w:rPr>
-        <w:t>. Ce fichier générera le contenu de la page dans le &lt;body&gt;</w:t>
+        <w:t>Un fichier Markdown. Ce fichier générera le contenu de la page dans le &lt;body&gt;</w:t>
       </w:r>
       <w:r>
         <w:rPr>
@@ -6440,21 +6251,7 @@
         <w:rPr>
           <w:lang w:val="fr-FR"/>
         </w:rPr>
-        <w:t xml:space="preserve"> Nettoie le répertoire de </w:t>
-      </w:r>
-      <w:proofErr w:type="spellStart"/>
-      <w:r>
-        <w:rPr>
-          <w:lang w:val="fr-FR"/>
-        </w:rPr>
-        <w:t>build</w:t>
-      </w:r>
-      <w:proofErr w:type="spellEnd"/>
-      <w:r>
-        <w:rPr>
-          <w:lang w:val="fr-FR"/>
-        </w:rPr>
-        <w:t>.</w:t>
+        <w:t xml:space="preserve"> Nettoie le répertoire de build.</w:t>
       </w:r>
     </w:p>
     <w:p>
@@ -6524,18 +6321,8 @@
           <w:bCs/>
           <w:lang w:val="fr-FR"/>
         </w:rPr>
-        <w:t xml:space="preserve">statique </w:t>
-      </w:r>
-      <w:proofErr w:type="spellStart"/>
-      <w:r>
-        <w:rPr>
-          <w:b/>
-          <w:bCs/>
-          <w:lang w:val="fr-FR"/>
-        </w:rPr>
-        <w:t>build</w:t>
-      </w:r>
-      <w:proofErr w:type="spellEnd"/>
+        <w:t>statique build</w:t>
+      </w:r>
       <w:r>
         <w:rPr>
           <w:lang w:val="fr-FR"/>
@@ -6546,21 +6333,7 @@
         <w:rPr>
           <w:lang w:val="fr-FR"/>
         </w:rPr>
-        <w:t xml:space="preserve"> Génère le site en fonction des fichiers, le tout dans un dossier </w:t>
-      </w:r>
-      <w:proofErr w:type="spellStart"/>
-      <w:r>
-        <w:rPr>
-          <w:lang w:val="fr-FR"/>
-        </w:rPr>
-        <w:t>build</w:t>
-      </w:r>
-      <w:proofErr w:type="spellEnd"/>
-      <w:r>
-        <w:rPr>
-          <w:lang w:val="fr-FR"/>
-        </w:rPr>
-        <w:t>.</w:t>
+        <w:t xml:space="preserve"> Génère le site en fonction des fichiers, le tout dans un dossier build.</w:t>
       </w:r>
     </w:p>
     <w:p>
@@ -6672,23 +6445,9 @@
         <w:rPr>
           <w:lang w:val="fr-FR"/>
         </w:rPr>
-        <w:t xml:space="preserve">User </w:t>
-      </w:r>
-      <w:proofErr w:type="spellStart"/>
-      <w:r>
-        <w:rPr>
-          <w:lang w:val="fr-FR"/>
-        </w:rPr>
-        <w:t>r</w:t>
-      </w:r>
-      <w:r>
-        <w:rPr>
-          <w:lang w:val="fr-FR"/>
-        </w:rPr>
-        <w:t>equirement</w:t>
+        <w:t>User requirement</w:t>
       </w:r>
       <w:bookmarkEnd w:id="24"/>
-      <w:proofErr w:type="spellEnd"/>
     </w:p>
     <w:p>
       <w:pPr>
@@ -6708,7 +6467,6 @@
         </w:rPr>
         <w:t xml:space="preserve">config et créer les pages grâce aux fichiers </w:t>
       </w:r>
-      <w:proofErr w:type="spellStart"/>
       <w:r>
         <w:rPr>
           <w:lang w:val="fr-FR"/>
@@ -6719,35 +6477,21 @@
         <w:rPr>
           <w:lang w:val="fr-FR"/>
         </w:rPr>
-        <w:t>arkdown</w:t>
-      </w:r>
-      <w:proofErr w:type="spellEnd"/>
-      <w:r>
-        <w:rPr>
-          <w:lang w:val="fr-FR"/>
-        </w:rPr>
-        <w:t>.</w:t>
-      </w:r>
-      <w:r>
-        <w:rPr>
-          <w:lang w:val="fr-FR"/>
-        </w:rPr>
-        <w:t xml:space="preserve"> Pour effectuer ce processus, il utilise les commandes init, clean et </w:t>
-      </w:r>
-      <w:proofErr w:type="spellStart"/>
-      <w:r>
-        <w:rPr>
-          <w:lang w:val="fr-FR"/>
-        </w:rPr>
-        <w:t>build</w:t>
-      </w:r>
-      <w:proofErr w:type="spellEnd"/>
-      <w:r>
-        <w:rPr>
-          <w:lang w:val="fr-FR"/>
-        </w:rPr>
-        <w:t>.</w:t>
-      </w:r>
+        <w:t>arkdown.</w:t>
+      </w:r>
+      <w:r>
+        <w:rPr>
+          <w:lang w:val="fr-FR"/>
+        </w:rPr>
+        <w:t xml:space="preserve"> Pour effectuer ce processus, il utilise les commandes init, clean et build.</w:t>
+      </w:r>
+    </w:p>
+    <w:p>
+      <w:pPr>
+        <w:rPr>
+          <w:lang w:val="fr-FR"/>
+        </w:rPr>
+      </w:pPr>
       <w:r>
         <w:rPr>
           <w:lang w:val="fr-FR"/>
@@ -6784,10 +6528,10 @@
           <w:lang w:val="fr-FR"/>
         </w:rPr>
         <w:drawing>
-          <wp:inline distT="0" distB="0" distL="0" distR="0" wp14:anchorId="5555CC7B" wp14:editId="0358462C">
-            <wp:extent cx="4007458" cy="2379898"/>
-            <wp:effectExtent l="0" t="0" r="0" b="1905"/>
-            <wp:docPr id="7" name="Image 7"/>
+          <wp:inline distT="0" distB="0" distL="0" distR="0" wp14:anchorId="75C0EA32" wp14:editId="37AFF61C">
+            <wp:extent cx="5753100" cy="2085975"/>
+            <wp:effectExtent l="0" t="0" r="0" b="9525"/>
+            <wp:docPr id="5" name="Image 5"/>
             <wp:cNvGraphicFramePr>
               <a:graphicFrameLocks xmlns:a="http://schemas.openxmlformats.org/drawingml/2006/main" noChangeAspect="1"/>
             </wp:cNvGraphicFramePr>
@@ -6795,7 +6539,7 @@
               <a:graphicData uri="http://schemas.openxmlformats.org/drawingml/2006/picture">
                 <pic:pic xmlns:pic="http://schemas.openxmlformats.org/drawingml/2006/picture">
                   <pic:nvPicPr>
-                    <pic:cNvPr id="0" name="Picture 2"/>
+                    <pic:cNvPr id="0" name="Picture 1"/>
                     <pic:cNvPicPr>
                       <a:picLocks noChangeAspect="1" noChangeArrowheads="1"/>
                     </pic:cNvPicPr>
@@ -6816,7 +6560,7 @@
                   <pic:spPr bwMode="auto">
                     <a:xfrm>
                       <a:off x="0" y="0"/>
-                      <a:ext cx="4041354" cy="2400028"/>
+                      <a:ext cx="5753100" cy="2085975"/>
                     </a:xfrm>
                     <a:prstGeom prst="rect">
                       <a:avLst/>
@@ -6892,23 +6636,7 @@
     </w:p>
     <w:p>
       <w:r>
-        <w:t xml:space="preserve">En tant qu’utilisateur, j’aimerai pouvoir saisir du contenu dans un format de markup simplifié tel que </w:t>
-      </w:r>
-      <w:proofErr w:type="spellStart"/>
-      <w:r>
-        <w:t>Markdown</w:t>
-      </w:r>
-      <w:proofErr w:type="spellEnd"/>
-      <w:r>
-        <w:t xml:space="preserve"> ou </w:t>
-      </w:r>
-      <w:proofErr w:type="spellStart"/>
-      <w:r>
-        <w:t>Asciidoctor</w:t>
-      </w:r>
-      <w:proofErr w:type="spellEnd"/>
-      <w:r>
-        <w:t xml:space="preserve"> qui sera compilé en HTML.</w:t>
+        <w:t>En tant qu’utilisateur, j’aimerai pouvoir saisir du contenu dans un format de markup simplifié tel que Markdown ou Asciidoctor qui sera compilé en HTML.</w:t>
       </w:r>
     </w:p>
     <w:p>
@@ -6916,11 +6644,9 @@
         <w:pStyle w:val="Titre4"/>
         <w:ind w:firstLine="360"/>
       </w:pPr>
-      <w:proofErr w:type="spellStart"/>
       <w:r>
         <w:t>Requierment</w:t>
       </w:r>
-      <w:proofErr w:type="spellEnd"/>
     </w:p>
     <w:p>
       <w:pPr>
@@ -6985,11 +6711,9 @@
         <w:ind w:firstLine="360"/>
       </w:pPr>
       <w:bookmarkStart w:id="30" w:name="_Toc66818111"/>
-      <w:proofErr w:type="spellStart"/>
       <w:r>
         <w:t>Requierment</w:t>
       </w:r>
-      <w:proofErr w:type="spellEnd"/>
     </w:p>
     <w:p>
       <w:pPr>
@@ -7061,7 +6785,6 @@
         </w:rPr>
       </w:pPr>
       <w:r>
-        <w:lastRenderedPageBreak/>
         <w:t>En tant qu’utilisateur, j’aimerai exécuter la commande suivante de manière à afficher la version du générateur de site statique dans le terminal. « </w:t>
       </w:r>
       <w:r>
@@ -7085,8 +6808,15 @@
         <w:ind w:firstLine="360"/>
       </w:pPr>
       <w:r>
+        <w:lastRenderedPageBreak/>
         <w:t>Tâche</w:t>
       </w:r>
+      <w:r>
+        <w:t xml:space="preserve"> </w:t>
+      </w:r>
+      <w:r>
+        <w:t>[au mieux 1h, au pire 2h, attendu 1h30]</w:t>
+      </w:r>
     </w:p>
     <w:p>
       <w:pPr>
@@ -7094,6 +6824,63 @@
       </w:pPr>
       <w:r>
         <w:t>Implémenter la prise en charge de l’argument –version à la commande statique.</w:t>
+      </w:r>
+    </w:p>
+    <w:p>
+      <w:pPr>
+        <w:pStyle w:val="Titre4"/>
+        <w:ind w:firstLine="360"/>
+      </w:pPr>
+      <w:r>
+        <w:t>Compte rendu</w:t>
+      </w:r>
+    </w:p>
+    <w:p>
+      <w:pPr>
+        <w:ind w:left="360"/>
+      </w:pPr>
+      <w:r>
+        <w:t>La tâche a été réalisée en 1</w:t>
+      </w:r>
+      <w:r>
+        <w:t>h</w:t>
+      </w:r>
+      <w:r>
+        <w:t>30</w:t>
+      </w:r>
+      <w:r>
+        <w:t>.</w:t>
+      </w:r>
+      <w:r>
+        <w:t xml:space="preserve"> </w:t>
+      </w:r>
+      <w:r>
+        <w:t xml:space="preserve">Tout s’est passé comme prévu. Nous nous attendions à perdre du temps du l’utilisation des paramètres de </w:t>
+      </w:r>
+      <w:proofErr w:type="spellStart"/>
+      <w:r>
+        <w:t>Picocli</w:t>
+      </w:r>
+      <w:proofErr w:type="spellEnd"/>
+      <w:r>
+        <w:t xml:space="preserve"> mais nous avons réussi à les utiliser grâce à l</w:t>
+      </w:r>
+      <w:r>
+        <w:t>eur</w:t>
+      </w:r>
+      <w:r>
+        <w:t xml:space="preserve"> documentation en ligne.</w:t>
+      </w:r>
+      <w:r>
+        <w:t xml:space="preserve"> La version est directement lue depuis le fichier </w:t>
+      </w:r>
+      <w:proofErr w:type="spellStart"/>
+      <w:r>
+        <w:t>pom</w:t>
+      </w:r>
+      <w:proofErr w:type="spellEnd"/>
+      <w:r>
+        <w:t>.</w:t>
       </w:r>
     </w:p>
     <w:p>
@@ -7144,6 +6931,9 @@
       <w:r>
         <w:t>Tâche</w:t>
       </w:r>
+      <w:r>
+        <w:t xml:space="preserve"> [au mieux 1h, au pire 2h, attendu 1h30]]</w:t>
+      </w:r>
     </w:p>
     <w:p>
       <w:pPr>
@@ -7152,24 +6942,47 @@
       <w:r>
         <w:t xml:space="preserve">Implémenter la sous commande </w:t>
       </w:r>
+      <w:r>
+        <w:t>init</w:t>
+      </w:r>
+      <w:r>
+        <w:t xml:space="preserve">. Elle </w:t>
+      </w:r>
+      <w:r>
+        <w:t xml:space="preserve">prend un argument un chemin. Si le chemin n’existe pas, elle le créer. Elle ajoute au répertoire un fichier </w:t>
+      </w:r>
       <w:proofErr w:type="spellStart"/>
       <w:r>
-        <w:t>build</w:t>
+        <w:t>config.yaml</w:t>
       </w:r>
       <w:proofErr w:type="spellEnd"/>
       <w:r>
-        <w:t xml:space="preserve">. Elle </w:t>
-      </w:r>
-      <w:r>
-        <w:t xml:space="preserve">prend un argument un chemin. Si le chemin n’existe pas, elle le créer. Elle ajoute au répertoire un fichier </w:t>
+        <w:t xml:space="preserve"> et un fichier index.md.</w:t>
+      </w:r>
+    </w:p>
+    <w:p>
+      <w:pPr>
+        <w:pStyle w:val="Titre4"/>
+        <w:ind w:firstLine="360"/>
+      </w:pPr>
+      <w:r>
+        <w:t>Compte rendu</w:t>
+      </w:r>
+    </w:p>
+    <w:p>
+      <w:pPr>
+        <w:ind w:left="360"/>
+      </w:pPr>
+      <w:r>
+        <w:t xml:space="preserve">La tâche a été réalisée en 1h40. L’utilisation des paramètre avec </w:t>
       </w:r>
       <w:proofErr w:type="spellStart"/>
       <w:r>
-        <w:t>config.yaml</w:t>
+        <w:t>Picoli</w:t>
       </w:r>
       <w:proofErr w:type="spellEnd"/>
       <w:r>
-        <w:t xml:space="preserve"> et un fichier index.md.</w:t>
+        <w:t xml:space="preserve"> à pris plus de temps que prévu. De plus nous avons implémenté la possibilité de ne pas donner de chemin et travailler dans le répertoire courant. Ainsi le confort d’utilisation est augmenté.</w:t>
       </w:r>
     </w:p>
     <w:p>
@@ -7202,38 +7015,22 @@
           <w:i/>
           <w:iCs/>
         </w:rPr>
-        <w:t xml:space="preserve">« $ statique </w:t>
-      </w:r>
-      <w:proofErr w:type="spellStart"/>
+        <w:t>« $ statique build /mon/site »</w:t>
+      </w:r>
       <w:r>
         <w:rPr>
           <w:i/>
           <w:iCs/>
         </w:rPr>
-        <w:t>build</w:t>
-      </w:r>
-      <w:proofErr w:type="spellEnd"/>
-      <w:r>
+        <w:t>.</w:t>
+      </w:r>
+    </w:p>
+    <w:p>
+      <w:pPr>
         <w:rPr>
           <w:i/>
           <w:iCs/>
         </w:rPr>
-        <w:t xml:space="preserve"> /mon/site »</w:t>
-      </w:r>
-      <w:r>
-        <w:rPr>
-          <w:i/>
-          <w:iCs/>
-        </w:rPr>
-        <w:t>.</w:t>
-      </w:r>
-    </w:p>
-    <w:p>
-      <w:pPr>
-        <w:rPr>
-          <w:i/>
-          <w:iCs/>
-        </w:rPr>
       </w:pPr>
     </w:p>
     <w:p>
@@ -7246,15 +7043,7 @@
     </w:p>
     <w:p>
       <w:r>
-        <w:t xml:space="preserve">Pour cette partie un </w:t>
-      </w:r>
-      <w:proofErr w:type="spellStart"/>
-      <w:r>
-        <w:t>parser</w:t>
-      </w:r>
-      <w:proofErr w:type="spellEnd"/>
-      <w:r>
-        <w:t xml:space="preserve"> est nécessaire. Nous avons dans un premier temps vérifié ce qui existant déjà. Nous avons trouvé cette librairie : </w:t>
+        <w:t xml:space="preserve">Pour cette partie un parser est nécessaire. Nous avons dans un premier temps vérifié ce qui existant déjà. Nous avons trouvé cette librairie : </w:t>
       </w:r>
       <w:hyperlink r:id="rId15" w:history="1">
         <w:r>
@@ -7267,15 +7056,7 @@
     </w:p>
     <w:p>
       <w:r>
-        <w:t xml:space="preserve">La librairie peut être inclue via Maven et supporte les langages demandé ainsi que le format demandé. De ce fait nous l’utiliserons en tant que </w:t>
-      </w:r>
-      <w:proofErr w:type="spellStart"/>
-      <w:r>
-        <w:t>parser</w:t>
-      </w:r>
-      <w:proofErr w:type="spellEnd"/>
-      <w:r>
-        <w:t xml:space="preserve"> de fichier.</w:t>
+        <w:t>La librairie peut être inclue via Maven et supporte les langages demandé ainsi que le format demandé. De ce fait nous l’utiliserons en tant que parser de fichier.</w:t>
       </w:r>
     </w:p>
     <w:p>
@@ -7292,23 +7073,7 @@
         <w:ind w:left="360"/>
       </w:pPr>
       <w:r>
-        <w:t xml:space="preserve">Implémenter le </w:t>
-      </w:r>
-      <w:proofErr w:type="spellStart"/>
-      <w:r>
-        <w:t>parser</w:t>
-      </w:r>
-      <w:proofErr w:type="spellEnd"/>
-      <w:r>
-        <w:t xml:space="preserve">. Il doit être capable de lire les documents du répertoire créé avec new et produire les pages html selon l’arborescence dans un dossier </w:t>
-      </w:r>
-      <w:proofErr w:type="spellStart"/>
-      <w:r>
-        <w:t>build</w:t>
-      </w:r>
-      <w:proofErr w:type="spellEnd"/>
-      <w:r>
-        <w:t>.</w:t>
+        <w:t>Implémenter le parser. Il doit être capable de lire les documents du répertoire créé avec new et produire les pages html selon l’arborescence dans un dossier build.</w:t>
       </w:r>
     </w:p>
     <w:p>
@@ -7328,15 +7093,7 @@
     </w:p>
     <w:p>
       <w:r>
-        <w:t>En tant qu’utilisateur, j’aimerai exécuter la commande statique clean /mon/site de manière à nettoyer le site statique. En d’autres termes, la sous-commande clean doit supprimer le dossier /mon/site/</w:t>
-      </w:r>
-      <w:proofErr w:type="spellStart"/>
-      <w:r>
-        <w:t>build</w:t>
-      </w:r>
-      <w:proofErr w:type="spellEnd"/>
-      <w:r>
-        <w:t>.</w:t>
+        <w:t>En tant qu’utilisateur, j’aimerai exécuter la commande statique clean /mon/site de manière à nettoyer le site statique. En d’autres termes, la sous-commande clean doit supprimer le dossier /mon/site/build.</w:t>
       </w:r>
     </w:p>
     <w:p>
@@ -7353,15 +7110,7 @@
         <w:ind w:firstLine="360"/>
       </w:pPr>
       <w:r>
-        <w:t xml:space="preserve">Implémenter la sous commande clean. Elle supprime le dossier </w:t>
-      </w:r>
-      <w:proofErr w:type="spellStart"/>
-      <w:r>
-        <w:t>build</w:t>
-      </w:r>
-      <w:proofErr w:type="spellEnd"/>
-      <w:r>
-        <w:t xml:space="preserve"> si présent sinon aucun effet.</w:t>
+        <w:t>Implémenter la sous commande clean. Elle supprime le dossier build si présent sinon aucun effet.</w:t>
       </w:r>
     </w:p>
     <w:p>
@@ -7396,8 +7145,12 @@
         <w:ind w:firstLine="360"/>
       </w:pPr>
       <w:r>
+        <w:lastRenderedPageBreak/>
         <w:t>Tâche</w:t>
       </w:r>
+      <w:r>
+        <w:t xml:space="preserve"> [au mieux/au pire/ attendu : 5 min]</w:t>
+      </w:r>
     </w:p>
     <w:p>
       <w:pPr>
@@ -7405,26 +7158,6 @@
       </w:pPr>
       <w:r>
         <w:t>Aucune, une GitHub action a déjà été activée.</w:t>
-      </w:r>
-    </w:p>
-    <w:p>
-      <w:pPr>
-        <w:rPr>
-          <w:rStyle w:val="Titre3Car"/>
-        </w:rPr>
-      </w:pPr>
-      <w:bookmarkStart w:id="34" w:name="_Toc66818117"/>
-      <w:r>
-        <w:rPr>
-          <w:rStyle w:val="Titre3Car"/>
-        </w:rPr>
-        <w:t>Release et documentation</w:t>
-      </w:r>
-      <w:bookmarkEnd w:id="34"/>
-    </w:p>
-    <w:p>
-      <w:r>
-        <w:t>En tant qu’utilisateur, j’aimerai qu’une release du générateur de site statique soit téléchargeable depuis l’onglet release de GitHub. Un tag git (v0.0.1) correspondant à la release doit être publié. La release doit également être accompagnée d’instructions d’installation reproductible.</w:t>
       </w:r>
     </w:p>
     <w:p>
@@ -7433,9 +7166,48 @@
         <w:ind w:firstLine="360"/>
       </w:pPr>
       <w:r>
-        <w:lastRenderedPageBreak/>
+        <w:t>Compte rendu</w:t>
+      </w:r>
+    </w:p>
+    <w:p>
+      <w:pPr>
+        <w:ind w:firstLine="360"/>
+      </w:pPr>
+      <w:r>
+        <w:t>Temps total 5 minutes. La tâche a été faite à l’aide d’une simple GitHub actions.</w:t>
+      </w:r>
+    </w:p>
+    <w:p>
+      <w:pPr>
+        <w:rPr>
+          <w:rStyle w:val="Titre3Car"/>
+        </w:rPr>
+      </w:pPr>
+      <w:bookmarkStart w:id="34" w:name="_Toc66818117"/>
+      <w:r>
+        <w:rPr>
+          <w:rStyle w:val="Titre3Car"/>
+        </w:rPr>
+        <w:t>Release et documentation</w:t>
+      </w:r>
+      <w:bookmarkEnd w:id="34"/>
+    </w:p>
+    <w:p>
+      <w:r>
+        <w:t>En tant qu’utilisateur, j’aimerai qu’une release du générateur de site statique soit téléchargeable depuis l’onglet release de GitHub. Un tag git (v0.0.1) correspondant à la release doit être publié. La release doit également être accompagnée d’instructions d’installation reproductible.</w:t>
+      </w:r>
+    </w:p>
+    <w:p>
+      <w:pPr>
+        <w:pStyle w:val="Titre4"/>
+        <w:ind w:firstLine="360"/>
+      </w:pPr>
+      <w:r>
         <w:t>Tâche</w:t>
       </w:r>
+      <w:r>
+        <w:t xml:space="preserve"> [au mieux 10 min, au pire 45, attendu 20]</w:t>
+      </w:r>
     </w:p>
     <w:p>
       <w:pPr>
@@ -7452,11 +7224,6 @@
       <w:r>
         <w:t xml:space="preserve"> qui décrit l’installation.</w:t>
       </w:r>
-    </w:p>
-    <w:p>
-      <w:pPr>
-        <w:ind w:firstLine="360"/>
-      </w:pPr>
     </w:p>
     <w:p>
       <w:pPr>
@@ -7502,11 +7269,9 @@
           <w:numId w:val="14"/>
         </w:numPr>
       </w:pPr>
-      <w:proofErr w:type="spellStart"/>
       <w:r>
         <w:t>Markdown</w:t>
       </w:r>
-      <w:proofErr w:type="spellEnd"/>
     </w:p>
     <w:p>
       <w:pPr>
@@ -7516,7 +7281,6 @@
           <w:numId w:val="14"/>
         </w:numPr>
       </w:pPr>
-      <w:proofErr w:type="spellStart"/>
       <w:r>
         <w:t>A</w:t>
       </w:r>
@@ -7529,7 +7293,6 @@
       <w:r>
         <w:t>octor</w:t>
       </w:r>
-      <w:proofErr w:type="spellEnd"/>
     </w:p>
     <w:p>
       <w:r>
@@ -7604,11 +7367,9 @@
             <w:pPr>
               <w:jc w:val="center"/>
             </w:pPr>
-            <w:proofErr w:type="spellStart"/>
             <w:r>
               <w:t>Markdown</w:t>
             </w:r>
-            <w:proofErr w:type="spellEnd"/>
           </w:p>
         </w:tc>
         <w:tc>
@@ -7713,11 +7474,9 @@
             <w:pPr>
               <w:jc w:val="center"/>
             </w:pPr>
-            <w:proofErr w:type="spellStart"/>
             <w:r>
               <w:t>Asciidoctor</w:t>
             </w:r>
-            <w:proofErr w:type="spellEnd"/>
           </w:p>
         </w:tc>
         <w:tc>
@@ -7777,13 +7536,8 @@
               <w:t>populaire</w:t>
             </w:r>
             <w:r>
-              <w:t xml:space="preserve"> que </w:t>
-            </w:r>
-            <w:proofErr w:type="spellStart"/>
-            <w:r>
-              <w:t>Markdown</w:t>
-            </w:r>
-            <w:proofErr w:type="spellEnd"/>
+              <w:t xml:space="preserve"> que Markdown</w:t>
+            </w:r>
           </w:p>
         </w:tc>
       </w:tr>
@@ -7793,16 +7547,11 @@
       <w:r>
         <w:t xml:space="preserve">Nous avons donc choisi d’utiliser la technologie </w:t>
       </w:r>
-      <w:proofErr w:type="spellStart"/>
       <w:r>
         <w:t>M</w:t>
       </w:r>
       <w:r>
-        <w:t>arkdown</w:t>
-      </w:r>
-      <w:proofErr w:type="spellEnd"/>
-      <w:r>
-        <w:t xml:space="preserve"> pour notre projet.</w:t>
+        <w:t>arkdown pour notre projet.</w:t>
       </w:r>
     </w:p>
     <w:p>
@@ -7818,15 +7567,7 @@
     </w:p>
     <w:p>
       <w:r>
-        <w:t xml:space="preserve">Le fichier de configuration du site sera utilisé pour structurer les données de ce dernier et également transformer un fichier </w:t>
-      </w:r>
-      <w:proofErr w:type="spellStart"/>
-      <w:r>
-        <w:t>Markdown</w:t>
-      </w:r>
-      <w:proofErr w:type="spellEnd"/>
-      <w:r>
-        <w:t>(.md) en fichier HTML.</w:t>
+        <w:t>Le fichier de configuration du site sera utilisé pour structurer les données de ce dernier et également transformer un fichier Markdown(.md) en fichier HTML.</w:t>
       </w:r>
     </w:p>
     <w:p>
@@ -7872,15 +7613,8 @@
     </w:p>
     <w:p>
       <w:r>
-        <w:t xml:space="preserve">Nous avons fait des recherches sur ces 3 technologies afin de choisir celle qui conviendrait le mieux à la réalisation de notre projet. Pour ceci nous avons d’abord regarder comment était composé un fichier JSON, YAML, TOML. Puis nous avons fait des recherches sur la potentielle existence d’une implémentation d’un programme Java utilisant une de ces technologies et un fichier </w:t>
-      </w:r>
-      <w:proofErr w:type="spellStart"/>
-      <w:r>
-        <w:t>Markdown</w:t>
-      </w:r>
-      <w:proofErr w:type="spellEnd"/>
-      <w:r>
-        <w:t xml:space="preserve"> pour créer / compiler des fichiers HTML.</w:t>
+        <w:lastRenderedPageBreak/>
+        <w:t>Nous avons fait des recherches sur ces 3 technologies afin de choisir celle qui conviendrait le mieux à la réalisation de notre projet. Pour ceci nous avons d’abord regarder comment était composé un fichier JSON, YAML, TOML. Puis nous avons fait des recherches sur la potentielle existence d’une implémentation d’un programme Java utilisant une de ces technologies et un fichier Markdown pour créer / compiler des fichiers HTML.</w:t>
       </w:r>
     </w:p>
     <w:p>
@@ -8010,15 +7744,7 @@
               <w:cnfStyle w:val="000000100000" w:firstRow="0" w:lastRow="0" w:firstColumn="0" w:lastColumn="0" w:oddVBand="0" w:evenVBand="0" w:oddHBand="1" w:evenHBand="0" w:firstRowFirstColumn="0" w:firstRowLastColumn="0" w:lastRowFirstColumn="0" w:lastRowLastColumn="0"/>
             </w:pPr>
             <w:r>
-              <w:t xml:space="preserve">Technologies existantes pour </w:t>
-            </w:r>
-            <w:proofErr w:type="spellStart"/>
-            <w:r>
-              <w:t>parser</w:t>
-            </w:r>
-            <w:proofErr w:type="spellEnd"/>
-            <w:r>
-              <w:t xml:space="preserve"> un fichier en Java</w:t>
+              <w:t>Technologies existantes pour parser un fichier en Java</w:t>
             </w:r>
           </w:p>
           <w:p>
@@ -8109,15 +7835,7 @@
               <w:cnfStyle w:val="000000000000" w:firstRow="0" w:lastRow="0" w:firstColumn="0" w:lastColumn="0" w:oddVBand="0" w:evenVBand="0" w:oddHBand="0" w:evenHBand="0" w:firstRowFirstColumn="0" w:firstRowLastColumn="0" w:lastRowFirstColumn="0" w:lastRowLastColumn="0"/>
             </w:pPr>
             <w:r>
-              <w:t xml:space="preserve">Technologies existantes pour </w:t>
-            </w:r>
-            <w:proofErr w:type="spellStart"/>
-            <w:r>
-              <w:t>parser</w:t>
-            </w:r>
-            <w:proofErr w:type="spellEnd"/>
-            <w:r>
-              <w:t xml:space="preserve"> un fichier en Java</w:t>
+              <w:t>Technologies existantes pour parser un fichier en Java</w:t>
             </w:r>
           </w:p>
           <w:p>
@@ -8130,13 +7848,8 @@
               <w:cnfStyle w:val="000000000000" w:firstRow="0" w:lastRow="0" w:firstColumn="0" w:lastColumn="0" w:oddVBand="0" w:evenVBand="0" w:oddHBand="0" w:evenHBand="0" w:firstRowFirstColumn="0" w:firstRowLastColumn="0" w:lastRowFirstColumn="0" w:lastRowLastColumn="0"/>
             </w:pPr>
             <w:r>
-              <w:t xml:space="preserve">Libraire pour interpréter le YAML et le </w:t>
-            </w:r>
-            <w:proofErr w:type="spellStart"/>
-            <w:r>
-              <w:t>Markdown</w:t>
-            </w:r>
-            <w:proofErr w:type="spellEnd"/>
+              <w:t>Libraire pour interpréter le YAML et le Markdown</w:t>
+            </w:r>
           </w:p>
         </w:tc>
         <w:tc>
@@ -8238,15 +7951,10 @@
       <w:r>
         <w:t xml:space="preserve">sera donc notre choix </w:t>
       </w:r>
-      <w:proofErr w:type="spellStart"/>
       <w:r>
         <w:t>malgré</w:t>
       </w:r>
       <w:r>
-        <w:t>s</w:t>
-      </w:r>
-      <w:proofErr w:type="spellEnd"/>
-      <w:r>
         <w:t xml:space="preserve"> la popularité de JSON.</w:t>
       </w:r>
       <w:r>
@@ -8265,15 +7973,7 @@
         <w:t xml:space="preserve"> est dû au fait que nous avons trouvé un</w:t>
       </w:r>
       <w:r>
-        <w:t xml:space="preserve">e libraire qui interprète le </w:t>
-      </w:r>
-      <w:proofErr w:type="spellStart"/>
-      <w:r>
-        <w:t>Markdown</w:t>
-      </w:r>
-      <w:proofErr w:type="spellEnd"/>
-      <w:r>
-        <w:t xml:space="preserve"> et le YAM</w:t>
+        <w:t>e libraire qui interprète le Markdown et le YAM</w:t>
       </w:r>
       <w:r>
         <w:t>L</w:t>
@@ -8333,14 +8033,27 @@
         <w:lang w:val="en-US"/>
       </w:rPr>
     </w:pPr>
-    <w:fldSimple w:instr=" DATE   \* MERGEFORMAT ">
-      <w:r>
-        <w:rPr>
-          <w:noProof/>
-        </w:rPr>
-        <w:t>18.03.2021</w:t>
-      </w:r>
-    </w:fldSimple>
+    <w:r>
+      <w:fldChar w:fldCharType="begin"/>
+    </w:r>
+    <w:r>
+      <w:instrText xml:space="preserve"> DATE   \* MERGEFORMAT </w:instrText>
+    </w:r>
+    <w:r>
+      <w:fldChar w:fldCharType="separate"/>
+    </w:r>
+    <w:r>
+      <w:rPr>
+        <w:noProof/>
+      </w:rPr>
+      <w:t>23.03.2021</w:t>
+    </w:r>
+    <w:r>
+      <w:rPr>
+        <w:noProof/>
+      </w:rPr>
+      <w:fldChar w:fldCharType="end"/>
+    </w:r>
     <w:r>
       <w:ptab w:relativeTo="margin" w:alignment="center" w:leader="none"/>
     </w:r>
@@ -8385,11 +8098,19 @@
       </w:sdtPr>
       <w:sdtEndPr/>
       <w:sdtContent>
+        <w:proofErr w:type="spellStart"/>
         <w:r>
           <w:rPr>
             <w:lang w:val="en-US"/>
           </w:rPr>
-          <w:t>Berney Alec, Forestier Quentin, Herzig Melvyn</w:t>
+          <w:t>Berney</w:t>
+        </w:r>
+        <w:proofErr w:type="spellEnd"/>
+        <w:r>
+          <w:rPr>
+            <w:lang w:val="en-US"/>
+          </w:rPr>
+          <w:t xml:space="preserve"> Alec, Forestier Quentin, Herzig Melvyn</w:t>
         </w:r>
       </w:sdtContent>
     </w:sdt>
@@ -10288,119 +10009,6 @@
     </w:lvl>
   </w:abstractNum>
   <w:abstractNum w:abstractNumId="15" w15:restartNumberingAfterBreak="0">
-    <w:nsid w:val="61F23E6E"/>
-    <w:multiLevelType w:val="hybridMultilevel"/>
-    <w:tmpl w:val="9FB8D828"/>
-    <w:lvl w:ilvl="0" w:tplc="100C0001">
-      <w:start w:val="1"/>
-      <w:numFmt w:val="bullet"/>
-      <w:lvlText w:val=""/>
-      <w:lvlJc w:val="left"/>
-      <w:pPr>
-        <w:ind w:left="720" w:hanging="360"/>
-      </w:pPr>
-      <w:rPr>
-        <w:rFonts w:ascii="Symbol" w:hAnsi="Symbol" w:hint="default"/>
-      </w:rPr>
-    </w:lvl>
-    <w:lvl w:ilvl="1" w:tplc="100C0003" w:tentative="1">
-      <w:start w:val="1"/>
-      <w:numFmt w:val="bullet"/>
-      <w:lvlText w:val="o"/>
-      <w:lvlJc w:val="left"/>
-      <w:pPr>
-        <w:ind w:left="1440" w:hanging="360"/>
-      </w:pPr>
-      <w:rPr>
-        <w:rFonts w:ascii="Courier New" w:hAnsi="Courier New" w:cs="Courier New" w:hint="default"/>
-      </w:rPr>
-    </w:lvl>
-    <w:lvl w:ilvl="2" w:tplc="100C0005" w:tentative="1">
-      <w:start w:val="1"/>
-      <w:numFmt w:val="bullet"/>
-      <w:lvlText w:val=""/>
-      <w:lvlJc w:val="left"/>
-      <w:pPr>
-        <w:ind w:left="2160" w:hanging="360"/>
-      </w:pPr>
-      <w:rPr>
-        <w:rFonts w:ascii="Wingdings" w:hAnsi="Wingdings" w:hint="default"/>
-      </w:rPr>
-    </w:lvl>
-    <w:lvl w:ilvl="3" w:tplc="100C0001" w:tentative="1">
-      <w:start w:val="1"/>
-      <w:numFmt w:val="bullet"/>
-      <w:lvlText w:val=""/>
-      <w:lvlJc w:val="left"/>
-      <w:pPr>
-        <w:ind w:left="2880" w:hanging="360"/>
-      </w:pPr>
-      <w:rPr>
-        <w:rFonts w:ascii="Symbol" w:hAnsi="Symbol" w:hint="default"/>
-      </w:rPr>
-    </w:lvl>
-    <w:lvl w:ilvl="4" w:tplc="100C0003" w:tentative="1">
-      <w:start w:val="1"/>
-      <w:numFmt w:val="bullet"/>
-      <w:lvlText w:val="o"/>
-      <w:lvlJc w:val="left"/>
-      <w:pPr>
-        <w:ind w:left="3600" w:hanging="360"/>
-      </w:pPr>
-      <w:rPr>
-        <w:rFonts w:ascii="Courier New" w:hAnsi="Courier New" w:cs="Courier New" w:hint="default"/>
-      </w:rPr>
-    </w:lvl>
-    <w:lvl w:ilvl="5" w:tplc="100C0005" w:tentative="1">
-      <w:start w:val="1"/>
-      <w:numFmt w:val="bullet"/>
-      <w:lvlText w:val=""/>
-      <w:lvlJc w:val="left"/>
-      <w:pPr>
-        <w:ind w:left="4320" w:hanging="360"/>
-      </w:pPr>
-      <w:rPr>
-        <w:rFonts w:ascii="Wingdings" w:hAnsi="Wingdings" w:hint="default"/>
-      </w:rPr>
-    </w:lvl>
-    <w:lvl w:ilvl="6" w:tplc="100C0001" w:tentative="1">
-      <w:start w:val="1"/>
-      <w:numFmt w:val="bullet"/>
-      <w:lvlText w:val=""/>
-      <w:lvlJc w:val="left"/>
-      <w:pPr>
-        <w:ind w:left="5040" w:hanging="360"/>
-      </w:pPr>
-      <w:rPr>
-        <w:rFonts w:ascii="Symbol" w:hAnsi="Symbol" w:hint="default"/>
-      </w:rPr>
-    </w:lvl>
-    <w:lvl w:ilvl="7" w:tplc="100C0003" w:tentative="1">
-      <w:start w:val="1"/>
-      <w:numFmt w:val="bullet"/>
-      <w:lvlText w:val="o"/>
-      <w:lvlJc w:val="left"/>
-      <w:pPr>
-        <w:ind w:left="5760" w:hanging="360"/>
-      </w:pPr>
-      <w:rPr>
-        <w:rFonts w:ascii="Courier New" w:hAnsi="Courier New" w:cs="Courier New" w:hint="default"/>
-      </w:rPr>
-    </w:lvl>
-    <w:lvl w:ilvl="8" w:tplc="100C0005" w:tentative="1">
-      <w:start w:val="1"/>
-      <w:numFmt w:val="bullet"/>
-      <w:lvlText w:val=""/>
-      <w:lvlJc w:val="left"/>
-      <w:pPr>
-        <w:ind w:left="6480" w:hanging="360"/>
-      </w:pPr>
-      <w:rPr>
-        <w:rFonts w:ascii="Wingdings" w:hAnsi="Wingdings" w:hint="default"/>
-      </w:rPr>
-    </w:lvl>
-  </w:abstractNum>
-  <w:abstractNum w:abstractNumId="16" w15:restartNumberingAfterBreak="0">
     <w:nsid w:val="69DC78BE"/>
     <w:multiLevelType w:val="hybridMultilevel"/>
     <w:tmpl w:val="D2A0E408"/>
@@ -10532,7 +10140,7 @@
     <w:abstractNumId w:val="5"/>
   </w:num>
   <w:num w:numId="7">
-    <w:abstractNumId w:val="16"/>
+    <w:abstractNumId w:val="15"/>
   </w:num>
   <w:num w:numId="8">
     <w:abstractNumId w:val="8"/>
@@ -10560,9 +10168,6 @@
   </w:num>
   <w:num w:numId="16">
     <w:abstractNumId w:val="7"/>
-  </w:num>
-  <w:num w:numId="17">
-    <w:abstractNumId w:val="15"/>
   </w:num>
 </w:numbering>
 </file>
@@ -12127,17 +11732,17 @@
     <w:rsid w:val="000D3854"/>
     <w:rsid w:val="001036D6"/>
     <w:rsid w:val="001217F2"/>
+    <w:rsid w:val="00163B40"/>
     <w:rsid w:val="0016761F"/>
     <w:rsid w:val="00223E42"/>
     <w:rsid w:val="00235CAC"/>
     <w:rsid w:val="002C3C3C"/>
-    <w:rsid w:val="002F2FA4"/>
-    <w:rsid w:val="00320753"/>
     <w:rsid w:val="004F2FB5"/>
     <w:rsid w:val="005334F2"/>
     <w:rsid w:val="00577477"/>
     <w:rsid w:val="005B76AF"/>
     <w:rsid w:val="0068224B"/>
+    <w:rsid w:val="006C4C5D"/>
     <w:rsid w:val="006F5D88"/>
     <w:rsid w:val="00717FA4"/>
     <w:rsid w:val="007B1E64"/>
@@ -12152,6 +11757,7 @@
     <w:rsid w:val="00D95F62"/>
     <w:rsid w:val="00E46C8D"/>
     <w:rsid w:val="00F17872"/>
+    <w:rsid w:val="00F26410"/>
     <w:rsid w:val="00F403F7"/>
   </w:rsids>
   <m:mathPr>

</xml_diff>

<commit_message>
Mise à jour uml
</commit_message>
<xml_diff>
--- a/Rapport.docx
+++ b/Rapport.docx
@@ -160,7 +160,6 @@
                                           <w:lang w:val="en-US"/>
                                         </w:rPr>
                                       </w:pPr>
-                                      <w:proofErr w:type="spellStart"/>
                                       <w:r>
                                         <w:rPr>
                                           <w:color w:val="FFFFFF" w:themeColor="background1"/>
@@ -168,17 +167,7 @@
                                           <w:szCs w:val="32"/>
                                           <w:lang w:val="en-US"/>
                                         </w:rPr>
-                                        <w:t>Berney</w:t>
-                                      </w:r>
-                                      <w:proofErr w:type="spellEnd"/>
-                                      <w:r>
-                                        <w:rPr>
-                                          <w:color w:val="FFFFFF" w:themeColor="background1"/>
-                                          <w:sz w:val="32"/>
-                                          <w:szCs w:val="32"/>
-                                          <w:lang w:val="en-US"/>
-                                        </w:rPr>
-                                        <w:t xml:space="preserve"> Alec, Forestier Quentin, H</w:t>
+                                        <w:t>Berney Alec, Forestier Quentin, H</w:t>
                                       </w:r>
                                       <w:r>
                                         <w:rPr>
@@ -458,7 +447,6 @@
                                     <w:lang w:val="en-US"/>
                                   </w:rPr>
                                 </w:pPr>
-                                <w:proofErr w:type="spellStart"/>
                                 <w:r>
                                   <w:rPr>
                                     <w:color w:val="FFFFFF" w:themeColor="background1"/>
@@ -466,17 +454,7 @@
                                     <w:szCs w:val="32"/>
                                     <w:lang w:val="en-US"/>
                                   </w:rPr>
-                                  <w:t>Berney</w:t>
-                                </w:r>
-                                <w:proofErr w:type="spellEnd"/>
-                                <w:r>
-                                  <w:rPr>
-                                    <w:color w:val="FFFFFF" w:themeColor="background1"/>
-                                    <w:sz w:val="32"/>
-                                    <w:szCs w:val="32"/>
-                                    <w:lang w:val="en-US"/>
-                                  </w:rPr>
-                                  <w:t xml:space="preserve"> Alec, Forestier Quentin, H</w:t>
+                                  <w:t>Berney Alec, Forestier Quentin, H</w:t>
                                 </w:r>
                                 <w:r>
                                   <w:rPr>
@@ -3637,7 +3615,6 @@
                 <w:lang w:val="fr-FR"/>
               </w:rPr>
             </w:pPr>
-            <w:proofErr w:type="spellStart"/>
             <w:r>
               <w:rPr>
                 <w:b w:val="0"/>
@@ -3646,7 +3623,6 @@
               </w:rPr>
               <w:t>IntelliJ</w:t>
             </w:r>
-            <w:proofErr w:type="spellEnd"/>
           </w:p>
         </w:tc>
         <w:tc>
@@ -3754,14 +3730,12 @@
                 <w:lang w:val="fr-FR"/>
               </w:rPr>
             </w:pPr>
-            <w:proofErr w:type="spellStart"/>
             <w:r>
               <w:rPr>
                 <w:lang w:val="fr-FR"/>
               </w:rPr>
               <w:t>PicoCLI</w:t>
             </w:r>
-            <w:proofErr w:type="spellEnd"/>
           </w:p>
         </w:tc>
         <w:tc>
@@ -3781,7 +3755,6 @@
                 <w:lang w:val="fr-FR"/>
               </w:rPr>
             </w:pPr>
-            <w:proofErr w:type="spellStart"/>
             <w:r>
               <w:rPr>
                 <w:b/>
@@ -3790,7 +3763,6 @@
               </w:rPr>
               <w:t>Versionning</w:t>
             </w:r>
-            <w:proofErr w:type="spellEnd"/>
             <w:r>
               <w:rPr>
                 <w:b/>
@@ -3878,16 +3850,8 @@
               <w:rPr>
                 <w:lang w:val="fr-FR"/>
               </w:rPr>
-              <w:t xml:space="preserve">Maven </w:t>
-            </w:r>
-            <w:proofErr w:type="spellStart"/>
-            <w:r>
-              <w:rPr>
-                <w:lang w:val="fr-FR"/>
-              </w:rPr>
-              <w:t>Shade</w:t>
-            </w:r>
-            <w:proofErr w:type="spellEnd"/>
+              <w:t>Maven Shade</w:t>
+            </w:r>
           </w:p>
         </w:tc>
       </w:tr>
@@ -3961,31 +3925,9 @@
         <w:rPr>
           <w:lang w:val="fr-FR"/>
         </w:rPr>
-        <w:t xml:space="preserve">Commit </w:t>
-      </w:r>
-      <w:proofErr w:type="spellStart"/>
-      <w:r>
-        <w:rPr>
-          <w:lang w:val="fr-FR"/>
-        </w:rPr>
-        <w:t>ealry</w:t>
-      </w:r>
-      <w:proofErr w:type="spellEnd"/>
-      <w:r>
-        <w:rPr>
-          <w:lang w:val="fr-FR"/>
-        </w:rPr>
-        <w:t xml:space="preserve">, commit </w:t>
-      </w:r>
-      <w:proofErr w:type="spellStart"/>
-      <w:r>
-        <w:rPr>
-          <w:lang w:val="fr-FR"/>
-        </w:rPr>
-        <w:t>often</w:t>
+        <w:t>Commit ealry, commit often</w:t>
       </w:r>
       <w:bookmarkEnd w:id="4"/>
-      <w:proofErr w:type="spellEnd"/>
     </w:p>
     <w:p>
       <w:pPr>
@@ -4451,19 +4393,19 @@
           <w:color w:val="24292E"/>
           <w:bdr w:val="none" w:sz="0" w:space="0" w:color="auto" w:frame="1"/>
         </w:rPr>
-        <w:t xml:space="preserve"> Fichier     : &lt;</w:t>
-      </w:r>
-      <w:proofErr w:type="spellStart"/>
-      <w:r>
+        <w:t xml:space="preserve"> Fichier     : &lt;NomDuFichier&gt;.h</w:t>
+      </w:r>
+    </w:p>
+    <w:p>
+      <w:pPr>
+        <w:pStyle w:val="PrformatHTML"/>
         <w:rPr>
           <w:rStyle w:val="CodeHTML"/>
           <w:rFonts w:ascii="Consolas" w:eastAsiaTheme="majorEastAsia" w:hAnsi="Consolas"/>
           <w:color w:val="24292E"/>
           <w:bdr w:val="none" w:sz="0" w:space="0" w:color="auto" w:frame="1"/>
         </w:rPr>
-        <w:t>NomDuFichier</w:t>
-      </w:r>
-      <w:proofErr w:type="spellEnd"/>
+      </w:pPr>
       <w:r>
         <w:rPr>
           <w:rStyle w:val="CodeHTML"/>
@@ -4471,7 +4413,7 @@
           <w:color w:val="24292E"/>
           <w:bdr w:val="none" w:sz="0" w:space="0" w:color="auto" w:frame="1"/>
         </w:rPr>
-        <w:t>&gt;.h</w:t>
+        <w:t xml:space="preserve"> Auteur(s)   : Forestier Quentin &amp; Melvyn Herzig</w:t>
       </w:r>
     </w:p>
     <w:p>
@@ -4491,7 +4433,7 @@
           <w:color w:val="24292E"/>
           <w:bdr w:val="none" w:sz="0" w:space="0" w:color="auto" w:frame="1"/>
         </w:rPr>
-        <w:t xml:space="preserve"> Auteur(s)   : Forestier Quentin &amp; Melvyn Herzig</w:t>
+        <w:t xml:space="preserve"> Date        : JJ.MM.AAAA</w:t>
       </w:r>
     </w:p>
     <w:p>
@@ -4511,7 +4453,7 @@
           <w:color w:val="24292E"/>
           <w:bdr w:val="none" w:sz="0" w:space="0" w:color="auto" w:frame="1"/>
         </w:rPr>
-        <w:t xml:space="preserve"> Date        : JJ.MM.AAAA</w:t>
+        <w:t xml:space="preserve"> -----------------------------------------------------------------------------------</w:t>
       </w:r>
     </w:p>
     <w:p>
@@ -4531,98 +4473,84 @@
           <w:color w:val="24292E"/>
           <w:bdr w:val="none" w:sz="0" w:space="0" w:color="auto" w:frame="1"/>
         </w:rPr>
-        <w:t xml:space="preserve"> -----------------------------------------------------------------------------------</w:t>
-      </w:r>
-    </w:p>
-    <w:p>
-      <w:pPr>
-        <w:pStyle w:val="PrformatHTML"/>
+        <w:t xml:space="preserve"> */</w:t>
+      </w:r>
+    </w:p>
+    <w:p>
+      <w:pPr>
         <w:rPr>
           <w:rStyle w:val="CodeHTML"/>
           <w:rFonts w:ascii="Consolas" w:eastAsiaTheme="majorEastAsia" w:hAnsi="Consolas"/>
           <w:color w:val="24292E"/>
           <w:bdr w:val="none" w:sz="0" w:space="0" w:color="auto" w:frame="1"/>
-        </w:rPr>
-      </w:pPr>
-      <w:r>
+          <w:lang w:val="fr-FR"/>
+        </w:rPr>
+      </w:pPr>
+    </w:p>
+    <w:p>
+      <w:pPr>
+        <w:pStyle w:val="Titre2"/>
+        <w:rPr>
+          <w:lang w:val="fr-FR"/>
+        </w:rPr>
+      </w:pPr>
+      <w:bookmarkStart w:id="10" w:name="_Toc66818091"/>
+      <w:r>
+        <w:rPr>
+          <w:lang w:val="fr-FR"/>
+        </w:rPr>
+        <w:t>Commentaires</w:t>
+      </w:r>
+      <w:bookmarkEnd w:id="10"/>
+    </w:p>
+    <w:p>
+      <w:pPr>
+        <w:rPr>
+          <w:lang w:val="fr-FR"/>
+        </w:rPr>
+      </w:pPr>
+      <w:r>
+        <w:rPr>
+          <w:lang w:val="fr-FR"/>
+        </w:rPr>
+        <w:t>Les classes et les méthodes sont commentées au format Javadoc.</w:t>
+      </w:r>
+    </w:p>
+    <w:p>
+      <w:pPr>
+        <w:pStyle w:val="Titre3"/>
+        <w:rPr>
+          <w:lang w:val="fr-FR"/>
+        </w:rPr>
+      </w:pPr>
+      <w:bookmarkStart w:id="11" w:name="_Toc66818092"/>
+      <w:r>
+        <w:rPr>
+          <w:lang w:val="fr-FR"/>
+        </w:rPr>
+        <w:t>Classes</w:t>
+      </w:r>
+      <w:bookmarkEnd w:id="11"/>
+    </w:p>
+    <w:p>
+      <w:pPr>
+        <w:pStyle w:val="PrformatHTML"/>
         <w:rPr>
           <w:rStyle w:val="CodeHTML"/>
           <w:rFonts w:ascii="Consolas" w:eastAsiaTheme="majorEastAsia" w:hAnsi="Consolas"/>
           <w:color w:val="24292E"/>
           <w:bdr w:val="none" w:sz="0" w:space="0" w:color="auto" w:frame="1"/>
         </w:rPr>
-        <w:t xml:space="preserve"> */</w:t>
-      </w:r>
-    </w:p>
-    <w:p>
-      <w:pPr>
+      </w:pPr>
+      <w:r>
         <w:rPr>
           <w:rStyle w:val="CodeHTML"/>
           <w:rFonts w:ascii="Consolas" w:eastAsiaTheme="majorEastAsia" w:hAnsi="Consolas"/>
           <w:color w:val="24292E"/>
           <w:bdr w:val="none" w:sz="0" w:space="0" w:color="auto" w:frame="1"/>
-          <w:lang w:val="fr-FR"/>
-        </w:rPr>
-      </w:pPr>
-    </w:p>
-    <w:p>
-      <w:pPr>
-        <w:pStyle w:val="Titre2"/>
-        <w:rPr>
-          <w:lang w:val="fr-FR"/>
-        </w:rPr>
-      </w:pPr>
-      <w:bookmarkStart w:id="10" w:name="_Toc66818091"/>
-      <w:r>
-        <w:rPr>
-          <w:lang w:val="fr-FR"/>
-        </w:rPr>
-        <w:t>Commentaires</w:t>
-      </w:r>
-      <w:bookmarkEnd w:id="10"/>
-    </w:p>
-    <w:p>
-      <w:pPr>
-        <w:rPr>
-          <w:lang w:val="fr-FR"/>
-        </w:rPr>
-      </w:pPr>
-      <w:r>
-        <w:rPr>
-          <w:lang w:val="fr-FR"/>
-        </w:rPr>
-        <w:t xml:space="preserve">Les classes et les méthodes sont commentées au format </w:t>
-      </w:r>
-      <w:proofErr w:type="spellStart"/>
-      <w:r>
-        <w:rPr>
-          <w:lang w:val="fr-FR"/>
-        </w:rPr>
-        <w:t>Javadoc</w:t>
-      </w:r>
-      <w:proofErr w:type="spellEnd"/>
-      <w:r>
-        <w:rPr>
-          <w:lang w:val="fr-FR"/>
-        </w:rPr>
-        <w:t>.</w:t>
-      </w:r>
-    </w:p>
-    <w:p>
-      <w:pPr>
-        <w:pStyle w:val="Titre3"/>
-        <w:rPr>
-          <w:lang w:val="fr-FR"/>
-        </w:rPr>
-      </w:pPr>
-      <w:bookmarkStart w:id="11" w:name="_Toc66818092"/>
-      <w:r>
-        <w:rPr>
-          <w:lang w:val="fr-FR"/>
-        </w:rPr>
-        <w:t>Classes</w:t>
-      </w:r>
-      <w:bookmarkEnd w:id="11"/>
+        </w:rPr>
+        <w:t>/**</w:t>
+      </w:r>
     </w:p>
     <w:p>
       <w:pPr>
@@ -4641,7 +4569,7 @@
           <w:color w:val="24292E"/>
           <w:bdr w:val="none" w:sz="0" w:space="0" w:color="auto" w:frame="1"/>
         </w:rPr>
-        <w:t>/**</w:t>
+        <w:t>* Description de la classe</w:t>
       </w:r>
     </w:p>
     <w:p>
@@ -4661,7 +4589,7 @@
           <w:color w:val="24292E"/>
           <w:bdr w:val="none" w:sz="0" w:space="0" w:color="auto" w:frame="1"/>
         </w:rPr>
-        <w:t>* Description de la classe</w:t>
+        <w:t>* @author auteur 1</w:t>
       </w:r>
     </w:p>
     <w:p>
@@ -4681,7 +4609,7 @@
           <w:color w:val="24292E"/>
           <w:bdr w:val="none" w:sz="0" w:space="0" w:color="auto" w:frame="1"/>
         </w:rPr>
-        <w:t>* @author auteur 1</w:t>
+        <w:t>* @date jj-mm-aaaa</w:t>
       </w:r>
     </w:p>
     <w:p>
@@ -4701,19 +4629,35 @@
           <w:color w:val="24292E"/>
           <w:bdr w:val="none" w:sz="0" w:space="0" w:color="auto" w:frame="1"/>
         </w:rPr>
-        <w:t>* @date jj-mm-</w:t>
-      </w:r>
-      <w:proofErr w:type="spellStart"/>
-      <w:r>
+        <w:t>*/</w:t>
+      </w:r>
+    </w:p>
+    <w:p>
+      <w:pPr>
         <w:rPr>
           <w:rStyle w:val="CodeHTML"/>
           <w:rFonts w:ascii="Consolas" w:eastAsiaTheme="majorEastAsia" w:hAnsi="Consolas"/>
           <w:color w:val="24292E"/>
           <w:bdr w:val="none" w:sz="0" w:space="0" w:color="auto" w:frame="1"/>
-        </w:rPr>
-        <w:t>aaaa</w:t>
-      </w:r>
-      <w:proofErr w:type="spellEnd"/>
+          <w:lang w:val="fr-FR"/>
+        </w:rPr>
+      </w:pPr>
+    </w:p>
+    <w:p>
+      <w:pPr>
+        <w:pStyle w:val="Titre3"/>
+        <w:rPr>
+          <w:lang w:val="fr-FR"/>
+        </w:rPr>
+      </w:pPr>
+      <w:bookmarkStart w:id="12" w:name="_Toc66818093"/>
+      <w:r>
+        <w:rPr>
+          <w:lang w:val="fr-FR"/>
+        </w:rPr>
+        <w:t>Méthodes</w:t>
+      </w:r>
+      <w:bookmarkEnd w:id="12"/>
     </w:p>
     <w:p>
       <w:pPr>
@@ -4732,165 +4676,118 @@
           <w:color w:val="24292E"/>
           <w:bdr w:val="none" w:sz="0" w:space="0" w:color="auto" w:frame="1"/>
         </w:rPr>
-        <w:t>*/</w:t>
-      </w:r>
-    </w:p>
-    <w:p>
-      <w:pPr>
+        <w:t>/**</w:t>
+      </w:r>
+    </w:p>
+    <w:p>
+      <w:pPr>
+        <w:pStyle w:val="PrformatHTML"/>
         <w:rPr>
           <w:rStyle w:val="CodeHTML"/>
           <w:rFonts w:ascii="Consolas" w:eastAsiaTheme="majorEastAsia" w:hAnsi="Consolas"/>
           <w:color w:val="24292E"/>
           <w:bdr w:val="none" w:sz="0" w:space="0" w:color="auto" w:frame="1"/>
-          <w:lang w:val="fr-FR"/>
-        </w:rPr>
-      </w:pPr>
-    </w:p>
-    <w:p>
-      <w:pPr>
-        <w:pStyle w:val="Titre3"/>
-        <w:rPr>
-          <w:lang w:val="fr-FR"/>
-        </w:rPr>
-      </w:pPr>
-      <w:bookmarkStart w:id="12" w:name="_Toc66818093"/>
-      <w:r>
-        <w:rPr>
-          <w:lang w:val="fr-FR"/>
-        </w:rPr>
-        <w:t>Méthodes</w:t>
-      </w:r>
-      <w:bookmarkEnd w:id="12"/>
-    </w:p>
-    <w:p>
-      <w:pPr>
-        <w:pStyle w:val="PrformatHTML"/>
+        </w:rPr>
+      </w:pPr>
+      <w:r>
         <w:rPr>
           <w:rStyle w:val="CodeHTML"/>
           <w:rFonts w:ascii="Consolas" w:eastAsiaTheme="majorEastAsia" w:hAnsi="Consolas"/>
           <w:color w:val="24292E"/>
           <w:bdr w:val="none" w:sz="0" w:space="0" w:color="auto" w:frame="1"/>
         </w:rPr>
-      </w:pPr>
-      <w:r>
+        <w:t>* Description de la méthode</w:t>
+      </w:r>
+    </w:p>
+    <w:p>
+      <w:pPr>
+        <w:pStyle w:val="PrformatHTML"/>
         <w:rPr>
           <w:rStyle w:val="CodeHTML"/>
           <w:rFonts w:ascii="Consolas" w:eastAsiaTheme="majorEastAsia" w:hAnsi="Consolas"/>
           <w:color w:val="24292E"/>
           <w:bdr w:val="none" w:sz="0" w:space="0" w:color="auto" w:frame="1"/>
         </w:rPr>
-        <w:t>/**</w:t>
-      </w:r>
-    </w:p>
-    <w:p>
-      <w:pPr>
-        <w:pStyle w:val="PrformatHTML"/>
+      </w:pPr>
+      <w:r>
         <w:rPr>
           <w:rStyle w:val="CodeHTML"/>
           <w:rFonts w:ascii="Consolas" w:eastAsiaTheme="majorEastAsia" w:hAnsi="Consolas"/>
           <w:color w:val="24292E"/>
           <w:bdr w:val="none" w:sz="0" w:space="0" w:color="auto" w:frame="1"/>
         </w:rPr>
-      </w:pPr>
-      <w:r>
+        <w:t>* @param param1 Description du premier paramètre.</w:t>
+      </w:r>
+    </w:p>
+    <w:p>
+      <w:pPr>
+        <w:pStyle w:val="PrformatHTML"/>
         <w:rPr>
           <w:rStyle w:val="CodeHTML"/>
           <w:rFonts w:ascii="Consolas" w:eastAsiaTheme="majorEastAsia" w:hAnsi="Consolas"/>
           <w:color w:val="24292E"/>
           <w:bdr w:val="none" w:sz="0" w:space="0" w:color="auto" w:frame="1"/>
         </w:rPr>
-        <w:t>* Description de la méthode</w:t>
-      </w:r>
-    </w:p>
-    <w:p>
-      <w:pPr>
-        <w:pStyle w:val="PrformatHTML"/>
+      </w:pPr>
+      <w:r>
         <w:rPr>
           <w:rStyle w:val="CodeHTML"/>
           <w:rFonts w:ascii="Consolas" w:eastAsiaTheme="majorEastAsia" w:hAnsi="Consolas"/>
           <w:color w:val="24292E"/>
           <w:bdr w:val="none" w:sz="0" w:space="0" w:color="auto" w:frame="1"/>
         </w:rPr>
-      </w:pPr>
-      <w:r>
+        <w:t>* @param param2 Description du second paramètre.</w:t>
+      </w:r>
+    </w:p>
+    <w:p>
+      <w:pPr>
+        <w:pStyle w:val="PrformatHTML"/>
         <w:rPr>
           <w:rStyle w:val="CodeHTML"/>
           <w:rFonts w:ascii="Consolas" w:eastAsiaTheme="majorEastAsia" w:hAnsi="Consolas"/>
           <w:color w:val="24292E"/>
           <w:bdr w:val="none" w:sz="0" w:space="0" w:color="auto" w:frame="1"/>
         </w:rPr>
-        <w:t>* @param param1 Description du premier paramètre.</w:t>
-      </w:r>
-    </w:p>
-    <w:p>
-      <w:pPr>
-        <w:pStyle w:val="PrformatHTML"/>
+      </w:pPr>
+      <w:r>
         <w:rPr>
           <w:rStyle w:val="CodeHTML"/>
           <w:rFonts w:ascii="Consolas" w:eastAsiaTheme="majorEastAsia" w:hAnsi="Consolas"/>
           <w:color w:val="24292E"/>
           <w:bdr w:val="none" w:sz="0" w:space="0" w:color="auto" w:frame="1"/>
         </w:rPr>
-      </w:pPr>
-      <w:r>
+        <w:t>* @return Que retourne la méthode..</w:t>
+      </w:r>
+    </w:p>
+    <w:p>
+      <w:pPr>
+        <w:pStyle w:val="PrformatHTML"/>
         <w:rPr>
           <w:rStyle w:val="CodeHTML"/>
           <w:rFonts w:ascii="Consolas" w:eastAsiaTheme="majorEastAsia" w:hAnsi="Consolas"/>
           <w:color w:val="24292E"/>
           <w:bdr w:val="none" w:sz="0" w:space="0" w:color="auto" w:frame="1"/>
         </w:rPr>
-        <w:t>* @param param2 Description du second paramètre.</w:t>
-      </w:r>
-    </w:p>
-    <w:p>
-      <w:pPr>
-        <w:pStyle w:val="PrformatHTML"/>
+      </w:pPr>
+      <w:r>
         <w:rPr>
           <w:rStyle w:val="CodeHTML"/>
           <w:rFonts w:ascii="Consolas" w:eastAsiaTheme="majorEastAsia" w:hAnsi="Consolas"/>
           <w:color w:val="24292E"/>
           <w:bdr w:val="none" w:sz="0" w:space="0" w:color="auto" w:frame="1"/>
         </w:rPr>
-      </w:pPr>
-      <w:r>
+        <w:t>*/</w:t>
+      </w:r>
+    </w:p>
+    <w:p>
+      <w:pPr>
+        <w:pStyle w:val="PrformatHTML"/>
         <w:rPr>
           <w:rStyle w:val="CodeHTML"/>
           <w:rFonts w:ascii="Consolas" w:eastAsiaTheme="majorEastAsia" w:hAnsi="Consolas"/>
           <w:color w:val="24292E"/>
           <w:bdr w:val="none" w:sz="0" w:space="0" w:color="auto" w:frame="1"/>
         </w:rPr>
-        <w:t>* @return Que retourne la méthode..</w:t>
-      </w:r>
-    </w:p>
-    <w:p>
-      <w:pPr>
-        <w:pStyle w:val="PrformatHTML"/>
-        <w:rPr>
-          <w:rStyle w:val="CodeHTML"/>
-          <w:rFonts w:ascii="Consolas" w:eastAsiaTheme="majorEastAsia" w:hAnsi="Consolas"/>
-          <w:color w:val="24292E"/>
-          <w:bdr w:val="none" w:sz="0" w:space="0" w:color="auto" w:frame="1"/>
-        </w:rPr>
-      </w:pPr>
-      <w:r>
-        <w:rPr>
-          <w:rStyle w:val="CodeHTML"/>
-          <w:rFonts w:ascii="Consolas" w:eastAsiaTheme="majorEastAsia" w:hAnsi="Consolas"/>
-          <w:color w:val="24292E"/>
-          <w:bdr w:val="none" w:sz="0" w:space="0" w:color="auto" w:frame="1"/>
-        </w:rPr>
-        <w:t>*/</w:t>
-      </w:r>
-    </w:p>
-    <w:p>
-      <w:pPr>
-        <w:pStyle w:val="PrformatHTML"/>
-        <w:rPr>
-          <w:rStyle w:val="CodeHTML"/>
-          <w:rFonts w:ascii="Consolas" w:eastAsiaTheme="majorEastAsia" w:hAnsi="Consolas"/>
-          <w:color w:val="24292E"/>
-          <w:bdr w:val="none" w:sz="0" w:space="0" w:color="auto" w:frame="1"/>
-        </w:rPr>
       </w:pPr>
     </w:p>
     <w:p>
@@ -4910,21 +4807,8 @@
       <w:bookmarkEnd w:id="13"/>
     </w:p>
     <w:p>
-      <w:proofErr w:type="spellStart"/>
-      <w:r>
-        <w:t>Tout</w:t>
-      </w:r>
-      <w:proofErr w:type="spellEnd"/>
-      <w:r>
-        <w:t xml:space="preserve"> les noms seront en </w:t>
-      </w:r>
-      <w:proofErr w:type="spellStart"/>
-      <w:r>
-        <w:t>camel</w:t>
-      </w:r>
-      <w:proofErr w:type="spellEnd"/>
-      <w:r>
-        <w:t xml:space="preserve"> case sauf pour les constantes où les espaces seront des ‘_’ et en majuscules.</w:t>
+      <w:r>
+        <w:t>Tout les noms seront en camel case sauf pour les constantes où les espaces seront des ‘_’ et en majuscules.</w:t>
       </w:r>
       <w:r>
         <w:br/>
@@ -4950,15 +4834,7 @@
         <w:t>Fonction</w:t>
       </w:r>
       <w:r>
-        <w:t xml:space="preserve"> : Première lettre en minuscule, </w:t>
-      </w:r>
-      <w:proofErr w:type="spellStart"/>
-      <w:r>
-        <w:t>maFonction</w:t>
-      </w:r>
-      <w:proofErr w:type="spellEnd"/>
-      <w:r>
-        <w:t>()</w:t>
+        <w:t> : Première lettre en minuscule, maFonction()</w:t>
       </w:r>
       <w:r>
         <w:br/>
@@ -5187,14 +5063,12 @@
         </w:rPr>
         <w:t xml:space="preserve">branche dédiée appelé </w:t>
       </w:r>
-      <w:proofErr w:type="spellStart"/>
       <w:r>
         <w:rPr>
           <w:lang w:val="fr-FR"/>
         </w:rPr>
         <w:t>iteration</w:t>
       </w:r>
-      <w:proofErr w:type="spellEnd"/>
       <w:r>
         <w:rPr>
           <w:lang w:val="fr-FR"/>
@@ -5236,77 +5110,7 @@
         <w:rPr>
           <w:lang w:val="fr-FR"/>
         </w:rPr>
-        <w:t xml:space="preserve"> Les branches qui ajoutent une </w:t>
-      </w:r>
-      <w:proofErr w:type="spellStart"/>
-      <w:r>
-        <w:rPr>
-          <w:lang w:val="fr-FR"/>
-        </w:rPr>
-        <w:t>feature</w:t>
-      </w:r>
-      <w:proofErr w:type="spellEnd"/>
-      <w:r>
-        <w:rPr>
-          <w:lang w:val="fr-FR"/>
-        </w:rPr>
-        <w:t xml:space="preserve"> se nomment « </w:t>
-      </w:r>
-      <w:proofErr w:type="spellStart"/>
-      <w:r>
-        <w:rPr>
-          <w:lang w:val="fr-FR"/>
-        </w:rPr>
-        <w:t>ft</w:t>
-      </w:r>
-      <w:proofErr w:type="spellEnd"/>
-      <w:r>
-        <w:rPr>
-          <w:lang w:val="fr-FR"/>
-        </w:rPr>
-        <w:t>-&lt;</w:t>
-      </w:r>
-      <w:proofErr w:type="spellStart"/>
-      <w:r>
-        <w:rPr>
-          <w:lang w:val="fr-FR"/>
-        </w:rPr>
-        <w:t>featurename</w:t>
-      </w:r>
-      <w:proofErr w:type="spellEnd"/>
-      <w:r>
-        <w:rPr>
-          <w:lang w:val="fr-FR"/>
-        </w:rPr>
-        <w:t>&gt; ». Les branches qui résolvent des bugs « </w:t>
-      </w:r>
-      <w:proofErr w:type="spellStart"/>
-      <w:r>
-        <w:rPr>
-          <w:lang w:val="fr-FR"/>
-        </w:rPr>
-        <w:t>bg</w:t>
-      </w:r>
-      <w:proofErr w:type="spellEnd"/>
-      <w:r>
-        <w:rPr>
-          <w:lang w:val="fr-FR"/>
-        </w:rPr>
-        <w:t>-&lt;</w:t>
-      </w:r>
-      <w:proofErr w:type="spellStart"/>
-      <w:r>
-        <w:rPr>
-          <w:lang w:val="fr-FR"/>
-        </w:rPr>
-        <w:t>bugsolving</w:t>
-      </w:r>
-      <w:proofErr w:type="spellEnd"/>
-      <w:r>
-        <w:rPr>
-          <w:lang w:val="fr-FR"/>
-        </w:rPr>
-        <w:t>&gt; ».</w:t>
+        <w:t xml:space="preserve"> Les branches qui ajoutent une feature se nomment « ft-&lt;featurename&gt; ». Les branches qui résolvent des bugs « bg-&lt;bugsolving&gt; ».</w:t>
       </w:r>
     </w:p>
     <w:p>
@@ -5456,21 +5260,7 @@
         <w:rPr>
           <w:lang w:val="fr-FR"/>
         </w:rPr>
-        <w:t>Chaque fonctionnalité/tâche fera l’objet d’une « Issue ». Lorsqu’un collaborateur travaille sur une issue, il se désigne comme « </w:t>
-      </w:r>
-      <w:proofErr w:type="spellStart"/>
-      <w:r>
-        <w:rPr>
-          <w:lang w:val="fr-FR"/>
-        </w:rPr>
-        <w:t>assignee</w:t>
-      </w:r>
-      <w:proofErr w:type="spellEnd"/>
-      <w:r>
-        <w:rPr>
-          <w:lang w:val="fr-FR"/>
-        </w:rPr>
-        <w:t xml:space="preserve"> ». Lorsque la tâche est terminée, il </w:t>
+        <w:t xml:space="preserve">Chaque fonctionnalité/tâche fera l’objet d’une « Issue ». Lorsqu’un collaborateur travaille sur une issue, il se désigne comme « assignee ». Lorsque la tâche est terminée, il </w:t>
       </w:r>
       <w:r>
         <w:rPr>
@@ -5482,21 +5272,7 @@
         <w:rPr>
           <w:lang w:val="fr-FR"/>
         </w:rPr>
-        <w:t xml:space="preserve"> une « pull </w:t>
-      </w:r>
-      <w:proofErr w:type="spellStart"/>
-      <w:r>
-        <w:rPr>
-          <w:lang w:val="fr-FR"/>
-        </w:rPr>
-        <w:t>request</w:t>
-      </w:r>
-      <w:proofErr w:type="spellEnd"/>
-      <w:r>
-        <w:rPr>
-          <w:lang w:val="fr-FR"/>
-        </w:rPr>
-        <w:t xml:space="preserve"> » de sa branche sur la branche de l’itération, en spécifiant l’issue concernée. De cette manière, la personne qui validera le merge fermera également </w:t>
+        <w:t xml:space="preserve"> une « pull request » de sa branche sur la branche de l’itération, en spécifiant l’issue concernée. De cette manière, la personne qui validera le merge fermera également </w:t>
       </w:r>
       <w:r>
         <w:rPr>
@@ -5563,7 +5339,6 @@
         </w:rPr>
       </w:pPr>
       <w:bookmarkStart w:id="19" w:name="_Toc66818100"/>
-      <w:proofErr w:type="spellStart"/>
       <w:r>
         <w:rPr>
           <w:lang w:val="fr-FR"/>
@@ -5572,33 +5347,18 @@
         <w:t>KanPan</w:t>
       </w:r>
       <w:bookmarkEnd w:id="19"/>
-      <w:proofErr w:type="spellEnd"/>
-    </w:p>
-    <w:p>
-      <w:pPr>
-        <w:rPr>
-          <w:lang w:val="fr-FR"/>
-        </w:rPr>
-      </w:pPr>
-      <w:r>
-        <w:rPr>
-          <w:lang w:val="fr-FR"/>
-        </w:rPr>
-        <w:t xml:space="preserve">Nous avons intégré un projet </w:t>
-      </w:r>
-      <w:proofErr w:type="spellStart"/>
-      <w:r>
-        <w:rPr>
-          <w:lang w:val="fr-FR"/>
-        </w:rPr>
-        <w:t>KanPan</w:t>
-      </w:r>
-      <w:proofErr w:type="spellEnd"/>
-      <w:r>
-        <w:rPr>
-          <w:lang w:val="fr-FR"/>
-        </w:rPr>
-        <w:t xml:space="preserve"> de GitHub. Chaque issue fera l’objet d’une étiquette automatiquement créée.</w:t>
+    </w:p>
+    <w:p>
+      <w:pPr>
+        <w:rPr>
+          <w:lang w:val="fr-FR"/>
+        </w:rPr>
+      </w:pPr>
+      <w:r>
+        <w:rPr>
+          <w:lang w:val="fr-FR"/>
+        </w:rPr>
+        <w:t>Nous avons intégré un projet KanPan de GitHub. Chaque issue fera l’objet d’une étiquette automatiquement créée.</w:t>
       </w:r>
       <w:r>
         <w:rPr>
@@ -5649,7 +5409,6 @@
           <w:lang w:val="fr-FR"/>
         </w:rPr>
       </w:pPr>
-      <w:proofErr w:type="spellStart"/>
       <w:r>
         <w:rPr>
           <w:b/>
@@ -5658,7 +5417,6 @@
         </w:rPr>
         <w:t>Todo</w:t>
       </w:r>
-      <w:proofErr w:type="spellEnd"/>
       <w:r>
         <w:rPr>
           <w:b/>
@@ -5691,40 +5449,22 @@
           <w:bCs/>
           <w:lang w:val="fr-FR"/>
         </w:rPr>
-        <w:t xml:space="preserve">In </w:t>
-      </w:r>
-      <w:proofErr w:type="spellStart"/>
+        <w:t>In progress</w:t>
+      </w:r>
       <w:r>
         <w:rPr>
           <w:b/>
           <w:bCs/>
           <w:lang w:val="fr-FR"/>
         </w:rPr>
-        <w:t>progress</w:t>
-      </w:r>
-      <w:proofErr w:type="spellEnd"/>
-      <w:r>
-        <w:rPr>
-          <w:b/>
-          <w:bCs/>
-          <w:lang w:val="fr-FR"/>
-        </w:rPr>
         <w:t> :</w:t>
       </w:r>
       <w:r>
         <w:rPr>
           <w:lang w:val="fr-FR"/>
         </w:rPr>
-        <w:t xml:space="preserve"> Regroupe les issues qui sont en cours de </w:t>
-      </w:r>
-      <w:proofErr w:type="spellStart"/>
-      <w:r>
-        <w:rPr>
-          <w:lang w:val="fr-FR"/>
-        </w:rPr>
-        <w:t>traîtement</w:t>
-      </w:r>
-      <w:proofErr w:type="spellEnd"/>
+        <w:t xml:space="preserve"> Regroupe les issues qui sont en cours de traîtement</w:t>
+      </w:r>
     </w:p>
     <w:p>
       <w:pPr>
@@ -5749,35 +5489,7 @@
         <w:rPr>
           <w:lang w:val="en-US"/>
         </w:rPr>
-        <w:t xml:space="preserve"> </w:t>
-      </w:r>
-      <w:proofErr w:type="spellStart"/>
-      <w:r>
-        <w:rPr>
-          <w:lang w:val="en-US"/>
-        </w:rPr>
-        <w:t>Regroupe</w:t>
-      </w:r>
-      <w:proofErr w:type="spellEnd"/>
-      <w:r>
-        <w:rPr>
-          <w:lang w:val="en-US"/>
-        </w:rPr>
-        <w:t xml:space="preserve"> les “Pull request” en </w:t>
-      </w:r>
-      <w:proofErr w:type="spellStart"/>
-      <w:r>
-        <w:rPr>
-          <w:lang w:val="en-US"/>
-        </w:rPr>
-        <w:t>attente</w:t>
-      </w:r>
-      <w:proofErr w:type="spellEnd"/>
-      <w:r>
-        <w:rPr>
-          <w:lang w:val="en-US"/>
-        </w:rPr>
-        <w:t xml:space="preserve"> de validation.</w:t>
+        <w:t xml:space="preserve"> Regroupe les “Pull request” en attente de validation.</w:t>
       </w:r>
     </w:p>
     <w:p>
@@ -5871,30 +5583,8 @@
         <w:rPr>
           <w:lang w:val="fr-FR"/>
         </w:rPr>
-        <w:t xml:space="preserve"> Regroupe les « issues » et les « Pull </w:t>
-      </w:r>
-      <w:proofErr w:type="spellStart"/>
-      <w:r>
-        <w:rPr>
-          <w:lang w:val="fr-FR"/>
-        </w:rPr>
-        <w:t>request</w:t>
-      </w:r>
-      <w:proofErr w:type="spellEnd"/>
-      <w:r>
-        <w:rPr>
-          <w:lang w:val="fr-FR"/>
-        </w:rPr>
-        <w:t xml:space="preserve"> » </w:t>
-      </w:r>
-      <w:proofErr w:type="spellStart"/>
-      <w:r>
-        <w:rPr>
-          <w:lang w:val="fr-FR"/>
-        </w:rPr>
-        <w:t>teminée</w:t>
-      </w:r>
-      <w:proofErr w:type="spellEnd"/>
+        <w:t xml:space="preserve"> Regroupe les « issues » et les « Pull request » teminée</w:t>
+      </w:r>
     </w:p>
     <w:p>
       <w:pPr>
@@ -6040,7 +5730,6 @@
       <w:r>
         <w:t>La commande lancée est « </w:t>
       </w:r>
-      <w:proofErr w:type="spellStart"/>
       <w:r>
         <w:rPr>
           <w:rFonts w:ascii="Consolas" w:hAnsi="Consolas"/>
@@ -6049,18 +5738,7 @@
           <w:szCs w:val="18"/>
           <w:shd w:val="clear" w:color="auto" w:fill="FFFFFF"/>
         </w:rPr>
-        <w:t>mvn</w:t>
-      </w:r>
-      <w:proofErr w:type="spellEnd"/>
-      <w:r>
-        <w:rPr>
-          <w:rFonts w:ascii="Consolas" w:hAnsi="Consolas"/>
-          <w:color w:val="6A737D"/>
-          <w:sz w:val="18"/>
-          <w:szCs w:val="18"/>
-          <w:shd w:val="clear" w:color="auto" w:fill="FFFFFF"/>
-        </w:rPr>
-        <w:t xml:space="preserve"> -B package --file pom.xml ». </w:t>
+        <w:t xml:space="preserve">mvn -B package --file pom.xml ». </w:t>
       </w:r>
       <w:r>
         <w:t>De cette façon, les tests avec JUnit seront automatiquement effectués.</w:t>
@@ -6135,21 +5813,7 @@
         <w:rPr>
           <w:lang w:val="fr-FR"/>
         </w:rPr>
-        <w:t xml:space="preserve"> dans le &lt;</w:t>
-      </w:r>
-      <w:proofErr w:type="spellStart"/>
-      <w:r>
-        <w:rPr>
-          <w:lang w:val="fr-FR"/>
-        </w:rPr>
-        <w:t>head</w:t>
-      </w:r>
-      <w:proofErr w:type="spellEnd"/>
-      <w:r>
-        <w:rPr>
-          <w:lang w:val="fr-FR"/>
-        </w:rPr>
-        <w:t>&gt;</w:t>
+        <w:t xml:space="preserve"> dans le &lt;head&gt;</w:t>
       </w:r>
       <w:r>
         <w:rPr>
@@ -6265,7 +5929,6 @@
           <w:lang w:val="en-US"/>
         </w:rPr>
       </w:pPr>
-      <w:proofErr w:type="spellStart"/>
       <w:r>
         <w:rPr>
           <w:b/>
@@ -6280,16 +5943,7 @@
           <w:bCs/>
           <w:lang w:val="en-US"/>
         </w:rPr>
-        <w:t>tatique</w:t>
-      </w:r>
-      <w:proofErr w:type="spellEnd"/>
-      <w:r>
-        <w:rPr>
-          <w:b/>
-          <w:bCs/>
-          <w:lang w:val="en-US"/>
-        </w:rPr>
-        <w:t xml:space="preserve"> serve </w:t>
+        <w:t>tatique serve </w:t>
       </w:r>
       <w:r>
         <w:rPr>
@@ -6377,10 +6031,10 @@
           <w:lang w:val="fr-FR"/>
         </w:rPr>
         <w:drawing>
-          <wp:inline distT="0" distB="0" distL="0" distR="0" wp14:anchorId="1FBA5672" wp14:editId="4F13947F">
-            <wp:extent cx="5748655" cy="3133090"/>
-            <wp:effectExtent l="0" t="0" r="4445" b="0"/>
-            <wp:docPr id="2" name="Image 2"/>
+          <wp:inline distT="0" distB="0" distL="0" distR="0" wp14:anchorId="1497FC10" wp14:editId="0A514393">
+            <wp:extent cx="5753100" cy="3305175"/>
+            <wp:effectExtent l="0" t="0" r="0" b="9525"/>
+            <wp:docPr id="7" name="Image 7"/>
             <wp:cNvGraphicFramePr>
               <a:graphicFrameLocks xmlns:a="http://schemas.openxmlformats.org/drawingml/2006/main" noChangeAspect="1"/>
             </wp:cNvGraphicFramePr>
@@ -6409,7 +6063,7 @@
                   <pic:spPr bwMode="auto">
                     <a:xfrm>
                       <a:off x="0" y="0"/>
-                      <a:ext cx="5748655" cy="3133090"/>
+                      <a:ext cx="5753100" cy="3305175"/>
                     </a:xfrm>
                     <a:prstGeom prst="rect">
                       <a:avLst/>
@@ -6855,15 +6509,7 @@
         <w:t xml:space="preserve"> </w:t>
       </w:r>
       <w:r>
-        <w:t xml:space="preserve">Tout s’est passé comme prévu. Nous nous attendions à perdre du temps du l’utilisation des paramètres de </w:t>
-      </w:r>
-      <w:proofErr w:type="spellStart"/>
-      <w:r>
-        <w:t>Picocli</w:t>
-      </w:r>
-      <w:proofErr w:type="spellEnd"/>
-      <w:r>
-        <w:t xml:space="preserve"> mais nous avons réussi à les utiliser grâce à l</w:t>
+        <w:t>Tout s’est passé comme prévu. Nous nous attendions à perdre du temps du l’utilisation des paramètres de Picocli mais nous avons réussi à les utiliser grâce à l</w:t>
       </w:r>
       <w:r>
         <w:t>eur</w:t>
@@ -6872,15 +6518,7 @@
         <w:t xml:space="preserve"> documentation en ligne.</w:t>
       </w:r>
       <w:r>
-        <w:t xml:space="preserve"> La version est directement lue depuis le fichier </w:t>
-      </w:r>
-      <w:proofErr w:type="spellStart"/>
-      <w:r>
-        <w:t>pom</w:t>
-      </w:r>
-      <w:proofErr w:type="spellEnd"/>
-      <w:r>
-        <w:t>.</w:t>
+        <w:t xml:space="preserve"> La version est directement lue depuis le fichier pom.</w:t>
       </w:r>
     </w:p>
     <w:p>
@@ -6949,15 +6587,7 @@
         <w:t xml:space="preserve">. Elle </w:t>
       </w:r>
       <w:r>
-        <w:t xml:space="preserve">prend un argument un chemin. Si le chemin n’existe pas, elle le créer. Elle ajoute au répertoire un fichier </w:t>
-      </w:r>
-      <w:proofErr w:type="spellStart"/>
-      <w:r>
-        <w:t>config.yaml</w:t>
-      </w:r>
-      <w:proofErr w:type="spellEnd"/>
-      <w:r>
-        <w:t xml:space="preserve"> et un fichier index.md.</w:t>
+        <w:t>prend un argument un chemin. Si le chemin n’existe pas, elle le créer. Elle ajoute au répertoire un fichier config.yaml et un fichier index.md.</w:t>
       </w:r>
     </w:p>
     <w:p>
@@ -6974,15 +6604,7 @@
         <w:ind w:left="360"/>
       </w:pPr>
       <w:r>
-        <w:t xml:space="preserve">La tâche a été réalisée en 1h40. L’utilisation des paramètre avec </w:t>
-      </w:r>
-      <w:proofErr w:type="spellStart"/>
-      <w:r>
-        <w:t>Picoli</w:t>
-      </w:r>
-      <w:proofErr w:type="spellEnd"/>
-      <w:r>
-        <w:t xml:space="preserve"> à pris plus de temps que prévu. De plus nous avons implémenté la possibilité de ne pas donner de chemin et travailler dans le répertoire courant. Ainsi le confort d’utilisation est augmenté.</w:t>
+        <w:t>La tâche a été réalisée en 1h40. L’utilisation des paramètre avec Picoli à pris plus de temps que prévu. De plus nous avons implémenté la possibilité de ne pas donner de chemin et travailler dans le répertoire courant. Ainsi le confort d’utilisation est augmenté.</w:t>
       </w:r>
     </w:p>
     <w:p>
@@ -7128,15 +6750,7 @@
     </w:p>
     <w:p>
       <w:r>
-        <w:t xml:space="preserve">Amélioration de l’intégration continue En tant que développeur, j’aimerai que les pull </w:t>
-      </w:r>
-      <w:proofErr w:type="spellStart"/>
-      <w:r>
-        <w:t>requests</w:t>
-      </w:r>
-      <w:proofErr w:type="spellEnd"/>
-      <w:r>
-        <w:t xml:space="preserve"> ne puissent être mergées que lorsque la compilation et les tests ne produisent pas d’erreur.</w:t>
+        <w:t>Amélioration de l’intégration continue En tant que développeur, j’aimerai que les pull requests ne puissent être mergées que lorsque la compilation et les tests ne produisent pas d’erreur.</w:t>
       </w:r>
     </w:p>
     <w:p>
@@ -7214,15 +6828,7 @@
         <w:ind w:firstLine="360"/>
       </w:pPr>
       <w:r>
-        <w:t xml:space="preserve">A la fin du sprint, ajouter la release avec un document </w:t>
-      </w:r>
-      <w:proofErr w:type="spellStart"/>
-      <w:r>
-        <w:t>readme</w:t>
-      </w:r>
-      <w:proofErr w:type="spellEnd"/>
-      <w:r>
-        <w:t xml:space="preserve"> qui décrit l’installation.</w:t>
+        <w:t>A la fin du sprint, ajouter la release avec un document readme qui décrit l’installation.</w:t>
       </w:r>
     </w:p>
     <w:p>
@@ -8033,27 +7639,14 @@
         <w:lang w:val="en-US"/>
       </w:rPr>
     </w:pPr>
-    <w:r>
-      <w:fldChar w:fldCharType="begin"/>
-    </w:r>
-    <w:r>
-      <w:instrText xml:space="preserve"> DATE   \* MERGEFORMAT </w:instrText>
-    </w:r>
-    <w:r>
-      <w:fldChar w:fldCharType="separate"/>
-    </w:r>
-    <w:r>
-      <w:rPr>
-        <w:noProof/>
-      </w:rPr>
-      <w:t>23.03.2021</w:t>
-    </w:r>
-    <w:r>
-      <w:rPr>
-        <w:noProof/>
-      </w:rPr>
-      <w:fldChar w:fldCharType="end"/>
-    </w:r>
+    <w:fldSimple w:instr=" DATE   \* MERGEFORMAT ">
+      <w:r>
+        <w:rPr>
+          <w:noProof/>
+        </w:rPr>
+        <w:t>23.03.2021</w:t>
+      </w:r>
+    </w:fldSimple>
     <w:r>
       <w:ptab w:relativeTo="margin" w:alignment="center" w:leader="none"/>
     </w:r>
@@ -8098,19 +7691,11 @@
       </w:sdtPr>
       <w:sdtEndPr/>
       <w:sdtContent>
-        <w:proofErr w:type="spellStart"/>
         <w:r>
           <w:rPr>
             <w:lang w:val="en-US"/>
           </w:rPr>
-          <w:t>Berney</w:t>
-        </w:r>
-        <w:proofErr w:type="spellEnd"/>
-        <w:r>
-          <w:rPr>
-            <w:lang w:val="en-US"/>
-          </w:rPr>
-          <w:t xml:space="preserve"> Alec, Forestier Quentin, Herzig Melvyn</w:t>
+          <w:t>Berney Alec, Forestier Quentin, Herzig Melvyn</w:t>
         </w:r>
       </w:sdtContent>
     </w:sdt>
@@ -11741,6 +11326,7 @@
     <w:rsid w:val="005334F2"/>
     <w:rsid w:val="00577477"/>
     <w:rsid w:val="005B76AF"/>
+    <w:rsid w:val="005F3013"/>
     <w:rsid w:val="0068224B"/>
     <w:rsid w:val="006C4C5D"/>
     <w:rsid w:val="006F5D88"/>

</xml_diff>

<commit_message>
ajout diagramme séquence Moteur de recherche
</commit_message>
<xml_diff>
--- a/Rapport.docx
+++ b/Rapport.docx
@@ -1,6 +1,6 @@
 
 <file path=word/document.xml><?xml version="1.0" encoding="utf-8"?>
-<w:document xmlns:wpc="http://schemas.microsoft.com/office/word/2010/wordprocessingCanvas" xmlns:cx="http://schemas.microsoft.com/office/drawing/2014/chartex" xmlns:cx1="http://schemas.microsoft.com/office/drawing/2015/9/8/chartex" xmlns:cx2="http://schemas.microsoft.com/office/drawing/2015/10/21/chartex" xmlns:cx3="http://schemas.microsoft.com/office/drawing/2016/5/9/chartex" xmlns:cx4="http://schemas.microsoft.com/office/drawing/2016/5/10/chartex" xmlns:cx5="http://schemas.microsoft.com/office/drawing/2016/5/11/chartex" xmlns:cx6="http://schemas.microsoft.com/office/drawing/2016/5/12/chartex" xmlns:cx7="http://schemas.microsoft.com/office/drawing/2016/5/13/chartex" xmlns:cx8="http://schemas.microsoft.com/office/drawing/2016/5/14/chartex" xmlns:mc="http://schemas.openxmlformats.org/markup-compatibility/2006" xmlns:aink="http://schemas.microsoft.com/office/drawing/2016/ink" xmlns:am3d="http://schemas.microsoft.com/office/drawing/2017/model3d" xmlns:o="urn:schemas-microsoft-com:office:office" xmlns:r="http://schemas.openxmlformats.org/officeDocument/2006/relationships" xmlns:m="http://schemas.openxmlformats.org/officeDocument/2006/math" xmlns:v="urn:schemas-microsoft-com:vml" xmlns:wp14="http://schemas.microsoft.com/office/word/2010/wordprocessingDrawing" xmlns:wp="http://schemas.openxmlformats.org/drawingml/2006/wordprocessingDrawing" xmlns:w10="urn:schemas-microsoft-com:office:word" xmlns:w="http://schemas.openxmlformats.org/wordprocessingml/2006/main" xmlns:w14="http://schemas.microsoft.com/office/word/2010/wordml" xmlns:w15="http://schemas.microsoft.com/office/word/2012/wordml" xmlns:w16cex="http://schemas.microsoft.com/office/word/2018/wordml/cex" xmlns:w16cid="http://schemas.microsoft.com/office/word/2016/wordml/cid" xmlns:w16="http://schemas.microsoft.com/office/word/2018/wordml" xmlns:w16se="http://schemas.microsoft.com/office/word/2015/wordml/symex" xmlns:wpg="http://schemas.microsoft.com/office/word/2010/wordprocessingGroup" xmlns:wpi="http://schemas.microsoft.com/office/word/2010/wordprocessingInk" xmlns:wne="http://schemas.microsoft.com/office/word/2006/wordml" xmlns:wps="http://schemas.microsoft.com/office/word/2010/wordprocessingShape" mc:Ignorable="w14 w15 w16se w16cid w16 w16cex wp14">
+<w:document xmlns:wpc="http://schemas.microsoft.com/office/word/2010/wordprocessingCanvas" xmlns:cx="http://schemas.microsoft.com/office/drawing/2014/chartex" xmlns:cx1="http://schemas.microsoft.com/office/drawing/2015/9/8/chartex" xmlns:cx2="http://schemas.microsoft.com/office/drawing/2015/10/21/chartex" xmlns:cx3="http://schemas.microsoft.com/office/drawing/2016/5/9/chartex" xmlns:cx4="http://schemas.microsoft.com/office/drawing/2016/5/10/chartex" xmlns:cx5="http://schemas.microsoft.com/office/drawing/2016/5/11/chartex" xmlns:cx6="http://schemas.microsoft.com/office/drawing/2016/5/12/chartex" xmlns:cx7="http://schemas.microsoft.com/office/drawing/2016/5/13/chartex" xmlns:cx8="http://schemas.microsoft.com/office/drawing/2016/5/14/chartex" xmlns:mc="http://schemas.openxmlformats.org/markup-compatibility/2006" xmlns:aink="http://schemas.microsoft.com/office/drawing/2016/ink" xmlns:am3d="http://schemas.microsoft.com/office/drawing/2017/model3d" xmlns:o="urn:schemas-microsoft-com:office:office" xmlns:r="http://schemas.openxmlformats.org/officeDocument/2006/relationships" xmlns:m="http://schemas.openxmlformats.org/officeDocument/2006/math" xmlns:v="urn:schemas-microsoft-com:vml" xmlns:wp14="http://schemas.microsoft.com/office/word/2010/wordprocessingDrawing" xmlns:wp="http://schemas.openxmlformats.org/drawingml/2006/wordprocessingDrawing" xmlns:w10="urn:schemas-microsoft-com:office:word" xmlns:w="http://schemas.openxmlformats.org/wordprocessingml/2006/main" xmlns:w14="http://schemas.microsoft.com/office/word/2010/wordml" xmlns:w15="http://schemas.microsoft.com/office/word/2012/wordml" xmlns:w16cex="http://schemas.microsoft.com/office/word/2018/wordml/cex" xmlns:w16cid="http://schemas.microsoft.com/office/word/2016/wordml/cid" xmlns:w16="http://schemas.microsoft.com/office/word/2018/wordml" xmlns:w16sdtdh="http://schemas.microsoft.com/office/word/2020/wordml/sdtdatahash" xmlns:w16se="http://schemas.microsoft.com/office/word/2015/wordml/symex" xmlns:wpg="http://schemas.microsoft.com/office/word/2010/wordprocessingGroup" xmlns:wpi="http://schemas.microsoft.com/office/word/2010/wordprocessingInk" xmlns:wne="http://schemas.microsoft.com/office/word/2006/wordml" xmlns:wps="http://schemas.microsoft.com/office/word/2010/wordprocessingShape" mc:Ignorable="w14 w15 w16se w16cid w16 w16cex w16sdtdh wp14">
   <w:body>
     <w:sdt>
       <w:sdtPr>
@@ -250,7 +250,7 @@
                                       <w:color w:val="FFFFFF" w:themeColor="background1"/>
                                       <w:lang w:val="de-CH"/>
                                     </w:rPr>
-                                    <w:t>02.04.2021</w:t>
+                                    <w:t>20.04.2021</w:t>
                                   </w:r>
                                   <w:r>
                                     <w:rPr>
@@ -537,7 +537,7 @@
                                 <w:color w:val="FFFFFF" w:themeColor="background1"/>
                                 <w:lang w:val="de-CH"/>
                               </w:rPr>
-                              <w:t>02.04.2021</w:t>
+                              <w:t>20.04.2021</w:t>
                             </w:r>
                             <w:r>
                               <w:rPr>
@@ -3514,7 +3514,6 @@
                 <w:bCs w:val="0"/>
               </w:rPr>
             </w:pPr>
-            <w:proofErr w:type="spellStart"/>
             <w:r>
               <w:rPr>
                 <w:b w:val="0"/>
@@ -3522,7 +3521,6 @@
               </w:rPr>
               <w:t>IntelliJ</w:t>
             </w:r>
-            <w:proofErr w:type="spellEnd"/>
           </w:p>
         </w:tc>
         <w:tc>
@@ -3605,11 +3603,9 @@
             <w:pPr>
               <w:cnfStyle w:val="000000100000" w:firstRow="0" w:lastRow="0" w:firstColumn="0" w:lastColumn="0" w:oddVBand="0" w:evenVBand="0" w:oddHBand="1" w:evenHBand="0" w:firstRowFirstColumn="0" w:firstRowLastColumn="0" w:lastRowFirstColumn="0" w:lastRowLastColumn="0"/>
             </w:pPr>
-            <w:proofErr w:type="spellStart"/>
             <w:r>
               <w:t>PicoCLI</w:t>
             </w:r>
-            <w:proofErr w:type="spellEnd"/>
           </w:p>
         </w:tc>
         <w:tc>
@@ -3628,7 +3624,6 @@
                 <w:bCs/>
               </w:rPr>
             </w:pPr>
-            <w:proofErr w:type="spellStart"/>
             <w:r>
               <w:rPr>
                 <w:b/>
@@ -3636,7 +3631,6 @@
               </w:rPr>
               <w:t>Versionning</w:t>
             </w:r>
-            <w:proofErr w:type="spellEnd"/>
             <w:r>
               <w:rPr>
                 <w:b/>
@@ -3708,13 +3702,8 @@
               <w:cnfStyle w:val="000000100000" w:firstRow="0" w:lastRow="0" w:firstColumn="0" w:lastColumn="0" w:oddVBand="0" w:evenVBand="0" w:oddHBand="1" w:evenHBand="0" w:firstRowFirstColumn="0" w:firstRowLastColumn="0" w:lastRowFirstColumn="0" w:lastRowLastColumn="0"/>
             </w:pPr>
             <w:r>
-              <w:t xml:space="preserve">Maven </w:t>
-            </w:r>
-            <w:proofErr w:type="spellStart"/>
-            <w:r>
-              <w:t>Shade</w:t>
-            </w:r>
-            <w:proofErr w:type="spellEnd"/>
+              <w:t>Maven Shade</w:t>
+            </w:r>
           </w:p>
         </w:tc>
       </w:tr>
@@ -3761,22 +3750,9 @@
       </w:pPr>
       <w:bookmarkStart w:id="4" w:name="_Toc66818085"/>
       <w:r>
-        <w:t xml:space="preserve">Commit </w:t>
-      </w:r>
-      <w:proofErr w:type="spellStart"/>
-      <w:r>
-        <w:t>ealry</w:t>
-      </w:r>
-      <w:proofErr w:type="spellEnd"/>
-      <w:r>
-        <w:t xml:space="preserve">, commit </w:t>
-      </w:r>
-      <w:proofErr w:type="spellStart"/>
-      <w:r>
-        <w:t>often</w:t>
+        <w:t>Commit ealry, commit often</w:t>
       </w:r>
       <w:bookmarkEnd w:id="4"/>
-      <w:proofErr w:type="spellEnd"/>
     </w:p>
     <w:p>
       <w:pPr>
@@ -4124,10 +4100,12 @@
           <w:bdr w:val="none" w:sz="0" w:space="0" w:color="auto" w:frame="1"/>
           <w:lang w:val="fr-CH"/>
         </w:rPr>
-        <w:t xml:space="preserve"> Cours    </w:t>
-      </w:r>
-      <w:proofErr w:type="gramStart"/>
-      <w:r>
+        <w:t xml:space="preserve"> Cours       : Génie logiciel (GEN)</w:t>
+      </w:r>
+    </w:p>
+    <w:p>
+      <w:pPr>
+        <w:pStyle w:val="PrformatHTML"/>
         <w:rPr>
           <w:rStyle w:val="CodeHTML"/>
           <w:rFonts w:ascii="Consolas" w:eastAsiaTheme="majorEastAsia" w:hAnsi="Consolas"/>
@@ -4135,9 +4113,7 @@
           <w:bdr w:val="none" w:sz="0" w:space="0" w:color="auto" w:frame="1"/>
           <w:lang w:val="fr-CH"/>
         </w:rPr>
-        <w:t xml:space="preserve">   :</w:t>
-      </w:r>
-      <w:proofErr w:type="gramEnd"/>
+      </w:pPr>
       <w:r>
         <w:rPr>
           <w:rStyle w:val="CodeHTML"/>
@@ -4146,7 +4122,98 @@
           <w:bdr w:val="none" w:sz="0" w:space="0" w:color="auto" w:frame="1"/>
           <w:lang w:val="fr-CH"/>
         </w:rPr>
-        <w:t xml:space="preserve"> Génie logiciel (GEN)</w:t>
+        <w:t xml:space="preserve"> Fichier     : &lt;NomDuFichier&gt;.h</w:t>
+      </w:r>
+    </w:p>
+    <w:p>
+      <w:pPr>
+        <w:pStyle w:val="PrformatHTML"/>
+        <w:rPr>
+          <w:rStyle w:val="CodeHTML"/>
+          <w:rFonts w:ascii="Consolas" w:eastAsiaTheme="majorEastAsia" w:hAnsi="Consolas"/>
+          <w:color w:val="24292E"/>
+          <w:bdr w:val="none" w:sz="0" w:space="0" w:color="auto" w:frame="1"/>
+          <w:lang w:val="en-US"/>
+        </w:rPr>
+      </w:pPr>
+      <w:r>
+        <w:rPr>
+          <w:rStyle w:val="CodeHTML"/>
+          <w:rFonts w:ascii="Consolas" w:eastAsiaTheme="majorEastAsia" w:hAnsi="Consolas"/>
+          <w:color w:val="24292E"/>
+          <w:bdr w:val="none" w:sz="0" w:space="0" w:color="auto" w:frame="1"/>
+        </w:rPr>
+        <w:t xml:space="preserve"> </w:t>
+      </w:r>
+      <w:r>
+        <w:rPr>
+          <w:rStyle w:val="CodeHTML"/>
+          <w:rFonts w:ascii="Consolas" w:eastAsiaTheme="majorEastAsia" w:hAnsi="Consolas"/>
+          <w:color w:val="24292E"/>
+          <w:bdr w:val="none" w:sz="0" w:space="0" w:color="auto" w:frame="1"/>
+          <w:lang w:val="en-US"/>
+        </w:rPr>
+        <w:t xml:space="preserve">Auteur(s)   : </w:t>
+      </w:r>
+      <w:r>
+        <w:rPr>
+          <w:rStyle w:val="CodeHTML"/>
+          <w:rFonts w:ascii="Consolas" w:eastAsiaTheme="majorEastAsia" w:hAnsi="Consolas"/>
+          <w:color w:val="24292E"/>
+          <w:bdr w:val="none" w:sz="0" w:space="0" w:color="auto" w:frame="1"/>
+          <w:lang w:val="en-US"/>
+        </w:rPr>
+        <w:t>Be</w:t>
+      </w:r>
+      <w:r>
+        <w:rPr>
+          <w:rStyle w:val="CodeHTML"/>
+          <w:rFonts w:ascii="Consolas" w:eastAsiaTheme="majorEastAsia" w:hAnsi="Consolas"/>
+          <w:color w:val="24292E"/>
+          <w:bdr w:val="none" w:sz="0" w:space="0" w:color="auto" w:frame="1"/>
+          <w:lang w:val="en-US"/>
+        </w:rPr>
+        <w:t>rney Alec</w:t>
+      </w:r>
+      <w:r>
+        <w:rPr>
+          <w:rStyle w:val="CodeHTML"/>
+          <w:rFonts w:ascii="Consolas" w:eastAsiaTheme="majorEastAsia" w:hAnsi="Consolas"/>
+          <w:color w:val="24292E"/>
+          <w:bdr w:val="none" w:sz="0" w:space="0" w:color="auto" w:frame="1"/>
+          <w:lang w:val="en-US"/>
+        </w:rPr>
+        <w:t xml:space="preserve"> </w:t>
+      </w:r>
+      <w:r>
+        <w:rPr>
+          <w:rStyle w:val="CodeHTML"/>
+          <w:rFonts w:ascii="Consolas" w:eastAsiaTheme="majorEastAsia" w:hAnsi="Consolas"/>
+          <w:color w:val="24292E"/>
+          <w:bdr w:val="none" w:sz="0" w:space="0" w:color="auto" w:frame="1"/>
+          <w:lang w:val="en-US"/>
+        </w:rPr>
+        <w:t xml:space="preserve">&amp; </w:t>
+      </w:r>
+      <w:r>
+        <w:rPr>
+          <w:rStyle w:val="CodeHTML"/>
+          <w:rFonts w:ascii="Consolas" w:eastAsiaTheme="majorEastAsia" w:hAnsi="Consolas"/>
+          <w:color w:val="24292E"/>
+          <w:bdr w:val="none" w:sz="0" w:space="0" w:color="auto" w:frame="1"/>
+          <w:lang w:val="en-US"/>
+        </w:rPr>
+        <w:t>Forestier Quentin &amp; Melvyn Herzig</w:t>
+      </w:r>
+      <w:r>
+        <w:rPr>
+          <w:rStyle w:val="CodeHTML"/>
+          <w:rFonts w:ascii="Consolas" w:eastAsiaTheme="majorEastAsia" w:hAnsi="Consolas"/>
+          <w:color w:val="24292E"/>
+          <w:bdr w:val="none" w:sz="0" w:space="0" w:color="auto" w:frame="1"/>
+          <w:lang w:val="en-US"/>
+        </w:rPr>
+        <w:t xml:space="preserve"> </w:t>
       </w:r>
     </w:p>
     <w:p>
@@ -4166,11 +4233,10 @@
           <w:rFonts w:ascii="Consolas" w:eastAsiaTheme="majorEastAsia" w:hAnsi="Consolas"/>
           <w:color w:val="24292E"/>
           <w:bdr w:val="none" w:sz="0" w:space="0" w:color="auto" w:frame="1"/>
-          <w:lang w:val="fr-CH"/>
-        </w:rPr>
-        <w:t xml:space="preserve"> Fichier  </w:t>
-      </w:r>
-      <w:proofErr w:type="gramStart"/>
+          <w:lang w:val="en-US"/>
+        </w:rPr>
+        <w:t xml:space="preserve"> </w:t>
+      </w:r>
       <w:r>
         <w:rPr>
           <w:rStyle w:val="CodeHTML"/>
@@ -4179,10 +4245,12 @@
           <w:bdr w:val="none" w:sz="0" w:space="0" w:color="auto" w:frame="1"/>
           <w:lang w:val="fr-CH"/>
         </w:rPr>
-        <w:t xml:space="preserve">   :</w:t>
-      </w:r>
-      <w:proofErr w:type="gramEnd"/>
-      <w:r>
+        <w:t>Date        : JJ.MM.AAAA</w:t>
+      </w:r>
+    </w:p>
+    <w:p>
+      <w:pPr>
+        <w:pStyle w:val="PrformatHTML"/>
         <w:rPr>
           <w:rStyle w:val="CodeHTML"/>
           <w:rFonts w:ascii="Consolas" w:eastAsiaTheme="majorEastAsia" w:hAnsi="Consolas"/>
@@ -4190,9 +4258,7 @@
           <w:bdr w:val="none" w:sz="0" w:space="0" w:color="auto" w:frame="1"/>
           <w:lang w:val="fr-CH"/>
         </w:rPr>
-        <w:t xml:space="preserve"> &lt;</w:t>
-      </w:r>
-      <w:proofErr w:type="spellStart"/>
+      </w:pPr>
       <w:r>
         <w:rPr>
           <w:rStyle w:val="CodeHTML"/>
@@ -4201,10 +4267,12 @@
           <w:bdr w:val="none" w:sz="0" w:space="0" w:color="auto" w:frame="1"/>
           <w:lang w:val="fr-CH"/>
         </w:rPr>
-        <w:t>NomDuFichier</w:t>
-      </w:r>
-      <w:proofErr w:type="spellEnd"/>
-      <w:r>
+        <w:t xml:space="preserve"> -----------------------------------------------------------------------------------</w:t>
+      </w:r>
+    </w:p>
+    <w:p>
+      <w:pPr>
+        <w:pStyle w:val="PrformatHTML"/>
         <w:rPr>
           <w:rStyle w:val="CodeHTML"/>
           <w:rFonts w:ascii="Consolas" w:eastAsiaTheme="majorEastAsia" w:hAnsi="Consolas"/>
@@ -4212,103 +4280,8 @@
           <w:bdr w:val="none" w:sz="0" w:space="0" w:color="auto" w:frame="1"/>
           <w:lang w:val="fr-CH"/>
         </w:rPr>
-        <w:t>&gt;.h</w:t>
-      </w:r>
-    </w:p>
-    <w:p>
-      <w:pPr>
-        <w:pStyle w:val="PrformatHTML"/>
-        <w:rPr>
-          <w:rStyle w:val="CodeHTML"/>
-          <w:rFonts w:ascii="Consolas" w:eastAsiaTheme="majorEastAsia" w:hAnsi="Consolas"/>
-          <w:color w:val="24292E"/>
-          <w:bdr w:val="none" w:sz="0" w:space="0" w:color="auto" w:frame="1"/>
-          <w:lang w:val="en-US"/>
-        </w:rPr>
-      </w:pPr>
-      <w:r>
-        <w:rPr>
-          <w:rStyle w:val="CodeHTML"/>
-          <w:rFonts w:ascii="Consolas" w:eastAsiaTheme="majorEastAsia" w:hAnsi="Consolas"/>
-          <w:color w:val="24292E"/>
-          <w:bdr w:val="none" w:sz="0" w:space="0" w:color="auto" w:frame="1"/>
-        </w:rPr>
-        <w:t xml:space="preserve"> </w:t>
-      </w:r>
-      <w:r>
-        <w:rPr>
-          <w:rStyle w:val="CodeHTML"/>
-          <w:rFonts w:ascii="Consolas" w:eastAsiaTheme="majorEastAsia" w:hAnsi="Consolas"/>
-          <w:color w:val="24292E"/>
-          <w:bdr w:val="none" w:sz="0" w:space="0" w:color="auto" w:frame="1"/>
-          <w:lang w:val="en-US"/>
-        </w:rPr>
-        <w:t xml:space="preserve">Auteur(s)   : </w:t>
-      </w:r>
-      <w:r>
-        <w:rPr>
-          <w:rStyle w:val="CodeHTML"/>
-          <w:rFonts w:ascii="Consolas" w:eastAsiaTheme="majorEastAsia" w:hAnsi="Consolas"/>
-          <w:color w:val="24292E"/>
-          <w:bdr w:val="none" w:sz="0" w:space="0" w:color="auto" w:frame="1"/>
-          <w:lang w:val="en-US"/>
-        </w:rPr>
-        <w:t>Be</w:t>
-      </w:r>
-      <w:r>
-        <w:rPr>
-          <w:rStyle w:val="CodeHTML"/>
-          <w:rFonts w:ascii="Consolas" w:eastAsiaTheme="majorEastAsia" w:hAnsi="Consolas"/>
-          <w:color w:val="24292E"/>
-          <w:bdr w:val="none" w:sz="0" w:space="0" w:color="auto" w:frame="1"/>
-          <w:lang w:val="en-US"/>
-        </w:rPr>
-        <w:t>rney Alec</w:t>
-      </w:r>
-      <w:r>
-        <w:rPr>
-          <w:rStyle w:val="CodeHTML"/>
-          <w:rFonts w:ascii="Consolas" w:eastAsiaTheme="majorEastAsia" w:hAnsi="Consolas"/>
-          <w:color w:val="24292E"/>
-          <w:bdr w:val="none" w:sz="0" w:space="0" w:color="auto" w:frame="1"/>
-          <w:lang w:val="en-US"/>
-        </w:rPr>
-        <w:t xml:space="preserve"> </w:t>
-      </w:r>
-      <w:r>
-        <w:rPr>
-          <w:rStyle w:val="CodeHTML"/>
-          <w:rFonts w:ascii="Consolas" w:eastAsiaTheme="majorEastAsia" w:hAnsi="Consolas"/>
-          <w:color w:val="24292E"/>
-          <w:bdr w:val="none" w:sz="0" w:space="0" w:color="auto" w:frame="1"/>
-          <w:lang w:val="en-US"/>
-        </w:rPr>
-        <w:t xml:space="preserve">&amp; </w:t>
-      </w:r>
-      <w:r>
-        <w:rPr>
-          <w:rStyle w:val="CodeHTML"/>
-          <w:rFonts w:ascii="Consolas" w:eastAsiaTheme="majorEastAsia" w:hAnsi="Consolas"/>
-          <w:color w:val="24292E"/>
-          <w:bdr w:val="none" w:sz="0" w:space="0" w:color="auto" w:frame="1"/>
-          <w:lang w:val="en-US"/>
-        </w:rPr>
-        <w:t>Forestier Quentin &amp; Melvyn Herzig</w:t>
-      </w:r>
-      <w:r>
-        <w:rPr>
-          <w:rStyle w:val="CodeHTML"/>
-          <w:rFonts w:ascii="Consolas" w:eastAsiaTheme="majorEastAsia" w:hAnsi="Consolas"/>
-          <w:color w:val="24292E"/>
-          <w:bdr w:val="none" w:sz="0" w:space="0" w:color="auto" w:frame="1"/>
-          <w:lang w:val="en-US"/>
-        </w:rPr>
-        <w:t xml:space="preserve"> </w:t>
-      </w:r>
-    </w:p>
-    <w:p>
-      <w:pPr>
-        <w:pStyle w:val="PrformatHTML"/>
+      </w:pPr>
+      <w:r>
         <w:rPr>
           <w:rStyle w:val="CodeHTML"/>
           <w:rFonts w:ascii="Consolas" w:eastAsiaTheme="majorEastAsia" w:hAnsi="Consolas"/>
@@ -4316,18 +4289,47 @@
           <w:bdr w:val="none" w:sz="0" w:space="0" w:color="auto" w:frame="1"/>
           <w:lang w:val="fr-CH"/>
         </w:rPr>
-      </w:pPr>
-      <w:r>
+        <w:t xml:space="preserve"> */</w:t>
+      </w:r>
+    </w:p>
+    <w:p>
+      <w:pPr>
         <w:rPr>
           <w:rStyle w:val="CodeHTML"/>
           <w:rFonts w:ascii="Consolas" w:eastAsiaTheme="majorEastAsia" w:hAnsi="Consolas"/>
           <w:color w:val="24292E"/>
           <w:bdr w:val="none" w:sz="0" w:space="0" w:color="auto" w:frame="1"/>
-          <w:lang w:val="en-US"/>
-        </w:rPr>
-        <w:t xml:space="preserve"> </w:t>
-      </w:r>
-      <w:r>
+        </w:rPr>
+      </w:pPr>
+    </w:p>
+    <w:p>
+      <w:pPr>
+        <w:pStyle w:val="Titre2"/>
+      </w:pPr>
+      <w:bookmarkStart w:id="10" w:name="_Toc66818091"/>
+      <w:r>
+        <w:t>Commentaires</w:t>
+      </w:r>
+      <w:bookmarkEnd w:id="10"/>
+    </w:p>
+    <w:p>
+      <w:r>
+        <w:t>Les classes et les méthodes sont commentées au format Javadoc.</w:t>
+      </w:r>
+    </w:p>
+    <w:p>
+      <w:pPr>
+        <w:pStyle w:val="Titre3"/>
+      </w:pPr>
+      <w:bookmarkStart w:id="11" w:name="_Toc66818092"/>
+      <w:r>
+        <w:t>Classes</w:t>
+      </w:r>
+      <w:bookmarkEnd w:id="11"/>
+    </w:p>
+    <w:p>
+      <w:pPr>
+        <w:pStyle w:val="PrformatHTML"/>
         <w:rPr>
           <w:rStyle w:val="CodeHTML"/>
           <w:rFonts w:ascii="Consolas" w:eastAsiaTheme="majorEastAsia" w:hAnsi="Consolas"/>
@@ -4335,9 +4337,7 @@
           <w:bdr w:val="none" w:sz="0" w:space="0" w:color="auto" w:frame="1"/>
           <w:lang w:val="fr-CH"/>
         </w:rPr>
-        <w:t xml:space="preserve">Date     </w:t>
-      </w:r>
-      <w:proofErr w:type="gramStart"/>
+      </w:pPr>
       <w:r>
         <w:rPr>
           <w:rStyle w:val="CodeHTML"/>
@@ -4346,10 +4346,12 @@
           <w:bdr w:val="none" w:sz="0" w:space="0" w:color="auto" w:frame="1"/>
           <w:lang w:val="fr-CH"/>
         </w:rPr>
-        <w:t xml:space="preserve">   :</w:t>
-      </w:r>
-      <w:proofErr w:type="gramEnd"/>
-      <w:r>
+        <w:t>/**</w:t>
+      </w:r>
+    </w:p>
+    <w:p>
+      <w:pPr>
+        <w:pStyle w:val="PrformatHTML"/>
         <w:rPr>
           <w:rStyle w:val="CodeHTML"/>
           <w:rFonts w:ascii="Consolas" w:eastAsiaTheme="majorEastAsia" w:hAnsi="Consolas"/>
@@ -4357,12 +4359,8 @@
           <w:bdr w:val="none" w:sz="0" w:space="0" w:color="auto" w:frame="1"/>
           <w:lang w:val="fr-CH"/>
         </w:rPr>
-        <w:t xml:space="preserve"> JJ.MM.AAAA</w:t>
-      </w:r>
-    </w:p>
-    <w:p>
-      <w:pPr>
-        <w:pStyle w:val="PrformatHTML"/>
+      </w:pPr>
+      <w:r>
         <w:rPr>
           <w:rStyle w:val="CodeHTML"/>
           <w:rFonts w:ascii="Consolas" w:eastAsiaTheme="majorEastAsia" w:hAnsi="Consolas"/>
@@ -4370,8 +4368,12 @@
           <w:bdr w:val="none" w:sz="0" w:space="0" w:color="auto" w:frame="1"/>
           <w:lang w:val="fr-CH"/>
         </w:rPr>
-      </w:pPr>
-      <w:r>
+        <w:t>* Description de la classe</w:t>
+      </w:r>
+    </w:p>
+    <w:p>
+      <w:pPr>
+        <w:pStyle w:val="PrformatHTML"/>
         <w:rPr>
           <w:rStyle w:val="CodeHTML"/>
           <w:rFonts w:ascii="Consolas" w:eastAsiaTheme="majorEastAsia" w:hAnsi="Consolas"/>
@@ -4379,12 +4381,8 @@
           <w:bdr w:val="none" w:sz="0" w:space="0" w:color="auto" w:frame="1"/>
           <w:lang w:val="fr-CH"/>
         </w:rPr>
-        <w:t xml:space="preserve"> -----------------------------------------------------------------------------------</w:t>
-      </w:r>
-    </w:p>
-    <w:p>
-      <w:pPr>
-        <w:pStyle w:val="PrformatHTML"/>
+      </w:pPr>
+      <w:r>
         <w:rPr>
           <w:rStyle w:val="CodeHTML"/>
           <w:rFonts w:ascii="Consolas" w:eastAsiaTheme="majorEastAsia" w:hAnsi="Consolas"/>
@@ -4392,8 +4390,12 @@
           <w:bdr w:val="none" w:sz="0" w:space="0" w:color="auto" w:frame="1"/>
           <w:lang w:val="fr-CH"/>
         </w:rPr>
-      </w:pPr>
-      <w:r>
+        <w:t>* @author auteur 1</w:t>
+      </w:r>
+    </w:p>
+    <w:p>
+      <w:pPr>
+        <w:pStyle w:val="PrformatHTML"/>
         <w:rPr>
           <w:rStyle w:val="CodeHTML"/>
           <w:rFonts w:ascii="Consolas" w:eastAsiaTheme="majorEastAsia" w:hAnsi="Consolas"/>
@@ -4401,55 +4403,8 @@
           <w:bdr w:val="none" w:sz="0" w:space="0" w:color="auto" w:frame="1"/>
           <w:lang w:val="fr-CH"/>
         </w:rPr>
-        <w:t xml:space="preserve"> */</w:t>
-      </w:r>
-    </w:p>
-    <w:p>
-      <w:pPr>
-        <w:rPr>
-          <w:rStyle w:val="CodeHTML"/>
-          <w:rFonts w:ascii="Consolas" w:eastAsiaTheme="majorEastAsia" w:hAnsi="Consolas"/>
-          <w:color w:val="24292E"/>
-          <w:bdr w:val="none" w:sz="0" w:space="0" w:color="auto" w:frame="1"/>
-        </w:rPr>
-      </w:pPr>
-    </w:p>
-    <w:p>
-      <w:pPr>
-        <w:pStyle w:val="Titre2"/>
-      </w:pPr>
-      <w:bookmarkStart w:id="10" w:name="_Toc66818091"/>
-      <w:r>
-        <w:t>Commentaires</w:t>
-      </w:r>
-      <w:bookmarkEnd w:id="10"/>
-    </w:p>
-    <w:p>
-      <w:r>
-        <w:t xml:space="preserve">Les classes et les méthodes sont commentées au format </w:t>
-      </w:r>
-      <w:proofErr w:type="spellStart"/>
-      <w:r>
-        <w:t>Javadoc</w:t>
-      </w:r>
-      <w:proofErr w:type="spellEnd"/>
-      <w:r>
-        <w:t>.</w:t>
-      </w:r>
-    </w:p>
-    <w:p>
-      <w:pPr>
-        <w:pStyle w:val="Titre3"/>
-      </w:pPr>
-      <w:bookmarkStart w:id="11" w:name="_Toc66818092"/>
-      <w:r>
-        <w:t>Classes</w:t>
-      </w:r>
-      <w:bookmarkEnd w:id="11"/>
-    </w:p>
-    <w:p>
-      <w:pPr>
-        <w:pStyle w:val="PrformatHTML"/>
+      </w:pPr>
+      <w:r>
         <w:rPr>
           <w:rStyle w:val="CodeHTML"/>
           <w:rFonts w:ascii="Consolas" w:eastAsiaTheme="majorEastAsia" w:hAnsi="Consolas"/>
@@ -4457,8 +4412,12 @@
           <w:bdr w:val="none" w:sz="0" w:space="0" w:color="auto" w:frame="1"/>
           <w:lang w:val="fr-CH"/>
         </w:rPr>
-      </w:pPr>
-      <w:r>
+        <w:t>* @date jj-mm-aaaa</w:t>
+      </w:r>
+    </w:p>
+    <w:p>
+      <w:pPr>
+        <w:pStyle w:val="PrformatHTML"/>
         <w:rPr>
           <w:rStyle w:val="CodeHTML"/>
           <w:rFonts w:ascii="Consolas" w:eastAsiaTheme="majorEastAsia" w:hAnsi="Consolas"/>
@@ -4466,12 +4425,8 @@
           <w:bdr w:val="none" w:sz="0" w:space="0" w:color="auto" w:frame="1"/>
           <w:lang w:val="fr-CH"/>
         </w:rPr>
-        <w:t>/**</w:t>
-      </w:r>
-    </w:p>
-    <w:p>
-      <w:pPr>
-        <w:pStyle w:val="PrformatHTML"/>
+      </w:pPr>
+      <w:r>
         <w:rPr>
           <w:rStyle w:val="CodeHTML"/>
           <w:rFonts w:ascii="Consolas" w:eastAsiaTheme="majorEastAsia" w:hAnsi="Consolas"/>
@@ -4479,8 +4434,32 @@
           <w:bdr w:val="none" w:sz="0" w:space="0" w:color="auto" w:frame="1"/>
           <w:lang w:val="fr-CH"/>
         </w:rPr>
-      </w:pPr>
-      <w:r>
+        <w:t>*/</w:t>
+      </w:r>
+    </w:p>
+    <w:p>
+      <w:pPr>
+        <w:rPr>
+          <w:rStyle w:val="CodeHTML"/>
+          <w:rFonts w:ascii="Consolas" w:eastAsiaTheme="majorEastAsia" w:hAnsi="Consolas"/>
+          <w:color w:val="24292E"/>
+          <w:bdr w:val="none" w:sz="0" w:space="0" w:color="auto" w:frame="1"/>
+        </w:rPr>
+      </w:pPr>
+    </w:p>
+    <w:p>
+      <w:pPr>
+        <w:pStyle w:val="Titre3"/>
+      </w:pPr>
+      <w:bookmarkStart w:id="12" w:name="_Toc66818093"/>
+      <w:r>
+        <w:t>Méthodes</w:t>
+      </w:r>
+      <w:bookmarkEnd w:id="12"/>
+    </w:p>
+    <w:p>
+      <w:pPr>
+        <w:pStyle w:val="PrformatHTML"/>
         <w:rPr>
           <w:rStyle w:val="CodeHTML"/>
           <w:rFonts w:ascii="Consolas" w:eastAsiaTheme="majorEastAsia" w:hAnsi="Consolas"/>
@@ -4488,12 +4467,8 @@
           <w:bdr w:val="none" w:sz="0" w:space="0" w:color="auto" w:frame="1"/>
           <w:lang w:val="fr-CH"/>
         </w:rPr>
-        <w:t>* Description de la classe</w:t>
-      </w:r>
-    </w:p>
-    <w:p>
-      <w:pPr>
-        <w:pStyle w:val="PrformatHTML"/>
+      </w:pPr>
+      <w:r>
         <w:rPr>
           <w:rStyle w:val="CodeHTML"/>
           <w:rFonts w:ascii="Consolas" w:eastAsiaTheme="majorEastAsia" w:hAnsi="Consolas"/>
@@ -4501,8 +4476,12 @@
           <w:bdr w:val="none" w:sz="0" w:space="0" w:color="auto" w:frame="1"/>
           <w:lang w:val="fr-CH"/>
         </w:rPr>
-      </w:pPr>
-      <w:r>
+        <w:t>/**</w:t>
+      </w:r>
+    </w:p>
+    <w:p>
+      <w:pPr>
+        <w:pStyle w:val="PrformatHTML"/>
         <w:rPr>
           <w:rStyle w:val="CodeHTML"/>
           <w:rFonts w:ascii="Consolas" w:eastAsiaTheme="majorEastAsia" w:hAnsi="Consolas"/>
@@ -4510,12 +4489,8 @@
           <w:bdr w:val="none" w:sz="0" w:space="0" w:color="auto" w:frame="1"/>
           <w:lang w:val="fr-CH"/>
         </w:rPr>
-        <w:t>* @author auteur 1</w:t>
-      </w:r>
-    </w:p>
-    <w:p>
-      <w:pPr>
-        <w:pStyle w:val="PrformatHTML"/>
+      </w:pPr>
+      <w:r>
         <w:rPr>
           <w:rStyle w:val="CodeHTML"/>
           <w:rFonts w:ascii="Consolas" w:eastAsiaTheme="majorEastAsia" w:hAnsi="Consolas"/>
@@ -4523,8 +4498,12 @@
           <w:bdr w:val="none" w:sz="0" w:space="0" w:color="auto" w:frame="1"/>
           <w:lang w:val="fr-CH"/>
         </w:rPr>
-      </w:pPr>
-      <w:r>
+        <w:t>* Description de la méthode</w:t>
+      </w:r>
+    </w:p>
+    <w:p>
+      <w:pPr>
+        <w:pStyle w:val="PrformatHTML"/>
         <w:rPr>
           <w:rStyle w:val="CodeHTML"/>
           <w:rFonts w:ascii="Consolas" w:eastAsiaTheme="majorEastAsia" w:hAnsi="Consolas"/>
@@ -4532,9 +4511,7 @@
           <w:bdr w:val="none" w:sz="0" w:space="0" w:color="auto" w:frame="1"/>
           <w:lang w:val="fr-CH"/>
         </w:rPr>
-        <w:t>* @date jj-mm-</w:t>
-      </w:r>
-      <w:proofErr w:type="spellStart"/>
+      </w:pPr>
       <w:r>
         <w:rPr>
           <w:rStyle w:val="CodeHTML"/>
@@ -4543,9 +4520,8 @@
           <w:bdr w:val="none" w:sz="0" w:space="0" w:color="auto" w:frame="1"/>
           <w:lang w:val="fr-CH"/>
         </w:rPr>
-        <w:t>aaaa</w:t>
-      </w:r>
-      <w:proofErr w:type="spellEnd"/>
+        <w:t>* @param param1 Description du premier paramètre.</w:t>
+      </w:r>
     </w:p>
     <w:p>
       <w:pPr>
@@ -4566,28 +4542,8 @@
           <w:bdr w:val="none" w:sz="0" w:space="0" w:color="auto" w:frame="1"/>
           <w:lang w:val="fr-CH"/>
         </w:rPr>
-        <w:t>*/</w:t>
-      </w:r>
-    </w:p>
-    <w:p>
-      <w:pPr>
-        <w:rPr>
-          <w:rStyle w:val="CodeHTML"/>
-          <w:rFonts w:ascii="Consolas" w:eastAsiaTheme="majorEastAsia" w:hAnsi="Consolas"/>
-          <w:color w:val="24292E"/>
-          <w:bdr w:val="none" w:sz="0" w:space="0" w:color="auto" w:frame="1"/>
-        </w:rPr>
-      </w:pPr>
-    </w:p>
-    <w:p>
-      <w:pPr>
-        <w:pStyle w:val="Titre3"/>
-      </w:pPr>
-      <w:bookmarkStart w:id="12" w:name="_Toc66818093"/>
-      <w:r>
-        <w:t>Méthodes</w:t>
-      </w:r>
-      <w:bookmarkEnd w:id="12"/>
+        <w:t>* @param param2 Description du second paramètre.</w:t>
+      </w:r>
     </w:p>
     <w:p>
       <w:pPr>
@@ -4608,7 +4564,7 @@
           <w:bdr w:val="none" w:sz="0" w:space="0" w:color="auto" w:frame="1"/>
           <w:lang w:val="fr-CH"/>
         </w:rPr>
-        <w:t>/**</w:t>
+        <w:t>* @return Que retourne la méthode..</w:t>
       </w:r>
     </w:p>
     <w:p>
@@ -4630,7 +4586,7 @@
           <w:bdr w:val="none" w:sz="0" w:space="0" w:color="auto" w:frame="1"/>
           <w:lang w:val="fr-CH"/>
         </w:rPr>
-        <w:t>* Description de la méthode</w:t>
+        <w:t>*/</w:t>
       </w:r>
     </w:p>
     <w:p>
@@ -4644,94 +4600,6 @@
           <w:lang w:val="fr-CH"/>
         </w:rPr>
       </w:pPr>
-      <w:r>
-        <w:rPr>
-          <w:rStyle w:val="CodeHTML"/>
-          <w:rFonts w:ascii="Consolas" w:eastAsiaTheme="majorEastAsia" w:hAnsi="Consolas"/>
-          <w:color w:val="24292E"/>
-          <w:bdr w:val="none" w:sz="0" w:space="0" w:color="auto" w:frame="1"/>
-          <w:lang w:val="fr-CH"/>
-        </w:rPr>
-        <w:t>* @param param1 Description du premier paramètre.</w:t>
-      </w:r>
-    </w:p>
-    <w:p>
-      <w:pPr>
-        <w:pStyle w:val="PrformatHTML"/>
-        <w:rPr>
-          <w:rStyle w:val="CodeHTML"/>
-          <w:rFonts w:ascii="Consolas" w:eastAsiaTheme="majorEastAsia" w:hAnsi="Consolas"/>
-          <w:color w:val="24292E"/>
-          <w:bdr w:val="none" w:sz="0" w:space="0" w:color="auto" w:frame="1"/>
-          <w:lang w:val="fr-CH"/>
-        </w:rPr>
-      </w:pPr>
-      <w:r>
-        <w:rPr>
-          <w:rStyle w:val="CodeHTML"/>
-          <w:rFonts w:ascii="Consolas" w:eastAsiaTheme="majorEastAsia" w:hAnsi="Consolas"/>
-          <w:color w:val="24292E"/>
-          <w:bdr w:val="none" w:sz="0" w:space="0" w:color="auto" w:frame="1"/>
-          <w:lang w:val="fr-CH"/>
-        </w:rPr>
-        <w:t>* @param param2 Description du second paramètre.</w:t>
-      </w:r>
-    </w:p>
-    <w:p>
-      <w:pPr>
-        <w:pStyle w:val="PrformatHTML"/>
-        <w:rPr>
-          <w:rStyle w:val="CodeHTML"/>
-          <w:rFonts w:ascii="Consolas" w:eastAsiaTheme="majorEastAsia" w:hAnsi="Consolas"/>
-          <w:color w:val="24292E"/>
-          <w:bdr w:val="none" w:sz="0" w:space="0" w:color="auto" w:frame="1"/>
-          <w:lang w:val="fr-CH"/>
-        </w:rPr>
-      </w:pPr>
-      <w:r>
-        <w:rPr>
-          <w:rStyle w:val="CodeHTML"/>
-          <w:rFonts w:ascii="Consolas" w:eastAsiaTheme="majorEastAsia" w:hAnsi="Consolas"/>
-          <w:color w:val="24292E"/>
-          <w:bdr w:val="none" w:sz="0" w:space="0" w:color="auto" w:frame="1"/>
-          <w:lang w:val="fr-CH"/>
-        </w:rPr>
-        <w:t>* @return Que retourne la méthode..</w:t>
-      </w:r>
-    </w:p>
-    <w:p>
-      <w:pPr>
-        <w:pStyle w:val="PrformatHTML"/>
-        <w:rPr>
-          <w:rStyle w:val="CodeHTML"/>
-          <w:rFonts w:ascii="Consolas" w:eastAsiaTheme="majorEastAsia" w:hAnsi="Consolas"/>
-          <w:color w:val="24292E"/>
-          <w:bdr w:val="none" w:sz="0" w:space="0" w:color="auto" w:frame="1"/>
-          <w:lang w:val="fr-CH"/>
-        </w:rPr>
-      </w:pPr>
-      <w:r>
-        <w:rPr>
-          <w:rStyle w:val="CodeHTML"/>
-          <w:rFonts w:ascii="Consolas" w:eastAsiaTheme="majorEastAsia" w:hAnsi="Consolas"/>
-          <w:color w:val="24292E"/>
-          <w:bdr w:val="none" w:sz="0" w:space="0" w:color="auto" w:frame="1"/>
-          <w:lang w:val="fr-CH"/>
-        </w:rPr>
-        <w:t>*/</w:t>
-      </w:r>
-    </w:p>
-    <w:p>
-      <w:pPr>
-        <w:pStyle w:val="PrformatHTML"/>
-        <w:rPr>
-          <w:rStyle w:val="CodeHTML"/>
-          <w:rFonts w:ascii="Consolas" w:eastAsiaTheme="majorEastAsia" w:hAnsi="Consolas"/>
-          <w:color w:val="24292E"/>
-          <w:bdr w:val="none" w:sz="0" w:space="0" w:color="auto" w:frame="1"/>
-          <w:lang w:val="fr-CH"/>
-        </w:rPr>
-      </w:pPr>
     </w:p>
     <w:p>
       <w:pPr>
@@ -4751,15 +4619,7 @@
         <w:t>s</w:t>
       </w:r>
       <w:r>
-        <w:t xml:space="preserve"> les noms seront en </w:t>
-      </w:r>
-      <w:proofErr w:type="spellStart"/>
-      <w:r>
-        <w:t>camel</w:t>
-      </w:r>
-      <w:proofErr w:type="spellEnd"/>
-      <w:r>
-        <w:t xml:space="preserve"> case sauf pour les constantes où les espaces seront des ‘_’ et en majuscules.</w:t>
+        <w:t xml:space="preserve"> les noms seront en camel case sauf pour les constantes où les espaces seront des ‘_’ et en majuscules.</w:t>
       </w:r>
       <w:r>
         <w:br/>
@@ -4785,20 +4645,7 @@
         <w:t>Fonction</w:t>
       </w:r>
       <w:r>
-        <w:t xml:space="preserve"> : Première lettre en minuscule, </w:t>
-      </w:r>
-      <w:proofErr w:type="spellStart"/>
-      <w:proofErr w:type="gramStart"/>
-      <w:r>
-        <w:t>maFonction</w:t>
-      </w:r>
-      <w:proofErr w:type="spellEnd"/>
-      <w:r>
-        <w:t>(</w:t>
-      </w:r>
-      <w:proofErr w:type="gramEnd"/>
-      <w:r>
-        <w:t>)</w:t>
+        <w:t> : Première lettre en minuscule, maFonction()</w:t>
       </w:r>
       <w:r>
         <w:br/>
@@ -4857,15 +4704,7 @@
         <w:t xml:space="preserve"> pour choisir ce type de pilotage qui laisse peu de marge de manœuvre.</w:t>
       </w:r>
       <w:r>
-        <w:t xml:space="preserve"> Notre manque d’expérience pose également </w:t>
-      </w:r>
-      <w:proofErr w:type="gramStart"/>
-      <w:r>
-        <w:t>problème</w:t>
-      </w:r>
-      <w:proofErr w:type="gramEnd"/>
-      <w:r>
-        <w:t xml:space="preserve"> au niveau de l’estimation du temps à passer sur ces chacune des tâches.</w:t>
+        <w:t xml:space="preserve"> Notre manque d’expérience pose également problème au niveau de l’estimation du temps à passer sur ces chacune des tâches.</w:t>
       </w:r>
     </w:p>
     <w:p>
@@ -4946,11 +4785,9 @@
       <w:r>
         <w:t xml:space="preserve"> </w:t>
       </w:r>
-      <w:proofErr w:type="spellStart"/>
       <w:r>
         <w:t>sprintx</w:t>
       </w:r>
-      <w:proofErr w:type="spellEnd"/>
       <w:r>
         <w:t xml:space="preserve"> où x est le numéro de l’itération. Puis, dans les branches d’itérations</w:t>
       </w:r>
@@ -4981,47 +4818,7 @@
         <w:t>Le nom des branches doit être écrit en minuscules et les espaces doivent être remplacés par des « - ».</w:t>
       </w:r>
       <w:r>
-        <w:t xml:space="preserve"> Les branches qui ajoutent une </w:t>
-      </w:r>
-      <w:proofErr w:type="spellStart"/>
-      <w:r>
-        <w:t>feature</w:t>
-      </w:r>
-      <w:proofErr w:type="spellEnd"/>
-      <w:r>
-        <w:t xml:space="preserve"> se nomment « </w:t>
-      </w:r>
-      <w:proofErr w:type="spellStart"/>
-      <w:r>
-        <w:t>ft</w:t>
-      </w:r>
-      <w:proofErr w:type="spellEnd"/>
-      <w:r>
-        <w:t>-&lt;</w:t>
-      </w:r>
-      <w:proofErr w:type="spellStart"/>
-      <w:r>
-        <w:t>featurename</w:t>
-      </w:r>
-      <w:proofErr w:type="spellEnd"/>
-      <w:r>
-        <w:t>&gt; ». Les branches qui résolvent des bugs « </w:t>
-      </w:r>
-      <w:proofErr w:type="spellStart"/>
-      <w:r>
-        <w:t>bg</w:t>
-      </w:r>
-      <w:proofErr w:type="spellEnd"/>
-      <w:r>
-        <w:t>-&lt;</w:t>
-      </w:r>
-      <w:proofErr w:type="spellStart"/>
-      <w:r>
-        <w:t>bugsolving</w:t>
-      </w:r>
-      <w:proofErr w:type="spellEnd"/>
-      <w:r>
-        <w:t>&gt; ».</w:t>
+        <w:t xml:space="preserve"> Les branches qui ajoutent une feature se nomment « ft-&lt;featurename&gt; ». Les branches qui résolvent des bugs « bg-&lt;bugsolving&gt; ».</w:t>
       </w:r>
     </w:p>
     <w:p>
@@ -5145,31 +4942,14 @@
     </w:p>
     <w:p>
       <w:r>
-        <w:t>Chaque fonctionnalité/tâche fera l’objet d’une « Issue ». Lorsqu’un collaborateur travaille sur une issue, il se désigne comme « </w:t>
-      </w:r>
-      <w:proofErr w:type="spellStart"/>
-      <w:r>
-        <w:t>assignee</w:t>
-      </w:r>
-      <w:proofErr w:type="spellEnd"/>
-      <w:r>
-        <w:t xml:space="preserve"> ». Lorsque la tâche est terminée, il </w:t>
+        <w:t xml:space="preserve">Chaque fonctionnalité/tâche fera l’objet d’une « Issue ». Lorsqu’un collaborateur travaille sur une issue, il se désigne comme « assignee ». Lorsque la tâche est terminée, il </w:t>
       </w:r>
       <w:r>
         <w:t>effectue</w:t>
       </w:r>
       <w:r>
-        <w:t xml:space="preserve"> une « pull </w:t>
-      </w:r>
-      <w:proofErr w:type="spellStart"/>
-      <w:r>
-        <w:t>request</w:t>
-      </w:r>
-      <w:proofErr w:type="spellEnd"/>
-      <w:r>
-        <w:t xml:space="preserve"> » de sa branche sur la branche de l’itération, en spécifiant l’issue concernée. De cette manière, la personne qui validera le merge fermera également </w:t>
-      </w:r>
-      <w:proofErr w:type="gramStart"/>
+        <w:t xml:space="preserve"> une « pull request » de sa branche sur la branche de l’itération, en spécifiant l’issue concernée. De cette manière, la personne qui validera le merge fermera également </w:t>
+      </w:r>
       <w:r>
         <w:t>l</w:t>
       </w:r>
@@ -5177,18 +4957,14 @@
         <w:t>’</w:t>
       </w:r>
       <w:r>
-        <w:t> issue</w:t>
-      </w:r>
-      <w:proofErr w:type="gramEnd"/>
+        <w:t> issue.</w:t>
+      </w:r>
+      <w:r>
+        <w:t xml:space="preserve"> Les issues sont en français</w:t>
+      </w:r>
       <w:r>
         <w:t>.</w:t>
       </w:r>
-      <w:r>
-        <w:t xml:space="preserve"> Les issues sont en français</w:t>
-      </w:r>
-      <w:r>
-        <w:t>.</w:t>
-      </w:r>
     </w:p>
     <w:p>
       <w:r>
@@ -5208,25 +4984,15 @@
         <w:pStyle w:val="Titre3"/>
       </w:pPr>
       <w:bookmarkStart w:id="19" w:name="_Toc66818100"/>
-      <w:proofErr w:type="spellStart"/>
       <w:r>
         <w:lastRenderedPageBreak/>
         <w:t>KanPan</w:t>
       </w:r>
       <w:bookmarkEnd w:id="19"/>
-      <w:proofErr w:type="spellEnd"/>
-    </w:p>
-    <w:p>
-      <w:r>
-        <w:t xml:space="preserve">Nous avons intégré un projet </w:t>
-      </w:r>
-      <w:proofErr w:type="spellStart"/>
-      <w:r>
-        <w:t>KanPan</w:t>
-      </w:r>
-      <w:proofErr w:type="spellEnd"/>
-      <w:r>
-        <w:t xml:space="preserve"> de GitHub. Chaque issue fera l’objet d’une étiquette automatiquement créée.</w:t>
+    </w:p>
+    <w:p>
+      <w:r>
+        <w:t>Nous avons intégré un projet KanPan de GitHub. Chaque issue fera l’objet d’une étiquette automatiquement créée.</w:t>
       </w:r>
       <w:r>
         <w:t xml:space="preserve"> Nous verrons l’avancement et </w:t>
@@ -5260,21 +5026,12 @@
           <w:numId w:val="11"/>
         </w:numPr>
       </w:pPr>
-      <w:proofErr w:type="spellStart"/>
       <w:r>
         <w:rPr>
           <w:b/>
           <w:bCs/>
         </w:rPr>
-        <w:t>Todo</w:t>
-      </w:r>
-      <w:proofErr w:type="spellEnd"/>
-      <w:r>
-        <w:rPr>
-          <w:b/>
-          <w:bCs/>
-        </w:rPr>
-        <w:t> :</w:t>
+        <w:t>Todo :</w:t>
       </w:r>
       <w:r>
         <w:t> Regroupe les issues qui n’ont pas été commencée</w:t>
@@ -5299,23 +5056,7 @@
           <w:b/>
           <w:bCs/>
         </w:rPr>
-        <w:t xml:space="preserve">In </w:t>
-      </w:r>
-      <w:proofErr w:type="spellStart"/>
-      <w:r>
-        <w:rPr>
-          <w:b/>
-          <w:bCs/>
-        </w:rPr>
-        <w:t>progress</w:t>
-      </w:r>
-      <w:proofErr w:type="spellEnd"/>
-      <w:r>
-        <w:rPr>
-          <w:b/>
-          <w:bCs/>
-        </w:rPr>
-        <w:t> :</w:t>
+        <w:t>In progress :</w:t>
       </w:r>
       <w:r>
         <w:t xml:space="preserve"> Regroupe les issues qui sont en cours de tra</w:t>
@@ -5335,57 +5076,15 @@
           <w:numId w:val="11"/>
         </w:numPr>
       </w:pPr>
-      <w:proofErr w:type="spellStart"/>
       <w:r>
         <w:rPr>
           <w:b/>
           <w:bCs/>
         </w:rPr>
-        <w:t>Waiting</w:t>
-      </w:r>
-      <w:proofErr w:type="spellEnd"/>
-      <w:r>
-        <w:rPr>
-          <w:b/>
-          <w:bCs/>
-        </w:rPr>
-        <w:t xml:space="preserve"> to </w:t>
-      </w:r>
-      <w:proofErr w:type="spellStart"/>
-      <w:r>
-        <w:rPr>
-          <w:b/>
-          <w:bCs/>
-        </w:rPr>
-        <w:t>be</w:t>
-      </w:r>
-      <w:proofErr w:type="spellEnd"/>
-      <w:r>
-        <w:rPr>
-          <w:b/>
-          <w:bCs/>
-        </w:rPr>
-        <w:t xml:space="preserve"> </w:t>
-      </w:r>
-      <w:proofErr w:type="spellStart"/>
-      <w:r>
-        <w:rPr>
-          <w:b/>
-          <w:bCs/>
-        </w:rPr>
-        <w:t>validated</w:t>
-      </w:r>
-      <w:proofErr w:type="spellEnd"/>
-      <w:r>
-        <w:t xml:space="preserve"> Regroupe les “Pull </w:t>
-      </w:r>
-      <w:proofErr w:type="spellStart"/>
-      <w:r>
-        <w:t>request</w:t>
-      </w:r>
-      <w:proofErr w:type="spellEnd"/>
-      <w:r>
-        <w:t>” en atten</w:t>
+        <w:t>Waiting to be validated</w:t>
+      </w:r>
+      <w:r>
+        <w:t xml:space="preserve"> Regroupe les “Pull request” en atten</w:t>
       </w:r>
       <w:r>
         <w:t>te</w:t>
@@ -5477,15 +5176,7 @@
         <w:t>Done</w:t>
       </w:r>
       <w:r>
-        <w:t xml:space="preserve"> Regroupe les « issues » et les « Pull </w:t>
-      </w:r>
-      <w:proofErr w:type="spellStart"/>
-      <w:r>
-        <w:t>request</w:t>
-      </w:r>
-      <w:proofErr w:type="spellEnd"/>
-      <w:r>
-        <w:t> » te</w:t>
+        <w:t xml:space="preserve"> Regroupe les « issues » et les « Pull request » te</w:t>
       </w:r>
       <w:r>
         <w:t>rminées</w:t>
@@ -5574,7 +5265,6 @@
       <w:r>
         <w:t>La commande lancée est « </w:t>
       </w:r>
-      <w:proofErr w:type="spellStart"/>
       <w:r>
         <w:rPr>
           <w:rFonts w:ascii="Consolas" w:hAnsi="Consolas"/>
@@ -5583,18 +5273,7 @@
           <w:szCs w:val="18"/>
           <w:shd w:val="clear" w:color="auto" w:fill="FFFFFF"/>
         </w:rPr>
-        <w:t>mvn</w:t>
-      </w:r>
-      <w:proofErr w:type="spellEnd"/>
-      <w:r>
-        <w:rPr>
-          <w:rFonts w:ascii="Consolas" w:hAnsi="Consolas"/>
-          <w:color w:val="6A737D"/>
-          <w:sz w:val="18"/>
-          <w:szCs w:val="18"/>
-          <w:shd w:val="clear" w:color="auto" w:fill="FFFFFF"/>
-        </w:rPr>
-        <w:t xml:space="preserve"> -B package --file pom.xml ». </w:t>
+        <w:t xml:space="preserve">mvn -B package --file pom.xml ». </w:t>
       </w:r>
       <w:r>
         <w:t>De cette façon, les tests avec JUnit seront automatiquement effectués.</w:t>
@@ -5635,15 +5314,7 @@
         <w:t xml:space="preserve"> de la page</w:t>
       </w:r>
       <w:r>
-        <w:t xml:space="preserve"> dans le &lt;</w:t>
-      </w:r>
-      <w:proofErr w:type="spellStart"/>
-      <w:r>
-        <w:t>head</w:t>
-      </w:r>
-      <w:proofErr w:type="spellEnd"/>
-      <w:r>
-        <w:t>&gt;</w:t>
+        <w:t xml:space="preserve"> dans le &lt;head&gt;</w:t>
       </w:r>
       <w:r>
         <w:t xml:space="preserve"> ainsi que certaines configurations générales du site.</w:t>
@@ -6062,15 +5733,7 @@
       </w:r>
       <w:r>
         <w:tab/>
-        <w:t>-</w:t>
-      </w:r>
-      <w:proofErr w:type="gramStart"/>
-      <w:r>
-        <w:t> ![</w:t>
-      </w:r>
-      <w:proofErr w:type="gramEnd"/>
-      <w:r>
-        <w:t>Une image](./un/chemin) pour les images</w:t>
+        <w:t>- ![Une image](./un/chemin) pour les images</w:t>
       </w:r>
     </w:p>
     <w:p>
@@ -6302,15 +5965,7 @@
         <w:t>j’aimerais</w:t>
       </w:r>
       <w:r>
-        <w:t xml:space="preserve"> que les pull </w:t>
-      </w:r>
-      <w:proofErr w:type="spellStart"/>
-      <w:r>
-        <w:t>requests</w:t>
-      </w:r>
-      <w:proofErr w:type="spellEnd"/>
-      <w:r>
-        <w:t xml:space="preserve"> ne puissent être mergées que lorsque la compilation et les tests ne produisent pas d’erreur.</w:t>
+        <w:t xml:space="preserve"> que les pull requests ne puissent être mergées que lorsque la compilation et les tests ne produisent pas d’erreur.</w:t>
       </w:r>
     </w:p>
     <w:p>
@@ -6412,252 +6067,183 @@
         <w:t>Implémenter l’argument -</w:t>
       </w:r>
       <w:r>
-        <w:t xml:space="preserve">version </w:t>
-      </w:r>
-      <w:proofErr w:type="gramStart"/>
-      <w:r>
-        <w:t>:</w:t>
+        <w:t>version :</w:t>
       </w:r>
       <w:r>
         <w:t xml:space="preserve">  </w:t>
       </w:r>
       <w:r>
+        <w:t>[au mieux 1h, au pire 2h, attendu 1h30]</w:t>
+      </w:r>
+    </w:p>
+    <w:p>
+      <w:r>
+        <w:t>Implémenter la prise en charge de l’argument –version à la commande statique.</w:t>
+      </w:r>
+    </w:p>
+    <w:p>
+      <w:r>
+        <w:t>La tâche a été réalisée en 1h30. Tout s’est passé comme prévu. Nous nous attendions à perdre du temps d</w:t>
+      </w:r>
+      <w:r>
+        <w:t>û</w:t>
+      </w:r>
+      <w:r>
+        <w:t xml:space="preserve"> </w:t>
+      </w:r>
+      <w:r>
+        <w:t xml:space="preserve">à </w:t>
+      </w:r>
+      <w:r>
+        <w:t>l’utilisation des paramètres de Picocli</w:t>
+      </w:r>
+      <w:r>
+        <w:t>,</w:t>
+      </w:r>
+      <w:r>
+        <w:t xml:space="preserve"> mais nous avons réussi à les utiliser grâce à leur documentation en ligne. La version est directement lue depuis le fichier pom.</w:t>
+      </w:r>
+    </w:p>
+    <w:p/>
+    <w:p>
+      <w:pPr>
+        <w:pStyle w:val="Titre4"/>
+      </w:pPr>
+      <w:r>
+        <w:t xml:space="preserve">Configurer les GithubActions : </w:t>
+      </w:r>
+      <w:r>
+        <w:t>[au mieux/au pire/ attendu : 5 min]</w:t>
+      </w:r>
+    </w:p>
+    <w:p>
+      <w:r>
+        <w:t>Temps total 5 minutes. La tâche a été faite à l’aide d’une simple GitHub actions.</w:t>
+      </w:r>
+    </w:p>
+    <w:p/>
+    <w:p>
+      <w:pPr>
+        <w:pStyle w:val="Titre4"/>
+      </w:pPr>
+      <w:r>
+        <w:t>Initialiser un site statique </w:t>
+      </w:r>
+      <w:r>
+        <w:t xml:space="preserve">: </w:t>
+      </w:r>
+      <w:r>
         <w:t>[</w:t>
       </w:r>
-      <w:proofErr w:type="gramEnd"/>
       <w:r>
         <w:t>au mieux 1h, au pire 2h, attendu 1h30]</w:t>
       </w:r>
     </w:p>
     <w:p>
       <w:r>
-        <w:t>Implémenter la prise en charge de l’argument –version à la commande statique.</w:t>
-      </w:r>
-    </w:p>
-    <w:p>
-      <w:r>
-        <w:t>La tâche a été réalisée en 1h30. Tout s’est passé comme prévu. Nous nous attendions à perdre du temps d</w:t>
-      </w:r>
-      <w:r>
-        <w:t>û</w:t>
-      </w:r>
-      <w:r>
+        <w:t>Implémenter la sous commande init. Elle prend un argument un chemin. Si le chemin n’existe pas, elle le créer. Elle ajoute au répertoire un fichier config.yaml et un fichier index.md.</w:t>
+      </w:r>
+    </w:p>
+    <w:p>
+      <w:r>
+        <w:t>La tâche a été réalisée en 1h40. L’utilisation des paramètre</w:t>
+      </w:r>
+      <w:r>
+        <w:t>s</w:t>
+      </w:r>
+      <w:r>
+        <w:t xml:space="preserve"> avec Picoli </w:t>
+      </w:r>
+      <w:r>
+        <w:t>a</w:t>
+      </w:r>
+      <w:r>
+        <w:t xml:space="preserve"> pris plus de temps que prévu. De plus nous avons implémenté la possibilité de ne pas donner de chemin et travailler dans le répertoire courant. Ainsi le confort d’utilisation est augmenté.</w:t>
+      </w:r>
+    </w:p>
+    <w:p/>
+    <w:p>
+      <w:pPr>
+        <w:pStyle w:val="Titre4"/>
+      </w:pPr>
+      <w:r>
+        <w:rPr>
+          <w:lang w:val="fr-FR"/>
+        </w:rPr>
+        <w:t>Implémentation de la commande clean</w:t>
+      </w:r>
+      <w:r>
+        <w:rPr>
+          <w:lang w:val="fr-FR"/>
+        </w:rPr>
         <w:t xml:space="preserve"> </w:t>
       </w:r>
       <w:r>
-        <w:t xml:space="preserve">à </w:t>
-      </w:r>
-      <w:r>
-        <w:t xml:space="preserve">l’utilisation des paramètres de </w:t>
-      </w:r>
-      <w:proofErr w:type="spellStart"/>
-      <w:r>
-        <w:t>Picocli</w:t>
-      </w:r>
-      <w:proofErr w:type="spellEnd"/>
-      <w:r>
+        <w:t xml:space="preserve">[au mieux </w:t>
+      </w:r>
+      <w:r>
+        <w:t>1h30</w:t>
+      </w:r>
+      <w:r>
+        <w:t xml:space="preserve">, au pire </w:t>
+      </w:r>
+      <w:r>
+        <w:t>4h</w:t>
+      </w:r>
+      <w:r>
+        <w:t xml:space="preserve">, attendu </w:t>
+      </w:r>
+      <w:r>
+        <w:t>2h</w:t>
+      </w:r>
+      <w:r>
+        <w:t>]</w:t>
+      </w:r>
+    </w:p>
+    <w:p>
+      <w:pPr>
+        <w:rPr>
+          <w:lang w:val="fr-FR"/>
+        </w:rPr>
+      </w:pPr>
+      <w:r>
+        <w:rPr>
+          <w:lang w:val="fr-FR"/>
+        </w:rPr>
+        <w:t>Implémenter la commande clean a pris un peu plus de temps possible</w:t>
+      </w:r>
+      <w:r>
+        <w:rPr>
+          <w:lang w:val="fr-FR"/>
+        </w:rPr>
         <w:t>,</w:t>
       </w:r>
       <w:r>
-        <w:t xml:space="preserve"> mais nous avons réussi à les utiliser grâce à leur documentation en ligne. La version est directement lue depuis le fichier </w:t>
-      </w:r>
-      <w:proofErr w:type="spellStart"/>
-      <w:r>
-        <w:t>pom</w:t>
-      </w:r>
-      <w:proofErr w:type="spellEnd"/>
-      <w:r>
-        <w:t>.</w:t>
-      </w:r>
-    </w:p>
-    <w:p/>
+        <w:rPr>
+          <w:lang w:val="fr-FR"/>
+        </w:rPr>
+        <w:t xml:space="preserve"> car les tests ont pris plus de temps à réaliser que prévu. Effectivement nous avons réalisé des tests sans utiliser </w:t>
+      </w:r>
+      <w:r>
+        <w:rPr>
+          <w:lang w:val="fr-FR"/>
+        </w:rPr>
+        <w:t>les autres commandes</w:t>
+      </w:r>
+      <w:r>
+        <w:rPr>
+          <w:lang w:val="fr-FR"/>
+        </w:rPr>
+        <w:t xml:space="preserve"> du générateur statique. Nous avons également recherché comment faire des AssertThrows() pour de futurs besoins. La tâche a donc été réalisée en 2h30.</w:t>
+      </w:r>
+    </w:p>
     <w:p>
       <w:pPr>
         <w:pStyle w:val="Titre4"/>
       </w:pPr>
       <w:r>
-        <w:t xml:space="preserve">Configurer les GithubActions : </w:t>
-      </w:r>
-      <w:r>
-        <w:t>[au mieux/au pire/ attendu : 5 min]</w:t>
-      </w:r>
-    </w:p>
-    <w:p>
-      <w:r>
-        <w:t>Temps total 5 minutes. La tâche a été faite à l’aide d’une simple GitHub actions.</w:t>
-      </w:r>
-    </w:p>
-    <w:p/>
-    <w:p>
-      <w:pPr>
-        <w:pStyle w:val="Titre4"/>
-      </w:pPr>
-      <w:r>
-        <w:t>Initialiser un site statique </w:t>
-      </w:r>
-      <w:r>
-        <w:t xml:space="preserve">: </w:t>
-      </w:r>
-      <w:r>
-        <w:t>[</w:t>
-      </w:r>
-      <w:r>
-        <w:t>au mieux 1h, au pire 2h, attendu 1h30]</w:t>
-      </w:r>
-    </w:p>
-    <w:p>
-      <w:r>
-        <w:t xml:space="preserve">Implémenter la sous commande init. Elle prend un argument un chemin. Si le chemin n’existe pas, elle le créer. Elle ajoute au répertoire un fichier </w:t>
-      </w:r>
-      <w:proofErr w:type="spellStart"/>
-      <w:proofErr w:type="gramStart"/>
-      <w:r>
-        <w:t>config.yaml</w:t>
-      </w:r>
-      <w:proofErr w:type="spellEnd"/>
-      <w:proofErr w:type="gramEnd"/>
-      <w:r>
-        <w:t xml:space="preserve"> et un fichier index.md.</w:t>
-      </w:r>
-    </w:p>
-    <w:p>
-      <w:r>
-        <w:t>La tâche a été réalisée en 1h40. L’utilisation des paramètre</w:t>
-      </w:r>
-      <w:r>
-        <w:t>s</w:t>
-      </w:r>
-      <w:r>
-        <w:t xml:space="preserve"> avec </w:t>
-      </w:r>
-      <w:proofErr w:type="spellStart"/>
-      <w:r>
-        <w:t>Picoli</w:t>
-      </w:r>
-      <w:proofErr w:type="spellEnd"/>
-      <w:r>
-        <w:t xml:space="preserve"> </w:t>
-      </w:r>
-      <w:r>
-        <w:t>a</w:t>
-      </w:r>
-      <w:r>
-        <w:t xml:space="preserve"> pris plus de temps que prévu. De plus nous avons implémenté la possibilité de ne pas donner de chemin et travailler dans le répertoire courant. Ainsi le confort d’utilisation est augmenté.</w:t>
-      </w:r>
-    </w:p>
-    <w:p/>
-    <w:p>
-      <w:pPr>
-        <w:pStyle w:val="Titre4"/>
-      </w:pPr>
-      <w:r>
-        <w:rPr>
-          <w:lang w:val="fr-FR"/>
-        </w:rPr>
-        <w:t>Implémentation de la commande clean</w:t>
-      </w:r>
-      <w:r>
-        <w:rPr>
-          <w:lang w:val="fr-FR"/>
-        </w:rPr>
-        <w:t xml:space="preserve"> </w:t>
-      </w:r>
-      <w:r>
-        <w:t xml:space="preserve">[au mieux </w:t>
-      </w:r>
-      <w:r>
-        <w:t>1h30</w:t>
-      </w:r>
-      <w:r>
-        <w:t xml:space="preserve">, au pire </w:t>
-      </w:r>
-      <w:r>
-        <w:t>4h</w:t>
-      </w:r>
-      <w:r>
-        <w:t xml:space="preserve">, attendu </w:t>
-      </w:r>
-      <w:r>
-        <w:t>2h</w:t>
-      </w:r>
-      <w:r>
-        <w:t>]</w:t>
-      </w:r>
-    </w:p>
-    <w:p>
-      <w:pPr>
-        <w:rPr>
-          <w:lang w:val="fr-FR"/>
-        </w:rPr>
-      </w:pPr>
-      <w:r>
-        <w:rPr>
-          <w:lang w:val="fr-FR"/>
-        </w:rPr>
-        <w:t>Implémenter la commande clean a pris un peu plus de temps possible</w:t>
-      </w:r>
-      <w:r>
-        <w:rPr>
-          <w:lang w:val="fr-FR"/>
-        </w:rPr>
-        <w:t>,</w:t>
-      </w:r>
-      <w:r>
-        <w:rPr>
-          <w:lang w:val="fr-FR"/>
-        </w:rPr>
-        <w:t xml:space="preserve"> car les tests ont pris plus de temps à réaliser que prévu. Effectivement nous avons réalisé des tests sans utiliser </w:t>
-      </w:r>
-      <w:r>
-        <w:rPr>
-          <w:lang w:val="fr-FR"/>
-        </w:rPr>
-        <w:t>les autres commandes</w:t>
-      </w:r>
-      <w:r>
-        <w:rPr>
-          <w:lang w:val="fr-FR"/>
-        </w:rPr>
-        <w:t xml:space="preserve"> du générateur statique. Nous avons également recherché comment faire des </w:t>
-      </w:r>
-      <w:proofErr w:type="spellStart"/>
-      <w:proofErr w:type="gramStart"/>
-      <w:r>
-        <w:rPr>
-          <w:lang w:val="fr-FR"/>
-        </w:rPr>
-        <w:t>AssertThrows</w:t>
-      </w:r>
-      <w:proofErr w:type="spellEnd"/>
-      <w:r>
-        <w:rPr>
-          <w:lang w:val="fr-FR"/>
-        </w:rPr>
-        <w:t>(</w:t>
-      </w:r>
-      <w:proofErr w:type="gramEnd"/>
-      <w:r>
-        <w:rPr>
-          <w:lang w:val="fr-FR"/>
-        </w:rPr>
-        <w:t>) pour de futurs besoins. La tâche a donc été réalisée en 2h30.</w:t>
-      </w:r>
-    </w:p>
-    <w:p>
-      <w:pPr>
-        <w:pStyle w:val="Titre4"/>
-      </w:pPr>
-      <w:r>
         <w:lastRenderedPageBreak/>
-        <w:t xml:space="preserve">Implémentation de la commande </w:t>
-      </w:r>
-      <w:proofErr w:type="spellStart"/>
-      <w:r>
-        <w:t>build</w:t>
-      </w:r>
-      <w:proofErr w:type="spellEnd"/>
-      <w:r>
-        <w:t xml:space="preserve"> [au mieux 1h, au pire 3h, attendu 2h]</w:t>
+        <w:t>Implémentation de la commande build [au mieux 1h, au pire 3h, attendu 2h]</w:t>
       </w:r>
     </w:p>
     <w:p>
@@ -6668,23 +6254,7 @@
         <w:t>-</w:t>
       </w:r>
       <w:r>
-        <w:t xml:space="preserve">commande </w:t>
-      </w:r>
-      <w:proofErr w:type="spellStart"/>
-      <w:r>
-        <w:t>build</w:t>
-      </w:r>
-      <w:proofErr w:type="spellEnd"/>
-      <w:r>
-        <w:t xml:space="preserve"> n’a pas posé trop de problèmes. Elle prend un argument optionnel en paramètre qui spécifie le chemin du site à </w:t>
-      </w:r>
-      <w:proofErr w:type="spellStart"/>
-      <w:r>
-        <w:t>build</w:t>
-      </w:r>
-      <w:proofErr w:type="spellEnd"/>
-      <w:r>
-        <w:t xml:space="preserve">. Si le chemin n’est pas spécifié, la commande va s’effectuer dans le dossier courant. </w:t>
+        <w:t xml:space="preserve">commande build n’a pas posé trop de problèmes. Elle prend un argument optionnel en paramètre qui spécifie le chemin du site à build. Si le chemin n’est pas spécifié, la commande va s’effectuer dans le dossier courant. </w:t>
       </w:r>
     </w:p>
     <w:p>
@@ -6705,28 +6275,12 @@
       <w:bookmarkStart w:id="25" w:name="_Interprétation_d’un_fichier"/>
       <w:bookmarkEnd w:id="25"/>
       <w:r>
-        <w:t xml:space="preserve">Interprétation d’un fichier </w:t>
-      </w:r>
-      <w:proofErr w:type="spellStart"/>
-      <w:r>
-        <w:t>Markdown</w:t>
-      </w:r>
-      <w:proofErr w:type="spellEnd"/>
-      <w:r>
-        <w:t xml:space="preserve"> [au mieux 1h, au pire 4h, attendu 2h]</w:t>
-      </w:r>
-    </w:p>
-    <w:p>
-      <w:r>
-        <w:t xml:space="preserve">Pour réaliser cette tâche, nous avons utilisé la librairie </w:t>
-      </w:r>
-      <w:proofErr w:type="spellStart"/>
-      <w:r>
-        <w:t>commonsmark</w:t>
-      </w:r>
-      <w:proofErr w:type="spellEnd"/>
-      <w:r>
-        <w:t xml:space="preserve"> qui nous a fait </w:t>
+        <w:t>Interprétation d’un fichier Markdown [au mieux 1h, au pire 4h, attendu 2h]</w:t>
+      </w:r>
+    </w:p>
+    <w:p>
+      <w:r>
+        <w:t xml:space="preserve">Pour réaliser cette tâche, nous avons utilisé la librairie commonsmark qui nous a fait </w:t>
       </w:r>
       <w:r>
         <w:t>gagner</w:t>
@@ -6743,15 +6297,7 @@
         <w:pStyle w:val="Titre4"/>
       </w:pPr>
       <w:r>
-        <w:t xml:space="preserve">Compiler l’interprétation </w:t>
-      </w:r>
-      <w:proofErr w:type="spellStart"/>
-      <w:r>
-        <w:t>Markdown</w:t>
-      </w:r>
-      <w:proofErr w:type="spellEnd"/>
-      <w:r>
-        <w:t xml:space="preserve"> en HTML [au mieux 1h, au pire 3h, attendu 1h30]</w:t>
+        <w:t>Compiler l’interprétation Markdown en HTML [au mieux 1h, au pire 3h, attendu 1h30]</w:t>
       </w:r>
     </w:p>
     <w:p>
@@ -6763,21 +6309,7 @@
           <w:rPr>
             <w:rStyle w:val="Lienhypertexte"/>
           </w:rPr>
-          <w:t xml:space="preserve">Interprétation d’un fichier </w:t>
-        </w:r>
-        <w:proofErr w:type="spellStart"/>
-        <w:r>
-          <w:rPr>
-            <w:rStyle w:val="Lienhypertexte"/>
-          </w:rPr>
-          <w:t>Markdown</w:t>
-        </w:r>
-        <w:proofErr w:type="spellEnd"/>
-        <w:r>
-          <w:rPr>
-            <w:rStyle w:val="Lienhypertexte"/>
-          </w:rPr>
-          <w:t xml:space="preserve"> [au mieux 1h, au pire 4h, attendu 2h]</w:t>
+          <w:t>Interprétation d’un fichier Markdown [au mieux 1h, au pire 4h, attendu 2h]</w:t>
         </w:r>
       </w:hyperlink>
       <w:r>
@@ -6830,66 +6362,62 @@
         <w:rPr>
           <w:lang w:val="fr-FR"/>
         </w:rPr>
-        <w:t xml:space="preserve">Code </w:t>
-      </w:r>
-      <w:proofErr w:type="spellStart"/>
-      <w:r>
+        <w:t>Code reuse</w:t>
+      </w:r>
+    </w:p>
+    <w:p>
+      <w:pPr>
         <w:rPr>
           <w:lang w:val="fr-FR"/>
         </w:rPr>
-        <w:t>reuse</w:t>
-      </w:r>
-      <w:proofErr w:type="spellEnd"/>
-    </w:p>
-    <w:p>
-      <w:pPr>
+      </w:pPr>
+      <w:r>
         <w:rPr>
           <w:lang w:val="fr-FR"/>
         </w:rPr>
-      </w:pPr>
+        <w:t>Nous avons estimé qu’il n</w:t>
+      </w:r>
       <w:r>
         <w:rPr>
           <w:lang w:val="fr-FR"/>
         </w:rPr>
-        <w:t>Nous avons estimé qu’il n</w:t>
+        <w:t>’était pas nécessaire de créer notre propre parser. Nous avons donc cherché ce qui existait déjà. Nous avons trouvé plusieurs technologies qui se v</w:t>
       </w:r>
       <w:r>
         <w:rPr>
           <w:lang w:val="fr-FR"/>
         </w:rPr>
-        <w:t>’était pas nécessaire de créer notre propre parser. Nous avons donc cherché ce qui existait déjà. Nous avons trouvé plusieurs technologies qui se v</w:t>
+        <w:t>a</w:t>
       </w:r>
       <w:r>
         <w:rPr>
           <w:lang w:val="fr-FR"/>
         </w:rPr>
-        <w:t>a</w:t>
+        <w:t>ntaient de parse</w:t>
       </w:r>
       <w:r>
         <w:rPr>
           <w:lang w:val="fr-FR"/>
         </w:rPr>
-        <w:t xml:space="preserve">ntaient de </w:t>
-      </w:r>
-      <w:proofErr w:type="spellStart"/>
+        <w:t>r</w:t>
+      </w:r>
       <w:r>
         <w:rPr>
           <w:lang w:val="fr-FR"/>
         </w:rPr>
-        <w:t>parse</w:t>
+        <w:t xml:space="preserve"> des fichier</w:t>
       </w:r>
       <w:r>
         <w:rPr>
           <w:lang w:val="fr-FR"/>
         </w:rPr>
-        <w:t>r</w:t>
-      </w:r>
-      <w:proofErr w:type="spellEnd"/>
+        <w:t>s</w:t>
+      </w:r>
       <w:r>
         <w:rPr>
           <w:lang w:val="fr-FR"/>
         </w:rPr>
-        <w:t xml:space="preserve"> des fichier</w:t>
+        <w:t xml:space="preserve"> markdown et de créer les fichier</w:t>
       </w:r>
       <w:r>
         <w:rPr>
@@ -6901,61 +6429,7 @@
         <w:rPr>
           <w:lang w:val="fr-FR"/>
         </w:rPr>
-        <w:t xml:space="preserve"> </w:t>
-      </w:r>
-      <w:proofErr w:type="spellStart"/>
-      <w:r>
-        <w:rPr>
-          <w:lang w:val="fr-FR"/>
-        </w:rPr>
-        <w:t>markdown</w:t>
-      </w:r>
-      <w:proofErr w:type="spellEnd"/>
-      <w:r>
-        <w:rPr>
-          <w:lang w:val="fr-FR"/>
-        </w:rPr>
-        <w:t xml:space="preserve"> et de créer les fichier</w:t>
-      </w:r>
-      <w:r>
-        <w:rPr>
-          <w:lang w:val="fr-FR"/>
-        </w:rPr>
-        <w:t>s</w:t>
-      </w:r>
-      <w:r>
-        <w:rPr>
-          <w:lang w:val="fr-FR"/>
-        </w:rPr>
-        <w:t xml:space="preserve"> html résultants. Au bout du compte, nous avons choisi la libraire « </w:t>
-      </w:r>
-      <w:proofErr w:type="spellStart"/>
-      <w:r>
-        <w:rPr>
-          <w:lang w:val="fr-FR"/>
-        </w:rPr>
-        <w:t>commonmark</w:t>
-      </w:r>
-      <w:proofErr w:type="spellEnd"/>
-      <w:r>
-        <w:rPr>
-          <w:lang w:val="fr-FR"/>
-        </w:rPr>
-        <w:t xml:space="preserve">-java ». Elle nous permet de générer des fichiers html à partir de fichiers </w:t>
-      </w:r>
-      <w:proofErr w:type="spellStart"/>
-      <w:r>
-        <w:rPr>
-          <w:lang w:val="fr-FR"/>
-        </w:rPr>
-        <w:t>markdown</w:t>
-      </w:r>
-      <w:proofErr w:type="spellEnd"/>
-      <w:r>
-        <w:rPr>
-          <w:lang w:val="fr-FR"/>
-        </w:rPr>
-        <w:t xml:space="preserve"> tout en supportant le langage YAML pour les métadonnées.</w:t>
+        <w:t xml:space="preserve"> html résultants. Au bout du compte, nous avons choisi la libraire « commonmark-java ». Elle nous permet de générer des fichiers html à partir de fichiers markdown tout en supportant le langage YAML pour les métadonnées.</w:t>
       </w:r>
       <w:r>
         <w:rPr>
@@ -7757,42 +7231,20 @@
         <w:rPr>
           <w:lang w:val="fr-FR"/>
         </w:rPr>
-        <w:t xml:space="preserve">Commit </w:t>
-      </w:r>
-      <w:proofErr w:type="spellStart"/>
+        <w:t>Commit ea</w:t>
+      </w:r>
       <w:r>
         <w:rPr>
           <w:lang w:val="fr-FR"/>
         </w:rPr>
-        <w:t>ea</w:t>
+        <w:t>r</w:t>
       </w:r>
       <w:r>
         <w:rPr>
           <w:lang w:val="fr-FR"/>
         </w:rPr>
-        <w:t>r</w:t>
-      </w:r>
-      <w:r>
-        <w:rPr>
-          <w:lang w:val="fr-FR"/>
-        </w:rPr>
-        <w:t>ly</w:t>
-      </w:r>
-      <w:proofErr w:type="spellEnd"/>
-      <w:r>
-        <w:rPr>
-          <w:lang w:val="fr-FR"/>
-        </w:rPr>
-        <w:t xml:space="preserve">, commit </w:t>
-      </w:r>
-      <w:proofErr w:type="spellStart"/>
-      <w:r>
-        <w:rPr>
-          <w:lang w:val="fr-FR"/>
-        </w:rPr>
-        <w:t>often</w:t>
-      </w:r>
-      <w:proofErr w:type="spellEnd"/>
+        <w:t>ly, commit often</w:t>
+      </w:r>
     </w:p>
     <w:p>
       <w:pPr>
@@ -8195,36 +7647,346 @@
           <w:lang w:val="fr-FR"/>
         </w:rPr>
       </w:pPr>
-      <w:proofErr w:type="gramStart"/>
       <w:r>
         <w:rPr>
           <w:lang w:val="fr-FR"/>
         </w:rPr>
-        <w:t>Au final</w:t>
-      </w:r>
-      <w:proofErr w:type="gramEnd"/>
+        <w:t>Au final, nous sommes content</w:t>
+      </w:r>
       <w:r>
         <w:rPr>
           <w:lang w:val="fr-FR"/>
         </w:rPr>
-        <w:t>, nous sommes content</w:t>
+        <w:t>s</w:t>
       </w:r>
       <w:r>
         <w:rPr>
           <w:lang w:val="fr-FR"/>
         </w:rPr>
-        <w:t>s</w:t>
-      </w:r>
-      <w:r>
+        <w:t xml:space="preserve"> du travail réalisé et comptons continuer dans cette lancée.</w:t>
+      </w:r>
+    </w:p>
+    <w:p>
+      <w:pPr>
         <w:rPr>
           <w:lang w:val="fr-FR"/>
         </w:rPr>
-        <w:t xml:space="preserve"> du travail réalisé et comptons continuer dans cette lancée.</w:t>
+      </w:pPr>
+      <w:r>
+        <w:rPr>
+          <w:lang w:val="fr-FR"/>
+        </w:rPr>
+        <w:br w:type="page"/>
+      </w:r>
+    </w:p>
+    <w:p>
+      <w:pPr>
+        <w:pStyle w:val="Titre1"/>
+        <w:rPr>
+          <w:lang w:val="fr-FR"/>
+        </w:rPr>
+      </w:pPr>
+      <w:r>
+        <w:rPr>
+          <w:lang w:val="fr-FR"/>
+        </w:rPr>
+        <w:lastRenderedPageBreak/>
+        <w:t>Sprint 2</w:t>
+      </w:r>
+    </w:p>
+    <w:p>
+      <w:pPr>
+        <w:pStyle w:val="Titre2"/>
+        <w:rPr>
+          <w:lang w:val="fr-FR"/>
+        </w:rPr>
+      </w:pPr>
+      <w:r>
+        <w:rPr>
+          <w:lang w:val="fr-FR"/>
+        </w:rPr>
+        <w:t>Réunion de début de sprint</w:t>
+      </w:r>
+    </w:p>
+    <w:p>
+      <w:pPr>
+        <w:rPr>
+          <w:lang w:val="fr-FR"/>
+        </w:rPr>
+      </w:pPr>
+      <w:r>
+        <w:rPr>
+          <w:lang w:val="fr-FR"/>
+        </w:rPr>
+        <w:t>&lt;Description&gt;</w:t>
+      </w:r>
+    </w:p>
+    <w:p>
+      <w:pPr>
+        <w:pStyle w:val="Titre2"/>
+        <w:rPr>
+          <w:lang w:val="fr-FR"/>
+        </w:rPr>
+      </w:pPr>
+      <w:r>
+        <w:rPr>
+          <w:lang w:val="fr-FR"/>
+        </w:rPr>
+        <w:t>Choix du moteur de template</w:t>
+      </w:r>
+    </w:p>
+    <w:p>
+      <w:pPr>
+        <w:rPr>
+          <w:lang w:val="fr-FR"/>
+        </w:rPr>
+      </w:pPr>
+      <w:r>
+        <w:rPr>
+          <w:lang w:val="fr-FR"/>
+        </w:rPr>
+        <w:t>&lt;commentaire&gt;</w:t>
+      </w:r>
+    </w:p>
+    <w:p>
+      <w:pPr>
+        <w:pStyle w:val="Titre2"/>
+        <w:rPr>
+          <w:lang w:val="fr-FR"/>
+        </w:rPr>
+      </w:pPr>
+      <w:r>
+        <w:rPr>
+          <w:lang w:val="fr-FR"/>
+        </w:rPr>
+        <w:t>Conception incrémentale et décomposition</w:t>
+      </w:r>
+    </w:p>
+    <w:p>
+      <w:pPr>
+        <w:rPr>
+          <w:lang w:val="fr-FR"/>
+        </w:rPr>
+      </w:pPr>
+      <w:r>
+        <w:rPr>
+          <w:lang w:val="fr-FR"/>
+        </w:rPr>
+        <w:drawing>
+          <wp:inline distT="0" distB="0" distL="0" distR="0" wp14:anchorId="778736D0" wp14:editId="10910DBA">
+            <wp:extent cx="5760720" cy="3556000"/>
+            <wp:effectExtent l="0" t="0" r="0" b="6350"/>
+            <wp:docPr id="5" name="Image 5" descr="Une image contenant table&#10;&#10;Description générée automatiquement"/>
+            <wp:cNvGraphicFramePr>
+              <a:graphicFrameLocks xmlns:a="http://schemas.openxmlformats.org/drawingml/2006/main" noChangeAspect="1"/>
+            </wp:cNvGraphicFramePr>
+            <a:graphic xmlns:a="http://schemas.openxmlformats.org/drawingml/2006/main">
+              <a:graphicData uri="http://schemas.openxmlformats.org/drawingml/2006/picture">
+                <pic:pic xmlns:pic="http://schemas.openxmlformats.org/drawingml/2006/picture">
+                  <pic:nvPicPr>
+                    <pic:cNvPr id="5" name="Image 5" descr="Une image contenant table&#10;&#10;Description générée automatiquement"/>
+                    <pic:cNvPicPr/>
+                  </pic:nvPicPr>
+                  <pic:blipFill>
+                    <a:blip r:embed="rId14"/>
+                    <a:stretch>
+                      <a:fillRect/>
+                    </a:stretch>
+                  </pic:blipFill>
+                  <pic:spPr>
+                    <a:xfrm>
+                      <a:off x="0" y="0"/>
+                      <a:ext cx="5760720" cy="3556000"/>
+                    </a:xfrm>
+                    <a:prstGeom prst="rect">
+                      <a:avLst/>
+                    </a:prstGeom>
+                  </pic:spPr>
+                </pic:pic>
+              </a:graphicData>
+            </a:graphic>
+          </wp:inline>
+        </w:drawing>
+      </w:r>
+    </w:p>
+    <w:p>
+      <w:pPr>
+        <w:rPr>
+          <w:lang w:val="fr-FR"/>
+        </w:rPr>
+      </w:pPr>
+      <w:r>
+        <w:rPr>
+          <w:lang w:val="fr-FR"/>
+        </w:rPr>
+        <w:t>&lt;commentaires&gt;</w:t>
+      </w:r>
+    </w:p>
+    <w:p>
+      <w:pPr>
+        <w:pStyle w:val="Titre2"/>
+        <w:rPr>
+          <w:lang w:val="fr-FR"/>
+        </w:rPr>
+      </w:pPr>
+      <w:r>
+        <w:rPr>
+          <w:lang w:val="fr-FR"/>
+        </w:rPr>
+        <w:t>Stories</w:t>
+      </w:r>
+    </w:p>
+    <w:p>
+      <w:pPr>
+        <w:rPr>
+          <w:lang w:val="fr-FR"/>
+        </w:rPr>
+      </w:pPr>
+      <w:r>
+        <w:rPr>
+          <w:lang w:val="fr-FR"/>
+        </w:rPr>
+        <w:t>&lt;Stories&gt;</w:t>
+      </w:r>
+    </w:p>
+    <w:p>
+      <w:pPr>
+        <w:pStyle w:val="Titre3"/>
+        <w:rPr>
+          <w:lang w:val="fr-FR"/>
+        </w:rPr>
+      </w:pPr>
+      <w:r>
+        <w:rPr>
+          <w:lang w:val="fr-FR"/>
+        </w:rPr>
+        <w:t>Tâches</w:t>
+      </w:r>
+    </w:p>
+    <w:p>
+      <w:pPr>
+        <w:rPr>
+          <w:lang w:val="fr-FR"/>
+        </w:rPr>
+      </w:pPr>
+      <w:r>
+        <w:rPr>
+          <w:lang w:val="fr-FR"/>
+        </w:rPr>
+        <w:t>&lt;Ajouter tâches&gt;</w:t>
+      </w:r>
+    </w:p>
+    <w:p>
+      <w:pPr>
+        <w:pStyle w:val="Titre2"/>
+        <w:rPr>
+          <w:lang w:val="fr-FR"/>
+        </w:rPr>
+      </w:pPr>
+      <w:r>
+        <w:rPr>
+          <w:lang w:val="fr-FR"/>
+        </w:rPr>
+        <w:t>Refactoring</w:t>
+      </w:r>
+    </w:p>
+    <w:p>
+      <w:pPr>
+        <w:rPr>
+          <w:lang w:val="fr-FR"/>
+        </w:rPr>
+      </w:pPr>
+      <w:r>
+        <w:rPr>
+          <w:lang w:val="fr-FR"/>
+        </w:rPr>
+        <w:t>&lt;commentaires&gt;</w:t>
+      </w:r>
+    </w:p>
+    <w:p>
+      <w:pPr>
+        <w:pStyle w:val="Titre2"/>
+        <w:rPr>
+          <w:lang w:val="fr-FR"/>
+        </w:rPr>
+      </w:pPr>
+      <w:r>
+        <w:rPr>
+          <w:lang w:val="fr-FR"/>
+        </w:rPr>
+        <w:t>Tests d’intégration et tests systèmes</w:t>
+      </w:r>
+    </w:p>
+    <w:p>
+      <w:pPr>
+        <w:rPr>
+          <w:lang w:val="fr-FR"/>
+        </w:rPr>
+      </w:pPr>
+      <w:r>
+        <w:rPr>
+          <w:lang w:val="fr-FR"/>
+        </w:rPr>
+        <w:t>&lt;commentaires&gt;</w:t>
+      </w:r>
+    </w:p>
+    <w:p>
+      <w:pPr>
+        <w:pStyle w:val="Titre2"/>
+        <w:rPr>
+          <w:lang w:val="fr-FR"/>
+        </w:rPr>
+      </w:pPr>
+      <w:r>
+        <w:rPr>
+          <w:lang w:val="fr-FR"/>
+        </w:rPr>
+        <w:t>Automatisation</w:t>
+      </w:r>
+    </w:p>
+    <w:p>
+      <w:pPr>
+        <w:rPr>
+          <w:lang w:val="fr-FR"/>
+        </w:rPr>
+      </w:pPr>
+      <w:r>
+        <w:rPr>
+          <w:lang w:val="fr-FR"/>
+        </w:rPr>
+        <w:t>&lt;commentaire&gt;</w:t>
+      </w:r>
+    </w:p>
+    <w:p>
+      <w:pPr>
+        <w:pStyle w:val="Titre2"/>
+        <w:rPr>
+          <w:lang w:val="fr-FR"/>
+        </w:rPr>
+      </w:pPr>
+      <w:r>
+        <w:rPr>
+          <w:lang w:val="fr-FR"/>
+        </w:rPr>
+        <w:t>Commit early, commit often</w:t>
+      </w:r>
+    </w:p>
+    <w:p>
+      <w:pPr>
+        <w:rPr>
+          <w:lang w:val="fr-FR"/>
+        </w:rPr>
+      </w:pPr>
+      <w:r>
+        <w:rPr>
+          <w:lang w:val="fr-FR"/>
+        </w:rPr>
+        <w:t>&lt;commentaire&gt;</w:t>
       </w:r>
     </w:p>
     <w:sectPr>
-      <w:headerReference w:type="default" r:id="rId14"/>
-      <w:footerReference w:type="default" r:id="rId15"/>
+      <w:headerReference w:type="default" r:id="rId15"/>
+      <w:footerReference w:type="default" r:id="rId16"/>
       <w:pgSz w:w="11906" w:h="16838"/>
       <w:pgMar w:top="1417" w:right="1417" w:bottom="1417" w:left="1417" w:header="708" w:footer="708" w:gutter="0"/>
       <w:pgNumType w:start="0"/>
@@ -8237,7 +7999,7 @@
 </file>
 
 <file path=word/endnotes.xml><?xml version="1.0" encoding="utf-8"?>
-<w:endnotes xmlns:wpc="http://schemas.microsoft.com/office/word/2010/wordprocessingCanvas" xmlns:cx="http://schemas.microsoft.com/office/drawing/2014/chartex" xmlns:cx1="http://schemas.microsoft.com/office/drawing/2015/9/8/chartex" xmlns:cx2="http://schemas.microsoft.com/office/drawing/2015/10/21/chartex" xmlns:cx3="http://schemas.microsoft.com/office/drawing/2016/5/9/chartex" xmlns:cx4="http://schemas.microsoft.com/office/drawing/2016/5/10/chartex" xmlns:cx5="http://schemas.microsoft.com/office/drawing/2016/5/11/chartex" xmlns:cx6="http://schemas.microsoft.com/office/drawing/2016/5/12/chartex" xmlns:cx7="http://schemas.microsoft.com/office/drawing/2016/5/13/chartex" xmlns:cx8="http://schemas.microsoft.com/office/drawing/2016/5/14/chartex" xmlns:mc="http://schemas.openxmlformats.org/markup-compatibility/2006" xmlns:aink="http://schemas.microsoft.com/office/drawing/2016/ink" xmlns:am3d="http://schemas.microsoft.com/office/drawing/2017/model3d" xmlns:o="urn:schemas-microsoft-com:office:office" xmlns:r="http://schemas.openxmlformats.org/officeDocument/2006/relationships" xmlns:m="http://schemas.openxmlformats.org/officeDocument/2006/math" xmlns:v="urn:schemas-microsoft-com:vml" xmlns:wp14="http://schemas.microsoft.com/office/word/2010/wordprocessingDrawing" xmlns:wp="http://schemas.openxmlformats.org/drawingml/2006/wordprocessingDrawing" xmlns:w10="urn:schemas-microsoft-com:office:word" xmlns:w="http://schemas.openxmlformats.org/wordprocessingml/2006/main" xmlns:w14="http://schemas.microsoft.com/office/word/2010/wordml" xmlns:w15="http://schemas.microsoft.com/office/word/2012/wordml" xmlns:w16cex="http://schemas.microsoft.com/office/word/2018/wordml/cex" xmlns:w16cid="http://schemas.microsoft.com/office/word/2016/wordml/cid" xmlns:w16="http://schemas.microsoft.com/office/word/2018/wordml" xmlns:w16se="http://schemas.microsoft.com/office/word/2015/wordml/symex" xmlns:wpg="http://schemas.microsoft.com/office/word/2010/wordprocessingGroup" xmlns:wpi="http://schemas.microsoft.com/office/word/2010/wordprocessingInk" xmlns:wne="http://schemas.microsoft.com/office/word/2006/wordml" xmlns:wps="http://schemas.microsoft.com/office/word/2010/wordprocessingShape" mc:Ignorable="w14 w15 w16se w16cid w16 w16cex wp14">
+<w:endnotes xmlns:wpc="http://schemas.microsoft.com/office/word/2010/wordprocessingCanvas" xmlns:cx="http://schemas.microsoft.com/office/drawing/2014/chartex" xmlns:cx1="http://schemas.microsoft.com/office/drawing/2015/9/8/chartex" xmlns:cx2="http://schemas.microsoft.com/office/drawing/2015/10/21/chartex" xmlns:cx3="http://schemas.microsoft.com/office/drawing/2016/5/9/chartex" xmlns:cx4="http://schemas.microsoft.com/office/drawing/2016/5/10/chartex" xmlns:cx5="http://schemas.microsoft.com/office/drawing/2016/5/11/chartex" xmlns:cx6="http://schemas.microsoft.com/office/drawing/2016/5/12/chartex" xmlns:cx7="http://schemas.microsoft.com/office/drawing/2016/5/13/chartex" xmlns:cx8="http://schemas.microsoft.com/office/drawing/2016/5/14/chartex" xmlns:mc="http://schemas.openxmlformats.org/markup-compatibility/2006" xmlns:aink="http://schemas.microsoft.com/office/drawing/2016/ink" xmlns:am3d="http://schemas.microsoft.com/office/drawing/2017/model3d" xmlns:o="urn:schemas-microsoft-com:office:office" xmlns:r="http://schemas.openxmlformats.org/officeDocument/2006/relationships" xmlns:m="http://schemas.openxmlformats.org/officeDocument/2006/math" xmlns:v="urn:schemas-microsoft-com:vml" xmlns:wp14="http://schemas.microsoft.com/office/word/2010/wordprocessingDrawing" xmlns:wp="http://schemas.openxmlformats.org/drawingml/2006/wordprocessingDrawing" xmlns:w10="urn:schemas-microsoft-com:office:word" xmlns:w="http://schemas.openxmlformats.org/wordprocessingml/2006/main" xmlns:w14="http://schemas.microsoft.com/office/word/2010/wordml" xmlns:w15="http://schemas.microsoft.com/office/word/2012/wordml" xmlns:w16cex="http://schemas.microsoft.com/office/word/2018/wordml/cex" xmlns:w16cid="http://schemas.microsoft.com/office/word/2016/wordml/cid" xmlns:w16="http://schemas.microsoft.com/office/word/2018/wordml" xmlns:w16sdtdh="http://schemas.microsoft.com/office/word/2020/wordml/sdtdatahash" xmlns:w16se="http://schemas.microsoft.com/office/word/2015/wordml/symex" xmlns:wpg="http://schemas.microsoft.com/office/word/2010/wordprocessingGroup" xmlns:wpi="http://schemas.microsoft.com/office/word/2010/wordprocessingInk" xmlns:wne="http://schemas.microsoft.com/office/word/2006/wordml" xmlns:wps="http://schemas.microsoft.com/office/word/2010/wordprocessingShape" mc:Ignorable="w14 w15 w16se w16cid w16 w16cex w16sdtdh wp14">
   <w:endnote w:type="separator" w:id="-1">
     <w:p>
       <w:pPr>
@@ -8262,7 +8024,7 @@
 </file>
 
 <file path=word/footer1.xml><?xml version="1.0" encoding="utf-8"?>
-<w:ftr xmlns:wpc="http://schemas.microsoft.com/office/word/2010/wordprocessingCanvas" xmlns:cx="http://schemas.microsoft.com/office/drawing/2014/chartex" xmlns:cx1="http://schemas.microsoft.com/office/drawing/2015/9/8/chartex" xmlns:cx2="http://schemas.microsoft.com/office/drawing/2015/10/21/chartex" xmlns:cx3="http://schemas.microsoft.com/office/drawing/2016/5/9/chartex" xmlns:cx4="http://schemas.microsoft.com/office/drawing/2016/5/10/chartex" xmlns:cx5="http://schemas.microsoft.com/office/drawing/2016/5/11/chartex" xmlns:cx6="http://schemas.microsoft.com/office/drawing/2016/5/12/chartex" xmlns:cx7="http://schemas.microsoft.com/office/drawing/2016/5/13/chartex" xmlns:cx8="http://schemas.microsoft.com/office/drawing/2016/5/14/chartex" xmlns:mc="http://schemas.openxmlformats.org/markup-compatibility/2006" xmlns:aink="http://schemas.microsoft.com/office/drawing/2016/ink" xmlns:am3d="http://schemas.microsoft.com/office/drawing/2017/model3d" xmlns:o="urn:schemas-microsoft-com:office:office" xmlns:r="http://schemas.openxmlformats.org/officeDocument/2006/relationships" xmlns:m="http://schemas.openxmlformats.org/officeDocument/2006/math" xmlns:v="urn:schemas-microsoft-com:vml" xmlns:wp14="http://schemas.microsoft.com/office/word/2010/wordprocessingDrawing" xmlns:wp="http://schemas.openxmlformats.org/drawingml/2006/wordprocessingDrawing" xmlns:w10="urn:schemas-microsoft-com:office:word" xmlns:w="http://schemas.openxmlformats.org/wordprocessingml/2006/main" xmlns:w14="http://schemas.microsoft.com/office/word/2010/wordml" xmlns:w15="http://schemas.microsoft.com/office/word/2012/wordml" xmlns:w16cex="http://schemas.microsoft.com/office/word/2018/wordml/cex" xmlns:w16cid="http://schemas.microsoft.com/office/word/2016/wordml/cid" xmlns:w16="http://schemas.microsoft.com/office/word/2018/wordml" xmlns:w16se="http://schemas.microsoft.com/office/word/2015/wordml/symex" xmlns:wpg="http://schemas.microsoft.com/office/word/2010/wordprocessingGroup" xmlns:wpi="http://schemas.microsoft.com/office/word/2010/wordprocessingInk" xmlns:wne="http://schemas.microsoft.com/office/word/2006/wordml" xmlns:wps="http://schemas.microsoft.com/office/word/2010/wordprocessingShape" mc:Ignorable="w14 w15 w16se w16cid w16 w16cex wp14">
+<w:ftr xmlns:wpc="http://schemas.microsoft.com/office/word/2010/wordprocessingCanvas" xmlns:cx="http://schemas.microsoft.com/office/drawing/2014/chartex" xmlns:cx1="http://schemas.microsoft.com/office/drawing/2015/9/8/chartex" xmlns:cx2="http://schemas.microsoft.com/office/drawing/2015/10/21/chartex" xmlns:cx3="http://schemas.microsoft.com/office/drawing/2016/5/9/chartex" xmlns:cx4="http://schemas.microsoft.com/office/drawing/2016/5/10/chartex" xmlns:cx5="http://schemas.microsoft.com/office/drawing/2016/5/11/chartex" xmlns:cx6="http://schemas.microsoft.com/office/drawing/2016/5/12/chartex" xmlns:cx7="http://schemas.microsoft.com/office/drawing/2016/5/13/chartex" xmlns:cx8="http://schemas.microsoft.com/office/drawing/2016/5/14/chartex" xmlns:mc="http://schemas.openxmlformats.org/markup-compatibility/2006" xmlns:aink="http://schemas.microsoft.com/office/drawing/2016/ink" xmlns:am3d="http://schemas.microsoft.com/office/drawing/2017/model3d" xmlns:o="urn:schemas-microsoft-com:office:office" xmlns:r="http://schemas.openxmlformats.org/officeDocument/2006/relationships" xmlns:m="http://schemas.openxmlformats.org/officeDocument/2006/math" xmlns:v="urn:schemas-microsoft-com:vml" xmlns:wp14="http://schemas.microsoft.com/office/word/2010/wordprocessingDrawing" xmlns:wp="http://schemas.openxmlformats.org/drawingml/2006/wordprocessingDrawing" xmlns:w10="urn:schemas-microsoft-com:office:word" xmlns:w="http://schemas.openxmlformats.org/wordprocessingml/2006/main" xmlns:w14="http://schemas.microsoft.com/office/word/2010/wordml" xmlns:w15="http://schemas.microsoft.com/office/word/2012/wordml" xmlns:w16cex="http://schemas.microsoft.com/office/word/2018/wordml/cex" xmlns:w16cid="http://schemas.microsoft.com/office/word/2016/wordml/cid" xmlns:w16="http://schemas.microsoft.com/office/word/2018/wordml" xmlns:w16sdtdh="http://schemas.microsoft.com/office/word/2020/wordml/sdtdatahash" xmlns:w16se="http://schemas.microsoft.com/office/word/2015/wordml/symex" xmlns:wpg="http://schemas.microsoft.com/office/word/2010/wordprocessingGroup" xmlns:wpi="http://schemas.microsoft.com/office/word/2010/wordprocessingInk" xmlns:wne="http://schemas.microsoft.com/office/word/2006/wordml" xmlns:wps="http://schemas.microsoft.com/office/word/2010/wordprocessingShape" mc:Ignorable="w14 w15 w16se w16cid w16 w16cex w16sdtdh wp14">
   <w:p>
     <w:pPr>
       <w:pStyle w:val="Pieddepage"/>
@@ -8283,7 +8045,7 @@
       <w:rPr>
         <w:noProof/>
       </w:rPr>
-      <w:t>02.04.2021</w:t>
+      <w:t>20.04.2021</w:t>
     </w:r>
     <w:r>
       <w:rPr>
@@ -8348,7 +8110,7 @@
 </file>
 
 <file path=word/footnotes.xml><?xml version="1.0" encoding="utf-8"?>
-<w:footnotes xmlns:wpc="http://schemas.microsoft.com/office/word/2010/wordprocessingCanvas" xmlns:cx="http://schemas.microsoft.com/office/drawing/2014/chartex" xmlns:cx1="http://schemas.microsoft.com/office/drawing/2015/9/8/chartex" xmlns:cx2="http://schemas.microsoft.com/office/drawing/2015/10/21/chartex" xmlns:cx3="http://schemas.microsoft.com/office/drawing/2016/5/9/chartex" xmlns:cx4="http://schemas.microsoft.com/office/drawing/2016/5/10/chartex" xmlns:cx5="http://schemas.microsoft.com/office/drawing/2016/5/11/chartex" xmlns:cx6="http://schemas.microsoft.com/office/drawing/2016/5/12/chartex" xmlns:cx7="http://schemas.microsoft.com/office/drawing/2016/5/13/chartex" xmlns:cx8="http://schemas.microsoft.com/office/drawing/2016/5/14/chartex" xmlns:mc="http://schemas.openxmlformats.org/markup-compatibility/2006" xmlns:aink="http://schemas.microsoft.com/office/drawing/2016/ink" xmlns:am3d="http://schemas.microsoft.com/office/drawing/2017/model3d" xmlns:o="urn:schemas-microsoft-com:office:office" xmlns:r="http://schemas.openxmlformats.org/officeDocument/2006/relationships" xmlns:m="http://schemas.openxmlformats.org/officeDocument/2006/math" xmlns:v="urn:schemas-microsoft-com:vml" xmlns:wp14="http://schemas.microsoft.com/office/word/2010/wordprocessingDrawing" xmlns:wp="http://schemas.openxmlformats.org/drawingml/2006/wordprocessingDrawing" xmlns:w10="urn:schemas-microsoft-com:office:word" xmlns:w="http://schemas.openxmlformats.org/wordprocessingml/2006/main" xmlns:w14="http://schemas.microsoft.com/office/word/2010/wordml" xmlns:w15="http://schemas.microsoft.com/office/word/2012/wordml" xmlns:w16cex="http://schemas.microsoft.com/office/word/2018/wordml/cex" xmlns:w16cid="http://schemas.microsoft.com/office/word/2016/wordml/cid" xmlns:w16="http://schemas.microsoft.com/office/word/2018/wordml" xmlns:w16se="http://schemas.microsoft.com/office/word/2015/wordml/symex" xmlns:wpg="http://schemas.microsoft.com/office/word/2010/wordprocessingGroup" xmlns:wpi="http://schemas.microsoft.com/office/word/2010/wordprocessingInk" xmlns:wne="http://schemas.microsoft.com/office/word/2006/wordml" xmlns:wps="http://schemas.microsoft.com/office/word/2010/wordprocessingShape" mc:Ignorable="w14 w15 w16se w16cid w16 w16cex wp14">
+<w:footnotes xmlns:wpc="http://schemas.microsoft.com/office/word/2010/wordprocessingCanvas" xmlns:cx="http://schemas.microsoft.com/office/drawing/2014/chartex" xmlns:cx1="http://schemas.microsoft.com/office/drawing/2015/9/8/chartex" xmlns:cx2="http://schemas.microsoft.com/office/drawing/2015/10/21/chartex" xmlns:cx3="http://schemas.microsoft.com/office/drawing/2016/5/9/chartex" xmlns:cx4="http://schemas.microsoft.com/office/drawing/2016/5/10/chartex" xmlns:cx5="http://schemas.microsoft.com/office/drawing/2016/5/11/chartex" xmlns:cx6="http://schemas.microsoft.com/office/drawing/2016/5/12/chartex" xmlns:cx7="http://schemas.microsoft.com/office/drawing/2016/5/13/chartex" xmlns:cx8="http://schemas.microsoft.com/office/drawing/2016/5/14/chartex" xmlns:mc="http://schemas.openxmlformats.org/markup-compatibility/2006" xmlns:aink="http://schemas.microsoft.com/office/drawing/2016/ink" xmlns:am3d="http://schemas.microsoft.com/office/drawing/2017/model3d" xmlns:o="urn:schemas-microsoft-com:office:office" xmlns:r="http://schemas.openxmlformats.org/officeDocument/2006/relationships" xmlns:m="http://schemas.openxmlformats.org/officeDocument/2006/math" xmlns:v="urn:schemas-microsoft-com:vml" xmlns:wp14="http://schemas.microsoft.com/office/word/2010/wordprocessingDrawing" xmlns:wp="http://schemas.openxmlformats.org/drawingml/2006/wordprocessingDrawing" xmlns:w10="urn:schemas-microsoft-com:office:word" xmlns:w="http://schemas.openxmlformats.org/wordprocessingml/2006/main" xmlns:w14="http://schemas.microsoft.com/office/word/2010/wordml" xmlns:w15="http://schemas.microsoft.com/office/word/2012/wordml" xmlns:w16cex="http://schemas.microsoft.com/office/word/2018/wordml/cex" xmlns:w16cid="http://schemas.microsoft.com/office/word/2016/wordml/cid" xmlns:w16="http://schemas.microsoft.com/office/word/2018/wordml" xmlns:w16sdtdh="http://schemas.microsoft.com/office/word/2020/wordml/sdtdatahash" xmlns:w16se="http://schemas.microsoft.com/office/word/2015/wordml/symex" xmlns:wpg="http://schemas.microsoft.com/office/word/2010/wordprocessingGroup" xmlns:wpi="http://schemas.microsoft.com/office/word/2010/wordprocessingInk" xmlns:wne="http://schemas.microsoft.com/office/word/2006/wordml" xmlns:wps="http://schemas.microsoft.com/office/word/2010/wordprocessingShape" mc:Ignorable="w14 w15 w16se w16cid w16 w16cex w16sdtdh wp14">
   <w:footnote w:type="separator" w:id="-1">
     <w:p>
       <w:pPr>
@@ -8373,7 +8135,7 @@
 </file>
 
 <file path=word/header1.xml><?xml version="1.0" encoding="utf-8"?>
-<w:hdr xmlns:wpc="http://schemas.microsoft.com/office/word/2010/wordprocessingCanvas" xmlns:cx="http://schemas.microsoft.com/office/drawing/2014/chartex" xmlns:cx1="http://schemas.microsoft.com/office/drawing/2015/9/8/chartex" xmlns:cx2="http://schemas.microsoft.com/office/drawing/2015/10/21/chartex" xmlns:cx3="http://schemas.microsoft.com/office/drawing/2016/5/9/chartex" xmlns:cx4="http://schemas.microsoft.com/office/drawing/2016/5/10/chartex" xmlns:cx5="http://schemas.microsoft.com/office/drawing/2016/5/11/chartex" xmlns:cx6="http://schemas.microsoft.com/office/drawing/2016/5/12/chartex" xmlns:cx7="http://schemas.microsoft.com/office/drawing/2016/5/13/chartex" xmlns:cx8="http://schemas.microsoft.com/office/drawing/2016/5/14/chartex" xmlns:mc="http://schemas.openxmlformats.org/markup-compatibility/2006" xmlns:aink="http://schemas.microsoft.com/office/drawing/2016/ink" xmlns:am3d="http://schemas.microsoft.com/office/drawing/2017/model3d" xmlns:o="urn:schemas-microsoft-com:office:office" xmlns:r="http://schemas.openxmlformats.org/officeDocument/2006/relationships" xmlns:m="http://schemas.openxmlformats.org/officeDocument/2006/math" xmlns:v="urn:schemas-microsoft-com:vml" xmlns:wp14="http://schemas.microsoft.com/office/word/2010/wordprocessingDrawing" xmlns:wp="http://schemas.openxmlformats.org/drawingml/2006/wordprocessingDrawing" xmlns:w10="urn:schemas-microsoft-com:office:word" xmlns:w="http://schemas.openxmlformats.org/wordprocessingml/2006/main" xmlns:w14="http://schemas.microsoft.com/office/word/2010/wordml" xmlns:w15="http://schemas.microsoft.com/office/word/2012/wordml" xmlns:w16cex="http://schemas.microsoft.com/office/word/2018/wordml/cex" xmlns:w16cid="http://schemas.microsoft.com/office/word/2016/wordml/cid" xmlns:w16="http://schemas.microsoft.com/office/word/2018/wordml" xmlns:w16se="http://schemas.microsoft.com/office/word/2015/wordml/symex" xmlns:wpg="http://schemas.microsoft.com/office/word/2010/wordprocessingGroup" xmlns:wpi="http://schemas.microsoft.com/office/word/2010/wordprocessingInk" xmlns:wne="http://schemas.microsoft.com/office/word/2006/wordml" xmlns:wps="http://schemas.microsoft.com/office/word/2010/wordprocessingShape" mc:Ignorable="w14 w15 w16se w16cid w16 w16cex wp14">
+<w:hdr xmlns:wpc="http://schemas.microsoft.com/office/word/2010/wordprocessingCanvas" xmlns:cx="http://schemas.microsoft.com/office/drawing/2014/chartex" xmlns:cx1="http://schemas.microsoft.com/office/drawing/2015/9/8/chartex" xmlns:cx2="http://schemas.microsoft.com/office/drawing/2015/10/21/chartex" xmlns:cx3="http://schemas.microsoft.com/office/drawing/2016/5/9/chartex" xmlns:cx4="http://schemas.microsoft.com/office/drawing/2016/5/10/chartex" xmlns:cx5="http://schemas.microsoft.com/office/drawing/2016/5/11/chartex" xmlns:cx6="http://schemas.microsoft.com/office/drawing/2016/5/12/chartex" xmlns:cx7="http://schemas.microsoft.com/office/drawing/2016/5/13/chartex" xmlns:cx8="http://schemas.microsoft.com/office/drawing/2016/5/14/chartex" xmlns:mc="http://schemas.openxmlformats.org/markup-compatibility/2006" xmlns:aink="http://schemas.microsoft.com/office/drawing/2016/ink" xmlns:am3d="http://schemas.microsoft.com/office/drawing/2017/model3d" xmlns:o="urn:schemas-microsoft-com:office:office" xmlns:r="http://schemas.openxmlformats.org/officeDocument/2006/relationships" xmlns:m="http://schemas.openxmlformats.org/officeDocument/2006/math" xmlns:v="urn:schemas-microsoft-com:vml" xmlns:wp14="http://schemas.microsoft.com/office/word/2010/wordprocessingDrawing" xmlns:wp="http://schemas.openxmlformats.org/drawingml/2006/wordprocessingDrawing" xmlns:w10="urn:schemas-microsoft-com:office:word" xmlns:w="http://schemas.openxmlformats.org/wordprocessingml/2006/main" xmlns:w14="http://schemas.microsoft.com/office/word/2010/wordml" xmlns:w15="http://schemas.microsoft.com/office/word/2012/wordml" xmlns:w16cex="http://schemas.microsoft.com/office/word/2018/wordml/cex" xmlns:w16cid="http://schemas.microsoft.com/office/word/2016/wordml/cid" xmlns:w16="http://schemas.microsoft.com/office/word/2018/wordml" xmlns:w16sdtdh="http://schemas.microsoft.com/office/word/2020/wordml/sdtdatahash" xmlns:w16se="http://schemas.microsoft.com/office/word/2015/wordml/symex" xmlns:wpg="http://schemas.microsoft.com/office/word/2010/wordprocessingGroup" xmlns:wpi="http://schemas.microsoft.com/office/word/2010/wordprocessingInk" xmlns:wne="http://schemas.microsoft.com/office/word/2006/wordml" xmlns:wps="http://schemas.microsoft.com/office/word/2010/wordprocessingShape" mc:Ignorable="w14 w15 w16se w16cid w16 w16cex w16sdtdh wp14">
   <w:tbl>
     <w:tblPr>
       <w:tblStyle w:val="Grilledutableau"/>
@@ -8511,7 +8273,7 @@
 </file>
 
 <file path=word/numbering.xml><?xml version="1.0" encoding="utf-8"?>
-<w:numbering xmlns:wpc="http://schemas.microsoft.com/office/word/2010/wordprocessingCanvas" xmlns:cx="http://schemas.microsoft.com/office/drawing/2014/chartex" xmlns:cx1="http://schemas.microsoft.com/office/drawing/2015/9/8/chartex" xmlns:cx2="http://schemas.microsoft.com/office/drawing/2015/10/21/chartex" xmlns:cx3="http://schemas.microsoft.com/office/drawing/2016/5/9/chartex" xmlns:cx4="http://schemas.microsoft.com/office/drawing/2016/5/10/chartex" xmlns:cx5="http://schemas.microsoft.com/office/drawing/2016/5/11/chartex" xmlns:cx6="http://schemas.microsoft.com/office/drawing/2016/5/12/chartex" xmlns:cx7="http://schemas.microsoft.com/office/drawing/2016/5/13/chartex" xmlns:cx8="http://schemas.microsoft.com/office/drawing/2016/5/14/chartex" xmlns:mc="http://schemas.openxmlformats.org/markup-compatibility/2006" xmlns:aink="http://schemas.microsoft.com/office/drawing/2016/ink" xmlns:am3d="http://schemas.microsoft.com/office/drawing/2017/model3d" xmlns:o="urn:schemas-microsoft-com:office:office" xmlns:r="http://schemas.openxmlformats.org/officeDocument/2006/relationships" xmlns:m="http://schemas.openxmlformats.org/officeDocument/2006/math" xmlns:v="urn:schemas-microsoft-com:vml" xmlns:wp14="http://schemas.microsoft.com/office/word/2010/wordprocessingDrawing" xmlns:wp="http://schemas.openxmlformats.org/drawingml/2006/wordprocessingDrawing" xmlns:w10="urn:schemas-microsoft-com:office:word" xmlns:w="http://schemas.openxmlformats.org/wordprocessingml/2006/main" xmlns:w14="http://schemas.microsoft.com/office/word/2010/wordml" xmlns:w15="http://schemas.microsoft.com/office/word/2012/wordml" xmlns:w16cex="http://schemas.microsoft.com/office/word/2018/wordml/cex" xmlns:w16cid="http://schemas.microsoft.com/office/word/2016/wordml/cid" xmlns:w16="http://schemas.microsoft.com/office/word/2018/wordml" xmlns:w16se="http://schemas.microsoft.com/office/word/2015/wordml/symex" xmlns:wpg="http://schemas.microsoft.com/office/word/2010/wordprocessingGroup" xmlns:wpi="http://schemas.microsoft.com/office/word/2010/wordprocessingInk" xmlns:wne="http://schemas.microsoft.com/office/word/2006/wordml" xmlns:wps="http://schemas.microsoft.com/office/word/2010/wordprocessingShape" mc:Ignorable="w14 w15 w16se w16cid w16 w16cex wp14">
+<w:numbering xmlns:wpc="http://schemas.microsoft.com/office/word/2010/wordprocessingCanvas" xmlns:cx="http://schemas.microsoft.com/office/drawing/2014/chartex" xmlns:cx1="http://schemas.microsoft.com/office/drawing/2015/9/8/chartex" xmlns:cx2="http://schemas.microsoft.com/office/drawing/2015/10/21/chartex" xmlns:cx3="http://schemas.microsoft.com/office/drawing/2016/5/9/chartex" xmlns:cx4="http://schemas.microsoft.com/office/drawing/2016/5/10/chartex" xmlns:cx5="http://schemas.microsoft.com/office/drawing/2016/5/11/chartex" xmlns:cx6="http://schemas.microsoft.com/office/drawing/2016/5/12/chartex" xmlns:cx7="http://schemas.microsoft.com/office/drawing/2016/5/13/chartex" xmlns:cx8="http://schemas.microsoft.com/office/drawing/2016/5/14/chartex" xmlns:mc="http://schemas.openxmlformats.org/markup-compatibility/2006" xmlns:aink="http://schemas.microsoft.com/office/drawing/2016/ink" xmlns:am3d="http://schemas.microsoft.com/office/drawing/2017/model3d" xmlns:o="urn:schemas-microsoft-com:office:office" xmlns:r="http://schemas.openxmlformats.org/officeDocument/2006/relationships" xmlns:m="http://schemas.openxmlformats.org/officeDocument/2006/math" xmlns:v="urn:schemas-microsoft-com:vml" xmlns:wp14="http://schemas.microsoft.com/office/word/2010/wordprocessingDrawing" xmlns:wp="http://schemas.openxmlformats.org/drawingml/2006/wordprocessingDrawing" xmlns:w10="urn:schemas-microsoft-com:office:word" xmlns:w="http://schemas.openxmlformats.org/wordprocessingml/2006/main" xmlns:w14="http://schemas.microsoft.com/office/word/2010/wordml" xmlns:w15="http://schemas.microsoft.com/office/word/2012/wordml" xmlns:w16cex="http://schemas.microsoft.com/office/word/2018/wordml/cex" xmlns:w16cid="http://schemas.microsoft.com/office/word/2016/wordml/cid" xmlns:w16="http://schemas.microsoft.com/office/word/2018/wordml" xmlns:w16sdtdh="http://schemas.microsoft.com/office/word/2020/wordml/sdtdatahash" xmlns:w16se="http://schemas.microsoft.com/office/word/2015/wordml/symex" xmlns:wpg="http://schemas.microsoft.com/office/word/2010/wordprocessingGroup" xmlns:wpi="http://schemas.microsoft.com/office/word/2010/wordprocessingInk" xmlns:wne="http://schemas.microsoft.com/office/word/2006/wordml" xmlns:wps="http://schemas.microsoft.com/office/word/2010/wordprocessingShape" mc:Ignorable="w14 w15 w16se w16cid w16 w16cex w16sdtdh wp14">
   <w:abstractNum w:abstractNumId="0" w15:restartNumberingAfterBreak="0">
     <w:nsid w:val="046E2FC7"/>
     <w:multiLevelType w:val="hybridMultilevel"/>
@@ -10402,7 +10164,7 @@
 </file>
 
 <file path=word/styles.xml><?xml version="1.0" encoding="utf-8"?>
-<w:styles xmlns:mc="http://schemas.openxmlformats.org/markup-compatibility/2006" xmlns:r="http://schemas.openxmlformats.org/officeDocument/2006/relationships" xmlns:w="http://schemas.openxmlformats.org/wordprocessingml/2006/main" xmlns:w14="http://schemas.microsoft.com/office/word/2010/wordml" xmlns:w15="http://schemas.microsoft.com/office/word/2012/wordml" xmlns:w16cex="http://schemas.microsoft.com/office/word/2018/wordml/cex" xmlns:w16cid="http://schemas.microsoft.com/office/word/2016/wordml/cid" xmlns:w16="http://schemas.microsoft.com/office/word/2018/wordml" xmlns:w16se="http://schemas.microsoft.com/office/word/2015/wordml/symex" mc:Ignorable="w14 w15 w16se w16cid w16 w16cex">
+<w:styles xmlns:mc="http://schemas.openxmlformats.org/markup-compatibility/2006" xmlns:r="http://schemas.openxmlformats.org/officeDocument/2006/relationships" xmlns:w="http://schemas.openxmlformats.org/wordprocessingml/2006/main" xmlns:w14="http://schemas.microsoft.com/office/word/2010/wordml" xmlns:w15="http://schemas.microsoft.com/office/word/2012/wordml" xmlns:w16cex="http://schemas.microsoft.com/office/word/2018/wordml/cex" xmlns:w16cid="http://schemas.microsoft.com/office/word/2016/wordml/cid" xmlns:w16="http://schemas.microsoft.com/office/word/2018/wordml" xmlns:w16sdtdh="http://schemas.microsoft.com/office/word/2020/wordml/sdtdatahash" xmlns:w16se="http://schemas.microsoft.com/office/word/2015/wordml/symex" mc:Ignorable="w14 w15 w16se w16cid w16 w16cex w16sdtdh">
   <w:docDefaults>
     <w:rPrDefault>
       <w:rPr>
@@ -11876,7 +11638,7 @@
 </file>
 
 <file path=word/glossary/document.xml><?xml version="1.0" encoding="utf-8"?>
-<w:glossaryDocument xmlns:wpc="http://schemas.microsoft.com/office/word/2010/wordprocessingCanvas" xmlns:cx="http://schemas.microsoft.com/office/drawing/2014/chartex" xmlns:cx1="http://schemas.microsoft.com/office/drawing/2015/9/8/chartex" xmlns:cx2="http://schemas.microsoft.com/office/drawing/2015/10/21/chartex" xmlns:cx3="http://schemas.microsoft.com/office/drawing/2016/5/9/chartex" xmlns:cx4="http://schemas.microsoft.com/office/drawing/2016/5/10/chartex" xmlns:cx5="http://schemas.microsoft.com/office/drawing/2016/5/11/chartex" xmlns:cx6="http://schemas.microsoft.com/office/drawing/2016/5/12/chartex" xmlns:cx7="http://schemas.microsoft.com/office/drawing/2016/5/13/chartex" xmlns:cx8="http://schemas.microsoft.com/office/drawing/2016/5/14/chartex" xmlns:mc="http://schemas.openxmlformats.org/markup-compatibility/2006" xmlns:aink="http://schemas.microsoft.com/office/drawing/2016/ink" xmlns:am3d="http://schemas.microsoft.com/office/drawing/2017/model3d" xmlns:o="urn:schemas-microsoft-com:office:office" xmlns:r="http://schemas.openxmlformats.org/officeDocument/2006/relationships" xmlns:m="http://schemas.openxmlformats.org/officeDocument/2006/math" xmlns:v="urn:schemas-microsoft-com:vml" xmlns:wp14="http://schemas.microsoft.com/office/word/2010/wordprocessingDrawing" xmlns:wp="http://schemas.openxmlformats.org/drawingml/2006/wordprocessingDrawing" xmlns:w10="urn:schemas-microsoft-com:office:word" xmlns:w="http://schemas.openxmlformats.org/wordprocessingml/2006/main" xmlns:w14="http://schemas.microsoft.com/office/word/2010/wordml" xmlns:w15="http://schemas.microsoft.com/office/word/2012/wordml" xmlns:w16cex="http://schemas.microsoft.com/office/word/2018/wordml/cex" xmlns:w16cid="http://schemas.microsoft.com/office/word/2016/wordml/cid" xmlns:w16="http://schemas.microsoft.com/office/word/2018/wordml" xmlns:w16se="http://schemas.microsoft.com/office/word/2015/wordml/symex" xmlns:wpg="http://schemas.microsoft.com/office/word/2010/wordprocessingGroup" xmlns:wpi="http://schemas.microsoft.com/office/word/2010/wordprocessingInk" xmlns:wne="http://schemas.microsoft.com/office/word/2006/wordml" xmlns:wps="http://schemas.microsoft.com/office/word/2010/wordprocessingShape" mc:Ignorable="w14 w15 w16se w16cid w16 w16cex wp14">
+<w:glossaryDocument xmlns:wpc="http://schemas.microsoft.com/office/word/2010/wordprocessingCanvas" xmlns:cx="http://schemas.microsoft.com/office/drawing/2014/chartex" xmlns:cx1="http://schemas.microsoft.com/office/drawing/2015/9/8/chartex" xmlns:cx2="http://schemas.microsoft.com/office/drawing/2015/10/21/chartex" xmlns:cx3="http://schemas.microsoft.com/office/drawing/2016/5/9/chartex" xmlns:cx4="http://schemas.microsoft.com/office/drawing/2016/5/10/chartex" xmlns:cx5="http://schemas.microsoft.com/office/drawing/2016/5/11/chartex" xmlns:cx6="http://schemas.microsoft.com/office/drawing/2016/5/12/chartex" xmlns:cx7="http://schemas.microsoft.com/office/drawing/2016/5/13/chartex" xmlns:cx8="http://schemas.microsoft.com/office/drawing/2016/5/14/chartex" xmlns:mc="http://schemas.openxmlformats.org/markup-compatibility/2006" xmlns:aink="http://schemas.microsoft.com/office/drawing/2016/ink" xmlns:am3d="http://schemas.microsoft.com/office/drawing/2017/model3d" xmlns:o="urn:schemas-microsoft-com:office:office" xmlns:r="http://schemas.openxmlformats.org/officeDocument/2006/relationships" xmlns:m="http://schemas.openxmlformats.org/officeDocument/2006/math" xmlns:v="urn:schemas-microsoft-com:vml" xmlns:wp14="http://schemas.microsoft.com/office/word/2010/wordprocessingDrawing" xmlns:wp="http://schemas.openxmlformats.org/drawingml/2006/wordprocessingDrawing" xmlns:w10="urn:schemas-microsoft-com:office:word" xmlns:w="http://schemas.openxmlformats.org/wordprocessingml/2006/main" xmlns:w14="http://schemas.microsoft.com/office/word/2010/wordml" xmlns:w15="http://schemas.microsoft.com/office/word/2012/wordml" xmlns:w16cex="http://schemas.microsoft.com/office/word/2018/wordml/cex" xmlns:w16cid="http://schemas.microsoft.com/office/word/2016/wordml/cid" xmlns:w16="http://schemas.microsoft.com/office/word/2018/wordml" xmlns:w16sdtdh="http://schemas.microsoft.com/office/word/2020/wordml/sdtdatahash" xmlns:w16se="http://schemas.microsoft.com/office/word/2015/wordml/symex" xmlns:wpg="http://schemas.microsoft.com/office/word/2010/wordprocessingGroup" xmlns:wpi="http://schemas.microsoft.com/office/word/2010/wordprocessingInk" xmlns:wne="http://schemas.microsoft.com/office/word/2006/wordml" xmlns:wps="http://schemas.microsoft.com/office/word/2010/wordprocessingShape" mc:Ignorable="w14 w15 w16se w16cid w16 w16cex w16sdtdh wp14">
   <w:docParts>
     <w:docPart>
       <w:docPartPr>
@@ -11961,7 +11723,7 @@
 </file>
 
 <file path=word/glossary/fontTable.xml><?xml version="1.0" encoding="utf-8"?>
-<w:fonts xmlns:mc="http://schemas.openxmlformats.org/markup-compatibility/2006" xmlns:r="http://schemas.openxmlformats.org/officeDocument/2006/relationships" xmlns:w="http://schemas.openxmlformats.org/wordprocessingml/2006/main" xmlns:w14="http://schemas.microsoft.com/office/word/2010/wordml" xmlns:w15="http://schemas.microsoft.com/office/word/2012/wordml" xmlns:w16cex="http://schemas.microsoft.com/office/word/2018/wordml/cex" xmlns:w16cid="http://schemas.microsoft.com/office/word/2016/wordml/cid" xmlns:w16="http://schemas.microsoft.com/office/word/2018/wordml" xmlns:w16se="http://schemas.microsoft.com/office/word/2015/wordml/symex" mc:Ignorable="w14 w15 w16se w16cid w16 w16cex">
+<w:fonts xmlns:mc="http://schemas.openxmlformats.org/markup-compatibility/2006" xmlns:r="http://schemas.openxmlformats.org/officeDocument/2006/relationships" xmlns:w="http://schemas.openxmlformats.org/wordprocessingml/2006/main" xmlns:w14="http://schemas.microsoft.com/office/word/2010/wordml" xmlns:w15="http://schemas.microsoft.com/office/word/2012/wordml" xmlns:w16cex="http://schemas.microsoft.com/office/word/2018/wordml/cex" xmlns:w16cid="http://schemas.microsoft.com/office/word/2016/wordml/cid" xmlns:w16="http://schemas.microsoft.com/office/word/2018/wordml" xmlns:w16sdtdh="http://schemas.microsoft.com/office/word/2020/wordml/sdtdatahash" xmlns:w16se="http://schemas.microsoft.com/office/word/2015/wordml/symex" mc:Ignorable="w14 w15 w16se w16cid w16 w16cex w16sdtdh">
   <w:font w:name="Symbol">
     <w:panose1 w:val="05050102010706020507"/>
     <w:charset w:val="02"/>
@@ -12015,7 +11777,7 @@
 </file>
 
 <file path=word/glossary/settings.xml><?xml version="1.0" encoding="utf-8"?>
-<w:settings xmlns:mc="http://schemas.openxmlformats.org/markup-compatibility/2006" xmlns:o="urn:schemas-microsoft-com:office:office" xmlns:r="http://schemas.openxmlformats.org/officeDocument/2006/relationships" xmlns:m="http://schemas.openxmlformats.org/officeDocument/2006/math" xmlns:v="urn:schemas-microsoft-com:vml" xmlns:w10="urn:schemas-microsoft-com:office:word" xmlns:w="http://schemas.openxmlformats.org/wordprocessingml/2006/main" xmlns:w14="http://schemas.microsoft.com/office/word/2010/wordml" xmlns:w15="http://schemas.microsoft.com/office/word/2012/wordml" xmlns:w16cex="http://schemas.microsoft.com/office/word/2018/wordml/cex" xmlns:w16cid="http://schemas.microsoft.com/office/word/2016/wordml/cid" xmlns:w16="http://schemas.microsoft.com/office/word/2018/wordml" xmlns:w16se="http://schemas.microsoft.com/office/word/2015/wordml/symex" xmlns:sl="http://schemas.openxmlformats.org/schemaLibrary/2006/main" mc:Ignorable="w14 w15 w16se w16cid w16 w16cex">
+<w:settings xmlns:mc="http://schemas.openxmlformats.org/markup-compatibility/2006" xmlns:o="urn:schemas-microsoft-com:office:office" xmlns:r="http://schemas.openxmlformats.org/officeDocument/2006/relationships" xmlns:m="http://schemas.openxmlformats.org/officeDocument/2006/math" xmlns:v="urn:schemas-microsoft-com:vml" xmlns:w10="urn:schemas-microsoft-com:office:word" xmlns:w="http://schemas.openxmlformats.org/wordprocessingml/2006/main" xmlns:w14="http://schemas.microsoft.com/office/word/2010/wordml" xmlns:w15="http://schemas.microsoft.com/office/word/2012/wordml" xmlns:w16cex="http://schemas.microsoft.com/office/word/2018/wordml/cex" xmlns:w16cid="http://schemas.microsoft.com/office/word/2016/wordml/cid" xmlns:w16="http://schemas.microsoft.com/office/word/2018/wordml" xmlns:w16sdtdh="http://schemas.microsoft.com/office/word/2020/wordml/sdtdatahash" xmlns:w16se="http://schemas.microsoft.com/office/word/2015/wordml/symex" xmlns:sl="http://schemas.openxmlformats.org/schemaLibrary/2006/main" mc:Ignorable="w14 w15 w16se w16cid w16 w16cex w16sdtdh">
   <w:view w:val="normal"/>
   <w:defaultTabStop w:val="708"/>
   <w:hyphenationZone w:val="425"/>
@@ -12062,10 +11824,12 @@
     <w:rsid w:val="00BE7C7D"/>
     <w:rsid w:val="00BF74E5"/>
     <w:rsid w:val="00C07535"/>
+    <w:rsid w:val="00D80E5B"/>
     <w:rsid w:val="00D95F62"/>
     <w:rsid w:val="00DA6346"/>
     <w:rsid w:val="00DD244D"/>
     <w:rsid w:val="00E46C8D"/>
+    <w:rsid w:val="00F05694"/>
     <w:rsid w:val="00F17872"/>
     <w:rsid w:val="00F26410"/>
     <w:rsid w:val="00F403F7"/>
@@ -12085,14 +11849,14 @@
   </m:mathPr>
   <w:themeFontLang w:val="fr-CH"/>
   <w:clrSchemeMapping w:bg1="light1" w:t1="dark1" w:bg2="light2" w:t2="dark2" w:accent1="accent1" w:accent2="accent2" w:accent3="accent3" w:accent4="accent4" w:accent5="accent5" w:accent6="accent6" w:hyperlink="hyperlink" w:followedHyperlink="followedHyperlink"/>
-  <w:decimalSymbol w:val="."/>
+  <w:decimalSymbol w:val=","/>
   <w:listSeparator w:val=";"/>
   <w15:chartTrackingRefBased/>
 </w:settings>
 </file>
 
 <file path=word/glossary/styles.xml><?xml version="1.0" encoding="utf-8"?>
-<w:styles xmlns:mc="http://schemas.openxmlformats.org/markup-compatibility/2006" xmlns:r="http://schemas.openxmlformats.org/officeDocument/2006/relationships" xmlns:w="http://schemas.openxmlformats.org/wordprocessingml/2006/main" xmlns:w14="http://schemas.microsoft.com/office/word/2010/wordml" xmlns:w15="http://schemas.microsoft.com/office/word/2012/wordml" xmlns:w16cex="http://schemas.microsoft.com/office/word/2018/wordml/cex" xmlns:w16cid="http://schemas.microsoft.com/office/word/2016/wordml/cid" xmlns:w16="http://schemas.microsoft.com/office/word/2018/wordml" xmlns:w16se="http://schemas.microsoft.com/office/word/2015/wordml/symex" mc:Ignorable="w14 w15 w16se w16cid w16 w16cex">
+<w:styles xmlns:mc="http://schemas.openxmlformats.org/markup-compatibility/2006" xmlns:r="http://schemas.openxmlformats.org/officeDocument/2006/relationships" xmlns:w="http://schemas.openxmlformats.org/wordprocessingml/2006/main" xmlns:w14="http://schemas.microsoft.com/office/word/2010/wordml" xmlns:w15="http://schemas.microsoft.com/office/word/2012/wordml" xmlns:w16cex="http://schemas.microsoft.com/office/word/2018/wordml/cex" xmlns:w16cid="http://schemas.microsoft.com/office/word/2016/wordml/cid" xmlns:w16="http://schemas.microsoft.com/office/word/2018/wordml" xmlns:w16sdtdh="http://schemas.microsoft.com/office/word/2020/wordml/sdtdatahash" xmlns:w16se="http://schemas.microsoft.com/office/word/2015/wordml/symex" mc:Ignorable="w14 w15 w16se w16cid w16 w16cex w16sdtdh">
   <w:docDefaults>
     <w:rPrDefault>
       <w:rPr>
@@ -12537,7 +12301,7 @@
 </file>
 
 <file path=word/glossary/webSettings.xml><?xml version="1.0" encoding="utf-8"?>
-<w:webSettings xmlns:mc="http://schemas.openxmlformats.org/markup-compatibility/2006" xmlns:r="http://schemas.openxmlformats.org/officeDocument/2006/relationships" xmlns:w="http://schemas.openxmlformats.org/wordprocessingml/2006/main" xmlns:w14="http://schemas.microsoft.com/office/word/2010/wordml" xmlns:w15="http://schemas.microsoft.com/office/word/2012/wordml" xmlns:w16cex="http://schemas.microsoft.com/office/word/2018/wordml/cex" xmlns:w16cid="http://schemas.microsoft.com/office/word/2016/wordml/cid" xmlns:w16="http://schemas.microsoft.com/office/word/2018/wordml" xmlns:w16se="http://schemas.microsoft.com/office/word/2015/wordml/symex" mc:Ignorable="w14 w15 w16se w16cid w16 w16cex">
+<w:webSettings xmlns:mc="http://schemas.openxmlformats.org/markup-compatibility/2006" xmlns:r="http://schemas.openxmlformats.org/officeDocument/2006/relationships" xmlns:w="http://schemas.openxmlformats.org/wordprocessingml/2006/main" xmlns:w14="http://schemas.microsoft.com/office/word/2010/wordml" xmlns:w15="http://schemas.microsoft.com/office/word/2012/wordml" xmlns:w16cex="http://schemas.microsoft.com/office/word/2018/wordml/cex" xmlns:w16cid="http://schemas.microsoft.com/office/word/2016/wordml/cid" xmlns:w16="http://schemas.microsoft.com/office/word/2018/wordml" xmlns:w16sdtdh="http://schemas.microsoft.com/office/word/2020/wordml/sdtdatahash" xmlns:w16se="http://schemas.microsoft.com/office/word/2015/wordml/symex" mc:Ignorable="w14 w15 w16se w16cid w16 w16cex w16sdtdh">
   <w:optimizeForBrowser/>
   <w:allowPNG/>
 </w:webSettings>

</xml_diff>

<commit_message>
Mise à jour tâches
</commit_message>
<xml_diff>
--- a/Rapport.docx
+++ b/Rapport.docx
@@ -250,7 +250,7 @@
                                       <w:color w:val="FFFFFF" w:themeColor="background1"/>
                                       <w:lang w:val="de-CH"/>
                                     </w:rPr>
-                                    <w:t>20.04.2021</w:t>
+                                    <w:t>22.04.2021</w:t>
                                   </w:r>
                                   <w:r>
                                     <w:rPr>
@@ -537,7 +537,7 @@
                                 <w:color w:val="FFFFFF" w:themeColor="background1"/>
                                 <w:lang w:val="de-CH"/>
                               </w:rPr>
-                              <w:t>20.04.2021</w:t>
+                              <w:t>22.04.2021</w:t>
                             </w:r>
                             <w:r>
                               <w:rPr>
@@ -3514,6 +3514,7 @@
                 <w:bCs w:val="0"/>
               </w:rPr>
             </w:pPr>
+            <w:proofErr w:type="spellStart"/>
             <w:r>
               <w:rPr>
                 <w:b w:val="0"/>
@@ -3521,6 +3522,7 @@
               </w:rPr>
               <w:t>IntelliJ</w:t>
             </w:r>
+            <w:proofErr w:type="spellEnd"/>
           </w:p>
         </w:tc>
         <w:tc>
@@ -3603,9 +3605,11 @@
             <w:pPr>
               <w:cnfStyle w:val="000000100000" w:firstRow="0" w:lastRow="0" w:firstColumn="0" w:lastColumn="0" w:oddVBand="0" w:evenVBand="0" w:oddHBand="1" w:evenHBand="0" w:firstRowFirstColumn="0" w:firstRowLastColumn="0" w:lastRowFirstColumn="0" w:lastRowLastColumn="0"/>
             </w:pPr>
+            <w:proofErr w:type="spellStart"/>
             <w:r>
               <w:t>PicoCLI</w:t>
             </w:r>
+            <w:proofErr w:type="spellEnd"/>
           </w:p>
         </w:tc>
         <w:tc>
@@ -3624,6 +3628,7 @@
                 <w:bCs/>
               </w:rPr>
             </w:pPr>
+            <w:proofErr w:type="spellStart"/>
             <w:r>
               <w:rPr>
                 <w:b/>
@@ -3631,6 +3636,7 @@
               </w:rPr>
               <w:t>Versionning</w:t>
             </w:r>
+            <w:proofErr w:type="spellEnd"/>
             <w:r>
               <w:rPr>
                 <w:b/>
@@ -3702,8 +3708,13 @@
               <w:cnfStyle w:val="000000100000" w:firstRow="0" w:lastRow="0" w:firstColumn="0" w:lastColumn="0" w:oddVBand="0" w:evenVBand="0" w:oddHBand="1" w:evenHBand="0" w:firstRowFirstColumn="0" w:firstRowLastColumn="0" w:lastRowFirstColumn="0" w:lastRowLastColumn="0"/>
             </w:pPr>
             <w:r>
-              <w:t>Maven Shade</w:t>
-            </w:r>
+              <w:t xml:space="preserve">Maven </w:t>
+            </w:r>
+            <w:proofErr w:type="spellStart"/>
+            <w:r>
+              <w:t>Shade</w:t>
+            </w:r>
+            <w:proofErr w:type="spellEnd"/>
           </w:p>
         </w:tc>
       </w:tr>
@@ -3731,7 +3742,15 @@
       </w:pPr>
       <w:bookmarkStart w:id="3" w:name="_Toc66818084"/>
       <w:r>
-        <w:t>Pourquoi signer les commits avec GPG</w:t>
+        <w:t xml:space="preserve">Pourquoi signer les </w:t>
+      </w:r>
+      <w:proofErr w:type="spellStart"/>
+      <w:r>
+        <w:t>commits</w:t>
+      </w:r>
+      <w:proofErr w:type="spellEnd"/>
+      <w:r>
+        <w:t xml:space="preserve"> avec GPG</w:t>
       </w:r>
       <w:bookmarkEnd w:id="3"/>
     </w:p>
@@ -3740,7 +3759,15 @@
         <w:jc w:val="both"/>
       </w:pPr>
       <w:r>
-        <w:t>Grâce à la signature GPG, la source des commits peut être authentifiée. De cette façon, dans certains projets critiques, il est possible de s’assurer de la provenance des modifications du code.</w:t>
+        <w:t xml:space="preserve">Grâce à la signature GPG, la source des </w:t>
+      </w:r>
+      <w:proofErr w:type="spellStart"/>
+      <w:r>
+        <w:t>commits</w:t>
+      </w:r>
+      <w:proofErr w:type="spellEnd"/>
+      <w:r>
+        <w:t xml:space="preserve"> peut être authentifiée. De cette façon, dans certains projets critiques, il est possible de s’assurer de la provenance des modifications du code.</w:t>
       </w:r>
     </w:p>
     <w:p>
@@ -3750,9 +3777,22 @@
       </w:pPr>
       <w:bookmarkStart w:id="4" w:name="_Toc66818085"/>
       <w:r>
-        <w:t>Commit ealry, commit often</w:t>
+        <w:t xml:space="preserve">Commit </w:t>
+      </w:r>
+      <w:proofErr w:type="spellStart"/>
+      <w:r>
+        <w:t>ealry</w:t>
+      </w:r>
+      <w:proofErr w:type="spellEnd"/>
+      <w:r>
+        <w:t xml:space="preserve">, commit </w:t>
+      </w:r>
+      <w:proofErr w:type="spellStart"/>
+      <w:r>
+        <w:t>often</w:t>
       </w:r>
       <w:bookmarkEnd w:id="4"/>
+      <w:proofErr w:type="spellEnd"/>
     </w:p>
     <w:p>
       <w:pPr>
@@ -3774,7 +3814,15 @@
         <w:t xml:space="preserve"> de code.</w:t>
       </w:r>
       <w:r>
-        <w:t xml:space="preserve"> De plus, lors de travaux collaboratifs, il est plus facile d’intégrer plusieurs petits commits ensemble que de devoir débugger </w:t>
+        <w:t xml:space="preserve"> De plus, lors de travaux collaboratifs, il est plus facile d’intégrer plusieurs petits </w:t>
+      </w:r>
+      <w:proofErr w:type="spellStart"/>
+      <w:r>
+        <w:t>commits</w:t>
+      </w:r>
+      <w:proofErr w:type="spellEnd"/>
+      <w:r>
+        <w:t xml:space="preserve"> ensemble que de devoir débugger </w:t>
       </w:r>
       <w:r>
         <w:t>une grosse intégration multifonctionnelle</w:t>
@@ -4100,12 +4148,10 @@
           <w:bdr w:val="none" w:sz="0" w:space="0" w:color="auto" w:frame="1"/>
           <w:lang w:val="fr-CH"/>
         </w:rPr>
-        <w:t xml:space="preserve"> Cours       : Génie logiciel (GEN)</w:t>
-      </w:r>
-    </w:p>
-    <w:p>
-      <w:pPr>
-        <w:pStyle w:val="PrformatHTML"/>
+        <w:t xml:space="preserve"> Cours    </w:t>
+      </w:r>
+      <w:proofErr w:type="gramStart"/>
+      <w:r>
         <w:rPr>
           <w:rStyle w:val="CodeHTML"/>
           <w:rFonts w:ascii="Consolas" w:eastAsiaTheme="majorEastAsia" w:hAnsi="Consolas"/>
@@ -4113,7 +4159,9 @@
           <w:bdr w:val="none" w:sz="0" w:space="0" w:color="auto" w:frame="1"/>
           <w:lang w:val="fr-CH"/>
         </w:rPr>
-      </w:pPr>
+        <w:t xml:space="preserve">   :</w:t>
+      </w:r>
+      <w:proofErr w:type="gramEnd"/>
       <w:r>
         <w:rPr>
           <w:rStyle w:val="CodeHTML"/>
@@ -4122,7 +4170,73 @@
           <w:bdr w:val="none" w:sz="0" w:space="0" w:color="auto" w:frame="1"/>
           <w:lang w:val="fr-CH"/>
         </w:rPr>
-        <w:t xml:space="preserve"> Fichier     : &lt;NomDuFichier&gt;.h</w:t>
+        <w:t xml:space="preserve"> Génie logiciel (GEN)</w:t>
+      </w:r>
+    </w:p>
+    <w:p>
+      <w:pPr>
+        <w:pStyle w:val="PrformatHTML"/>
+        <w:rPr>
+          <w:rStyle w:val="CodeHTML"/>
+          <w:rFonts w:ascii="Consolas" w:eastAsiaTheme="majorEastAsia" w:hAnsi="Consolas"/>
+          <w:color w:val="24292E"/>
+          <w:bdr w:val="none" w:sz="0" w:space="0" w:color="auto" w:frame="1"/>
+          <w:lang w:val="fr-CH"/>
+        </w:rPr>
+      </w:pPr>
+      <w:r>
+        <w:rPr>
+          <w:rStyle w:val="CodeHTML"/>
+          <w:rFonts w:ascii="Consolas" w:eastAsiaTheme="majorEastAsia" w:hAnsi="Consolas"/>
+          <w:color w:val="24292E"/>
+          <w:bdr w:val="none" w:sz="0" w:space="0" w:color="auto" w:frame="1"/>
+          <w:lang w:val="fr-CH"/>
+        </w:rPr>
+        <w:t xml:space="preserve"> Fichier  </w:t>
+      </w:r>
+      <w:proofErr w:type="gramStart"/>
+      <w:r>
+        <w:rPr>
+          <w:rStyle w:val="CodeHTML"/>
+          <w:rFonts w:ascii="Consolas" w:eastAsiaTheme="majorEastAsia" w:hAnsi="Consolas"/>
+          <w:color w:val="24292E"/>
+          <w:bdr w:val="none" w:sz="0" w:space="0" w:color="auto" w:frame="1"/>
+          <w:lang w:val="fr-CH"/>
+        </w:rPr>
+        <w:t xml:space="preserve">   :</w:t>
+      </w:r>
+      <w:proofErr w:type="gramEnd"/>
+      <w:r>
+        <w:rPr>
+          <w:rStyle w:val="CodeHTML"/>
+          <w:rFonts w:ascii="Consolas" w:eastAsiaTheme="majorEastAsia" w:hAnsi="Consolas"/>
+          <w:color w:val="24292E"/>
+          <w:bdr w:val="none" w:sz="0" w:space="0" w:color="auto" w:frame="1"/>
+          <w:lang w:val="fr-CH"/>
+        </w:rPr>
+        <w:t xml:space="preserve"> &lt;</w:t>
+      </w:r>
+      <w:proofErr w:type="spellStart"/>
+      <w:r>
+        <w:rPr>
+          <w:rStyle w:val="CodeHTML"/>
+          <w:rFonts w:ascii="Consolas" w:eastAsiaTheme="majorEastAsia" w:hAnsi="Consolas"/>
+          <w:color w:val="24292E"/>
+          <w:bdr w:val="none" w:sz="0" w:space="0" w:color="auto" w:frame="1"/>
+          <w:lang w:val="fr-CH"/>
+        </w:rPr>
+        <w:t>NomDuFichier</w:t>
+      </w:r>
+      <w:proofErr w:type="spellEnd"/>
+      <w:r>
+        <w:rPr>
+          <w:rStyle w:val="CodeHTML"/>
+          <w:rFonts w:ascii="Consolas" w:eastAsiaTheme="majorEastAsia" w:hAnsi="Consolas"/>
+          <w:color w:val="24292E"/>
+          <w:bdr w:val="none" w:sz="0" w:space="0" w:color="auto" w:frame="1"/>
+          <w:lang w:val="fr-CH"/>
+        </w:rPr>
+        <w:t>&gt;.h</w:t>
       </w:r>
     </w:p>
     <w:p>
@@ -4155,6 +4269,7 @@
         </w:rPr>
         <w:t xml:space="preserve">Auteur(s)   : </w:t>
       </w:r>
+      <w:proofErr w:type="spellStart"/>
       <w:r>
         <w:rPr>
           <w:rStyle w:val="CodeHTML"/>
@@ -4173,8 +4288,9 @@
           <w:bdr w:val="none" w:sz="0" w:space="0" w:color="auto" w:frame="1"/>
           <w:lang w:val="en-US"/>
         </w:rPr>
-        <w:t>rney Alec</w:t>
-      </w:r>
+        <w:t>rney</w:t>
+      </w:r>
+      <w:proofErr w:type="spellEnd"/>
       <w:r>
         <w:rPr>
           <w:rStyle w:val="CodeHTML"/>
@@ -4183,7 +4299,7 @@
           <w:bdr w:val="none" w:sz="0" w:space="0" w:color="auto" w:frame="1"/>
           <w:lang w:val="en-US"/>
         </w:rPr>
-        <w:t xml:space="preserve"> </w:t>
+        <w:t xml:space="preserve"> Alec</w:t>
       </w:r>
       <w:r>
         <w:rPr>
@@ -4193,7 +4309,7 @@
           <w:bdr w:val="none" w:sz="0" w:space="0" w:color="auto" w:frame="1"/>
           <w:lang w:val="en-US"/>
         </w:rPr>
-        <w:t xml:space="preserve">&amp; </w:t>
+        <w:t xml:space="preserve"> </w:t>
       </w:r>
       <w:r>
         <w:rPr>
@@ -4203,7 +4319,7 @@
           <w:bdr w:val="none" w:sz="0" w:space="0" w:color="auto" w:frame="1"/>
           <w:lang w:val="en-US"/>
         </w:rPr>
-        <w:t>Forestier Quentin &amp; Melvyn Herzig</w:t>
+        <w:t xml:space="preserve">&amp; </w:t>
       </w:r>
       <w:r>
         <w:rPr>
@@ -4213,6 +4329,16 @@
           <w:bdr w:val="none" w:sz="0" w:space="0" w:color="auto" w:frame="1"/>
           <w:lang w:val="en-US"/>
         </w:rPr>
+        <w:t>Forestier Quentin &amp; Melvyn Herzig</w:t>
+      </w:r>
+      <w:r>
+        <w:rPr>
+          <w:rStyle w:val="CodeHTML"/>
+          <w:rFonts w:ascii="Consolas" w:eastAsiaTheme="majorEastAsia" w:hAnsi="Consolas"/>
+          <w:color w:val="24292E"/>
+          <w:bdr w:val="none" w:sz="0" w:space="0" w:color="auto" w:frame="1"/>
+          <w:lang w:val="en-US"/>
+        </w:rPr>
         <w:t xml:space="preserve"> </w:t>
       </w:r>
     </w:p>
@@ -4245,12 +4371,10 @@
           <w:bdr w:val="none" w:sz="0" w:space="0" w:color="auto" w:frame="1"/>
           <w:lang w:val="fr-CH"/>
         </w:rPr>
-        <w:t>Date        : JJ.MM.AAAA</w:t>
-      </w:r>
-    </w:p>
-    <w:p>
-      <w:pPr>
-        <w:pStyle w:val="PrformatHTML"/>
+        <w:t xml:space="preserve">Date     </w:t>
+      </w:r>
+      <w:proofErr w:type="gramStart"/>
+      <w:r>
         <w:rPr>
           <w:rStyle w:val="CodeHTML"/>
           <w:rFonts w:ascii="Consolas" w:eastAsiaTheme="majorEastAsia" w:hAnsi="Consolas"/>
@@ -4258,7 +4382,9 @@
           <w:bdr w:val="none" w:sz="0" w:space="0" w:color="auto" w:frame="1"/>
           <w:lang w:val="fr-CH"/>
         </w:rPr>
-      </w:pPr>
+        <w:t xml:space="preserve">   :</w:t>
+      </w:r>
+      <w:proofErr w:type="gramEnd"/>
       <w:r>
         <w:rPr>
           <w:rStyle w:val="CodeHTML"/>
@@ -4267,7 +4393,7 @@
           <w:bdr w:val="none" w:sz="0" w:space="0" w:color="auto" w:frame="1"/>
           <w:lang w:val="fr-CH"/>
         </w:rPr>
-        <w:t xml:space="preserve"> -----------------------------------------------------------------------------------</w:t>
+        <w:t xml:space="preserve"> JJ.MM.AAAA</w:t>
       </w:r>
     </w:p>
     <w:p>
@@ -4289,43 +4415,8 @@
           <w:bdr w:val="none" w:sz="0" w:space="0" w:color="auto" w:frame="1"/>
           <w:lang w:val="fr-CH"/>
         </w:rPr>
-        <w:t xml:space="preserve"> */</w:t>
-      </w:r>
-    </w:p>
-    <w:p>
-      <w:pPr>
-        <w:rPr>
-          <w:rStyle w:val="CodeHTML"/>
-          <w:rFonts w:ascii="Consolas" w:eastAsiaTheme="majorEastAsia" w:hAnsi="Consolas"/>
-          <w:color w:val="24292E"/>
-          <w:bdr w:val="none" w:sz="0" w:space="0" w:color="auto" w:frame="1"/>
-        </w:rPr>
-      </w:pPr>
-    </w:p>
-    <w:p>
-      <w:pPr>
-        <w:pStyle w:val="Titre2"/>
-      </w:pPr>
-      <w:bookmarkStart w:id="10" w:name="_Toc66818091"/>
-      <w:r>
-        <w:t>Commentaires</w:t>
-      </w:r>
-      <w:bookmarkEnd w:id="10"/>
-    </w:p>
-    <w:p>
-      <w:r>
-        <w:t>Les classes et les méthodes sont commentées au format Javadoc.</w:t>
-      </w:r>
-    </w:p>
-    <w:p>
-      <w:pPr>
-        <w:pStyle w:val="Titre3"/>
-      </w:pPr>
-      <w:bookmarkStart w:id="11" w:name="_Toc66818092"/>
-      <w:r>
-        <w:t>Classes</w:t>
-      </w:r>
-      <w:bookmarkEnd w:id="11"/>
+        <w:t xml:space="preserve"> -----------------------------------------------------------------------------------</w:t>
+      </w:r>
     </w:p>
     <w:p>
       <w:pPr>
@@ -4346,8 +4437,51 @@
           <w:bdr w:val="none" w:sz="0" w:space="0" w:color="auto" w:frame="1"/>
           <w:lang w:val="fr-CH"/>
         </w:rPr>
-        <w:t>/**</w:t>
-      </w:r>
+        <w:t xml:space="preserve"> */</w:t>
+      </w:r>
+    </w:p>
+    <w:p>
+      <w:pPr>
+        <w:rPr>
+          <w:rStyle w:val="CodeHTML"/>
+          <w:rFonts w:ascii="Consolas" w:eastAsiaTheme="majorEastAsia" w:hAnsi="Consolas"/>
+          <w:color w:val="24292E"/>
+          <w:bdr w:val="none" w:sz="0" w:space="0" w:color="auto" w:frame="1"/>
+        </w:rPr>
+      </w:pPr>
+    </w:p>
+    <w:p>
+      <w:pPr>
+        <w:pStyle w:val="Titre2"/>
+      </w:pPr>
+      <w:bookmarkStart w:id="10" w:name="_Toc66818091"/>
+      <w:r>
+        <w:t>Commentaires</w:t>
+      </w:r>
+      <w:bookmarkEnd w:id="10"/>
+    </w:p>
+    <w:p>
+      <w:r>
+        <w:t xml:space="preserve">Les classes et les méthodes sont commentées au format </w:t>
+      </w:r>
+      <w:proofErr w:type="spellStart"/>
+      <w:r>
+        <w:t>Javadoc</w:t>
+      </w:r>
+      <w:proofErr w:type="spellEnd"/>
+      <w:r>
+        <w:t>.</w:t>
+      </w:r>
+    </w:p>
+    <w:p>
+      <w:pPr>
+        <w:pStyle w:val="Titre3"/>
+      </w:pPr>
+      <w:bookmarkStart w:id="11" w:name="_Toc66818092"/>
+      <w:r>
+        <w:t>Classes</w:t>
+      </w:r>
+      <w:bookmarkEnd w:id="11"/>
     </w:p>
     <w:p>
       <w:pPr>
@@ -4368,7 +4502,7 @@
           <w:bdr w:val="none" w:sz="0" w:space="0" w:color="auto" w:frame="1"/>
           <w:lang w:val="fr-CH"/>
         </w:rPr>
-        <w:t>* Description de la classe</w:t>
+        <w:t>/**</w:t>
       </w:r>
     </w:p>
     <w:p>
@@ -4390,7 +4524,7 @@
           <w:bdr w:val="none" w:sz="0" w:space="0" w:color="auto" w:frame="1"/>
           <w:lang w:val="fr-CH"/>
         </w:rPr>
-        <w:t>* @author auteur 1</w:t>
+        <w:t>* Description de la classe</w:t>
       </w:r>
     </w:p>
     <w:p>
@@ -4412,7 +4546,7 @@
           <w:bdr w:val="none" w:sz="0" w:space="0" w:color="auto" w:frame="1"/>
           <w:lang w:val="fr-CH"/>
         </w:rPr>
-        <w:t>* @date jj-mm-aaaa</w:t>
+        <w:t>* @author auteur 1</w:t>
       </w:r>
     </w:p>
     <w:p>
@@ -4434,32 +4568,10 @@
           <w:bdr w:val="none" w:sz="0" w:space="0" w:color="auto" w:frame="1"/>
           <w:lang w:val="fr-CH"/>
         </w:rPr>
-        <w:t>*/</w:t>
-      </w:r>
-    </w:p>
-    <w:p>
-      <w:pPr>
-        <w:rPr>
-          <w:rStyle w:val="CodeHTML"/>
-          <w:rFonts w:ascii="Consolas" w:eastAsiaTheme="majorEastAsia" w:hAnsi="Consolas"/>
-          <w:color w:val="24292E"/>
-          <w:bdr w:val="none" w:sz="0" w:space="0" w:color="auto" w:frame="1"/>
-        </w:rPr>
-      </w:pPr>
-    </w:p>
-    <w:p>
-      <w:pPr>
-        <w:pStyle w:val="Titre3"/>
-      </w:pPr>
-      <w:bookmarkStart w:id="12" w:name="_Toc66818093"/>
-      <w:r>
-        <w:t>Méthodes</w:t>
-      </w:r>
-      <w:bookmarkEnd w:id="12"/>
-    </w:p>
-    <w:p>
-      <w:pPr>
-        <w:pStyle w:val="PrformatHTML"/>
+        <w:t>* @date jj-mm-</w:t>
+      </w:r>
+      <w:proofErr w:type="spellStart"/>
+      <w:r>
         <w:rPr>
           <w:rStyle w:val="CodeHTML"/>
           <w:rFonts w:ascii="Consolas" w:eastAsiaTheme="majorEastAsia" w:hAnsi="Consolas"/>
@@ -4467,8 +4579,13 @@
           <w:bdr w:val="none" w:sz="0" w:space="0" w:color="auto" w:frame="1"/>
           <w:lang w:val="fr-CH"/>
         </w:rPr>
-      </w:pPr>
-      <w:r>
+        <w:t>aaaa</w:t>
+      </w:r>
+      <w:proofErr w:type="spellEnd"/>
+    </w:p>
+    <w:p>
+      <w:pPr>
+        <w:pStyle w:val="PrformatHTML"/>
         <w:rPr>
           <w:rStyle w:val="CodeHTML"/>
           <w:rFonts w:ascii="Consolas" w:eastAsiaTheme="majorEastAsia" w:hAnsi="Consolas"/>
@@ -4476,12 +4593,8 @@
           <w:bdr w:val="none" w:sz="0" w:space="0" w:color="auto" w:frame="1"/>
           <w:lang w:val="fr-CH"/>
         </w:rPr>
-        <w:t>/**</w:t>
-      </w:r>
-    </w:p>
-    <w:p>
-      <w:pPr>
-        <w:pStyle w:val="PrformatHTML"/>
+      </w:pPr>
+      <w:r>
         <w:rPr>
           <w:rStyle w:val="CodeHTML"/>
           <w:rFonts w:ascii="Consolas" w:eastAsiaTheme="majorEastAsia" w:hAnsi="Consolas"/>
@@ -4489,8 +4602,32 @@
           <w:bdr w:val="none" w:sz="0" w:space="0" w:color="auto" w:frame="1"/>
           <w:lang w:val="fr-CH"/>
         </w:rPr>
-      </w:pPr>
-      <w:r>
+        <w:t>*/</w:t>
+      </w:r>
+    </w:p>
+    <w:p>
+      <w:pPr>
+        <w:rPr>
+          <w:rStyle w:val="CodeHTML"/>
+          <w:rFonts w:ascii="Consolas" w:eastAsiaTheme="majorEastAsia" w:hAnsi="Consolas"/>
+          <w:color w:val="24292E"/>
+          <w:bdr w:val="none" w:sz="0" w:space="0" w:color="auto" w:frame="1"/>
+        </w:rPr>
+      </w:pPr>
+    </w:p>
+    <w:p>
+      <w:pPr>
+        <w:pStyle w:val="Titre3"/>
+      </w:pPr>
+      <w:bookmarkStart w:id="12" w:name="_Toc66818093"/>
+      <w:r>
+        <w:t>Méthodes</w:t>
+      </w:r>
+      <w:bookmarkEnd w:id="12"/>
+    </w:p>
+    <w:p>
+      <w:pPr>
+        <w:pStyle w:val="PrformatHTML"/>
         <w:rPr>
           <w:rStyle w:val="CodeHTML"/>
           <w:rFonts w:ascii="Consolas" w:eastAsiaTheme="majorEastAsia" w:hAnsi="Consolas"/>
@@ -4498,12 +4635,8 @@
           <w:bdr w:val="none" w:sz="0" w:space="0" w:color="auto" w:frame="1"/>
           <w:lang w:val="fr-CH"/>
         </w:rPr>
-        <w:t>* Description de la méthode</w:t>
-      </w:r>
-    </w:p>
-    <w:p>
-      <w:pPr>
-        <w:pStyle w:val="PrformatHTML"/>
+      </w:pPr>
+      <w:r>
         <w:rPr>
           <w:rStyle w:val="CodeHTML"/>
           <w:rFonts w:ascii="Consolas" w:eastAsiaTheme="majorEastAsia" w:hAnsi="Consolas"/>
@@ -4511,8 +4644,12 @@
           <w:bdr w:val="none" w:sz="0" w:space="0" w:color="auto" w:frame="1"/>
           <w:lang w:val="fr-CH"/>
         </w:rPr>
-      </w:pPr>
-      <w:r>
+        <w:t>/**</w:t>
+      </w:r>
+    </w:p>
+    <w:p>
+      <w:pPr>
+        <w:pStyle w:val="PrformatHTML"/>
         <w:rPr>
           <w:rStyle w:val="CodeHTML"/>
           <w:rFonts w:ascii="Consolas" w:eastAsiaTheme="majorEastAsia" w:hAnsi="Consolas"/>
@@ -4520,12 +4657,8 @@
           <w:bdr w:val="none" w:sz="0" w:space="0" w:color="auto" w:frame="1"/>
           <w:lang w:val="fr-CH"/>
         </w:rPr>
-        <w:t>* @param param1 Description du premier paramètre.</w:t>
-      </w:r>
-    </w:p>
-    <w:p>
-      <w:pPr>
-        <w:pStyle w:val="PrformatHTML"/>
+      </w:pPr>
+      <w:r>
         <w:rPr>
           <w:rStyle w:val="CodeHTML"/>
           <w:rFonts w:ascii="Consolas" w:eastAsiaTheme="majorEastAsia" w:hAnsi="Consolas"/>
@@ -4533,8 +4666,12 @@
           <w:bdr w:val="none" w:sz="0" w:space="0" w:color="auto" w:frame="1"/>
           <w:lang w:val="fr-CH"/>
         </w:rPr>
-      </w:pPr>
-      <w:r>
+        <w:t>* Description de la méthode</w:t>
+      </w:r>
+    </w:p>
+    <w:p>
+      <w:pPr>
+        <w:pStyle w:val="PrformatHTML"/>
         <w:rPr>
           <w:rStyle w:val="CodeHTML"/>
           <w:rFonts w:ascii="Consolas" w:eastAsiaTheme="majorEastAsia" w:hAnsi="Consolas"/>
@@ -4542,12 +4679,8 @@
           <w:bdr w:val="none" w:sz="0" w:space="0" w:color="auto" w:frame="1"/>
           <w:lang w:val="fr-CH"/>
         </w:rPr>
-        <w:t>* @param param2 Description du second paramètre.</w:t>
-      </w:r>
-    </w:p>
-    <w:p>
-      <w:pPr>
-        <w:pStyle w:val="PrformatHTML"/>
+      </w:pPr>
+      <w:r>
         <w:rPr>
           <w:rStyle w:val="CodeHTML"/>
           <w:rFonts w:ascii="Consolas" w:eastAsiaTheme="majorEastAsia" w:hAnsi="Consolas"/>
@@ -4555,8 +4688,12 @@
           <w:bdr w:val="none" w:sz="0" w:space="0" w:color="auto" w:frame="1"/>
           <w:lang w:val="fr-CH"/>
         </w:rPr>
-      </w:pPr>
-      <w:r>
+        <w:t>* @param param1 Description du premier paramètre.</w:t>
+      </w:r>
+    </w:p>
+    <w:p>
+      <w:pPr>
+        <w:pStyle w:val="PrformatHTML"/>
         <w:rPr>
           <w:rStyle w:val="CodeHTML"/>
           <w:rFonts w:ascii="Consolas" w:eastAsiaTheme="majorEastAsia" w:hAnsi="Consolas"/>
@@ -4564,12 +4701,8 @@
           <w:bdr w:val="none" w:sz="0" w:space="0" w:color="auto" w:frame="1"/>
           <w:lang w:val="fr-CH"/>
         </w:rPr>
-        <w:t>* @return Que retourne la méthode..</w:t>
-      </w:r>
-    </w:p>
-    <w:p>
-      <w:pPr>
-        <w:pStyle w:val="PrformatHTML"/>
+      </w:pPr>
+      <w:r>
         <w:rPr>
           <w:rStyle w:val="CodeHTML"/>
           <w:rFonts w:ascii="Consolas" w:eastAsiaTheme="majorEastAsia" w:hAnsi="Consolas"/>
@@ -4577,8 +4710,12 @@
           <w:bdr w:val="none" w:sz="0" w:space="0" w:color="auto" w:frame="1"/>
           <w:lang w:val="fr-CH"/>
         </w:rPr>
-      </w:pPr>
-      <w:r>
+        <w:t>* @param param2 Description du second paramètre.</w:t>
+      </w:r>
+    </w:p>
+    <w:p>
+      <w:pPr>
+        <w:pStyle w:val="PrformatHTML"/>
         <w:rPr>
           <w:rStyle w:val="CodeHTML"/>
           <w:rFonts w:ascii="Consolas" w:eastAsiaTheme="majorEastAsia" w:hAnsi="Consolas"/>
@@ -4586,12 +4723,8 @@
           <w:bdr w:val="none" w:sz="0" w:space="0" w:color="auto" w:frame="1"/>
           <w:lang w:val="fr-CH"/>
         </w:rPr>
-        <w:t>*/</w:t>
-      </w:r>
-    </w:p>
-    <w:p>
-      <w:pPr>
-        <w:pStyle w:val="PrformatHTML"/>
+      </w:pPr>
+      <w:r>
         <w:rPr>
           <w:rStyle w:val="CodeHTML"/>
           <w:rFonts w:ascii="Consolas" w:eastAsiaTheme="majorEastAsia" w:hAnsi="Consolas"/>
@@ -4599,6 +4732,41 @@
           <w:bdr w:val="none" w:sz="0" w:space="0" w:color="auto" w:frame="1"/>
           <w:lang w:val="fr-CH"/>
         </w:rPr>
+        <w:t>* @return Que retourne la méthode..</w:t>
+      </w:r>
+    </w:p>
+    <w:p>
+      <w:pPr>
+        <w:pStyle w:val="PrformatHTML"/>
+        <w:rPr>
+          <w:rStyle w:val="CodeHTML"/>
+          <w:rFonts w:ascii="Consolas" w:eastAsiaTheme="majorEastAsia" w:hAnsi="Consolas"/>
+          <w:color w:val="24292E"/>
+          <w:bdr w:val="none" w:sz="0" w:space="0" w:color="auto" w:frame="1"/>
+          <w:lang w:val="fr-CH"/>
+        </w:rPr>
+      </w:pPr>
+      <w:r>
+        <w:rPr>
+          <w:rStyle w:val="CodeHTML"/>
+          <w:rFonts w:ascii="Consolas" w:eastAsiaTheme="majorEastAsia" w:hAnsi="Consolas"/>
+          <w:color w:val="24292E"/>
+          <w:bdr w:val="none" w:sz="0" w:space="0" w:color="auto" w:frame="1"/>
+          <w:lang w:val="fr-CH"/>
+        </w:rPr>
+        <w:t>*/</w:t>
+      </w:r>
+    </w:p>
+    <w:p>
+      <w:pPr>
+        <w:pStyle w:val="PrformatHTML"/>
+        <w:rPr>
+          <w:rStyle w:val="CodeHTML"/>
+          <w:rFonts w:ascii="Consolas" w:eastAsiaTheme="majorEastAsia" w:hAnsi="Consolas"/>
+          <w:color w:val="24292E"/>
+          <w:bdr w:val="none" w:sz="0" w:space="0" w:color="auto" w:frame="1"/>
+          <w:lang w:val="fr-CH"/>
+        </w:rPr>
       </w:pPr>
     </w:p>
     <w:p>
@@ -4619,7 +4787,15 @@
         <w:t>s</w:t>
       </w:r>
       <w:r>
-        <w:t xml:space="preserve"> les noms seront en camel case sauf pour les constantes où les espaces seront des ‘_’ et en majuscules.</w:t>
+        <w:t xml:space="preserve"> les noms seront en </w:t>
+      </w:r>
+      <w:proofErr w:type="spellStart"/>
+      <w:r>
+        <w:t>camel</w:t>
+      </w:r>
+      <w:proofErr w:type="spellEnd"/>
+      <w:r>
+        <w:t xml:space="preserve"> case sauf pour les constantes où les espaces seront des ‘_’ et en majuscules.</w:t>
       </w:r>
       <w:r>
         <w:br/>
@@ -4645,7 +4821,20 @@
         <w:t>Fonction</w:t>
       </w:r>
       <w:r>
-        <w:t> : Première lettre en minuscule, maFonction()</w:t>
+        <w:t xml:space="preserve"> : Première lettre en minuscule, </w:t>
+      </w:r>
+      <w:proofErr w:type="spellStart"/>
+      <w:proofErr w:type="gramStart"/>
+      <w:r>
+        <w:t>maFonction</w:t>
+      </w:r>
+      <w:proofErr w:type="spellEnd"/>
+      <w:r>
+        <w:t>(</w:t>
+      </w:r>
+      <w:proofErr w:type="gramEnd"/>
+      <w:r>
+        <w:t>)</w:t>
       </w:r>
       <w:r>
         <w:br/>
@@ -4658,7 +4847,15 @@
         <w:t>Ma constante</w:t>
       </w:r>
       <w:r>
-        <w:t> : final int UNE_CONSTANT</w:t>
+        <w:t xml:space="preserve"> : final </w:t>
+      </w:r>
+      <w:proofErr w:type="spellStart"/>
+      <w:r>
+        <w:t>int</w:t>
+      </w:r>
+      <w:proofErr w:type="spellEnd"/>
+      <w:r>
+        <w:t xml:space="preserve"> UNE_CONSTANT</w:t>
       </w:r>
       <w:r>
         <w:t>E.</w:t>
@@ -4704,7 +4901,15 @@
         <w:t xml:space="preserve"> pour choisir ce type de pilotage qui laisse peu de marge de manœuvre.</w:t>
       </w:r>
       <w:r>
-        <w:t xml:space="preserve"> Notre manque d’expérience pose également problème au niveau de l’estimation du temps à passer sur ces chacune des tâches.</w:t>
+        <w:t xml:space="preserve"> Notre manque d’expérience pose également </w:t>
+      </w:r>
+      <w:proofErr w:type="gramStart"/>
+      <w:r>
+        <w:t>problème</w:t>
+      </w:r>
+      <w:proofErr w:type="gramEnd"/>
+      <w:r>
+        <w:t xml:space="preserve"> au niveau de l’estimation du temps à passer sur ces chacune des tâches.</w:t>
       </w:r>
     </w:p>
     <w:p>
@@ -4785,9 +4990,11 @@
       <w:r>
         <w:t xml:space="preserve"> </w:t>
       </w:r>
+      <w:proofErr w:type="spellStart"/>
       <w:r>
         <w:t>sprintx</w:t>
       </w:r>
+      <w:proofErr w:type="spellEnd"/>
       <w:r>
         <w:t xml:space="preserve"> où x est le numéro de l’itération. Puis, dans les branches d’itérations</w:t>
       </w:r>
@@ -4818,7 +5025,47 @@
         <w:t>Le nom des branches doit être écrit en minuscules et les espaces doivent être remplacés par des « - ».</w:t>
       </w:r>
       <w:r>
-        <w:t xml:space="preserve"> Les branches qui ajoutent une feature se nomment « ft-&lt;featurename&gt; ». Les branches qui résolvent des bugs « bg-&lt;bugsolving&gt; ».</w:t>
+        <w:t xml:space="preserve"> Les branches qui ajoutent une </w:t>
+      </w:r>
+      <w:proofErr w:type="spellStart"/>
+      <w:r>
+        <w:t>feature</w:t>
+      </w:r>
+      <w:proofErr w:type="spellEnd"/>
+      <w:r>
+        <w:t xml:space="preserve"> se nomment « </w:t>
+      </w:r>
+      <w:proofErr w:type="spellStart"/>
+      <w:r>
+        <w:t>ft</w:t>
+      </w:r>
+      <w:proofErr w:type="spellEnd"/>
+      <w:r>
+        <w:t>-&lt;</w:t>
+      </w:r>
+      <w:proofErr w:type="spellStart"/>
+      <w:r>
+        <w:t>featurename</w:t>
+      </w:r>
+      <w:proofErr w:type="spellEnd"/>
+      <w:r>
+        <w:t>&gt; ». Les branches qui résolvent des bugs « </w:t>
+      </w:r>
+      <w:proofErr w:type="spellStart"/>
+      <w:r>
+        <w:t>bg</w:t>
+      </w:r>
+      <w:proofErr w:type="spellEnd"/>
+      <w:r>
+        <w:t>-&lt;</w:t>
+      </w:r>
+      <w:proofErr w:type="spellStart"/>
+      <w:r>
+        <w:t>bugsolving</w:t>
+      </w:r>
+      <w:proofErr w:type="spellEnd"/>
+      <w:r>
+        <w:t>&gt; ».</w:t>
       </w:r>
     </w:p>
     <w:p>
@@ -4942,14 +5189,31 @@
     </w:p>
     <w:p>
       <w:r>
-        <w:t xml:space="preserve">Chaque fonctionnalité/tâche fera l’objet d’une « Issue ». Lorsqu’un collaborateur travaille sur une issue, il se désigne comme « assignee ». Lorsque la tâche est terminée, il </w:t>
+        <w:t>Chaque fonctionnalité/tâche fera l’objet d’une « Issue ». Lorsqu’un collaborateur travaille sur une issue, il se désigne comme « </w:t>
+      </w:r>
+      <w:proofErr w:type="spellStart"/>
+      <w:r>
+        <w:t>assignee</w:t>
+      </w:r>
+      <w:proofErr w:type="spellEnd"/>
+      <w:r>
+        <w:t xml:space="preserve"> ». Lorsque la tâche est terminée, il </w:t>
       </w:r>
       <w:r>
         <w:t>effectue</w:t>
       </w:r>
       <w:r>
-        <w:t xml:space="preserve"> une « pull request » de sa branche sur la branche de l’itération, en spécifiant l’issue concernée. De cette manière, la personne qui validera le merge fermera également </w:t>
-      </w:r>
+        <w:t xml:space="preserve"> une « pull </w:t>
+      </w:r>
+      <w:proofErr w:type="spellStart"/>
+      <w:r>
+        <w:t>request</w:t>
+      </w:r>
+      <w:proofErr w:type="spellEnd"/>
+      <w:r>
+        <w:t xml:space="preserve"> » de sa branche sur la branche de l’itération, en spécifiant l’issue concernée. De cette manière, la personne qui validera le merge fermera également </w:t>
+      </w:r>
+      <w:proofErr w:type="gramStart"/>
       <w:r>
         <w:t>l</w:t>
       </w:r>
@@ -4957,7 +5221,11 @@
         <w:t>’</w:t>
       </w:r>
       <w:r>
-        <w:t> issue.</w:t>
+        <w:t> issue</w:t>
+      </w:r>
+      <w:proofErr w:type="gramEnd"/>
+      <w:r>
+        <w:t>.</w:t>
       </w:r>
       <w:r>
         <w:t xml:space="preserve"> Les issues sont en français</w:t>
@@ -4984,15 +5252,25 @@
         <w:pStyle w:val="Titre3"/>
       </w:pPr>
       <w:bookmarkStart w:id="19" w:name="_Toc66818100"/>
+      <w:proofErr w:type="spellStart"/>
       <w:r>
         <w:lastRenderedPageBreak/>
         <w:t>KanPan</w:t>
       </w:r>
       <w:bookmarkEnd w:id="19"/>
-    </w:p>
-    <w:p>
-      <w:r>
-        <w:t>Nous avons intégré un projet KanPan de GitHub. Chaque issue fera l’objet d’une étiquette automatiquement créée.</w:t>
+      <w:proofErr w:type="spellEnd"/>
+    </w:p>
+    <w:p>
+      <w:r>
+        <w:t xml:space="preserve">Nous avons intégré un projet </w:t>
+      </w:r>
+      <w:proofErr w:type="spellStart"/>
+      <w:r>
+        <w:t>KanPan</w:t>
+      </w:r>
+      <w:proofErr w:type="spellEnd"/>
+      <w:r>
+        <w:t xml:space="preserve"> de GitHub. Chaque issue fera l’objet d’une étiquette automatiquement créée.</w:t>
       </w:r>
       <w:r>
         <w:t xml:space="preserve"> Nous verrons l’avancement et </w:t>
@@ -5026,12 +5304,21 @@
           <w:numId w:val="11"/>
         </w:numPr>
       </w:pPr>
+      <w:proofErr w:type="spellStart"/>
       <w:r>
         <w:rPr>
           <w:b/>
           <w:bCs/>
         </w:rPr>
-        <w:t>Todo :</w:t>
+        <w:t>Todo</w:t>
+      </w:r>
+      <w:proofErr w:type="spellEnd"/>
+      <w:r>
+        <w:rPr>
+          <w:b/>
+          <w:bCs/>
+        </w:rPr>
+        <w:t> :</w:t>
       </w:r>
       <w:r>
         <w:t> Regroupe les issues qui n’ont pas été commencée</w:t>
@@ -5056,7 +5343,23 @@
           <w:b/>
           <w:bCs/>
         </w:rPr>
-        <w:t>In progress :</w:t>
+        <w:t xml:space="preserve">In </w:t>
+      </w:r>
+      <w:proofErr w:type="spellStart"/>
+      <w:r>
+        <w:rPr>
+          <w:b/>
+          <w:bCs/>
+        </w:rPr>
+        <w:t>progress</w:t>
+      </w:r>
+      <w:proofErr w:type="spellEnd"/>
+      <w:r>
+        <w:rPr>
+          <w:b/>
+          <w:bCs/>
+        </w:rPr>
+        <w:t> :</w:t>
       </w:r>
       <w:r>
         <w:t xml:space="preserve"> Regroupe les issues qui sont en cours de tra</w:t>
@@ -5076,15 +5379,57 @@
           <w:numId w:val="11"/>
         </w:numPr>
       </w:pPr>
+      <w:proofErr w:type="spellStart"/>
       <w:r>
         <w:rPr>
           <w:b/>
           <w:bCs/>
         </w:rPr>
-        <w:t>Waiting to be validated</w:t>
-      </w:r>
-      <w:r>
-        <w:t xml:space="preserve"> Regroupe les “Pull request” en atten</w:t>
+        <w:t>Waiting</w:t>
+      </w:r>
+      <w:proofErr w:type="spellEnd"/>
+      <w:r>
+        <w:rPr>
+          <w:b/>
+          <w:bCs/>
+        </w:rPr>
+        <w:t xml:space="preserve"> to </w:t>
+      </w:r>
+      <w:proofErr w:type="spellStart"/>
+      <w:r>
+        <w:rPr>
+          <w:b/>
+          <w:bCs/>
+        </w:rPr>
+        <w:t>be</w:t>
+      </w:r>
+      <w:proofErr w:type="spellEnd"/>
+      <w:r>
+        <w:rPr>
+          <w:b/>
+          <w:bCs/>
+        </w:rPr>
+        <w:t xml:space="preserve"> </w:t>
+      </w:r>
+      <w:proofErr w:type="spellStart"/>
+      <w:r>
+        <w:rPr>
+          <w:b/>
+          <w:bCs/>
+        </w:rPr>
+        <w:t>validated</w:t>
+      </w:r>
+      <w:proofErr w:type="spellEnd"/>
+      <w:r>
+        <w:t xml:space="preserve"> Regroupe les “Pull </w:t>
+      </w:r>
+      <w:proofErr w:type="spellStart"/>
+      <w:r>
+        <w:t>request</w:t>
+      </w:r>
+      <w:proofErr w:type="spellEnd"/>
+      <w:r>
+        <w:t>” en atten</w:t>
       </w:r>
       <w:r>
         <w:t>te</w:t>
@@ -5168,6 +5513,7 @@
           </wp:anchor>
         </w:drawing>
       </w:r>
+      <w:proofErr w:type="spellStart"/>
       <w:r>
         <w:rPr>
           <w:b/>
@@ -5175,8 +5521,17 @@
         </w:rPr>
         <w:t>Done</w:t>
       </w:r>
-      <w:r>
-        <w:t xml:space="preserve"> Regroupe les « issues » et les « Pull request » te</w:t>
+      <w:proofErr w:type="spellEnd"/>
+      <w:r>
+        <w:t xml:space="preserve"> Regroupe les « issues » et les « Pull </w:t>
+      </w:r>
+      <w:proofErr w:type="spellStart"/>
+      <w:r>
+        <w:t>request</w:t>
+      </w:r>
+      <w:proofErr w:type="spellEnd"/>
+      <w:r>
+        <w:t> » te</w:t>
       </w:r>
       <w:r>
         <w:t>rminées</w:t>
@@ -5200,7 +5555,15 @@
     </w:p>
     <w:p>
       <w:r>
-        <w:t>Les commits seront signés sinon ils ne seront pas acceptés par GitHub.</w:t>
+        <w:t xml:space="preserve">Les </w:t>
+      </w:r>
+      <w:proofErr w:type="spellStart"/>
+      <w:r>
+        <w:t>commits</w:t>
+      </w:r>
+      <w:proofErr w:type="spellEnd"/>
+      <w:r>
+        <w:t xml:space="preserve"> seront signés sinon ils ne seront pas acceptés par GitHub.</w:t>
       </w:r>
       <w:r>
         <w:t xml:space="preserve"> Ils sont </w:t>
@@ -5265,6 +5628,7 @@
       <w:r>
         <w:t>La commande lancée est « </w:t>
       </w:r>
+      <w:proofErr w:type="spellStart"/>
       <w:r>
         <w:rPr>
           <w:rFonts w:ascii="Consolas" w:hAnsi="Consolas"/>
@@ -5273,7 +5637,18 @@
           <w:szCs w:val="18"/>
           <w:shd w:val="clear" w:color="auto" w:fill="FFFFFF"/>
         </w:rPr>
-        <w:t xml:space="preserve">mvn -B package --file pom.xml ». </w:t>
+        <w:t>mvn</w:t>
+      </w:r>
+      <w:proofErr w:type="spellEnd"/>
+      <w:r>
+        <w:rPr>
+          <w:rFonts w:ascii="Consolas" w:hAnsi="Consolas"/>
+          <w:color w:val="6A737D"/>
+          <w:sz w:val="18"/>
+          <w:szCs w:val="18"/>
+          <w:shd w:val="clear" w:color="auto" w:fill="FFFFFF"/>
+        </w:rPr>
+        <w:t xml:space="preserve"> -B package --file pom.xml ». </w:t>
       </w:r>
       <w:r>
         <w:t>De cette façon, les tests avec JUnit seront automatiquement effectués.</w:t>
@@ -5314,7 +5689,15 @@
         <w:t xml:space="preserve"> de la page</w:t>
       </w:r>
       <w:r>
-        <w:t xml:space="preserve"> dans le &lt;head&gt;</w:t>
+        <w:t xml:space="preserve"> dans le &lt;</w:t>
+      </w:r>
+      <w:proofErr w:type="spellStart"/>
+      <w:r>
+        <w:t>head</w:t>
+      </w:r>
+      <w:proofErr w:type="spellEnd"/>
+      <w:r>
+        <w:t>&gt;</w:t>
       </w:r>
       <w:r>
         <w:t xml:space="preserve"> ainsi que certaines configurations générales du site.</w:t>
@@ -5322,7 +5705,15 @@
     </w:p>
     <w:p>
       <w:r>
-        <w:t>Un fichier Markdown. Ce fichier générera le contenu de la page dans le &lt;body&gt;</w:t>
+        <w:t xml:space="preserve">Un fichier </w:t>
+      </w:r>
+      <w:proofErr w:type="spellStart"/>
+      <w:r>
+        <w:t>Markdown</w:t>
+      </w:r>
+      <w:proofErr w:type="spellEnd"/>
+      <w:r>
+        <w:t>. Ce fichier générera le contenu de la page dans le &lt;body&gt;</w:t>
       </w:r>
       <w:r>
         <w:t xml:space="preserve"> ainsi que certaines métadonnées</w:t>
@@ -5374,7 +5765,15 @@
         <w:t> :</w:t>
       </w:r>
       <w:r>
-        <w:t xml:space="preserve"> Nettoie le répertoire de build.</w:t>
+        <w:t xml:space="preserve"> Nettoie le répertoire de </w:t>
+      </w:r>
+      <w:proofErr w:type="spellStart"/>
+      <w:r>
+        <w:t>build</w:t>
+      </w:r>
+      <w:proofErr w:type="spellEnd"/>
+      <w:r>
+        <w:t>.</w:t>
       </w:r>
     </w:p>
     <w:p>
@@ -5419,13 +5818,30 @@
           <w:b/>
           <w:bCs/>
         </w:rPr>
-        <w:t>statique build</w:t>
-      </w:r>
+        <w:t xml:space="preserve">statique </w:t>
+      </w:r>
+      <w:proofErr w:type="spellStart"/>
+      <w:r>
+        <w:rPr>
+          <w:b/>
+          <w:bCs/>
+        </w:rPr>
+        <w:t>build</w:t>
+      </w:r>
+      <w:proofErr w:type="spellEnd"/>
       <w:r>
         <w:t> :</w:t>
       </w:r>
       <w:r>
-        <w:t xml:space="preserve"> Génère le site en fonction des fichiers, le tout dans un dossier build.</w:t>
+        <w:t xml:space="preserve"> Génère le site en fonction des fichiers, le tout dans un dossier </w:t>
+      </w:r>
+      <w:proofErr w:type="spellStart"/>
+      <w:r>
+        <w:t>build</w:t>
+      </w:r>
+      <w:proofErr w:type="spellEnd"/>
+      <w:r>
+        <w:t>.</w:t>
       </w:r>
     </w:p>
     <w:p>
@@ -5485,13 +5901,34 @@
       </w:pPr>
       <w:bookmarkStart w:id="24" w:name="_Toc66818105"/>
       <w:r>
-        <w:t>User requirement</w:t>
+        <w:t xml:space="preserve">User </w:t>
+      </w:r>
+      <w:proofErr w:type="spellStart"/>
+      <w:r>
+        <w:t>requirement</w:t>
       </w:r>
       <w:bookmarkEnd w:id="24"/>
-    </w:p>
-    <w:p>
-      <w:r>
-        <w:t>Bob désire écrire et créer un site statique. Il peut le configurer globalement dans le fichier config et créer les pages grâce aux fichiers Markdown. Pour effectuer ce processus, il utilise les commandes init, clean et build.</w:t>
+      <w:proofErr w:type="spellEnd"/>
+    </w:p>
+    <w:p>
+      <w:r>
+        <w:t xml:space="preserve">Bob désire écrire et créer un site statique. Il peut le configurer globalement dans le fichier config et créer les pages grâce aux fichiers </w:t>
+      </w:r>
+      <w:proofErr w:type="spellStart"/>
+      <w:r>
+        <w:t>Markdown</w:t>
+      </w:r>
+      <w:proofErr w:type="spellEnd"/>
+      <w:r>
+        <w:t xml:space="preserve">. Pour effectuer ce processus, il utilise les commandes init, clean et </w:t>
+      </w:r>
+      <w:proofErr w:type="spellStart"/>
+      <w:r>
+        <w:t>build</w:t>
+      </w:r>
+      <w:proofErr w:type="spellEnd"/>
+      <w:r>
+        <w:t>.</w:t>
       </w:r>
     </w:p>
     <w:p>
@@ -5688,7 +6125,23 @@
     </w:p>
     <w:p>
       <w:r>
-        <w:t>En tant qu’utilisateur, j’aimerai pouvoir saisir du contenu dans un format de markup simplifié tel que Markdown ou Asciidoctor qui sera compilé en HTML.</w:t>
+        <w:t xml:space="preserve">En tant qu’utilisateur, j’aimerai pouvoir saisir du contenu dans un format de markup simplifié tel que </w:t>
+      </w:r>
+      <w:proofErr w:type="spellStart"/>
+      <w:r>
+        <w:t>Markdown</w:t>
+      </w:r>
+      <w:proofErr w:type="spellEnd"/>
+      <w:r>
+        <w:t xml:space="preserve"> ou </w:t>
+      </w:r>
+      <w:proofErr w:type="spellStart"/>
+      <w:r>
+        <w:t>Asciidoctor</w:t>
+      </w:r>
+      <w:proofErr w:type="spellEnd"/>
+      <w:r>
+        <w:t xml:space="preserve"> qui sera compilé en HTML.</w:t>
       </w:r>
     </w:p>
     <w:p>
@@ -5733,7 +6186,15 @@
       </w:r>
       <w:r>
         <w:tab/>
-        <w:t>- ![Une image](./un/chemin) pour les images</w:t>
+        <w:t>-</w:t>
+      </w:r>
+      <w:proofErr w:type="gramStart"/>
+      <w:r>
+        <w:t> ![</w:t>
+      </w:r>
+      <w:proofErr w:type="gramEnd"/>
+      <w:r>
+        <w:t>Une image](./un/chemin) pour les images</w:t>
       </w:r>
     </w:p>
     <w:p>
@@ -5907,7 +6368,23 @@
           <w:i/>
           <w:iCs/>
         </w:rPr>
-        <w:t>« $ statique build /mon/site ».</w:t>
+        <w:t xml:space="preserve">« $ statique </w:t>
+      </w:r>
+      <w:proofErr w:type="spellStart"/>
+      <w:r>
+        <w:rPr>
+          <w:i/>
+          <w:iCs/>
+        </w:rPr>
+        <w:t>build</w:t>
+      </w:r>
+      <w:proofErr w:type="spellEnd"/>
+      <w:r>
+        <w:rPr>
+          <w:i/>
+          <w:iCs/>
+        </w:rPr>
+        <w:t xml:space="preserve"> /mon/site ».</w:t>
       </w:r>
     </w:p>
     <w:p>
@@ -5930,7 +6407,15 @@
         <w:t>aimerais</w:t>
       </w:r>
       <w:r>
-        <w:t xml:space="preserve"> exécuter la commande statique clean /mon/site de manière à nettoyer le site statique. En d’autres termes, la sous-commande clean doit supprimer le dossier /mon/site/build.</w:t>
+        <w:t xml:space="preserve"> exécuter la commande statique clean /mon/site de manière à nettoyer le site statique. En d’autres termes, la sous-commande clean doit supprimer le dossier /mon/site/</w:t>
+      </w:r>
+      <w:proofErr w:type="spellStart"/>
+      <w:r>
+        <w:t>build</w:t>
+      </w:r>
+      <w:proofErr w:type="spellEnd"/>
+      <w:r>
+        <w:t>.</w:t>
       </w:r>
     </w:p>
     <w:p>
@@ -5965,7 +6450,15 @@
         <w:t>j’aimerais</w:t>
       </w:r>
       <w:r>
-        <w:t xml:space="preserve"> que les pull requests ne puissent être mergées que lorsque la compilation et les tests ne produisent pas d’erreur.</w:t>
+        <w:t xml:space="preserve"> que les pull </w:t>
+      </w:r>
+      <w:proofErr w:type="spellStart"/>
+      <w:r>
+        <w:t>requests</w:t>
+      </w:r>
+      <w:proofErr w:type="spellEnd"/>
+      <w:r>
+        <w:t xml:space="preserve"> ne puissent être mergées que lorsque la compilation et les tests ne produisent pas d’erreur.</w:t>
       </w:r>
     </w:p>
     <w:p>
@@ -6067,13 +6560,21 @@
         <w:t>Implémenter l’argument -</w:t>
       </w:r>
       <w:r>
-        <w:t>version :</w:t>
+        <w:t xml:space="preserve">version </w:t>
+      </w:r>
+      <w:proofErr w:type="gramStart"/>
+      <w:r>
+        <w:t>:</w:t>
       </w:r>
       <w:r>
         <w:t xml:space="preserve">  </w:t>
       </w:r>
       <w:r>
-        <w:t>[au mieux 1h, au pire 2h, attendu 1h30]</w:t>
+        <w:t>[</w:t>
+      </w:r>
+      <w:proofErr w:type="gramEnd"/>
+      <w:r>
+        <w:t>au mieux 1h, au pire 2h, attendu 1h30]</w:t>
       </w:r>
     </w:p>
     <w:p>
@@ -6095,13 +6596,26 @@
         <w:t xml:space="preserve">à </w:t>
       </w:r>
       <w:r>
-        <w:t>l’utilisation des paramètres de Picocli</w:t>
-      </w:r>
+        <w:t xml:space="preserve">l’utilisation des paramètres de </w:t>
+      </w:r>
+      <w:proofErr w:type="spellStart"/>
+      <w:r>
+        <w:t>Picocli</w:t>
+      </w:r>
+      <w:proofErr w:type="spellEnd"/>
       <w:r>
         <w:t>,</w:t>
       </w:r>
       <w:r>
-        <w:t xml:space="preserve"> mais nous avons réussi à les utiliser grâce à leur documentation en ligne. La version est directement lue depuis le fichier pom.</w:t>
+        <w:t xml:space="preserve"> mais nous avons réussi à les utiliser grâce à leur documentation en ligne. La version est directement lue depuis le fichier </w:t>
+      </w:r>
+      <w:proofErr w:type="spellStart"/>
+      <w:r>
+        <w:t>pom</w:t>
+      </w:r>
+      <w:proofErr w:type="spellEnd"/>
+      <w:r>
+        <w:t>.</w:t>
       </w:r>
     </w:p>
     <w:p/>
@@ -6110,7 +6624,15 @@
         <w:pStyle w:val="Titre4"/>
       </w:pPr>
       <w:r>
-        <w:t xml:space="preserve">Configurer les GithubActions : </w:t>
+        <w:t xml:space="preserve">Configurer les </w:t>
+      </w:r>
+      <w:proofErr w:type="spellStart"/>
+      <w:r>
+        <w:t>GithubActions</w:t>
+      </w:r>
+      <w:proofErr w:type="spellEnd"/>
+      <w:r>
+        <w:t xml:space="preserve"> : </w:t>
       </w:r>
       <w:r>
         <w:t>[au mieux/au pire/ attendu : 5 min]</w:t>
@@ -6141,7 +6663,17 @@
     </w:p>
     <w:p>
       <w:r>
-        <w:t>Implémenter la sous commande init. Elle prend un argument un chemin. Si le chemin n’existe pas, elle le créer. Elle ajoute au répertoire un fichier config.yaml et un fichier index.md.</w:t>
+        <w:t xml:space="preserve">Implémenter la sous commande init. Elle prend un argument un chemin. Si le chemin n’existe pas, elle le créer. Elle ajoute au répertoire un fichier </w:t>
+      </w:r>
+      <w:proofErr w:type="spellStart"/>
+      <w:proofErr w:type="gramStart"/>
+      <w:r>
+        <w:t>config.yaml</w:t>
+      </w:r>
+      <w:proofErr w:type="spellEnd"/>
+      <w:proofErr w:type="gramEnd"/>
+      <w:r>
+        <w:t xml:space="preserve"> et un fichier index.md.</w:t>
       </w:r>
     </w:p>
     <w:p>
@@ -6152,7 +6684,15 @@
         <w:t>s</w:t>
       </w:r>
       <w:r>
-        <w:t xml:space="preserve"> avec Picoli </w:t>
+        <w:t xml:space="preserve"> avec </w:t>
+      </w:r>
+      <w:proofErr w:type="spellStart"/>
+      <w:r>
+        <w:t>Picoli</w:t>
+      </w:r>
+      <w:proofErr w:type="spellEnd"/>
+      <w:r>
+        <w:t xml:space="preserve"> </w:t>
       </w:r>
       <w:r>
         <w:t>a</w:t>
@@ -6234,7 +6774,29 @@
         <w:rPr>
           <w:lang w:val="fr-FR"/>
         </w:rPr>
-        <w:t xml:space="preserve"> du générateur statique. Nous avons également recherché comment faire des AssertThrows() pour de futurs besoins. La tâche a donc été réalisée en 2h30.</w:t>
+        <w:t xml:space="preserve"> du générateur statique. Nous avons également recherché comment faire des </w:t>
+      </w:r>
+      <w:proofErr w:type="spellStart"/>
+      <w:proofErr w:type="gramStart"/>
+      <w:r>
+        <w:rPr>
+          <w:lang w:val="fr-FR"/>
+        </w:rPr>
+        <w:t>AssertThrows</w:t>
+      </w:r>
+      <w:proofErr w:type="spellEnd"/>
+      <w:r>
+        <w:rPr>
+          <w:lang w:val="fr-FR"/>
+        </w:rPr>
+        <w:t>(</w:t>
+      </w:r>
+      <w:proofErr w:type="gramEnd"/>
+      <w:r>
+        <w:rPr>
+          <w:lang w:val="fr-FR"/>
+        </w:rPr>
+        <w:t>) pour de futurs besoins. La tâche a donc été réalisée en 2h30.</w:t>
       </w:r>
     </w:p>
     <w:p>
@@ -6243,7 +6805,15 @@
       </w:pPr>
       <w:r>
         <w:lastRenderedPageBreak/>
-        <w:t>Implémentation de la commande build [au mieux 1h, au pire 3h, attendu 2h]</w:t>
+        <w:t xml:space="preserve">Implémentation de la commande </w:t>
+      </w:r>
+      <w:proofErr w:type="spellStart"/>
+      <w:r>
+        <w:t>build</w:t>
+      </w:r>
+      <w:proofErr w:type="spellEnd"/>
+      <w:r>
+        <w:t xml:space="preserve"> [au mieux 1h, au pire 3h, attendu 2h]</w:t>
       </w:r>
     </w:p>
     <w:p>
@@ -6254,7 +6824,23 @@
         <w:t>-</w:t>
       </w:r>
       <w:r>
-        <w:t xml:space="preserve">commande build n’a pas posé trop de problèmes. Elle prend un argument optionnel en paramètre qui spécifie le chemin du site à build. Si le chemin n’est pas spécifié, la commande va s’effectuer dans le dossier courant. </w:t>
+        <w:t xml:space="preserve">commande </w:t>
+      </w:r>
+      <w:proofErr w:type="spellStart"/>
+      <w:r>
+        <w:t>build</w:t>
+      </w:r>
+      <w:proofErr w:type="spellEnd"/>
+      <w:r>
+        <w:t xml:space="preserve"> n’a pas posé trop de problèmes. Elle prend un argument optionnel en paramètre qui spécifie le chemin du site à </w:t>
+      </w:r>
+      <w:proofErr w:type="spellStart"/>
+      <w:r>
+        <w:t>build</w:t>
+      </w:r>
+      <w:proofErr w:type="spellEnd"/>
+      <w:r>
+        <w:t xml:space="preserve">. Si le chemin n’est pas spécifié, la commande va s’effectuer dans le dossier courant. </w:t>
       </w:r>
     </w:p>
     <w:p>
@@ -6275,12 +6861,28 @@
       <w:bookmarkStart w:id="25" w:name="_Interprétation_d’un_fichier"/>
       <w:bookmarkEnd w:id="25"/>
       <w:r>
-        <w:t>Interprétation d’un fichier Markdown [au mieux 1h, au pire 4h, attendu 2h]</w:t>
-      </w:r>
-    </w:p>
-    <w:p>
-      <w:r>
-        <w:t xml:space="preserve">Pour réaliser cette tâche, nous avons utilisé la librairie commonsmark qui nous a fait </w:t>
+        <w:t xml:space="preserve">Interprétation d’un fichier </w:t>
+      </w:r>
+      <w:proofErr w:type="spellStart"/>
+      <w:r>
+        <w:t>Markdown</w:t>
+      </w:r>
+      <w:proofErr w:type="spellEnd"/>
+      <w:r>
+        <w:t xml:space="preserve"> [au mieux 1h, au pire 4h, attendu 2h]</w:t>
+      </w:r>
+    </w:p>
+    <w:p>
+      <w:r>
+        <w:t xml:space="preserve">Pour réaliser cette tâche, nous avons utilisé la librairie </w:t>
+      </w:r>
+      <w:proofErr w:type="spellStart"/>
+      <w:r>
+        <w:t>commonsmark</w:t>
+      </w:r>
+      <w:proofErr w:type="spellEnd"/>
+      <w:r>
+        <w:t xml:space="preserve"> qui nous a fait </w:t>
       </w:r>
       <w:r>
         <w:t>gagner</w:t>
@@ -6297,7 +6899,15 @@
         <w:pStyle w:val="Titre4"/>
       </w:pPr>
       <w:r>
-        <w:t>Compiler l’interprétation Markdown en HTML [au mieux 1h, au pire 3h, attendu 1h30]</w:t>
+        <w:t xml:space="preserve">Compiler l’interprétation </w:t>
+      </w:r>
+      <w:proofErr w:type="spellStart"/>
+      <w:r>
+        <w:t>Markdown</w:t>
+      </w:r>
+      <w:proofErr w:type="spellEnd"/>
+      <w:r>
+        <w:t xml:space="preserve"> en HTML [au mieux 1h, au pire 3h, attendu 1h30]</w:t>
       </w:r>
     </w:p>
     <w:p>
@@ -6309,7 +6919,21 @@
           <w:rPr>
             <w:rStyle w:val="Lienhypertexte"/>
           </w:rPr>
-          <w:t>Interprétation d’un fichier Markdown [au mieux 1h, au pire 4h, attendu 2h]</w:t>
+          <w:t xml:space="preserve">Interprétation d’un fichier </w:t>
+        </w:r>
+        <w:proofErr w:type="spellStart"/>
+        <w:r>
+          <w:rPr>
+            <w:rStyle w:val="Lienhypertexte"/>
+          </w:rPr>
+          <w:t>Markdown</w:t>
+        </w:r>
+        <w:proofErr w:type="spellEnd"/>
+        <w:r>
+          <w:rPr>
+            <w:rStyle w:val="Lienhypertexte"/>
+          </w:rPr>
+          <w:t xml:space="preserve"> [au mieux 1h, au pire 4h, attendu 2h]</w:t>
         </w:r>
       </w:hyperlink>
       <w:r>
@@ -6362,8 +6986,16 @@
         <w:rPr>
           <w:lang w:val="fr-FR"/>
         </w:rPr>
-        <w:t>Code reuse</w:t>
-      </w:r>
+        <w:t xml:space="preserve">Code </w:t>
+      </w:r>
+      <w:proofErr w:type="spellStart"/>
+      <w:r>
+        <w:rPr>
+          <w:lang w:val="fr-FR"/>
+        </w:rPr>
+        <w:t>reuse</w:t>
+      </w:r>
+      <w:proofErr w:type="spellEnd"/>
     </w:p>
     <w:p>
       <w:pPr>
@@ -6381,7 +7013,21 @@
         <w:rPr>
           <w:lang w:val="fr-FR"/>
         </w:rPr>
-        <w:t>’était pas nécessaire de créer notre propre parser. Nous avons donc cherché ce qui existait déjà. Nous avons trouvé plusieurs technologies qui se v</w:t>
+        <w:t xml:space="preserve">’était pas nécessaire de créer notre propre </w:t>
+      </w:r>
+      <w:proofErr w:type="spellStart"/>
+      <w:r>
+        <w:rPr>
+          <w:lang w:val="fr-FR"/>
+        </w:rPr>
+        <w:t>parser</w:t>
+      </w:r>
+      <w:proofErr w:type="spellEnd"/>
+      <w:r>
+        <w:rPr>
+          <w:lang w:val="fr-FR"/>
+        </w:rPr>
+        <w:t>. Nous avons donc cherché ce qui existait déjà. Nous avons trouvé plusieurs technologies qui se v</w:t>
       </w:r>
       <w:r>
         <w:rPr>
@@ -6393,7 +7039,14 @@
         <w:rPr>
           <w:lang w:val="fr-FR"/>
         </w:rPr>
-        <w:t>ntaient de parse</w:t>
+        <w:t xml:space="preserve">ntaient de </w:t>
+      </w:r>
+      <w:proofErr w:type="spellStart"/>
+      <w:r>
+        <w:rPr>
+          <w:lang w:val="fr-FR"/>
+        </w:rPr>
+        <w:t>parse</w:t>
       </w:r>
       <w:r>
         <w:rPr>
@@ -6401,6 +7054,7 @@
         </w:rPr>
         <w:t>r</w:t>
       </w:r>
+      <w:proofErr w:type="spellEnd"/>
       <w:r>
         <w:rPr>
           <w:lang w:val="fr-FR"/>
@@ -6417,7 +7071,21 @@
         <w:rPr>
           <w:lang w:val="fr-FR"/>
         </w:rPr>
-        <w:t xml:space="preserve"> markdown et de créer les fichier</w:t>
+        <w:t xml:space="preserve"> </w:t>
+      </w:r>
+      <w:proofErr w:type="spellStart"/>
+      <w:r>
+        <w:rPr>
+          <w:lang w:val="fr-FR"/>
+        </w:rPr>
+        <w:t>markdown</w:t>
+      </w:r>
+      <w:proofErr w:type="spellEnd"/>
+      <w:r>
+        <w:rPr>
+          <w:lang w:val="fr-FR"/>
+        </w:rPr>
+        <w:t xml:space="preserve"> et de créer les fichier</w:t>
       </w:r>
       <w:r>
         <w:rPr>
@@ -6429,7 +7097,35 @@
         <w:rPr>
           <w:lang w:val="fr-FR"/>
         </w:rPr>
-        <w:t xml:space="preserve"> html résultants. Au bout du compte, nous avons choisi la libraire « commonmark-java ». Elle nous permet de générer des fichiers html à partir de fichiers markdown tout en supportant le langage YAML pour les métadonnées.</w:t>
+        <w:t xml:space="preserve"> html résultants. Au bout du compte, nous avons choisi la libraire « </w:t>
+      </w:r>
+      <w:proofErr w:type="spellStart"/>
+      <w:r>
+        <w:rPr>
+          <w:lang w:val="fr-FR"/>
+        </w:rPr>
+        <w:t>commonmark</w:t>
+      </w:r>
+      <w:proofErr w:type="spellEnd"/>
+      <w:r>
+        <w:rPr>
+          <w:lang w:val="fr-FR"/>
+        </w:rPr>
+        <w:t xml:space="preserve">-java ». Elle nous permet de générer des fichiers html à partir de fichiers </w:t>
+      </w:r>
+      <w:proofErr w:type="spellStart"/>
+      <w:r>
+        <w:rPr>
+          <w:lang w:val="fr-FR"/>
+        </w:rPr>
+        <w:t>markdown</w:t>
+      </w:r>
+      <w:proofErr w:type="spellEnd"/>
+      <w:r>
+        <w:rPr>
+          <w:lang w:val="fr-FR"/>
+        </w:rPr>
+        <w:t xml:space="preserve"> tout en supportant le langage YAML pour les métadonnées.</w:t>
       </w:r>
       <w:r>
         <w:rPr>
@@ -6470,9 +7166,11 @@
           <w:numId w:val="14"/>
         </w:numPr>
       </w:pPr>
+      <w:proofErr w:type="spellStart"/>
       <w:r>
         <w:t>Markdown</w:t>
       </w:r>
+      <w:proofErr w:type="spellEnd"/>
     </w:p>
     <w:p>
       <w:pPr>
@@ -6482,9 +7180,11 @@
           <w:numId w:val="14"/>
         </w:numPr>
       </w:pPr>
+      <w:proofErr w:type="spellStart"/>
       <w:r>
         <w:t>Asciidoctor</w:t>
       </w:r>
+      <w:proofErr w:type="spellEnd"/>
     </w:p>
     <w:p>
       <w:r>
@@ -6559,9 +7259,11 @@
             <w:pPr>
               <w:jc w:val="center"/>
             </w:pPr>
+            <w:proofErr w:type="spellStart"/>
             <w:r>
               <w:t>Markdown</w:t>
             </w:r>
+            <w:proofErr w:type="spellEnd"/>
           </w:p>
         </w:tc>
         <w:tc>
@@ -6666,10 +7368,12 @@
             <w:pPr>
               <w:jc w:val="center"/>
             </w:pPr>
+            <w:proofErr w:type="spellStart"/>
             <w:r>
               <w:lastRenderedPageBreak/>
               <w:t>Asciidoctor</w:t>
             </w:r>
+            <w:proofErr w:type="spellEnd"/>
           </w:p>
         </w:tc>
         <w:tc>
@@ -6717,8 +7421,13 @@
               <w:cnfStyle w:val="000000000000" w:firstRow="0" w:lastRow="0" w:firstColumn="0" w:lastColumn="0" w:oddVBand="0" w:evenVBand="0" w:oddHBand="0" w:evenHBand="0" w:firstRowFirstColumn="0" w:firstRowLastColumn="0" w:lastRowFirstColumn="0" w:lastRowLastColumn="0"/>
             </w:pPr>
             <w:r>
-              <w:t>Beaucoup moins populaire que Markdown</w:t>
-            </w:r>
+              <w:t xml:space="preserve">Beaucoup moins populaire que </w:t>
+            </w:r>
+            <w:proofErr w:type="spellStart"/>
+            <w:r>
+              <w:t>Markdown</w:t>
+            </w:r>
+            <w:proofErr w:type="spellEnd"/>
           </w:p>
         </w:tc>
       </w:tr>
@@ -6726,7 +7435,15 @@
     <w:p/>
     <w:p>
       <w:r>
-        <w:t>Nous avons donc choisi d’utiliser la technologie Markdown pour notre projet.</w:t>
+        <w:t xml:space="preserve">Nous avons donc choisi d’utiliser la technologie </w:t>
+      </w:r>
+      <w:proofErr w:type="spellStart"/>
+      <w:r>
+        <w:t>Markdown</w:t>
+      </w:r>
+      <w:proofErr w:type="spellEnd"/>
+      <w:r>
+        <w:t xml:space="preserve"> pour notre projet.</w:t>
       </w:r>
     </w:p>
     <w:p>
@@ -6739,7 +7456,15 @@
     </w:p>
     <w:p>
       <w:r>
-        <w:t>Le fichier de configuration du site sera utilisé pour structurer les données de ce dernier et également transformer un fichier Markdown(.md) en fichier HTML.</w:t>
+        <w:t xml:space="preserve">Le fichier de configuration du site sera utilisé pour structurer les données de ce dernier et également transformer un fichier </w:t>
+      </w:r>
+      <w:proofErr w:type="spellStart"/>
+      <w:r>
+        <w:t>Markdown</w:t>
+      </w:r>
+      <w:proofErr w:type="spellEnd"/>
+      <w:r>
+        <w:t>(.md) en fichier HTML.</w:t>
       </w:r>
     </w:p>
     <w:p>
@@ -6791,7 +7516,15 @@
         <w:t>é</w:t>
       </w:r>
       <w:r>
-        <w:t xml:space="preserve"> comment était composé un fichier JSON, YAML, TOML. Puis nous avons fait des recherches sur la potentielle existence d’une implémentation d’un programme Java utilisant une de ces technologies et un fichier Markdown pour créer / compiler des fichiers HTML.</w:t>
+        <w:t xml:space="preserve"> comment était composé un fichier JSON, YAML, TOML. Puis nous avons fait des recherches sur la potentielle existence d’une implémentation d’un programme Java utilisant une de ces technologies et un fichier </w:t>
+      </w:r>
+      <w:proofErr w:type="spellStart"/>
+      <w:r>
+        <w:t>Markdown</w:t>
+      </w:r>
+      <w:proofErr w:type="spellEnd"/>
+      <w:r>
+        <w:t xml:space="preserve"> pour créer / compiler des fichiers HTML.</w:t>
       </w:r>
       <w:r>
         <w:t xml:space="preserve"> </w:t>
@@ -6915,7 +7648,15 @@
               <w:cnfStyle w:val="000000100000" w:firstRow="0" w:lastRow="0" w:firstColumn="0" w:lastColumn="0" w:oddVBand="0" w:evenVBand="0" w:oddHBand="1" w:evenHBand="0" w:firstRowFirstColumn="0" w:firstRowLastColumn="0" w:lastRowFirstColumn="0" w:lastRowLastColumn="0"/>
             </w:pPr>
             <w:r>
-              <w:t>Technologies existantes pour parser un fichier en Java</w:t>
+              <w:t xml:space="preserve">Technologies existantes pour </w:t>
+            </w:r>
+            <w:proofErr w:type="spellStart"/>
+            <w:r>
+              <w:t>parser</w:t>
+            </w:r>
+            <w:proofErr w:type="spellEnd"/>
+            <w:r>
+              <w:t xml:space="preserve"> un fichier en Java</w:t>
             </w:r>
           </w:p>
           <w:p>
@@ -7009,7 +7750,15 @@
               <w:cnfStyle w:val="000000000000" w:firstRow="0" w:lastRow="0" w:firstColumn="0" w:lastColumn="0" w:oddVBand="0" w:evenVBand="0" w:oddHBand="0" w:evenHBand="0" w:firstRowFirstColumn="0" w:firstRowLastColumn="0" w:lastRowFirstColumn="0" w:lastRowLastColumn="0"/>
             </w:pPr>
             <w:r>
-              <w:t>Technologies existantes pour parser un fichier en Java</w:t>
+              <w:t xml:space="preserve">Technologies existantes pour </w:t>
+            </w:r>
+            <w:proofErr w:type="spellStart"/>
+            <w:r>
+              <w:t>parser</w:t>
+            </w:r>
+            <w:proofErr w:type="spellEnd"/>
+            <w:r>
+              <w:t xml:space="preserve"> un fichier en Java</w:t>
             </w:r>
           </w:p>
           <w:p>
@@ -7022,8 +7771,13 @@
               <w:cnfStyle w:val="000000000000" w:firstRow="0" w:lastRow="0" w:firstColumn="0" w:lastColumn="0" w:oddVBand="0" w:evenVBand="0" w:oddHBand="0" w:evenHBand="0" w:firstRowFirstColumn="0" w:firstRowLastColumn="0" w:lastRowFirstColumn="0" w:lastRowLastColumn="0"/>
             </w:pPr>
             <w:r>
-              <w:t>Libraire pour interpréter le YAML et le Markdown</w:t>
-            </w:r>
+              <w:t xml:space="preserve">Libraire pour interpréter le YAML et le </w:t>
+            </w:r>
+            <w:proofErr w:type="spellStart"/>
+            <w:r>
+              <w:t>Markdown</w:t>
+            </w:r>
+            <w:proofErr w:type="spellEnd"/>
           </w:p>
         </w:tc>
         <w:tc>
@@ -7117,7 +7871,15 @@
     <w:p/>
     <w:p>
       <w:r>
-        <w:t>La technologie YAML sera donc notre choix malgré la popularité de JSON. Le point qui a fait pencher la balance en sa faveur est dû au fait que nous avons trouvé une libraire qui interprète le Markdown et le YAML comme on le souhaite pour le projet. Il est également plus agréable d’écrire un fichier YAML à la main qu’un fichier JSON.</w:t>
+        <w:t xml:space="preserve">La technologie YAML sera donc notre choix malgré la popularité de JSON. Le point qui a fait pencher la balance en sa faveur est dû au fait que nous avons trouvé une libraire qui interprète le </w:t>
+      </w:r>
+      <w:proofErr w:type="spellStart"/>
+      <w:r>
+        <w:t>Markdown</w:t>
+      </w:r>
+      <w:proofErr w:type="spellEnd"/>
+      <w:r>
+        <w:t xml:space="preserve"> et le YAML comme on le souhaite pour le projet. Il est également plus agréable d’écrire un fichier YAML à la main qu’un fichier JSON.</w:t>
       </w:r>
     </w:p>
     <w:p>
@@ -7131,8 +7893,16 @@
         <w:rPr>
           <w:lang w:val="fr-FR"/>
         </w:rPr>
-        <w:t>Test-first programming</w:t>
-      </w:r>
+        <w:t xml:space="preserve">Test-first </w:t>
+      </w:r>
+      <w:proofErr w:type="spellStart"/>
+      <w:r>
+        <w:rPr>
+          <w:lang w:val="fr-FR"/>
+        </w:rPr>
+        <w:t>programming</w:t>
+      </w:r>
+      <w:proofErr w:type="spellEnd"/>
     </w:p>
     <w:p>
       <w:pPr>
@@ -7231,7 +8001,14 @@
         <w:rPr>
           <w:lang w:val="fr-FR"/>
         </w:rPr>
-        <w:t>Commit ea</w:t>
+        <w:t xml:space="preserve">Commit </w:t>
+      </w:r>
+      <w:proofErr w:type="spellStart"/>
+      <w:r>
+        <w:rPr>
+          <w:lang w:val="fr-FR"/>
+        </w:rPr>
+        <w:t>ea</w:t>
       </w:r>
       <w:r>
         <w:rPr>
@@ -7243,8 +8020,23 @@
         <w:rPr>
           <w:lang w:val="fr-FR"/>
         </w:rPr>
-        <w:t>ly, commit often</w:t>
-      </w:r>
+        <w:t>ly</w:t>
+      </w:r>
+      <w:proofErr w:type="spellEnd"/>
+      <w:r>
+        <w:rPr>
+          <w:lang w:val="fr-FR"/>
+        </w:rPr>
+        <w:t xml:space="preserve">, commit </w:t>
+      </w:r>
+      <w:proofErr w:type="spellStart"/>
+      <w:r>
+        <w:rPr>
+          <w:lang w:val="fr-FR"/>
+        </w:rPr>
+        <w:t>often</w:t>
+      </w:r>
+      <w:proofErr w:type="spellEnd"/>
     </w:p>
     <w:p>
       <w:pPr>
@@ -7262,13 +8054,41 @@
         <w:rPr>
           <w:lang w:val="fr-FR"/>
         </w:rPr>
-        <w:t>âches étaient relativement courtes. En général, cette pratique a été suivie inconsciemment. Cependant l’implémentation de la commande Build était un peu plus conséquente que les autres. Absorbés par l’idée de faire fonctionner notre code avant de le commit</w:t>
-      </w:r>
-      <w:r>
-        <w:rPr>
-          <w:lang w:val="fr-FR"/>
-        </w:rPr>
-        <w:t>, la pratique « commit often » a été mise de côté.</w:t>
+        <w:t xml:space="preserve">âches étaient relativement courtes. En général, cette pratique a été suivie inconsciemment. Cependant l’implémentation de la commande </w:t>
+      </w:r>
+      <w:proofErr w:type="spellStart"/>
+      <w:r>
+        <w:rPr>
+          <w:lang w:val="fr-FR"/>
+        </w:rPr>
+        <w:t>Build</w:t>
+      </w:r>
+      <w:proofErr w:type="spellEnd"/>
+      <w:r>
+        <w:rPr>
+          <w:lang w:val="fr-FR"/>
+        </w:rPr>
+        <w:t xml:space="preserve"> était un peu plus conséquente que les autres. Absorbés par l’idée de faire fonctionner notre code avant de le commit</w:t>
+      </w:r>
+      <w:r>
+        <w:rPr>
+          <w:lang w:val="fr-FR"/>
+        </w:rPr>
+        <w:t xml:space="preserve">, la pratique « commit </w:t>
+      </w:r>
+      <w:proofErr w:type="spellStart"/>
+      <w:r>
+        <w:rPr>
+          <w:lang w:val="fr-FR"/>
+        </w:rPr>
+        <w:t>often</w:t>
+      </w:r>
+      <w:proofErr w:type="spellEnd"/>
+      <w:r>
+        <w:rPr>
+          <w:lang w:val="fr-FR"/>
+        </w:rPr>
+        <w:t> » a été mise de côté.</w:t>
       </w:r>
     </w:p>
     <w:p>
@@ -7406,8 +8226,16 @@
               <w:rPr>
                 <w:lang w:val="fr-FR"/>
               </w:rPr>
-              <w:t>Test-first programming</w:t>
-            </w:r>
+              <w:t xml:space="preserve">Test-first </w:t>
+            </w:r>
+            <w:proofErr w:type="spellStart"/>
+            <w:r>
+              <w:rPr>
+                <w:lang w:val="fr-FR"/>
+              </w:rPr>
+              <w:t>programming</w:t>
+            </w:r>
+            <w:proofErr w:type="spellEnd"/>
           </w:p>
         </w:tc>
       </w:tr>
@@ -7431,8 +8259,18 @@
                 <w:bCs w:val="0"/>
                 <w:lang w:val="fr-FR"/>
               </w:rPr>
-              <w:t>Nommage des commits</w:t>
-            </w:r>
+              <w:t xml:space="preserve">Nommage des </w:t>
+            </w:r>
+            <w:proofErr w:type="spellStart"/>
+            <w:r>
+              <w:rPr>
+                <w:b w:val="0"/>
+                <w:bCs w:val="0"/>
+                <w:lang w:val="fr-FR"/>
+              </w:rPr>
+              <w:t>commits</w:t>
+            </w:r>
+            <w:proofErr w:type="spellEnd"/>
           </w:p>
         </w:tc>
         <w:tc>
@@ -7450,8 +8288,16 @@
               <w:rPr>
                 <w:lang w:val="fr-FR"/>
               </w:rPr>
-              <w:t>Commit often</w:t>
-            </w:r>
+              <w:t xml:space="preserve">Commit </w:t>
+            </w:r>
+            <w:proofErr w:type="spellStart"/>
+            <w:r>
+              <w:rPr>
+                <w:lang w:val="fr-FR"/>
+              </w:rPr>
+              <w:t>often</w:t>
+            </w:r>
+            <w:proofErr w:type="spellEnd"/>
           </w:p>
         </w:tc>
       </w:tr>
@@ -7647,11 +8493,19 @@
           <w:lang w:val="fr-FR"/>
         </w:rPr>
       </w:pPr>
-      <w:r>
-        <w:rPr>
-          <w:lang w:val="fr-FR"/>
-        </w:rPr>
-        <w:t>Au final, nous sommes content</w:t>
+      <w:proofErr w:type="gramStart"/>
+      <w:r>
+        <w:rPr>
+          <w:lang w:val="fr-FR"/>
+        </w:rPr>
+        <w:t>Au final</w:t>
+      </w:r>
+      <w:proofErr w:type="gramEnd"/>
+      <w:r>
+        <w:rPr>
+          <w:lang w:val="fr-FR"/>
+        </w:rPr>
+        <w:t>, nous sommes content</w:t>
       </w:r>
       <w:r>
         <w:rPr>
@@ -7770,6 +8624,7 @@
       </w:pPr>
       <w:r>
         <w:rPr>
+          <w:noProof/>
           <w:lang w:val="fr-FR"/>
         </w:rPr>
         <w:drawing>
@@ -7869,12 +8724,213 @@
           <w:lang w:val="fr-FR"/>
         </w:rPr>
       </w:pPr>
-      <w:r>
-        <w:rPr>
-          <w:lang w:val="fr-FR"/>
-        </w:rPr>
-        <w:t>&lt;Ajouter tâches&gt;</w:t>
-      </w:r>
+    </w:p>
+    <w:tbl>
+      <w:tblPr>
+        <w:tblStyle w:val="TableauGrille2-Accentuation6"/>
+        <w:tblW w:w="0" w:type="auto"/>
+        <w:tblLook w:val="04A0" w:firstRow="1" w:lastRow="0" w:firstColumn="1" w:lastColumn="0" w:noHBand="0" w:noVBand="1"/>
+      </w:tblPr>
+      <w:tblGrid>
+        <w:gridCol w:w="1812"/>
+        <w:gridCol w:w="1812"/>
+        <w:gridCol w:w="1812"/>
+        <w:gridCol w:w="1813"/>
+        <w:gridCol w:w="1813"/>
+      </w:tblGrid>
+      <w:tr>
+        <w:trPr>
+          <w:cnfStyle w:val="100000000000" w:firstRow="1" w:lastRow="0" w:firstColumn="0" w:lastColumn="0" w:oddVBand="0" w:evenVBand="0" w:oddHBand="0" w:evenHBand="0" w:firstRowFirstColumn="0" w:firstRowLastColumn="0" w:lastRowFirstColumn="0" w:lastRowLastColumn="0"/>
+          <w:trHeight w:val="537"/>
+        </w:trPr>
+        <w:tc>
+          <w:tcPr>
+            <w:cnfStyle w:val="001000000000" w:firstRow="0" w:lastRow="0" w:firstColumn="1" w:lastColumn="0" w:oddVBand="0" w:evenVBand="0" w:oddHBand="0" w:evenHBand="0" w:firstRowFirstColumn="0" w:firstRowLastColumn="0" w:lastRowFirstColumn="0" w:lastRowLastColumn="0"/>
+            <w:tcW w:w="9062" w:type="dxa"/>
+            <w:gridSpan w:val="5"/>
+          </w:tcPr>
+          <w:p>
+            <w:pPr>
+              <w:rPr>
+                <w:b w:val="0"/>
+                <w:bCs w:val="0"/>
+                <w:lang w:val="fr-FR"/>
+              </w:rPr>
+            </w:pPr>
+            <w:r>
+              <w:rPr>
+                <w:lang w:val="fr-FR"/>
+              </w:rPr>
+              <w:t>Mettre à jour la commande Init</w:t>
+            </w:r>
+          </w:p>
+          <w:p>
+            <w:pPr>
+              <w:rPr>
+                <w:b w:val="0"/>
+                <w:bCs w:val="0"/>
+                <w:lang w:val="fr-FR"/>
+              </w:rPr>
+            </w:pPr>
+            <w:r>
+              <w:rPr>
+                <w:b w:val="0"/>
+                <w:bCs w:val="0"/>
+                <w:lang w:val="fr-FR"/>
+              </w:rPr>
+              <w:t>Faire en sorte que la commande init crée le dossier template et les fichiers menu et template.</w:t>
+            </w:r>
+          </w:p>
+        </w:tc>
+      </w:tr>
+      <w:tr>
+        <w:trPr>
+          <w:cnfStyle w:val="000000100000" w:firstRow="0" w:lastRow="0" w:firstColumn="0" w:lastColumn="0" w:oddVBand="0" w:evenVBand="0" w:oddHBand="1" w:evenHBand="0" w:firstRowFirstColumn="0" w:firstRowLastColumn="0" w:lastRowFirstColumn="0" w:lastRowLastColumn="0"/>
+        </w:trPr>
+        <w:tc>
+          <w:tcPr>
+            <w:cnfStyle w:val="001000000000" w:firstRow="0" w:lastRow="0" w:firstColumn="1" w:lastColumn="0" w:oddVBand="0" w:evenVBand="0" w:oddHBand="0" w:evenHBand="0" w:firstRowFirstColumn="0" w:firstRowLastColumn="0" w:lastRowFirstColumn="0" w:lastRowLastColumn="0"/>
+            <w:tcW w:w="1812" w:type="dxa"/>
+          </w:tcPr>
+          <w:p>
+            <w:pPr>
+              <w:rPr>
+                <w:lang w:val="fr-FR"/>
+              </w:rPr>
+            </w:pPr>
+            <w:r>
+              <w:rPr>
+                <w:lang w:val="fr-FR"/>
+              </w:rPr>
+              <w:t>Temps</w:t>
+            </w:r>
+          </w:p>
+        </w:tc>
+        <w:tc>
+          <w:tcPr>
+            <w:tcW w:w="1812" w:type="dxa"/>
+          </w:tcPr>
+          <w:p>
+            <w:pPr>
+              <w:cnfStyle w:val="000000100000" w:firstRow="0" w:lastRow="0" w:firstColumn="0" w:lastColumn="0" w:oddVBand="0" w:evenVBand="0" w:oddHBand="1" w:evenHBand="0" w:firstRowFirstColumn="0" w:firstRowLastColumn="0" w:lastRowFirstColumn="0" w:lastRowLastColumn="0"/>
+              <w:rPr>
+                <w:lang w:val="fr-FR"/>
+              </w:rPr>
+            </w:pPr>
+            <w:r>
+              <w:rPr>
+                <w:lang w:val="fr-FR"/>
+              </w:rPr>
+              <w:t>Au mieux : 1h</w:t>
+            </w:r>
+          </w:p>
+        </w:tc>
+        <w:tc>
+          <w:tcPr>
+            <w:tcW w:w="1812" w:type="dxa"/>
+          </w:tcPr>
+          <w:p>
+            <w:pPr>
+              <w:cnfStyle w:val="000000100000" w:firstRow="0" w:lastRow="0" w:firstColumn="0" w:lastColumn="0" w:oddVBand="0" w:evenVBand="0" w:oddHBand="1" w:evenHBand="0" w:firstRowFirstColumn="0" w:firstRowLastColumn="0" w:lastRowFirstColumn="0" w:lastRowLastColumn="0"/>
+              <w:rPr>
+                <w:lang w:val="fr-FR"/>
+              </w:rPr>
+            </w:pPr>
+            <w:r>
+              <w:rPr>
+                <w:lang w:val="fr-FR"/>
+              </w:rPr>
+              <w:t>Au pire : 2h30</w:t>
+            </w:r>
+          </w:p>
+        </w:tc>
+        <w:tc>
+          <w:tcPr>
+            <w:tcW w:w="1813" w:type="dxa"/>
+          </w:tcPr>
+          <w:p>
+            <w:pPr>
+              <w:cnfStyle w:val="000000100000" w:firstRow="0" w:lastRow="0" w:firstColumn="0" w:lastColumn="0" w:oddVBand="0" w:evenVBand="0" w:oddHBand="1" w:evenHBand="0" w:firstRowFirstColumn="0" w:firstRowLastColumn="0" w:lastRowFirstColumn="0" w:lastRowLastColumn="0"/>
+              <w:rPr>
+                <w:lang w:val="fr-FR"/>
+              </w:rPr>
+            </w:pPr>
+            <w:r>
+              <w:rPr>
+                <w:lang w:val="fr-FR"/>
+              </w:rPr>
+              <w:t>Prévu : 2h</w:t>
+            </w:r>
+          </w:p>
+        </w:tc>
+        <w:tc>
+          <w:tcPr>
+            <w:tcW w:w="1813" w:type="dxa"/>
+          </w:tcPr>
+          <w:p>
+            <w:pPr>
+              <w:cnfStyle w:val="000000100000" w:firstRow="0" w:lastRow="0" w:firstColumn="0" w:lastColumn="0" w:oddVBand="0" w:evenVBand="0" w:oddHBand="1" w:evenHBand="0" w:firstRowFirstColumn="0" w:firstRowLastColumn="0" w:lastRowFirstColumn="0" w:lastRowLastColumn="0"/>
+              <w:rPr>
+                <w:lang w:val="fr-FR"/>
+              </w:rPr>
+            </w:pPr>
+            <w:r>
+              <w:rPr>
+                <w:lang w:val="fr-FR"/>
+              </w:rPr>
+              <w:t>Réel : 1h30</w:t>
+            </w:r>
+          </w:p>
+        </w:tc>
+      </w:tr>
+      <w:tr>
+        <w:tc>
+          <w:tcPr>
+            <w:cnfStyle w:val="001000000000" w:firstRow="0" w:lastRow="0" w:firstColumn="1" w:lastColumn="0" w:oddVBand="0" w:evenVBand="0" w:oddHBand="0" w:evenHBand="0" w:firstRowFirstColumn="0" w:firstRowLastColumn="0" w:lastRowFirstColumn="0" w:lastRowLastColumn="0"/>
+            <w:tcW w:w="1812" w:type="dxa"/>
+          </w:tcPr>
+          <w:p>
+            <w:pPr>
+              <w:rPr>
+                <w:lang w:val="fr-FR"/>
+              </w:rPr>
+            </w:pPr>
+            <w:r>
+              <w:rPr>
+                <w:lang w:val="fr-FR"/>
+              </w:rPr>
+              <w:t>Commentaires :</w:t>
+            </w:r>
+          </w:p>
+        </w:tc>
+        <w:tc>
+          <w:tcPr>
+            <w:tcW w:w="7250" w:type="dxa"/>
+            <w:gridSpan w:val="4"/>
+          </w:tcPr>
+          <w:p>
+            <w:pPr>
+              <w:cnfStyle w:val="000000000000" w:firstRow="0" w:lastRow="0" w:firstColumn="0" w:lastColumn="0" w:oddVBand="0" w:evenVBand="0" w:oddHBand="0" w:evenHBand="0" w:firstRowFirstColumn="0" w:firstRowLastColumn="0" w:lastRowFirstColumn="0" w:lastRowLastColumn="0"/>
+              <w:rPr>
+                <w:lang w:val="fr-FR"/>
+              </w:rPr>
+            </w:pPr>
+            <w:r>
+              <w:rPr>
+                <w:lang w:val="fr-FR"/>
+              </w:rPr>
+              <w:t>Tout s’est correctement passé. Les tests ont pris un peu plus de temps que prévu. Une gestion maladroite des chemins les a rendus plus long à développer.</w:t>
+            </w:r>
+          </w:p>
+        </w:tc>
+      </w:tr>
+    </w:tbl>
+    <w:p>
+      <w:pPr>
+        <w:rPr>
+          <w:lang w:val="fr-FR"/>
+        </w:rPr>
+      </w:pPr>
     </w:p>
     <w:p>
       <w:pPr>
@@ -7883,12 +8939,14 @@
           <w:lang w:val="fr-FR"/>
         </w:rPr>
       </w:pPr>
+      <w:proofErr w:type="spellStart"/>
       <w:r>
         <w:rPr>
           <w:lang w:val="fr-FR"/>
         </w:rPr>
         <w:t>Refactoring</w:t>
       </w:r>
+      <w:proofErr w:type="spellEnd"/>
     </w:p>
     <w:p>
       <w:pPr>
@@ -7941,6 +8999,7 @@
         <w:rPr>
           <w:lang w:val="fr-FR"/>
         </w:rPr>
+        <w:lastRenderedPageBreak/>
         <w:t>Automatisation</w:t>
       </w:r>
     </w:p>
@@ -7968,8 +9027,30 @@
         <w:rPr>
           <w:lang w:val="fr-FR"/>
         </w:rPr>
-        <w:t>Commit early, commit often</w:t>
-      </w:r>
+        <w:t xml:space="preserve">Commit </w:t>
+      </w:r>
+      <w:proofErr w:type="spellStart"/>
+      <w:r>
+        <w:rPr>
+          <w:lang w:val="fr-FR"/>
+        </w:rPr>
+        <w:t>early</w:t>
+      </w:r>
+      <w:proofErr w:type="spellEnd"/>
+      <w:r>
+        <w:rPr>
+          <w:lang w:val="fr-FR"/>
+        </w:rPr>
+        <w:t xml:space="preserve">, commit </w:t>
+      </w:r>
+      <w:proofErr w:type="spellStart"/>
+      <w:r>
+        <w:rPr>
+          <w:lang w:val="fr-FR"/>
+        </w:rPr>
+        <w:t>often</w:t>
+      </w:r>
+      <w:proofErr w:type="spellEnd"/>
     </w:p>
     <w:p>
       <w:pPr>
@@ -8032,27 +9113,14 @@
         <w:lang w:val="en-US"/>
       </w:rPr>
     </w:pPr>
-    <w:r>
-      <w:fldChar w:fldCharType="begin"/>
-    </w:r>
-    <w:r>
-      <w:instrText xml:space="preserve"> DATE   \* MERGEFORMAT </w:instrText>
-    </w:r>
-    <w:r>
-      <w:fldChar w:fldCharType="separate"/>
-    </w:r>
-    <w:r>
-      <w:rPr>
-        <w:noProof/>
-      </w:rPr>
-      <w:t>20.04.2021</w:t>
-    </w:r>
-    <w:r>
-      <w:rPr>
-        <w:noProof/>
-      </w:rPr>
-      <w:fldChar w:fldCharType="end"/>
-    </w:r>
+    <w:fldSimple w:instr=" DATE   \* MERGEFORMAT ">
+      <w:r>
+        <w:rPr>
+          <w:noProof/>
+        </w:rPr>
+        <w:t>22.04.2021</w:t>
+      </w:r>
+    </w:fldSimple>
     <w:r>
       <w:ptab w:relativeTo="margin" w:alignment="center" w:leader="none"/>
     </w:r>
@@ -8097,11 +9165,19 @@
       </w:sdtPr>
       <w:sdtEndPr/>
       <w:sdtContent>
+        <w:proofErr w:type="spellStart"/>
         <w:r>
           <w:rPr>
             <w:lang w:val="en-US"/>
           </w:rPr>
-          <w:t>Berney Alec, Forestier Quentin, Herzig Melvyn</w:t>
+          <w:t>Berney</w:t>
+        </w:r>
+        <w:proofErr w:type="spellEnd"/>
+        <w:r>
+          <w:rPr>
+            <w:lang w:val="en-US"/>
+          </w:rPr>
+          <w:t xml:space="preserve"> Alec, Forestier Quentin, Herzig Melvyn</w:t>
         </w:r>
       </w:sdtContent>
     </w:sdt>
@@ -11824,6 +12900,7 @@
     <w:rsid w:val="00BE7C7D"/>
     <w:rsid w:val="00BF74E5"/>
     <w:rsid w:val="00C07535"/>
+    <w:rsid w:val="00CD2664"/>
     <w:rsid w:val="00D80E5B"/>
     <w:rsid w:val="00D95F62"/>
     <w:rsid w:val="00DA6346"/>

</xml_diff>

<commit_message>
doc choix + temps
</commit_message>
<xml_diff>
--- a/Rapport.docx
+++ b/Rapport.docx
@@ -250,7 +250,7 @@
                                       <w:color w:val="FFFFFF" w:themeColor="background1"/>
                                       <w:lang w:val="de-CH"/>
                                     </w:rPr>
-                                    <w:t>06.05.2021</w:t>
+                                    <w:t>07.05.2021</w:t>
                                   </w:r>
                                   <w:r>
                                     <w:rPr>
@@ -537,7 +537,7 @@
                                 <w:color w:val="FFFFFF" w:themeColor="background1"/>
                                 <w:lang w:val="de-CH"/>
                               </w:rPr>
-                              <w:t>06.05.2021</w:t>
+                              <w:t>07.05.2021</w:t>
                             </w:r>
                             <w:r>
                               <w:rPr>
@@ -7295,13 +7295,197 @@
     </w:p>
     <w:p>
       <w:r>
-        <w:t>&lt;commentaire</w:t>
-      </w:r>
-      <w:r>
-        <w:t xml:space="preserve"> Berney</w:t>
-      </w:r>
-      <w:r>
-        <w:t>&gt;</w:t>
+        <w:t xml:space="preserve">Pour choisir le moteur de template que nous allions utilisés pour le projet, nous avons d’abord fait des recherches pour savoir </w:t>
+      </w:r>
+      <w:r>
+        <w:t>ce qui existait.</w:t>
+      </w:r>
+    </w:p>
+    <w:p>
+      <w:r>
+        <w:t>Nous avons fait ressortir la liste suivante des solutions existantes et intéressantes :</w:t>
+      </w:r>
+    </w:p>
+    <w:p>
+      <w:pPr>
+        <w:pStyle w:val="Paragraphedeliste"/>
+        <w:numPr>
+          <w:ilvl w:val="0"/>
+          <w:numId w:val="18"/>
+        </w:numPr>
+      </w:pPr>
+      <w:r>
+        <w:t>Handlebars</w:t>
+      </w:r>
+    </w:p>
+    <w:p>
+      <w:pPr>
+        <w:pStyle w:val="Paragraphedeliste"/>
+        <w:numPr>
+          <w:ilvl w:val="0"/>
+          <w:numId w:val="18"/>
+        </w:numPr>
+      </w:pPr>
+      <w:r>
+        <w:t>Java Server Pages (JSP)</w:t>
+      </w:r>
+    </w:p>
+    <w:p>
+      <w:pPr>
+        <w:pStyle w:val="Paragraphedeliste"/>
+        <w:numPr>
+          <w:ilvl w:val="0"/>
+          <w:numId w:val="18"/>
+        </w:numPr>
+      </w:pPr>
+      <w:r>
+        <w:t>Thymeleaf</w:t>
+      </w:r>
+    </w:p>
+    <w:p>
+      <w:pPr>
+        <w:pStyle w:val="Paragraphedeliste"/>
+        <w:numPr>
+          <w:ilvl w:val="0"/>
+          <w:numId w:val="18"/>
+        </w:numPr>
+      </w:pPr>
+      <w:r>
+        <w:t>FreeMarker</w:t>
+      </w:r>
+    </w:p>
+    <w:p>
+      <w:pPr>
+        <w:pStyle w:val="Paragraphedeliste"/>
+        <w:numPr>
+          <w:ilvl w:val="0"/>
+          <w:numId w:val="18"/>
+        </w:numPr>
+      </w:pPr>
+      <w:r>
+        <w:t>Groovy</w:t>
+      </w:r>
+    </w:p>
+    <w:p>
+      <w:pPr>
+        <w:pStyle w:val="Paragraphedeliste"/>
+        <w:numPr>
+          <w:ilvl w:val="0"/>
+          <w:numId w:val="18"/>
+        </w:numPr>
+      </w:pPr>
+      <w:r>
+        <w:t>Jade4j</w:t>
+      </w:r>
+    </w:p>
+    <w:p>
+      <w:pPr>
+        <w:pStyle w:val="Paragraphedeliste"/>
+        <w:numPr>
+          <w:ilvl w:val="0"/>
+          <w:numId w:val="18"/>
+        </w:numPr>
+      </w:pPr>
+      <w:r>
+        <w:t>Chunk Templates</w:t>
+      </w:r>
+    </w:p>
+    <w:p>
+      <w:r>
+        <w:t>Nous avons commencé explorer en vitesse chacune de ces solutions</w:t>
+      </w:r>
+      <w:r>
+        <w:t>.</w:t>
+      </w:r>
+    </w:p>
+    <w:p>
+      <w:r>
+        <w:t>Nous avons ensuite fait des recherches plus profondes en commençant par Handlebar (conseillé par le professeur pour le projet / le cours). Cette solution contenant exactement tout ce qui était nécessaire à la réalisation du sprint, nous avons décidé de l’utiliser.</w:t>
+      </w:r>
+    </w:p>
+    <w:p>
+      <w:r>
+        <w:t>Voici les autres moteurs de templates qui auraient également pu être utilisé facilement selon nous :</w:t>
+      </w:r>
+    </w:p>
+    <w:p>
+      <w:pPr>
+        <w:pStyle w:val="Paragraphedeliste"/>
+        <w:numPr>
+          <w:ilvl w:val="0"/>
+          <w:numId w:val="18"/>
+        </w:numPr>
+      </w:pPr>
+      <w:r>
+        <w:t>Thymeleaf</w:t>
+      </w:r>
+    </w:p>
+    <w:p>
+      <w:pPr>
+        <w:pStyle w:val="Paragraphedeliste"/>
+        <w:numPr>
+          <w:ilvl w:val="0"/>
+          <w:numId w:val="18"/>
+        </w:numPr>
+      </w:pPr>
+      <w:r>
+        <w:t>FreeMarker</w:t>
+      </w:r>
+    </w:p>
+    <w:p>
+      <w:pPr>
+        <w:pStyle w:val="Paragraphedeliste"/>
+        <w:numPr>
+          <w:ilvl w:val="0"/>
+          <w:numId w:val="18"/>
+        </w:numPr>
+      </w:pPr>
+      <w:r>
+        <w:t>Chunk Templa</w:t>
+      </w:r>
+      <w:r>
+        <w:t>tes</w:t>
+      </w:r>
+    </w:p>
+    <w:p>
+      <w:r>
+        <w:t>Voici les autres solutions qui n’étaient pas si simple à utiliser, n’avait pas les notations que l’on recherchait ou qui demandaient beaucoup plus d’investissement dans leur compréhension selon nous :</w:t>
+      </w:r>
+    </w:p>
+    <w:p>
+      <w:pPr>
+        <w:pStyle w:val="Paragraphedeliste"/>
+        <w:numPr>
+          <w:ilvl w:val="0"/>
+          <w:numId w:val="18"/>
+        </w:numPr>
+      </w:pPr>
+      <w:r>
+        <w:t>Java Server Pages (JSP)</w:t>
+      </w:r>
+    </w:p>
+    <w:p>
+      <w:pPr>
+        <w:pStyle w:val="Paragraphedeliste"/>
+        <w:numPr>
+          <w:ilvl w:val="0"/>
+          <w:numId w:val="18"/>
+        </w:numPr>
+      </w:pPr>
+      <w:r>
+        <w:t>Groovy</w:t>
+      </w:r>
+    </w:p>
+    <w:p>
+      <w:pPr>
+        <w:pStyle w:val="Paragraphedeliste"/>
+        <w:numPr>
+          <w:ilvl w:val="0"/>
+          <w:numId w:val="18"/>
+        </w:numPr>
+      </w:pPr>
+      <w:r>
+        <w:t>Jade4</w:t>
       </w:r>
     </w:p>
     <w:p>
@@ -7309,6 +7493,7 @@
         <w:pStyle w:val="Titre2"/>
       </w:pPr>
       <w:r>
+        <w:lastRenderedPageBreak/>
         <w:t>Conception incrémentale et décomposition</w:t>
       </w:r>
     </w:p>
@@ -7389,7 +7574,6 @@
         <w:pStyle w:val="Titre3"/>
       </w:pPr>
       <w:r>
-        <w:lastRenderedPageBreak/>
         <w:t xml:space="preserve">Serveur HTTP </w:t>
       </w:r>
     </w:p>
@@ -7498,6 +7682,7 @@
     </w:p>
     <w:p>
       <w:r>
+        <w:lastRenderedPageBreak/>
         <w:t>Si nécessaire dans un futur proche, il serait possible de remplacer le contenu du README par un changelog automatique</w:t>
       </w:r>
       <w:r>
@@ -7846,9 +8031,250 @@
     <w:p/>
     <w:p>
       <w:r>
-        <w:t>&lt;Compléter Quentin et Berney&gt;</w:t>
-      </w:r>
-    </w:p>
+        <w:br w:type="page"/>
+      </w:r>
+    </w:p>
+    <w:tbl>
+      <w:tblPr>
+        <w:tblStyle w:val="TableauGrille2-Accentuation6"/>
+        <w:tblW w:w="0" w:type="auto"/>
+        <w:tblLook w:val="04A0" w:firstRow="1" w:lastRow="0" w:firstColumn="1" w:lastColumn="0" w:noHBand="0" w:noVBand="1"/>
+      </w:tblPr>
+      <w:tblGrid>
+        <w:gridCol w:w="1812"/>
+        <w:gridCol w:w="1812"/>
+        <w:gridCol w:w="1763"/>
+        <w:gridCol w:w="1862"/>
+        <w:gridCol w:w="1813"/>
+      </w:tblGrid>
+      <w:tr>
+        <w:trPr>
+          <w:cnfStyle w:val="100000000000" w:firstRow="1" w:lastRow="0" w:firstColumn="0" w:lastColumn="0" w:oddVBand="0" w:evenVBand="0" w:oddHBand="0" w:evenHBand="0" w:firstRowFirstColumn="0" w:firstRowLastColumn="0" w:lastRowFirstColumn="0" w:lastRowLastColumn="0"/>
+          <w:trHeight w:val="537"/>
+        </w:trPr>
+        <w:tc>
+          <w:tcPr>
+            <w:cnfStyle w:val="001000000000" w:firstRow="0" w:lastRow="0" w:firstColumn="1" w:lastColumn="0" w:oddVBand="0" w:evenVBand="0" w:oddHBand="0" w:evenHBand="0" w:firstRowFirstColumn="0" w:firstRowLastColumn="0" w:lastRowFirstColumn="0" w:lastRowLastColumn="0"/>
+            <w:tcW w:w="9062" w:type="dxa"/>
+            <w:gridSpan w:val="5"/>
+          </w:tcPr>
+          <w:p>
+            <w:pPr>
+              <w:rPr>
+                <w:b w:val="0"/>
+                <w:bCs w:val="0"/>
+              </w:rPr>
+            </w:pPr>
+            <w:r>
+              <w:lastRenderedPageBreak/>
+              <w:t>Modifier</w:t>
+            </w:r>
+            <w:r>
+              <w:t xml:space="preserve"> la commande </w:t>
+            </w:r>
+            <w:r>
+              <w:t>Build</w:t>
+            </w:r>
+          </w:p>
+          <w:p>
+            <w:r>
+              <w:rPr>
+                <w:b w:val="0"/>
+                <w:bCs w:val="0"/>
+              </w:rPr>
+              <w:t>Cette tâche a été réalisée en pair programming par Quentin et Alec.</w:t>
+            </w:r>
+          </w:p>
+          <w:p>
+            <w:pPr>
+              <w:rPr>
+                <w:b w:val="0"/>
+                <w:bCs w:val="0"/>
+              </w:rPr>
+            </w:pPr>
+          </w:p>
+          <w:p>
+            <w:pPr>
+              <w:rPr>
+                <w:b w:val="0"/>
+                <w:bCs w:val="0"/>
+              </w:rPr>
+            </w:pPr>
+            <w:r>
+              <w:rPr>
+                <w:b w:val="0"/>
+                <w:bCs w:val="0"/>
+              </w:rPr>
+              <w:t>La commande build doit être modifier de tel façon :</w:t>
+            </w:r>
+          </w:p>
+          <w:p>
+            <w:pPr>
+              <w:pStyle w:val="Paragraphedeliste"/>
+              <w:numPr>
+                <w:ilvl w:val="0"/>
+                <w:numId w:val="17"/>
+              </w:numPr>
+              <w:rPr>
+                <w:b w:val="0"/>
+                <w:bCs w:val="0"/>
+              </w:rPr>
+            </w:pPr>
+            <w:r>
+              <w:rPr>
+                <w:b w:val="0"/>
+                <w:bCs w:val="0"/>
+              </w:rPr>
+              <w:t>Les fichiers HTML doivent maintenant se baser sur le fichier template/layout.html en utilisant un moteur de template</w:t>
+            </w:r>
+          </w:p>
+          <w:p>
+            <w:pPr>
+              <w:pStyle w:val="Paragraphedeliste"/>
+              <w:numPr>
+                <w:ilvl w:val="0"/>
+                <w:numId w:val="17"/>
+              </w:numPr>
+            </w:pPr>
+            <w:r>
+              <w:rPr>
+                <w:b w:val="0"/>
+                <w:bCs w:val="0"/>
+              </w:rPr>
+              <w:t>Il faut supprimer le dossier template copié dans le dossier build</w:t>
+            </w:r>
+          </w:p>
+          <w:p/>
+        </w:tc>
+      </w:tr>
+      <w:tr>
+        <w:trPr>
+          <w:cnfStyle w:val="000000100000" w:firstRow="0" w:lastRow="0" w:firstColumn="0" w:lastColumn="0" w:oddVBand="0" w:evenVBand="0" w:oddHBand="1" w:evenHBand="0" w:firstRowFirstColumn="0" w:firstRowLastColumn="0" w:lastRowFirstColumn="0" w:lastRowLastColumn="0"/>
+        </w:trPr>
+        <w:tc>
+          <w:tcPr>
+            <w:cnfStyle w:val="001000000000" w:firstRow="0" w:lastRow="0" w:firstColumn="1" w:lastColumn="0" w:oddVBand="0" w:evenVBand="0" w:oddHBand="0" w:evenHBand="0" w:firstRowFirstColumn="0" w:firstRowLastColumn="0" w:lastRowFirstColumn="0" w:lastRowLastColumn="0"/>
+            <w:tcW w:w="1812" w:type="dxa"/>
+          </w:tcPr>
+          <w:p>
+            <w:r>
+              <w:t>Temps</w:t>
+            </w:r>
+          </w:p>
+        </w:tc>
+        <w:tc>
+          <w:tcPr>
+            <w:tcW w:w="1812" w:type="dxa"/>
+          </w:tcPr>
+          <w:p>
+            <w:pPr>
+              <w:cnfStyle w:val="000000100000" w:firstRow="0" w:lastRow="0" w:firstColumn="0" w:lastColumn="0" w:oddVBand="0" w:evenVBand="0" w:oddHBand="1" w:evenHBand="0" w:firstRowFirstColumn="0" w:firstRowLastColumn="0" w:lastRowFirstColumn="0" w:lastRowLastColumn="0"/>
+            </w:pPr>
+            <w:r>
+              <w:t xml:space="preserve">Au mieux : </w:t>
+            </w:r>
+            <w:r>
+              <w:t>3</w:t>
+            </w:r>
+            <w:r>
+              <w:t>h</w:t>
+            </w:r>
+          </w:p>
+        </w:tc>
+        <w:tc>
+          <w:tcPr>
+            <w:tcW w:w="1763" w:type="dxa"/>
+          </w:tcPr>
+          <w:p>
+            <w:pPr>
+              <w:cnfStyle w:val="000000100000" w:firstRow="0" w:lastRow="0" w:firstColumn="0" w:lastColumn="0" w:oddVBand="0" w:evenVBand="0" w:oddHBand="1" w:evenHBand="0" w:firstRowFirstColumn="0" w:firstRowLastColumn="0" w:lastRowFirstColumn="0" w:lastRowLastColumn="0"/>
+            </w:pPr>
+            <w:r>
+              <w:t xml:space="preserve">Au pire : </w:t>
+            </w:r>
+            <w:r>
+              <w:t>6h</w:t>
+            </w:r>
+          </w:p>
+        </w:tc>
+        <w:tc>
+          <w:tcPr>
+            <w:tcW w:w="1862" w:type="dxa"/>
+          </w:tcPr>
+          <w:p>
+            <w:pPr>
+              <w:cnfStyle w:val="000000100000" w:firstRow="0" w:lastRow="0" w:firstColumn="0" w:lastColumn="0" w:oddVBand="0" w:evenVBand="0" w:oddHBand="1" w:evenHBand="0" w:firstRowFirstColumn="0" w:firstRowLastColumn="0" w:lastRowFirstColumn="0" w:lastRowLastColumn="0"/>
+            </w:pPr>
+            <w:r>
+              <w:t xml:space="preserve">Prévu : </w:t>
+            </w:r>
+            <w:r>
+              <w:t>4h30</w:t>
+            </w:r>
+            <w:r>
+              <w:t>min</w:t>
+            </w:r>
+          </w:p>
+        </w:tc>
+        <w:tc>
+          <w:tcPr>
+            <w:tcW w:w="1813" w:type="dxa"/>
+          </w:tcPr>
+          <w:p>
+            <w:pPr>
+              <w:cnfStyle w:val="000000100000" w:firstRow="0" w:lastRow="0" w:firstColumn="0" w:lastColumn="0" w:oddVBand="0" w:evenVBand="0" w:oddHBand="1" w:evenHBand="0" w:firstRowFirstColumn="0" w:firstRowLastColumn="0" w:lastRowFirstColumn="0" w:lastRowLastColumn="0"/>
+            </w:pPr>
+            <w:r>
+              <w:t xml:space="preserve">Réel : </w:t>
+            </w:r>
+            <w:r>
+              <w:t>4</w:t>
+            </w:r>
+            <w:r>
+              <w:t>h</w:t>
+            </w:r>
+            <w:r>
+              <w:t>25</w:t>
+            </w:r>
+          </w:p>
+        </w:tc>
+      </w:tr>
+      <w:tr>
+        <w:tc>
+          <w:tcPr>
+            <w:cnfStyle w:val="001000000000" w:firstRow="0" w:lastRow="0" w:firstColumn="1" w:lastColumn="0" w:oddVBand="0" w:evenVBand="0" w:oddHBand="0" w:evenHBand="0" w:firstRowFirstColumn="0" w:firstRowLastColumn="0" w:lastRowFirstColumn="0" w:lastRowLastColumn="0"/>
+            <w:tcW w:w="1812" w:type="dxa"/>
+          </w:tcPr>
+          <w:p>
+            <w:r>
+              <w:t>Commentaires :</w:t>
+            </w:r>
+          </w:p>
+        </w:tc>
+        <w:tc>
+          <w:tcPr>
+            <w:tcW w:w="7250" w:type="dxa"/>
+            <w:gridSpan w:val="4"/>
+          </w:tcPr>
+          <w:p>
+            <w:pPr>
+              <w:cnfStyle w:val="000000000000" w:firstRow="0" w:lastRow="0" w:firstColumn="0" w:lastColumn="0" w:oddVBand="0" w:evenVBand="0" w:oddHBand="0" w:evenHBand="0" w:firstRowFirstColumn="0" w:firstRowLastColumn="0" w:lastRowFirstColumn="0" w:lastRowLastColumn="0"/>
+            </w:pPr>
+            <w:r>
+              <w:t>La réalisation de cette tâche s’est assez bien déroulée. Nous avons juste eu de la peine au début car il fallait comprendre comment utiliser Handlebars.</w:t>
+            </w:r>
+          </w:p>
+          <w:p>
+            <w:pPr>
+              <w:cnfStyle w:val="000000000000" w:firstRow="0" w:lastRow="0" w:firstColumn="0" w:lastColumn="0" w:oddVBand="0" w:evenVBand="0" w:oddHBand="0" w:evenHBand="0" w:firstRowFirstColumn="0" w:firstRowLastColumn="0" w:lastRowFirstColumn="0" w:lastRowLastColumn="0"/>
+            </w:pPr>
+            <w:r>
+              <w:t>Nous avons réussi à être dans les temps malgré notre mauvaise compréhension d’Handlebars, car nous avions très peu de tests à écrire. Effectivement, il suffisait de modifier ceux créé auparavant.</w:t>
+            </w:r>
+          </w:p>
+        </w:tc>
+      </w:tr>
+    </w:tbl>
     <w:p>
       <w:r>
         <w:br w:type="page"/>
@@ -8109,7 +8535,13 @@
     </w:p>
     <w:p>
       <w:r>
-        <w:t>L’outil de « refactor » d’intelliJ a été utilisé des façon suivantes :</w:t>
+        <w:t>L’outil de « refactor » d’intelliJ a été utilisé des façon</w:t>
+      </w:r>
+      <w:r>
+        <w:t>s</w:t>
+      </w:r>
+      <w:r>
+        <w:t xml:space="preserve"> suivantes :</w:t>
       </w:r>
     </w:p>
     <w:p>
@@ -8178,7 +8610,13 @@
     </w:p>
     <w:p>
       <w:r>
-        <w:t>Dans la lancée du sprint 1, nous avons enrichi le projet de test pour couvrir les nouvelles fonctionnalité :</w:t>
+        <w:t>Dans la lancée du sprint 1, nous avons enrichi le projet de test pour couvrir les nouvelles fonctionnalité</w:t>
+      </w:r>
+      <w:r>
+        <w:t>s</w:t>
+      </w:r>
+      <w:r>
+        <w:t> :</w:t>
       </w:r>
     </w:p>
     <w:p>
@@ -8851,27 +9289,14 @@
         <w:lang w:val="en-US"/>
       </w:rPr>
     </w:pPr>
-    <w:r>
-      <w:fldChar w:fldCharType="begin"/>
-    </w:r>
-    <w:r>
-      <w:instrText xml:space="preserve"> DATE   \* MERGEFORMAT </w:instrText>
-    </w:r>
-    <w:r>
-      <w:fldChar w:fldCharType="separate"/>
-    </w:r>
-    <w:r>
-      <w:rPr>
-        <w:noProof/>
-      </w:rPr>
-      <w:t>06.05.2021</w:t>
-    </w:r>
-    <w:r>
-      <w:rPr>
-        <w:noProof/>
-      </w:rPr>
-      <w:fldChar w:fldCharType="end"/>
-    </w:r>
+    <w:fldSimple w:instr=" DATE   \* MERGEFORMAT ">
+      <w:r>
+        <w:rPr>
+          <w:noProof/>
+        </w:rPr>
+        <w:t>07.05.2021</w:t>
+      </w:r>
+    </w:fldSimple>
     <w:r>
       <w:ptab w:relativeTo="margin" w:alignment="center" w:leader="none"/>
     </w:r>
@@ -9554,6 +9979,119 @@
     </w:lvl>
   </w:abstractNum>
   <w:abstractNum w:abstractNumId="3" w15:restartNumberingAfterBreak="0">
+    <w:nsid w:val="1773422F"/>
+    <w:multiLevelType w:val="hybridMultilevel"/>
+    <w:tmpl w:val="8BFEF882"/>
+    <w:lvl w:ilvl="0" w:tplc="100C0001">
+      <w:start w:val="1"/>
+      <w:numFmt w:val="bullet"/>
+      <w:lvlText w:val=""/>
+      <w:lvlJc w:val="left"/>
+      <w:pPr>
+        <w:ind w:left="720" w:hanging="360"/>
+      </w:pPr>
+      <w:rPr>
+        <w:rFonts w:ascii="Symbol" w:hAnsi="Symbol" w:hint="default"/>
+      </w:rPr>
+    </w:lvl>
+    <w:lvl w:ilvl="1" w:tplc="100C0003" w:tentative="1">
+      <w:start w:val="1"/>
+      <w:numFmt w:val="bullet"/>
+      <w:lvlText w:val="o"/>
+      <w:lvlJc w:val="left"/>
+      <w:pPr>
+        <w:ind w:left="1440" w:hanging="360"/>
+      </w:pPr>
+      <w:rPr>
+        <w:rFonts w:ascii="Courier New" w:hAnsi="Courier New" w:cs="Courier New" w:hint="default"/>
+      </w:rPr>
+    </w:lvl>
+    <w:lvl w:ilvl="2" w:tplc="100C0005" w:tentative="1">
+      <w:start w:val="1"/>
+      <w:numFmt w:val="bullet"/>
+      <w:lvlText w:val=""/>
+      <w:lvlJc w:val="left"/>
+      <w:pPr>
+        <w:ind w:left="2160" w:hanging="360"/>
+      </w:pPr>
+      <w:rPr>
+        <w:rFonts w:ascii="Wingdings" w:hAnsi="Wingdings" w:hint="default"/>
+      </w:rPr>
+    </w:lvl>
+    <w:lvl w:ilvl="3" w:tplc="100C0001" w:tentative="1">
+      <w:start w:val="1"/>
+      <w:numFmt w:val="bullet"/>
+      <w:lvlText w:val=""/>
+      <w:lvlJc w:val="left"/>
+      <w:pPr>
+        <w:ind w:left="2880" w:hanging="360"/>
+      </w:pPr>
+      <w:rPr>
+        <w:rFonts w:ascii="Symbol" w:hAnsi="Symbol" w:hint="default"/>
+      </w:rPr>
+    </w:lvl>
+    <w:lvl w:ilvl="4" w:tplc="100C0003" w:tentative="1">
+      <w:start w:val="1"/>
+      <w:numFmt w:val="bullet"/>
+      <w:lvlText w:val="o"/>
+      <w:lvlJc w:val="left"/>
+      <w:pPr>
+        <w:ind w:left="3600" w:hanging="360"/>
+      </w:pPr>
+      <w:rPr>
+        <w:rFonts w:ascii="Courier New" w:hAnsi="Courier New" w:cs="Courier New" w:hint="default"/>
+      </w:rPr>
+    </w:lvl>
+    <w:lvl w:ilvl="5" w:tplc="100C0005" w:tentative="1">
+      <w:start w:val="1"/>
+      <w:numFmt w:val="bullet"/>
+      <w:lvlText w:val=""/>
+      <w:lvlJc w:val="left"/>
+      <w:pPr>
+        <w:ind w:left="4320" w:hanging="360"/>
+      </w:pPr>
+      <w:rPr>
+        <w:rFonts w:ascii="Wingdings" w:hAnsi="Wingdings" w:hint="default"/>
+      </w:rPr>
+    </w:lvl>
+    <w:lvl w:ilvl="6" w:tplc="100C0001" w:tentative="1">
+      <w:start w:val="1"/>
+      <w:numFmt w:val="bullet"/>
+      <w:lvlText w:val=""/>
+      <w:lvlJc w:val="left"/>
+      <w:pPr>
+        <w:ind w:left="5040" w:hanging="360"/>
+      </w:pPr>
+      <w:rPr>
+        <w:rFonts w:ascii="Symbol" w:hAnsi="Symbol" w:hint="default"/>
+      </w:rPr>
+    </w:lvl>
+    <w:lvl w:ilvl="7" w:tplc="100C0003" w:tentative="1">
+      <w:start w:val="1"/>
+      <w:numFmt w:val="bullet"/>
+      <w:lvlText w:val="o"/>
+      <w:lvlJc w:val="left"/>
+      <w:pPr>
+        <w:ind w:left="5760" w:hanging="360"/>
+      </w:pPr>
+      <w:rPr>
+        <w:rFonts w:ascii="Courier New" w:hAnsi="Courier New" w:cs="Courier New" w:hint="default"/>
+      </w:rPr>
+    </w:lvl>
+    <w:lvl w:ilvl="8" w:tplc="100C0005" w:tentative="1">
+      <w:start w:val="1"/>
+      <w:numFmt w:val="bullet"/>
+      <w:lvlText w:val=""/>
+      <w:lvlJc w:val="left"/>
+      <w:pPr>
+        <w:ind w:left="6480" w:hanging="360"/>
+      </w:pPr>
+      <w:rPr>
+        <w:rFonts w:ascii="Wingdings" w:hAnsi="Wingdings" w:hint="default"/>
+      </w:rPr>
+    </w:lvl>
+  </w:abstractNum>
+  <w:abstractNum w:abstractNumId="4" w15:restartNumberingAfterBreak="0">
     <w:nsid w:val="1A350938"/>
     <w:multiLevelType w:val="hybridMultilevel"/>
     <w:tmpl w:val="44549D22"/>
@@ -9665,7 +10203,7 @@
       </w:rPr>
     </w:lvl>
   </w:abstractNum>
-  <w:abstractNum w:abstractNumId="4" w15:restartNumberingAfterBreak="0">
+  <w:abstractNum w:abstractNumId="5" w15:restartNumberingAfterBreak="0">
     <w:nsid w:val="1EB07E13"/>
     <w:multiLevelType w:val="hybridMultilevel"/>
     <w:tmpl w:val="EEC48EB4"/>
@@ -9778,7 +10316,7 @@
       </w:rPr>
     </w:lvl>
   </w:abstractNum>
-  <w:abstractNum w:abstractNumId="5" w15:restartNumberingAfterBreak="0">
+  <w:abstractNum w:abstractNumId="6" w15:restartNumberingAfterBreak="0">
     <w:nsid w:val="276D3C9A"/>
     <w:multiLevelType w:val="hybridMultilevel"/>
     <w:tmpl w:val="2516010E"/>
@@ -9891,7 +10429,7 @@
       </w:rPr>
     </w:lvl>
   </w:abstractNum>
-  <w:abstractNum w:abstractNumId="6" w15:restartNumberingAfterBreak="0">
+  <w:abstractNum w:abstractNumId="7" w15:restartNumberingAfterBreak="0">
     <w:nsid w:val="2BDD6762"/>
     <w:multiLevelType w:val="hybridMultilevel"/>
     <w:tmpl w:val="E4B82118"/>
@@ -10004,7 +10542,7 @@
       </w:rPr>
     </w:lvl>
   </w:abstractNum>
-  <w:abstractNum w:abstractNumId="7" w15:restartNumberingAfterBreak="0">
+  <w:abstractNum w:abstractNumId="8" w15:restartNumberingAfterBreak="0">
     <w:nsid w:val="37CA00BC"/>
     <w:multiLevelType w:val="hybridMultilevel"/>
     <w:tmpl w:val="AE6CE9CE"/>
@@ -10117,7 +10655,7 @@
       </w:rPr>
     </w:lvl>
   </w:abstractNum>
-  <w:abstractNum w:abstractNumId="8" w15:restartNumberingAfterBreak="0">
+  <w:abstractNum w:abstractNumId="9" w15:restartNumberingAfterBreak="0">
     <w:nsid w:val="3F351896"/>
     <w:multiLevelType w:val="hybridMultilevel"/>
     <w:tmpl w:val="F6525D5E"/>
@@ -10230,7 +10768,120 @@
       </w:rPr>
     </w:lvl>
   </w:abstractNum>
-  <w:abstractNum w:abstractNumId="9" w15:restartNumberingAfterBreak="0">
+  <w:abstractNum w:abstractNumId="10" w15:restartNumberingAfterBreak="0">
+    <w:nsid w:val="40E259F7"/>
+    <w:multiLevelType w:val="hybridMultilevel"/>
+    <w:tmpl w:val="360A82AA"/>
+    <w:lvl w:ilvl="0" w:tplc="100C0001">
+      <w:start w:val="1"/>
+      <w:numFmt w:val="bullet"/>
+      <w:lvlText w:val=""/>
+      <w:lvlJc w:val="left"/>
+      <w:pPr>
+        <w:ind w:left="720" w:hanging="360"/>
+      </w:pPr>
+      <w:rPr>
+        <w:rFonts w:ascii="Symbol" w:hAnsi="Symbol" w:hint="default"/>
+      </w:rPr>
+    </w:lvl>
+    <w:lvl w:ilvl="1" w:tplc="100C0003" w:tentative="1">
+      <w:start w:val="1"/>
+      <w:numFmt w:val="bullet"/>
+      <w:lvlText w:val="o"/>
+      <w:lvlJc w:val="left"/>
+      <w:pPr>
+        <w:ind w:left="1440" w:hanging="360"/>
+      </w:pPr>
+      <w:rPr>
+        <w:rFonts w:ascii="Courier New" w:hAnsi="Courier New" w:cs="Courier New" w:hint="default"/>
+      </w:rPr>
+    </w:lvl>
+    <w:lvl w:ilvl="2" w:tplc="100C0005" w:tentative="1">
+      <w:start w:val="1"/>
+      <w:numFmt w:val="bullet"/>
+      <w:lvlText w:val=""/>
+      <w:lvlJc w:val="left"/>
+      <w:pPr>
+        <w:ind w:left="2160" w:hanging="360"/>
+      </w:pPr>
+      <w:rPr>
+        <w:rFonts w:ascii="Wingdings" w:hAnsi="Wingdings" w:hint="default"/>
+      </w:rPr>
+    </w:lvl>
+    <w:lvl w:ilvl="3" w:tplc="100C0001" w:tentative="1">
+      <w:start w:val="1"/>
+      <w:numFmt w:val="bullet"/>
+      <w:lvlText w:val=""/>
+      <w:lvlJc w:val="left"/>
+      <w:pPr>
+        <w:ind w:left="2880" w:hanging="360"/>
+      </w:pPr>
+      <w:rPr>
+        <w:rFonts w:ascii="Symbol" w:hAnsi="Symbol" w:hint="default"/>
+      </w:rPr>
+    </w:lvl>
+    <w:lvl w:ilvl="4" w:tplc="100C0003" w:tentative="1">
+      <w:start w:val="1"/>
+      <w:numFmt w:val="bullet"/>
+      <w:lvlText w:val="o"/>
+      <w:lvlJc w:val="left"/>
+      <w:pPr>
+        <w:ind w:left="3600" w:hanging="360"/>
+      </w:pPr>
+      <w:rPr>
+        <w:rFonts w:ascii="Courier New" w:hAnsi="Courier New" w:cs="Courier New" w:hint="default"/>
+      </w:rPr>
+    </w:lvl>
+    <w:lvl w:ilvl="5" w:tplc="100C0005" w:tentative="1">
+      <w:start w:val="1"/>
+      <w:numFmt w:val="bullet"/>
+      <w:lvlText w:val=""/>
+      <w:lvlJc w:val="left"/>
+      <w:pPr>
+        <w:ind w:left="4320" w:hanging="360"/>
+      </w:pPr>
+      <w:rPr>
+        <w:rFonts w:ascii="Wingdings" w:hAnsi="Wingdings" w:hint="default"/>
+      </w:rPr>
+    </w:lvl>
+    <w:lvl w:ilvl="6" w:tplc="100C0001" w:tentative="1">
+      <w:start w:val="1"/>
+      <w:numFmt w:val="bullet"/>
+      <w:lvlText w:val=""/>
+      <w:lvlJc w:val="left"/>
+      <w:pPr>
+        <w:ind w:left="5040" w:hanging="360"/>
+      </w:pPr>
+      <w:rPr>
+        <w:rFonts w:ascii="Symbol" w:hAnsi="Symbol" w:hint="default"/>
+      </w:rPr>
+    </w:lvl>
+    <w:lvl w:ilvl="7" w:tplc="100C0003" w:tentative="1">
+      <w:start w:val="1"/>
+      <w:numFmt w:val="bullet"/>
+      <w:lvlText w:val="o"/>
+      <w:lvlJc w:val="left"/>
+      <w:pPr>
+        <w:ind w:left="5760" w:hanging="360"/>
+      </w:pPr>
+      <w:rPr>
+        <w:rFonts w:ascii="Courier New" w:hAnsi="Courier New" w:cs="Courier New" w:hint="default"/>
+      </w:rPr>
+    </w:lvl>
+    <w:lvl w:ilvl="8" w:tplc="100C0005" w:tentative="1">
+      <w:start w:val="1"/>
+      <w:numFmt w:val="bullet"/>
+      <w:lvlText w:val=""/>
+      <w:lvlJc w:val="left"/>
+      <w:pPr>
+        <w:ind w:left="6480" w:hanging="360"/>
+      </w:pPr>
+      <w:rPr>
+        <w:rFonts w:ascii="Wingdings" w:hAnsi="Wingdings" w:hint="default"/>
+      </w:rPr>
+    </w:lvl>
+  </w:abstractNum>
+  <w:abstractNum w:abstractNumId="11" w15:restartNumberingAfterBreak="0">
     <w:nsid w:val="41CE480D"/>
     <w:multiLevelType w:val="hybridMultilevel"/>
     <w:tmpl w:val="3C10B06E"/>
@@ -10342,7 +10993,7 @@
       </w:rPr>
     </w:lvl>
   </w:abstractNum>
-  <w:abstractNum w:abstractNumId="10" w15:restartNumberingAfterBreak="0">
+  <w:abstractNum w:abstractNumId="12" w15:restartNumberingAfterBreak="0">
     <w:nsid w:val="44302362"/>
     <w:multiLevelType w:val="hybridMultilevel"/>
     <w:tmpl w:val="1E503142"/>
@@ -10455,7 +11106,7 @@
       </w:rPr>
     </w:lvl>
   </w:abstractNum>
-  <w:abstractNum w:abstractNumId="11" w15:restartNumberingAfterBreak="0">
+  <w:abstractNum w:abstractNumId="13" w15:restartNumberingAfterBreak="0">
     <w:nsid w:val="52652358"/>
     <w:multiLevelType w:val="hybridMultilevel"/>
     <w:tmpl w:val="26866BC8"/>
@@ -10567,7 +11218,120 @@
       </w:rPr>
     </w:lvl>
   </w:abstractNum>
-  <w:abstractNum w:abstractNumId="12" w15:restartNumberingAfterBreak="0">
+  <w:abstractNum w:abstractNumId="14" w15:restartNumberingAfterBreak="0">
+    <w:nsid w:val="54DC373D"/>
+    <w:multiLevelType w:val="hybridMultilevel"/>
+    <w:tmpl w:val="DCCAB78C"/>
+    <w:lvl w:ilvl="0" w:tplc="100C0001">
+      <w:start w:val="1"/>
+      <w:numFmt w:val="bullet"/>
+      <w:lvlText w:val=""/>
+      <w:lvlJc w:val="left"/>
+      <w:pPr>
+        <w:ind w:left="720" w:hanging="360"/>
+      </w:pPr>
+      <w:rPr>
+        <w:rFonts w:ascii="Symbol" w:hAnsi="Symbol" w:hint="default"/>
+      </w:rPr>
+    </w:lvl>
+    <w:lvl w:ilvl="1" w:tplc="100C0003" w:tentative="1">
+      <w:start w:val="1"/>
+      <w:numFmt w:val="bullet"/>
+      <w:lvlText w:val="o"/>
+      <w:lvlJc w:val="left"/>
+      <w:pPr>
+        <w:ind w:left="1440" w:hanging="360"/>
+      </w:pPr>
+      <w:rPr>
+        <w:rFonts w:ascii="Courier New" w:hAnsi="Courier New" w:cs="Courier New" w:hint="default"/>
+      </w:rPr>
+    </w:lvl>
+    <w:lvl w:ilvl="2" w:tplc="100C0005" w:tentative="1">
+      <w:start w:val="1"/>
+      <w:numFmt w:val="bullet"/>
+      <w:lvlText w:val=""/>
+      <w:lvlJc w:val="left"/>
+      <w:pPr>
+        <w:ind w:left="2160" w:hanging="360"/>
+      </w:pPr>
+      <w:rPr>
+        <w:rFonts w:ascii="Wingdings" w:hAnsi="Wingdings" w:hint="default"/>
+      </w:rPr>
+    </w:lvl>
+    <w:lvl w:ilvl="3" w:tplc="100C0001" w:tentative="1">
+      <w:start w:val="1"/>
+      <w:numFmt w:val="bullet"/>
+      <w:lvlText w:val=""/>
+      <w:lvlJc w:val="left"/>
+      <w:pPr>
+        <w:ind w:left="2880" w:hanging="360"/>
+      </w:pPr>
+      <w:rPr>
+        <w:rFonts w:ascii="Symbol" w:hAnsi="Symbol" w:hint="default"/>
+      </w:rPr>
+    </w:lvl>
+    <w:lvl w:ilvl="4" w:tplc="100C0003" w:tentative="1">
+      <w:start w:val="1"/>
+      <w:numFmt w:val="bullet"/>
+      <w:lvlText w:val="o"/>
+      <w:lvlJc w:val="left"/>
+      <w:pPr>
+        <w:ind w:left="3600" w:hanging="360"/>
+      </w:pPr>
+      <w:rPr>
+        <w:rFonts w:ascii="Courier New" w:hAnsi="Courier New" w:cs="Courier New" w:hint="default"/>
+      </w:rPr>
+    </w:lvl>
+    <w:lvl w:ilvl="5" w:tplc="100C0005" w:tentative="1">
+      <w:start w:val="1"/>
+      <w:numFmt w:val="bullet"/>
+      <w:lvlText w:val=""/>
+      <w:lvlJc w:val="left"/>
+      <w:pPr>
+        <w:ind w:left="4320" w:hanging="360"/>
+      </w:pPr>
+      <w:rPr>
+        <w:rFonts w:ascii="Wingdings" w:hAnsi="Wingdings" w:hint="default"/>
+      </w:rPr>
+    </w:lvl>
+    <w:lvl w:ilvl="6" w:tplc="100C0001" w:tentative="1">
+      <w:start w:val="1"/>
+      <w:numFmt w:val="bullet"/>
+      <w:lvlText w:val=""/>
+      <w:lvlJc w:val="left"/>
+      <w:pPr>
+        <w:ind w:left="5040" w:hanging="360"/>
+      </w:pPr>
+      <w:rPr>
+        <w:rFonts w:ascii="Symbol" w:hAnsi="Symbol" w:hint="default"/>
+      </w:rPr>
+    </w:lvl>
+    <w:lvl w:ilvl="7" w:tplc="100C0003" w:tentative="1">
+      <w:start w:val="1"/>
+      <w:numFmt w:val="bullet"/>
+      <w:lvlText w:val="o"/>
+      <w:lvlJc w:val="left"/>
+      <w:pPr>
+        <w:ind w:left="5760" w:hanging="360"/>
+      </w:pPr>
+      <w:rPr>
+        <w:rFonts w:ascii="Courier New" w:hAnsi="Courier New" w:cs="Courier New" w:hint="default"/>
+      </w:rPr>
+    </w:lvl>
+    <w:lvl w:ilvl="8" w:tplc="100C0005" w:tentative="1">
+      <w:start w:val="1"/>
+      <w:numFmt w:val="bullet"/>
+      <w:lvlText w:val=""/>
+      <w:lvlJc w:val="left"/>
+      <w:pPr>
+        <w:ind w:left="6480" w:hanging="360"/>
+      </w:pPr>
+      <w:rPr>
+        <w:rFonts w:ascii="Wingdings" w:hAnsi="Wingdings" w:hint="default"/>
+      </w:rPr>
+    </w:lvl>
+  </w:abstractNum>
+  <w:abstractNum w:abstractNumId="15" w15:restartNumberingAfterBreak="0">
     <w:nsid w:val="59E850F6"/>
     <w:multiLevelType w:val="hybridMultilevel"/>
     <w:tmpl w:val="5972C53C"/>
@@ -10679,7 +11443,7 @@
       </w:rPr>
     </w:lvl>
   </w:abstractNum>
-  <w:abstractNum w:abstractNumId="13" w15:restartNumberingAfterBreak="0">
+  <w:abstractNum w:abstractNumId="16" w15:restartNumberingAfterBreak="0">
     <w:nsid w:val="5A595784"/>
     <w:multiLevelType w:val="hybridMultilevel"/>
     <w:tmpl w:val="2F8C917E"/>
@@ -10792,7 +11556,7 @@
       </w:rPr>
     </w:lvl>
   </w:abstractNum>
-  <w:abstractNum w:abstractNumId="14" w15:restartNumberingAfterBreak="0">
+  <w:abstractNum w:abstractNumId="17" w15:restartNumberingAfterBreak="0">
     <w:nsid w:val="5C131591"/>
     <w:multiLevelType w:val="hybridMultilevel"/>
     <w:tmpl w:val="8C4A5B44"/>
@@ -10904,7 +11668,120 @@
       </w:rPr>
     </w:lvl>
   </w:abstractNum>
-  <w:abstractNum w:abstractNumId="15" w15:restartNumberingAfterBreak="0">
+  <w:abstractNum w:abstractNumId="18" w15:restartNumberingAfterBreak="0">
+    <w:nsid w:val="5F477E33"/>
+    <w:multiLevelType w:val="hybridMultilevel"/>
+    <w:tmpl w:val="96441520"/>
+    <w:lvl w:ilvl="0" w:tplc="100C0001">
+      <w:start w:val="1"/>
+      <w:numFmt w:val="bullet"/>
+      <w:lvlText w:val=""/>
+      <w:lvlJc w:val="left"/>
+      <w:pPr>
+        <w:ind w:left="720" w:hanging="360"/>
+      </w:pPr>
+      <w:rPr>
+        <w:rFonts w:ascii="Symbol" w:hAnsi="Symbol" w:hint="default"/>
+      </w:rPr>
+    </w:lvl>
+    <w:lvl w:ilvl="1" w:tplc="100C0003" w:tentative="1">
+      <w:start w:val="1"/>
+      <w:numFmt w:val="bullet"/>
+      <w:lvlText w:val="o"/>
+      <w:lvlJc w:val="left"/>
+      <w:pPr>
+        <w:ind w:left="1440" w:hanging="360"/>
+      </w:pPr>
+      <w:rPr>
+        <w:rFonts w:ascii="Courier New" w:hAnsi="Courier New" w:cs="Courier New" w:hint="default"/>
+      </w:rPr>
+    </w:lvl>
+    <w:lvl w:ilvl="2" w:tplc="100C0005" w:tentative="1">
+      <w:start w:val="1"/>
+      <w:numFmt w:val="bullet"/>
+      <w:lvlText w:val=""/>
+      <w:lvlJc w:val="left"/>
+      <w:pPr>
+        <w:ind w:left="2160" w:hanging="360"/>
+      </w:pPr>
+      <w:rPr>
+        <w:rFonts w:ascii="Wingdings" w:hAnsi="Wingdings" w:hint="default"/>
+      </w:rPr>
+    </w:lvl>
+    <w:lvl w:ilvl="3" w:tplc="100C0001" w:tentative="1">
+      <w:start w:val="1"/>
+      <w:numFmt w:val="bullet"/>
+      <w:lvlText w:val=""/>
+      <w:lvlJc w:val="left"/>
+      <w:pPr>
+        <w:ind w:left="2880" w:hanging="360"/>
+      </w:pPr>
+      <w:rPr>
+        <w:rFonts w:ascii="Symbol" w:hAnsi="Symbol" w:hint="default"/>
+      </w:rPr>
+    </w:lvl>
+    <w:lvl w:ilvl="4" w:tplc="100C0003" w:tentative="1">
+      <w:start w:val="1"/>
+      <w:numFmt w:val="bullet"/>
+      <w:lvlText w:val="o"/>
+      <w:lvlJc w:val="left"/>
+      <w:pPr>
+        <w:ind w:left="3600" w:hanging="360"/>
+      </w:pPr>
+      <w:rPr>
+        <w:rFonts w:ascii="Courier New" w:hAnsi="Courier New" w:cs="Courier New" w:hint="default"/>
+      </w:rPr>
+    </w:lvl>
+    <w:lvl w:ilvl="5" w:tplc="100C0005" w:tentative="1">
+      <w:start w:val="1"/>
+      <w:numFmt w:val="bullet"/>
+      <w:lvlText w:val=""/>
+      <w:lvlJc w:val="left"/>
+      <w:pPr>
+        <w:ind w:left="4320" w:hanging="360"/>
+      </w:pPr>
+      <w:rPr>
+        <w:rFonts w:ascii="Wingdings" w:hAnsi="Wingdings" w:hint="default"/>
+      </w:rPr>
+    </w:lvl>
+    <w:lvl w:ilvl="6" w:tplc="100C0001" w:tentative="1">
+      <w:start w:val="1"/>
+      <w:numFmt w:val="bullet"/>
+      <w:lvlText w:val=""/>
+      <w:lvlJc w:val="left"/>
+      <w:pPr>
+        <w:ind w:left="5040" w:hanging="360"/>
+      </w:pPr>
+      <w:rPr>
+        <w:rFonts w:ascii="Symbol" w:hAnsi="Symbol" w:hint="default"/>
+      </w:rPr>
+    </w:lvl>
+    <w:lvl w:ilvl="7" w:tplc="100C0003" w:tentative="1">
+      <w:start w:val="1"/>
+      <w:numFmt w:val="bullet"/>
+      <w:lvlText w:val="o"/>
+      <w:lvlJc w:val="left"/>
+      <w:pPr>
+        <w:ind w:left="5760" w:hanging="360"/>
+      </w:pPr>
+      <w:rPr>
+        <w:rFonts w:ascii="Courier New" w:hAnsi="Courier New" w:cs="Courier New" w:hint="default"/>
+      </w:rPr>
+    </w:lvl>
+    <w:lvl w:ilvl="8" w:tplc="100C0005" w:tentative="1">
+      <w:start w:val="1"/>
+      <w:numFmt w:val="bullet"/>
+      <w:lvlText w:val=""/>
+      <w:lvlJc w:val="left"/>
+      <w:pPr>
+        <w:ind w:left="6480" w:hanging="360"/>
+      </w:pPr>
+      <w:rPr>
+        <w:rFonts w:ascii="Wingdings" w:hAnsi="Wingdings" w:hint="default"/>
+      </w:rPr>
+    </w:lvl>
+  </w:abstractNum>
+  <w:abstractNum w:abstractNumId="19" w15:restartNumberingAfterBreak="0">
     <w:nsid w:val="69DC78BE"/>
     <w:multiLevelType w:val="hybridMultilevel"/>
     <w:tmpl w:val="D2A0E408"/>
@@ -11018,28 +11895,28 @@
     </w:lvl>
   </w:abstractNum>
   <w:num w:numId="1">
-    <w:abstractNumId w:val="9"/>
+    <w:abstractNumId w:val="11"/>
   </w:num>
   <w:num w:numId="2">
-    <w:abstractNumId w:val="12"/>
+    <w:abstractNumId w:val="15"/>
   </w:num>
   <w:num w:numId="3">
-    <w:abstractNumId w:val="14"/>
+    <w:abstractNumId w:val="17"/>
   </w:num>
   <w:num w:numId="4">
     <w:abstractNumId w:val="2"/>
   </w:num>
   <w:num w:numId="5">
-    <w:abstractNumId w:val="3"/>
+    <w:abstractNumId w:val="4"/>
   </w:num>
   <w:num w:numId="6">
-    <w:abstractNumId w:val="5"/>
+    <w:abstractNumId w:val="6"/>
   </w:num>
   <w:num w:numId="7">
-    <w:abstractNumId w:val="15"/>
+    <w:abstractNumId w:val="19"/>
   </w:num>
   <w:num w:numId="8">
-    <w:abstractNumId w:val="8"/>
+    <w:abstractNumId w:val="9"/>
   </w:num>
   <w:num w:numId="9">
     <w:abstractNumId w:val="1"/>
@@ -11048,22 +11925,34 @@
     <w:abstractNumId w:val="0"/>
   </w:num>
   <w:num w:numId="11">
-    <w:abstractNumId w:val="11"/>
+    <w:abstractNumId w:val="13"/>
   </w:num>
   <w:num w:numId="12">
-    <w:abstractNumId w:val="6"/>
+    <w:abstractNumId w:val="7"/>
   </w:num>
   <w:num w:numId="13">
+    <w:abstractNumId w:val="12"/>
+  </w:num>
+  <w:num w:numId="14">
+    <w:abstractNumId w:val="5"/>
+  </w:num>
+  <w:num w:numId="15">
+    <w:abstractNumId w:val="16"/>
+  </w:num>
+  <w:num w:numId="16">
+    <w:abstractNumId w:val="8"/>
+  </w:num>
+  <w:num w:numId="17">
+    <w:abstractNumId w:val="18"/>
+  </w:num>
+  <w:num w:numId="18">
+    <w:abstractNumId w:val="14"/>
+  </w:num>
+  <w:num w:numId="19">
     <w:abstractNumId w:val="10"/>
   </w:num>
-  <w:num w:numId="14">
-    <w:abstractNumId w:val="4"/>
-  </w:num>
-  <w:num w:numId="15">
-    <w:abstractNumId w:val="13"/>
-  </w:num>
-  <w:num w:numId="16">
-    <w:abstractNumId w:val="7"/>
+  <w:num w:numId="20">
+    <w:abstractNumId w:val="3"/>
   </w:num>
 </w:numbering>
 </file>
@@ -12641,7 +13530,7 @@
     <w:charset w:val="00"/>
     <w:family w:val="roman"/>
     <w:pitch w:val="variable"/>
-    <w:sig w:usb0="E0002AFF" w:usb1="C0007843" w:usb2="00000009" w:usb3="00000000" w:csb0="000001FF" w:csb1="00000000"/>
+    <w:sig w:usb0="E0002EFF" w:usb1="C000785B" w:usb2="00000009" w:usb3="00000000" w:csb0="000001FF" w:csb1="00000000"/>
   </w:font>
   <w:font w:name="Courier New">
     <w:panose1 w:val="02070309020205020404"/>
@@ -12662,14 +13551,14 @@
     <w:charset w:val="00"/>
     <w:family w:val="swiss"/>
     <w:pitch w:val="variable"/>
-    <w:sig w:usb0="E0002AFF" w:usb1="4000ACFF" w:usb2="00000001" w:usb3="00000000" w:csb0="000001FF" w:csb1="00000000"/>
+    <w:sig w:usb0="E4002EFF" w:usb1="C000247B" w:usb2="00000009" w:usb3="00000000" w:csb0="000001FF" w:csb1="00000000"/>
   </w:font>
   <w:font w:name="Calibri Light">
     <w:panose1 w:val="020F0302020204030204"/>
     <w:charset w:val="00"/>
     <w:family w:val="swiss"/>
     <w:pitch w:val="variable"/>
-    <w:sig w:usb0="A0002AEF" w:usb1="4000207B" w:usb2="00000000" w:usb3="00000000" w:csb0="000001FF" w:csb1="00000000"/>
+    <w:sig w:usb0="E4002EFF" w:usb1="C000247B" w:usb2="00000009" w:usb3="00000000" w:csb0="000001FF" w:csb1="00000000"/>
   </w:font>
   <w:font w:name="Consolas">
     <w:panose1 w:val="020B0609020204030204"/>
@@ -12700,6 +13589,7 @@
     <w:rsidRoot w:val="00D95F62"/>
     <w:rsid w:val="0000012D"/>
     <w:rsid w:val="00091C68"/>
+    <w:rsid w:val="00097C4C"/>
     <w:rsid w:val="000D3854"/>
     <w:rsid w:val="001036D6"/>
     <w:rsid w:val="001217F2"/>
@@ -12726,6 +13616,7 @@
     <w:rsid w:val="007B6AB0"/>
     <w:rsid w:val="00A000B8"/>
     <w:rsid w:val="00A409B1"/>
+    <w:rsid w:val="00AA2904"/>
     <w:rsid w:val="00AF4F6E"/>
     <w:rsid w:val="00B15E4F"/>
     <w:rsid w:val="00B80A29"/>

</xml_diff>

<commit_message>
ajouts des figures pour readme
</commit_message>
<xml_diff>
--- a/Rapport.docx
+++ b/Rapport.docx
@@ -5755,29 +5755,7 @@
           <w:bdr w:val="none" w:sz="0" w:space="0" w:color="auto" w:frame="1"/>
           <w:lang w:val="fr-CH"/>
         </w:rPr>
-        <w:t xml:space="preserve"> </w:t>
-      </w:r>
-      <w:proofErr w:type="gramStart"/>
-      <w:r>
-        <w:rPr>
-          <w:rStyle w:val="CodeHTML"/>
-          <w:rFonts w:ascii="Consolas" w:eastAsiaTheme="majorEastAsia" w:hAnsi="Consolas"/>
-          <w:color w:val="24292E"/>
-          <w:bdr w:val="none" w:sz="0" w:space="0" w:color="auto" w:frame="1"/>
-          <w:lang w:val="fr-CH"/>
-        </w:rPr>
-        <w:t>if</w:t>
-      </w:r>
-      <w:proofErr w:type="gramEnd"/>
-      <w:r>
-        <w:rPr>
-          <w:rStyle w:val="CodeHTML"/>
-          <w:rFonts w:ascii="Consolas" w:eastAsiaTheme="majorEastAsia" w:hAnsi="Consolas"/>
-          <w:color w:val="24292E"/>
-          <w:bdr w:val="none" w:sz="0" w:space="0" w:color="auto" w:frame="1"/>
-          <w:lang w:val="fr-CH"/>
-        </w:rPr>
-        <w:t>(...)</w:t>
+        <w:t xml:space="preserve"> if(...)</w:t>
       </w:r>
     </w:p>
     <w:p>
@@ -5920,29 +5898,7 @@
           <w:bdr w:val="none" w:sz="0" w:space="0" w:color="auto" w:frame="1"/>
           <w:lang w:val="fr-CH"/>
         </w:rPr>
-        <w:t xml:space="preserve"> Cours    </w:t>
-      </w:r>
-      <w:proofErr w:type="gramStart"/>
-      <w:r>
-        <w:rPr>
-          <w:rStyle w:val="CodeHTML"/>
-          <w:rFonts w:ascii="Consolas" w:eastAsiaTheme="majorEastAsia" w:hAnsi="Consolas"/>
-          <w:color w:val="24292E"/>
-          <w:bdr w:val="none" w:sz="0" w:space="0" w:color="auto" w:frame="1"/>
-          <w:lang w:val="fr-CH"/>
-        </w:rPr>
-        <w:t xml:space="preserve">   :</w:t>
-      </w:r>
-      <w:proofErr w:type="gramEnd"/>
-      <w:r>
-        <w:rPr>
-          <w:rStyle w:val="CodeHTML"/>
-          <w:rFonts w:ascii="Consolas" w:eastAsiaTheme="majorEastAsia" w:hAnsi="Consolas"/>
-          <w:color w:val="24292E"/>
-          <w:bdr w:val="none" w:sz="0" w:space="0" w:color="auto" w:frame="1"/>
-          <w:lang w:val="fr-CH"/>
-        </w:rPr>
-        <w:t xml:space="preserve"> Génie logiciel (GEN)</w:t>
+        <w:t xml:space="preserve"> Cours       : Génie logiciel (GEN)</w:t>
       </w:r>
     </w:p>
     <w:p>
@@ -5964,29 +5920,7 @@
           <w:bdr w:val="none" w:sz="0" w:space="0" w:color="auto" w:frame="1"/>
           <w:lang w:val="fr-CH"/>
         </w:rPr>
-        <w:t xml:space="preserve"> Fichier  </w:t>
-      </w:r>
-      <w:proofErr w:type="gramStart"/>
-      <w:r>
-        <w:rPr>
-          <w:rStyle w:val="CodeHTML"/>
-          <w:rFonts w:ascii="Consolas" w:eastAsiaTheme="majorEastAsia" w:hAnsi="Consolas"/>
-          <w:color w:val="24292E"/>
-          <w:bdr w:val="none" w:sz="0" w:space="0" w:color="auto" w:frame="1"/>
-          <w:lang w:val="fr-CH"/>
-        </w:rPr>
-        <w:t xml:space="preserve">   :</w:t>
-      </w:r>
-      <w:proofErr w:type="gramEnd"/>
-      <w:r>
-        <w:rPr>
-          <w:rStyle w:val="CodeHTML"/>
-          <w:rFonts w:ascii="Consolas" w:eastAsiaTheme="majorEastAsia" w:hAnsi="Consolas"/>
-          <w:color w:val="24292E"/>
-          <w:bdr w:val="none" w:sz="0" w:space="0" w:color="auto" w:frame="1"/>
-          <w:lang w:val="fr-CH"/>
-        </w:rPr>
-        <w:t xml:space="preserve"> &lt;</w:t>
+        <w:t xml:space="preserve"> Fichier     : &lt;</w:t>
       </w:r>
       <w:proofErr w:type="spellStart"/>
       <w:r>
@@ -6019,73 +5953,9 @@
           <w:rFonts w:ascii="Consolas" w:eastAsiaTheme="majorEastAsia" w:hAnsi="Consolas"/>
           <w:color w:val="24292E"/>
           <w:bdr w:val="none" w:sz="0" w:space="0" w:color="auto" w:frame="1"/>
-          <w:lang w:val="fr-CH"/>
+          <w:lang w:val="en-US"/>
         </w:rPr>
       </w:pPr>
-      <w:r>
-        <w:rPr>
-          <w:rStyle w:val="CodeHTML"/>
-          <w:rFonts w:ascii="Consolas" w:eastAsiaTheme="majorEastAsia" w:hAnsi="Consolas"/>
-          <w:color w:val="24292E"/>
-          <w:bdr w:val="none" w:sz="0" w:space="0" w:color="auto" w:frame="1"/>
-          <w:lang w:val="fr-CH"/>
-        </w:rPr>
-        <w:t xml:space="preserve"> Auteur(</w:t>
-      </w:r>
-      <w:proofErr w:type="gramStart"/>
-      <w:r>
-        <w:rPr>
-          <w:rStyle w:val="CodeHTML"/>
-          <w:rFonts w:ascii="Consolas" w:eastAsiaTheme="majorEastAsia" w:hAnsi="Consolas"/>
-          <w:color w:val="24292E"/>
-          <w:bdr w:val="none" w:sz="0" w:space="0" w:color="auto" w:frame="1"/>
-          <w:lang w:val="fr-CH"/>
-        </w:rPr>
-        <w:t xml:space="preserve">s)   </w:t>
-      </w:r>
-      <w:proofErr w:type="gramEnd"/>
-      <w:r>
-        <w:rPr>
-          <w:rStyle w:val="CodeHTML"/>
-          <w:rFonts w:ascii="Consolas" w:eastAsiaTheme="majorEastAsia" w:hAnsi="Consolas"/>
-          <w:color w:val="24292E"/>
-          <w:bdr w:val="none" w:sz="0" w:space="0" w:color="auto" w:frame="1"/>
-          <w:lang w:val="fr-CH"/>
-        </w:rPr>
-        <w:t xml:space="preserve">: </w:t>
-      </w:r>
-      <w:proofErr w:type="spellStart"/>
-      <w:r>
-        <w:rPr>
-          <w:rStyle w:val="CodeHTML"/>
-          <w:rFonts w:ascii="Consolas" w:eastAsiaTheme="majorEastAsia" w:hAnsi="Consolas"/>
-          <w:color w:val="24292E"/>
-          <w:bdr w:val="none" w:sz="0" w:space="0" w:color="auto" w:frame="1"/>
-          <w:lang w:val="fr-CH"/>
-        </w:rPr>
-        <w:t>Berney</w:t>
-      </w:r>
-      <w:proofErr w:type="spellEnd"/>
-      <w:r>
-        <w:rPr>
-          <w:rStyle w:val="CodeHTML"/>
-          <w:rFonts w:ascii="Consolas" w:eastAsiaTheme="majorEastAsia" w:hAnsi="Consolas"/>
-          <w:color w:val="24292E"/>
-          <w:bdr w:val="none" w:sz="0" w:space="0" w:color="auto" w:frame="1"/>
-          <w:lang w:val="fr-CH"/>
-        </w:rPr>
-        <w:t xml:space="preserve"> Alec &amp; </w:t>
-      </w:r>
-      <w:r>
-        <w:rPr>
-          <w:rStyle w:val="CodeHTML"/>
-          <w:rFonts w:ascii="Consolas" w:eastAsiaTheme="majorEastAsia" w:hAnsi="Consolas"/>
-          <w:color w:val="24292E"/>
-          <w:bdr w:val="none" w:sz="0" w:space="0" w:color="auto" w:frame="1"/>
-          <w:lang w:val="fr-CH"/>
-        </w:rPr>
-        <w:t>Forestier Quentin &amp; Melvyn Herzig</w:t>
-      </w:r>
       <w:r>
         <w:rPr>
           <w:rStyle w:val="CodeHTML"/>
@@ -6096,6 +5966,58 @@
         </w:rPr>
         <w:t xml:space="preserve"> </w:t>
       </w:r>
+      <w:r>
+        <w:rPr>
+          <w:rStyle w:val="CodeHTML"/>
+          <w:rFonts w:ascii="Consolas" w:eastAsiaTheme="majorEastAsia" w:hAnsi="Consolas"/>
+          <w:color w:val="24292E"/>
+          <w:bdr w:val="none" w:sz="0" w:space="0" w:color="auto" w:frame="1"/>
+          <w:lang w:val="en-US"/>
+        </w:rPr>
+        <w:t xml:space="preserve">Auteur(s)   : </w:t>
+      </w:r>
+      <w:proofErr w:type="spellStart"/>
+      <w:r>
+        <w:rPr>
+          <w:rStyle w:val="CodeHTML"/>
+          <w:rFonts w:ascii="Consolas" w:eastAsiaTheme="majorEastAsia" w:hAnsi="Consolas"/>
+          <w:color w:val="24292E"/>
+          <w:bdr w:val="none" w:sz="0" w:space="0" w:color="auto" w:frame="1"/>
+          <w:lang w:val="en-US"/>
+        </w:rPr>
+        <w:t>Berney</w:t>
+      </w:r>
+      <w:proofErr w:type="spellEnd"/>
+      <w:r>
+        <w:rPr>
+          <w:rStyle w:val="CodeHTML"/>
+          <w:rFonts w:ascii="Consolas" w:eastAsiaTheme="majorEastAsia" w:hAnsi="Consolas"/>
+          <w:color w:val="24292E"/>
+          <w:bdr w:val="none" w:sz="0" w:space="0" w:color="auto" w:frame="1"/>
+          <w:lang w:val="en-US"/>
+        </w:rPr>
+        <w:t xml:space="preserve"> Alec &amp; </w:t>
+      </w:r>
+      <w:r>
+        <w:rPr>
+          <w:rStyle w:val="CodeHTML"/>
+          <w:rFonts w:ascii="Consolas" w:eastAsiaTheme="majorEastAsia" w:hAnsi="Consolas"/>
+          <w:color w:val="24292E"/>
+          <w:bdr w:val="none" w:sz="0" w:space="0" w:color="auto" w:frame="1"/>
+          <w:lang w:val="en-US"/>
+        </w:rPr>
+        <w:t>Forestier Quentin &amp; Melvyn Herzig</w:t>
+      </w:r>
+      <w:r>
+        <w:rPr>
+          <w:rStyle w:val="CodeHTML"/>
+          <w:rFonts w:ascii="Consolas" w:eastAsiaTheme="majorEastAsia" w:hAnsi="Consolas"/>
+          <w:color w:val="24292E"/>
+          <w:bdr w:val="none" w:sz="0" w:space="0" w:color="auto" w:frame="1"/>
+          <w:lang w:val="en-US"/>
+        </w:rPr>
+        <w:t xml:space="preserve"> </w:t>
+      </w:r>
     </w:p>
     <w:p>
       <w:pPr>
@@ -6114,11 +6036,10 @@
           <w:rFonts w:ascii="Consolas" w:eastAsiaTheme="majorEastAsia" w:hAnsi="Consolas"/>
           <w:color w:val="24292E"/>
           <w:bdr w:val="none" w:sz="0" w:space="0" w:color="auto" w:frame="1"/>
-          <w:lang w:val="fr-CH"/>
+          <w:lang w:val="en-US"/>
         </w:rPr>
-        <w:t xml:space="preserve"> Date     </w:t>
-      </w:r>
-      <w:proofErr w:type="gramStart"/>
+        <w:t xml:space="preserve"> </w:t>
+      </w:r>
       <w:r>
         <w:rPr>
           <w:rStyle w:val="CodeHTML"/>
@@ -6127,18 +6048,7 @@
           <w:bdr w:val="none" w:sz="0" w:space="0" w:color="auto" w:frame="1"/>
           <w:lang w:val="fr-CH"/>
         </w:rPr>
-        <w:t xml:space="preserve">   :</w:t>
-      </w:r>
-      <w:proofErr w:type="gramEnd"/>
-      <w:r>
-        <w:rPr>
-          <w:rStyle w:val="CodeHTML"/>
-          <w:rFonts w:ascii="Consolas" w:eastAsiaTheme="majorEastAsia" w:hAnsi="Consolas"/>
-          <w:color w:val="24292E"/>
-          <w:bdr w:val="none" w:sz="0" w:space="0" w:color="auto" w:frame="1"/>
-          <w:lang w:val="fr-CH"/>
-        </w:rPr>
-        <w:t xml:space="preserve"> JJ.MM.AAAA</w:t>
+        <w:t>Date        : JJ.MM.AAAA</w:t>
       </w:r>
     </w:p>
     <w:p>
@@ -6477,20 +6387,8 @@
           <w:bdr w:val="none" w:sz="0" w:space="0" w:color="auto" w:frame="1"/>
           <w:lang w:val="fr-CH"/>
         </w:rPr>
-        <w:t xml:space="preserve">* @return Que retourne la </w:t>
-      </w:r>
-      <w:proofErr w:type="gramStart"/>
-      <w:r>
-        <w:rPr>
-          <w:rStyle w:val="CodeHTML"/>
-          <w:rFonts w:ascii="Consolas" w:eastAsiaTheme="majorEastAsia" w:hAnsi="Consolas"/>
-          <w:color w:val="24292E"/>
-          <w:bdr w:val="none" w:sz="0" w:space="0" w:color="auto" w:frame="1"/>
-          <w:lang w:val="fr-CH"/>
-        </w:rPr>
-        <w:t>méthode..</w:t>
-      </w:r>
-      <w:proofErr w:type="gramEnd"/>
+        <w:t>* @return Que retourne la méthode..</w:t>
+      </w:r>
     </w:p>
     <w:p>
       <w:pPr>
@@ -6581,17 +6479,12 @@
         <w:t xml:space="preserve"> : Première lettre en minuscule, </w:t>
       </w:r>
       <w:proofErr w:type="spellStart"/>
-      <w:proofErr w:type="gramStart"/>
       <w:r>
         <w:t>maFonction</w:t>
       </w:r>
       <w:proofErr w:type="spellEnd"/>
       <w:r>
-        <w:t>(</w:t>
-      </w:r>
-      <w:proofErr w:type="gramEnd"/>
-      <w:r>
-        <w:t>)</w:t>
+        <w:t>()</w:t>
       </w:r>
       <w:r>
         <w:br/>
@@ -6658,15 +6551,7 @@
         <w:t xml:space="preserve"> pour choisir ce type de pilotage qui laisse peu de marge de manœuvre.</w:t>
       </w:r>
       <w:r>
-        <w:t xml:space="preserve"> Notre manque d’expérience pose également </w:t>
-      </w:r>
-      <w:proofErr w:type="gramStart"/>
-      <w:r>
-        <w:t>problème</w:t>
-      </w:r>
-      <w:proofErr w:type="gramEnd"/>
-      <w:r>
-        <w:t xml:space="preserve"> au niveau de l’estimation du temps à passer sur ces chacune des tâches.</w:t>
+        <w:t xml:space="preserve"> Notre manque d’expérience pose également problème au niveau de l’estimation du temps à passer sur ces chacune des tâches.</w:t>
       </w:r>
     </w:p>
     <w:p>
@@ -6970,7 +6855,6 @@
       <w:r>
         <w:t xml:space="preserve"> » de sa branche sur la branche de l’itération, en spécifiant l’issue concernée. De cette manière, la personne qui validera le merge fermera également </w:t>
       </w:r>
-      <w:proofErr w:type="gramStart"/>
       <w:r>
         <w:t>l</w:t>
       </w:r>
@@ -6978,11 +6862,7 @@
         <w:t>’</w:t>
       </w:r>
       <w:r>
-        <w:t> issue</w:t>
-      </w:r>
-      <w:proofErr w:type="gramEnd"/>
-      <w:r>
-        <w:t>.</w:t>
+        <w:t> issue.</w:t>
       </w:r>
       <w:r>
         <w:t xml:space="preserve"> Les issues sont en français</w:t>
@@ -7375,15 +7255,7 @@
     </w:p>
     <w:p>
       <w:r>
-        <w:t xml:space="preserve">Une GitHub action a été configurée afin de tenter de faire </w:t>
-      </w:r>
-      <w:proofErr w:type="gramStart"/>
-      <w:r>
-        <w:t>la packaging</w:t>
-      </w:r>
-      <w:proofErr w:type="gramEnd"/>
-      <w:r>
-        <w:t xml:space="preserve"> de l’application sur la dernière version de Windows. Elle est déclenchée à chaque commit/merge sur la branche main</w:t>
+        <w:t>Une GitHub action a été configurée afin de tenter de faire la packaging de l’application sur la dernière version de Windows. Elle est déclenchée à chaque commit/merge sur la branche main</w:t>
       </w:r>
       <w:r>
         <w:t xml:space="preserve"> et sur le sprint1.</w:t>
@@ -7500,21 +7372,12 @@
           <w:numId w:val="12"/>
         </w:numPr>
       </w:pPr>
-      <w:proofErr w:type="gramStart"/>
       <w:r>
         <w:rPr>
           <w:b/>
           <w:bCs/>
         </w:rPr>
-        <w:t>statique</w:t>
-      </w:r>
-      <w:proofErr w:type="gramEnd"/>
-      <w:r>
-        <w:rPr>
-          <w:b/>
-          <w:bCs/>
-        </w:rPr>
-        <w:t xml:space="preserve"> init</w:t>
+        <w:t>statique init</w:t>
       </w:r>
       <w:r>
         <w:t> : Initialisera le répertoire donné en argument avec les fichiers pour créer le site.</w:t>
@@ -7528,21 +7391,12 @@
           <w:numId w:val="12"/>
         </w:numPr>
       </w:pPr>
-      <w:proofErr w:type="gramStart"/>
       <w:r>
         <w:rPr>
           <w:b/>
           <w:bCs/>
         </w:rPr>
-        <w:t>statique</w:t>
-      </w:r>
-      <w:proofErr w:type="gramEnd"/>
-      <w:r>
-        <w:rPr>
-          <w:b/>
-          <w:bCs/>
-        </w:rPr>
-        <w:t xml:space="preserve"> clean</w:t>
+        <w:t>statique clean</w:t>
       </w:r>
       <w:r>
         <w:t> :</w:t>
@@ -7567,7 +7421,6 @@
           <w:numId w:val="12"/>
         </w:numPr>
       </w:pPr>
-      <w:proofErr w:type="gramStart"/>
       <w:r>
         <w:rPr>
           <w:b/>
@@ -7580,15 +7433,7 @@
           <w:b/>
           <w:bCs/>
         </w:rPr>
-        <w:t>tatique</w:t>
-      </w:r>
-      <w:proofErr w:type="gramEnd"/>
-      <w:r>
-        <w:rPr>
-          <w:b/>
-          <w:bCs/>
-        </w:rPr>
-        <w:t xml:space="preserve"> serve </w:t>
+        <w:t>tatique serve </w:t>
       </w:r>
       <w:r>
         <w:t>:</w:t>
@@ -7605,21 +7450,12 @@
           <w:numId w:val="12"/>
         </w:numPr>
       </w:pPr>
-      <w:proofErr w:type="gramStart"/>
       <w:r>
         <w:rPr>
           <w:b/>
           <w:bCs/>
         </w:rPr>
-        <w:t>statique</w:t>
-      </w:r>
-      <w:proofErr w:type="gramEnd"/>
-      <w:r>
-        <w:rPr>
-          <w:b/>
-          <w:bCs/>
-        </w:rPr>
-        <w:t xml:space="preserve"> </w:t>
+        <w:t xml:space="preserve">statique </w:t>
       </w:r>
       <w:proofErr w:type="spellStart"/>
       <w:r>
@@ -7945,15 +7781,7 @@
       </w:r>
       <w:r>
         <w:tab/>
-        <w:t>-</w:t>
-      </w:r>
-      <w:proofErr w:type="gramStart"/>
-      <w:r>
-        <w:t> ![</w:t>
-      </w:r>
-      <w:proofErr w:type="gramEnd"/>
-      <w:r>
-        <w:t>Une image](./un/chemin) pour les images</w:t>
+        <w:t>- ![Une image](./un/chemin) pour les images</w:t>
       </w:r>
     </w:p>
     <w:p>
@@ -8311,175 +8139,160 @@
         <w:t>Implémenter l’argument -</w:t>
       </w:r>
       <w:r>
-        <w:t xml:space="preserve">version </w:t>
-      </w:r>
-      <w:proofErr w:type="gramStart"/>
-      <w:r>
-        <w:t>:</w:t>
-      </w:r>
-      <w:r>
-        <w:t xml:space="preserve">  [</w:t>
-      </w:r>
-      <w:proofErr w:type="gramEnd"/>
+        <w:t>version :</w:t>
+      </w:r>
+      <w:r>
+        <w:t xml:space="preserve">  [au mieux 1h, au pire 2h, attendu 1h30]</w:t>
+      </w:r>
+    </w:p>
+    <w:p>
+      <w:r>
+        <w:t>Implémenter la prise en charge de l’argument –version à la commande statique.</w:t>
+      </w:r>
+    </w:p>
+    <w:p>
+      <w:r>
+        <w:t>La tâche a été réalisée en 1h30. Tout s’est passé comme prévu. Nous nous attendions à perdre du temps d</w:t>
+      </w:r>
+      <w:r>
+        <w:t>û</w:t>
+      </w:r>
+      <w:r>
+        <w:t xml:space="preserve"> </w:t>
+      </w:r>
+      <w:r>
+        <w:t xml:space="preserve">à </w:t>
+      </w:r>
+      <w:r>
+        <w:t xml:space="preserve">l’utilisation des paramètres de </w:t>
+      </w:r>
+      <w:proofErr w:type="spellStart"/>
+      <w:r>
+        <w:t>Picocli</w:t>
+      </w:r>
+      <w:proofErr w:type="spellEnd"/>
+      <w:r>
+        <w:t>,</w:t>
+      </w:r>
+      <w:r>
+        <w:t xml:space="preserve"> mais nous avons réussi à les utiliser grâce à leur documentation en ligne. La version est directement lue depuis le fichier </w:t>
+      </w:r>
+      <w:proofErr w:type="spellStart"/>
+      <w:r>
+        <w:t>pom</w:t>
+      </w:r>
+      <w:proofErr w:type="spellEnd"/>
+      <w:r>
+        <w:t>.</w:t>
+      </w:r>
+    </w:p>
+    <w:p/>
+    <w:p>
+      <w:pPr>
+        <w:pStyle w:val="Titre4"/>
+      </w:pPr>
+      <w:r>
+        <w:t xml:space="preserve">Configurer les </w:t>
+      </w:r>
+      <w:proofErr w:type="spellStart"/>
+      <w:r>
+        <w:t>GithubActions</w:t>
+      </w:r>
+      <w:proofErr w:type="spellEnd"/>
+      <w:r>
+        <w:t> : [au mieux/au pire/ attendu : 5 min]</w:t>
+      </w:r>
+    </w:p>
+    <w:p>
+      <w:r>
+        <w:t>Temps total 5 minutes. La tâche a été faite à l’aide d’une simple GitHub actions.</w:t>
+      </w:r>
+    </w:p>
+    <w:p/>
+    <w:p>
+      <w:pPr>
+        <w:pStyle w:val="Titre4"/>
+      </w:pPr>
+      <w:r>
+        <w:t>Initialiser un site statique </w:t>
+      </w:r>
+      <w:r>
+        <w:t>: [</w:t>
+      </w:r>
       <w:r>
         <w:t>au mieux 1h, au pire 2h, attendu 1h30]</w:t>
       </w:r>
     </w:p>
     <w:p>
       <w:r>
-        <w:t>Implémenter la prise en charge de l’argument –version à la commande statique.</w:t>
-      </w:r>
-    </w:p>
-    <w:p>
-      <w:r>
-        <w:t>La tâche a été réalisée en 1h30. Tout s’est passé comme prévu. Nous nous attendions à perdre du temps d</w:t>
-      </w:r>
-      <w:r>
-        <w:t>û</w:t>
-      </w:r>
+        <w:t xml:space="preserve">Implémenter la sous commande init. Elle prend un argument un chemin. Si le chemin n’existe pas, elle le créer. Elle ajoute au répertoire un fichier </w:t>
+      </w:r>
+      <w:proofErr w:type="spellStart"/>
+      <w:r>
+        <w:t>config.yaml</w:t>
+      </w:r>
+      <w:proofErr w:type="spellEnd"/>
+      <w:r>
+        <w:t xml:space="preserve"> et un fichier index.md.</w:t>
+      </w:r>
+    </w:p>
+    <w:p>
+      <w:r>
+        <w:t>La tâche a été réalisée en 1h40. L’utilisation des paramètre</w:t>
+      </w:r>
+      <w:r>
+        <w:t>s</w:t>
+      </w:r>
+      <w:r>
+        <w:t xml:space="preserve"> avec </w:t>
+      </w:r>
+      <w:proofErr w:type="spellStart"/>
+      <w:r>
+        <w:t>Picoli</w:t>
+      </w:r>
+      <w:proofErr w:type="spellEnd"/>
       <w:r>
         <w:t xml:space="preserve"> </w:t>
       </w:r>
       <w:r>
-        <w:t xml:space="preserve">à </w:t>
-      </w:r>
-      <w:r>
-        <w:t xml:space="preserve">l’utilisation des paramètres de </w:t>
+        <w:t>a</w:t>
+      </w:r>
+      <w:r>
+        <w:t xml:space="preserve"> pris plus de temps que prévu. De plus nous avons implémenté la possibilité de ne pas donner de chemin et travailler dans le répertoire courant. Ainsi le confort d’utilisation est augmenté.</w:t>
+      </w:r>
+    </w:p>
+    <w:p/>
+    <w:p>
+      <w:pPr>
+        <w:pStyle w:val="Titre4"/>
+      </w:pPr>
+      <w:r>
+        <w:t>Implémentation de la commande clean [au mieux 1h30, au pire 4h, attendu 2h]</w:t>
+      </w:r>
+    </w:p>
+    <w:p>
+      <w:r>
+        <w:t>Implémenter la commande clean a pris un peu plus de temps possible</w:t>
+      </w:r>
+      <w:r>
+        <w:t>,</w:t>
+      </w:r>
+      <w:r>
+        <w:t xml:space="preserve"> car les tests ont pris plus de temps à réaliser que prévu. Effectivement nous avons réalisé des tests sans utiliser </w:t>
+      </w:r>
+      <w:r>
+        <w:t>les autres commandes</w:t>
+      </w:r>
+      <w:r>
+        <w:t xml:space="preserve"> du générateur statique. Nous avons également recherché comment faire des </w:t>
       </w:r>
       <w:proofErr w:type="spellStart"/>
       <w:r>
-        <w:t>Picocli</w:t>
+        <w:t>AssertThrows</w:t>
       </w:r>
       <w:proofErr w:type="spellEnd"/>
       <w:r>
-        <w:t>,</w:t>
-      </w:r>
-      <w:r>
-        <w:t xml:space="preserve"> mais nous avons réussi à les utiliser grâce à leur documentation en ligne. La version est directement lue depuis le fichier </w:t>
-      </w:r>
-      <w:proofErr w:type="spellStart"/>
-      <w:r>
-        <w:t>pom</w:t>
-      </w:r>
-      <w:proofErr w:type="spellEnd"/>
-      <w:r>
-        <w:t>.</w:t>
-      </w:r>
-    </w:p>
-    <w:p/>
-    <w:p>
-      <w:pPr>
-        <w:pStyle w:val="Titre4"/>
-      </w:pPr>
-      <w:r>
-        <w:t xml:space="preserve">Configurer les </w:t>
-      </w:r>
-      <w:proofErr w:type="spellStart"/>
-      <w:r>
-        <w:t>GithubActions</w:t>
-      </w:r>
-      <w:proofErr w:type="spellEnd"/>
-      <w:r>
-        <w:t> : [au mieux/au pire/ attendu : 5 min]</w:t>
-      </w:r>
-    </w:p>
-    <w:p>
-      <w:r>
-        <w:t>Temps total 5 minutes. La tâche a été faite à l’aide d’une simple GitHub actions.</w:t>
-      </w:r>
-    </w:p>
-    <w:p/>
-    <w:p>
-      <w:pPr>
-        <w:pStyle w:val="Titre4"/>
-      </w:pPr>
-      <w:r>
-        <w:t>Initialiser un site statique </w:t>
-      </w:r>
-      <w:r>
-        <w:t>: [</w:t>
-      </w:r>
-      <w:r>
-        <w:t>au mieux 1h, au pire 2h, attendu 1h30]</w:t>
-      </w:r>
-    </w:p>
-    <w:p>
-      <w:r>
-        <w:t xml:space="preserve">Implémenter la sous commande init. Elle prend un argument un chemin. Si le chemin n’existe pas, elle le créer. Elle ajoute au répertoire un fichier </w:t>
-      </w:r>
-      <w:proofErr w:type="spellStart"/>
-      <w:proofErr w:type="gramStart"/>
-      <w:r>
-        <w:t>config.yaml</w:t>
-      </w:r>
-      <w:proofErr w:type="spellEnd"/>
-      <w:proofErr w:type="gramEnd"/>
-      <w:r>
-        <w:t xml:space="preserve"> et un fichier index.md.</w:t>
-      </w:r>
-    </w:p>
-    <w:p>
-      <w:r>
-        <w:t>La tâche a été réalisée en 1h40. L’utilisation des paramètre</w:t>
-      </w:r>
-      <w:r>
-        <w:t>s</w:t>
-      </w:r>
-      <w:r>
-        <w:t xml:space="preserve"> avec </w:t>
-      </w:r>
-      <w:proofErr w:type="spellStart"/>
-      <w:r>
-        <w:t>Picoli</w:t>
-      </w:r>
-      <w:proofErr w:type="spellEnd"/>
-      <w:r>
-        <w:t xml:space="preserve"> </w:t>
-      </w:r>
-      <w:r>
-        <w:t>a</w:t>
-      </w:r>
-      <w:r>
-        <w:t xml:space="preserve"> pris plus de temps que prévu. De plus nous avons implémenté la possibilité de ne pas donner de chemin et travailler dans le répertoire courant. Ainsi le confort d’utilisation est augmenté.</w:t>
-      </w:r>
-    </w:p>
-    <w:p/>
-    <w:p>
-      <w:pPr>
-        <w:pStyle w:val="Titre4"/>
-      </w:pPr>
-      <w:r>
-        <w:t>Implémentation de la commande clean [au mieux 1h30, au pire 4h, attendu 2h]</w:t>
-      </w:r>
-    </w:p>
-    <w:p>
-      <w:r>
-        <w:t>Implémenter la commande clean a pris un peu plus de temps possible</w:t>
-      </w:r>
-      <w:r>
-        <w:t>,</w:t>
-      </w:r>
-      <w:r>
-        <w:t xml:space="preserve"> car les tests ont pris plus de temps à réaliser que prévu. Effectivement nous avons réalisé des tests sans utiliser </w:t>
-      </w:r>
-      <w:r>
-        <w:t>les autres commandes</w:t>
-      </w:r>
-      <w:r>
-        <w:t xml:space="preserve"> du générateur statique. Nous avons également recherché comment faire des </w:t>
-      </w:r>
-      <w:proofErr w:type="spellStart"/>
-      <w:proofErr w:type="gramStart"/>
-      <w:r>
-        <w:t>AssertThrows</w:t>
-      </w:r>
-      <w:proofErr w:type="spellEnd"/>
-      <w:r>
-        <w:t>(</w:t>
-      </w:r>
-      <w:proofErr w:type="gramEnd"/>
-      <w:r>
-        <w:t>) pour de futurs besoins. La tâche a donc été réalisée en 2h30.</w:t>
+        <w:t>() pour de futurs besoins. La tâche a donc été réalisée en 2h30.</w:t>
       </w:r>
     </w:p>
     <w:p>
@@ -9865,13 +9678,8 @@
       </w:r>
     </w:p>
     <w:p>
-      <w:proofErr w:type="gramStart"/>
-      <w:r>
-        <w:t>Au final</w:t>
-      </w:r>
-      <w:proofErr w:type="gramEnd"/>
-      <w:r>
-        <w:t>, nous sommes content</w:t>
+      <w:r>
+        <w:t>Au final, nous sommes content</w:t>
       </w:r>
       <w:r>
         <w:t>s</w:t>
@@ -9925,15 +9733,7 @@
     </w:p>
     <w:p>
       <w:r>
-        <w:t xml:space="preserve">Le noyau de ce sprint est le moteur de </w:t>
-      </w:r>
-      <w:proofErr w:type="spellStart"/>
-      <w:r>
-        <w:t>template</w:t>
-      </w:r>
-      <w:proofErr w:type="spellEnd"/>
-      <w:r>
-        <w:t>. La première étape consiste à définir le bon moteur à utiliser. Pour notre projet, le moteur idéal es</w:t>
+        <w:t>Le noyau de ce sprint est le moteur de template. La première étape consiste à définir le bon moteur à utiliser. Pour notre projet, le moteur idéal es</w:t>
       </w:r>
       <w:r>
         <w:t>t</w:t>
@@ -9997,15 +9797,7 @@
         <w:t>e</w:t>
       </w:r>
       <w:r>
-        <w:t xml:space="preserve"> une tâche sauf le moteur de </w:t>
-      </w:r>
-      <w:proofErr w:type="spellStart"/>
-      <w:r>
-        <w:t>template</w:t>
-      </w:r>
-      <w:proofErr w:type="spellEnd"/>
-      <w:r>
-        <w:t xml:space="preserve"> qui était plus conséquent.</w:t>
+        <w:t xml:space="preserve"> une tâche sauf le moteur de template qui était plus conséquent.</w:t>
       </w:r>
     </w:p>
     <w:p>
@@ -10019,26 +9811,13 @@
       </w:pPr>
       <w:bookmarkStart w:id="49" w:name="_Toc71302503"/>
       <w:r>
-        <w:t xml:space="preserve">Choix du moteur de </w:t>
-      </w:r>
-      <w:proofErr w:type="spellStart"/>
-      <w:r>
-        <w:t>template</w:t>
+        <w:t>Choix du moteur de template</w:t>
       </w:r>
       <w:bookmarkEnd w:id="49"/>
-      <w:proofErr w:type="spellEnd"/>
-    </w:p>
-    <w:p>
-      <w:r>
-        <w:t xml:space="preserve">Pour choisir le moteur de </w:t>
-      </w:r>
-      <w:proofErr w:type="spellStart"/>
-      <w:r>
-        <w:t>template</w:t>
-      </w:r>
-      <w:proofErr w:type="spellEnd"/>
-      <w:r>
-        <w:t xml:space="preserve"> que nous allions utilis</w:t>
+    </w:p>
+    <w:p>
+      <w:r>
+        <w:t>Pour choisir le moteur de template que nous allions utilis</w:t>
       </w:r>
       <w:r>
         <w:t>er</w:t>
@@ -10421,15 +10200,7 @@
     </w:p>
     <w:p>
       <w:r>
-        <w:t xml:space="preserve">Le principe est simple, lors d’une génération, on récupère d’abord la configuration générale du site et on compile le </w:t>
-      </w:r>
-      <w:proofErr w:type="spellStart"/>
-      <w:r>
-        <w:t>template</w:t>
-      </w:r>
-      <w:proofErr w:type="spellEnd"/>
-      <w:r>
-        <w:t xml:space="preserve"> afin de pouvoir utiliser ces informations dans tous les fichiers suivants.</w:t>
+        <w:t>Le principe est simple, lors d’une génération, on récupère d’abord la configuration générale du site et on compile le template afin de pouvoir utiliser ces informations dans tous les fichiers suivants.</w:t>
       </w:r>
     </w:p>
     <w:p>
@@ -10462,14 +10233,9 @@
       </w:pPr>
       <w:bookmarkStart w:id="54" w:name="_Toc71302508"/>
       <w:r>
-        <w:t xml:space="preserve">Moteur de </w:t>
-      </w:r>
-      <w:proofErr w:type="spellStart"/>
-      <w:r>
-        <w:t>template</w:t>
+        <w:t>Moteur de template</w:t>
       </w:r>
       <w:bookmarkEnd w:id="54"/>
-      <w:proofErr w:type="spellEnd"/>
       <w:r>
         <w:t xml:space="preserve"> </w:t>
       </w:r>
@@ -10486,30 +10252,7 @@
           <w:i/>
           <w:iCs/>
         </w:rPr>
-        <w:t>« </w:t>
-      </w:r>
-      <w:r>
-        <w:rPr>
-          <w:i/>
-          <w:iCs/>
-        </w:rPr>
-        <w:t xml:space="preserve">En tant qu’utilisateur, j’aimerai pouvoir utiliser un moteur de </w:t>
-      </w:r>
-      <w:proofErr w:type="spellStart"/>
-      <w:r>
-        <w:rPr>
-          <w:i/>
-          <w:iCs/>
-        </w:rPr>
-        <w:t>template</w:t>
-      </w:r>
-      <w:proofErr w:type="spellEnd"/>
-      <w:r>
-        <w:rPr>
-          <w:i/>
-          <w:iCs/>
-        </w:rPr>
-        <w:t xml:space="preserve"> (p.ex. Handlebars1) de manière à enrichir mes pages HTML avec des éléments d’interfaces (header, </w:t>
+        <w:t xml:space="preserve">« En tant qu’utilisateur, j’aimerai pouvoir utiliser un moteur de template (p.ex. Handlebars1) de manière à enrichir mes pages HTML avec des éléments d’interfaces (header, </w:t>
       </w:r>
       <w:proofErr w:type="spellStart"/>
       <w:r>
@@ -10541,24 +10284,123 @@
           <w:i/>
           <w:iCs/>
         </w:rPr>
-        <w:t xml:space="preserve"> soit injecté dans des pages HTML plus complètes à l’aide d’un </w:t>
+        <w:t xml:space="preserve"> soit injecté dans des pages HTML plus complètes à l’aide d’un template. »</w:t>
+      </w:r>
+    </w:p>
+    <w:p>
+      <w:r>
+        <w:rPr>
+          <w:b/>
+          <w:bCs/>
+        </w:rPr>
+        <w:t>Résultat</w:t>
+      </w:r>
+      <w:r>
+        <w:rPr>
+          <w:b/>
+          <w:bCs/>
+        </w:rPr>
+        <w:t xml:space="preserve"> : </w:t>
+      </w:r>
+      <w:r>
+        <w:t xml:space="preserve">La commande </w:t>
       </w:r>
       <w:proofErr w:type="spellStart"/>
       <w:r>
+        <w:t>build</w:t>
+      </w:r>
+      <w:proofErr w:type="spellEnd"/>
+      <w:r>
+        <w:t xml:space="preserve"> récupère toutes les informations du site et les fichiers </w:t>
+      </w:r>
+      <w:proofErr w:type="spellStart"/>
+      <w:r>
+        <w:t>markdowns</w:t>
+      </w:r>
+      <w:proofErr w:type="spellEnd"/>
+      <w:r>
+        <w:t xml:space="preserve"> pour les </w:t>
+      </w:r>
+      <w:r>
+        <w:t>générer les fichiers HTML</w:t>
+      </w:r>
+      <w:r>
+        <w:t xml:space="preserve"> en fonction du template prédéfini.</w:t>
+      </w:r>
+      <w:r>
+        <w:t xml:space="preserve"> Pour ce faire, nous avons utilis</w:t>
+      </w:r>
+      <w:r>
+        <w:t>é</w:t>
+      </w:r>
+      <w:r>
+        <w:t xml:space="preserve"> Handlebars qui subvenait à nos besoins facilement.</w:t>
+      </w:r>
+    </w:p>
+    <w:p>
+      <w:r>
+        <w:t>À</w:t>
+      </w:r>
+      <w:r>
+        <w:t xml:space="preserve"> noter qu’il est nécessaire de </w:t>
+      </w:r>
+      <w:r>
+        <w:t xml:space="preserve">changer les informations du menu.html à la main, </w:t>
+      </w:r>
+      <w:r>
+        <w:t>et que les liens ont un risque d’être faux s’ils sont dynamiques. Par exemple, lorsqu’un fichier qui inclut menu.html est dans un sous-dossier.</w:t>
+      </w:r>
+    </w:p>
+    <w:p>
+      <w:pPr>
+        <w:pStyle w:val="Titre3"/>
+      </w:pPr>
+      <w:bookmarkStart w:id="55" w:name="_Toc71302509"/>
+      <w:r>
+        <w:t>Serveur HTTP</w:t>
+      </w:r>
+      <w:bookmarkEnd w:id="55"/>
+      <w:r>
+        <w:t xml:space="preserve"> </w:t>
+      </w:r>
+    </w:p>
+    <w:p>
+      <w:pPr>
         <w:rPr>
           <w:i/>
           <w:iCs/>
         </w:rPr>
-        <w:t>template</w:t>
-      </w:r>
-      <w:proofErr w:type="spellEnd"/>
+      </w:pPr>
       <w:r>
         <w:rPr>
           <w:i/>
           <w:iCs/>
         </w:rPr>
-        <w:t>.</w:t>
-      </w:r>
+        <w:t xml:space="preserve"> « </w:t>
+      </w:r>
+      <w:r>
+        <w:rPr>
+          <w:i/>
+          <w:iCs/>
+        </w:rPr>
+        <w:t>En tant qu’utilisateur, j’aimerai exécuter la commande suivante de manière à pouvoir visualiser le résultat de la compilation du site Internet dans un navigateur Web. $ statique serve /mon/</w:t>
+      </w:r>
+      <w:proofErr w:type="spellStart"/>
+      <w:r>
+        <w:rPr>
+          <w:i/>
+          <w:iCs/>
+        </w:rPr>
+        <w:t>site</w:t>
+      </w:r>
+      <w:r>
+        <w:rPr>
+          <w:i/>
+          <w:iCs/>
+        </w:rPr>
+        <w:t>Tâches</w:t>
+      </w:r>
+      <w:proofErr w:type="spellEnd"/>
       <w:r>
         <w:rPr>
           <w:i/>
@@ -10576,14 +10418,7 @@
         <w:t>Résultat</w:t>
       </w:r>
       <w:r>
-        <w:rPr>
-          <w:b/>
-          <w:bCs/>
-        </w:rPr>
-        <w:t xml:space="preserve"> : </w:t>
-      </w:r>
-      <w:r>
-        <w:t xml:space="preserve">La commande </w:t>
+        <w:t> : La commande serve doit indiquer le dossier du projet (celui généré par init). Elle recherche le fichier index.html dans /</w:t>
       </w:r>
       <w:proofErr w:type="spellStart"/>
       <w:r>
@@ -10591,66 +10426,28 @@
       </w:r>
       <w:proofErr w:type="spellEnd"/>
       <w:r>
-        <w:t xml:space="preserve"> récupère toutes les informations du site et les fichiers </w:t>
-      </w:r>
+        <w:t>. Si le fichier n’existe pas ou que le fichier ne peut être ouvert, une explication est affichée dans la console.</w:t>
+      </w:r>
+    </w:p>
+    <w:p>
+      <w:pPr>
+        <w:pStyle w:val="Titre3"/>
+      </w:pPr>
+      <w:bookmarkStart w:id="56" w:name="_Toc71302510"/>
       <w:proofErr w:type="spellStart"/>
       <w:r>
-        <w:t>markdowns</w:t>
+        <w:t>Continuous</w:t>
       </w:r>
       <w:proofErr w:type="spellEnd"/>
       <w:r>
-        <w:t xml:space="preserve"> pour les </w:t>
-      </w:r>
-      <w:r>
-        <w:t>générer les fichiers HTML</w:t>
-      </w:r>
-      <w:r>
-        <w:t xml:space="preserve"> en fonction du </w:t>
+        <w:t xml:space="preserve"> </w:t>
       </w:r>
       <w:proofErr w:type="spellStart"/>
       <w:r>
-        <w:t>template</w:t>
-      </w:r>
+        <w:t>delivery</w:t>
+      </w:r>
+      <w:bookmarkEnd w:id="56"/>
       <w:proofErr w:type="spellEnd"/>
-      <w:r>
-        <w:t xml:space="preserve"> prédéfini.</w:t>
-      </w:r>
-      <w:r>
-        <w:t xml:space="preserve"> Pour ce faire, nous avons utilis</w:t>
-      </w:r>
-      <w:r>
-        <w:t>é</w:t>
-      </w:r>
-      <w:r>
-        <w:t xml:space="preserve"> Handlebars qui subvenait à nos besoins facilement.</w:t>
-      </w:r>
-    </w:p>
-    <w:p>
-      <w:r>
-        <w:t>À</w:t>
-      </w:r>
-      <w:r>
-        <w:t xml:space="preserve"> noter qu’il est nécessaire de </w:t>
-      </w:r>
-      <w:r>
-        <w:t xml:space="preserve">changer les informations du menu.html à la main, </w:t>
-      </w:r>
-      <w:r>
-        <w:t>et que les liens ont un risque d’être faux s’ils sont dynamiques. Par exemple, lorsqu’un fichier qui inclut menu.html est dans un sous-dossier.</w:t>
-      </w:r>
-    </w:p>
-    <w:p>
-      <w:pPr>
-        <w:pStyle w:val="Titre3"/>
-      </w:pPr>
-      <w:bookmarkStart w:id="55" w:name="_Toc71302509"/>
-      <w:r>
-        <w:t>Serveur HTTP</w:t>
-      </w:r>
-      <w:bookmarkEnd w:id="55"/>
-      <w:r>
-        <w:t xml:space="preserve"> </w:t>
-      </w:r>
     </w:p>
     <w:p>
       <w:pPr>
@@ -10664,37 +10461,7 @@
           <w:i/>
           <w:iCs/>
         </w:rPr>
-        <w:t xml:space="preserve"> « </w:t>
-      </w:r>
-      <w:r>
-        <w:rPr>
-          <w:i/>
-          <w:iCs/>
-        </w:rPr>
-        <w:t>En tant qu’utilisateur, j’aimerai exécuter la commande suivante de manière à pouvoir visualiser le résultat de la compilation du site Internet dans un navigateur Web. $ statique serve /mon/</w:t>
-      </w:r>
-      <w:proofErr w:type="spellStart"/>
-      <w:r>
-        <w:rPr>
-          <w:i/>
-          <w:iCs/>
-        </w:rPr>
-        <w:t>site</w:t>
-      </w:r>
-      <w:r>
-        <w:rPr>
-          <w:i/>
-          <w:iCs/>
-        </w:rPr>
-        <w:t>Tâches</w:t>
-      </w:r>
-      <w:proofErr w:type="spellEnd"/>
-      <w:r>
-        <w:rPr>
-          <w:i/>
-          <w:iCs/>
-        </w:rPr>
-        <w:t> »</w:t>
+        <w:t>« En tant que développeur, j’aimerai que la création et la publication d’une nouvelle release soit automatisée à l’aide de GitHub actions. En d’autres termes, j’aimerai que le fichier jar ou le fichier zip de la release soit publié de manière automatique lorsqu’un tag correspondant à une version (p. ex. v0.0.2) est publié sur git. »</w:t>
       </w:r>
     </w:p>
     <w:p>
@@ -10706,73 +10473,10 @@
         <w:t>Résultat</w:t>
       </w:r>
       <w:r>
-        <w:t> : La commande serve doit indiquer le dossier du projet (celui généré par init). Elle recherche le fichier index.html dans /</w:t>
-      </w:r>
-      <w:proofErr w:type="spellStart"/>
-      <w:r>
-        <w:t>build</w:t>
-      </w:r>
-      <w:proofErr w:type="spellEnd"/>
-      <w:r>
-        <w:t>. Si le fichier n’existe pas ou que le fichier ne peut être ouvert, une explication est affichée dans la console.</w:t>
-      </w:r>
-    </w:p>
-    <w:p>
-      <w:pPr>
-        <w:pStyle w:val="Titre3"/>
-      </w:pPr>
-      <w:bookmarkStart w:id="56" w:name="_Toc71302510"/>
-      <w:proofErr w:type="spellStart"/>
-      <w:r>
-        <w:t>Continuous</w:t>
-      </w:r>
-      <w:proofErr w:type="spellEnd"/>
-      <w:r>
-        <w:t xml:space="preserve"> </w:t>
-      </w:r>
-      <w:proofErr w:type="spellStart"/>
-      <w:r>
-        <w:t>delivery</w:t>
-      </w:r>
-      <w:bookmarkEnd w:id="56"/>
-      <w:proofErr w:type="spellEnd"/>
-    </w:p>
-    <w:p>
-      <w:pPr>
-        <w:rPr>
-          <w:i/>
-          <w:iCs/>
-        </w:rPr>
-      </w:pPr>
-      <w:r>
-        <w:rPr>
-          <w:i/>
-          <w:iCs/>
-        </w:rPr>
-        <w:t>« En tant que développeur, j’aimerai que la création et la publication d’une nouvelle release soit automatisée à l’aide de GitHub actions. En d’autres termes, j’aimerai que le fichier jar ou le fichier zip de la release soit publié de manière automatique lorsqu’un tag correspondant à une version (p. ex. v0.0.2) est publié sur git. »</w:t>
-      </w:r>
-    </w:p>
-    <w:p>
-      <w:r>
-        <w:rPr>
-          <w:b/>
-          <w:bCs/>
-        </w:rPr>
-        <w:t>Résultat</w:t>
-      </w:r>
-      <w:r>
         <w:t> : Pour ce faire nous avons réutilisé la GitHub action</w:t>
       </w:r>
       <w:r>
-        <w:t xml:space="preserve"> </w:t>
-      </w:r>
-      <w:proofErr w:type="spellStart"/>
-      <w:r>
-        <w:t>create</w:t>
-      </w:r>
-      <w:proofErr w:type="spellEnd"/>
-      <w:r>
-        <w:t>-release</w:t>
+        <w:t xml:space="preserve"> create-release</w:t>
       </w:r>
       <w:r>
         <w:rPr>
@@ -10913,55 +10617,7 @@
                 <w:b w:val="0"/>
                 <w:bCs w:val="0"/>
               </w:rPr>
-              <w:t xml:space="preserve">Faire en sorte que la commande init crée le dossier </w:t>
-            </w:r>
-            <w:proofErr w:type="spellStart"/>
-            <w:r>
-              <w:rPr>
-                <w:b w:val="0"/>
-                <w:bCs w:val="0"/>
-              </w:rPr>
-              <w:t>template</w:t>
-            </w:r>
-            <w:proofErr w:type="spellEnd"/>
-            <w:r>
-              <w:rPr>
-                <w:b w:val="0"/>
-                <w:bCs w:val="0"/>
-              </w:rPr>
-              <w:t xml:space="preserve"> et </w:t>
-            </w:r>
-            <w:proofErr w:type="gramStart"/>
-            <w:r>
-              <w:rPr>
-                <w:b w:val="0"/>
-                <w:bCs w:val="0"/>
-              </w:rPr>
-              <w:t>les fichiers menu</w:t>
-            </w:r>
-            <w:proofErr w:type="gramEnd"/>
-            <w:r>
-              <w:rPr>
-                <w:b w:val="0"/>
-                <w:bCs w:val="0"/>
-              </w:rPr>
-              <w:t xml:space="preserve"> et </w:t>
-            </w:r>
-            <w:proofErr w:type="spellStart"/>
-            <w:r>
-              <w:rPr>
-                <w:b w:val="0"/>
-                <w:bCs w:val="0"/>
-              </w:rPr>
-              <w:t>template</w:t>
-            </w:r>
-            <w:proofErr w:type="spellEnd"/>
-            <w:r>
-              <w:rPr>
-                <w:b w:val="0"/>
-                <w:bCs w:val="0"/>
-              </w:rPr>
-              <w:t>.</w:t>
+              <w:t>Faire en sorte que la commande init crée le dossier template et les fichiers menu et template.</w:t>
             </w:r>
           </w:p>
         </w:tc>
@@ -11240,35 +10896,7 @@
               <w:rPr>
                 <w:shd w:val="clear" w:color="auto" w:fill="FFFFFF"/>
               </w:rPr>
-              <w:t xml:space="preserve"> cela ne fonctionnait pas à cause de "</w:t>
-            </w:r>
-            <w:proofErr w:type="gramStart"/>
-            <w:r>
-              <w:rPr>
-                <w:shd w:val="clear" w:color="auto" w:fill="FFFFFF"/>
-              </w:rPr>
-              <w:t>/./</w:t>
-            </w:r>
-            <w:proofErr w:type="gramEnd"/>
-            <w:r>
-              <w:rPr>
-                <w:shd w:val="clear" w:color="auto" w:fill="FFFFFF"/>
-              </w:rPr>
-              <w:t xml:space="preserve">" dans le chemin. Au début je pensais que c'était à cause des espaces dans mon chemin. Du coup j'ai pris du retard le temps de comprendre d'où venait le problème. Désormais l’URI est parse et remplace les </w:t>
-            </w:r>
-            <w:proofErr w:type="gramStart"/>
-            <w:r>
-              <w:rPr>
-                <w:shd w:val="clear" w:color="auto" w:fill="FFFFFF"/>
-              </w:rPr>
-              <w:t>« .</w:t>
-            </w:r>
-            <w:proofErr w:type="gramEnd"/>
-            <w:r>
-              <w:rPr>
-                <w:shd w:val="clear" w:color="auto" w:fill="FFFFFF"/>
-              </w:rPr>
-              <w:t>/ » par des string</w:t>
+              <w:t xml:space="preserve"> cela ne fonctionnait pas à cause de "/./" dans le chemin. Au début je pensais que c'était à cause des espaces dans mon chemin. Du coup j'ai pris du retard le temps de comprendre d'où venait le problème. Désormais l’URI est parse et remplace les « ./ » par des string</w:t>
             </w:r>
             <w:r>
               <w:rPr>
@@ -11287,11 +10915,6 @@
       </w:tr>
     </w:tbl>
     <w:p/>
-    <w:p>
-      <w:r>
-        <w:br w:type="page"/>
-      </w:r>
-    </w:p>
     <w:tbl>
       <w:tblPr>
         <w:tblStyle w:val="TableauGrille2-Accentuation6"/>
@@ -11324,7 +10947,6 @@
               </w:rPr>
             </w:pPr>
             <w:r>
-              <w:lastRenderedPageBreak/>
               <w:t>Modifier</w:t>
             </w:r>
             <w:r>
@@ -11445,33 +11067,8 @@
                 <w:b w:val="0"/>
                 <w:bCs w:val="0"/>
               </w:rPr>
-              <w:t xml:space="preserve">Les fichiers HTML doivent maintenant se baser sur le fichier </w:t>
-            </w:r>
-            <w:proofErr w:type="spellStart"/>
-            <w:r>
-              <w:rPr>
-                <w:b w:val="0"/>
-                <w:bCs w:val="0"/>
-              </w:rPr>
-              <w:t>template</w:t>
-            </w:r>
-            <w:proofErr w:type="spellEnd"/>
-            <w:r>
-              <w:rPr>
-                <w:b w:val="0"/>
-                <w:bCs w:val="0"/>
-              </w:rPr>
-              <w:t xml:space="preserve">/layout.html en utilisant un moteur de </w:t>
-            </w:r>
-            <w:proofErr w:type="spellStart"/>
-            <w:r>
-              <w:rPr>
-                <w:b w:val="0"/>
-                <w:bCs w:val="0"/>
-              </w:rPr>
-              <w:t>template</w:t>
-            </w:r>
-            <w:proofErr w:type="spellEnd"/>
+              <w:t>Les fichiers HTML doivent maintenant se baser sur le fichier template/layout.html en utilisant un moteur de template</w:t>
+            </w:r>
           </w:p>
           <w:p>
             <w:pPr>
@@ -11486,23 +11083,7 @@
                 <w:b w:val="0"/>
                 <w:bCs w:val="0"/>
               </w:rPr>
-              <w:t xml:space="preserve">Il faut supprimer le dossier </w:t>
-            </w:r>
-            <w:proofErr w:type="spellStart"/>
-            <w:r>
-              <w:rPr>
-                <w:b w:val="0"/>
-                <w:bCs w:val="0"/>
-              </w:rPr>
-              <w:t>template</w:t>
-            </w:r>
-            <w:proofErr w:type="spellEnd"/>
-            <w:r>
-              <w:rPr>
-                <w:b w:val="0"/>
-                <w:bCs w:val="0"/>
-              </w:rPr>
-              <w:t xml:space="preserve"> copié dans le dossier </w:t>
+              <w:t xml:space="preserve">Il faut supprimer le dossier template copié dans le dossier </w:t>
             </w:r>
             <w:proofErr w:type="spellStart"/>
             <w:r>
@@ -11654,11 +11235,7 @@
         </w:tc>
       </w:tr>
     </w:tbl>
-    <w:p>
-      <w:r>
-        <w:br w:type="page"/>
-      </w:r>
-    </w:p>
+    <w:p/>
     <w:tbl>
       <w:tblPr>
         <w:tblStyle w:val="TableauGrille2-Accentuation6"/>
@@ -11691,7 +11268,6 @@
               </w:rPr>
             </w:pPr>
             <w:r>
-              <w:lastRenderedPageBreak/>
               <w:t>Publication de release automatique avec GitHub Action</w:t>
             </w:r>
             <w:r>
@@ -11952,38 +11528,37 @@
         <w:pStyle w:val="Titre2"/>
       </w:pPr>
       <w:bookmarkStart w:id="58" w:name="_Toc71302512"/>
+      <w:r>
+        <w:lastRenderedPageBreak/>
+        <w:t>Refactoring</w:t>
+      </w:r>
+      <w:bookmarkEnd w:id="58"/>
+    </w:p>
+    <w:p>
+      <w:r>
+        <w:t>Ét</w:t>
+      </w:r>
+      <w:r>
+        <w:t>ape essentielle</w:t>
+      </w:r>
+      <w:r>
+        <w:t>,</w:t>
+      </w:r>
+      <w:r>
+        <w:t xml:space="preserve"> mais délicate. Chacun de nous a travaillé sur des commandes spécifiques. Chaque commande interagit avec le système de fichier. Nous avons regroupé ces interactions dans une classe </w:t>
+      </w:r>
       <w:proofErr w:type="spellStart"/>
       <w:r>
-        <w:t>Refactoring</w:t>
-      </w:r>
-      <w:bookmarkEnd w:id="58"/>
+        <w:t>FileManager</w:t>
+      </w:r>
       <w:proofErr w:type="spellEnd"/>
-    </w:p>
-    <w:p>
-      <w:r>
-        <w:t>Ét</w:t>
-      </w:r>
-      <w:r>
-        <w:t>ape essentielle</w:t>
+      <w:r>
+        <w:t xml:space="preserve"> indépendante des classes de commandes. De cette façon</w:t>
       </w:r>
       <w:r>
         <w:t>,</w:t>
       </w:r>
       <w:r>
-        <w:t xml:space="preserve"> mais délicate. Chacun de nous a travaillé sur des commandes spécifiques. Chaque commande interagit avec le système de fichier. Nous avons regroupé ces interactions dans une classe </w:t>
-      </w:r>
-      <w:proofErr w:type="spellStart"/>
-      <w:r>
-        <w:t>FileManager</w:t>
-      </w:r>
-      <w:proofErr w:type="spellEnd"/>
-      <w:r>
-        <w:t xml:space="preserve"> indépendante des classes de commandes. De cette façon</w:t>
-      </w:r>
-      <w:r>
-        <w:t>,</w:t>
-      </w:r>
-      <w:r>
         <w:t xml:space="preserve"> la gestion du système de fichier est centralisée et la logique des commande</w:t>
       </w:r>
       <w:r>
@@ -11995,15 +11570,7 @@
     </w:p>
     <w:p>
       <w:r>
-        <w:t>L’outil de « </w:t>
-      </w:r>
-      <w:proofErr w:type="spellStart"/>
-      <w:r>
-        <w:t>refactor</w:t>
-      </w:r>
-      <w:proofErr w:type="spellEnd"/>
-      <w:r>
-        <w:t> » d’</w:t>
+        <w:t>L’outil de « refactor » d’</w:t>
       </w:r>
       <w:proofErr w:type="spellStart"/>
       <w:r>
@@ -12079,31 +11646,7 @@
     </w:p>
     <w:p>
       <w:r>
-        <w:t xml:space="preserve">Dans l’ensemble le </w:t>
-      </w:r>
-      <w:proofErr w:type="spellStart"/>
-      <w:r>
-        <w:t>refactoring</w:t>
-      </w:r>
-      <w:proofErr w:type="spellEnd"/>
-      <w:r>
-        <w:t xml:space="preserve"> est </w:t>
-      </w:r>
-      <w:proofErr w:type="gramStart"/>
-      <w:r>
-        <w:t>positif ,</w:t>
-      </w:r>
-      <w:proofErr w:type="gramEnd"/>
-      <w:r>
-        <w:t xml:space="preserve"> ça allège le code et encapsule la difficulté. Toutefois c’est une opération délicate. Il ne faudrait pas casser un système fonctionnel. Chaque opération de </w:t>
-      </w:r>
-      <w:proofErr w:type="spellStart"/>
-      <w:r>
-        <w:t>refactor</w:t>
-      </w:r>
-      <w:proofErr w:type="spellEnd"/>
-      <w:r>
-        <w:t xml:space="preserve"> a débouché sur l’exécution des tests pour vérifier que le système correspond toujours aux spécifications.</w:t>
+        <w:t>Dans l’ensemble le refactoring est positif , ça allège le code et encapsule la difficulté. Toutefois c’est une opération délicate. Il ne faudrait pas casser un système fonctionnel. Chaque opération de refactor a débouché sur l’exécution des tests pour vérifier que le système correspond toujours aux spécifications.</w:t>
       </w:r>
     </w:p>
     <w:p>
@@ -12146,22 +11689,7 @@
       </w:r>
       <w:r>
         <w:br/>
-      </w:r>
-      <w:proofErr w:type="spellStart"/>
-      <w:r>
-        <w:t>template</w:t>
-      </w:r>
-      <w:proofErr w:type="spellEnd"/>
-      <w:r>
-        <w:t xml:space="preserve">/menu.html et </w:t>
-      </w:r>
-      <w:proofErr w:type="spellStart"/>
-      <w:r>
-        <w:t>template</w:t>
-      </w:r>
-      <w:proofErr w:type="spellEnd"/>
-      <w:r>
-        <w:t>/layout.html</w:t>
+        <w:t>template/menu.html et template/layout.html</w:t>
       </w:r>
     </w:p>
     <w:p>
@@ -12181,7 +11709,6 @@
     </w:p>
     <w:p>
       <w:r>
-        <w:lastRenderedPageBreak/>
         <w:t>Les éléments précédents ont fait l’objet de nouveaux tests et/ou de l’adaptation de ceux déjà en place.</w:t>
       </w:r>
     </w:p>
@@ -12651,6 +12178,7 @@
       </w:pPr>
       <w:bookmarkStart w:id="60" w:name="_Toc71302514"/>
       <w:r>
+        <w:lastRenderedPageBreak/>
         <w:t>Automatisation</w:t>
       </w:r>
       <w:bookmarkEnd w:id="60"/>
@@ -12753,15 +12281,7 @@
         <w:br/>
       </w:r>
       <w:r>
-        <w:t xml:space="preserve">Lors de l’ajout d’un nouveau tag qui commence par v, une nouvelle release est créée par GitHub action. Le dossier statique.zip est téléchargé comme asset et le </w:t>
-      </w:r>
-      <w:proofErr w:type="spellStart"/>
-      <w:r>
-        <w:t>readme</w:t>
-      </w:r>
-      <w:proofErr w:type="spellEnd"/>
-      <w:r>
-        <w:t xml:space="preserve"> du projet ajouté comme description de la release.</w:t>
+        <w:t>Lors de l’ajout d’un nouveau tag qui commence par v, une nouvelle release est créée par GitHub action. Le dossier statique.zip est téléchargé comme asset et le readme du projet ajouté comme description de la release.</w:t>
       </w:r>
     </w:p>
     <w:p>
@@ -12903,7 +12423,6 @@
       </w:pPr>
       <w:bookmarkStart w:id="62" w:name="_Toc71302516"/>
       <w:r>
-        <w:lastRenderedPageBreak/>
         <w:t>Réunion de fin de sprint</w:t>
       </w:r>
       <w:bookmarkEnd w:id="62"/>
@@ -13018,27 +12537,14 @@
         <w:lang w:val="en-US"/>
       </w:rPr>
     </w:pPr>
-    <w:r>
-      <w:fldChar w:fldCharType="begin"/>
-    </w:r>
-    <w:r>
-      <w:instrText xml:space="preserve"> DATE   \* MERGEFORMAT </w:instrText>
-    </w:r>
-    <w:r>
-      <w:fldChar w:fldCharType="separate"/>
-    </w:r>
-    <w:r>
-      <w:rPr>
-        <w:noProof/>
-      </w:rPr>
-      <w:t>07.05.2021</w:t>
-    </w:r>
-    <w:r>
-      <w:rPr>
-        <w:noProof/>
-      </w:rPr>
-      <w:fldChar w:fldCharType="end"/>
-    </w:r>
+    <w:fldSimple w:instr=" DATE   \* MERGEFORMAT ">
+      <w:r>
+        <w:rPr>
+          <w:noProof/>
+        </w:rPr>
+        <w:t>07.05.2021</w:t>
+      </w:r>
+    </w:fldSimple>
     <w:r>
       <w:ptab w:relativeTo="margin" w:alignment="center" w:leader="none"/>
     </w:r>
@@ -13202,7 +12708,6 @@
         <w:t xml:space="preserve">Index.html, </w:t>
       </w:r>
       <w:proofErr w:type="spellStart"/>
-      <w:proofErr w:type="gramStart"/>
       <w:r>
         <w:rPr>
           <w:i/>
@@ -13214,7 +12719,6 @@
         <w:t>config.yaml</w:t>
       </w:r>
       <w:proofErr w:type="spellEnd"/>
-      <w:proofErr w:type="gramEnd"/>
       <w:r>
         <w:rPr>
           <w:i/>
@@ -17367,6 +16871,7 @@
     <w:rsid w:val="002C3C3C"/>
     <w:rsid w:val="002F554D"/>
     <w:rsid w:val="004139F0"/>
+    <w:rsid w:val="004A1486"/>
     <w:rsid w:val="004F2FB5"/>
     <w:rsid w:val="00531C1D"/>
     <w:rsid w:val="005334F2"/>
@@ -17418,7 +16923,7 @@
   </m:mathPr>
   <w:themeFontLang w:val="fr-CH"/>
   <w:clrSchemeMapping w:bg1="light1" w:t1="dark1" w:bg2="light2" w:t2="dark2" w:accent1="accent1" w:accent2="accent2" w:accent3="accent3" w:accent4="accent4" w:accent5="accent5" w:accent6="accent6" w:hyperlink="hyperlink" w:followedHyperlink="followedHyperlink"/>
-  <w:decimalSymbol w:val="."/>
+  <w:decimalSymbol w:val=","/>
   <w:listSeparator w:val=";"/>
   <w15:chartTrackingRefBased/>
 </w:settings>

</xml_diff>

<commit_message>
Début doc sprint3, push de apidocs pour réparer lgtm extraction
</commit_message>
<xml_diff>
--- a/Rapport.docx
+++ b/Rapport.docx
@@ -250,7 +250,7 @@
                                       <w:color w:val="FFFFFF" w:themeColor="background1"/>
                                       <w:lang w:val="de-CH"/>
                                     </w:rPr>
-                                    <w:t>07.05.2021</w:t>
+                                    <w:t>10.06.2021</w:t>
                                   </w:r>
                                   <w:r>
                                     <w:rPr>
@@ -537,7 +537,7 @@
                                 <w:color w:val="FFFFFF" w:themeColor="background1"/>
                                 <w:lang w:val="de-CH"/>
                               </w:rPr>
-                              <w:t>07.05.2021</w:t>
+                              <w:t>10.06.2021</w:t>
                             </w:r>
                             <w:r>
                               <w:rPr>
@@ -8476,30 +8476,17 @@
     </w:p>
     <w:p>
       <w:r>
-        <w:t xml:space="preserve">Nous avons estimé qu’il n’était pas nécessaire de créer notre propre </w:t>
-      </w:r>
-      <w:proofErr w:type="spellStart"/>
-      <w:r>
-        <w:t>parser</w:t>
-      </w:r>
-      <w:proofErr w:type="spellEnd"/>
-      <w:r>
-        <w:t>. Nous avons donc cherché ce qui existait déjà. Nous avons trouvé plusieurs technologies qui se v</w:t>
+        <w:t>Nous avons estimé qu’il n’était pas nécessaire de créer notre propre parser. Nous avons donc cherché ce qui existait déjà. Nous avons trouvé plusieurs technologies qui se v</w:t>
       </w:r>
       <w:r>
         <w:t>a</w:t>
       </w:r>
       <w:r>
-        <w:t xml:space="preserve">ntaient de </w:t>
-      </w:r>
-      <w:proofErr w:type="spellStart"/>
-      <w:r>
-        <w:t>parse</w:t>
+        <w:t>ntaient de parse</w:t>
       </w:r>
       <w:r>
         <w:t>r</w:t>
       </w:r>
-      <w:proofErr w:type="spellEnd"/>
       <w:r>
         <w:t xml:space="preserve"> des fichier</w:t>
       </w:r>
@@ -9067,15 +9054,7 @@
               <w:cnfStyle w:val="000000100000" w:firstRow="0" w:lastRow="0" w:firstColumn="0" w:lastColumn="0" w:oddVBand="0" w:evenVBand="0" w:oddHBand="1" w:evenHBand="0" w:firstRowFirstColumn="0" w:firstRowLastColumn="0" w:lastRowFirstColumn="0" w:lastRowLastColumn="0"/>
             </w:pPr>
             <w:r>
-              <w:t xml:space="preserve">Technologies existantes pour </w:t>
-            </w:r>
-            <w:proofErr w:type="spellStart"/>
-            <w:r>
-              <w:t>parser</w:t>
-            </w:r>
-            <w:proofErr w:type="spellEnd"/>
-            <w:r>
-              <w:t xml:space="preserve"> un fichier en Java</w:t>
+              <w:t>Technologies existantes pour parser un fichier en Java</w:t>
             </w:r>
           </w:p>
           <w:p>
@@ -9169,15 +9148,7 @@
               <w:cnfStyle w:val="000000000000" w:firstRow="0" w:lastRow="0" w:firstColumn="0" w:lastColumn="0" w:oddVBand="0" w:evenVBand="0" w:oddHBand="0" w:evenHBand="0" w:firstRowFirstColumn="0" w:firstRowLastColumn="0" w:lastRowFirstColumn="0" w:lastRowLastColumn="0"/>
             </w:pPr>
             <w:r>
-              <w:t xml:space="preserve">Technologies existantes pour </w:t>
-            </w:r>
-            <w:proofErr w:type="spellStart"/>
-            <w:r>
-              <w:t>parser</w:t>
-            </w:r>
-            <w:proofErr w:type="spellEnd"/>
-            <w:r>
-              <w:t xml:space="preserve"> un fichier en Java</w:t>
+              <w:t>Technologies existantes pour parser un fichier en Java</w:t>
             </w:r>
           </w:p>
           <w:p>
@@ -10815,7 +10786,13 @@
               <w:cnfStyle w:val="000000100000" w:firstRow="0" w:lastRow="0" w:firstColumn="0" w:lastColumn="0" w:oddVBand="0" w:evenVBand="0" w:oddHBand="1" w:evenHBand="0" w:firstRowFirstColumn="0" w:firstRowLastColumn="0" w:lastRowFirstColumn="0" w:lastRowLastColumn="0"/>
             </w:pPr>
             <w:r>
-              <w:t>Au mieux : 1h</w:t>
+              <w:t xml:space="preserve">Au mieux : </w:t>
+            </w:r>
+            <w:r>
+              <w:t>45</w:t>
+            </w:r>
+            <w:r>
+              <w:t>h</w:t>
             </w:r>
           </w:p>
         </w:tc>
@@ -10828,7 +10805,7 @@
               <w:cnfStyle w:val="000000100000" w:firstRow="0" w:lastRow="0" w:firstColumn="0" w:lastColumn="0" w:oddVBand="0" w:evenVBand="0" w:oddHBand="1" w:evenHBand="0" w:firstRowFirstColumn="0" w:firstRowLastColumn="0" w:lastRowFirstColumn="0" w:lastRowLastColumn="0"/>
             </w:pPr>
             <w:r>
-              <w:t>Au pire : 2h0</w:t>
+              <w:t>Au pire : 2h</w:t>
             </w:r>
           </w:p>
         </w:tc>
@@ -10841,7 +10818,10 @@
               <w:cnfStyle w:val="000000100000" w:firstRow="0" w:lastRow="0" w:firstColumn="0" w:lastColumn="0" w:oddVBand="0" w:evenVBand="0" w:oddHBand="1" w:evenHBand="0" w:firstRowFirstColumn="0" w:firstRowLastColumn="0" w:lastRowFirstColumn="0" w:lastRowLastColumn="0"/>
             </w:pPr>
             <w:r>
-              <w:t>Prévu : 45min</w:t>
+              <w:t xml:space="preserve">Prévu : </w:t>
+            </w:r>
+            <w:r>
+              <w:t>1h</w:t>
             </w:r>
           </w:p>
         </w:tc>
@@ -12489,9 +12469,1438 @@
         <w:t xml:space="preserve"> </w:t>
       </w:r>
     </w:p>
+    <w:p>
+      <w:r>
+        <w:br w:type="page"/>
+      </w:r>
+    </w:p>
+    <w:p>
+      <w:pPr>
+        <w:pStyle w:val="Titre1"/>
+      </w:pPr>
+      <w:r>
+        <w:lastRenderedPageBreak/>
+        <w:t xml:space="preserve">Sprint </w:t>
+      </w:r>
+      <w:r>
+        <w:t>3</w:t>
+      </w:r>
+    </w:p>
+    <w:p>
+      <w:pPr>
+        <w:pStyle w:val="Titre2"/>
+      </w:pPr>
+      <w:r>
+        <w:t>Réunion de début de sprint</w:t>
+      </w:r>
+    </w:p>
+    <w:p>
+      <w:r>
+        <w:t>C’est la dernière ligne droite. Après une rapide analyse, nous constatons que ce sprint porte plus sur l’ajout d’outil qui aide au pilotage du projet plutôt que l’ajout de nouvelles fonctionnalités. Toutefois, il y en a quand même une, implémenter la génération du site statique à la volée.</w:t>
+      </w:r>
+    </w:p>
+    <w:p>
+      <w:r>
+        <w:t>Nous avons séparé le travail comme suit :</w:t>
+      </w:r>
+    </w:p>
+    <w:tbl>
+      <w:tblPr>
+        <w:tblStyle w:val="TableauGrille1Clair-Accentuation6"/>
+        <w:tblW w:w="0" w:type="auto"/>
+        <w:tblLook w:val="04A0" w:firstRow="1" w:lastRow="0" w:firstColumn="1" w:lastColumn="0" w:noHBand="0" w:noVBand="1"/>
+      </w:tblPr>
+      <w:tblGrid>
+        <w:gridCol w:w="3020"/>
+        <w:gridCol w:w="3021"/>
+        <w:gridCol w:w="3021"/>
+      </w:tblGrid>
+      <w:tr>
+        <w:trPr>
+          <w:cnfStyle w:val="100000000000" w:firstRow="1" w:lastRow="0" w:firstColumn="0" w:lastColumn="0" w:oddVBand="0" w:evenVBand="0" w:oddHBand="0" w:evenHBand="0" w:firstRowFirstColumn="0" w:firstRowLastColumn="0" w:lastRowFirstColumn="0" w:lastRowLastColumn="0"/>
+        </w:trPr>
+        <w:tc>
+          <w:tcPr>
+            <w:cnfStyle w:val="001000000000" w:firstRow="0" w:lastRow="0" w:firstColumn="1" w:lastColumn="0" w:oddVBand="0" w:evenVBand="0" w:oddHBand="0" w:evenHBand="0" w:firstRowFirstColumn="0" w:firstRowLastColumn="0" w:lastRowFirstColumn="0" w:lastRowLastColumn="0"/>
+            <w:tcW w:w="3020" w:type="dxa"/>
+          </w:tcPr>
+          <w:p>
+            <w:proofErr w:type="spellStart"/>
+            <w:r>
+              <w:t>Berney</w:t>
+            </w:r>
+            <w:proofErr w:type="spellEnd"/>
+            <w:r>
+              <w:t xml:space="preserve"> Alec</w:t>
+            </w:r>
+          </w:p>
+        </w:tc>
+        <w:tc>
+          <w:tcPr>
+            <w:tcW w:w="3021" w:type="dxa"/>
+          </w:tcPr>
+          <w:p>
+            <w:pPr>
+              <w:cnfStyle w:val="100000000000" w:firstRow="1" w:lastRow="0" w:firstColumn="0" w:lastColumn="0" w:oddVBand="0" w:evenVBand="0" w:oddHBand="0" w:evenHBand="0" w:firstRowFirstColumn="0" w:firstRowLastColumn="0" w:lastRowFirstColumn="0" w:lastRowLastColumn="0"/>
+            </w:pPr>
+            <w:r>
+              <w:t>Forestier Quentin</w:t>
+            </w:r>
+          </w:p>
+        </w:tc>
+        <w:tc>
+          <w:tcPr>
+            <w:tcW w:w="3021" w:type="dxa"/>
+          </w:tcPr>
+          <w:p>
+            <w:pPr>
+              <w:cnfStyle w:val="100000000000" w:firstRow="1" w:lastRow="0" w:firstColumn="0" w:lastColumn="0" w:oddVBand="0" w:evenVBand="0" w:oddHBand="0" w:evenHBand="0" w:firstRowFirstColumn="0" w:firstRowLastColumn="0" w:lastRowFirstColumn="0" w:lastRowLastColumn="0"/>
+            </w:pPr>
+            <w:r>
+              <w:t>Herzig Melvyn</w:t>
+            </w:r>
+          </w:p>
+        </w:tc>
+      </w:tr>
+      <w:tr>
+        <w:trPr>
+          <w:trHeight w:val="1104"/>
+        </w:trPr>
+        <w:tc>
+          <w:tcPr>
+            <w:cnfStyle w:val="001000000000" w:firstRow="0" w:lastRow="0" w:firstColumn="1" w:lastColumn="0" w:oddVBand="0" w:evenVBand="0" w:oddHBand="0" w:evenHBand="0" w:firstRowFirstColumn="0" w:firstRowLastColumn="0" w:lastRowFirstColumn="0" w:lastRowLastColumn="0"/>
+            <w:tcW w:w="3020" w:type="dxa"/>
+          </w:tcPr>
+          <w:p>
+            <w:pPr>
+              <w:pStyle w:val="Paragraphedeliste"/>
+              <w:numPr>
+                <w:ilvl w:val="0"/>
+                <w:numId w:val="21"/>
+              </w:numPr>
+            </w:pPr>
+            <w:r>
+              <w:t>Manuel utilisateur</w:t>
+            </w:r>
+          </w:p>
+          <w:p>
+            <w:pPr>
+              <w:pStyle w:val="Paragraphedeliste"/>
+              <w:numPr>
+                <w:ilvl w:val="0"/>
+                <w:numId w:val="21"/>
+              </w:numPr>
+            </w:pPr>
+            <w:r>
+              <w:t xml:space="preserve">Code </w:t>
+            </w:r>
+            <w:proofErr w:type="spellStart"/>
+            <w:r>
+              <w:t>coverage</w:t>
+            </w:r>
+            <w:proofErr w:type="spellEnd"/>
+          </w:p>
+        </w:tc>
+        <w:tc>
+          <w:tcPr>
+            <w:tcW w:w="3021" w:type="dxa"/>
+          </w:tcPr>
+          <w:p>
+            <w:pPr>
+              <w:pStyle w:val="Paragraphedeliste"/>
+              <w:numPr>
+                <w:ilvl w:val="0"/>
+                <w:numId w:val="21"/>
+              </w:numPr>
+              <w:cnfStyle w:val="000000000000" w:firstRow="0" w:lastRow="0" w:firstColumn="0" w:lastColumn="0" w:oddVBand="0" w:evenVBand="0" w:oddHBand="0" w:evenHBand="0" w:firstRowFirstColumn="0" w:firstRowLastColumn="0" w:lastRowFirstColumn="0" w:lastRowLastColumn="0"/>
+            </w:pPr>
+            <w:r>
+              <w:t>Génération du site statique à la volée</w:t>
+            </w:r>
+          </w:p>
+        </w:tc>
+        <w:tc>
+          <w:tcPr>
+            <w:tcW w:w="3021" w:type="dxa"/>
+          </w:tcPr>
+          <w:p>
+            <w:pPr>
+              <w:pStyle w:val="Paragraphedeliste"/>
+              <w:numPr>
+                <w:ilvl w:val="0"/>
+                <w:numId w:val="21"/>
+              </w:numPr>
+              <w:cnfStyle w:val="000000000000" w:firstRow="0" w:lastRow="0" w:firstColumn="0" w:lastColumn="0" w:oddVBand="0" w:evenVBand="0" w:oddHBand="0" w:evenHBand="0" w:firstRowFirstColumn="0" w:firstRowLastColumn="0" w:lastRowFirstColumn="0" w:lastRowLastColumn="0"/>
+            </w:pPr>
+            <w:proofErr w:type="spellStart"/>
+            <w:r>
+              <w:t>Javadoc</w:t>
+            </w:r>
+            <w:proofErr w:type="spellEnd"/>
+          </w:p>
+          <w:p>
+            <w:pPr>
+              <w:pStyle w:val="Paragraphedeliste"/>
+              <w:numPr>
+                <w:ilvl w:val="0"/>
+                <w:numId w:val="21"/>
+              </w:numPr>
+              <w:cnfStyle w:val="000000000000" w:firstRow="0" w:lastRow="0" w:firstColumn="0" w:lastColumn="0" w:oddVBand="0" w:evenVBand="0" w:oddHBand="0" w:evenHBand="0" w:firstRowFirstColumn="0" w:firstRowLastColumn="0" w:lastRowFirstColumn="0" w:lastRowLastColumn="0"/>
+            </w:pPr>
+            <w:r>
+              <w:t xml:space="preserve">Code </w:t>
+            </w:r>
+            <w:proofErr w:type="spellStart"/>
+            <w:r>
+              <w:t>Quality</w:t>
+            </w:r>
+            <w:proofErr w:type="spellEnd"/>
+          </w:p>
+          <w:p>
+            <w:pPr>
+              <w:pStyle w:val="Paragraphedeliste"/>
+              <w:numPr>
+                <w:ilvl w:val="0"/>
+                <w:numId w:val="21"/>
+              </w:numPr>
+              <w:cnfStyle w:val="000000000000" w:firstRow="0" w:lastRow="0" w:firstColumn="0" w:lastColumn="0" w:oddVBand="0" w:evenVBand="0" w:oddHBand="0" w:evenHBand="0" w:firstRowFirstColumn="0" w:firstRowLastColumn="0" w:lastRowFirstColumn="0" w:lastRowLastColumn="0"/>
+            </w:pPr>
+            <w:r>
+              <w:t>Code benchmarking</w:t>
+            </w:r>
+          </w:p>
+        </w:tc>
+      </w:tr>
+    </w:tbl>
+    <w:p/>
+    <w:p>
+      <w:r>
+        <w:t xml:space="preserve">Comme ce dernier sprint est « plus court » que les autres à cause du Jeudi de l’ascension, nous avons séparés les tâches le plus équitablement possible en fonction du niveau d’expertise de chacun. </w:t>
+      </w:r>
+    </w:p>
+    <w:p>
+      <w:pPr>
+        <w:rPr>
+          <w:lang w:val="fr-FR"/>
+        </w:rPr>
+      </w:pPr>
+      <w:proofErr w:type="spellStart"/>
+      <w:r>
+        <w:rPr>
+          <w:lang w:val="fr-FR"/>
+        </w:rPr>
+        <w:t>Berney</w:t>
+      </w:r>
+      <w:proofErr w:type="spellEnd"/>
+      <w:r>
+        <w:rPr>
+          <w:lang w:val="fr-FR"/>
+        </w:rPr>
+        <w:t xml:space="preserve"> Alec a </w:t>
+      </w:r>
+      <w:r>
+        <w:rPr>
+          <w:lang w:val="fr-FR"/>
+        </w:rPr>
+        <w:t>principalement</w:t>
+      </w:r>
+      <w:r>
+        <w:rPr>
+          <w:lang w:val="fr-FR"/>
+        </w:rPr>
+        <w:t xml:space="preserve"> travaillé</w:t>
+      </w:r>
+      <w:r>
+        <w:rPr>
+          <w:lang w:val="fr-FR"/>
+        </w:rPr>
+        <w:t xml:space="preserve"> sur les tests de l’application. Il est donc le plus à même d’intégrer le calcul de leur couverture. De plus, il a souvent manipulé le générateur dans son ensemble. Cela en fait, le candidat idéal pour la réalisation de la documentation utilisateur.</w:t>
+      </w:r>
+    </w:p>
+    <w:p>
+      <w:pPr>
+        <w:rPr>
+          <w:lang w:val="fr-FR"/>
+        </w:rPr>
+      </w:pPr>
+      <w:r>
+        <w:rPr>
+          <w:lang w:val="fr-FR"/>
+        </w:rPr>
+        <w:t>Forestier Quentin a été le principal développeur de l’algorithme de production du site. De ce fait, nous lui avons attribués la tâche d’intégrer la génération à la volée.</w:t>
+      </w:r>
+    </w:p>
+    <w:p>
+      <w:pPr>
+        <w:rPr>
+          <w:lang w:val="fr-FR"/>
+        </w:rPr>
+      </w:pPr>
+      <w:r>
+        <w:rPr>
+          <w:lang w:val="fr-FR"/>
+        </w:rPr>
+        <w:t xml:space="preserve">Quant à Herzig Melvyn, il a été la personne qui a le plus travaillé sur les outils d’intégration continue, sur </w:t>
+      </w:r>
+      <w:proofErr w:type="spellStart"/>
+      <w:r>
+        <w:rPr>
+          <w:lang w:val="fr-FR"/>
+        </w:rPr>
+        <w:t>Github</w:t>
+      </w:r>
+      <w:proofErr w:type="spellEnd"/>
+      <w:r>
+        <w:rPr>
+          <w:lang w:val="fr-FR"/>
+        </w:rPr>
+        <w:t xml:space="preserve"> avec les </w:t>
+      </w:r>
+      <w:proofErr w:type="spellStart"/>
+      <w:r>
+        <w:rPr>
+          <w:lang w:val="fr-FR"/>
+        </w:rPr>
+        <w:t>Github</w:t>
+      </w:r>
+      <w:proofErr w:type="spellEnd"/>
+      <w:r>
+        <w:rPr>
+          <w:lang w:val="fr-FR"/>
+        </w:rPr>
+        <w:t xml:space="preserve"> actions ou avec Maven. Ces trois tâches correspondent le plus à ses capacités.</w:t>
+      </w:r>
+    </w:p>
+    <w:p>
+      <w:pPr>
+        <w:pStyle w:val="Titre2"/>
+      </w:pPr>
+      <w:r>
+        <w:t>Conception incrémentale et refactoring</w:t>
+      </w:r>
+    </w:p>
+    <w:p>
+      <w:r>
+        <w:t>&lt;Quentin&gt;</w:t>
+      </w:r>
+    </w:p>
+    <w:p>
+      <w:r>
+        <w:t>Faire un diagramme qui représente l’état de l’application</w:t>
+      </w:r>
+    </w:p>
+    <w:p>
+      <w:r>
+        <w:t>Un nouvel acteur (le système de fichier) est introduit par la story « génération du site statique à la volée ». Introduisez cet acteur dans votre diagramme de cas d’utilisation et mesurez l’impact de ce changement dans votre architecture de manière à organiser le travail et le refactoring du code existant.</w:t>
+      </w:r>
+    </w:p>
+    <w:p>
+      <w:pPr>
+        <w:pStyle w:val="Titre2"/>
+      </w:pPr>
+      <w:r>
+        <w:t>Stories</w:t>
+      </w:r>
+    </w:p>
+    <w:p>
+      <w:pPr>
+        <w:rPr>
+          <w:b/>
+          <w:bCs/>
+        </w:rPr>
+      </w:pPr>
+      <w:r>
+        <w:rPr>
+          <w:b/>
+          <w:bCs/>
+        </w:rPr>
+        <w:t>Génération du site statique à la volée</w:t>
+      </w:r>
+    </w:p>
+    <w:p>
+      <w:r>
+        <w:t>&lt;Quentin&gt;</w:t>
+      </w:r>
+    </w:p>
+    <w:p>
+      <w:pPr>
+        <w:pStyle w:val="Sansinterligne"/>
+        <w:rPr>
+          <w:b/>
+          <w:bCs/>
+        </w:rPr>
+      </w:pPr>
+      <w:r>
+        <w:rPr>
+          <w:b/>
+          <w:bCs/>
+        </w:rPr>
+        <w:t>Manuel utilisateur</w:t>
+      </w:r>
+    </w:p>
+    <w:p>
+      <w:r>
+        <w:t>&lt;Alec&gt;</w:t>
+      </w:r>
+    </w:p>
+    <w:tbl>
+      <w:tblPr>
+        <w:tblStyle w:val="TableauGrille2-Accentuation6"/>
+        <w:tblW w:w="0" w:type="auto"/>
+        <w:tblLook w:val="04A0" w:firstRow="1" w:lastRow="0" w:firstColumn="1" w:lastColumn="0" w:noHBand="0" w:noVBand="1"/>
+      </w:tblPr>
+      <w:tblGrid>
+        <w:gridCol w:w="1812"/>
+        <w:gridCol w:w="1812"/>
+        <w:gridCol w:w="1812"/>
+        <w:gridCol w:w="1813"/>
+        <w:gridCol w:w="1813"/>
+      </w:tblGrid>
+      <w:tr>
+        <w:trPr>
+          <w:cnfStyle w:val="100000000000" w:firstRow="1" w:lastRow="0" w:firstColumn="0" w:lastColumn="0" w:oddVBand="0" w:evenVBand="0" w:oddHBand="0" w:evenHBand="0" w:firstRowFirstColumn="0" w:firstRowLastColumn="0" w:lastRowFirstColumn="0" w:lastRowLastColumn="0"/>
+          <w:trHeight w:val="537"/>
+        </w:trPr>
+        <w:tc>
+          <w:tcPr>
+            <w:cnfStyle w:val="001000000000" w:firstRow="0" w:lastRow="0" w:firstColumn="1" w:lastColumn="0" w:oddVBand="0" w:evenVBand="0" w:oddHBand="0" w:evenHBand="0" w:firstRowFirstColumn="0" w:firstRowLastColumn="0" w:lastRowFirstColumn="0" w:lastRowLastColumn="0"/>
+            <w:tcW w:w="9062" w:type="dxa"/>
+            <w:gridSpan w:val="5"/>
+          </w:tcPr>
+          <w:p>
+            <w:pPr>
+              <w:rPr>
+                <w:b w:val="0"/>
+                <w:bCs w:val="0"/>
+              </w:rPr>
+            </w:pPr>
+            <w:r>
+              <w:t xml:space="preserve">Générer une documentation </w:t>
+            </w:r>
+            <w:proofErr w:type="spellStart"/>
+            <w:r>
+              <w:t>Javadoc</w:t>
+            </w:r>
+            <w:proofErr w:type="spellEnd"/>
+          </w:p>
+          <w:p>
+            <w:pPr>
+              <w:rPr>
+                <w:b w:val="0"/>
+                <w:bCs w:val="0"/>
+              </w:rPr>
+            </w:pPr>
+            <w:r>
+              <w:rPr>
+                <w:b w:val="0"/>
+                <w:bCs w:val="0"/>
+              </w:rPr>
+              <w:t>Tout au long du développement de l’application, nous avons commenté notre code au format java doc. Cette tâche consiste générer la documentation du code et l’ajouter à la release.</w:t>
+            </w:r>
+          </w:p>
+        </w:tc>
+      </w:tr>
+      <w:tr>
+        <w:trPr>
+          <w:cnfStyle w:val="000000100000" w:firstRow="0" w:lastRow="0" w:firstColumn="0" w:lastColumn="0" w:oddVBand="0" w:evenVBand="0" w:oddHBand="1" w:evenHBand="0" w:firstRowFirstColumn="0" w:firstRowLastColumn="0" w:lastRowFirstColumn="0" w:lastRowLastColumn="0"/>
+        </w:trPr>
+        <w:tc>
+          <w:tcPr>
+            <w:cnfStyle w:val="001000000000" w:firstRow="0" w:lastRow="0" w:firstColumn="1" w:lastColumn="0" w:oddVBand="0" w:evenVBand="0" w:oddHBand="0" w:evenHBand="0" w:firstRowFirstColumn="0" w:firstRowLastColumn="0" w:lastRowFirstColumn="0" w:lastRowLastColumn="0"/>
+            <w:tcW w:w="1812" w:type="dxa"/>
+          </w:tcPr>
+          <w:p>
+            <w:r>
+              <w:t>Temps</w:t>
+            </w:r>
+          </w:p>
+        </w:tc>
+        <w:tc>
+          <w:tcPr>
+            <w:tcW w:w="1812" w:type="dxa"/>
+          </w:tcPr>
+          <w:p>
+            <w:pPr>
+              <w:cnfStyle w:val="000000100000" w:firstRow="0" w:lastRow="0" w:firstColumn="0" w:lastColumn="0" w:oddVBand="0" w:evenVBand="0" w:oddHBand="1" w:evenHBand="0" w:firstRowFirstColumn="0" w:firstRowLastColumn="0" w:lastRowFirstColumn="0" w:lastRowLastColumn="0"/>
+            </w:pPr>
+            <w:r>
+              <w:t xml:space="preserve">Au mieux : </w:t>
+            </w:r>
+            <w:r>
+              <w:t>30 min</w:t>
+            </w:r>
+          </w:p>
+        </w:tc>
+        <w:tc>
+          <w:tcPr>
+            <w:tcW w:w="1812" w:type="dxa"/>
+          </w:tcPr>
+          <w:p>
+            <w:pPr>
+              <w:cnfStyle w:val="000000100000" w:firstRow="0" w:lastRow="0" w:firstColumn="0" w:lastColumn="0" w:oddVBand="0" w:evenVBand="0" w:oddHBand="1" w:evenHBand="0" w:firstRowFirstColumn="0" w:firstRowLastColumn="0" w:lastRowFirstColumn="0" w:lastRowLastColumn="0"/>
+            </w:pPr>
+            <w:r>
+              <w:t xml:space="preserve">Au pire : </w:t>
+            </w:r>
+            <w:r>
+              <w:t>1 h</w:t>
+            </w:r>
+          </w:p>
+        </w:tc>
+        <w:tc>
+          <w:tcPr>
+            <w:tcW w:w="1813" w:type="dxa"/>
+          </w:tcPr>
+          <w:p>
+            <w:pPr>
+              <w:cnfStyle w:val="000000100000" w:firstRow="0" w:lastRow="0" w:firstColumn="0" w:lastColumn="0" w:oddVBand="0" w:evenVBand="0" w:oddHBand="1" w:evenHBand="0" w:firstRowFirstColumn="0" w:firstRowLastColumn="0" w:lastRowFirstColumn="0" w:lastRowLastColumn="0"/>
+            </w:pPr>
+            <w:r>
+              <w:t xml:space="preserve">Prévu : </w:t>
+            </w:r>
+            <w:r>
+              <w:t>45 min</w:t>
+            </w:r>
+          </w:p>
+        </w:tc>
+        <w:tc>
+          <w:tcPr>
+            <w:tcW w:w="1813" w:type="dxa"/>
+          </w:tcPr>
+          <w:p>
+            <w:pPr>
+              <w:cnfStyle w:val="000000100000" w:firstRow="0" w:lastRow="0" w:firstColumn="0" w:lastColumn="0" w:oddVBand="0" w:evenVBand="0" w:oddHBand="1" w:evenHBand="0" w:firstRowFirstColumn="0" w:firstRowLastColumn="0" w:lastRowFirstColumn="0" w:lastRowLastColumn="0"/>
+            </w:pPr>
+            <w:r>
+              <w:t xml:space="preserve">Réel : </w:t>
+            </w:r>
+            <w:r>
+              <w:t>35 min</w:t>
+            </w:r>
+          </w:p>
+        </w:tc>
+      </w:tr>
+      <w:tr>
+        <w:tc>
+          <w:tcPr>
+            <w:cnfStyle w:val="001000000000" w:firstRow="0" w:lastRow="0" w:firstColumn="1" w:lastColumn="0" w:oddVBand="0" w:evenVBand="0" w:oddHBand="0" w:evenHBand="0" w:firstRowFirstColumn="0" w:firstRowLastColumn="0" w:lastRowFirstColumn="0" w:lastRowLastColumn="0"/>
+            <w:tcW w:w="1812" w:type="dxa"/>
+          </w:tcPr>
+          <w:p>
+            <w:r>
+              <w:lastRenderedPageBreak/>
+              <w:t>Commentaires :</w:t>
+            </w:r>
+          </w:p>
+        </w:tc>
+        <w:tc>
+          <w:tcPr>
+            <w:tcW w:w="7250" w:type="dxa"/>
+            <w:gridSpan w:val="4"/>
+          </w:tcPr>
+          <w:p>
+            <w:pPr>
+              <w:cnfStyle w:val="000000000000" w:firstRow="0" w:lastRow="0" w:firstColumn="0" w:lastColumn="0" w:oddVBand="0" w:evenVBand="0" w:oddHBand="0" w:evenHBand="0" w:firstRowFirstColumn="0" w:firstRowLastColumn="0" w:lastRowFirstColumn="0" w:lastRowLastColumn="0"/>
+            </w:pPr>
+            <w:r>
+              <w:t xml:space="preserve">La génération de la documentation a été faite au moyen du plugin </w:t>
+            </w:r>
+            <w:r>
+              <w:br/>
+            </w:r>
+            <w:proofErr w:type="spellStart"/>
+            <w:r>
+              <w:t>maven</w:t>
+            </w:r>
+            <w:proofErr w:type="spellEnd"/>
+            <w:r>
+              <w:t>-</w:t>
+            </w:r>
+            <w:proofErr w:type="spellStart"/>
+            <w:r>
+              <w:t>javadoc</w:t>
+            </w:r>
+            <w:proofErr w:type="spellEnd"/>
+            <w:r>
+              <w:t>-plugin</w:t>
+            </w:r>
+            <w:r>
+              <w:t xml:space="preserve"> qui génère la </w:t>
+            </w:r>
+            <w:proofErr w:type="spellStart"/>
+            <w:r>
+              <w:t>javadoc</w:t>
+            </w:r>
+            <w:proofErr w:type="spellEnd"/>
+            <w:r>
+              <w:t xml:space="preserve"> au format HTML.</w:t>
+            </w:r>
+          </w:p>
+          <w:p>
+            <w:pPr>
+              <w:cnfStyle w:val="000000000000" w:firstRow="0" w:lastRow="0" w:firstColumn="0" w:lastColumn="0" w:oddVBand="0" w:evenVBand="0" w:oddHBand="0" w:evenHBand="0" w:firstRowFirstColumn="0" w:firstRowLastColumn="0" w:lastRowFirstColumn="0" w:lastRowLastColumn="0"/>
+              <w:rPr>
+                <w:lang w:val="fr-FR"/>
+              </w:rPr>
+            </w:pPr>
+          </w:p>
+          <w:p>
+            <w:pPr>
+              <w:shd w:val="clear" w:color="auto" w:fill="FFFFFF"/>
+              <w:spacing w:after="240"/>
+              <w:cnfStyle w:val="000000000000" w:firstRow="0" w:lastRow="0" w:firstColumn="0" w:lastColumn="0" w:oddVBand="0" w:evenVBand="0" w:oddHBand="0" w:evenHBand="0" w:firstRowFirstColumn="0" w:firstRowLastColumn="0" w:lastRowFirstColumn="0" w:lastRowLastColumn="0"/>
+              <w:rPr>
+                <w:rFonts w:ascii="Segoe UI" w:eastAsia="Times New Roman" w:hAnsi="Segoe UI" w:cs="Segoe UI"/>
+                <w:sz w:val="21"/>
+                <w:szCs w:val="21"/>
+                <w:lang w:val="fr-FR" w:eastAsia="fr-FR"/>
+              </w:rPr>
+            </w:pPr>
+            <w:r>
+              <w:rPr>
+                <w:rFonts w:ascii="Segoe UI" w:eastAsia="Times New Roman" w:hAnsi="Segoe UI" w:cs="Segoe UI"/>
+                <w:sz w:val="21"/>
+                <w:szCs w:val="21"/>
+                <w:lang w:val="fr-FR" w:eastAsia="fr-FR"/>
+              </w:rPr>
+              <w:t>Penser à initialiser la variable JAVA_HOME avec le répertoire d'installation de java.</w:t>
+            </w:r>
+          </w:p>
+          <w:p>
+            <w:pPr>
+              <w:shd w:val="clear" w:color="auto" w:fill="FFFFFF"/>
+              <w:spacing w:after="100" w:afterAutospacing="1"/>
+              <w:cnfStyle w:val="000000000000" w:firstRow="0" w:lastRow="0" w:firstColumn="0" w:lastColumn="0" w:oddVBand="0" w:evenVBand="0" w:oddHBand="0" w:evenHBand="0" w:firstRowFirstColumn="0" w:firstRowLastColumn="0" w:lastRowFirstColumn="0" w:lastRowLastColumn="0"/>
+              <w:rPr>
+                <w:rFonts w:ascii="Segoe UI" w:eastAsia="Times New Roman" w:hAnsi="Segoe UI" w:cs="Segoe UI"/>
+                <w:sz w:val="21"/>
+                <w:szCs w:val="21"/>
+                <w:lang w:val="fr-FR" w:eastAsia="fr-FR"/>
+              </w:rPr>
+            </w:pPr>
+            <w:r>
+              <w:rPr>
+                <w:rFonts w:ascii="Segoe UI" w:eastAsia="Times New Roman" w:hAnsi="Segoe UI" w:cs="Segoe UI"/>
+                <w:sz w:val="21"/>
+                <w:szCs w:val="21"/>
+                <w:lang w:val="fr-FR" w:eastAsia="fr-FR"/>
+              </w:rPr>
+              <w:t xml:space="preserve">Pour ce faire, aller dans: Settings &gt; </w:t>
+            </w:r>
+            <w:proofErr w:type="spellStart"/>
+            <w:r>
+              <w:rPr>
+                <w:rFonts w:ascii="Segoe UI" w:eastAsia="Times New Roman" w:hAnsi="Segoe UI" w:cs="Segoe UI"/>
+                <w:sz w:val="21"/>
+                <w:szCs w:val="21"/>
+                <w:lang w:val="fr-FR" w:eastAsia="fr-FR"/>
+              </w:rPr>
+              <w:t>Build</w:t>
+            </w:r>
+            <w:proofErr w:type="spellEnd"/>
+            <w:r>
+              <w:rPr>
+                <w:rFonts w:ascii="Segoe UI" w:eastAsia="Times New Roman" w:hAnsi="Segoe UI" w:cs="Segoe UI"/>
+                <w:sz w:val="21"/>
+                <w:szCs w:val="21"/>
+                <w:lang w:val="fr-FR" w:eastAsia="fr-FR"/>
+              </w:rPr>
+              <w:t xml:space="preserve">, </w:t>
+            </w:r>
+            <w:proofErr w:type="spellStart"/>
+            <w:r>
+              <w:rPr>
+                <w:rFonts w:ascii="Segoe UI" w:eastAsia="Times New Roman" w:hAnsi="Segoe UI" w:cs="Segoe UI"/>
+                <w:sz w:val="21"/>
+                <w:szCs w:val="21"/>
+                <w:lang w:val="fr-FR" w:eastAsia="fr-FR"/>
+              </w:rPr>
+              <w:t>Execution</w:t>
+            </w:r>
+            <w:proofErr w:type="spellEnd"/>
+            <w:r>
+              <w:rPr>
+                <w:rFonts w:ascii="Segoe UI" w:eastAsia="Times New Roman" w:hAnsi="Segoe UI" w:cs="Segoe UI"/>
+                <w:sz w:val="21"/>
+                <w:szCs w:val="21"/>
+                <w:lang w:val="fr-FR" w:eastAsia="fr-FR"/>
+              </w:rPr>
+              <w:t xml:space="preserve">, </w:t>
+            </w:r>
+            <w:proofErr w:type="spellStart"/>
+            <w:r>
+              <w:rPr>
+                <w:rFonts w:ascii="Segoe UI" w:eastAsia="Times New Roman" w:hAnsi="Segoe UI" w:cs="Segoe UI"/>
+                <w:sz w:val="21"/>
+                <w:szCs w:val="21"/>
+                <w:lang w:val="fr-FR" w:eastAsia="fr-FR"/>
+              </w:rPr>
+              <w:t>Deployment</w:t>
+            </w:r>
+            <w:proofErr w:type="spellEnd"/>
+            <w:r>
+              <w:rPr>
+                <w:rFonts w:ascii="Segoe UI" w:eastAsia="Times New Roman" w:hAnsi="Segoe UI" w:cs="Segoe UI"/>
+                <w:sz w:val="21"/>
+                <w:szCs w:val="21"/>
+                <w:lang w:val="fr-FR" w:eastAsia="fr-FR"/>
+              </w:rPr>
+              <w:t xml:space="preserve"> &gt; </w:t>
+            </w:r>
+            <w:proofErr w:type="spellStart"/>
+            <w:r>
+              <w:rPr>
+                <w:rFonts w:ascii="Segoe UI" w:eastAsia="Times New Roman" w:hAnsi="Segoe UI" w:cs="Segoe UI"/>
+                <w:sz w:val="21"/>
+                <w:szCs w:val="21"/>
+                <w:lang w:val="fr-FR" w:eastAsia="fr-FR"/>
+              </w:rPr>
+              <w:t>Build</w:t>
+            </w:r>
+            <w:proofErr w:type="spellEnd"/>
+            <w:r>
+              <w:rPr>
+                <w:rFonts w:ascii="Segoe UI" w:eastAsia="Times New Roman" w:hAnsi="Segoe UI" w:cs="Segoe UI"/>
+                <w:sz w:val="21"/>
+                <w:szCs w:val="21"/>
+                <w:lang w:val="fr-FR" w:eastAsia="fr-FR"/>
+              </w:rPr>
+              <w:t xml:space="preserve"> Tools &gt; Maven &gt; Runner</w:t>
+            </w:r>
+            <w:r>
+              <w:rPr>
+                <w:rFonts w:ascii="Segoe UI" w:eastAsia="Times New Roman" w:hAnsi="Segoe UI" w:cs="Segoe UI"/>
+                <w:sz w:val="21"/>
+                <w:szCs w:val="21"/>
+                <w:lang w:val="fr-FR" w:eastAsia="fr-FR"/>
+              </w:rPr>
+              <w:br/>
+              <w:t>Dans mon cas j'ai ajouté: JAVA_HOME=C:\Program Files\</w:t>
+            </w:r>
+            <w:proofErr w:type="spellStart"/>
+            <w:r>
+              <w:rPr>
+                <w:rFonts w:ascii="Segoe UI" w:eastAsia="Times New Roman" w:hAnsi="Segoe UI" w:cs="Segoe UI"/>
+                <w:sz w:val="21"/>
+                <w:szCs w:val="21"/>
+                <w:lang w:val="fr-FR" w:eastAsia="fr-FR"/>
+              </w:rPr>
+              <w:t>AdoptOpenJDK</w:t>
+            </w:r>
+            <w:proofErr w:type="spellEnd"/>
+            <w:r>
+              <w:rPr>
+                <w:rFonts w:ascii="Segoe UI" w:eastAsia="Times New Roman" w:hAnsi="Segoe UI" w:cs="Segoe UI"/>
+                <w:sz w:val="21"/>
+                <w:szCs w:val="21"/>
+                <w:lang w:val="fr-FR" w:eastAsia="fr-FR"/>
+              </w:rPr>
+              <w:t>\jdk-11.0.8.10-hotspot</w:t>
+            </w:r>
+          </w:p>
+          <w:p>
+            <w:pPr>
+              <w:cnfStyle w:val="000000000000" w:firstRow="0" w:lastRow="0" w:firstColumn="0" w:lastColumn="0" w:oddVBand="0" w:evenVBand="0" w:oddHBand="0" w:evenHBand="0" w:firstRowFirstColumn="0" w:firstRowLastColumn="0" w:lastRowFirstColumn="0" w:lastRowLastColumn="0"/>
+              <w:rPr>
+                <w:lang w:val="fr-FR"/>
+              </w:rPr>
+            </w:pPr>
+            <w:r>
+              <w:rPr>
+                <w:lang w:val="fr-FR"/>
+              </w:rPr>
+              <w:t xml:space="preserve">A l’aide de </w:t>
+            </w:r>
+            <w:proofErr w:type="spellStart"/>
+            <w:r>
+              <w:rPr>
+                <w:lang w:val="fr-FR"/>
+              </w:rPr>
+              <w:t>maven</w:t>
+            </w:r>
+            <w:proofErr w:type="spellEnd"/>
+            <w:r>
+              <w:rPr>
+                <w:lang w:val="fr-FR"/>
+              </w:rPr>
+              <w:t>-</w:t>
+            </w:r>
+            <w:proofErr w:type="spellStart"/>
+            <w:r>
+              <w:rPr>
+                <w:lang w:val="fr-FR"/>
+              </w:rPr>
+              <w:t>assembly</w:t>
+            </w:r>
+            <w:proofErr w:type="spellEnd"/>
+            <w:r>
+              <w:rPr>
+                <w:lang w:val="fr-FR"/>
+              </w:rPr>
+              <w:t xml:space="preserve">-plugin, nous zippons la </w:t>
+            </w:r>
+            <w:proofErr w:type="spellStart"/>
+            <w:r>
+              <w:rPr>
+                <w:lang w:val="fr-FR"/>
+              </w:rPr>
+              <w:t>javadoc</w:t>
+            </w:r>
+            <w:proofErr w:type="spellEnd"/>
+            <w:r>
+              <w:rPr>
+                <w:lang w:val="fr-FR"/>
+              </w:rPr>
+              <w:t xml:space="preserve">. Finalement, nous avons modifié la </w:t>
+            </w:r>
+            <w:proofErr w:type="spellStart"/>
+            <w:r>
+              <w:rPr>
+                <w:lang w:val="fr-FR"/>
+              </w:rPr>
+              <w:t>Github</w:t>
+            </w:r>
+            <w:proofErr w:type="spellEnd"/>
+            <w:r>
+              <w:rPr>
+                <w:lang w:val="fr-FR"/>
+              </w:rPr>
+              <w:t xml:space="preserve"> action </w:t>
+            </w:r>
+            <w:proofErr w:type="spellStart"/>
+            <w:r>
+              <w:rPr>
+                <w:lang w:val="fr-FR"/>
+              </w:rPr>
+              <w:t>release.yml</w:t>
+            </w:r>
+            <w:proofErr w:type="spellEnd"/>
+            <w:r>
+              <w:rPr>
+                <w:lang w:val="fr-FR"/>
+              </w:rPr>
+              <w:t xml:space="preserve">, pour charger la </w:t>
+            </w:r>
+            <w:proofErr w:type="spellStart"/>
+            <w:r>
+              <w:rPr>
+                <w:lang w:val="fr-FR"/>
+              </w:rPr>
+              <w:t>javadoc</w:t>
+            </w:r>
+            <w:proofErr w:type="spellEnd"/>
+            <w:r>
+              <w:rPr>
+                <w:lang w:val="fr-FR"/>
+              </w:rPr>
+              <w:t xml:space="preserve"> automatiquement en temps qu’asset de la release.</w:t>
+            </w:r>
+          </w:p>
+        </w:tc>
+      </w:tr>
+    </w:tbl>
+    <w:p>
+      <w:pPr>
+        <w:rPr>
+          <w:b/>
+          <w:bCs/>
+          <w:lang w:val="en-US"/>
+        </w:rPr>
+      </w:pPr>
+    </w:p>
+    <w:p>
+      <w:pPr>
+        <w:rPr>
+          <w:b/>
+          <w:bCs/>
+          <w:lang w:val="en-US"/>
+        </w:rPr>
+      </w:pPr>
+      <w:r>
+        <w:rPr>
+          <w:b/>
+          <w:bCs/>
+          <w:lang w:val="en-US"/>
+        </w:rPr>
+        <w:t>Code coverage</w:t>
+      </w:r>
+    </w:p>
+    <w:p>
+      <w:pPr>
+        <w:rPr>
+          <w:lang w:val="en-US"/>
+        </w:rPr>
+      </w:pPr>
+      <w:r>
+        <w:rPr>
+          <w:lang w:val="en-US"/>
+        </w:rPr>
+        <w:t>&lt;Ale</w:t>
+      </w:r>
+      <w:r>
+        <w:rPr>
+          <w:lang w:val="en-US"/>
+        </w:rPr>
+        <w:t>c&gt;</w:t>
+      </w:r>
+    </w:p>
+    <w:tbl>
+      <w:tblPr>
+        <w:tblStyle w:val="TableauGrille2-Accentuation6"/>
+        <w:tblW w:w="0" w:type="auto"/>
+        <w:tblLook w:val="04A0" w:firstRow="1" w:lastRow="0" w:firstColumn="1" w:lastColumn="0" w:noHBand="0" w:noVBand="1"/>
+      </w:tblPr>
+      <w:tblGrid>
+        <w:gridCol w:w="1812"/>
+        <w:gridCol w:w="1812"/>
+        <w:gridCol w:w="1812"/>
+        <w:gridCol w:w="1813"/>
+        <w:gridCol w:w="1813"/>
+      </w:tblGrid>
+      <w:tr>
+        <w:trPr>
+          <w:cnfStyle w:val="100000000000" w:firstRow="1" w:lastRow="0" w:firstColumn="0" w:lastColumn="0" w:oddVBand="0" w:evenVBand="0" w:oddHBand="0" w:evenHBand="0" w:firstRowFirstColumn="0" w:firstRowLastColumn="0" w:lastRowFirstColumn="0" w:lastRowLastColumn="0"/>
+          <w:trHeight w:val="537"/>
+        </w:trPr>
+        <w:tc>
+          <w:tcPr>
+            <w:cnfStyle w:val="001000000000" w:firstRow="0" w:lastRow="0" w:firstColumn="1" w:lastColumn="0" w:oddVBand="0" w:evenVBand="0" w:oddHBand="0" w:evenHBand="0" w:firstRowFirstColumn="0" w:firstRowLastColumn="0" w:lastRowFirstColumn="0" w:lastRowLastColumn="0"/>
+            <w:tcW w:w="9062" w:type="dxa"/>
+            <w:gridSpan w:val="5"/>
+          </w:tcPr>
+          <w:p>
+            <w:pPr>
+              <w:rPr>
+                <w:b w:val="0"/>
+                <w:bCs w:val="0"/>
+              </w:rPr>
+            </w:pPr>
+            <w:r>
+              <w:t>Calculer la qualité du code</w:t>
+            </w:r>
+          </w:p>
+          <w:p>
+            <w:pPr>
+              <w:rPr>
+                <w:b w:val="0"/>
+                <w:bCs w:val="0"/>
+              </w:rPr>
+            </w:pPr>
+            <w:r>
+              <w:rPr>
+                <w:b w:val="0"/>
+                <w:bCs w:val="0"/>
+              </w:rPr>
+              <w:t xml:space="preserve">Détecter les bugs et les vulnérabilités du code </w:t>
+            </w:r>
+          </w:p>
+        </w:tc>
+      </w:tr>
+      <w:tr>
+        <w:trPr>
+          <w:cnfStyle w:val="000000100000" w:firstRow="0" w:lastRow="0" w:firstColumn="0" w:lastColumn="0" w:oddVBand="0" w:evenVBand="0" w:oddHBand="1" w:evenHBand="0" w:firstRowFirstColumn="0" w:firstRowLastColumn="0" w:lastRowFirstColumn="0" w:lastRowLastColumn="0"/>
+        </w:trPr>
+        <w:tc>
+          <w:tcPr>
+            <w:cnfStyle w:val="001000000000" w:firstRow="0" w:lastRow="0" w:firstColumn="1" w:lastColumn="0" w:oddVBand="0" w:evenVBand="0" w:oddHBand="0" w:evenHBand="0" w:firstRowFirstColumn="0" w:firstRowLastColumn="0" w:lastRowFirstColumn="0" w:lastRowLastColumn="0"/>
+            <w:tcW w:w="1812" w:type="dxa"/>
+          </w:tcPr>
+          <w:p>
+            <w:r>
+              <w:t>Temps</w:t>
+            </w:r>
+          </w:p>
+        </w:tc>
+        <w:tc>
+          <w:tcPr>
+            <w:tcW w:w="1812" w:type="dxa"/>
+          </w:tcPr>
+          <w:p>
+            <w:pPr>
+              <w:cnfStyle w:val="000000100000" w:firstRow="0" w:lastRow="0" w:firstColumn="0" w:lastColumn="0" w:oddVBand="0" w:evenVBand="0" w:oddHBand="1" w:evenHBand="0" w:firstRowFirstColumn="0" w:firstRowLastColumn="0" w:lastRowFirstColumn="0" w:lastRowLastColumn="0"/>
+            </w:pPr>
+            <w:r>
+              <w:t xml:space="preserve">Au mieux : </w:t>
+            </w:r>
+            <w:r>
+              <w:t>1 h</w:t>
+            </w:r>
+          </w:p>
+        </w:tc>
+        <w:tc>
+          <w:tcPr>
+            <w:tcW w:w="1812" w:type="dxa"/>
+          </w:tcPr>
+          <w:p>
+            <w:pPr>
+              <w:cnfStyle w:val="000000100000" w:firstRow="0" w:lastRow="0" w:firstColumn="0" w:lastColumn="0" w:oddVBand="0" w:evenVBand="0" w:oddHBand="1" w:evenHBand="0" w:firstRowFirstColumn="0" w:firstRowLastColumn="0" w:lastRowFirstColumn="0" w:lastRowLastColumn="0"/>
+            </w:pPr>
+            <w:r>
+              <w:t xml:space="preserve">Au pire : </w:t>
+            </w:r>
+            <w:r>
+              <w:t>2 h</w:t>
+            </w:r>
+          </w:p>
+        </w:tc>
+        <w:tc>
+          <w:tcPr>
+            <w:tcW w:w="1813" w:type="dxa"/>
+          </w:tcPr>
+          <w:p>
+            <w:pPr>
+              <w:cnfStyle w:val="000000100000" w:firstRow="0" w:lastRow="0" w:firstColumn="0" w:lastColumn="0" w:oddVBand="0" w:evenVBand="0" w:oddHBand="1" w:evenHBand="0" w:firstRowFirstColumn="0" w:firstRowLastColumn="0" w:lastRowFirstColumn="0" w:lastRowLastColumn="0"/>
+            </w:pPr>
+            <w:r>
+              <w:t>Prévu </w:t>
+            </w:r>
+            <w:r>
+              <w:t>1 h 30</w:t>
+            </w:r>
+          </w:p>
+        </w:tc>
+        <w:tc>
+          <w:tcPr>
+            <w:tcW w:w="1813" w:type="dxa"/>
+          </w:tcPr>
+          <w:p>
+            <w:pPr>
+              <w:cnfStyle w:val="000000100000" w:firstRow="0" w:lastRow="0" w:firstColumn="0" w:lastColumn="0" w:oddVBand="0" w:evenVBand="0" w:oddHBand="1" w:evenHBand="0" w:firstRowFirstColumn="0" w:firstRowLastColumn="0" w:lastRowFirstColumn="0" w:lastRowLastColumn="0"/>
+            </w:pPr>
+            <w:r>
+              <w:t xml:space="preserve">Réel : </w:t>
+            </w:r>
+            <w:r>
+              <w:t>4 h</w:t>
+            </w:r>
+          </w:p>
+        </w:tc>
+      </w:tr>
+      <w:tr>
+        <w:tc>
+          <w:tcPr>
+            <w:cnfStyle w:val="001000000000" w:firstRow="0" w:lastRow="0" w:firstColumn="1" w:lastColumn="0" w:oddVBand="0" w:evenVBand="0" w:oddHBand="0" w:evenHBand="0" w:firstRowFirstColumn="0" w:firstRowLastColumn="0" w:lastRowFirstColumn="0" w:lastRowLastColumn="0"/>
+            <w:tcW w:w="1812" w:type="dxa"/>
+          </w:tcPr>
+          <w:p>
+            <w:r>
+              <w:t>Commentaires :</w:t>
+            </w:r>
+          </w:p>
+        </w:tc>
+        <w:tc>
+          <w:tcPr>
+            <w:tcW w:w="7250" w:type="dxa"/>
+            <w:gridSpan w:val="4"/>
+          </w:tcPr>
+          <w:p>
+            <w:pPr>
+              <w:cnfStyle w:val="000000000000" w:firstRow="0" w:lastRow="0" w:firstColumn="0" w:lastColumn="0" w:oddVBand="0" w:evenVBand="0" w:oddHBand="0" w:evenHBand="0" w:firstRowFirstColumn="0" w:firstRowLastColumn="0" w:lastRowFirstColumn="0" w:lastRowLastColumn="0"/>
+              <w:rPr>
+                <w:shd w:val="clear" w:color="auto" w:fill="FFFFFF"/>
+              </w:rPr>
+            </w:pPr>
+            <w:r>
+              <w:rPr>
+                <w:shd w:val="clear" w:color="auto" w:fill="FFFFFF"/>
+              </w:rPr>
+              <w:t>J'ai commencé à tenter d'intégrer LGTM. Je n'ai pas réussi à l'utiliser immédiatement. Nos fichier</w:t>
+            </w:r>
+            <w:r>
+              <w:rPr>
+                <w:shd w:val="clear" w:color="auto" w:fill="FFFFFF"/>
+              </w:rPr>
+              <w:t>s</w:t>
+            </w:r>
+            <w:r>
+              <w:rPr>
+                <w:shd w:val="clear" w:color="auto" w:fill="FFFFFF"/>
+              </w:rPr>
+              <w:t xml:space="preserve"> sources </w:t>
+            </w:r>
+            <w:r>
+              <w:rPr>
+                <w:shd w:val="clear" w:color="auto" w:fill="FFFFFF"/>
+              </w:rPr>
+              <w:t>étaient</w:t>
+            </w:r>
+            <w:r>
+              <w:rPr>
+                <w:shd w:val="clear" w:color="auto" w:fill="FFFFFF"/>
+              </w:rPr>
+              <w:t xml:space="preserve"> ignorés</w:t>
+            </w:r>
+            <w:r>
+              <w:rPr>
+                <w:shd w:val="clear" w:color="auto" w:fill="FFFFFF"/>
+              </w:rPr>
+              <w:t xml:space="preserve"> car considérés comme du code auto </w:t>
+            </w:r>
+            <w:proofErr w:type="spellStart"/>
+            <w:r>
+              <w:rPr>
+                <w:shd w:val="clear" w:color="auto" w:fill="FFFFFF"/>
+              </w:rPr>
+              <w:t>générs</w:t>
+            </w:r>
+            <w:proofErr w:type="spellEnd"/>
+            <w:r>
+              <w:rPr>
+                <w:shd w:val="clear" w:color="auto" w:fill="FFFFFF"/>
+              </w:rPr>
+              <w:t xml:space="preserve">. J'ai donc cherché à </w:t>
+            </w:r>
+            <w:r>
+              <w:rPr>
+                <w:shd w:val="clear" w:color="auto" w:fill="FFFFFF"/>
+              </w:rPr>
+              <w:t xml:space="preserve">utiliser le fichier de configuration </w:t>
+            </w:r>
+            <w:proofErr w:type="spellStart"/>
+            <w:r>
+              <w:rPr>
+                <w:shd w:val="clear" w:color="auto" w:fill="FFFFFF"/>
+              </w:rPr>
+              <w:t>lgtm.yml</w:t>
+            </w:r>
+            <w:proofErr w:type="spellEnd"/>
+            <w:r>
+              <w:rPr>
+                <w:shd w:val="clear" w:color="auto" w:fill="FFFFFF"/>
+              </w:rPr>
+              <w:t>, en vain... De plus, chaque test pren</w:t>
+            </w:r>
+            <w:r>
+              <w:rPr>
+                <w:shd w:val="clear" w:color="auto" w:fill="FFFFFF"/>
+              </w:rPr>
+              <w:t>ait</w:t>
+            </w:r>
+            <w:r>
+              <w:rPr>
+                <w:shd w:val="clear" w:color="auto" w:fill="FFFFFF"/>
+              </w:rPr>
+              <w:t xml:space="preserve"> environ 5 minutes à s'exécuter. J'ai donc décidé d'approcher </w:t>
+            </w:r>
+            <w:proofErr w:type="spellStart"/>
+            <w:r>
+              <w:rPr>
+                <w:shd w:val="clear" w:color="auto" w:fill="FFFFFF"/>
+              </w:rPr>
+              <w:t>sonarQube</w:t>
+            </w:r>
+            <w:proofErr w:type="spellEnd"/>
+            <w:r>
+              <w:rPr>
+                <w:shd w:val="clear" w:color="auto" w:fill="FFFFFF"/>
+              </w:rPr>
+              <w:t xml:space="preserve">. Toutefois cette solution demande une plus grande installation et les options d'intégration sont moins </w:t>
+            </w:r>
+            <w:r>
+              <w:rPr>
+                <w:shd w:val="clear" w:color="auto" w:fill="FFFFFF"/>
+              </w:rPr>
+              <w:t>évidentes</w:t>
+            </w:r>
+            <w:r>
+              <w:rPr>
+                <w:shd w:val="clear" w:color="auto" w:fill="FFFFFF"/>
+              </w:rPr>
+              <w:t>. De ce fait, je me suis repenché sur LGTM, j'ai cré</w:t>
+            </w:r>
+            <w:r>
+              <w:rPr>
+                <w:shd w:val="clear" w:color="auto" w:fill="FFFFFF"/>
+              </w:rPr>
+              <w:t>é</w:t>
+            </w:r>
+            <w:r>
+              <w:rPr>
+                <w:shd w:val="clear" w:color="auto" w:fill="FFFFFF"/>
+              </w:rPr>
+              <w:t xml:space="preserve"> plusieurs </w:t>
+            </w:r>
+            <w:r>
+              <w:rPr>
+                <w:shd w:val="clear" w:color="auto" w:fill="FFFFFF"/>
+              </w:rPr>
+              <w:t>répertoires</w:t>
+            </w:r>
+            <w:r>
+              <w:rPr>
+                <w:shd w:val="clear" w:color="auto" w:fill="FFFFFF"/>
+              </w:rPr>
+              <w:t xml:space="preserve"> privés afin de tester différentes variantes du fichier de configuration. </w:t>
+            </w:r>
+            <w:r>
+              <w:rPr>
+                <w:shd w:val="clear" w:color="auto" w:fill="FFFFFF"/>
+              </w:rPr>
+              <w:t xml:space="preserve">J’ai également installé l’application LGTM directement sur le répertoire afin d’effectuer une vérification du code à chaque pull </w:t>
+            </w:r>
+            <w:proofErr w:type="spellStart"/>
+            <w:r>
+              <w:rPr>
+                <w:shd w:val="clear" w:color="auto" w:fill="FFFFFF"/>
+              </w:rPr>
+              <w:t>request</w:t>
+            </w:r>
+            <w:proofErr w:type="spellEnd"/>
+            <w:r>
+              <w:rPr>
+                <w:shd w:val="clear" w:color="auto" w:fill="FFFFFF"/>
+              </w:rPr>
+              <w:t xml:space="preserve"> sur main. Pour avoir accès au panneau de contrôle en ligne, contacter </w:t>
+            </w:r>
+            <w:hyperlink r:id="rId16" w:history="1">
+              <w:r>
+                <w:rPr>
+                  <w:rStyle w:val="Lienhypertexte"/>
+                  <w:shd w:val="clear" w:color="auto" w:fill="FFFFFF"/>
+                </w:rPr>
+                <w:t>melvyn.herzig@heig-vd.ch</w:t>
+              </w:r>
+            </w:hyperlink>
+            <w:r>
+              <w:rPr>
+                <w:shd w:val="clear" w:color="auto" w:fill="FFFFFF"/>
+              </w:rPr>
+              <w:t>.</w:t>
+            </w:r>
+          </w:p>
+          <w:p>
+            <w:pPr>
+              <w:cnfStyle w:val="000000000000" w:firstRow="0" w:lastRow="0" w:firstColumn="0" w:lastColumn="0" w:oddVBand="0" w:evenVBand="0" w:oddHBand="0" w:evenHBand="0" w:firstRowFirstColumn="0" w:firstRowLastColumn="0" w:lastRowFirstColumn="0" w:lastRowLastColumn="0"/>
+            </w:pPr>
+          </w:p>
+          <w:p>
+            <w:pPr>
+              <w:cnfStyle w:val="000000000000" w:firstRow="0" w:lastRow="0" w:firstColumn="0" w:lastColumn="0" w:oddVBand="0" w:evenVBand="0" w:oddHBand="0" w:evenHBand="0" w:firstRowFirstColumn="0" w:firstRowLastColumn="0" w:lastRowFirstColumn="0" w:lastRowLastColumn="0"/>
+            </w:pPr>
+            <w:r>
+              <w:object w:dxaOrig="4425" w:dyaOrig="510" w14:anchorId="5B136289">
+                <v:shapetype id="_x0000_t75" coordsize="21600,21600" o:spt="75" o:preferrelative="t" path="m@4@5l@4@11@9@11@9@5xe" filled="f" stroked="f">
+                  <v:stroke joinstyle="miter"/>
+                  <v:formulas>
+                    <v:f eqn="if lineDrawn pixelLineWidth 0"/>
+                    <v:f eqn="sum @0 1 0"/>
+                    <v:f eqn="sum 0 0 @1"/>
+                    <v:f eqn="prod @2 1 2"/>
+                    <v:f eqn="prod @3 21600 pixelWidth"/>
+                    <v:f eqn="prod @3 21600 pixelHeight"/>
+                    <v:f eqn="sum @0 0 1"/>
+                    <v:f eqn="prod @6 1 2"/>
+                    <v:f eqn="prod @7 21600 pixelWidth"/>
+                    <v:f eqn="sum @8 21600 0"/>
+                    <v:f eqn="prod @7 21600 pixelHeight"/>
+                    <v:f eqn="sum @10 21600 0"/>
+                  </v:formulas>
+                  <v:path o:extrusionok="f" gradientshapeok="t" o:connecttype="rect"/>
+                  <o:lock v:ext="edit" aspectratio="t"/>
+                </v:shapetype>
+                <v:shape id="_x0000_i1025" type="#_x0000_t75" style="width:221.25pt;height:25.5pt" o:ole="">
+                  <v:imagedata r:id="rId17" o:title=""/>
+                </v:shape>
+                <o:OLEObject Type="Embed" ProgID="PBrush" ShapeID="_x0000_i1025" DrawAspect="Content" ObjectID="_1684830468" r:id="rId18"/>
+              </w:object>
+            </w:r>
+          </w:p>
+          <w:p>
+            <w:pPr>
+              <w:cnfStyle w:val="000000000000" w:firstRow="0" w:lastRow="0" w:firstColumn="0" w:lastColumn="0" w:oddVBand="0" w:evenVBand="0" w:oddHBand="0" w:evenHBand="0" w:firstRowFirstColumn="0" w:firstRowLastColumn="0" w:lastRowFirstColumn="0" w:lastRowLastColumn="0"/>
+            </w:pPr>
+            <w:r>
+              <w:t>Grâce à l’intégration continue, les résultats sont directement ajoutés sur le readme du répertoire.</w:t>
+            </w:r>
+          </w:p>
+          <w:p>
+            <w:pPr>
+              <w:cnfStyle w:val="000000000000" w:firstRow="0" w:lastRow="0" w:firstColumn="0" w:lastColumn="0" w:oddVBand="0" w:evenVBand="0" w:oddHBand="0" w:evenHBand="0" w:firstRowFirstColumn="0" w:firstRowLastColumn="0" w:lastRowFirstColumn="0" w:lastRowLastColumn="0"/>
+            </w:pPr>
+          </w:p>
+          <w:p>
+            <w:pPr>
+              <w:cnfStyle w:val="000000000000" w:firstRow="0" w:lastRow="0" w:firstColumn="0" w:lastColumn="0" w:oddVBand="0" w:evenVBand="0" w:oddHBand="0" w:evenHBand="0" w:firstRowFirstColumn="0" w:firstRowLastColumn="0" w:lastRowFirstColumn="0" w:lastRowLastColumn="0"/>
+            </w:pPr>
+            <w:r>
+              <w:t xml:space="preserve">L’outil a fonctionné au début. Cependant sur les dernier commit, il échoue sur la phase dite d’extraction qui est indépendant de notre volonté. </w:t>
+            </w:r>
+          </w:p>
+        </w:tc>
+      </w:tr>
+    </w:tbl>
+    <w:p>
+      <w:pPr>
+        <w:rPr>
+          <w:b/>
+          <w:bCs/>
+          <w:lang w:val="en-US"/>
+        </w:rPr>
+      </w:pPr>
+      <w:r>
+        <w:rPr>
+          <w:b/>
+          <w:bCs/>
+          <w:lang w:val="en-US"/>
+        </w:rPr>
+        <w:t>Code benchmarking</w:t>
+      </w:r>
+    </w:p>
+    <w:p>
+      <w:pPr>
+        <w:rPr>
+          <w:lang w:val="en-US"/>
+        </w:rPr>
+      </w:pPr>
+      <w:r>
+        <w:rPr>
+          <w:lang w:val="en-US"/>
+        </w:rPr>
+        <w:t>&lt;Melvyn&gt;</w:t>
+      </w:r>
+    </w:p>
+    <w:p>
+      <w:pPr>
+        <w:pStyle w:val="Titre2"/>
+        <w:rPr>
+          <w:lang w:val="en-US"/>
+        </w:rPr>
+      </w:pPr>
+      <w:r>
+        <w:rPr>
+          <w:lang w:val="en-US"/>
+        </w:rPr>
+        <w:t>Refactoring</w:t>
+      </w:r>
+    </w:p>
+    <w:p>
+      <w:pPr>
+        <w:rPr>
+          <w:lang w:val="en-US"/>
+        </w:rPr>
+      </w:pPr>
+      <w:r>
+        <w:rPr>
+          <w:lang w:val="en-US"/>
+        </w:rPr>
+        <w:t>&lt;Melvyn&gt;</w:t>
+      </w:r>
+    </w:p>
+    <w:p>
+      <w:pPr>
+        <w:pStyle w:val="Titre2"/>
+      </w:pPr>
+      <w:r>
+        <w:t>Tests d’intégration et tests systèmes</w:t>
+      </w:r>
+    </w:p>
+    <w:p>
+      <w:pPr>
+        <w:rPr>
+          <w:lang w:val="fr-FR"/>
+        </w:rPr>
+      </w:pPr>
+      <w:r>
+        <w:rPr>
+          <w:lang w:val="fr-FR"/>
+        </w:rPr>
+        <w:t>&lt;Alec&gt;</w:t>
+      </w:r>
+    </w:p>
+    <w:p>
+      <w:pPr>
+        <w:pStyle w:val="Titre2"/>
+        <w:rPr>
+          <w:lang w:val="en-US"/>
+        </w:rPr>
+      </w:pPr>
+      <w:proofErr w:type="spellStart"/>
+      <w:r>
+        <w:rPr>
+          <w:lang w:val="en-US"/>
+        </w:rPr>
+        <w:lastRenderedPageBreak/>
+        <w:t>Automatisation</w:t>
+      </w:r>
+      <w:proofErr w:type="spellEnd"/>
+    </w:p>
+    <w:p>
+      <w:pPr>
+        <w:rPr>
+          <w:lang w:val="en-US"/>
+        </w:rPr>
+      </w:pPr>
+      <w:r>
+        <w:rPr>
+          <w:lang w:val="en-US"/>
+        </w:rPr>
+        <w:t>&lt;Melvyn&gt;</w:t>
+      </w:r>
+    </w:p>
+    <w:p>
+      <w:pPr>
+        <w:pStyle w:val="Titre2"/>
+        <w:rPr>
+          <w:lang w:val="en-US"/>
+        </w:rPr>
+      </w:pPr>
+      <w:r>
+        <w:rPr>
+          <w:lang w:val="en-US"/>
+        </w:rPr>
+        <w:t xml:space="preserve">Commit early, commit </w:t>
+      </w:r>
+      <w:proofErr w:type="spellStart"/>
+      <w:r>
+        <w:rPr>
+          <w:lang w:val="en-US"/>
+        </w:rPr>
+        <w:t>oftern</w:t>
+      </w:r>
+      <w:proofErr w:type="spellEnd"/>
+    </w:p>
+    <w:p>
+      <w:pPr>
+        <w:rPr>
+          <w:lang w:val="fr-FR"/>
+        </w:rPr>
+      </w:pPr>
+      <w:r>
+        <w:rPr>
+          <w:lang w:val="fr-FR"/>
+        </w:rPr>
+        <w:t>&lt;Melvyn&gt;</w:t>
+      </w:r>
+    </w:p>
+    <w:p>
+      <w:pPr>
+        <w:pStyle w:val="Titre2"/>
+      </w:pPr>
+      <w:r>
+        <w:t>Réunion de fin de sprint</w:t>
+      </w:r>
+    </w:p>
+    <w:p>
+      <w:r>
+        <w:t>&lt;Melvyn&gt;</w:t>
+      </w:r>
+    </w:p>
+    <w:p>
+      <w:pPr>
+        <w:pStyle w:val="Titre1"/>
+      </w:pPr>
+      <w:r>
+        <w:t>Conclusion</w:t>
+      </w:r>
+    </w:p>
+    <w:p>
+      <w:r>
+        <w:t>&lt;Melvyn&gt;</w:t>
+      </w:r>
+    </w:p>
     <w:sectPr>
-      <w:headerReference w:type="default" r:id="rId16"/>
-      <w:footerReference w:type="default" r:id="rId17"/>
+      <w:headerReference w:type="default" r:id="rId19"/>
+      <w:footerReference w:type="default" r:id="rId20"/>
       <w:pgSz w:w="11906" w:h="16838"/>
       <w:pgMar w:top="1417" w:right="1417" w:bottom="1417" w:left="1417" w:header="708" w:footer="708" w:gutter="0"/>
       <w:pgNumType w:start="0"/>
@@ -12542,7 +13951,7 @@
         <w:rPr>
           <w:noProof/>
         </w:rPr>
-        <w:t>07.05.2021</w:t>
+        <w:t>10.06.2021</w:t>
       </w:r>
     </w:fldSimple>
     <w:r>
@@ -13813,6 +15222,119 @@
     </w:lvl>
   </w:abstractNum>
   <w:abstractNum w:abstractNumId="8" w15:restartNumberingAfterBreak="0">
+    <w:nsid w:val="340E3F32"/>
+    <w:multiLevelType w:val="hybridMultilevel"/>
+    <w:tmpl w:val="3EF826A8"/>
+    <w:lvl w:ilvl="0" w:tplc="040C0001">
+      <w:start w:val="1"/>
+      <w:numFmt w:val="bullet"/>
+      <w:lvlText w:val=""/>
+      <w:lvlJc w:val="left"/>
+      <w:pPr>
+        <w:ind w:left="720" w:hanging="360"/>
+      </w:pPr>
+      <w:rPr>
+        <w:rFonts w:ascii="Symbol" w:hAnsi="Symbol" w:hint="default"/>
+      </w:rPr>
+    </w:lvl>
+    <w:lvl w:ilvl="1" w:tplc="040C0003" w:tentative="1">
+      <w:start w:val="1"/>
+      <w:numFmt w:val="bullet"/>
+      <w:lvlText w:val="o"/>
+      <w:lvlJc w:val="left"/>
+      <w:pPr>
+        <w:ind w:left="1440" w:hanging="360"/>
+      </w:pPr>
+      <w:rPr>
+        <w:rFonts w:ascii="Courier New" w:hAnsi="Courier New" w:cs="Courier New" w:hint="default"/>
+      </w:rPr>
+    </w:lvl>
+    <w:lvl w:ilvl="2" w:tplc="040C0005" w:tentative="1">
+      <w:start w:val="1"/>
+      <w:numFmt w:val="bullet"/>
+      <w:lvlText w:val=""/>
+      <w:lvlJc w:val="left"/>
+      <w:pPr>
+        <w:ind w:left="2160" w:hanging="360"/>
+      </w:pPr>
+      <w:rPr>
+        <w:rFonts w:ascii="Wingdings" w:hAnsi="Wingdings" w:hint="default"/>
+      </w:rPr>
+    </w:lvl>
+    <w:lvl w:ilvl="3" w:tplc="040C0001" w:tentative="1">
+      <w:start w:val="1"/>
+      <w:numFmt w:val="bullet"/>
+      <w:lvlText w:val=""/>
+      <w:lvlJc w:val="left"/>
+      <w:pPr>
+        <w:ind w:left="2880" w:hanging="360"/>
+      </w:pPr>
+      <w:rPr>
+        <w:rFonts w:ascii="Symbol" w:hAnsi="Symbol" w:hint="default"/>
+      </w:rPr>
+    </w:lvl>
+    <w:lvl w:ilvl="4" w:tplc="040C0003" w:tentative="1">
+      <w:start w:val="1"/>
+      <w:numFmt w:val="bullet"/>
+      <w:lvlText w:val="o"/>
+      <w:lvlJc w:val="left"/>
+      <w:pPr>
+        <w:ind w:left="3600" w:hanging="360"/>
+      </w:pPr>
+      <w:rPr>
+        <w:rFonts w:ascii="Courier New" w:hAnsi="Courier New" w:cs="Courier New" w:hint="default"/>
+      </w:rPr>
+    </w:lvl>
+    <w:lvl w:ilvl="5" w:tplc="040C0005" w:tentative="1">
+      <w:start w:val="1"/>
+      <w:numFmt w:val="bullet"/>
+      <w:lvlText w:val=""/>
+      <w:lvlJc w:val="left"/>
+      <w:pPr>
+        <w:ind w:left="4320" w:hanging="360"/>
+      </w:pPr>
+      <w:rPr>
+        <w:rFonts w:ascii="Wingdings" w:hAnsi="Wingdings" w:hint="default"/>
+      </w:rPr>
+    </w:lvl>
+    <w:lvl w:ilvl="6" w:tplc="040C0001" w:tentative="1">
+      <w:start w:val="1"/>
+      <w:numFmt w:val="bullet"/>
+      <w:lvlText w:val=""/>
+      <w:lvlJc w:val="left"/>
+      <w:pPr>
+        <w:ind w:left="5040" w:hanging="360"/>
+      </w:pPr>
+      <w:rPr>
+        <w:rFonts w:ascii="Symbol" w:hAnsi="Symbol" w:hint="default"/>
+      </w:rPr>
+    </w:lvl>
+    <w:lvl w:ilvl="7" w:tplc="040C0003" w:tentative="1">
+      <w:start w:val="1"/>
+      <w:numFmt w:val="bullet"/>
+      <w:lvlText w:val="o"/>
+      <w:lvlJc w:val="left"/>
+      <w:pPr>
+        <w:ind w:left="5760" w:hanging="360"/>
+      </w:pPr>
+      <w:rPr>
+        <w:rFonts w:ascii="Courier New" w:hAnsi="Courier New" w:cs="Courier New" w:hint="default"/>
+      </w:rPr>
+    </w:lvl>
+    <w:lvl w:ilvl="8" w:tplc="040C0005" w:tentative="1">
+      <w:start w:val="1"/>
+      <w:numFmt w:val="bullet"/>
+      <w:lvlText w:val=""/>
+      <w:lvlJc w:val="left"/>
+      <w:pPr>
+        <w:ind w:left="6480" w:hanging="360"/>
+      </w:pPr>
+      <w:rPr>
+        <w:rFonts w:ascii="Wingdings" w:hAnsi="Wingdings" w:hint="default"/>
+      </w:rPr>
+    </w:lvl>
+  </w:abstractNum>
+  <w:abstractNum w:abstractNumId="9" w15:restartNumberingAfterBreak="0">
     <w:nsid w:val="37CA00BC"/>
     <w:multiLevelType w:val="hybridMultilevel"/>
     <w:tmpl w:val="AE6CE9CE"/>
@@ -13925,7 +15447,7 @@
       </w:rPr>
     </w:lvl>
   </w:abstractNum>
-  <w:abstractNum w:abstractNumId="9" w15:restartNumberingAfterBreak="0">
+  <w:abstractNum w:abstractNumId="10" w15:restartNumberingAfterBreak="0">
     <w:nsid w:val="3F351896"/>
     <w:multiLevelType w:val="hybridMultilevel"/>
     <w:tmpl w:val="F6525D5E"/>
@@ -14038,7 +15560,7 @@
       </w:rPr>
     </w:lvl>
   </w:abstractNum>
-  <w:abstractNum w:abstractNumId="10" w15:restartNumberingAfterBreak="0">
+  <w:abstractNum w:abstractNumId="11" w15:restartNumberingAfterBreak="0">
     <w:nsid w:val="40E259F7"/>
     <w:multiLevelType w:val="hybridMultilevel"/>
     <w:tmpl w:val="360A82AA"/>
@@ -14151,7 +15673,7 @@
       </w:rPr>
     </w:lvl>
   </w:abstractNum>
-  <w:abstractNum w:abstractNumId="11" w15:restartNumberingAfterBreak="0">
+  <w:abstractNum w:abstractNumId="12" w15:restartNumberingAfterBreak="0">
     <w:nsid w:val="41CE480D"/>
     <w:multiLevelType w:val="hybridMultilevel"/>
     <w:tmpl w:val="3C10B06E"/>
@@ -14263,7 +15785,7 @@
       </w:rPr>
     </w:lvl>
   </w:abstractNum>
-  <w:abstractNum w:abstractNumId="12" w15:restartNumberingAfterBreak="0">
+  <w:abstractNum w:abstractNumId="13" w15:restartNumberingAfterBreak="0">
     <w:nsid w:val="44302362"/>
     <w:multiLevelType w:val="hybridMultilevel"/>
     <w:tmpl w:val="1E503142"/>
@@ -14376,7 +15898,7 @@
       </w:rPr>
     </w:lvl>
   </w:abstractNum>
-  <w:abstractNum w:abstractNumId="13" w15:restartNumberingAfterBreak="0">
+  <w:abstractNum w:abstractNumId="14" w15:restartNumberingAfterBreak="0">
     <w:nsid w:val="52652358"/>
     <w:multiLevelType w:val="hybridMultilevel"/>
     <w:tmpl w:val="26866BC8"/>
@@ -14488,7 +16010,7 @@
       </w:rPr>
     </w:lvl>
   </w:abstractNum>
-  <w:abstractNum w:abstractNumId="14" w15:restartNumberingAfterBreak="0">
+  <w:abstractNum w:abstractNumId="15" w15:restartNumberingAfterBreak="0">
     <w:nsid w:val="54DC373D"/>
     <w:multiLevelType w:val="hybridMultilevel"/>
     <w:tmpl w:val="DCCAB78C"/>
@@ -14601,7 +16123,7 @@
       </w:rPr>
     </w:lvl>
   </w:abstractNum>
-  <w:abstractNum w:abstractNumId="15" w15:restartNumberingAfterBreak="0">
+  <w:abstractNum w:abstractNumId="16" w15:restartNumberingAfterBreak="0">
     <w:nsid w:val="59E850F6"/>
     <w:multiLevelType w:val="hybridMultilevel"/>
     <w:tmpl w:val="5972C53C"/>
@@ -14713,7 +16235,7 @@
       </w:rPr>
     </w:lvl>
   </w:abstractNum>
-  <w:abstractNum w:abstractNumId="16" w15:restartNumberingAfterBreak="0">
+  <w:abstractNum w:abstractNumId="17" w15:restartNumberingAfterBreak="0">
     <w:nsid w:val="5A595784"/>
     <w:multiLevelType w:val="hybridMultilevel"/>
     <w:tmpl w:val="2F8C917E"/>
@@ -14826,7 +16348,7 @@
       </w:rPr>
     </w:lvl>
   </w:abstractNum>
-  <w:abstractNum w:abstractNumId="17" w15:restartNumberingAfterBreak="0">
+  <w:abstractNum w:abstractNumId="18" w15:restartNumberingAfterBreak="0">
     <w:nsid w:val="5C131591"/>
     <w:multiLevelType w:val="hybridMultilevel"/>
     <w:tmpl w:val="8C4A5B44"/>
@@ -14938,7 +16460,7 @@
       </w:rPr>
     </w:lvl>
   </w:abstractNum>
-  <w:abstractNum w:abstractNumId="18" w15:restartNumberingAfterBreak="0">
+  <w:abstractNum w:abstractNumId="19" w15:restartNumberingAfterBreak="0">
     <w:nsid w:val="5F477E33"/>
     <w:multiLevelType w:val="hybridMultilevel"/>
     <w:tmpl w:val="96441520"/>
@@ -15051,7 +16573,7 @@
       </w:rPr>
     </w:lvl>
   </w:abstractNum>
-  <w:abstractNum w:abstractNumId="19" w15:restartNumberingAfterBreak="0">
+  <w:abstractNum w:abstractNumId="20" w15:restartNumberingAfterBreak="0">
     <w:nsid w:val="69DC78BE"/>
     <w:multiLevelType w:val="hybridMultilevel"/>
     <w:tmpl w:val="D2A0E408"/>
@@ -15165,13 +16687,13 @@
     </w:lvl>
   </w:abstractNum>
   <w:num w:numId="1">
-    <w:abstractNumId w:val="11"/>
+    <w:abstractNumId w:val="12"/>
   </w:num>
   <w:num w:numId="2">
-    <w:abstractNumId w:val="15"/>
+    <w:abstractNumId w:val="16"/>
   </w:num>
   <w:num w:numId="3">
-    <w:abstractNumId w:val="17"/>
+    <w:abstractNumId w:val="18"/>
   </w:num>
   <w:num w:numId="4">
     <w:abstractNumId w:val="2"/>
@@ -15183,10 +16705,10 @@
     <w:abstractNumId w:val="6"/>
   </w:num>
   <w:num w:numId="7">
-    <w:abstractNumId w:val="19"/>
+    <w:abstractNumId w:val="20"/>
   </w:num>
   <w:num w:numId="8">
-    <w:abstractNumId w:val="9"/>
+    <w:abstractNumId w:val="10"/>
   </w:num>
   <w:num w:numId="9">
     <w:abstractNumId w:val="1"/>
@@ -15195,34 +16717,37 @@
     <w:abstractNumId w:val="0"/>
   </w:num>
   <w:num w:numId="11">
-    <w:abstractNumId w:val="13"/>
+    <w:abstractNumId w:val="14"/>
   </w:num>
   <w:num w:numId="12">
     <w:abstractNumId w:val="7"/>
   </w:num>
   <w:num w:numId="13">
-    <w:abstractNumId w:val="12"/>
+    <w:abstractNumId w:val="13"/>
   </w:num>
   <w:num w:numId="14">
     <w:abstractNumId w:val="5"/>
   </w:num>
   <w:num w:numId="15">
-    <w:abstractNumId w:val="16"/>
+    <w:abstractNumId w:val="17"/>
   </w:num>
   <w:num w:numId="16">
-    <w:abstractNumId w:val="8"/>
+    <w:abstractNumId w:val="9"/>
   </w:num>
   <w:num w:numId="17">
-    <w:abstractNumId w:val="18"/>
+    <w:abstractNumId w:val="19"/>
   </w:num>
   <w:num w:numId="18">
-    <w:abstractNumId w:val="14"/>
+    <w:abstractNumId w:val="15"/>
   </w:num>
   <w:num w:numId="19">
-    <w:abstractNumId w:val="10"/>
+    <w:abstractNumId w:val="11"/>
   </w:num>
   <w:num w:numId="20">
     <w:abstractNumId w:val="3"/>
+  </w:num>
+  <w:num w:numId="21">
+    <w:abstractNumId w:val="8"/>
   </w:num>
 </w:numbering>
 </file>
@@ -16698,6 +18223,63 @@
       </w:tcPr>
     </w:tblStylePr>
   </w:style>
+  <w:style w:type="table" w:styleId="TableauGrille1Clair-Accentuation6">
+    <w:name w:val="Grid Table 1 Light Accent 6"/>
+    <w:basedOn w:val="TableauNormal"/>
+    <w:uiPriority w:val="46"/>
+    <w:rsid w:val="008E55D9"/>
+    <w:pPr>
+      <w:spacing w:after="0" w:line="240" w:lineRule="auto"/>
+    </w:pPr>
+    <w:tblPr>
+      <w:tblStyleRowBandSize w:val="1"/>
+      <w:tblStyleColBandSize w:val="1"/>
+      <w:tblBorders>
+        <w:top w:val="single" w:sz="4" w:space="0" w:color="FF967A" w:themeColor="accent6" w:themeTint="66"/>
+        <w:left w:val="single" w:sz="4" w:space="0" w:color="FF967A" w:themeColor="accent6" w:themeTint="66"/>
+        <w:bottom w:val="single" w:sz="4" w:space="0" w:color="FF967A" w:themeColor="accent6" w:themeTint="66"/>
+        <w:right w:val="single" w:sz="4" w:space="0" w:color="FF967A" w:themeColor="accent6" w:themeTint="66"/>
+        <w:insideH w:val="single" w:sz="4" w:space="0" w:color="FF967A" w:themeColor="accent6" w:themeTint="66"/>
+        <w:insideV w:val="single" w:sz="4" w:space="0" w:color="FF967A" w:themeColor="accent6" w:themeTint="66"/>
+      </w:tblBorders>
+    </w:tblPr>
+    <w:tblStylePr w:type="firstRow">
+      <w:rPr>
+        <w:b/>
+        <w:bCs/>
+      </w:rPr>
+      <w:tblPr/>
+      <w:tcPr>
+        <w:tcBorders>
+          <w:bottom w:val="single" w:sz="12" w:space="0" w:color="FF6137" w:themeColor="accent6" w:themeTint="99"/>
+        </w:tcBorders>
+      </w:tcPr>
+    </w:tblStylePr>
+    <w:tblStylePr w:type="lastRow">
+      <w:rPr>
+        <w:b/>
+        <w:bCs/>
+      </w:rPr>
+      <w:tblPr/>
+      <w:tcPr>
+        <w:tcBorders>
+          <w:top w:val="double" w:sz="2" w:space="0" w:color="FF6137" w:themeColor="accent6" w:themeTint="99"/>
+        </w:tcBorders>
+      </w:tcPr>
+    </w:tblStylePr>
+    <w:tblStylePr w:type="firstCol">
+      <w:rPr>
+        <w:b/>
+        <w:bCs/>
+      </w:rPr>
+    </w:tblStylePr>
+    <w:tblStylePr w:type="lastCol">
+      <w:rPr>
+        <w:b/>
+        <w:bCs/>
+      </w:rPr>
+    </w:tblStylePr>
+  </w:style>
 </w:styles>
 </file>
 
@@ -16800,7 +18382,7 @@
     <w:charset w:val="00"/>
     <w:family w:val="roman"/>
     <w:pitch w:val="variable"/>
-    <w:sig w:usb0="E0002EFF" w:usb1="C000785B" w:usb2="00000009" w:usb3="00000000" w:csb0="000001FF" w:csb1="00000000"/>
+    <w:sig w:usb0="E0002AFF" w:usb1="C0007843" w:usb2="00000009" w:usb3="00000000" w:csb0="000001FF" w:csb1="00000000"/>
   </w:font>
   <w:font w:name="Courier New">
     <w:panose1 w:val="02070309020205020404"/>
@@ -16821,14 +18403,14 @@
     <w:charset w:val="00"/>
     <w:family w:val="swiss"/>
     <w:pitch w:val="variable"/>
-    <w:sig w:usb0="E4002EFF" w:usb1="C000247B" w:usb2="00000009" w:usb3="00000000" w:csb0="000001FF" w:csb1="00000000"/>
+    <w:sig w:usb0="E0002AFF" w:usb1="4000ACFF" w:usb2="00000001" w:usb3="00000000" w:csb0="000001FF" w:csb1="00000000"/>
   </w:font>
   <w:font w:name="Calibri Light">
     <w:panose1 w:val="020F0302020204030204"/>
     <w:charset w:val="00"/>
     <w:family w:val="swiss"/>
     <w:pitch w:val="variable"/>
-    <w:sig w:usb0="E4002EFF" w:usb1="C000247B" w:usb2="00000009" w:usb3="00000000" w:csb0="000001FF" w:csb1="00000000"/>
+    <w:sig w:usb0="A0002AEF" w:usb1="4000207B" w:usb2="00000000" w:usb3="00000000" w:csb0="000001FF" w:csb1="00000000"/>
   </w:font>
   <w:font w:name="Consolas">
     <w:panose1 w:val="020B0609020204030204"/>
@@ -16836,6 +18418,13 @@
     <w:family w:val="modern"/>
     <w:pitch w:val="fixed"/>
     <w:sig w:usb0="E00006FF" w:usb1="0000FCFF" w:usb2="00000001" w:usb3="00000000" w:csb0="0000019F" w:csb1="00000000"/>
+  </w:font>
+  <w:font w:name="Segoe UI">
+    <w:panose1 w:val="020B0502040204020203"/>
+    <w:charset w:val="00"/>
+    <w:family w:val="swiss"/>
+    <w:pitch w:val="variable"/>
+    <w:sig w:usb0="E4002EFF" w:usb1="C000E47F" w:usb2="00000009" w:usb3="00000000" w:csb0="000001FF" w:csb1="00000000"/>
   </w:font>
 </w:fonts>
 </file>
@@ -16869,6 +18458,7 @@
     <w:rsid w:val="00235CAC"/>
     <w:rsid w:val="002B5EF5"/>
     <w:rsid w:val="002C3C3C"/>
+    <w:rsid w:val="002F3DB6"/>
     <w:rsid w:val="002F554D"/>
     <w:rsid w:val="004139F0"/>
     <w:rsid w:val="004A1486"/>
@@ -16881,6 +18471,7 @@
     <w:rsid w:val="0068224B"/>
     <w:rsid w:val="006C4C5D"/>
     <w:rsid w:val="006F5D88"/>
+    <w:rsid w:val="007029C4"/>
     <w:rsid w:val="00717FA4"/>
     <w:rsid w:val="0077022F"/>
     <w:rsid w:val="007B1E64"/>
@@ -16894,8 +18485,10 @@
     <w:rsid w:val="00B80A29"/>
     <w:rsid w:val="00BE7C7D"/>
     <w:rsid w:val="00BF74E5"/>
+    <w:rsid w:val="00C06F44"/>
     <w:rsid w:val="00C07535"/>
     <w:rsid w:val="00C1069F"/>
+    <w:rsid w:val="00CC284B"/>
     <w:rsid w:val="00CD2664"/>
     <w:rsid w:val="00D80E5B"/>
     <w:rsid w:val="00D95F62"/>

</xml_diff>